<commit_message>
creates the paper in docx form
</commit_message>
<xml_diff>
--- a/pyxrootd.docx
+++ b/pyxrootd.docx
@@ -1,11 +1,11 @@
 
 <file path=word/document.xml><?xml version="1.0" encoding="utf-8"?>
-<w:document xmlns:cx="http://schemas.microsoft.com/office/drawing/2014/chartex" xmlns:cx1="http://schemas.microsoft.com/office/drawing/2015/9/8/chartex" xmlns:cx2="http://schemas.microsoft.com/office/drawing/2015/10/21/chartex" xmlns:cx3="http://schemas.microsoft.com/office/drawing/2016/5/9/chartex" xmlns:cx4="http://schemas.microsoft.com/office/drawing/2016/5/10/chartex" xmlns:cx5="http://schemas.microsoft.com/office/drawing/2016/5/11/chartex" xmlns:cx6="http://schemas.microsoft.com/office/drawing/2016/5/12/chartex" xmlns:cx7="http://schemas.microsoft.com/office/drawing/2016/5/13/chartex" xmlns:cx8="http://schemas.microsoft.com/office/drawing/2016/5/14/chartex" xmlns:mc="http://schemas.openxmlformats.org/markup-compatibility/2006" xmlns:aink="http://schemas.microsoft.com/office/drawing/2016/ink" xmlns:am3d="http://schemas.microsoft.com/office/drawing/2017/model3d" xmlns:o="urn:schemas-microsoft-com:office:office" xmlns:r="http://purl.oclc.org/ooxml/officeDocument/relationships" xmlns:m="http://purl.oclc.org/ooxml/officeDocument/math" xmlns:v="urn:schemas-microsoft-com:vml" xmlns:wp14="http://schemas.microsoft.com/office/word/2010/wordprocessingDrawing" xmlns:wp="http://purl.oclc.org/ooxml/drawingml/wordprocessingDrawing" xmlns:w10="urn:schemas-microsoft-com:office:word" xmlns:w="http://purl.oclc.org/ooxml/wordprocessingml/main" xmlns:w14="http://schemas.microsoft.com/office/word/2010/wordml" xmlns:w15="http://schemas.microsoft.com/office/word/2012/wordml" xmlns:w16cex="http://schemas.microsoft.com/office/word/2018/wordml/cex" xmlns:w16cid="http://schemas.microsoft.com/office/word/2016/wordml/cid" xmlns:w16="http://schemas.microsoft.com/office/word/2018/wordml" xmlns:w16se="http://schemas.microsoft.com/office/word/2015/wordml/symex" xmlns:wpi="http://schemas.microsoft.com/office/word/2010/wordprocessingInk" xmlns:wne="http://schemas.microsoft.com/office/word/2006/wordml" mc:Ignorable="w14 w15 w16se w16cid w16 w16cex wne wp14" w:conformance="strict">
+<w:document xmlns:wpc="http://schemas.microsoft.com/office/word/2010/wordprocessingCanvas" xmlns:cx="http://schemas.microsoft.com/office/drawing/2014/chartex" xmlns:cx1="http://schemas.microsoft.com/office/drawing/2015/9/8/chartex" xmlns:cx2="http://schemas.microsoft.com/office/drawing/2015/10/21/chartex" xmlns:cx3="http://schemas.microsoft.com/office/drawing/2016/5/9/chartex" xmlns:cx4="http://schemas.microsoft.com/office/drawing/2016/5/10/chartex" xmlns:cx5="http://schemas.microsoft.com/office/drawing/2016/5/11/chartex" xmlns:cx6="http://schemas.microsoft.com/office/drawing/2016/5/12/chartex" xmlns:cx7="http://schemas.microsoft.com/office/drawing/2016/5/13/chartex" xmlns:cx8="http://schemas.microsoft.com/office/drawing/2016/5/14/chartex" xmlns:mc="http://schemas.openxmlformats.org/markup-compatibility/2006" xmlns:aink="http://schemas.microsoft.com/office/drawing/2016/ink" xmlns:am3d="http://schemas.microsoft.com/office/drawing/2017/model3d" xmlns:o="urn:schemas-microsoft-com:office:office" xmlns:r="http://schemas.openxmlformats.org/officeDocument/2006/relationships" xmlns:m="http://schemas.openxmlformats.org/officeDocument/2006/math" xmlns:v="urn:schemas-microsoft-com:vml" xmlns:wp14="http://schemas.microsoft.com/office/word/2010/wordprocessingDrawing" xmlns:wp="http://schemas.openxmlformats.org/drawingml/2006/wordprocessingDrawing" xmlns:w10="urn:schemas-microsoft-com:office:word" xmlns:w="http://schemas.openxmlformats.org/wordprocessingml/2006/main" xmlns:w14="http://schemas.microsoft.com/office/word/2010/wordml" xmlns:w15="http://schemas.microsoft.com/office/word/2012/wordml" xmlns:w16cex="http://schemas.microsoft.com/office/word/2018/wordml/cex" xmlns:w16cid="http://schemas.microsoft.com/office/word/2016/wordml/cid" xmlns:w16="http://schemas.microsoft.com/office/word/2018/wordml" xmlns:w16se="http://schemas.microsoft.com/office/word/2015/wordml/symex" xmlns:wpg="http://schemas.microsoft.com/office/word/2010/wordprocessingGroup" xmlns:wpi="http://schemas.microsoft.com/office/word/2010/wordprocessingInk" xmlns:wne="http://schemas.microsoft.com/office/word/2006/wordml" xmlns:wps="http://schemas.microsoft.com/office/word/2010/wordprocessingShape" mc:Ignorable="w14 w15 w16se w16cid w16 w16cex wp14">
   <w:body>
     <w:p>
       <w:pPr>
         <w:pStyle w:val="papertitle"/>
-        <w:spacing w:before="5pt" w:beforeAutospacing="1" w:after="5pt" w:afterAutospacing="1"/>
+        <w:spacing w:before="100" w:beforeAutospacing="1" w:after="100" w:afterAutospacing="1"/>
         <w:rPr>
           <w:kern w:val="48"/>
         </w:rPr>
@@ -20,16 +20,16 @@
     <w:p>
       <w:pPr>
         <w:pStyle w:val="Author"/>
-        <w:spacing w:before="5pt" w:beforeAutospacing="1" w:after="5pt" w:afterAutospacing="1" w:line="6pt" w:lineRule="auto"/>
+        <w:spacing w:before="100" w:beforeAutospacing="1" w:after="100" w:afterAutospacing="1" w:line="120" w:lineRule="auto"/>
         <w:rPr>
           <w:sz w:val="16"/>
           <w:szCs w:val="16"/>
         </w:rPr>
         <w:sectPr>
           <w:footerReference w:type="first" r:id="rId8"/>
-          <w:pgSz w:w="595.30pt" w:h="841.90pt" w:code="9"/>
-          <w:pgMar w:top="27pt" w:right="44.65pt" w:bottom="72pt" w:left="44.65pt" w:header="36pt" w:footer="36pt" w:gutter="0pt"/>
-          <w:cols w:space="36pt"/>
+          <w:pgSz w:w="11906" w:h="16838" w:code="9"/>
+          <w:pgMar w:top="540" w:right="893" w:bottom="1440" w:left="893" w:header="720" w:footer="720" w:gutter="0"/>
+          <w:cols w:space="720"/>
           <w:titlePg/>
           <w:docGrid w:linePitch="360"/>
         </w:sectPr>
@@ -38,19 +38,26 @@
     <w:p>
       <w:pPr>
         <w:pStyle w:val="Author"/>
-        <w:spacing w:before="5pt" w:beforeAutospacing="1"/>
+        <w:spacing w:before="100" w:beforeAutospacing="1"/>
         <w:rPr>
           <w:sz w:val="18"/>
           <w:szCs w:val="18"/>
         </w:rPr>
         <w:sectPr>
           <w:type w:val="continuous"/>
-          <w:pgSz w:w="595.30pt" w:h="841.90pt" w:code="9"/>
-          <w:pgMar w:top="22.50pt" w:right="44.65pt" w:bottom="72pt" w:left="44.65pt" w:header="36pt" w:footer="36pt" w:gutter="0pt"/>
-          <w:cols w:num="3" w:space="36pt"/>
+          <w:pgSz w:w="11906" w:h="16838" w:code="9"/>
+          <w:pgMar w:top="450" w:right="893" w:bottom="1440" w:left="893" w:header="720" w:footer="720" w:gutter="0"/>
+          <w:cols w:num="2" w:space="720"/>
           <w:docGrid w:linePitch="360"/>
         </w:sectPr>
       </w:pPr>
+      <w:r>
+        <w:rPr>
+          <w:sz w:val="18"/>
+          <w:szCs w:val="18"/>
+        </w:rPr>
+        <w:t xml:space="preserve">  </w:t>
+      </w:r>
       <w:r>
         <w:rPr>
           <w:sz w:val="18"/>
@@ -166,6 +173,12 @@
           <w:szCs w:val="18"/>
         </w:rPr>
         <w:br/>
+      </w:r>
+      <w:r>
+        <w:rPr>
+          <w:sz w:val="18"/>
+          <w:szCs w:val="18"/>
+        </w:rPr>
         <w:t>michal.simon@cern.ch</w:t>
       </w:r>
     </w:p>
@@ -173,12 +186,23 @@
       <w:pPr>
         <w:sectPr>
           <w:type w:val="continuous"/>
-          <w:pgSz w:w="595.30pt" w:h="841.90pt" w:code="9"/>
-          <w:pgMar w:top="22.50pt" w:right="44.65pt" w:bottom="72pt" w:left="44.65pt" w:header="36pt" w:footer="36pt" w:gutter="0pt"/>
-          <w:cols w:num="3" w:space="36pt"/>
+          <w:pgSz w:w="11906" w:h="16838" w:code="9"/>
+          <w:pgMar w:top="450" w:right="893" w:bottom="1440" w:left="893" w:header="720" w:footer="720" w:gutter="0"/>
+          <w:cols w:num="3" w:space="720"/>
           <w:docGrid w:linePitch="360"/>
         </w:sectPr>
       </w:pPr>
+    </w:p>
+    <w:p>
+      <w:pPr>
+        <w:sectPr>
+          <w:type w:val="continuous"/>
+          <w:pgSz w:w="11906" w:h="16838" w:code="9"/>
+          <w:pgMar w:top="450" w:right="893" w:bottom="1440" w:left="893" w:header="720" w:footer="720" w:gutter="0"/>
+          <w:cols w:num="3" w:space="720"/>
+          <w:docGrid w:linePitch="360"/>
+        </w:sectPr>
+      </w:pPr>
       <w:r>
         <w:br w:type="column"/>
       </w:r>
@@ -202,10 +226,7 @@
         <w:t>—</w:t>
       </w:r>
       <w:r>
-        <w:t>A brief description of the</w:t>
-      </w:r>
-      <w:r>
-        <w:t xml:space="preserve"> </w:t>
+        <w:t xml:space="preserve">A brief description of the </w:t>
       </w:r>
       <w:r>
         <w:t>X</w:t>
@@ -223,38 +244,20 @@
         <w:t>X</w:t>
       </w:r>
       <w:r>
-        <w:t xml:space="preserve">rootd has a relatively new implementation called Declarative API. Its main purpose is to provide the user an asynchronous interface that is more </w:t>
-      </w:r>
-      <w:r>
-        <w:t>in line</w:t>
-      </w:r>
-      <w:r>
-        <w:t xml:space="preserve"> with the modern C++ paradigm. A focus on the development workflow for this API is given. Moreover, the</w:t>
-      </w:r>
-      <w:r>
-        <w:t xml:space="preserve"> </w:t>
-      </w:r>
-      <w:r>
-        <w:t xml:space="preserve">pyxrootd package, which provides a python interface with the </w:t>
+        <w:t>rootd has a relatively new implementation called Declarative API. Its main purpose is to provide the user an asynchronous interface that is more in line with the modern C++ paradigm. A focus on the development workflow for this API is given. Moreover, the pyxrootd package, which provides a python interface with the Xrootd client, is also discussed and tested in a usual file-operation use case.</w:t>
+      </w:r>
+    </w:p>
+    <w:p>
+      <w:pPr>
+        <w:pStyle w:val="Keywords"/>
+      </w:pPr>
+      <w:r>
+        <w:t>Keywords—</w:t>
       </w:r>
       <w:r>
         <w:t>Xrootd</w:t>
       </w:r>
       <w:r>
-        <w:t xml:space="preserve"> client, is also discussed and tested in a usual file-operation use case.</w:t>
-      </w:r>
-    </w:p>
-    <w:p>
-      <w:pPr>
-        <w:pStyle w:val="Keywords"/>
-      </w:pPr>
-      <w:r>
-        <w:t>Keywords—</w:t>
-      </w:r>
-      <w:r>
-        <w:t>Xrootd</w:t>
-      </w:r>
-      <w:r>
         <w:t>, pyxrootd, asynchronous programming, declarative API, pipeline, server, client.</w:t>
       </w:r>
     </w:p>
@@ -263,335 +266,388 @@
         <w:pStyle w:val="Heading1"/>
       </w:pPr>
       <w:r>
-        <w:t>Introduction (</w:t>
-      </w:r>
-      <w:r>
-        <w:rPr>
-          <w:rFonts w:eastAsia="MS Mincho"/>
-          <w:i/>
-        </w:rPr>
-        <w:t>Heading 1</w:t>
-      </w:r>
-      <w:r>
-        <w:t>)</w:t>
+        <w:t>Introduction</w:t>
       </w:r>
     </w:p>
     <w:p>
       <w:pPr>
         <w:pStyle w:val="BodyText"/>
-      </w:pPr>
-      <w:r>
-        <w:t xml:space="preserve">This template, </w:t>
-      </w:r>
-      <w:r>
-        <w:t>modified</w:t>
-      </w:r>
-      <w:r>
-        <w:t xml:space="preserve"> in MS Word 200</w:t>
-      </w:r>
-      <w:r>
         <w:rPr>
           <w:lang w:val="en-US"/>
         </w:rPr>
-        <w:t>7</w:t>
-      </w:r>
-      <w:r>
-        <w:t xml:space="preserve"> and saved as </w:t>
-      </w:r>
+      </w:pPr>
       <w:r>
         <w:rPr>
           <w:lang w:val="en-US"/>
         </w:rPr>
-        <w:t xml:space="preserve">a </w:t>
-      </w:r>
-      <w:r>
-        <w:t>“Word 97-200</w:t>
-      </w:r>
-      <w:r>
-        <w:t>3</w:t>
-      </w:r>
-      <w:r>
-        <w:t xml:space="preserve"> </w:t>
+        <w:t xml:space="preserve">Started as a protocol which granted remote access to root format specific files, with a primary use case focused on data analysis (rather than </w:t>
       </w:r>
       <w:r>
         <w:rPr>
           <w:lang w:val="en-US"/>
         </w:rPr>
-        <w:t>Document</w:t>
-      </w:r>
-      <w:r>
-        <w:t>” for the PC, provides authors with most of the formatting specifications needed for preparing electronic versions of their papers. All standard paper components have been specified for three reasons: (1) ease of use when formatting individual papers, (2) automatic compliance to electronic requirements that facilitate the concurrent or later production of electronic products, and (3) conformity of style throughout a conference proceedings. Margins, column widths, line spacing, and type styles are built-in; examples of the type styles are provided throughout this document and are identified in italic type, within parentheses, following the example. Some components, such as multi-leveled equations, graphics, and tables are not prescribed, although the various table text styles are provided. The formatter will need to create these components, incorporating the applicable criteria that follow.</w:t>
-      </w:r>
-    </w:p>
-    <w:p>
-      <w:pPr>
-        <w:pStyle w:val="Heading1"/>
-      </w:pPr>
-      <w:r>
-        <w:t>Ease of Use</w:t>
-      </w:r>
-    </w:p>
-    <w:p>
-      <w:pPr>
-        <w:pStyle w:val="Heading2"/>
-      </w:pPr>
-      <w:r>
-        <w:t xml:space="preserve">Selecting a </w:t>
-      </w:r>
-      <w:r>
-        <w:t>Template</w:t>
-      </w:r>
-      <w:r>
-        <w:t xml:space="preserve"> (Heading 2)</w:t>
+        <w:t xml:space="preserve">data </w:t>
+      </w:r>
+      <w:r>
+        <w:rPr>
+          <w:lang w:val="en-US"/>
+        </w:rPr>
+        <w:t>transfer)</w:t>
+      </w:r>
+      <w:r>
+        <w:rPr>
+          <w:lang w:val="en-US"/>
+        </w:rPr>
+        <w:t>, Xrootd became widely used within then scientific community at CERN (</w:t>
+      </w:r>
+      <w:r>
+        <w:rPr>
+          <w:lang w:val="en-US"/>
+        </w:rPr>
+        <w:t>European Organization for Nuclear Research</w:t>
+      </w:r>
+      <w:r>
+        <w:rPr>
+          <w:lang w:val="en-US"/>
+        </w:rPr>
+        <w:t>) and other large-scale facilities (e.g</w:t>
+      </w:r>
+      <w:r>
+        <w:rPr>
+          <w:lang w:val="en-US"/>
+        </w:rPr>
+        <w:t>.,</w:t>
+      </w:r>
+      <w:r>
+        <w:rPr>
+          <w:lang w:val="en-US"/>
+        </w:rPr>
+        <w:t xml:space="preserve"> SLAC-Stanford Linear Accelerator Center). Over the last years, the framework evolved a lot, and it now supports data analysis, data transfers, data management plus features like staging data from tape</w:t>
+      </w:r>
+      <w:r>
+        <w:rPr>
+          <w:lang w:val="en-US"/>
+        </w:rPr>
+        <w:t xml:space="preserve">. </w:t>
       </w:r>
     </w:p>
     <w:p>
       <w:pPr>
         <w:pStyle w:val="BodyText"/>
-      </w:pPr>
-      <w:r>
-        <w:t xml:space="preserve">First, confirm that you have the correct template for your paper size. This template has been tailored for output on the </w:t>
-      </w:r>
-      <w:r>
-        <w:rPr>
-          <w:lang w:val="en-US"/>
-        </w:rPr>
-        <w:t>A4</w:t>
-      </w:r>
-      <w:r>
-        <w:t xml:space="preserve"> paper size. If you are using </w:t>
-      </w:r>
-      <w:r>
-        <w:rPr>
-          <w:lang w:val="en-US"/>
-        </w:rPr>
-        <w:t>US letter</w:t>
-      </w:r>
-      <w:r>
-        <w:t>-sized paper, please close this</w:t>
-      </w:r>
-      <w:r>
-        <w:t xml:space="preserve"> file and download the </w:t>
-      </w:r>
-      <w:r>
-        <w:rPr>
-          <w:lang w:val="en-US"/>
-        </w:rPr>
-        <w:t xml:space="preserve">Microsoft Word, Letter </w:t>
-      </w:r>
-      <w:r>
-        <w:t>file</w:t>
-      </w:r>
-      <w:r>
-        <w:t>.</w:t>
-      </w:r>
-    </w:p>
-    <w:p>
-      <w:pPr>
-        <w:pStyle w:val="Heading2"/>
-      </w:pPr>
-      <w:r>
-        <w:t>Maintaining the Integrity of the Specifications</w:t>
-      </w:r>
-    </w:p>
-    <w:p>
-      <w:pPr>
-        <w:pStyle w:val="BodyText"/>
-      </w:pPr>
-      <w:r>
-        <w:t>The template is used to format your paper and style the text. All margins, column widths, line spaces, and text fonts are prescribed; please do not alter them. You may note peculiarities. For example, the head margin in this template measures proportionately more than is customary. This measurement and others are deliberate, using specifications that anticipate your paper as one part of the entire proceedings, and not as an independent document. Please do not revise any of the current designations.</w:t>
-      </w:r>
-    </w:p>
-    <w:p>
-      <w:pPr>
-        <w:pStyle w:val="Heading1"/>
-      </w:pPr>
-      <w:r>
-        <w:t xml:space="preserve">Prepare Your Paper </w:t>
-      </w:r>
-      <w:r>
-        <w:t>Before</w:t>
-      </w:r>
-      <w:r>
-        <w:t xml:space="preserve"> Styling</w:t>
-      </w:r>
-    </w:p>
-    <w:p>
-      <w:pPr>
-        <w:pStyle w:val="BodyText"/>
-        <w:rPr>
-          <w:lang w:val="en-US"/>
-        </w:rPr>
-      </w:pPr>
-      <w:r>
-        <w:t>Before</w:t>
-      </w:r>
-      <w:r>
-        <w:t xml:space="preserve"> you begin to format your paper, first write and save the content as a separate text file. </w:t>
-      </w:r>
-      <w:r>
-        <w:rPr>
-          <w:lang w:val="en-US"/>
-        </w:rPr>
-        <w:t xml:space="preserve">Complete all content and organizational editing before formatting. Please note sections </w:t>
-      </w:r>
-      <w:r>
-        <w:rPr>
-          <w:lang w:val="en-US"/>
-        </w:rPr>
-        <w:t>A-D below for more information on proofreading, spelling and grammar.</w:t>
-      </w:r>
-    </w:p>
-    <w:p>
-      <w:pPr>
-        <w:pStyle w:val="BodyText"/>
-      </w:pPr>
-      <w:r>
-        <w:t>Keep your text and graphic files separate until after the text has been formatted and styled. Do not use hard tabs, and limit use of hard returns to only one return at the end of a paragraph. Do not add any kind of pagination anywhere in the paper. Do not number text heads-the template will do that for you.</w:t>
-      </w:r>
-    </w:p>
-    <w:p>
-      <w:pPr>
-        <w:pStyle w:val="Heading2"/>
-      </w:pPr>
-      <w:r>
-        <w:t>Abbreviations</w:t>
-      </w:r>
-      <w:r>
-        <w:t xml:space="preserve"> and Acronyms</w:t>
-      </w:r>
-    </w:p>
-    <w:p>
-      <w:pPr>
-        <w:pStyle w:val="BodyText"/>
-      </w:pPr>
-      <w:r>
-        <w:t xml:space="preserve">Define abbreviations and acronyms the first time they are used in the text, even after they have been defined in the abstract. Abbreviations such as IEEE, SI, MKS, CGS, </w:t>
-      </w:r>
-      <w:proofErr w:type="spellStart"/>
-      <w:r>
-        <w:t>sc</w:t>
-      </w:r>
-      <w:proofErr w:type="spellEnd"/>
-      <w:r>
-        <w:t>, dc, and rms do not have to be defined. Do not use abbreviations in the title or heads unless they are unavoidable.</w:t>
-      </w:r>
-    </w:p>
-    <w:p>
-      <w:pPr>
-        <w:pStyle w:val="Heading2"/>
-      </w:pPr>
-      <w:r>
-        <w:t>Units</w:t>
-      </w:r>
-    </w:p>
-    <w:p>
-      <w:pPr>
-        <w:pStyle w:val="bulletlist"/>
-      </w:pPr>
-      <w:r>
-        <w:t xml:space="preserve">Use </w:t>
-      </w:r>
-      <w:r>
-        <w:t>either</w:t>
-      </w:r>
-      <w:r>
-        <w:t xml:space="preserve"> SI (MKS) or CGS as primary units. (SI units are encouraged.) English units may be used as secondary units (in parentheses). An exception would be the use of English units as identifiers in trade, such as “3.5-inch disk drive”.</w:t>
-      </w:r>
-    </w:p>
-    <w:p>
-      <w:pPr>
-        <w:pStyle w:val="bulletlist"/>
-      </w:pPr>
-      <w:r>
-        <w:t xml:space="preserve">Avoid combining SI and CGS units, such as current in amperes and magnetic field in </w:t>
-      </w:r>
-      <w:proofErr w:type="spellStart"/>
-      <w:r>
-        <w:t>oersteds</w:t>
-      </w:r>
-      <w:proofErr w:type="spellEnd"/>
-      <w:r>
-        <w:t>. This often leads to confusion because equations do not balance dimensionally. If you must use mixed units, clearly state the units for each quantity that you use in an equation.</w:t>
-      </w:r>
-    </w:p>
-    <w:p>
-      <w:pPr>
-        <w:pStyle w:val="bulletlist"/>
-      </w:pPr>
-      <w:r>
-        <w:t>Do not mix complete spellings and abbreviations of units: “Wb/m2” or “</w:t>
-      </w:r>
-      <w:proofErr w:type="spellStart"/>
-      <w:r>
-        <w:t>webers</w:t>
-      </w:r>
-      <w:proofErr w:type="spellEnd"/>
-      <w:r>
-        <w:t xml:space="preserve"> per square meter”, not “</w:t>
-      </w:r>
-      <w:proofErr w:type="spellStart"/>
-      <w:r>
-        <w:t>webers</w:t>
-      </w:r>
-      <w:proofErr w:type="spellEnd"/>
-      <w:r>
-        <w:t xml:space="preserve">/m2”.  Spell out units when they appear in text: “. . . a few </w:t>
-      </w:r>
-      <w:proofErr w:type="spellStart"/>
-      <w:r>
-        <w:t>henries</w:t>
-      </w:r>
-      <w:proofErr w:type="spellEnd"/>
-      <w:r>
-        <w:t>”, not “. . . a few H”.</w:t>
-      </w:r>
-    </w:p>
-    <w:p>
-      <w:pPr>
-        <w:pStyle w:val="sponsors"/>
-        <w:framePr w:wrap="auto" w:vAnchor="page" w:hAnchor="page" w:x="45.90pt" w:y="756.05pt"/>
-        <w:ind w:firstLine="14.45pt"/>
-      </w:pPr>
-      <w:r>
-        <w:t>Identif</w:t>
-      </w:r>
-      <w:r>
-        <w:t xml:space="preserve">y applicable </w:t>
-      </w:r>
-      <w:r>
-        <w:t>funding agency</w:t>
-      </w:r>
-      <w:r>
-        <w:t xml:space="preserve"> here. </w:t>
-      </w:r>
-      <w:r>
-        <w:rPr>
-          <w:iCs/>
-        </w:rPr>
-        <w:t>If none, delete this text box</w:t>
-      </w:r>
-      <w:r>
-        <w:rPr>
-          <w:iCs/>
-        </w:rPr>
-        <w:t>.</w:t>
-      </w:r>
-    </w:p>
-    <w:p>
-      <w:pPr>
-        <w:pStyle w:val="bulletlist"/>
-      </w:pPr>
-      <w:r>
-        <w:t xml:space="preserve">Use a zero before decimal points: “0.25”, not “.25”. Use “cm3”, not “cc”. </w:t>
-      </w:r>
-      <w:r>
-        <w:t>(</w:t>
-      </w:r>
-      <w:r>
         <w:rPr>
           <w:i/>
           <w:iCs/>
+          <w:lang w:val="en-US"/>
+        </w:rPr>
+      </w:pPr>
+      <w:r>
+        <w:rPr>
+          <w:lang w:val="en-US"/>
+        </w:rPr>
+        <w:t>In terms of storage capacity, only t</w:t>
+      </w:r>
+      <w:r>
+        <w:rPr>
+          <w:lang w:val="en-US"/>
+        </w:rPr>
+        <w:t>he ATLAS and CMS collaborations</w:t>
+      </w:r>
+      <w:r>
+        <w:rPr>
+          <w:lang w:val="en-US"/>
+        </w:rPr>
+        <w:t xml:space="preserve"> alone</w:t>
+      </w:r>
+      <w:r>
+        <w:rPr>
+          <w:lang w:val="en-US"/>
+        </w:rPr>
+        <w:t xml:space="preserve"> </w:t>
+      </w:r>
+      <w:r>
+        <w:rPr>
+          <w:lang w:val="en-US"/>
+        </w:rPr>
+        <w:t xml:space="preserve">produce a total of around 150 Petabytes of data which needs to be accessed by thousands of physicists within the Worldwide Large Hadron Collider Compute Grid - WLCG community [7]. As a result, a key objective of the WLCG is to assure both the process of moving the data between sites and deliver the data to any end-user application. Even though LHC has proven to be able moving data at the necessary throughput [2], only by adopting a so-called </w:t>
+      </w:r>
+      <w:r>
+        <w:rPr>
+          <w:lang w:val="en-US"/>
+        </w:rPr>
+        <w:t>federated regional storage</w:t>
+      </w:r>
+      <w:r>
+        <w:rPr>
+          <w:lang w:val="en-US"/>
+        </w:rPr>
+        <w:t xml:space="preserve"> using Xrootd</w:t>
+      </w:r>
+    </w:p>
+    <w:p>
+      <w:pPr>
+        <w:pStyle w:val="BodyText"/>
+        <w:rPr>
+          <w:lang w:val="en-US"/>
+        </w:rPr>
+      </w:pPr>
+    </w:p>
+    <w:p>
+      <w:pPr>
+        <w:pStyle w:val="Heading1"/>
+      </w:pPr>
+      <w:r>
+        <w:t>Xrootd framework</w:t>
+      </w:r>
+    </w:p>
+    <w:p>
+      <w:pPr>
+        <w:pStyle w:val="Heading2"/>
+      </w:pPr>
+      <w:r>
+        <w:t>Server-side Xrootd</w:t>
+      </w:r>
+    </w:p>
+    <w:p>
+      <w:pPr>
+        <w:pStyle w:val="BodyText"/>
+      </w:pPr>
+      <w:r>
+        <w:t xml:space="preserve">First, confirm that you have the correct template for your paper size. This template has been tailored for output on the </w:t>
+      </w:r>
+      <w:r>
+        <w:rPr>
+          <w:lang w:val="en-US"/>
+        </w:rPr>
+        <w:t>A4</w:t>
+      </w:r>
+      <w:r>
+        <w:t xml:space="preserve"> paper size. If you are using </w:t>
+      </w:r>
+      <w:r>
+        <w:rPr>
+          <w:lang w:val="en-US"/>
+        </w:rPr>
+        <w:t>US letter</w:t>
+      </w:r>
+      <w:r>
+        <w:t>-sized paper, please close this</w:t>
+      </w:r>
+      <w:r>
+        <w:t xml:space="preserve"> file and download the </w:t>
+      </w:r>
+      <w:r>
+        <w:rPr>
+          <w:lang w:val="en-US"/>
+        </w:rPr>
+        <w:t xml:space="preserve">Microsoft Word, Letter </w:t>
+      </w:r>
+      <w:r>
+        <w:t>file</w:t>
+      </w:r>
+      <w:r>
+        <w:t>.</w:t>
+      </w:r>
+    </w:p>
+    <w:p>
+      <w:pPr>
+        <w:pStyle w:val="Heading2"/>
+      </w:pPr>
+      <w:r>
+        <w:t>Client-side Xrootd</w:t>
+      </w:r>
+    </w:p>
+    <w:p>
+      <w:pPr>
+        <w:pStyle w:val="BodyText"/>
+      </w:pPr>
+      <w:r>
+        <w:t>The template is used to format your paper and style the text. All margins, column widths, line spaces, and text fonts are prescribed; please do not alter them. You may note peculiarities. For example, the head margin in this template measures proportionately more than is customary. This measurement and others are deliberate, using specifications that anticipate your paper as one part of the entire proceedings, and not as an independent document. Please do not revise any of the current designations.</w:t>
+      </w:r>
+    </w:p>
+    <w:p>
+      <w:pPr>
+        <w:pStyle w:val="Heading1"/>
+      </w:pPr>
+      <w:r>
+        <w:t xml:space="preserve">Prepare Your Paper </w:t>
+      </w:r>
+      <w:r>
+        <w:t>Before</w:t>
+      </w:r>
+      <w:r>
+        <w:t xml:space="preserve"> Styling</w:t>
+      </w:r>
+    </w:p>
+    <w:p>
+      <w:pPr>
+        <w:pStyle w:val="BodyText"/>
+        <w:rPr>
+          <w:lang w:val="en-US"/>
+        </w:rPr>
+      </w:pPr>
+      <w:r>
+        <w:t>Before</w:t>
+      </w:r>
+      <w:r>
+        <w:t xml:space="preserve"> you begin to format your paper, first write and save the content as a separate text file. </w:t>
+      </w:r>
+      <w:r>
+        <w:rPr>
+          <w:lang w:val="en-US"/>
+        </w:rPr>
+        <w:t>Complete all content and organizational editing before formatting. Please note sections A-D below for more information on proofreading, spelling and grammar.</w:t>
+      </w:r>
+    </w:p>
+    <w:p>
+      <w:pPr>
+        <w:pStyle w:val="BodyText"/>
+      </w:pPr>
+      <w:r>
+        <w:t>Keep your text and graphic files separate until after the text has been formatted and styled. Do not use hard tabs, and limit use of hard returns to only one return at the end of a paragraph. Do not add any kind of pagination anywhere in the paper. Do not number text heads-the template will do that for you.</w:t>
+      </w:r>
+    </w:p>
+    <w:p>
+      <w:pPr>
+        <w:pStyle w:val="Heading2"/>
+      </w:pPr>
+      <w:r>
+        <w:t>Abbreviations</w:t>
+      </w:r>
+      <w:r>
+        <w:t xml:space="preserve"> and Acronyms</w:t>
+      </w:r>
+    </w:p>
+    <w:p>
+      <w:pPr>
+        <w:pStyle w:val="BodyText"/>
+      </w:pPr>
+      <w:r>
+        <w:t xml:space="preserve">Define abbreviations and acronyms the first time they are used in the text, even after they have been defined in the abstract. Abbreviations such as IEEE, SI, MKS, CGS, </w:t>
+      </w:r>
+      <w:proofErr w:type="spellStart"/>
+      <w:r>
+        <w:t>sc</w:t>
+      </w:r>
+      <w:proofErr w:type="spellEnd"/>
+      <w:r>
+        <w:t>, dc, and rms do not have to be defined. Do not use abbreviations in the title or heads unless they are unavoidable.</w:t>
+      </w:r>
+    </w:p>
+    <w:p>
+      <w:pPr>
+        <w:pStyle w:val="Heading2"/>
+      </w:pPr>
+      <w:r>
+        <w:t>Units</w:t>
+      </w:r>
+    </w:p>
+    <w:p>
+      <w:pPr>
+        <w:pStyle w:val="bulletlist"/>
+      </w:pPr>
+      <w:r>
+        <w:t xml:space="preserve">Use </w:t>
+      </w:r>
+      <w:r>
+        <w:t>either</w:t>
+      </w:r>
+      <w:r>
+        <w:t xml:space="preserve"> SI (MKS) or CGS as primary units. (SI units are encouraged.) English units may be used as secondary units (in parentheses). An exception would be the use of English units as identifiers in trade, such as “3.5-inch disk drive”.</w:t>
+      </w:r>
+    </w:p>
+    <w:p>
+      <w:pPr>
+        <w:pStyle w:val="bulletlist"/>
+      </w:pPr>
+      <w:r>
+        <w:t xml:space="preserve">Avoid combining SI and CGS units, such as current in amperes and magnetic field in </w:t>
+      </w:r>
+      <w:proofErr w:type="spellStart"/>
+      <w:r>
+        <w:t>oersteds</w:t>
+      </w:r>
+      <w:proofErr w:type="spellEnd"/>
+      <w:r>
+        <w:t>. This often leads to confusion because equations do not balance dimensionally. If you must use mixed units, clearly state the units for each quantity that you use in an equation.</w:t>
+      </w:r>
+    </w:p>
+    <w:p>
+      <w:pPr>
+        <w:pStyle w:val="bulletlist"/>
+      </w:pPr>
+      <w:r>
+        <w:t>Do not mix complete spellings and abbreviations of units: “Wb/m2” or “</w:t>
+      </w:r>
+      <w:proofErr w:type="spellStart"/>
+      <w:r>
+        <w:t>webers</w:t>
+      </w:r>
+      <w:proofErr w:type="spellEnd"/>
+      <w:r>
+        <w:t xml:space="preserve"> per square meter”, not “</w:t>
+      </w:r>
+      <w:proofErr w:type="spellStart"/>
+      <w:r>
+        <w:t>webers</w:t>
+      </w:r>
+      <w:proofErr w:type="spellEnd"/>
+      <w:r>
+        <w:t xml:space="preserve">/m2”.  Spell out units when they appear in text: “. . . a few </w:t>
+      </w:r>
+      <w:proofErr w:type="spellStart"/>
+      <w:r>
+        <w:t>henries</w:t>
+      </w:r>
+      <w:proofErr w:type="spellEnd"/>
+      <w:r>
+        <w:t>”, not “. . . a few H”.</w:t>
+      </w:r>
+    </w:p>
+    <w:p>
+      <w:pPr>
+        <w:pStyle w:val="sponsors"/>
+        <w:framePr w:wrap="auto" w:vAnchor="page" w:hAnchor="page" w:x="918" w:y="15121"/>
+        <w:ind w:firstLine="289"/>
+      </w:pPr>
+      <w:r>
+        <w:t>Identif</w:t>
+      </w:r>
+      <w:r>
+        <w:t xml:space="preserve">y applicable </w:t>
+      </w:r>
+      <w:r>
+        <w:t>funding agency</w:t>
+      </w:r>
+      <w:r>
+        <w:t xml:space="preserve"> here. </w:t>
+      </w:r>
+      <w:r>
+        <w:rPr>
+          <w:iCs/>
+        </w:rPr>
+        <w:t>If none, delete this text box</w:t>
+      </w:r>
+      <w:r>
+        <w:rPr>
+          <w:iCs/>
+        </w:rPr>
+        <w:t>.</w:t>
+      </w:r>
+    </w:p>
+    <w:p>
+      <w:pPr>
+        <w:pStyle w:val="bulletlist"/>
+      </w:pPr>
+      <w:r>
+        <w:t xml:space="preserve">Use a zero before decimal points: “0.25”, not “.25”. Use “cm3”, not “cc”. </w:t>
+      </w:r>
+      <w:r>
+        <w:t>(</w:t>
+      </w:r>
+      <w:r>
+        <w:rPr>
+          <w:i/>
+          <w:iCs/>
         </w:rPr>
         <w:t>bullet list</w:t>
       </w:r>
@@ -623,7 +679,11 @@
         </w:rPr>
       </w:pPr>
       <w:r>
-        <w:t>Number equations consecutively. Equation numbers, within parentheses, are to position flush right, as in (1), using a right tab stop. To make your equations more compact, you may use the solidus ( / ), the exp function, or appropriate exponents. Italicize Roman symbols for quantities and variables, but not Greek symbols. Use a long dash rather than a hyphen for a minus sign. Punctuate equations with commas or periods when they are part of a sentence, as in</w:t>
+        <w:t xml:space="preserve">Number equations consecutively. Equation numbers, within parentheses, are to position flush right, as in (1), using a right tab stop. To make your equations more compact, you may use the solidus ( / ), the exp function, or appropriate exponents. Italicize Roman symbols for quantities and variables, but not Greek symbols. Use a long dash rather than </w:t>
+      </w:r>
+      <w:r>
+        <w:lastRenderedPageBreak/>
+        <w:t>a hyphen for a minus sign. Punctuate equations with commas or periods when they are part of a sentence, as in</w:t>
       </w:r>
       <w:r>
         <w:rPr>
@@ -698,11 +758,23 @@
         <w:pStyle w:val="BodyText"/>
       </w:pPr>
       <w:r>
-        <w:t xml:space="preserve">Note that the equation is centered using a center tab stop. Be sure that the symbols in your equation have been defined </w:t>
-      </w:r>
-      <w:r>
-        <w:lastRenderedPageBreak/>
-        <w:t>before or immediately following the equation. Use “(1)”, not “Eq. (1)” or “equation (1)”, except at the beginning of a sentence: “Equation (1) is . . .”</w:t>
+        <w:t xml:space="preserve">Note that the equation is </w:t>
+      </w:r>
+      <w:proofErr w:type="spellStart"/>
+      <w:r>
+        <w:t>centered</w:t>
+      </w:r>
+      <w:proofErr w:type="spellEnd"/>
+      <w:r>
+        <w:t xml:space="preserve"> using a </w:t>
+      </w:r>
+      <w:proofErr w:type="spellStart"/>
+      <w:r>
+        <w:t>center</w:t>
+      </w:r>
+      <w:proofErr w:type="spellEnd"/>
+      <w:r>
+        <w:t xml:space="preserve"> tab stop. Be sure that the symbols in your equation have been defined before or immediately following the equation. Use “(1)”, not “Eq. (1)” or “equation (1)”, except at the beginning of a sentence: “Equation (1) is . . .”</w:t>
       </w:r>
     </w:p>
     <w:p>
@@ -835,25 +907,6 @@
     </w:p>
     <w:p>
       <w:pPr>
-        <w:pStyle w:val="Heading1"/>
-      </w:pPr>
-      <w:r>
-        <w:t xml:space="preserve">Using the </w:t>
-      </w:r>
-      <w:r>
-        <w:t>Template</w:t>
-      </w:r>
-    </w:p>
-    <w:p>
-      <w:pPr>
-        <w:pStyle w:val="BodyText"/>
-      </w:pPr>
-      <w:r>
-        <w:t>After the text edit has been completed, the paper is ready for the template. Duplicate the template file by using the Save As command, and use the naming convention prescribed by your conference for the name of your paper. In this newly created file, highlight all of the contents and import your prepared text file. You are now ready to style your paper; use the scroll down window on the left of the MS Word Formatting toolbar.</w:t>
-      </w:r>
-    </w:p>
-    <w:p>
-      <w:pPr>
         <w:pStyle w:val="Heading2"/>
       </w:pPr>
       <w:r>
@@ -933,10 +986,7 @@
         <w:t xml:space="preserve">A minimum of one author is required for all conference articles. </w:t>
       </w:r>
       <w:r>
-        <w:t xml:space="preserve">Author names should be listed starting from left to right and then moving down to the next line. This is the author sequence that will be used in future citations and </w:t>
-      </w:r>
-      <w:r>
-        <w:t>by indexing services.</w:t>
+        <w:t>Author names should be listed starting from left to right and then moving down to the next line. This is the author sequence that will be used in future citations and by indexing services.</w:t>
       </w:r>
       <w:r>
         <w:t xml:space="preserve"> </w:t>
@@ -1065,7 +1115,7 @@
     </w:p>
     <w:p>
       <w:pPr>
-        <w:jc w:val="start"/>
+        <w:jc w:val="left"/>
         <w:rPr>
           <w:i/>
           <w:iCs/>
@@ -1143,18 +1193,18 @@
     </w:p>
     <w:tbl>
       <w:tblPr>
-        <w:tblW w:w="0pt" w:type="dxa"/>
+        <w:tblW w:w="0" w:type="dxa"/>
         <w:jc w:val="center"/>
         <w:tblBorders>
           <w:top w:val="single" w:sz="2" w:space="0" w:color="auto"/>
-          <w:start w:val="single" w:sz="2" w:space="0" w:color="auto"/>
+          <w:left w:val="single" w:sz="2" w:space="0" w:color="auto"/>
           <w:bottom w:val="single" w:sz="2" w:space="0" w:color="auto"/>
-          <w:end w:val="single" w:sz="2" w:space="0" w:color="auto"/>
+          <w:right w:val="single" w:sz="2" w:space="0" w:color="auto"/>
           <w:insideH w:val="single" w:sz="2" w:space="0" w:color="auto"/>
           <w:insideV w:val="single" w:sz="2" w:space="0" w:color="auto"/>
         </w:tblBorders>
         <w:tblLayout w:type="fixed"/>
-        <w:tblLook w:firstRow="0" w:lastRow="0" w:firstColumn="0" w:lastColumn="0" w:noHBand="0" w:noVBand="0"/>
+        <w:tblLook w:val="0000" w:firstRow="0" w:lastRow="0" w:firstColumn="0" w:lastColumn="0" w:noHBand="0" w:noVBand="0"/>
       </w:tblPr>
       <w:tblGrid>
         <w:gridCol w:w="720"/>
@@ -1171,7 +1221,7 @@
         </w:trPr>
         <w:tc>
           <w:tcPr>
-            <w:tcW w:w="36pt" w:type="dxa"/>
+            <w:tcW w:w="720" w:type="dxa"/>
             <w:vMerge w:val="restart"/>
             <w:vAlign w:val="center"/>
           </w:tcPr>
@@ -1186,7 +1236,7 @@
         </w:tc>
         <w:tc>
           <w:tcPr>
-            <w:tcW w:w="207pt" w:type="dxa"/>
+            <w:tcW w:w="4140" w:type="dxa"/>
             <w:gridSpan w:val="3"/>
             <w:vAlign w:val="center"/>
           </w:tcPr>
@@ -1209,7 +1259,7 @@
         </w:trPr>
         <w:tc>
           <w:tcPr>
-            <w:tcW w:w="36pt" w:type="dxa"/>
+            <w:tcW w:w="720" w:type="dxa"/>
             <w:vMerge/>
           </w:tcPr>
           <w:p>
@@ -1223,7 +1273,7 @@
         </w:tc>
         <w:tc>
           <w:tcPr>
-            <w:tcW w:w="117pt" w:type="dxa"/>
+            <w:tcW w:w="2340" w:type="dxa"/>
             <w:vAlign w:val="center"/>
           </w:tcPr>
           <w:p>
@@ -1237,7 +1287,7 @@
         </w:tc>
         <w:tc>
           <w:tcPr>
-            <w:tcW w:w="45pt" w:type="dxa"/>
+            <w:tcW w:w="900" w:type="dxa"/>
             <w:vAlign w:val="center"/>
           </w:tcPr>
           <w:p>
@@ -1251,7 +1301,7 @@
         </w:tc>
         <w:tc>
           <w:tcPr>
-            <w:tcW w:w="45pt" w:type="dxa"/>
+            <w:tcW w:w="900" w:type="dxa"/>
             <w:vAlign w:val="center"/>
           </w:tcPr>
           <w:p>
@@ -1271,7 +1321,7 @@
         </w:trPr>
         <w:tc>
           <w:tcPr>
-            <w:tcW w:w="36pt" w:type="dxa"/>
+            <w:tcW w:w="720" w:type="dxa"/>
             <w:vAlign w:val="center"/>
           </w:tcPr>
           <w:p>
@@ -1289,7 +1339,7 @@
         </w:tc>
         <w:tc>
           <w:tcPr>
-            <w:tcW w:w="117pt" w:type="dxa"/>
+            <w:tcW w:w="2340" w:type="dxa"/>
             <w:vAlign w:val="center"/>
           </w:tcPr>
           <w:p>
@@ -1309,7 +1359,7 @@
         </w:tc>
         <w:tc>
           <w:tcPr>
-            <w:tcW w:w="45pt" w:type="dxa"/>
+            <w:tcW w:w="900" w:type="dxa"/>
             <w:vAlign w:val="center"/>
           </w:tcPr>
           <w:p>
@@ -1323,7 +1373,7 @@
         </w:tc>
         <w:tc>
           <w:tcPr>
-            <w:tcW w:w="45pt" w:type="dxa"/>
+            <w:tcW w:w="900" w:type="dxa"/>
             <w:vAlign w:val="center"/>
           </w:tcPr>
           <w:p>
@@ -1413,11 +1463,7 @@
         <w:pStyle w:val="BodyText"/>
       </w:pPr>
       <w:r>
-        <w:t xml:space="preserve">Figure Labels: Use 8 point Times New Roman for Figure labels. Use words rather than symbols or abbreviations when writing Figure axis labels to avoid confusing the reader. As an example, write the quantity “Magnetization”, or “Magnetization, M”, not just “M”. If including units in the </w:t>
-      </w:r>
-      <w:r>
-        <w:lastRenderedPageBreak/>
-        <w:t>label, present them within parentheses. Do not label axes only with units. In the example, write “Magnetization (A/m)” or “Magnetization {A[m(1)]}”, not just “A/m”. Do not label axes</w:t>
+        <w:t>Figure Labels: Use 8 point Times New Roman for Figure labels. Use words rather than symbols or abbreviations when writing Figure axis labels to avoid confusing the reader. As an example, write the quantity “Magnetization”, or “Magnetization, M”, not just “M”. If including units in the label, present them within parentheses. Do not label axes only with units. In the example, write “Magnetization (A/m)” or “Magnetization {A[m(1)]}”, not just “A/m”. Do not label axes</w:t>
       </w:r>
       <w:r>
         <w:t xml:space="preserve"> </w:t>
@@ -1431,90 +1477,24 @@
         <w:pStyle w:val="Heading5"/>
       </w:pPr>
       <w:r>
-        <w:t>Acknowledgment</w:t>
-      </w:r>
-      <w:r>
-        <w:t xml:space="preserve"> </w:t>
-      </w:r>
-      <w:r>
-        <w:rPr>
-          <w:i/>
-          <w:iCs/>
-        </w:rPr>
-        <w:t>(</w:t>
-      </w:r>
-      <w:r>
-        <w:rPr>
-          <w:i/>
-          <w:iCs/>
-          <w:smallCaps w:val="0"/>
-        </w:rPr>
-        <w:t>Heading 5</w:t>
-      </w:r>
-      <w:r>
-        <w:rPr>
-          <w:i/>
-          <w:iCs/>
-        </w:rPr>
-        <w:t>)</w:t>
+        <w:t>Acknowledgmen</w:t>
+      </w:r>
+      <w:r>
+        <w:t>ts</w:t>
       </w:r>
     </w:p>
     <w:p>
       <w:pPr>
         <w:pStyle w:val="BodyText"/>
-      </w:pPr>
-      <w:r>
-        <w:t>The preferred spelling of the word “acknowledgment” in America is without an “e” after the “g</w:t>
-      </w:r>
-      <w:r>
-        <w:t>”. Avoid the stilted expression “</w:t>
-      </w:r>
-      <w:r>
         <w:rPr>
           <w:lang w:val="en-US"/>
         </w:rPr>
-        <w:t>o</w:t>
-      </w:r>
-      <w:proofErr w:type="spellStart"/>
-      <w:r>
-        <w:t>ne</w:t>
-      </w:r>
-      <w:proofErr w:type="spellEnd"/>
-      <w:r>
-        <w:t xml:space="preserve"> of us (R. B. G.) thanks </w:t>
-      </w:r>
-      <w:r>
-        <w:t>...</w:t>
-      </w:r>
+      </w:pPr>
       <w:r>
         <w:rPr>
           <w:lang w:val="en-US"/>
         </w:rPr>
-        <w:t xml:space="preserve">”.  </w:t>
-      </w:r>
-      <w:r>
-        <w:t>Instead, try “R. B. G. thanks</w:t>
-      </w:r>
-      <w:r>
-        <w:t>...</w:t>
-      </w:r>
-      <w:r>
-        <w:t>”.</w:t>
-      </w:r>
-      <w:r>
-        <w:rPr>
-          <w:lang w:val="en-US"/>
-        </w:rPr>
-        <w:t xml:space="preserve"> </w:t>
-      </w:r>
-      <w:r>
-        <w:t>Put spons</w:t>
-      </w:r>
-      <w:r>
-        <w:t>or acknowledgments in the unnum</w:t>
-      </w:r>
-      <w:r>
-        <w:t>bered footnote on the first page.</w:t>
+        <w:t>Thank you all.</w:t>
       </w:r>
     </w:p>
     <w:p>
@@ -1527,288 +1507,246 @@
     </w:p>
     <w:p>
       <w:pPr>
-        <w:pStyle w:val="BodyText"/>
-      </w:pPr>
-      <w:r>
-        <w:t>The template will number citations consecutively within brackets [1]. The sentence punctuation follows the bracket [2]. Refer simply to the reference number, as in [3]—do not use “Ref. [3]” or “reference [3]” except at the beginning of a sentence: “Reference [3] was the first</w:t>
-      </w:r>
-      <w:r>
-        <w:rPr>
-          <w:lang w:val="en-US"/>
-        </w:rPr>
-        <w:t xml:space="preserve"> </w:t>
-      </w:r>
-      <w:r>
-        <w:t>...</w:t>
-      </w:r>
-      <w:r>
-        <w:t>”</w:t>
-      </w:r>
-    </w:p>
-    <w:p>
-      <w:pPr>
-        <w:pStyle w:val="BodyText"/>
-      </w:pPr>
-      <w:r>
-        <w:t>Number footnotes separately in superscripts. Place the actual footnote at the bottom of the column in which it was cited. Do not put footnotes in the</w:t>
-      </w:r>
-      <w:r>
-        <w:rPr>
-          <w:lang w:val="en-US"/>
-        </w:rPr>
-        <w:t xml:space="preserve"> abstract or</w:t>
-      </w:r>
-      <w:r>
-        <w:t xml:space="preserve"> reference list. Use letters for table footnotes.</w:t>
-      </w:r>
-    </w:p>
-    <w:p>
-      <w:pPr>
-        <w:pStyle w:val="BodyText"/>
-      </w:pPr>
-      <w:r>
-        <w:t>Unless there are six au</w:t>
-      </w:r>
-      <w:r>
-        <w:t>thors or more give all authors</w:t>
-      </w:r>
-      <w:r>
-        <w:rPr>
-          <w:lang w:val="en-US"/>
-        </w:rPr>
-        <w:t xml:space="preserve">’ </w:t>
-      </w:r>
-      <w:r>
-        <w:t xml:space="preserve">names; do not use “et al.”. Papers that have not been published, even if they have been submitted for publication, </w:t>
-      </w:r>
-      <w:r>
-        <w:t>should be cited as “unpublished” [4]. Papers that have been accepted for publication should be cited as “in press” [5]. Capitalize only the first word in a paper title, except for proper nouns and element symbols.</w:t>
-      </w:r>
-    </w:p>
-    <w:p>
-      <w:pPr>
-        <w:pStyle w:val="BodyText"/>
-      </w:pPr>
-      <w:r>
-        <w:t xml:space="preserve">For </w:t>
-      </w:r>
-      <w:r>
-        <w:t>papers</w:t>
-      </w:r>
-      <w:r>
-        <w:t xml:space="preserve"> published in translation journals, please give the English citation first, followed by the original foreign-language citation [6].</w:t>
-      </w:r>
-    </w:p>
-    <w:p/>
-    <w:p>
-      <w:pPr>
         <w:pStyle w:val="references"/>
-        <w:ind w:start="17.70pt" w:hanging="17.70pt"/>
-      </w:pPr>
-      <w:r>
-        <w:t xml:space="preserve">G. Eason, B. Noble, and I. N. Sneddon, “On certain integrals of Lipschitz-Hankel type involving products of Bessel functions,” Phil. Trans. Roy. Soc. London, vol. A247, pp. 529–551, April 1955. </w:t>
-      </w:r>
-      <w:r>
-        <w:rPr>
-          <w:i/>
-          <w:iCs/>
-        </w:rPr>
-        <w:t>(references)</w:t>
+        <w:ind w:left="354" w:hanging="354"/>
+      </w:pPr>
+      <w:r>
+        <w:t>Dorigo, A., Elmer, P., Furano, F., &amp; Hanushevsky, A. (2005, March). XROOTD/TXNetFile: a highly scalable architecture for data access in the ROOT environment. In Proceedings of the 4th WSEAS International Conference on Telecommunications and Informatics (p. 46). World Scientific and Engineering Academy and Society (WSEAS).</w:t>
       </w:r>
     </w:p>
     <w:p>
       <w:pPr>
         <w:pStyle w:val="references"/>
-        <w:ind w:start="17.70pt" w:hanging="17.70pt"/>
-      </w:pPr>
-      <w:r>
-        <w:t>J. Clerk Maxwell, A Treatise on Electricity and Magnetism, 3rd ed., vol. 2. Oxford: Clarendon, 1892, pp.68–73.</w:t>
+        <w:ind w:left="354" w:hanging="354"/>
+      </w:pPr>
+      <w:r>
+        <w:t>Bauerdick, L., Benjamin, D., Bloom, K., Bockelman, B., Bradley, D., Dasu, S., ... &amp; Lesny, D. (2012, December). Using xrootd to federate regional storage. In Journal of Physics: Conference Series (Vol. 396, No. 4, p. 042009). IOP Publishing.</w:t>
       </w:r>
     </w:p>
     <w:p>
       <w:pPr>
         <w:pStyle w:val="references"/>
-        <w:ind w:start="17.70pt" w:hanging="17.70pt"/>
-      </w:pPr>
-      <w:r>
-        <w:t>I. S. Jacobs and C. P. Bean, “Fine particles, thin films and exchange anisotropy,” in Magnetism, vol. III, G. T. Rado and H. Suhl, Eds. New York: Academic, 1963, pp. 271–350.</w:t>
+        <w:ind w:left="354" w:hanging="354"/>
+      </w:pPr>
+      <w:r>
+        <w:t>Boeheim, C., Hanushevsky, A., Leith, D., Melen, R., Mount, R., Pulliam, T., &amp; Weeks, B. (2006). Scalla: Scalable cluster architecture for low latency access using xrootd and olbd servers. Technical report, Stanford Linear Accelerator Center.</w:t>
       </w:r>
     </w:p>
     <w:p>
       <w:pPr>
         <w:pStyle w:val="references"/>
-        <w:ind w:start="17.70pt" w:hanging="17.70pt"/>
-      </w:pPr>
-      <w:r>
-        <w:t>K. Elissa, “Title of paper if known,” unpublished.</w:t>
+        <w:ind w:left="354" w:hanging="354"/>
+      </w:pPr>
+      <w:r>
+        <w:t>Fajardo, E., Tadel, A., Tadel, M., Steer, B., Martin, T., &amp; Würthwein, F. (2018, September). A federated Xrootd cache. In Journal of Physics: Conference Series (Vol. 1085, No. 3, p. 032025). IOP Publishing.</w:t>
       </w:r>
     </w:p>
     <w:p>
       <w:pPr>
         <w:pStyle w:val="references"/>
-        <w:ind w:start="17.70pt" w:hanging="17.70pt"/>
-      </w:pPr>
-      <w:r>
-        <w:t>R. Nicole, “Title of paper with only first word capitalized,” J. Name Stand. Abbrev., in press.</w:t>
+        <w:ind w:left="354" w:hanging="354"/>
+      </w:pPr>
+      <w:r>
+        <w:t>Gardner, R., Campana, S., Duckeck, G., Elmsheuser, J., Hanushevsky, A., Hönig, F. G., ... &amp; Yang, W. (2014, June). Data federation strategies for ATLAS using XRootD. In Journal of Physics: Conference Series (Vol. 513, No. 4, p. 042049).</w:t>
       </w:r>
     </w:p>
     <w:p>
       <w:pPr>
         <w:pStyle w:val="references"/>
-        <w:ind w:start="17.70pt" w:hanging="17.70pt"/>
-      </w:pPr>
-      <w:r>
-        <w:t>Y. Yorozu, M. Hirano, K. Oka, and Y. Tagawa, “Electron spectroscopy studies on magneto-optical media and plastic substrate interface,” IEEE Transl. J. Magn. Japan, vol. 2, pp. 740–741, August 1987 [Digests 9th Annual Conf. Magnetics Japan, p. 301, 1982].</w:t>
+      </w:pPr>
+      <w:r>
+        <w:t>Simon, M. (2019, March 08). XRootD Client Configuration &amp; API Reference. Retrieved November 03, 2020, from https://xrootd.slac.stanford.edu/doc/xrdcl-docs/www/xrdcldocs.html</w:t>
       </w:r>
     </w:p>
     <w:p>
       <w:pPr>
         <w:pStyle w:val="references"/>
-        <w:ind w:start="17.70pt" w:hanging="17.70pt"/>
-      </w:pPr>
-      <w:r>
-        <w:t>M. Young, The Technical Writer</w:t>
-      </w:r>
-      <w:r>
-        <w:t>’</w:t>
-      </w:r>
-      <w:r>
-        <w:t>s Handbook. Mill Valley, CA: University Science, 1989.</w:t>
+        <w:ind w:left="354" w:hanging="354"/>
+      </w:pPr>
+      <w:r>
+        <w:t xml:space="preserve">The Worldwide LHC Computing Grid (WLCG), </w:t>
+      </w:r>
+      <w:r>
+        <w:t>http://wlcg.web.cern.ch/</w:t>
       </w:r>
     </w:p>
     <w:p>
       <w:pPr>
         <w:pStyle w:val="references"/>
-        <w:numPr>
-          <w:ilvl w:val="0"/>
-          <w:numId w:val="0"/>
-        </w:numPr>
-        <w:ind w:start="18pt" w:hanging="18pt"/>
-      </w:pPr>
+        <w:ind w:left="354" w:hanging="354"/>
+      </w:pPr>
+      <w:r>
+        <w:t>De Witt, S., &amp; Lahiff, A. (2014). Quantifying xrootd scalability and overheads. In Journal of Physics: Conference Series (Vol. 513, No. 3, p. 032025). IOP Publishing.</w:t>
+      </w:r>
     </w:p>
     <w:p>
       <w:pPr>
         <w:pStyle w:val="references"/>
-        <w:numPr>
-          <w:ilvl w:val="0"/>
-          <w:numId w:val="0"/>
-        </w:numPr>
-        <w:spacing w:line="12pt" w:lineRule="auto"/>
-        <w:rPr>
-          <w:rFonts w:eastAsia="SimSun"/>
-          <w:b/>
-          <w:noProof w:val="0"/>
-          <w:color w:val="FF0000"/>
-          <w:spacing w:val="-1"/>
-          <w:sz w:val="20"/>
-          <w:szCs w:val="20"/>
-          <w:lang w:val="x-none" w:eastAsia="x-none"/>
-        </w:rPr>
         <w:sectPr>
           <w:type w:val="continuous"/>
-          <w:pgSz w:w="595.30pt" w:h="841.90pt" w:code="9"/>
-          <w:pgMar w:top="54pt" w:right="45.35pt" w:bottom="72pt" w:left="45.35pt" w:header="36pt" w:footer="36pt" w:gutter="0pt"/>
-          <w:cols w:num="2" w:space="18pt"/>
+          <w:pgSz w:w="11906" w:h="16838" w:code="9"/>
+          <w:pgMar w:top="1080" w:right="907" w:bottom="1440" w:left="907" w:header="720" w:footer="720" w:gutter="0"/>
+          <w:cols w:num="2" w:space="360"/>
           <w:docGrid w:linePitch="360"/>
         </w:sectPr>
       </w:pPr>
+      <w:r>
+        <w:t>Pyxrootd: Python bindings for XRootD.</w:t>
+      </w:r>
+      <w:r>
+        <w:t xml:space="preserve"> </w:t>
+      </w:r>
+      <w:r>
+        <w:t xml:space="preserve"> Retrieved November 03, 2020, from https://xrootd.slac.stanford.edu/doc/python/xrootd-python-0.1.0/</w:t>
+      </w:r>
     </w:p>
     <w:p>
       <w:r>
         <w:rPr>
           <w:noProof/>
         </w:rPr>
-        <w:drawing>
-          <wp:anchor distT="0" distB="0" distL="114300" distR="114300" simplePos="0" relativeHeight="251657728" behindDoc="1" locked="0" layoutInCell="1" allowOverlap="1">
-            <wp:simplePos x="0" y="0"/>
-            <wp:positionH relativeFrom="margin">
-              <wp:align>left</wp:align>
-            </wp:positionH>
-            <wp:positionV relativeFrom="paragraph">
-              <wp:posOffset>251460</wp:posOffset>
-            </wp:positionV>
-            <wp:extent cx="3200400" cy="1143000"/>
-            <wp:effectExtent l="10795" t="5080" r="8255" b="13970"/>
-            <wp:wrapTight wrapText="bothSides">
-              <wp:wrapPolygon edited="0">
-                <wp:start x="-64" y="0"/>
-                <wp:lineTo x="-64" y="21600"/>
-                <wp:lineTo x="21664" y="21600"/>
-                <wp:lineTo x="21664" y="0"/>
-                <wp:lineTo x="-64" y="0"/>
-              </wp:wrapPolygon>
-            </wp:wrapTight>
-            <wp:docPr id="1" name="Text Box 8"/>
-            <wp:cNvGraphicFramePr>
-              <a:graphicFrameLocks xmlns:a="http://purl.oclc.org/ooxml/drawingml/main"/>
-            </wp:cNvGraphicFramePr>
-            <a:graphic xmlns:a="http://purl.oclc.org/ooxml/drawingml/main">
-              <a:graphicData uri="http://schemas.microsoft.com/office/word/2010/wordprocessingShape">
-                <wp:wsp>
-                  <wp:cNvSpPr txBox="1">
-                    <a:spLocks noChangeArrowheads="1"/>
-                  </wp:cNvSpPr>
-                  <wp:spPr bwMode="auto">
-                    <a:xfrm>
-                      <a:off x="0" y="0"/>
-                      <a:ext cx="3200400" cy="1143000"/>
-                    </a:xfrm>
-                    <a:prstGeom prst="rect">
-                      <a:avLst/>
-                    </a:prstGeom>
-                    <a:solidFill>
-                      <a:srgbClr val="FFFFFF"/>
-                    </a:solidFill>
-                    <a:ln w="9525">
-                      <a:solidFill>
-                        <a:srgbClr val="000000"/>
-                      </a:solidFill>
-                      <a:miter lim="800%"/>
-                      <a:headEnd/>
-                      <a:tailEnd/>
-                    </a:ln>
-                  </wp:spPr>
-                  <wp:txbx>
-                    <wne:txbxContent>
-                      <w:p>
-                        <w:pPr>
-                          <w:pStyle w:val="BodyText"/>
-                        </w:pPr>
-                        <w:r>
-                          <w:t>We suggest that you use a text box to insert a graphic (which is ideally a 300 dpi TIFF or EPS file, with all fonts embedded) because, in an MSW document, this method is somewhat more stable than directly inserting a picture.</w:t>
-                        </w:r>
-                      </w:p>
-                      <w:p>
-                        <w:pPr>
-                          <w:pStyle w:val="BodyText"/>
-                        </w:pPr>
-                        <w:r>
-                          <w:t>To have non-visible rules on your frame, use the MSWord “Format” pull-down menu, select Text Box &gt; Colors and Lines to choose No Fill and No Line.</w:t>
-                        </w:r>
-                      </w:p>
-                    </wne:txbxContent>
-                  </wp:txbx>
-                  <wp:bodyPr rot="0" vert="horz" wrap="square" lIns="91440" tIns="45720" rIns="91440" bIns="45720" anchor="t" anchorCtr="0" upright="1">
-                    <a:noAutofit/>
-                  </wp:bodyPr>
-                </wp:wsp>
-              </a:graphicData>
-            </a:graphic>
-            <wp14:sizeRelH relativeFrom="page">
-              <wp14:pctWidth>0%</wp14:pctWidth>
-            </wp14:sizeRelH>
-            <wp14:sizeRelV relativeFrom="page">
-              <wp14:pctHeight>0%</wp14:pctHeight>
-            </wp14:sizeRelV>
-          </wp:anchor>
-        </w:drawing>
+        <mc:AlternateContent>
+          <mc:Choice Requires="wps">
+            <w:drawing>
+              <wp:anchor distT="0" distB="0" distL="114300" distR="114300" simplePos="0" relativeHeight="251658240" behindDoc="1" locked="0" layoutInCell="1" allowOverlap="1" wp14:anchorId="5B8F560B" wp14:editId="24E4DA03">
+                <wp:simplePos x="0" y="0"/>
+                <wp:positionH relativeFrom="margin">
+                  <wp:align>left</wp:align>
+                </wp:positionH>
+                <wp:positionV relativeFrom="paragraph">
+                  <wp:posOffset>251460</wp:posOffset>
+                </wp:positionV>
+                <wp:extent cx="3200400" cy="1143000"/>
+                <wp:effectExtent l="10795" t="5080" r="8255" b="13970"/>
+                <wp:wrapTight wrapText="bothSides">
+                  <wp:wrapPolygon edited="0">
+                    <wp:start x="-64" y="0"/>
+                    <wp:lineTo x="-64" y="21600"/>
+                    <wp:lineTo x="21664" y="21600"/>
+                    <wp:lineTo x="21664" y="0"/>
+                    <wp:lineTo x="-64" y="0"/>
+                  </wp:wrapPolygon>
+                </wp:wrapTight>
+                <wp:docPr id="1" name="Text Box 8"/>
+                <wp:cNvGraphicFramePr>
+                  <a:graphicFrameLocks xmlns:a="http://schemas.openxmlformats.org/drawingml/2006/main"/>
+                </wp:cNvGraphicFramePr>
+                <a:graphic xmlns:a="http://schemas.openxmlformats.org/drawingml/2006/main">
+                  <a:graphicData uri="http://schemas.microsoft.com/office/word/2010/wordprocessingShape">
+                    <wps:wsp>
+                      <wps:cNvSpPr txBox="1">
+                        <a:spLocks noChangeArrowheads="1"/>
+                      </wps:cNvSpPr>
+                      <wps:spPr bwMode="auto">
+                        <a:xfrm>
+                          <a:off x="0" y="0"/>
+                          <a:ext cx="3200400" cy="1143000"/>
+                        </a:xfrm>
+                        <a:prstGeom prst="rect">
+                          <a:avLst/>
+                        </a:prstGeom>
+                        <a:solidFill>
+                          <a:srgbClr val="FFFFFF"/>
+                        </a:solidFill>
+                        <a:ln w="9525">
+                          <a:solidFill>
+                            <a:srgbClr val="000000"/>
+                          </a:solidFill>
+                          <a:miter lim="800000"/>
+                          <a:headEnd/>
+                          <a:tailEnd/>
+                        </a:ln>
+                      </wps:spPr>
+                      <wps:txbx>
+                        <w:txbxContent>
+                          <w:p>
+                            <w:pPr>
+                              <w:pStyle w:val="BodyText"/>
+                            </w:pPr>
+                            <w:r>
+                              <w:t>We suggest that you use a text box to insert a graphic (which is ideally a 300 dpi TIFF or EPS file, with all fonts embedded) because, in an MSW document, this method is somewhat more stable than directly inserting a picture.</w:t>
+                            </w:r>
+                          </w:p>
+                          <w:p>
+                            <w:pPr>
+                              <w:pStyle w:val="BodyText"/>
+                            </w:pPr>
+                            <w:r>
+                              <w:t xml:space="preserve">To have non-visible rules on your frame, use the MSWord “Format” pull-down menu, select Text Box &gt; </w:t>
+                            </w:r>
+                            <w:proofErr w:type="spellStart"/>
+                            <w:r>
+                              <w:t>Colors</w:t>
+                            </w:r>
+                            <w:proofErr w:type="spellEnd"/>
+                            <w:r>
+                              <w:t xml:space="preserve"> and Lines to choose No Fill and No Line.</w:t>
+                            </w:r>
+                          </w:p>
+                        </w:txbxContent>
+                      </wps:txbx>
+                      <wps:bodyPr rot="0" vert="horz" wrap="square" lIns="91440" tIns="45720" rIns="91440" bIns="45720" anchor="t" anchorCtr="0" upright="1">
+                        <a:noAutofit/>
+                      </wps:bodyPr>
+                    </wps:wsp>
+                  </a:graphicData>
+                </a:graphic>
+                <wp14:sizeRelH relativeFrom="page">
+                  <wp14:pctWidth>0</wp14:pctWidth>
+                </wp14:sizeRelH>
+                <wp14:sizeRelV relativeFrom="page">
+                  <wp14:pctHeight>0</wp14:pctHeight>
+                </wp14:sizeRelV>
+              </wp:anchor>
+            </w:drawing>
+          </mc:Choice>
+          <mc:Fallback>
+            <w:pict>
+              <v:shapetype w14:anchorId="5B8F560B" id="_x0000_t202" coordsize="21600,21600" o:spt="202" path="m,l,21600r21600,l21600,xe">
+                <v:stroke joinstyle="miter"/>
+                <v:path gradientshapeok="t" o:connecttype="rect"/>
+              </v:shapetype>
+              <v:shape id="Text Box 8" o:spid="_x0000_s1026" type="#_x0000_t202" style="position:absolute;left:0;text-align:left;margin-left:0;margin-top:19.8pt;width:252pt;height:90pt;z-index:-251658240;visibility:visible;mso-wrap-style:square;mso-width-percent:0;mso-height-percent:0;mso-wrap-distance-left:9pt;mso-wrap-distance-top:0;mso-wrap-distance-right:9pt;mso-wrap-distance-bottom:0;mso-position-horizontal:left;mso-position-horizontal-relative:margin;mso-position-vertical:absolute;mso-position-vertical-relative:text;mso-width-percent:0;mso-height-percent:0;mso-width-relative:page;mso-height-relative:page;v-text-anchor:top" o:gfxdata="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">
+                <v:textbox>
+                  <w:txbxContent>
+                    <w:p>
+                      <w:pPr>
+                        <w:pStyle w:val="BodyText"/>
+                      </w:pPr>
+                      <w:r>
+                        <w:t>We suggest that you use a text box to insert a graphic (which is ideally a 300 dpi TIFF or EPS file, with all fonts embedded) because, in an MSW document, this method is somewhat more stable than directly inserting a picture.</w:t>
+                      </w:r>
+                    </w:p>
+                    <w:p>
+                      <w:pPr>
+                        <w:pStyle w:val="BodyText"/>
+                      </w:pPr>
+                      <w:r>
+                        <w:t xml:space="preserve">To have non-visible rules on your frame, use the MSWord “Format” pull-down menu, select Text Box &gt; </w:t>
+                      </w:r>
+                      <w:proofErr w:type="spellStart"/>
+                      <w:r>
+                        <w:t>Colors</w:t>
+                      </w:r>
+                      <w:proofErr w:type="spellEnd"/>
+                      <w:r>
+                        <w:t xml:space="preserve"> and Lines to choose No Fill and No Line.</w:t>
+                      </w:r>
+                    </w:p>
+                  </w:txbxContent>
+                </v:textbox>
+                <w10:wrap type="tight" anchorx="margin"/>
+              </v:shape>
+            </w:pict>
+          </mc:Fallback>
+        </mc:AlternateContent>
       </w:r>
     </w:p>
     <w:sectPr>
       <w:type w:val="continuous"/>
-      <w:pgSz w:w="595.30pt" w:h="841.90pt" w:code="9"/>
-      <w:pgMar w:top="54pt" w:right="44.65pt" w:bottom="72pt" w:left="44.65pt" w:header="36pt" w:footer="36pt" w:gutter="0pt"/>
-      <w:cols w:space="36pt"/>
+      <w:pgSz w:w="11906" w:h="16838" w:code="9"/>
+      <w:pgMar w:top="1080" w:right="893" w:bottom="1440" w:left="893" w:header="720" w:footer="720" w:gutter="0"/>
+      <w:cols w:space="720"/>
       <w:docGrid w:linePitch="360"/>
     </w:sectPr>
   </w:body>
@@ -1816,7 +1754,7 @@
 </file>
 
 <file path=word/endnotes.xml><?xml version="1.0" encoding="utf-8"?>
-<w:endnotes xmlns:cx="http://schemas.microsoft.com/office/drawing/2014/chartex" xmlns:cx1="http://schemas.microsoft.com/office/drawing/2015/9/8/chartex" xmlns:cx2="http://schemas.microsoft.com/office/drawing/2015/10/21/chartex" xmlns:cx3="http://schemas.microsoft.com/office/drawing/2016/5/9/chartex" xmlns:cx4="http://schemas.microsoft.com/office/drawing/2016/5/10/chartex" xmlns:cx5="http://schemas.microsoft.com/office/drawing/2016/5/11/chartex" xmlns:cx6="http://schemas.microsoft.com/office/drawing/2016/5/12/chartex" xmlns:cx7="http://schemas.microsoft.com/office/drawing/2016/5/13/chartex" xmlns:cx8="http://schemas.microsoft.com/office/drawing/2016/5/14/chartex" xmlns:mc="http://schemas.openxmlformats.org/markup-compatibility/2006" xmlns:aink="http://schemas.microsoft.com/office/drawing/2016/ink" xmlns:am3d="http://schemas.microsoft.com/office/drawing/2017/model3d" xmlns:o="urn:schemas-microsoft-com:office:office" xmlns:r="http://purl.oclc.org/ooxml/officeDocument/relationships" xmlns:m="http://purl.oclc.org/ooxml/officeDocument/math" xmlns:v="urn:schemas-microsoft-com:vml" xmlns:wp14="http://schemas.microsoft.com/office/word/2010/wordprocessingDrawing" xmlns:wp="http://purl.oclc.org/ooxml/drawingml/wordprocessingDrawing" xmlns:w10="urn:schemas-microsoft-com:office:word" xmlns:w="http://purl.oclc.org/ooxml/wordprocessingml/main" xmlns:w14="http://schemas.microsoft.com/office/word/2010/wordml" xmlns:w15="http://schemas.microsoft.com/office/word/2012/wordml" xmlns:w16cex="http://schemas.microsoft.com/office/word/2018/wordml/cex" xmlns:w16cid="http://schemas.microsoft.com/office/word/2016/wordml/cid" xmlns:w16="http://schemas.microsoft.com/office/word/2018/wordml" xmlns:w16se="http://schemas.microsoft.com/office/word/2015/wordml/symex" xmlns:wpi="http://schemas.microsoft.com/office/word/2010/wordprocessingInk" xmlns:wne="http://schemas.microsoft.com/office/word/2006/wordml" mc:Ignorable="w14 w15 w16se w16cid w16 w16cex wne wp14">
+<w:endnotes xmlns:wpc="http://schemas.microsoft.com/office/word/2010/wordprocessingCanvas" xmlns:cx="http://schemas.microsoft.com/office/drawing/2014/chartex" xmlns:cx1="http://schemas.microsoft.com/office/drawing/2015/9/8/chartex" xmlns:cx2="http://schemas.microsoft.com/office/drawing/2015/10/21/chartex" xmlns:cx3="http://schemas.microsoft.com/office/drawing/2016/5/9/chartex" xmlns:cx4="http://schemas.microsoft.com/office/drawing/2016/5/10/chartex" xmlns:cx5="http://schemas.microsoft.com/office/drawing/2016/5/11/chartex" xmlns:cx6="http://schemas.microsoft.com/office/drawing/2016/5/12/chartex" xmlns:cx7="http://schemas.microsoft.com/office/drawing/2016/5/13/chartex" xmlns:cx8="http://schemas.microsoft.com/office/drawing/2016/5/14/chartex" xmlns:mc="http://schemas.openxmlformats.org/markup-compatibility/2006" xmlns:aink="http://schemas.microsoft.com/office/drawing/2016/ink" xmlns:am3d="http://schemas.microsoft.com/office/drawing/2017/model3d" xmlns:o="urn:schemas-microsoft-com:office:office" xmlns:r="http://schemas.openxmlformats.org/officeDocument/2006/relationships" xmlns:m="http://schemas.openxmlformats.org/officeDocument/2006/math" xmlns:v="urn:schemas-microsoft-com:vml" xmlns:wp14="http://schemas.microsoft.com/office/word/2010/wordprocessingDrawing" xmlns:wp="http://schemas.openxmlformats.org/drawingml/2006/wordprocessingDrawing" xmlns:w10="urn:schemas-microsoft-com:office:word" xmlns:w="http://schemas.openxmlformats.org/wordprocessingml/2006/main" xmlns:w14="http://schemas.microsoft.com/office/word/2010/wordml" xmlns:w15="http://schemas.microsoft.com/office/word/2012/wordml" xmlns:w16cex="http://schemas.microsoft.com/office/word/2018/wordml/cex" xmlns:w16cid="http://schemas.microsoft.com/office/word/2016/wordml/cid" xmlns:w16="http://schemas.microsoft.com/office/word/2018/wordml" xmlns:w16se="http://schemas.microsoft.com/office/word/2015/wordml/symex" xmlns:wpg="http://schemas.microsoft.com/office/word/2010/wordprocessingGroup" xmlns:wpi="http://schemas.microsoft.com/office/word/2010/wordprocessingInk" xmlns:wne="http://schemas.microsoft.com/office/word/2006/wordml" xmlns:wps="http://schemas.microsoft.com/office/word/2010/wordprocessingShape" mc:Ignorable="w14 w15 w16se w16cid w16 w16cex wp14">
   <w:endnote w:type="separator" w:id="-1">
     <w:p>
       <w:r>
@@ -1830,16 +1768,19 @@
         <w:continuationSeparator/>
       </w:r>
     </w:p>
+  </w:endnote>
+  <w:endnote w:type="continuationNotice" w:id="1">
+    <w:p/>
   </w:endnote>
 </w:endnotes>
 </file>
 
 <file path=word/footer1.xml><?xml version="1.0" encoding="utf-8"?>
-<w:ftr xmlns:cx="http://schemas.microsoft.com/office/drawing/2014/chartex" xmlns:cx1="http://schemas.microsoft.com/office/drawing/2015/9/8/chartex" xmlns:cx2="http://schemas.microsoft.com/office/drawing/2015/10/21/chartex" xmlns:cx3="http://schemas.microsoft.com/office/drawing/2016/5/9/chartex" xmlns:cx4="http://schemas.microsoft.com/office/drawing/2016/5/10/chartex" xmlns:cx5="http://schemas.microsoft.com/office/drawing/2016/5/11/chartex" xmlns:cx6="http://schemas.microsoft.com/office/drawing/2016/5/12/chartex" xmlns:cx7="http://schemas.microsoft.com/office/drawing/2016/5/13/chartex" xmlns:cx8="http://schemas.microsoft.com/office/drawing/2016/5/14/chartex" xmlns:mc="http://schemas.openxmlformats.org/markup-compatibility/2006" xmlns:aink="http://schemas.microsoft.com/office/drawing/2016/ink" xmlns:am3d="http://schemas.microsoft.com/office/drawing/2017/model3d" xmlns:o="urn:schemas-microsoft-com:office:office" xmlns:r="http://purl.oclc.org/ooxml/officeDocument/relationships" xmlns:m="http://purl.oclc.org/ooxml/officeDocument/math" xmlns:v="urn:schemas-microsoft-com:vml" xmlns:wp14="http://schemas.microsoft.com/office/word/2010/wordprocessingDrawing" xmlns:wp="http://purl.oclc.org/ooxml/drawingml/wordprocessingDrawing" xmlns:w10="urn:schemas-microsoft-com:office:word" xmlns:w="http://purl.oclc.org/ooxml/wordprocessingml/main" xmlns:w14="http://schemas.microsoft.com/office/word/2010/wordml" xmlns:w15="http://schemas.microsoft.com/office/word/2012/wordml" xmlns:w16cex="http://schemas.microsoft.com/office/word/2018/wordml/cex" xmlns:w16cid="http://schemas.microsoft.com/office/word/2016/wordml/cid" xmlns:w16="http://schemas.microsoft.com/office/word/2018/wordml" xmlns:w16se="http://schemas.microsoft.com/office/word/2015/wordml/symex" xmlns:wpi="http://schemas.microsoft.com/office/word/2010/wordprocessingInk" xmlns:wne="http://schemas.microsoft.com/office/word/2006/wordml" mc:Ignorable="w14 w15 w16se w16cid w16 w16cex wne wp14">
+<w:ftr xmlns:wpc="http://schemas.microsoft.com/office/word/2010/wordprocessingCanvas" xmlns:cx="http://schemas.microsoft.com/office/drawing/2014/chartex" xmlns:cx1="http://schemas.microsoft.com/office/drawing/2015/9/8/chartex" xmlns:cx2="http://schemas.microsoft.com/office/drawing/2015/10/21/chartex" xmlns:cx3="http://schemas.microsoft.com/office/drawing/2016/5/9/chartex" xmlns:cx4="http://schemas.microsoft.com/office/drawing/2016/5/10/chartex" xmlns:cx5="http://schemas.microsoft.com/office/drawing/2016/5/11/chartex" xmlns:cx6="http://schemas.microsoft.com/office/drawing/2016/5/12/chartex" xmlns:cx7="http://schemas.microsoft.com/office/drawing/2016/5/13/chartex" xmlns:cx8="http://schemas.microsoft.com/office/drawing/2016/5/14/chartex" xmlns:mc="http://schemas.openxmlformats.org/markup-compatibility/2006" xmlns:aink="http://schemas.microsoft.com/office/drawing/2016/ink" xmlns:am3d="http://schemas.microsoft.com/office/drawing/2017/model3d" xmlns:o="urn:schemas-microsoft-com:office:office" xmlns:r="http://schemas.openxmlformats.org/officeDocument/2006/relationships" xmlns:m="http://schemas.openxmlformats.org/officeDocument/2006/math" xmlns:v="urn:schemas-microsoft-com:vml" xmlns:wp14="http://schemas.microsoft.com/office/word/2010/wordprocessingDrawing" xmlns:wp="http://schemas.openxmlformats.org/drawingml/2006/wordprocessingDrawing" xmlns:w10="urn:schemas-microsoft-com:office:word" xmlns:w="http://schemas.openxmlformats.org/wordprocessingml/2006/main" xmlns:w14="http://schemas.microsoft.com/office/word/2010/wordml" xmlns:w15="http://schemas.microsoft.com/office/word/2012/wordml" xmlns:w16cex="http://schemas.microsoft.com/office/word/2018/wordml/cex" xmlns:w16cid="http://schemas.microsoft.com/office/word/2016/wordml/cid" xmlns:w16="http://schemas.microsoft.com/office/word/2018/wordml" xmlns:w16se="http://schemas.microsoft.com/office/word/2015/wordml/symex" xmlns:wpg="http://schemas.microsoft.com/office/word/2010/wordprocessingGroup" xmlns:wpi="http://schemas.microsoft.com/office/word/2010/wordprocessingInk" xmlns:wne="http://schemas.microsoft.com/office/word/2006/wordml" xmlns:wps="http://schemas.microsoft.com/office/word/2010/wordprocessingShape" mc:Ignorable="w14 w15 w16se w16cid w16 w16cex wp14">
   <w:p>
     <w:pPr>
       <w:pStyle w:val="Footer"/>
-      <w:jc w:val="start"/>
+      <w:jc w:val="left"/>
       <w:rPr>
         <w:sz w:val="16"/>
         <w:szCs w:val="16"/>
@@ -1857,7 +1798,7 @@
 </file>
 
 <file path=word/footnotes.xml><?xml version="1.0" encoding="utf-8"?>
-<w:footnotes xmlns:cx="http://schemas.microsoft.com/office/drawing/2014/chartex" xmlns:cx1="http://schemas.microsoft.com/office/drawing/2015/9/8/chartex" xmlns:cx2="http://schemas.microsoft.com/office/drawing/2015/10/21/chartex" xmlns:cx3="http://schemas.microsoft.com/office/drawing/2016/5/9/chartex" xmlns:cx4="http://schemas.microsoft.com/office/drawing/2016/5/10/chartex" xmlns:cx5="http://schemas.microsoft.com/office/drawing/2016/5/11/chartex" xmlns:cx6="http://schemas.microsoft.com/office/drawing/2016/5/12/chartex" xmlns:cx7="http://schemas.microsoft.com/office/drawing/2016/5/13/chartex" xmlns:cx8="http://schemas.microsoft.com/office/drawing/2016/5/14/chartex" xmlns:mc="http://schemas.openxmlformats.org/markup-compatibility/2006" xmlns:aink="http://schemas.microsoft.com/office/drawing/2016/ink" xmlns:am3d="http://schemas.microsoft.com/office/drawing/2017/model3d" xmlns:o="urn:schemas-microsoft-com:office:office" xmlns:r="http://purl.oclc.org/ooxml/officeDocument/relationships" xmlns:m="http://purl.oclc.org/ooxml/officeDocument/math" xmlns:v="urn:schemas-microsoft-com:vml" xmlns:wp14="http://schemas.microsoft.com/office/word/2010/wordprocessingDrawing" xmlns:wp="http://purl.oclc.org/ooxml/drawingml/wordprocessingDrawing" xmlns:w10="urn:schemas-microsoft-com:office:word" xmlns:w="http://purl.oclc.org/ooxml/wordprocessingml/main" xmlns:w14="http://schemas.microsoft.com/office/word/2010/wordml" xmlns:w15="http://schemas.microsoft.com/office/word/2012/wordml" xmlns:w16cex="http://schemas.microsoft.com/office/word/2018/wordml/cex" xmlns:w16cid="http://schemas.microsoft.com/office/word/2016/wordml/cid" xmlns:w16="http://schemas.microsoft.com/office/word/2018/wordml" xmlns:w16se="http://schemas.microsoft.com/office/word/2015/wordml/symex" xmlns:wpi="http://schemas.microsoft.com/office/word/2010/wordprocessingInk" xmlns:wne="http://schemas.microsoft.com/office/word/2006/wordml" mc:Ignorable="w14 w15 w16se w16cid w16 w16cex wne wp14">
+<w:footnotes xmlns:wpc="http://schemas.microsoft.com/office/word/2010/wordprocessingCanvas" xmlns:cx="http://schemas.microsoft.com/office/drawing/2014/chartex" xmlns:cx1="http://schemas.microsoft.com/office/drawing/2015/9/8/chartex" xmlns:cx2="http://schemas.microsoft.com/office/drawing/2015/10/21/chartex" xmlns:cx3="http://schemas.microsoft.com/office/drawing/2016/5/9/chartex" xmlns:cx4="http://schemas.microsoft.com/office/drawing/2016/5/10/chartex" xmlns:cx5="http://schemas.microsoft.com/office/drawing/2016/5/11/chartex" xmlns:cx6="http://schemas.microsoft.com/office/drawing/2016/5/12/chartex" xmlns:cx7="http://schemas.microsoft.com/office/drawing/2016/5/13/chartex" xmlns:cx8="http://schemas.microsoft.com/office/drawing/2016/5/14/chartex" xmlns:mc="http://schemas.openxmlformats.org/markup-compatibility/2006" xmlns:aink="http://schemas.microsoft.com/office/drawing/2016/ink" xmlns:am3d="http://schemas.microsoft.com/office/drawing/2017/model3d" xmlns:o="urn:schemas-microsoft-com:office:office" xmlns:r="http://schemas.openxmlformats.org/officeDocument/2006/relationships" xmlns:m="http://schemas.openxmlformats.org/officeDocument/2006/math" xmlns:v="urn:schemas-microsoft-com:vml" xmlns:wp14="http://schemas.microsoft.com/office/word/2010/wordprocessingDrawing" xmlns:wp="http://schemas.openxmlformats.org/drawingml/2006/wordprocessingDrawing" xmlns:w10="urn:schemas-microsoft-com:office:word" xmlns:w="http://schemas.openxmlformats.org/wordprocessingml/2006/main" xmlns:w14="http://schemas.microsoft.com/office/word/2010/wordml" xmlns:w15="http://schemas.microsoft.com/office/word/2012/wordml" xmlns:w16cex="http://schemas.microsoft.com/office/word/2018/wordml/cex" xmlns:w16cid="http://schemas.microsoft.com/office/word/2016/wordml/cid" xmlns:w16="http://schemas.microsoft.com/office/word/2018/wordml" xmlns:w16se="http://schemas.microsoft.com/office/word/2015/wordml/symex" xmlns:wpg="http://schemas.microsoft.com/office/word/2010/wordprocessingGroup" xmlns:wpi="http://schemas.microsoft.com/office/word/2010/wordprocessingInk" xmlns:wne="http://schemas.microsoft.com/office/word/2006/wordml" xmlns:wps="http://schemas.microsoft.com/office/word/2010/wordprocessingShape" mc:Ignorable="w14 w15 w16se w16cid w16 w16cex wp14">
   <w:footnote w:type="separator" w:id="-1">
     <w:p>
       <w:r>
@@ -1871,12 +1812,15 @@
         <w:continuationSeparator/>
       </w:r>
     </w:p>
+  </w:footnote>
+  <w:footnote w:type="continuationNotice" w:id="1">
+    <w:p/>
   </w:footnote>
 </w:footnotes>
 </file>
 
 <file path=word/numbering.xml><?xml version="1.0" encoding="utf-8"?>
-<w:numbering xmlns:cx="http://schemas.microsoft.com/office/drawing/2014/chartex" xmlns:cx1="http://schemas.microsoft.com/office/drawing/2015/9/8/chartex" xmlns:cx2="http://schemas.microsoft.com/office/drawing/2015/10/21/chartex" xmlns:cx3="http://schemas.microsoft.com/office/drawing/2016/5/9/chartex" xmlns:cx4="http://schemas.microsoft.com/office/drawing/2016/5/10/chartex" xmlns:cx5="http://schemas.microsoft.com/office/drawing/2016/5/11/chartex" xmlns:cx6="http://schemas.microsoft.com/office/drawing/2016/5/12/chartex" xmlns:cx7="http://schemas.microsoft.com/office/drawing/2016/5/13/chartex" xmlns:cx8="http://schemas.microsoft.com/office/drawing/2016/5/14/chartex" xmlns:mc="http://schemas.openxmlformats.org/markup-compatibility/2006" xmlns:aink="http://schemas.microsoft.com/office/drawing/2016/ink" xmlns:am3d="http://schemas.microsoft.com/office/drawing/2017/model3d" xmlns:o="urn:schemas-microsoft-com:office:office" xmlns:r="http://purl.oclc.org/ooxml/officeDocument/relationships" xmlns:m="http://purl.oclc.org/ooxml/officeDocument/math" xmlns:v="urn:schemas-microsoft-com:vml" xmlns:wp14="http://schemas.microsoft.com/office/word/2010/wordprocessingDrawing" xmlns:wp="http://purl.oclc.org/ooxml/drawingml/wordprocessingDrawing" xmlns:w10="urn:schemas-microsoft-com:office:word" xmlns:w="http://purl.oclc.org/ooxml/wordprocessingml/main" xmlns:w14="http://schemas.microsoft.com/office/word/2010/wordml" xmlns:w15="http://schemas.microsoft.com/office/word/2012/wordml" xmlns:w16cex="http://schemas.microsoft.com/office/word/2018/wordml/cex" xmlns:w16cid="http://schemas.microsoft.com/office/word/2016/wordml/cid" xmlns:w16="http://schemas.microsoft.com/office/word/2018/wordml" xmlns:w16se="http://schemas.microsoft.com/office/word/2015/wordml/symex" xmlns:wpi="http://schemas.microsoft.com/office/word/2010/wordprocessingInk" xmlns:wne="http://schemas.microsoft.com/office/word/2006/wordml" mc:Ignorable="w14 w15 w16se w16cid w16 w16cex wne wp14">
+<w:numbering xmlns:wpc="http://schemas.microsoft.com/office/word/2010/wordprocessingCanvas" xmlns:cx="http://schemas.microsoft.com/office/drawing/2014/chartex" xmlns:cx1="http://schemas.microsoft.com/office/drawing/2015/9/8/chartex" xmlns:cx2="http://schemas.microsoft.com/office/drawing/2015/10/21/chartex" xmlns:cx3="http://schemas.microsoft.com/office/drawing/2016/5/9/chartex" xmlns:cx4="http://schemas.microsoft.com/office/drawing/2016/5/10/chartex" xmlns:cx5="http://schemas.microsoft.com/office/drawing/2016/5/11/chartex" xmlns:cx6="http://schemas.microsoft.com/office/drawing/2016/5/12/chartex" xmlns:cx7="http://schemas.microsoft.com/office/drawing/2016/5/13/chartex" xmlns:cx8="http://schemas.microsoft.com/office/drawing/2016/5/14/chartex" xmlns:mc="http://schemas.openxmlformats.org/markup-compatibility/2006" xmlns:aink="http://schemas.microsoft.com/office/drawing/2016/ink" xmlns:am3d="http://schemas.microsoft.com/office/drawing/2017/model3d" xmlns:o="urn:schemas-microsoft-com:office:office" xmlns:r="http://schemas.openxmlformats.org/officeDocument/2006/relationships" xmlns:m="http://schemas.openxmlformats.org/officeDocument/2006/math" xmlns:v="urn:schemas-microsoft-com:vml" xmlns:wp14="http://schemas.microsoft.com/office/word/2010/wordprocessingDrawing" xmlns:wp="http://schemas.openxmlformats.org/drawingml/2006/wordprocessingDrawing" xmlns:w10="urn:schemas-microsoft-com:office:word" xmlns:w="http://schemas.openxmlformats.org/wordprocessingml/2006/main" xmlns:w14="http://schemas.microsoft.com/office/word/2010/wordml" xmlns:w15="http://schemas.microsoft.com/office/word/2012/wordml" xmlns:w16cex="http://schemas.microsoft.com/office/word/2018/wordml/cex" xmlns:w16cid="http://schemas.microsoft.com/office/word/2016/wordml/cid" xmlns:w16="http://schemas.microsoft.com/office/word/2018/wordml" xmlns:w16se="http://schemas.microsoft.com/office/word/2015/wordml/symex" xmlns:wpg="http://schemas.microsoft.com/office/word/2010/wordprocessingGroup" xmlns:wpi="http://schemas.microsoft.com/office/word/2010/wordprocessingInk" xmlns:wne="http://schemas.microsoft.com/office/word/2006/wordml" xmlns:wps="http://schemas.microsoft.com/office/word/2010/wordprocessingShape" mc:Ignorable="w14 w15 w16se w16cid w16 w16cex wp14">
   <w:abstractNum w:abstractNumId="0" w15:restartNumberingAfterBreak="0">
     <w:nsid w:val="FFFFFF1D"/>
     <w:multiLevelType w:val="multilevel"/>
@@ -1885,12 +1829,12 @@
       <w:start w:val="1"/>
       <w:numFmt w:val="bullet"/>
       <w:lvlText w:val=""/>
-      <w:lvlJc w:val="start"/>
-      <w:pPr>
-        <w:tabs>
-          <w:tab w:val="num" w:pos="0pt"/>
-        </w:tabs>
-        <w:ind w:start="0pt" w:firstLine="0pt"/>
+      <w:lvlJc w:val="left"/>
+      <w:pPr>
+        <w:tabs>
+          <w:tab w:val="num" w:pos="0"/>
+        </w:tabs>
+        <w:ind w:left="0" w:firstLine="0"/>
       </w:pPr>
       <w:rPr>
         <w:rFonts w:ascii="Symbol" w:hAnsi="Symbol" w:hint="default"/>
@@ -1900,12 +1844,12 @@
       <w:start w:val="1"/>
       <w:numFmt w:val="bullet"/>
       <w:lvlText w:val=""/>
-      <w:lvlJc w:val="start"/>
-      <w:pPr>
-        <w:tabs>
-          <w:tab w:val="num" w:pos="36pt"/>
-        </w:tabs>
-        <w:ind w:start="54pt" w:hanging="18pt"/>
+      <w:lvlJc w:val="left"/>
+      <w:pPr>
+        <w:tabs>
+          <w:tab w:val="num" w:pos="720"/>
+        </w:tabs>
+        <w:ind w:left="1080" w:hanging="360"/>
       </w:pPr>
       <w:rPr>
         <w:rFonts w:ascii="Symbol" w:hAnsi="Symbol" w:hint="default"/>
@@ -1915,12 +1859,12 @@
       <w:start w:val="1"/>
       <w:numFmt w:val="bullet"/>
       <w:lvlText w:val="o"/>
-      <w:lvlJc w:val="start"/>
-      <w:pPr>
-        <w:tabs>
-          <w:tab w:val="num" w:pos="72pt"/>
-        </w:tabs>
-        <w:ind w:start="90pt" w:hanging="18pt"/>
+      <w:lvlJc w:val="left"/>
+      <w:pPr>
+        <w:tabs>
+          <w:tab w:val="num" w:pos="1440"/>
+        </w:tabs>
+        <w:ind w:left="1800" w:hanging="360"/>
       </w:pPr>
       <w:rPr>
         <w:rFonts w:ascii="Courier New" w:hAnsi="Courier New" w:cs="Courier New" w:hint="default"/>
@@ -1930,12 +1874,12 @@
       <w:start w:val="1"/>
       <w:numFmt w:val="bullet"/>
       <w:lvlText w:val=""/>
-      <w:lvlJc w:val="start"/>
-      <w:pPr>
-        <w:tabs>
-          <w:tab w:val="num" w:pos="108pt"/>
-        </w:tabs>
-        <w:ind w:start="126pt" w:hanging="18pt"/>
+      <w:lvlJc w:val="left"/>
+      <w:pPr>
+        <w:tabs>
+          <w:tab w:val="num" w:pos="2160"/>
+        </w:tabs>
+        <w:ind w:left="2520" w:hanging="360"/>
       </w:pPr>
       <w:rPr>
         <w:rFonts w:ascii="Wingdings" w:hAnsi="Wingdings" w:hint="default"/>
@@ -1945,12 +1889,12 @@
       <w:start w:val="1"/>
       <w:numFmt w:val="bullet"/>
       <w:lvlText w:val=""/>
-      <w:lvlJc w:val="start"/>
-      <w:pPr>
-        <w:tabs>
-          <w:tab w:val="num" w:pos="144pt"/>
-        </w:tabs>
-        <w:ind w:start="162pt" w:hanging="18pt"/>
+      <w:lvlJc w:val="left"/>
+      <w:pPr>
+        <w:tabs>
+          <w:tab w:val="num" w:pos="2880"/>
+        </w:tabs>
+        <w:ind w:left="3240" w:hanging="360"/>
       </w:pPr>
       <w:rPr>
         <w:rFonts w:ascii="Wingdings" w:hAnsi="Wingdings" w:hint="default"/>
@@ -1960,12 +1904,12 @@
       <w:start w:val="1"/>
       <w:numFmt w:val="bullet"/>
       <w:lvlText w:val=""/>
-      <w:lvlJc w:val="start"/>
-      <w:pPr>
-        <w:tabs>
-          <w:tab w:val="num" w:pos="180pt"/>
-        </w:tabs>
-        <w:ind w:start="198pt" w:hanging="18pt"/>
+      <w:lvlJc w:val="left"/>
+      <w:pPr>
+        <w:tabs>
+          <w:tab w:val="num" w:pos="3600"/>
+        </w:tabs>
+        <w:ind w:left="3960" w:hanging="360"/>
       </w:pPr>
       <w:rPr>
         <w:rFonts w:ascii="Symbol" w:hAnsi="Symbol" w:hint="default"/>
@@ -1975,12 +1919,12 @@
       <w:start w:val="1"/>
       <w:numFmt w:val="bullet"/>
       <w:lvlText w:val="o"/>
-      <w:lvlJc w:val="start"/>
-      <w:pPr>
-        <w:tabs>
-          <w:tab w:val="num" w:pos="216pt"/>
-        </w:tabs>
-        <w:ind w:start="234pt" w:hanging="18pt"/>
+      <w:lvlJc w:val="left"/>
+      <w:pPr>
+        <w:tabs>
+          <w:tab w:val="num" w:pos="4320"/>
+        </w:tabs>
+        <w:ind w:left="4680" w:hanging="360"/>
       </w:pPr>
       <w:rPr>
         <w:rFonts w:ascii="Courier New" w:hAnsi="Courier New" w:cs="Courier New" w:hint="default"/>
@@ -1990,12 +1934,12 @@
       <w:start w:val="1"/>
       <w:numFmt w:val="bullet"/>
       <w:lvlText w:val=""/>
-      <w:lvlJc w:val="start"/>
-      <w:pPr>
-        <w:tabs>
-          <w:tab w:val="num" w:pos="252pt"/>
-        </w:tabs>
-        <w:ind w:start="270pt" w:hanging="18pt"/>
+      <w:lvlJc w:val="left"/>
+      <w:pPr>
+        <w:tabs>
+          <w:tab w:val="num" w:pos="5040"/>
+        </w:tabs>
+        <w:ind w:left="5400" w:hanging="360"/>
       </w:pPr>
       <w:rPr>
         <w:rFonts w:ascii="Wingdings" w:hAnsi="Wingdings" w:hint="default"/>
@@ -2005,12 +1949,12 @@
       <w:start w:val="1"/>
       <w:numFmt w:val="bullet"/>
       <w:lvlText w:val=""/>
-      <w:lvlJc w:val="start"/>
-      <w:pPr>
-        <w:tabs>
-          <w:tab w:val="num" w:pos="288pt"/>
-        </w:tabs>
-        <w:ind w:start="306pt" w:hanging="18pt"/>
+      <w:lvlJc w:val="left"/>
+      <w:pPr>
+        <w:tabs>
+          <w:tab w:val="num" w:pos="5760"/>
+        </w:tabs>
+        <w:ind w:left="6120" w:hanging="360"/>
       </w:pPr>
       <w:rPr>
         <w:rFonts w:ascii="Wingdings" w:hAnsi="Wingdings" w:hint="default"/>
@@ -2019,130 +1963,410 @@
   </w:abstractNum>
   <w:abstractNum w:abstractNumId="1" w15:restartNumberingAfterBreak="0">
     <w:nsid w:val="FFFFFF7C"/>
-    <w:multiLevelType w:val="singleLevel"/>
+    <w:multiLevelType w:val="hybridMultilevel"/>
     <w:tmpl w:val="DD629BEE"/>
-    <w:lvl w:ilvl="0">
+    <w:lvl w:ilvl="0" w:tplc="56A8D714">
       <w:start w:val="1"/>
       <w:numFmt w:val="decimal"/>
       <w:lvlText w:val="%1."/>
-      <w:lvlJc w:val="start"/>
-      <w:pPr>
-        <w:tabs>
-          <w:tab w:val="num" w:pos="74.60pt"/>
-        </w:tabs>
-        <w:ind w:start="74.60pt" w:hanging="18pt"/>
-      </w:pPr>
+      <w:lvlJc w:val="left"/>
+      <w:pPr>
+        <w:tabs>
+          <w:tab w:val="num" w:pos="1492"/>
+        </w:tabs>
+        <w:ind w:left="1492" w:hanging="360"/>
+      </w:pPr>
+    </w:lvl>
+    <w:lvl w:ilvl="1" w:tplc="A152602A">
+      <w:numFmt w:val="decimal"/>
+      <w:lvlText w:val=""/>
+      <w:lvlJc w:val="left"/>
+    </w:lvl>
+    <w:lvl w:ilvl="2" w:tplc="9A426142">
+      <w:numFmt w:val="decimal"/>
+      <w:lvlText w:val=""/>
+      <w:lvlJc w:val="left"/>
+    </w:lvl>
+    <w:lvl w:ilvl="3" w:tplc="9BF22BB8">
+      <w:numFmt w:val="decimal"/>
+      <w:lvlText w:val=""/>
+      <w:lvlJc w:val="left"/>
+    </w:lvl>
+    <w:lvl w:ilvl="4" w:tplc="BDC487C0">
+      <w:numFmt w:val="decimal"/>
+      <w:lvlText w:val=""/>
+      <w:lvlJc w:val="left"/>
+    </w:lvl>
+    <w:lvl w:ilvl="5" w:tplc="55A4F80A">
+      <w:numFmt w:val="decimal"/>
+      <w:lvlText w:val=""/>
+      <w:lvlJc w:val="left"/>
+    </w:lvl>
+    <w:lvl w:ilvl="6" w:tplc="20F4AE7A">
+      <w:numFmt w:val="decimal"/>
+      <w:lvlText w:val=""/>
+      <w:lvlJc w:val="left"/>
+    </w:lvl>
+    <w:lvl w:ilvl="7" w:tplc="19E26214">
+      <w:numFmt w:val="decimal"/>
+      <w:lvlText w:val=""/>
+      <w:lvlJc w:val="left"/>
+    </w:lvl>
+    <w:lvl w:ilvl="8" w:tplc="18CCCA3E">
+      <w:numFmt w:val="decimal"/>
+      <w:lvlText w:val=""/>
+      <w:lvlJc w:val="left"/>
     </w:lvl>
   </w:abstractNum>
   <w:abstractNum w:abstractNumId="2" w15:restartNumberingAfterBreak="0">
     <w:nsid w:val="FFFFFF7D"/>
-    <w:multiLevelType w:val="singleLevel"/>
+    <w:multiLevelType w:val="hybridMultilevel"/>
     <w:tmpl w:val="2648E1C4"/>
-    <w:lvl w:ilvl="0">
+    <w:lvl w:ilvl="0" w:tplc="BBFC5948">
       <w:start w:val="1"/>
       <w:numFmt w:val="decimal"/>
       <w:lvlText w:val="%1."/>
-      <w:lvlJc w:val="start"/>
-      <w:pPr>
-        <w:tabs>
-          <w:tab w:val="num" w:pos="60.45pt"/>
-        </w:tabs>
-        <w:ind w:start="60.45pt" w:hanging="18pt"/>
-      </w:pPr>
+      <w:lvlJc w:val="left"/>
+      <w:pPr>
+        <w:tabs>
+          <w:tab w:val="num" w:pos="1209"/>
+        </w:tabs>
+        <w:ind w:left="1209" w:hanging="360"/>
+      </w:pPr>
+    </w:lvl>
+    <w:lvl w:ilvl="1" w:tplc="8F729526">
+      <w:numFmt w:val="decimal"/>
+      <w:lvlText w:val=""/>
+      <w:lvlJc w:val="left"/>
+    </w:lvl>
+    <w:lvl w:ilvl="2" w:tplc="81CCD1CC">
+      <w:numFmt w:val="decimal"/>
+      <w:lvlText w:val=""/>
+      <w:lvlJc w:val="left"/>
+    </w:lvl>
+    <w:lvl w:ilvl="3" w:tplc="232A7C2E">
+      <w:numFmt w:val="decimal"/>
+      <w:lvlText w:val=""/>
+      <w:lvlJc w:val="left"/>
+    </w:lvl>
+    <w:lvl w:ilvl="4" w:tplc="77AC91FE">
+      <w:numFmt w:val="decimal"/>
+      <w:lvlText w:val=""/>
+      <w:lvlJc w:val="left"/>
+    </w:lvl>
+    <w:lvl w:ilvl="5" w:tplc="389E5562">
+      <w:numFmt w:val="decimal"/>
+      <w:lvlText w:val=""/>
+      <w:lvlJc w:val="left"/>
+    </w:lvl>
+    <w:lvl w:ilvl="6" w:tplc="F9420262">
+      <w:numFmt w:val="decimal"/>
+      <w:lvlText w:val=""/>
+      <w:lvlJc w:val="left"/>
+    </w:lvl>
+    <w:lvl w:ilvl="7" w:tplc="EAC04780">
+      <w:numFmt w:val="decimal"/>
+      <w:lvlText w:val=""/>
+      <w:lvlJc w:val="left"/>
+    </w:lvl>
+    <w:lvl w:ilvl="8" w:tplc="596AB174">
+      <w:numFmt w:val="decimal"/>
+      <w:lvlText w:val=""/>
+      <w:lvlJc w:val="left"/>
     </w:lvl>
   </w:abstractNum>
   <w:abstractNum w:abstractNumId="3" w15:restartNumberingAfterBreak="0">
     <w:nsid w:val="FFFFFF7E"/>
-    <w:multiLevelType w:val="singleLevel"/>
+    <w:multiLevelType w:val="hybridMultilevel"/>
     <w:tmpl w:val="9D38DB54"/>
-    <w:lvl w:ilvl="0">
+    <w:lvl w:ilvl="0" w:tplc="DD84C498">
       <w:start w:val="1"/>
       <w:numFmt w:val="decimal"/>
       <w:lvlText w:val="%1."/>
-      <w:lvlJc w:val="start"/>
-      <w:pPr>
-        <w:tabs>
-          <w:tab w:val="num" w:pos="46.30pt"/>
-        </w:tabs>
-        <w:ind w:start="46.30pt" w:hanging="18pt"/>
-      </w:pPr>
+      <w:lvlJc w:val="left"/>
+      <w:pPr>
+        <w:tabs>
+          <w:tab w:val="num" w:pos="926"/>
+        </w:tabs>
+        <w:ind w:left="926" w:hanging="360"/>
+      </w:pPr>
+    </w:lvl>
+    <w:lvl w:ilvl="1" w:tplc="B624F150">
+      <w:numFmt w:val="decimal"/>
+      <w:lvlText w:val=""/>
+      <w:lvlJc w:val="left"/>
+    </w:lvl>
+    <w:lvl w:ilvl="2" w:tplc="42DC7660">
+      <w:numFmt w:val="decimal"/>
+      <w:lvlText w:val=""/>
+      <w:lvlJc w:val="left"/>
+    </w:lvl>
+    <w:lvl w:ilvl="3" w:tplc="E4483F6C">
+      <w:numFmt w:val="decimal"/>
+      <w:lvlText w:val=""/>
+      <w:lvlJc w:val="left"/>
+    </w:lvl>
+    <w:lvl w:ilvl="4" w:tplc="7C3ED6DC">
+      <w:numFmt w:val="decimal"/>
+      <w:lvlText w:val=""/>
+      <w:lvlJc w:val="left"/>
+    </w:lvl>
+    <w:lvl w:ilvl="5" w:tplc="335E0AE6">
+      <w:numFmt w:val="decimal"/>
+      <w:lvlText w:val=""/>
+      <w:lvlJc w:val="left"/>
+    </w:lvl>
+    <w:lvl w:ilvl="6" w:tplc="8EB89314">
+      <w:numFmt w:val="decimal"/>
+      <w:lvlText w:val=""/>
+      <w:lvlJc w:val="left"/>
+    </w:lvl>
+    <w:lvl w:ilvl="7" w:tplc="C8ECB244">
+      <w:numFmt w:val="decimal"/>
+      <w:lvlText w:val=""/>
+      <w:lvlJc w:val="left"/>
+    </w:lvl>
+    <w:lvl w:ilvl="8" w:tplc="48382296">
+      <w:numFmt w:val="decimal"/>
+      <w:lvlText w:val=""/>
+      <w:lvlJc w:val="left"/>
     </w:lvl>
   </w:abstractNum>
   <w:abstractNum w:abstractNumId="4" w15:restartNumberingAfterBreak="0">
     <w:nsid w:val="FFFFFF7F"/>
-    <w:multiLevelType w:val="singleLevel"/>
+    <w:multiLevelType w:val="multilevel"/>
     <w:tmpl w:val="632C24E2"/>
     <w:lvl w:ilvl="0">
       <w:start w:val="1"/>
       <w:numFmt w:val="decimal"/>
       <w:lvlText w:val="%1."/>
-      <w:lvlJc w:val="start"/>
-      <w:pPr>
-        <w:tabs>
-          <w:tab w:val="num" w:pos="32.15pt"/>
-        </w:tabs>
-        <w:ind w:start="32.15pt" w:hanging="18pt"/>
-      </w:pPr>
+      <w:lvlJc w:val="left"/>
+      <w:pPr>
+        <w:tabs>
+          <w:tab w:val="num" w:pos="643"/>
+        </w:tabs>
+        <w:ind w:left="643" w:hanging="360"/>
+      </w:pPr>
+    </w:lvl>
+    <w:lvl w:ilvl="1">
+      <w:numFmt w:val="decimal"/>
+      <w:lvlText w:val=""/>
+      <w:lvlJc w:val="left"/>
+    </w:lvl>
+    <w:lvl w:ilvl="2">
+      <w:numFmt w:val="decimal"/>
+      <w:lvlText w:val=""/>
+      <w:lvlJc w:val="left"/>
+    </w:lvl>
+    <w:lvl w:ilvl="3">
+      <w:numFmt w:val="decimal"/>
+      <w:lvlText w:val=""/>
+      <w:lvlJc w:val="left"/>
+    </w:lvl>
+    <w:lvl w:ilvl="4">
+      <w:numFmt w:val="decimal"/>
+      <w:lvlText w:val=""/>
+      <w:lvlJc w:val="left"/>
+    </w:lvl>
+    <w:lvl w:ilvl="5">
+      <w:numFmt w:val="decimal"/>
+      <w:lvlText w:val=""/>
+      <w:lvlJc w:val="left"/>
+    </w:lvl>
+    <w:lvl w:ilvl="6">
+      <w:numFmt w:val="decimal"/>
+      <w:lvlText w:val=""/>
+      <w:lvlJc w:val="left"/>
+    </w:lvl>
+    <w:lvl w:ilvl="7">
+      <w:numFmt w:val="decimal"/>
+      <w:lvlText w:val=""/>
+      <w:lvlJc w:val="left"/>
+    </w:lvl>
+    <w:lvl w:ilvl="8">
+      <w:numFmt w:val="decimal"/>
+      <w:lvlText w:val=""/>
+      <w:lvlJc w:val="left"/>
     </w:lvl>
   </w:abstractNum>
   <w:abstractNum w:abstractNumId="5" w15:restartNumberingAfterBreak="0">
     <w:nsid w:val="FFFFFF80"/>
-    <w:multiLevelType w:val="singleLevel"/>
+    <w:multiLevelType w:val="multilevel"/>
     <w:tmpl w:val="82268A14"/>
     <w:lvl w:ilvl="0">
       <w:start w:val="1"/>
       <w:numFmt w:val="bullet"/>
       <w:lvlText w:val=""/>
-      <w:lvlJc w:val="start"/>
-      <w:pPr>
-        <w:tabs>
-          <w:tab w:val="num" w:pos="74.60pt"/>
-        </w:tabs>
-        <w:ind w:start="74.60pt" w:hanging="18pt"/>
+      <w:lvlJc w:val="left"/>
+      <w:pPr>
+        <w:tabs>
+          <w:tab w:val="num" w:pos="1492"/>
+        </w:tabs>
+        <w:ind w:left="1492" w:hanging="360"/>
       </w:pPr>
       <w:rPr>
         <w:rFonts w:ascii="Symbol" w:hAnsi="Symbol" w:hint="default"/>
       </w:rPr>
+    </w:lvl>
+    <w:lvl w:ilvl="1">
+      <w:numFmt w:val="decimal"/>
+      <w:lvlText w:val=""/>
+      <w:lvlJc w:val="left"/>
+    </w:lvl>
+    <w:lvl w:ilvl="2">
+      <w:numFmt w:val="decimal"/>
+      <w:lvlText w:val=""/>
+      <w:lvlJc w:val="left"/>
+    </w:lvl>
+    <w:lvl w:ilvl="3">
+      <w:numFmt w:val="decimal"/>
+      <w:lvlText w:val=""/>
+      <w:lvlJc w:val="left"/>
+    </w:lvl>
+    <w:lvl w:ilvl="4">
+      <w:numFmt w:val="decimal"/>
+      <w:lvlText w:val=""/>
+      <w:lvlJc w:val="left"/>
+    </w:lvl>
+    <w:lvl w:ilvl="5">
+      <w:numFmt w:val="decimal"/>
+      <w:lvlText w:val=""/>
+      <w:lvlJc w:val="left"/>
+    </w:lvl>
+    <w:lvl w:ilvl="6">
+      <w:numFmt w:val="decimal"/>
+      <w:lvlText w:val=""/>
+      <w:lvlJc w:val="left"/>
+    </w:lvl>
+    <w:lvl w:ilvl="7">
+      <w:numFmt w:val="decimal"/>
+      <w:lvlText w:val=""/>
+      <w:lvlJc w:val="left"/>
+    </w:lvl>
+    <w:lvl w:ilvl="8">
+      <w:numFmt w:val="decimal"/>
+      <w:lvlText w:val=""/>
+      <w:lvlJc w:val="left"/>
     </w:lvl>
   </w:abstractNum>
   <w:abstractNum w:abstractNumId="6" w15:restartNumberingAfterBreak="0">
     <w:nsid w:val="FFFFFF81"/>
-    <w:multiLevelType w:val="singleLevel"/>
+    <w:multiLevelType w:val="multilevel"/>
     <w:tmpl w:val="8C0E77FE"/>
     <w:lvl w:ilvl="0">
       <w:start w:val="1"/>
       <w:numFmt w:val="bullet"/>
       <w:lvlText w:val=""/>
-      <w:lvlJc w:val="start"/>
-      <w:pPr>
-        <w:tabs>
-          <w:tab w:val="num" w:pos="60.45pt"/>
-        </w:tabs>
-        <w:ind w:start="60.45pt" w:hanging="18pt"/>
+      <w:lvlJc w:val="left"/>
+      <w:pPr>
+        <w:tabs>
+          <w:tab w:val="num" w:pos="1209"/>
+        </w:tabs>
+        <w:ind w:left="1209" w:hanging="360"/>
       </w:pPr>
       <w:rPr>
         <w:rFonts w:ascii="Symbol" w:hAnsi="Symbol" w:hint="default"/>
       </w:rPr>
+    </w:lvl>
+    <w:lvl w:ilvl="1">
+      <w:numFmt w:val="decimal"/>
+      <w:lvlText w:val=""/>
+      <w:lvlJc w:val="left"/>
+    </w:lvl>
+    <w:lvl w:ilvl="2">
+      <w:numFmt w:val="decimal"/>
+      <w:lvlText w:val=""/>
+      <w:lvlJc w:val="left"/>
+    </w:lvl>
+    <w:lvl w:ilvl="3">
+      <w:numFmt w:val="decimal"/>
+      <w:lvlText w:val=""/>
+      <w:lvlJc w:val="left"/>
+    </w:lvl>
+    <w:lvl w:ilvl="4">
+      <w:numFmt w:val="decimal"/>
+      <w:lvlText w:val=""/>
+      <w:lvlJc w:val="left"/>
+    </w:lvl>
+    <w:lvl w:ilvl="5">
+      <w:numFmt w:val="decimal"/>
+      <w:lvlText w:val=""/>
+      <w:lvlJc w:val="left"/>
+    </w:lvl>
+    <w:lvl w:ilvl="6">
+      <w:numFmt w:val="decimal"/>
+      <w:lvlText w:val=""/>
+      <w:lvlJc w:val="left"/>
+    </w:lvl>
+    <w:lvl w:ilvl="7">
+      <w:numFmt w:val="decimal"/>
+      <w:lvlText w:val=""/>
+      <w:lvlJc w:val="left"/>
+    </w:lvl>
+    <w:lvl w:ilvl="8">
+      <w:numFmt w:val="decimal"/>
+      <w:lvlText w:val=""/>
+      <w:lvlJc w:val="left"/>
     </w:lvl>
   </w:abstractNum>
   <w:abstractNum w:abstractNumId="7" w15:restartNumberingAfterBreak="0">
     <w:nsid w:val="FFFFFF82"/>
-    <w:multiLevelType w:val="singleLevel"/>
+    <w:multiLevelType w:val="multilevel"/>
     <w:tmpl w:val="174639B8"/>
     <w:lvl w:ilvl="0">
       <w:start w:val="1"/>
       <w:numFmt w:val="bullet"/>
       <w:lvlText w:val=""/>
-      <w:lvlJc w:val="start"/>
-      <w:pPr>
-        <w:tabs>
-          <w:tab w:val="num" w:pos="46.30pt"/>
-        </w:tabs>
-        <w:ind w:start="46.30pt" w:hanging="18pt"/>
+      <w:lvlJc w:val="left"/>
+      <w:pPr>
+        <w:tabs>
+          <w:tab w:val="num" w:pos="926"/>
+        </w:tabs>
+        <w:ind w:left="926" w:hanging="360"/>
       </w:pPr>
       <w:rPr>
         <w:rFonts w:ascii="Symbol" w:hAnsi="Symbol" w:hint="default"/>
       </w:rPr>
+    </w:lvl>
+    <w:lvl w:ilvl="1">
+      <w:numFmt w:val="decimal"/>
+      <w:lvlText w:val=""/>
+      <w:lvlJc w:val="left"/>
+    </w:lvl>
+    <w:lvl w:ilvl="2">
+      <w:numFmt w:val="decimal"/>
+      <w:lvlText w:val=""/>
+      <w:lvlJc w:val="left"/>
+    </w:lvl>
+    <w:lvl w:ilvl="3">
+      <w:numFmt w:val="decimal"/>
+      <w:lvlText w:val=""/>
+      <w:lvlJc w:val="left"/>
+    </w:lvl>
+    <w:lvl w:ilvl="4">
+      <w:numFmt w:val="decimal"/>
+      <w:lvlText w:val=""/>
+      <w:lvlJc w:val="left"/>
+    </w:lvl>
+    <w:lvl w:ilvl="5">
+      <w:numFmt w:val="decimal"/>
+      <w:lvlText w:val=""/>
+      <w:lvlJc w:val="left"/>
+    </w:lvl>
+    <w:lvl w:ilvl="6">
+      <w:numFmt w:val="decimal"/>
+      <w:lvlText w:val=""/>
+      <w:lvlJc w:val="left"/>
+    </w:lvl>
+    <w:lvl w:ilvl="7">
+      <w:numFmt w:val="decimal"/>
+      <w:lvlText w:val=""/>
+      <w:lvlJc w:val="left"/>
+    </w:lvl>
+    <w:lvl w:ilvl="8">
+      <w:numFmt w:val="decimal"/>
+      <w:lvlText w:val=""/>
+      <w:lvlJc w:val="left"/>
     </w:lvl>
   </w:abstractNum>
   <w:abstractNum w:abstractNumId="8" w15:restartNumberingAfterBreak="0">
@@ -2153,12 +2377,12 @@
       <w:start w:val="1"/>
       <w:numFmt w:val="bullet"/>
       <w:lvlText w:val=""/>
-      <w:lvlJc w:val="start"/>
-      <w:pPr>
-        <w:tabs>
-          <w:tab w:val="num" w:pos="32.15pt"/>
-        </w:tabs>
-        <w:ind w:start="32.15pt" w:hanging="18pt"/>
+      <w:lvlJc w:val="left"/>
+      <w:pPr>
+        <w:tabs>
+          <w:tab w:val="num" w:pos="643"/>
+        </w:tabs>
+        <w:ind w:left="643" w:hanging="360"/>
       </w:pPr>
       <w:rPr>
         <w:rFonts w:ascii="Symbol" w:hAnsi="Symbol" w:hint="default"/>
@@ -2173,12 +2397,12 @@
       <w:start w:val="1"/>
       <w:numFmt w:val="decimal"/>
       <w:lvlText w:val="%1."/>
-      <w:lvlJc w:val="start"/>
-      <w:pPr>
-        <w:tabs>
-          <w:tab w:val="num" w:pos="18pt"/>
-        </w:tabs>
-        <w:ind w:start="18pt" w:hanging="18pt"/>
+      <w:lvlJc w:val="left"/>
+      <w:pPr>
+        <w:tabs>
+          <w:tab w:val="num" w:pos="360"/>
+        </w:tabs>
+        <w:ind w:left="360" w:hanging="360"/>
       </w:pPr>
     </w:lvl>
   </w:abstractNum>
@@ -2190,12 +2414,12 @@
       <w:start w:val="1"/>
       <w:numFmt w:val="bullet"/>
       <w:lvlText w:val=""/>
-      <w:lvlJc w:val="start"/>
-      <w:pPr>
-        <w:tabs>
-          <w:tab w:val="num" w:pos="18pt"/>
-        </w:tabs>
-        <w:ind w:start="18pt" w:hanging="18pt"/>
+      <w:lvlJc w:val="left"/>
+      <w:pPr>
+        <w:tabs>
+          <w:tab w:val="num" w:pos="360"/>
+        </w:tabs>
+        <w:ind w:left="360" w:hanging="360"/>
       </w:pPr>
       <w:rPr>
         <w:rFonts w:ascii="Symbol" w:hAnsi="Symbol" w:hint="default"/>
@@ -2210,81 +2434,81 @@
       <w:start w:val="1"/>
       <w:numFmt w:val="upperRoman"/>
       <w:lvlText w:val="%1."/>
-      <w:lvlJc w:val="end"/>
-      <w:pPr>
-        <w:ind w:start="46.80pt" w:hanging="18pt"/>
+      <w:lvlJc w:val="right"/>
+      <w:pPr>
+        <w:ind w:left="936" w:hanging="360"/>
       </w:pPr>
     </w:lvl>
     <w:lvl w:ilvl="1" w:tplc="04140019" w:tentative="1">
       <w:start w:val="1"/>
       <w:numFmt w:val="lowerLetter"/>
       <w:lvlText w:val="%2."/>
-      <w:lvlJc w:val="start"/>
-      <w:pPr>
-        <w:ind w:start="82.80pt" w:hanging="18pt"/>
+      <w:lvlJc w:val="left"/>
+      <w:pPr>
+        <w:ind w:left="1656" w:hanging="360"/>
       </w:pPr>
     </w:lvl>
     <w:lvl w:ilvl="2" w:tplc="0414001B" w:tentative="1">
       <w:start w:val="1"/>
       <w:numFmt w:val="lowerRoman"/>
       <w:lvlText w:val="%3."/>
-      <w:lvlJc w:val="end"/>
-      <w:pPr>
-        <w:ind w:start="118.80pt" w:hanging="9pt"/>
+      <w:lvlJc w:val="right"/>
+      <w:pPr>
+        <w:ind w:left="2376" w:hanging="180"/>
       </w:pPr>
     </w:lvl>
     <w:lvl w:ilvl="3" w:tplc="0414000F" w:tentative="1">
       <w:start w:val="1"/>
       <w:numFmt w:val="decimal"/>
       <w:lvlText w:val="%4."/>
-      <w:lvlJc w:val="start"/>
-      <w:pPr>
-        <w:ind w:start="154.80pt" w:hanging="18pt"/>
+      <w:lvlJc w:val="left"/>
+      <w:pPr>
+        <w:ind w:left="3096" w:hanging="360"/>
       </w:pPr>
     </w:lvl>
     <w:lvl w:ilvl="4" w:tplc="04140019" w:tentative="1">
       <w:start w:val="1"/>
       <w:numFmt w:val="lowerLetter"/>
       <w:lvlText w:val="%5."/>
-      <w:lvlJc w:val="start"/>
-      <w:pPr>
-        <w:ind w:start="190.80pt" w:hanging="18pt"/>
+      <w:lvlJc w:val="left"/>
+      <w:pPr>
+        <w:ind w:left="3816" w:hanging="360"/>
       </w:pPr>
     </w:lvl>
     <w:lvl w:ilvl="5" w:tplc="0414001B" w:tentative="1">
       <w:start w:val="1"/>
       <w:numFmt w:val="lowerRoman"/>
       <w:lvlText w:val="%6."/>
-      <w:lvlJc w:val="end"/>
-      <w:pPr>
-        <w:ind w:start="226.80pt" w:hanging="9pt"/>
+      <w:lvlJc w:val="right"/>
+      <w:pPr>
+        <w:ind w:left="4536" w:hanging="180"/>
       </w:pPr>
     </w:lvl>
     <w:lvl w:ilvl="6" w:tplc="0414000F" w:tentative="1">
       <w:start w:val="1"/>
       <w:numFmt w:val="decimal"/>
       <w:lvlText w:val="%7."/>
-      <w:lvlJc w:val="start"/>
-      <w:pPr>
-        <w:ind w:start="262.80pt" w:hanging="18pt"/>
+      <w:lvlJc w:val="left"/>
+      <w:pPr>
+        <w:ind w:left="5256" w:hanging="360"/>
       </w:pPr>
     </w:lvl>
     <w:lvl w:ilvl="7" w:tplc="04140019" w:tentative="1">
       <w:start w:val="1"/>
       <w:numFmt w:val="lowerLetter"/>
       <w:lvlText w:val="%8."/>
-      <w:lvlJc w:val="start"/>
-      <w:pPr>
-        <w:ind w:start="298.80pt" w:hanging="18pt"/>
+      <w:lvlJc w:val="left"/>
+      <w:pPr>
+        <w:ind w:left="5976" w:hanging="360"/>
       </w:pPr>
     </w:lvl>
     <w:lvl w:ilvl="8" w:tplc="0414001B" w:tentative="1">
       <w:start w:val="1"/>
       <w:numFmt w:val="lowerRoman"/>
       <w:lvlText w:val="%9."/>
-      <w:lvlJc w:val="end"/>
-      <w:pPr>
-        <w:ind w:start="334.80pt" w:hanging="9pt"/>
+      <w:lvlJc w:val="right"/>
+      <w:pPr>
+        <w:ind w:left="6696" w:hanging="180"/>
       </w:pPr>
     </w:lvl>
   </w:abstractNum>
@@ -2296,12 +2520,12 @@
       <w:start w:val="1"/>
       <w:numFmt w:val="lowerLetter"/>
       <w:lvlText w:val="%1."/>
-      <w:lvlJc w:val="start"/>
-      <w:pPr>
-        <w:tabs>
-          <w:tab w:val="num" w:pos="36pt"/>
-        </w:tabs>
-        <w:ind w:start="36pt" w:hanging="18pt"/>
+      <w:lvlJc w:val="left"/>
+      <w:pPr>
+        <w:tabs>
+          <w:tab w:val="num" w:pos="720"/>
+        </w:tabs>
+        <w:ind w:left="720" w:hanging="360"/>
       </w:pPr>
       <w:rPr>
         <w:rFonts w:cs="Times New Roman" w:hint="default"/>
@@ -2313,12 +2537,12 @@
       <w:start w:val="1"/>
       <w:numFmt w:val="lowerLetter"/>
       <w:lvlText w:val="%2."/>
-      <w:lvlJc w:val="start"/>
-      <w:pPr>
-        <w:tabs>
-          <w:tab w:val="num" w:pos="72pt"/>
-        </w:tabs>
-        <w:ind w:start="72pt" w:hanging="18pt"/>
+      <w:lvlJc w:val="left"/>
+      <w:pPr>
+        <w:tabs>
+          <w:tab w:val="num" w:pos="1440"/>
+        </w:tabs>
+        <w:ind w:left="1440" w:hanging="360"/>
       </w:pPr>
       <w:rPr>
         <w:rFonts w:cs="Times New Roman"/>
@@ -2328,12 +2552,12 @@
       <w:start w:val="1"/>
       <w:numFmt w:val="lowerRoman"/>
       <w:lvlText w:val="%3."/>
-      <w:lvlJc w:val="end"/>
-      <w:pPr>
-        <w:tabs>
-          <w:tab w:val="num" w:pos="108pt"/>
-        </w:tabs>
-        <w:ind w:start="108pt" w:hanging="9pt"/>
+      <w:lvlJc w:val="right"/>
+      <w:pPr>
+        <w:tabs>
+          <w:tab w:val="num" w:pos="2160"/>
+        </w:tabs>
+        <w:ind w:left="2160" w:hanging="180"/>
       </w:pPr>
       <w:rPr>
         <w:rFonts w:cs="Times New Roman"/>
@@ -2343,12 +2567,12 @@
       <w:start w:val="1"/>
       <w:numFmt w:val="decimal"/>
       <w:lvlText w:val="%4."/>
-      <w:lvlJc w:val="start"/>
-      <w:pPr>
-        <w:tabs>
-          <w:tab w:val="num" w:pos="144pt"/>
-        </w:tabs>
-        <w:ind w:start="144pt" w:hanging="18pt"/>
+      <w:lvlJc w:val="left"/>
+      <w:pPr>
+        <w:tabs>
+          <w:tab w:val="num" w:pos="2880"/>
+        </w:tabs>
+        <w:ind w:left="2880" w:hanging="360"/>
       </w:pPr>
       <w:rPr>
         <w:rFonts w:cs="Times New Roman"/>
@@ -2358,12 +2582,12 @@
       <w:start w:val="1"/>
       <w:numFmt w:val="lowerLetter"/>
       <w:lvlText w:val="%5."/>
-      <w:lvlJc w:val="start"/>
-      <w:pPr>
-        <w:tabs>
-          <w:tab w:val="num" w:pos="180pt"/>
-        </w:tabs>
-        <w:ind w:start="180pt" w:hanging="18pt"/>
+      <w:lvlJc w:val="left"/>
+      <w:pPr>
+        <w:tabs>
+          <w:tab w:val="num" w:pos="3600"/>
+        </w:tabs>
+        <w:ind w:left="3600" w:hanging="360"/>
       </w:pPr>
       <w:rPr>
         <w:rFonts w:cs="Times New Roman"/>
@@ -2373,12 +2597,12 @@
       <w:start w:val="1"/>
       <w:numFmt w:val="lowerRoman"/>
       <w:lvlText w:val="%6."/>
-      <w:lvlJc w:val="end"/>
-      <w:pPr>
-        <w:tabs>
-          <w:tab w:val="num" w:pos="216pt"/>
-        </w:tabs>
-        <w:ind w:start="216pt" w:hanging="9pt"/>
+      <w:lvlJc w:val="right"/>
+      <w:pPr>
+        <w:tabs>
+          <w:tab w:val="num" w:pos="4320"/>
+        </w:tabs>
+        <w:ind w:left="4320" w:hanging="180"/>
       </w:pPr>
       <w:rPr>
         <w:rFonts w:cs="Times New Roman"/>
@@ -2388,12 +2612,12 @@
       <w:start w:val="1"/>
       <w:numFmt w:val="decimal"/>
       <w:lvlText w:val="%7."/>
-      <w:lvlJc w:val="start"/>
-      <w:pPr>
-        <w:tabs>
-          <w:tab w:val="num" w:pos="252pt"/>
-        </w:tabs>
-        <w:ind w:start="252pt" w:hanging="18pt"/>
+      <w:lvlJc w:val="left"/>
+      <w:pPr>
+        <w:tabs>
+          <w:tab w:val="num" w:pos="5040"/>
+        </w:tabs>
+        <w:ind w:left="5040" w:hanging="360"/>
       </w:pPr>
       <w:rPr>
         <w:rFonts w:cs="Times New Roman"/>
@@ -2403,12 +2627,12 @@
       <w:start w:val="1"/>
       <w:numFmt w:val="lowerLetter"/>
       <w:lvlText w:val="%8."/>
-      <w:lvlJc w:val="start"/>
-      <w:pPr>
-        <w:tabs>
-          <w:tab w:val="num" w:pos="288pt"/>
-        </w:tabs>
-        <w:ind w:start="288pt" w:hanging="18pt"/>
+      <w:lvlJc w:val="left"/>
+      <w:pPr>
+        <w:tabs>
+          <w:tab w:val="num" w:pos="5760"/>
+        </w:tabs>
+        <w:ind w:left="5760" w:hanging="360"/>
       </w:pPr>
       <w:rPr>
         <w:rFonts w:cs="Times New Roman"/>
@@ -2418,12 +2642,12 @@
       <w:start w:val="1"/>
       <w:numFmt w:val="lowerRoman"/>
       <w:lvlText w:val="%9."/>
-      <w:lvlJc w:val="end"/>
-      <w:pPr>
-        <w:tabs>
-          <w:tab w:val="num" w:pos="324pt"/>
-        </w:tabs>
-        <w:ind w:start="324pt" w:hanging="9pt"/>
+      <w:lvlJc w:val="right"/>
+      <w:pPr>
+        <w:tabs>
+          <w:tab w:val="num" w:pos="6480"/>
+        </w:tabs>
+        <w:ind w:left="6480" w:hanging="180"/>
       </w:pPr>
       <w:rPr>
         <w:rFonts w:cs="Times New Roman"/>
@@ -2439,12 +2663,12 @@
       <w:numFmt w:val="decimal"/>
       <w:pStyle w:val="footnote"/>
       <w:lvlText w:val="%1 "/>
-      <w:lvlJc w:val="start"/>
-      <w:pPr>
-        <w:tabs>
-          <w:tab w:val="num" w:pos="32.40pt"/>
-        </w:tabs>
-        <w:ind w:firstLine="14.40pt"/>
+      <w:lvlJc w:val="left"/>
+      <w:pPr>
+        <w:tabs>
+          <w:tab w:val="num" w:pos="648"/>
+        </w:tabs>
+        <w:ind w:firstLine="288"/>
       </w:pPr>
       <w:rPr>
         <w:rFonts w:ascii="Times New Roman" w:hAnsi="Times New Roman" w:cs="Times New Roman" w:hint="default"/>
@@ -2474,12 +2698,12 @@
       <w:start w:val="1"/>
       <w:numFmt w:val="lowerLetter"/>
       <w:lvlText w:val="%2."/>
-      <w:lvlJc w:val="start"/>
-      <w:pPr>
-        <w:tabs>
-          <w:tab w:val="num" w:pos="72pt"/>
-        </w:tabs>
-        <w:ind w:start="72pt" w:hanging="18pt"/>
+      <w:lvlJc w:val="left"/>
+      <w:pPr>
+        <w:tabs>
+          <w:tab w:val="num" w:pos="1440"/>
+        </w:tabs>
+        <w:ind w:left="1440" w:hanging="360"/>
       </w:pPr>
       <w:rPr>
         <w:rFonts w:cs="Times New Roman"/>
@@ -2489,12 +2713,12 @@
       <w:start w:val="1"/>
       <w:numFmt w:val="lowerRoman"/>
       <w:lvlText w:val="%3."/>
-      <w:lvlJc w:val="end"/>
-      <w:pPr>
-        <w:tabs>
-          <w:tab w:val="num" w:pos="108pt"/>
-        </w:tabs>
-        <w:ind w:start="108pt" w:hanging="9pt"/>
+      <w:lvlJc w:val="right"/>
+      <w:pPr>
+        <w:tabs>
+          <w:tab w:val="num" w:pos="2160"/>
+        </w:tabs>
+        <w:ind w:left="2160" w:hanging="180"/>
       </w:pPr>
       <w:rPr>
         <w:rFonts w:cs="Times New Roman"/>
@@ -2504,12 +2728,12 @@
       <w:start w:val="1"/>
       <w:numFmt w:val="decimal"/>
       <w:lvlText w:val="%4."/>
-      <w:lvlJc w:val="start"/>
-      <w:pPr>
-        <w:tabs>
-          <w:tab w:val="num" w:pos="144pt"/>
-        </w:tabs>
-        <w:ind w:start="144pt" w:hanging="18pt"/>
+      <w:lvlJc w:val="left"/>
+      <w:pPr>
+        <w:tabs>
+          <w:tab w:val="num" w:pos="2880"/>
+        </w:tabs>
+        <w:ind w:left="2880" w:hanging="360"/>
       </w:pPr>
       <w:rPr>
         <w:rFonts w:cs="Times New Roman"/>
@@ -2519,12 +2743,12 @@
       <w:start w:val="1"/>
       <w:numFmt w:val="lowerLetter"/>
       <w:lvlText w:val="%5."/>
-      <w:lvlJc w:val="start"/>
-      <w:pPr>
-        <w:tabs>
-          <w:tab w:val="num" w:pos="180pt"/>
-        </w:tabs>
-        <w:ind w:start="180pt" w:hanging="18pt"/>
+      <w:lvlJc w:val="left"/>
+      <w:pPr>
+        <w:tabs>
+          <w:tab w:val="num" w:pos="3600"/>
+        </w:tabs>
+        <w:ind w:left="3600" w:hanging="360"/>
       </w:pPr>
       <w:rPr>
         <w:rFonts w:cs="Times New Roman"/>
@@ -2534,12 +2758,12 @@
       <w:start w:val="1"/>
       <w:numFmt w:val="lowerRoman"/>
       <w:lvlText w:val="%6."/>
-      <w:lvlJc w:val="end"/>
-      <w:pPr>
-        <w:tabs>
-          <w:tab w:val="num" w:pos="216pt"/>
-        </w:tabs>
-        <w:ind w:start="216pt" w:hanging="9pt"/>
+      <w:lvlJc w:val="right"/>
+      <w:pPr>
+        <w:tabs>
+          <w:tab w:val="num" w:pos="4320"/>
+        </w:tabs>
+        <w:ind w:left="4320" w:hanging="180"/>
       </w:pPr>
       <w:rPr>
         <w:rFonts w:cs="Times New Roman"/>
@@ -2549,12 +2773,12 @@
       <w:start w:val="1"/>
       <w:numFmt w:val="decimal"/>
       <w:lvlText w:val="%7."/>
-      <w:lvlJc w:val="start"/>
-      <w:pPr>
-        <w:tabs>
-          <w:tab w:val="num" w:pos="252pt"/>
-        </w:tabs>
-        <w:ind w:start="252pt" w:hanging="18pt"/>
+      <w:lvlJc w:val="left"/>
+      <w:pPr>
+        <w:tabs>
+          <w:tab w:val="num" w:pos="5040"/>
+        </w:tabs>
+        <w:ind w:left="5040" w:hanging="360"/>
       </w:pPr>
       <w:rPr>
         <w:rFonts w:cs="Times New Roman"/>
@@ -2564,12 +2788,12 @@
       <w:start w:val="1"/>
       <w:numFmt w:val="lowerLetter"/>
       <w:lvlText w:val="%8."/>
-      <w:lvlJc w:val="start"/>
-      <w:pPr>
-        <w:tabs>
-          <w:tab w:val="num" w:pos="288pt"/>
-        </w:tabs>
-        <w:ind w:start="288pt" w:hanging="18pt"/>
+      <w:lvlJc w:val="left"/>
+      <w:pPr>
+        <w:tabs>
+          <w:tab w:val="num" w:pos="5760"/>
+        </w:tabs>
+        <w:ind w:left="5760" w:hanging="360"/>
       </w:pPr>
       <w:rPr>
         <w:rFonts w:cs="Times New Roman"/>
@@ -2579,12 +2803,12 @@
       <w:start w:val="1"/>
       <w:numFmt w:val="lowerRoman"/>
       <w:lvlText w:val="%9."/>
-      <w:lvlJc w:val="end"/>
-      <w:pPr>
-        <w:tabs>
-          <w:tab w:val="num" w:pos="324pt"/>
-        </w:tabs>
-        <w:ind w:start="324pt" w:hanging="9pt"/>
+      <w:lvlJc w:val="right"/>
+      <w:pPr>
+        <w:tabs>
+          <w:tab w:val="num" w:pos="6480"/>
+        </w:tabs>
+        <w:ind w:left="6480" w:hanging="180"/>
       </w:pPr>
       <w:rPr>
         <w:rFonts w:cs="Times New Roman"/>
@@ -2600,12 +2824,12 @@
       <w:numFmt w:val="bullet"/>
       <w:pStyle w:val="bulletlist"/>
       <w:lvlText w:val=""/>
-      <w:lvlJc w:val="start"/>
-      <w:pPr>
-        <w:tabs>
-          <w:tab w:val="num" w:pos="32.40pt"/>
-        </w:tabs>
-        <w:ind w:start="32.40pt" w:hanging="18pt"/>
+      <w:lvlJc w:val="left"/>
+      <w:pPr>
+        <w:tabs>
+          <w:tab w:val="num" w:pos="648"/>
+        </w:tabs>
+        <w:ind w:left="648" w:hanging="360"/>
       </w:pPr>
       <w:rPr>
         <w:rFonts w:ascii="Symbol" w:hAnsi="Symbol" w:hint="default"/>
@@ -2615,12 +2839,12 @@
       <w:start w:val="1"/>
       <w:numFmt w:val="bullet"/>
       <w:lvlText w:val="o"/>
-      <w:lvlJc w:val="start"/>
-      <w:pPr>
-        <w:tabs>
-          <w:tab w:val="num" w:pos="72pt"/>
-        </w:tabs>
-        <w:ind w:start="72pt" w:hanging="18pt"/>
+      <w:lvlJc w:val="left"/>
+      <w:pPr>
+        <w:tabs>
+          <w:tab w:val="num" w:pos="1440"/>
+        </w:tabs>
+        <w:ind w:left="1440" w:hanging="360"/>
       </w:pPr>
       <w:rPr>
         <w:rFonts w:ascii="Courier New" w:hAnsi="Courier New" w:hint="default"/>
@@ -2630,12 +2854,12 @@
       <w:start w:val="1"/>
       <w:numFmt w:val="bullet"/>
       <w:lvlText w:val=""/>
-      <w:lvlJc w:val="start"/>
-      <w:pPr>
-        <w:tabs>
-          <w:tab w:val="num" w:pos="108pt"/>
-        </w:tabs>
-        <w:ind w:start="108pt" w:hanging="18pt"/>
+      <w:lvlJc w:val="left"/>
+      <w:pPr>
+        <w:tabs>
+          <w:tab w:val="num" w:pos="2160"/>
+        </w:tabs>
+        <w:ind w:left="2160" w:hanging="360"/>
       </w:pPr>
       <w:rPr>
         <w:rFonts w:ascii="Wingdings" w:hAnsi="Wingdings" w:hint="default"/>
@@ -2645,12 +2869,12 @@
       <w:start w:val="1"/>
       <w:numFmt w:val="bullet"/>
       <w:lvlText w:val=""/>
-      <w:lvlJc w:val="start"/>
-      <w:pPr>
-        <w:tabs>
-          <w:tab w:val="num" w:pos="144pt"/>
-        </w:tabs>
-        <w:ind w:start="144pt" w:hanging="18pt"/>
+      <w:lvlJc w:val="left"/>
+      <w:pPr>
+        <w:tabs>
+          <w:tab w:val="num" w:pos="2880"/>
+        </w:tabs>
+        <w:ind w:left="2880" w:hanging="360"/>
       </w:pPr>
       <w:rPr>
         <w:rFonts w:ascii="Symbol" w:hAnsi="Symbol" w:hint="default"/>
@@ -2660,12 +2884,12 @@
       <w:start w:val="1"/>
       <w:numFmt w:val="bullet"/>
       <w:lvlText w:val="o"/>
-      <w:lvlJc w:val="start"/>
-      <w:pPr>
-        <w:tabs>
-          <w:tab w:val="num" w:pos="180pt"/>
-        </w:tabs>
-        <w:ind w:start="180pt" w:hanging="18pt"/>
+      <w:lvlJc w:val="left"/>
+      <w:pPr>
+        <w:tabs>
+          <w:tab w:val="num" w:pos="3600"/>
+        </w:tabs>
+        <w:ind w:left="3600" w:hanging="360"/>
       </w:pPr>
       <w:rPr>
         <w:rFonts w:ascii="Courier New" w:hAnsi="Courier New" w:hint="default"/>
@@ -2675,12 +2899,12 @@
       <w:start w:val="1"/>
       <w:numFmt w:val="bullet"/>
       <w:lvlText w:val=""/>
-      <w:lvlJc w:val="start"/>
-      <w:pPr>
-        <w:tabs>
-          <w:tab w:val="num" w:pos="216pt"/>
-        </w:tabs>
-        <w:ind w:start="216pt" w:hanging="18pt"/>
+      <w:lvlJc w:val="left"/>
+      <w:pPr>
+        <w:tabs>
+          <w:tab w:val="num" w:pos="4320"/>
+        </w:tabs>
+        <w:ind w:left="4320" w:hanging="360"/>
       </w:pPr>
       <w:rPr>
         <w:rFonts w:ascii="Wingdings" w:hAnsi="Wingdings" w:hint="default"/>
@@ -2690,12 +2914,12 @@
       <w:start w:val="1"/>
       <w:numFmt w:val="bullet"/>
       <w:lvlText w:val=""/>
-      <w:lvlJc w:val="start"/>
-      <w:pPr>
-        <w:tabs>
-          <w:tab w:val="num" w:pos="252pt"/>
-        </w:tabs>
-        <w:ind w:start="252pt" w:hanging="18pt"/>
+      <w:lvlJc w:val="left"/>
+      <w:pPr>
+        <w:tabs>
+          <w:tab w:val="num" w:pos="5040"/>
+        </w:tabs>
+        <w:ind w:left="5040" w:hanging="360"/>
       </w:pPr>
       <w:rPr>
         <w:rFonts w:ascii="Symbol" w:hAnsi="Symbol" w:hint="default"/>
@@ -2705,12 +2929,12 @@
       <w:start w:val="1"/>
       <w:numFmt w:val="bullet"/>
       <w:lvlText w:val="o"/>
-      <w:lvlJc w:val="start"/>
-      <w:pPr>
-        <w:tabs>
-          <w:tab w:val="num" w:pos="288pt"/>
-        </w:tabs>
-        <w:ind w:start="288pt" w:hanging="18pt"/>
+      <w:lvlJc w:val="left"/>
+      <w:pPr>
+        <w:tabs>
+          <w:tab w:val="num" w:pos="5760"/>
+        </w:tabs>
+        <w:ind w:left="5760" w:hanging="360"/>
       </w:pPr>
       <w:rPr>
         <w:rFonts w:ascii="Courier New" w:hAnsi="Courier New" w:hint="default"/>
@@ -2720,12 +2944,12 @@
       <w:start w:val="1"/>
       <w:numFmt w:val="bullet"/>
       <w:lvlText w:val=""/>
-      <w:lvlJc w:val="start"/>
-      <w:pPr>
-        <w:tabs>
-          <w:tab w:val="num" w:pos="324pt"/>
-        </w:tabs>
-        <w:ind w:start="324pt" w:hanging="18pt"/>
+      <w:lvlJc w:val="left"/>
+      <w:pPr>
+        <w:tabs>
+          <w:tab w:val="num" w:pos="6480"/>
+        </w:tabs>
+        <w:ind w:left="6480" w:hanging="360"/>
       </w:pPr>
       <w:rPr>
         <w:rFonts w:ascii="Wingdings" w:hAnsi="Wingdings" w:hint="default"/>
@@ -2740,12 +2964,12 @@
       <w:start w:val="14"/>
       <w:numFmt w:val="decimal"/>
       <w:lvlText w:val="%1"/>
-      <w:lvlJc w:val="start"/>
-      <w:pPr>
-        <w:tabs>
-          <w:tab w:val="num" w:pos="36pt"/>
-        </w:tabs>
-        <w:ind w:start="36pt" w:hanging="18pt"/>
+      <w:lvlJc w:val="left"/>
+      <w:pPr>
+        <w:tabs>
+          <w:tab w:val="num" w:pos="720"/>
+        </w:tabs>
+        <w:ind w:left="720" w:hanging="360"/>
       </w:pPr>
       <w:rPr>
         <w:rFonts w:cs="Times New Roman" w:hint="default"/>
@@ -2764,9 +2988,9 @@
       <w:lvlJc w:val="center"/>
       <w:pPr>
         <w:tabs>
-          <w:tab w:val="num" w:pos="28.80pt"/>
-        </w:tabs>
-        <w:ind w:firstLine="10.80pt"/>
+          <w:tab w:val="num" w:pos="576"/>
+        </w:tabs>
+        <w:ind w:firstLine="216"/>
       </w:pPr>
       <w:rPr>
         <w:rFonts w:ascii="Times New Roman" w:hAnsi="Times New Roman" w:cs="Times New Roman" w:hint="default"/>
@@ -2793,12 +3017,12 @@
       <w:numFmt w:val="upperLetter"/>
       <w:pStyle w:val="Heading2"/>
       <w:lvlText w:val="%2."/>
-      <w:lvlJc w:val="start"/>
-      <w:pPr>
-        <w:tabs>
-          <w:tab w:val="num" w:pos="18pt"/>
-        </w:tabs>
-        <w:ind w:start="14.40pt" w:hanging="14.40pt"/>
+      <w:lvlJc w:val="left"/>
+      <w:pPr>
+        <w:tabs>
+          <w:tab w:val="num" w:pos="360"/>
+        </w:tabs>
+        <w:ind w:left="288" w:hanging="288"/>
       </w:pPr>
       <w:rPr>
         <w:rFonts w:ascii="Times New Roman" w:hAnsi="Times New Roman" w:cs="Times New Roman" w:hint="default"/>
@@ -2829,12 +3053,12 @@
       <w:numFmt w:val="decimal"/>
       <w:pStyle w:val="Heading3"/>
       <w:lvlText w:val="%3)"/>
-      <w:lvlJc w:val="start"/>
-      <w:pPr>
-        <w:tabs>
-          <w:tab w:val="num" w:pos="27pt"/>
-        </w:tabs>
-        <w:ind w:firstLine="9pt"/>
+      <w:lvlJc w:val="left"/>
+      <w:pPr>
+        <w:tabs>
+          <w:tab w:val="num" w:pos="540"/>
+        </w:tabs>
+        <w:ind w:firstLine="180"/>
       </w:pPr>
       <w:rPr>
         <w:rFonts w:ascii="Times New Roman" w:hAnsi="Times New Roman" w:cs="Times New Roman" w:hint="default"/>
@@ -2865,12 +3089,12 @@
       <w:numFmt w:val="lowerLetter"/>
       <w:pStyle w:val="Heading4"/>
       <w:lvlText w:val="%4)"/>
-      <w:lvlJc w:val="start"/>
-      <w:pPr>
-        <w:tabs>
-          <w:tab w:val="num" w:pos="31.50pt"/>
-        </w:tabs>
-        <w:ind w:firstLine="18pt"/>
+      <w:lvlJc w:val="left"/>
+      <w:pPr>
+        <w:tabs>
+          <w:tab w:val="num" w:pos="630"/>
+        </w:tabs>
+        <w:ind w:firstLine="360"/>
       </w:pPr>
       <w:rPr>
         <w:rFonts w:ascii="Times New Roman" w:hAnsi="Times New Roman" w:cs="Times New Roman" w:hint="default"/>
@@ -2887,12 +3111,12 @@
       <w:numFmt w:val="none"/>
       <w:lvlRestart w:val="0"/>
       <w:lvlText w:val=""/>
-      <w:lvlJc w:val="start"/>
-      <w:pPr>
-        <w:tabs>
-          <w:tab w:val="num" w:pos="162pt"/>
-        </w:tabs>
-        <w:ind w:start="144pt"/>
+      <w:lvlJc w:val="left"/>
+      <w:pPr>
+        <w:tabs>
+          <w:tab w:val="num" w:pos="3240"/>
+        </w:tabs>
+        <w:ind w:left="2880"/>
       </w:pPr>
       <w:rPr>
         <w:rFonts w:cs="Times New Roman" w:hint="default"/>
@@ -2902,12 +3126,12 @@
       <w:start w:val="1"/>
       <w:numFmt w:val="lowerLetter"/>
       <w:lvlText w:val="(%6)"/>
-      <w:lvlJc w:val="start"/>
-      <w:pPr>
-        <w:tabs>
-          <w:tab w:val="num" w:pos="198pt"/>
-        </w:tabs>
-        <w:ind w:start="180pt"/>
+      <w:lvlJc w:val="left"/>
+      <w:pPr>
+        <w:tabs>
+          <w:tab w:val="num" w:pos="3960"/>
+        </w:tabs>
+        <w:ind w:left="3600"/>
       </w:pPr>
       <w:rPr>
         <w:rFonts w:cs="Times New Roman" w:hint="default"/>
@@ -2917,12 +3141,12 @@
       <w:start w:val="1"/>
       <w:numFmt w:val="lowerRoman"/>
       <w:lvlText w:val="(%7)"/>
-      <w:lvlJc w:val="start"/>
-      <w:pPr>
-        <w:tabs>
-          <w:tab w:val="num" w:pos="234pt"/>
-        </w:tabs>
-        <w:ind w:start="216pt"/>
+      <w:lvlJc w:val="left"/>
+      <w:pPr>
+        <w:tabs>
+          <w:tab w:val="num" w:pos="4680"/>
+        </w:tabs>
+        <w:ind w:left="4320"/>
       </w:pPr>
       <w:rPr>
         <w:rFonts w:cs="Times New Roman" w:hint="default"/>
@@ -2932,12 +3156,12 @@
       <w:start w:val="1"/>
       <w:numFmt w:val="lowerLetter"/>
       <w:lvlText w:val="(%8)"/>
-      <w:lvlJc w:val="start"/>
-      <w:pPr>
-        <w:tabs>
-          <w:tab w:val="num" w:pos="270pt"/>
-        </w:tabs>
-        <w:ind w:start="252pt"/>
+      <w:lvlJc w:val="left"/>
+      <w:pPr>
+        <w:tabs>
+          <w:tab w:val="num" w:pos="5400"/>
+        </w:tabs>
+        <w:ind w:left="5040"/>
       </w:pPr>
       <w:rPr>
         <w:rFonts w:cs="Times New Roman" w:hint="default"/>
@@ -2947,12 +3171,12 @@
       <w:start w:val="1"/>
       <w:numFmt w:val="lowerRoman"/>
       <w:lvlText w:val="(%9)"/>
-      <w:lvlJc w:val="start"/>
-      <w:pPr>
-        <w:tabs>
-          <w:tab w:val="num" w:pos="306pt"/>
-        </w:tabs>
-        <w:ind w:start="288pt"/>
+      <w:lvlJc w:val="left"/>
+      <w:pPr>
+        <w:tabs>
+          <w:tab w:val="num" w:pos="6120"/>
+        </w:tabs>
+        <w:ind w:left="5760"/>
       </w:pPr>
       <w:rPr>
         <w:rFonts w:cs="Times New Roman" w:hint="default"/>
@@ -2968,9 +3192,9 @@
       <w:numFmt w:val="lowerLetter"/>
       <w:pStyle w:val="tablefootnote"/>
       <w:lvlText w:val="%1."/>
-      <w:lvlJc w:val="end"/>
-      <w:pPr>
-        <w:ind w:start="20.90pt" w:hanging="18pt"/>
+      <w:lvlJc w:val="right"/>
+      <w:pPr>
+        <w:ind w:left="418" w:hanging="360"/>
       </w:pPr>
       <w:rPr>
         <w:rFonts w:ascii="Times New Roman" w:hAnsi="Times New Roman" w:hint="default"/>
@@ -2982,7 +3206,7 @@
         <w:vanish w:val="0"/>
         <w:color w:val="auto"/>
         <w:spacing w:val="0"/>
-        <w:w w:val="100%"/>
+        <w:w w:val="100"/>
         <w:kern w:val="0"/>
         <w:position w:val="0"/>
         <w:sz w:val="16"/>
@@ -3001,72 +3225,72 @@
       <w:start w:val="1"/>
       <w:numFmt w:val="lowerLetter"/>
       <w:lvlText w:val="%2."/>
-      <w:lvlJc w:val="start"/>
-      <w:pPr>
-        <w:ind w:start="72pt" w:hanging="18pt"/>
+      <w:lvlJc w:val="left"/>
+      <w:pPr>
+        <w:ind w:left="1440" w:hanging="360"/>
       </w:pPr>
     </w:lvl>
     <w:lvl w:ilvl="2" w:tplc="0409001B" w:tentative="1">
       <w:start w:val="1"/>
       <w:numFmt w:val="lowerRoman"/>
       <w:lvlText w:val="%3."/>
-      <w:lvlJc w:val="end"/>
-      <w:pPr>
-        <w:ind w:start="108pt" w:hanging="9pt"/>
+      <w:lvlJc w:val="right"/>
+      <w:pPr>
+        <w:ind w:left="2160" w:hanging="180"/>
       </w:pPr>
     </w:lvl>
     <w:lvl w:ilvl="3" w:tplc="0409000F" w:tentative="1">
       <w:start w:val="1"/>
       <w:numFmt w:val="decimal"/>
       <w:lvlText w:val="%4."/>
-      <w:lvlJc w:val="start"/>
-      <w:pPr>
-        <w:ind w:start="144pt" w:hanging="18pt"/>
+      <w:lvlJc w:val="left"/>
+      <w:pPr>
+        <w:ind w:left="2880" w:hanging="360"/>
       </w:pPr>
     </w:lvl>
     <w:lvl w:ilvl="4" w:tplc="04090019" w:tentative="1">
       <w:start w:val="1"/>
       <w:numFmt w:val="lowerLetter"/>
       <w:lvlText w:val="%5."/>
-      <w:lvlJc w:val="start"/>
-      <w:pPr>
-        <w:ind w:start="180pt" w:hanging="18pt"/>
+      <w:lvlJc w:val="left"/>
+      <w:pPr>
+        <w:ind w:left="3600" w:hanging="360"/>
       </w:pPr>
     </w:lvl>
     <w:lvl w:ilvl="5" w:tplc="0409001B" w:tentative="1">
       <w:start w:val="1"/>
       <w:numFmt w:val="lowerRoman"/>
       <w:lvlText w:val="%6."/>
-      <w:lvlJc w:val="end"/>
-      <w:pPr>
-        <w:ind w:start="216pt" w:hanging="9pt"/>
+      <w:lvlJc w:val="right"/>
+      <w:pPr>
+        <w:ind w:left="4320" w:hanging="180"/>
       </w:pPr>
     </w:lvl>
     <w:lvl w:ilvl="6" w:tplc="0409000F" w:tentative="1">
       <w:start w:val="1"/>
       <w:numFmt w:val="decimal"/>
       <w:lvlText w:val="%7."/>
-      <w:lvlJc w:val="start"/>
-      <w:pPr>
-        <w:ind w:start="252pt" w:hanging="18pt"/>
+      <w:lvlJc w:val="left"/>
+      <w:pPr>
+        <w:ind w:left="5040" w:hanging="360"/>
       </w:pPr>
     </w:lvl>
     <w:lvl w:ilvl="7" w:tplc="04090019" w:tentative="1">
       <w:start w:val="1"/>
       <w:numFmt w:val="lowerLetter"/>
       <w:lvlText w:val="%8."/>
-      <w:lvlJc w:val="start"/>
-      <w:pPr>
-        <w:ind w:start="288pt" w:hanging="18pt"/>
+      <w:lvlJc w:val="left"/>
+      <w:pPr>
+        <w:ind w:left="5760" w:hanging="360"/>
       </w:pPr>
     </w:lvl>
     <w:lvl w:ilvl="8" w:tplc="0409001B" w:tentative="1">
       <w:start w:val="1"/>
       <w:numFmt w:val="lowerRoman"/>
       <w:lvlText w:val="%9."/>
-      <w:lvlJc w:val="end"/>
-      <w:pPr>
-        <w:ind w:start="324pt" w:hanging="9pt"/>
+      <w:lvlJc w:val="right"/>
+      <w:pPr>
+        <w:ind w:left="6480" w:hanging="180"/>
       </w:pPr>
     </w:lvl>
   </w:abstractNum>
@@ -3079,12 +3303,12 @@
       <w:numFmt w:val="decimal"/>
       <w:pStyle w:val="references"/>
       <w:lvlText w:val="[%1]"/>
-      <w:lvlJc w:val="start"/>
-      <w:pPr>
-        <w:tabs>
-          <w:tab w:val="num" w:pos="18pt"/>
-        </w:tabs>
-        <w:ind w:start="18pt" w:hanging="18pt"/>
+      <w:lvlJc w:val="left"/>
+      <w:pPr>
+        <w:tabs>
+          <w:tab w:val="num" w:pos="360"/>
+        </w:tabs>
+        <w:ind w:left="360" w:hanging="360"/>
       </w:pPr>
       <w:rPr>
         <w:rFonts w:ascii="Times New Roman" w:hAnsi="Times New Roman" w:cs="Times New Roman" w:hint="default"/>
@@ -3106,9 +3330,9 @@
       <w:numFmt w:val="decimal"/>
       <w:pStyle w:val="figurecaption"/>
       <w:lvlText w:val="Fig. %1."/>
-      <w:lvlJc w:val="start"/>
-      <w:pPr>
-        <w:ind w:start="18pt" w:hanging="18pt"/>
+      <w:lvlJc w:val="left"/>
+      <w:pPr>
+        <w:ind w:left="360" w:hanging="360"/>
       </w:pPr>
       <w:rPr>
         <w:rFonts w:ascii="Times New Roman" w:hAnsi="Times New Roman" w:cs="Times New Roman" w:hint="default"/>
@@ -3125,12 +3349,12 @@
       <w:start w:val="1"/>
       <w:numFmt w:val="lowerLetter"/>
       <w:lvlText w:val="%2."/>
-      <w:lvlJc w:val="start"/>
-      <w:pPr>
-        <w:tabs>
-          <w:tab w:val="num" w:pos="72pt"/>
-        </w:tabs>
-        <w:ind w:start="72pt" w:hanging="18pt"/>
+      <w:lvlJc w:val="left"/>
+      <w:pPr>
+        <w:tabs>
+          <w:tab w:val="num" w:pos="1440"/>
+        </w:tabs>
+        <w:ind w:left="1440" w:hanging="360"/>
       </w:pPr>
       <w:rPr>
         <w:rFonts w:cs="Times New Roman"/>
@@ -3140,12 +3364,12 @@
       <w:start w:val="1"/>
       <w:numFmt w:val="lowerRoman"/>
       <w:lvlText w:val="%3."/>
-      <w:lvlJc w:val="end"/>
-      <w:pPr>
-        <w:tabs>
-          <w:tab w:val="num" w:pos="108pt"/>
-        </w:tabs>
-        <w:ind w:start="108pt" w:hanging="9pt"/>
+      <w:lvlJc w:val="right"/>
+      <w:pPr>
+        <w:tabs>
+          <w:tab w:val="num" w:pos="2160"/>
+        </w:tabs>
+        <w:ind w:left="2160" w:hanging="180"/>
       </w:pPr>
       <w:rPr>
         <w:rFonts w:cs="Times New Roman"/>
@@ -3155,12 +3379,12 @@
       <w:start w:val="1"/>
       <w:numFmt w:val="decimal"/>
       <w:lvlText w:val="%4."/>
-      <w:lvlJc w:val="start"/>
-      <w:pPr>
-        <w:tabs>
-          <w:tab w:val="num" w:pos="144pt"/>
-        </w:tabs>
-        <w:ind w:start="144pt" w:hanging="18pt"/>
+      <w:lvlJc w:val="left"/>
+      <w:pPr>
+        <w:tabs>
+          <w:tab w:val="num" w:pos="2880"/>
+        </w:tabs>
+        <w:ind w:left="2880" w:hanging="360"/>
       </w:pPr>
       <w:rPr>
         <w:rFonts w:cs="Times New Roman"/>
@@ -3170,12 +3394,12 @@
       <w:start w:val="1"/>
       <w:numFmt w:val="lowerLetter"/>
       <w:lvlText w:val="%5."/>
-      <w:lvlJc w:val="start"/>
-      <w:pPr>
-        <w:tabs>
-          <w:tab w:val="num" w:pos="180pt"/>
-        </w:tabs>
-        <w:ind w:start="180pt" w:hanging="18pt"/>
+      <w:lvlJc w:val="left"/>
+      <w:pPr>
+        <w:tabs>
+          <w:tab w:val="num" w:pos="3600"/>
+        </w:tabs>
+        <w:ind w:left="3600" w:hanging="360"/>
       </w:pPr>
       <w:rPr>
         <w:rFonts w:cs="Times New Roman"/>
@@ -3185,12 +3409,12 @@
       <w:start w:val="1"/>
       <w:numFmt w:val="lowerRoman"/>
       <w:lvlText w:val="%6."/>
-      <w:lvlJc w:val="end"/>
-      <w:pPr>
-        <w:tabs>
-          <w:tab w:val="num" w:pos="216pt"/>
-        </w:tabs>
-        <w:ind w:start="216pt" w:hanging="9pt"/>
+      <w:lvlJc w:val="right"/>
+      <w:pPr>
+        <w:tabs>
+          <w:tab w:val="num" w:pos="4320"/>
+        </w:tabs>
+        <w:ind w:left="4320" w:hanging="180"/>
       </w:pPr>
       <w:rPr>
         <w:rFonts w:cs="Times New Roman"/>
@@ -3200,12 +3424,12 @@
       <w:start w:val="1"/>
       <w:numFmt w:val="decimal"/>
       <w:lvlText w:val="%7."/>
-      <w:lvlJc w:val="start"/>
-      <w:pPr>
-        <w:tabs>
-          <w:tab w:val="num" w:pos="252pt"/>
-        </w:tabs>
-        <w:ind w:start="252pt" w:hanging="18pt"/>
+      <w:lvlJc w:val="left"/>
+      <w:pPr>
+        <w:tabs>
+          <w:tab w:val="num" w:pos="5040"/>
+        </w:tabs>
+        <w:ind w:left="5040" w:hanging="360"/>
       </w:pPr>
       <w:rPr>
         <w:rFonts w:cs="Times New Roman"/>
@@ -3215,12 +3439,12 @@
       <w:start w:val="1"/>
       <w:numFmt w:val="lowerLetter"/>
       <w:lvlText w:val="%8."/>
-      <w:lvlJc w:val="start"/>
-      <w:pPr>
-        <w:tabs>
-          <w:tab w:val="num" w:pos="288pt"/>
-        </w:tabs>
-        <w:ind w:start="288pt" w:hanging="18pt"/>
+      <w:lvlJc w:val="left"/>
+      <w:pPr>
+        <w:tabs>
+          <w:tab w:val="num" w:pos="5760"/>
+        </w:tabs>
+        <w:ind w:left="5760" w:hanging="360"/>
       </w:pPr>
       <w:rPr>
         <w:rFonts w:cs="Times New Roman"/>
@@ -3230,12 +3454,12 @@
       <w:start w:val="1"/>
       <w:numFmt w:val="lowerRoman"/>
       <w:lvlText w:val="%9."/>
-      <w:lvlJc w:val="end"/>
-      <w:pPr>
-        <w:tabs>
-          <w:tab w:val="num" w:pos="324pt"/>
-        </w:tabs>
-        <w:ind w:start="324pt" w:hanging="9pt"/>
+      <w:lvlJc w:val="right"/>
+      <w:pPr>
+        <w:tabs>
+          <w:tab w:val="num" w:pos="6480"/>
+        </w:tabs>
+        <w:ind w:left="6480" w:hanging="180"/>
       </w:pPr>
       <w:rPr>
         <w:rFonts w:cs="Times New Roman"/>
@@ -3251,10 +3475,10 @@
       <w:numFmt w:val="upperRoman"/>
       <w:pStyle w:val="tablehead"/>
       <w:lvlText w:val="TABLE %1. "/>
-      <w:lvlJc w:val="start"/>
-      <w:pPr>
-        <w:tabs>
-          <w:tab w:val="num" w:pos="54pt"/>
+      <w:lvlJc w:val="left"/>
+      <w:pPr>
+        <w:tabs>
+          <w:tab w:val="num" w:pos="1080"/>
         </w:tabs>
       </w:pPr>
       <w:rPr>
@@ -3344,7 +3568,7 @@
 </file>
 
 <file path=word/styles.xml><?xml version="1.0" encoding="utf-8"?>
-<w:styles xmlns:mc="http://schemas.openxmlformats.org/markup-compatibility/2006" xmlns:r="http://purl.oclc.org/ooxml/officeDocument/relationships" xmlns:w="http://purl.oclc.org/ooxml/wordprocessingml/main" xmlns:w14="http://schemas.microsoft.com/office/word/2010/wordml" xmlns:w15="http://schemas.microsoft.com/office/word/2012/wordml" xmlns:w16cex="http://schemas.microsoft.com/office/word/2018/wordml/cex" xmlns:w16cid="http://schemas.microsoft.com/office/word/2016/wordml/cid" xmlns:w16="http://schemas.microsoft.com/office/word/2018/wordml" xmlns:w16se="http://schemas.microsoft.com/office/word/2015/wordml/symex" mc:Ignorable="w14 w15 w16se w16cid w16 w16cex">
+<w:styles xmlns:mc="http://schemas.openxmlformats.org/markup-compatibility/2006" xmlns:r="http://schemas.openxmlformats.org/officeDocument/2006/relationships" xmlns:w="http://schemas.openxmlformats.org/wordprocessingml/2006/main" xmlns:w14="http://schemas.microsoft.com/office/word/2010/wordml" xmlns:w15="http://schemas.microsoft.com/office/word/2012/wordml" xmlns:w16cex="http://schemas.microsoft.com/office/word/2018/wordml/cex" xmlns:w16cid="http://schemas.microsoft.com/office/word/2016/wordml/cid" xmlns:w16="http://schemas.microsoft.com/office/word/2018/wordml" xmlns:w16se="http://schemas.microsoft.com/office/word/2015/wordml/symex" mc:Ignorable="w14 w15 w16se w16cid w16 w16cex">
   <w:docDefaults>
     <w:rPrDefault>
       <w:rPr>
@@ -3370,7 +3594,9 @@
     <w:lsdException w:name="Subtitle" w:qFormat="1"/>
     <w:lsdException w:name="Strong" w:qFormat="1"/>
     <w:lsdException w:name="Emphasis" w:qFormat="1"/>
+    <w:lsdException w:name="Normal (Web)" w:uiPriority="99"/>
     <w:lsdException w:name="HTML Keyboard" w:semiHidden="1" w:unhideWhenUsed="1"/>
+    <w:lsdException w:name="Normal Table" w:semiHidden="1" w:unhideWhenUsed="1"/>
     <w:lsdException w:name="annotation subject" w:semiHidden="1" w:unhideWhenUsed="1"/>
     <w:lsdException w:name="No List" w:semiHidden="1" w:unhideWhenUsed="1"/>
     <w:lsdException w:name="Outline List 1" w:semiHidden="1" w:unhideWhenUsed="1"/>
@@ -3413,8 +3639,11 @@
     <w:lsdException w:name="Table Contemporary" w:semiHidden="1" w:unhideWhenUsed="1"/>
     <w:lsdException w:name="Table Elegant" w:semiHidden="1" w:unhideWhenUsed="1"/>
     <w:lsdException w:name="Table Professional" w:semiHidden="1" w:unhideWhenUsed="1"/>
+    <w:lsdException w:name="Table Subtle 1" w:semiHidden="1" w:unhideWhenUsed="1"/>
     <w:lsdException w:name="Table Subtle 2" w:semiHidden="1" w:unhideWhenUsed="1"/>
     <w:lsdException w:name="Table Web 1" w:semiHidden="1" w:unhideWhenUsed="1"/>
+    <w:lsdException w:name="Table Web 2" w:semiHidden="1" w:unhideWhenUsed="1"/>
+    <w:lsdException w:name="Table Web 3" w:semiHidden="1" w:unhideWhenUsed="1"/>
     <w:lsdException w:name="Balloon Text" w:semiHidden="1" w:unhideWhenUsed="1"/>
     <w:lsdException w:name="Table Theme" w:semiHidden="1" w:unhideWhenUsed="1"/>
     <w:lsdException w:name="Placeholder Text" w:semiHidden="1" w:uiPriority="99"/>
@@ -3658,10 +3887,10 @@
         <w:numId w:val="4"/>
       </w:numPr>
       <w:tabs>
-        <w:tab w:val="start" w:pos="10.80pt"/>
+        <w:tab w:val="left" w:pos="216"/>
       </w:tabs>
-      <w:spacing w:before="8pt" w:after="4pt"/>
-      <w:ind w:firstLine="0pt"/>
+      <w:spacing w:before="160" w:after="80"/>
+      <w:ind w:firstLine="0"/>
       <w:outlineLvl w:val="0"/>
     </w:pPr>
     <w:rPr>
@@ -3683,11 +3912,11 @@
         <w:numId w:val="4"/>
       </w:numPr>
       <w:tabs>
-        <w:tab w:val="clear" w:pos="18pt"/>
-        <w:tab w:val="num" w:pos="14.40pt"/>
+        <w:tab w:val="clear" w:pos="360"/>
+        <w:tab w:val="num" w:pos="288"/>
       </w:tabs>
-      <w:spacing w:before="6pt" w:after="3pt"/>
-      <w:jc w:val="start"/>
+      <w:spacing w:before="120" w:after="60"/>
+      <w:jc w:val="left"/>
       <w:outlineLvl w:val="1"/>
     </w:pPr>
     <w:rPr>
@@ -3707,8 +3936,8 @@
         <w:ilvl w:val="2"/>
         <w:numId w:val="4"/>
       </w:numPr>
-      <w:spacing w:line="12pt" w:lineRule="exact"/>
-      <w:ind w:firstLine="14.40pt"/>
+      <w:spacing w:line="240" w:lineRule="exact"/>
+      <w:ind w:firstLine="288"/>
       <w:jc w:val="both"/>
       <w:outlineLvl w:val="2"/>
     </w:pPr>
@@ -3730,11 +3959,11 @@
         <w:numId w:val="4"/>
       </w:numPr>
       <w:tabs>
-        <w:tab w:val="clear" w:pos="31.50pt"/>
-        <w:tab w:val="start" w:pos="36pt"/>
+        <w:tab w:val="clear" w:pos="630"/>
+        <w:tab w:val="left" w:pos="720"/>
       </w:tabs>
-      <w:spacing w:before="2pt" w:after="2pt"/>
-      <w:ind w:firstLine="25.20pt"/>
+      <w:spacing w:before="40" w:after="40"/>
+      <w:ind w:firstLine="504"/>
       <w:jc w:val="both"/>
       <w:outlineLvl w:val="3"/>
     </w:pPr>
@@ -3751,9 +3980,9 @@
     <w:qFormat/>
     <w:pPr>
       <w:tabs>
-        <w:tab w:val="start" w:pos="18pt"/>
+        <w:tab w:val="left" w:pos="360"/>
       </w:tabs>
-      <w:spacing w:before="8pt" w:after="4pt"/>
+      <w:spacing w:before="160" w:after="80"/>
       <w:outlineLvl w:val="4"/>
     </w:pPr>
     <w:rPr>
@@ -3773,12 +4002,12 @@
     <w:semiHidden/>
     <w:unhideWhenUsed/>
     <w:tblPr>
-      <w:tblInd w:w="0pt" w:type="dxa"/>
+      <w:tblInd w:w="0" w:type="dxa"/>
       <w:tblCellMar>
-        <w:top w:w="0pt" w:type="dxa"/>
-        <w:start w:w="5.40pt" w:type="dxa"/>
-        <w:bottom w:w="0pt" w:type="dxa"/>
-        <w:end w:w="5.40pt" w:type="dxa"/>
+        <w:top w:w="0" w:type="dxa"/>
+        <w:left w:w="108" w:type="dxa"/>
+        <w:bottom w:w="0" w:type="dxa"/>
+        <w:right w:w="108" w:type="dxa"/>
       </w:tblCellMar>
     </w:tblPr>
   </w:style>
@@ -3792,8 +4021,8 @@
     <w:name w:val="Abstract"/>
     <w:rsid w:val="00972203"/>
     <w:pPr>
-      <w:spacing w:after="10pt"/>
-      <w:ind w:firstLine="13.60pt"/>
+      <w:spacing w:after="200"/>
+      <w:ind w:firstLine="272"/>
       <w:jc w:val="both"/>
     </w:pPr>
     <w:rPr>
@@ -3812,7 +4041,7 @@
   <w:style w:type="paragraph" w:customStyle="1" w:styleId="Author">
     <w:name w:val="Author"/>
     <w:pPr>
-      <w:spacing w:before="18pt" w:after="2pt"/>
+      <w:spacing w:before="360" w:after="40"/>
       <w:jc w:val="center"/>
     </w:pPr>
     <w:rPr>
@@ -3828,10 +4057,10 @@
     <w:rsid w:val="00E7596C"/>
     <w:pPr>
       <w:tabs>
-        <w:tab w:val="start" w:pos="14.40pt"/>
+        <w:tab w:val="left" w:pos="288"/>
       </w:tabs>
-      <w:spacing w:after="6pt" w:line="11.40pt" w:lineRule="auto"/>
-      <w:ind w:firstLine="14.40pt"/>
+      <w:spacing w:after="120" w:line="228" w:lineRule="auto"/>
+      <w:ind w:firstLine="288"/>
       <w:jc w:val="both"/>
     </w:pPr>
     <w:rPr>
@@ -3857,9 +4086,9 @@
         <w:numId w:val="1"/>
       </w:numPr>
       <w:tabs>
-        <w:tab w:val="clear" w:pos="32.40pt"/>
+        <w:tab w:val="clear" w:pos="648"/>
       </w:tabs>
-      <w:ind w:start="28.80pt" w:hanging="14.40pt"/>
+      <w:ind w:left="576" w:hanging="288"/>
     </w:pPr>
   </w:style>
   <w:style w:type="paragraph" w:customStyle="1" w:styleId="equation">
@@ -3868,10 +4097,10 @@
     <w:rsid w:val="008A2C7D"/>
     <w:pPr>
       <w:tabs>
-        <w:tab w:val="center" w:pos="126pt"/>
-        <w:tab w:val="end" w:pos="252pt"/>
+        <w:tab w:val="center" w:pos="2520"/>
+        <w:tab w:val="right" w:pos="5040"/>
       </w:tabs>
-      <w:spacing w:before="12pt" w:after="12pt" w:line="10.80pt" w:lineRule="auto"/>
+      <w:spacing w:before="240" w:after="240" w:line="216" w:lineRule="auto"/>
     </w:pPr>
     <w:rPr>
       <w:rFonts w:ascii="Symbol" w:hAnsi="Symbol" w:cs="Symbol"/>
@@ -3885,10 +4114,10 @@
         <w:numId w:val="2"/>
       </w:numPr>
       <w:tabs>
-        <w:tab w:val="start" w:pos="26.65pt"/>
+        <w:tab w:val="left" w:pos="533"/>
       </w:tabs>
-      <w:spacing w:before="4pt" w:after="10pt"/>
-      <w:ind w:start="0pt" w:firstLine="0pt"/>
+      <w:spacing w:before="80" w:after="200"/>
+      <w:ind w:left="0" w:firstLine="0"/>
       <w:jc w:val="both"/>
     </w:pPr>
     <w:rPr>
@@ -3900,11 +4129,11 @@
   <w:style w:type="paragraph" w:customStyle="1" w:styleId="footnote">
     <w:name w:val="footnote"/>
     <w:pPr>
-      <w:framePr w:hSpace="9.35pt" w:vSpace="9.35pt" w:wrap="notBeside" w:vAnchor="text" w:hAnchor="page" w:x="306.05pt" w:y="28.85pt"/>
+      <w:framePr w:hSpace="187" w:vSpace="187" w:wrap="notBeside" w:vAnchor="text" w:hAnchor="page" w:x="6121" w:y="577"/>
       <w:numPr>
         <w:numId w:val="3"/>
       </w:numPr>
-      <w:spacing w:after="2pt"/>
+      <w:spacing w:after="40"/>
     </w:pPr>
     <w:rPr>
       <w:sz w:val="16"/>
@@ -3914,7 +4143,7 @@
   <w:style w:type="paragraph" w:customStyle="1" w:styleId="papersubtitle">
     <w:name w:val="paper subtitle"/>
     <w:pPr>
-      <w:spacing w:after="6pt"/>
+      <w:spacing w:after="120"/>
       <w:jc w:val="center"/>
     </w:pPr>
     <w:rPr>
@@ -3927,7 +4156,7 @@
   <w:style w:type="paragraph" w:customStyle="1" w:styleId="papertitle">
     <w:name w:val="paper title"/>
     <w:pPr>
-      <w:spacing w:after="6pt"/>
+      <w:spacing w:after="120"/>
       <w:jc w:val="center"/>
     </w:pPr>
     <w:rPr>
@@ -3943,7 +4172,7 @@
       <w:numPr>
         <w:numId w:val="8"/>
       </w:numPr>
-      <w:spacing w:after="2.50pt" w:line="9pt" w:lineRule="exact"/>
+      <w:spacing w:after="50" w:line="180" w:lineRule="exact"/>
       <w:jc w:val="both"/>
     </w:pPr>
     <w:rPr>
@@ -3956,11 +4185,11 @@
   <w:style w:type="paragraph" w:customStyle="1" w:styleId="sponsors">
     <w:name w:val="sponsors"/>
     <w:pPr>
-      <w:framePr w:wrap="auto" w:hAnchor="text" w:x="30.75pt" w:y="111.95pt"/>
+      <w:framePr w:wrap="auto" w:hAnchor="text" w:x="615" w:y="2239"/>
       <w:pBdr>
         <w:top w:val="single" w:sz="4" w:space="2" w:color="auto"/>
       </w:pBdr>
-      <w:ind w:firstLine="14.40pt"/>
+      <w:ind w:firstLine="288"/>
     </w:pPr>
     <w:rPr>
       <w:sz w:val="16"/>
@@ -4005,9 +4234,9 @@
       <w:numPr>
         <w:numId w:val="24"/>
       </w:numPr>
-      <w:spacing w:before="3pt" w:after="1.50pt"/>
-      <w:ind w:start="2.90pt" w:hanging="1.45pt"/>
-      <w:jc w:val="end"/>
+      <w:spacing w:before="60" w:after="30"/>
+      <w:ind w:left="58" w:hanging="29"/>
+      <w:jc w:val="right"/>
     </w:pPr>
     <w:rPr>
       <w:sz w:val="12"/>
@@ -4020,7 +4249,7 @@
       <w:numPr>
         <w:numId w:val="9"/>
       </w:numPr>
-      <w:spacing w:before="12pt" w:after="6pt" w:line="10.80pt" w:lineRule="auto"/>
+      <w:spacing w:before="240" w:after="120" w:line="216" w:lineRule="auto"/>
       <w:jc w:val="center"/>
     </w:pPr>
     <w:rPr>
@@ -4036,8 +4265,8 @@
     <w:qFormat/>
     <w:rsid w:val="00F9441B"/>
     <w:pPr>
-      <w:spacing w:after="6pt"/>
-      <w:ind w:firstLine="13.70pt"/>
+      <w:spacing w:after="120"/>
+      <w:ind w:firstLine="274"/>
     </w:pPr>
     <w:rPr>
       <w:i/>
@@ -4050,8 +4279,8 @@
     <w:rsid w:val="001A3B3D"/>
     <w:pPr>
       <w:tabs>
-        <w:tab w:val="center" w:pos="234pt"/>
-        <w:tab w:val="end" w:pos="468pt"/>
+        <w:tab w:val="center" w:pos="4680"/>
+        <w:tab w:val="right" w:pos="9360"/>
       </w:tabs>
     </w:pPr>
   </w:style>
@@ -4068,8 +4297,8 @@
     <w:rsid w:val="001A3B3D"/>
     <w:pPr>
       <w:tabs>
-        <w:tab w:val="center" w:pos="234pt"/>
-        <w:tab w:val="end" w:pos="468pt"/>
+        <w:tab w:val="center" w:pos="4680"/>
+        <w:tab w:val="right" w:pos="9360"/>
       </w:tabs>
     </w:pPr>
   </w:style>
@@ -4079,11 +4308,58 @@
     <w:link w:val="Footer"/>
     <w:rsid w:val="001A3B3D"/>
   </w:style>
+  <w:style w:type="character" w:styleId="Hyperlink">
+    <w:name w:val="Hyperlink"/>
+    <w:basedOn w:val="DefaultParagraphFont"/>
+    <w:rsid w:val="004A05B0"/>
+    <w:rPr>
+      <w:color w:val="0563C1" w:themeColor="hyperlink"/>
+      <w:u w:val="single"/>
+    </w:rPr>
+  </w:style>
+  <w:style w:type="character" w:styleId="UnresolvedMention">
+    <w:name w:val="Unresolved Mention"/>
+    <w:basedOn w:val="DefaultParagraphFont"/>
+    <w:uiPriority w:val="99"/>
+    <w:semiHidden/>
+    <w:unhideWhenUsed/>
+    <w:rsid w:val="004A05B0"/>
+    <w:rPr>
+      <w:color w:val="605E5C"/>
+      <w:shd w:val="clear" w:color="auto" w:fill="E1DFDD"/>
+    </w:rPr>
+  </w:style>
+  <w:style w:type="paragraph" w:styleId="NormalWeb">
+    <w:name w:val="Normal (Web)"/>
+    <w:basedOn w:val="Normal"/>
+    <w:uiPriority w:val="99"/>
+    <w:unhideWhenUsed/>
+    <w:rsid w:val="00E22EC2"/>
+    <w:pPr>
+      <w:spacing w:before="100" w:beforeAutospacing="1" w:after="100" w:afterAutospacing="1"/>
+      <w:jc w:val="left"/>
+    </w:pPr>
+    <w:rPr>
+      <w:rFonts w:eastAsia="Times New Roman"/>
+      <w:sz w:val="24"/>
+      <w:szCs w:val="24"/>
+      <w:lang w:val="en-RO" w:eastAsia="en-GB"/>
+    </w:rPr>
+  </w:style>
+  <w:style w:type="character" w:styleId="FollowedHyperlink">
+    <w:name w:val="FollowedHyperlink"/>
+    <w:basedOn w:val="DefaultParagraphFont"/>
+    <w:rsid w:val="00CE35AB"/>
+    <w:rPr>
+      <w:color w:val="954F72" w:themeColor="followedHyperlink"/>
+      <w:u w:val="single"/>
+    </w:rPr>
+  </w:style>
 </w:styles>
 </file>
 
 <file path=word/theme/theme1.xml><?xml version="1.0" encoding="utf-8"?>
-<a:theme xmlns:a="http://purl.oclc.org/ooxml/drawingml/main" name="Office Theme">
+<a:theme xmlns:a="http://schemas.openxmlformats.org/drawingml/2006/main" name="Office Theme">
   <a:themeElements>
     <a:clrScheme name="Office">
       <a:dk1>
@@ -4202,25 +4478,25 @@
         </a:solidFill>
         <a:gradFill rotWithShape="1">
           <a:gsLst>
-            <a:gs pos="0%">
+            <a:gs pos="0">
               <a:schemeClr val="phClr">
-                <a:lumMod val="110%"/>
-                <a:satMod val="105%"/>
-                <a:tint val="67%"/>
+                <a:lumMod val="110000"/>
+                <a:satMod val="105000"/>
+                <a:tint val="67000"/>
               </a:schemeClr>
             </a:gs>
-            <a:gs pos="50%">
+            <a:gs pos="50000">
               <a:schemeClr val="phClr">
-                <a:lumMod val="105%"/>
-                <a:satMod val="103%"/>
-                <a:tint val="73%"/>
+                <a:lumMod val="105000"/>
+                <a:satMod val="103000"/>
+                <a:tint val="73000"/>
               </a:schemeClr>
             </a:gs>
-            <a:gs pos="100%">
+            <a:gs pos="100000">
               <a:schemeClr val="phClr">
-                <a:lumMod val="105%"/>
-                <a:satMod val="109%"/>
-                <a:tint val="81%"/>
+                <a:lumMod val="105000"/>
+                <a:satMod val="109000"/>
+                <a:tint val="81000"/>
               </a:schemeClr>
             </a:gs>
           </a:gsLst>
@@ -4228,25 +4504,25 @@
         </a:gradFill>
         <a:gradFill rotWithShape="1">
           <a:gsLst>
-            <a:gs pos="0%">
+            <a:gs pos="0">
               <a:schemeClr val="phClr">
-                <a:satMod val="103%"/>
-                <a:lumMod val="102%"/>
-                <a:tint val="94%"/>
+                <a:satMod val="103000"/>
+                <a:lumMod val="102000"/>
+                <a:tint val="94000"/>
               </a:schemeClr>
             </a:gs>
-            <a:gs pos="50%">
+            <a:gs pos="50000">
               <a:schemeClr val="phClr">
-                <a:satMod val="110%"/>
-                <a:lumMod val="100%"/>
-                <a:shade val="100%"/>
+                <a:satMod val="110000"/>
+                <a:lumMod val="100000"/>
+                <a:shade val="100000"/>
               </a:schemeClr>
             </a:gs>
-            <a:gs pos="100%">
+            <a:gs pos="100000">
               <a:schemeClr val="phClr">
-                <a:lumMod val="99%"/>
-                <a:satMod val="120%"/>
-                <a:shade val="78%"/>
+                <a:lumMod val="99000"/>
+                <a:satMod val="120000"/>
+                <a:shade val="78000"/>
               </a:schemeClr>
             </a:gs>
           </a:gsLst>
@@ -4259,21 +4535,21 @@
             <a:schemeClr val="phClr"/>
           </a:solidFill>
           <a:prstDash val="solid"/>
-          <a:miter lim="800%"/>
+          <a:miter lim="800000"/>
         </a:ln>
         <a:ln w="12700" cap="flat" cmpd="sng" algn="ctr">
           <a:solidFill>
             <a:schemeClr val="phClr"/>
           </a:solidFill>
           <a:prstDash val="solid"/>
-          <a:miter lim="800%"/>
+          <a:miter lim="800000"/>
         </a:ln>
         <a:ln w="19050" cap="flat" cmpd="sng" algn="ctr">
           <a:solidFill>
             <a:schemeClr val="phClr"/>
           </a:solidFill>
           <a:prstDash val="solid"/>
-          <a:miter lim="800%"/>
+          <a:miter lim="800000"/>
         </a:ln>
       </a:lnStyleLst>
       <a:effectStyleLst>
@@ -4287,7 +4563,7 @@
           <a:effectLst>
             <a:outerShdw blurRad="57150" dist="19050" dir="5400000" algn="ctr" rotWithShape="0">
               <a:srgbClr val="000000">
-                <a:alpha val="63%"/>
+                <a:alpha val="63000"/>
               </a:srgbClr>
             </a:outerShdw>
           </a:effectLst>
@@ -4299,32 +4575,32 @@
         </a:solidFill>
         <a:solidFill>
           <a:schemeClr val="phClr">
-            <a:tint val="95%"/>
-            <a:satMod val="170%"/>
+            <a:tint val="95000"/>
+            <a:satMod val="170000"/>
           </a:schemeClr>
         </a:solidFill>
         <a:gradFill rotWithShape="1">
           <a:gsLst>
-            <a:gs pos="0%">
+            <a:gs pos="0">
               <a:schemeClr val="phClr">
-                <a:tint val="93%"/>
-                <a:satMod val="150%"/>
-                <a:shade val="98%"/>
-                <a:lumMod val="102%"/>
+                <a:tint val="93000"/>
+                <a:satMod val="150000"/>
+                <a:shade val="98000"/>
+                <a:lumMod val="102000"/>
               </a:schemeClr>
             </a:gs>
-            <a:gs pos="50%">
+            <a:gs pos="50000">
               <a:schemeClr val="phClr">
-                <a:tint val="98%"/>
-                <a:satMod val="130%"/>
-                <a:shade val="90%"/>
-                <a:lumMod val="103%"/>
+                <a:tint val="98000"/>
+                <a:satMod val="130000"/>
+                <a:shade val="90000"/>
+                <a:lumMod val="103000"/>
               </a:schemeClr>
             </a:gs>
-            <a:gs pos="100%">
+            <a:gs pos="100000">
               <a:schemeClr val="phClr">
-                <a:shade val="63%"/>
-                <a:satMod val="120%"/>
+                <a:shade val="63000"/>
+                <a:satMod val="120000"/>
               </a:schemeClr>
             </a:gs>
           </a:gsLst>
@@ -4348,7 +4624,7 @@
 </file>
 
 <file path=customXml/itemProps1.xml><?xml version="1.0" encoding="utf-8"?>
-<ds:datastoreItem xmlns:ds="http://purl.oclc.org/ooxml/officeDocument/customXml" ds:itemID="{9E966C7F-158E-4883-86A6-4454069232BB}">
+<ds:datastoreItem xmlns:ds="http://schemas.openxmlformats.org/officeDocument/2006/customXml" ds:itemID="{9E966C7F-158E-4883-86A6-4454069232BB}">
   <ds:schemaRefs>
     <ds:schemaRef ds:uri="http://schemas.openxmlformats.org/officeDocument/2006/bibliography"/>
   </ds:schemaRefs>

</xml_diff>

<commit_message>
finished the xrtood architecture
</commit_message>
<xml_diff>
--- a/pyxrootd.docx
+++ b/pyxrootd.docx
@@ -7,14 +7,72 @@
         <w:pStyle w:val="papertitle"/>
         <w:spacing w:before="100" w:beforeAutospacing="1" w:after="100" w:afterAutospacing="1"/>
         <w:rPr>
+          <w:noProof w:val="0"/>
           <w:kern w:val="48"/>
         </w:rPr>
       </w:pPr>
       <w:r>
         <w:rPr>
+          <w:noProof w:val="0"/>
           <w:kern w:val="48"/>
         </w:rPr>
-        <w:t>C++ Declarative API &amp; pyxrootd within Xrootd</w:t>
+        <w:t xml:space="preserve">C++ Declarative API </w:t>
+      </w:r>
+      <w:r>
+        <w:rPr>
+          <w:noProof w:val="0"/>
+          <w:kern w:val="48"/>
+        </w:rPr>
+        <w:t>and</w:t>
+      </w:r>
+      <w:r>
+        <w:rPr>
+          <w:noProof w:val="0"/>
+          <w:kern w:val="48"/>
+        </w:rPr>
+        <w:t xml:space="preserve"> </w:t>
+      </w:r>
+      <w:r>
+        <w:rPr>
+          <w:noProof w:val="0"/>
+          <w:kern w:val="48"/>
+        </w:rPr>
+        <w:t>P</w:t>
+      </w:r>
+      <w:r>
+        <w:rPr>
+          <w:noProof w:val="0"/>
+          <w:kern w:val="48"/>
+        </w:rPr>
+        <w:t xml:space="preserve">yxrootd </w:t>
+      </w:r>
+      <w:r>
+        <w:rPr>
+          <w:noProof w:val="0"/>
+          <w:kern w:val="48"/>
+        </w:rPr>
+        <w:t>-</w:t>
+      </w:r>
+      <w:r>
+        <w:rPr>
+          <w:noProof w:val="0"/>
+          <w:kern w:val="48"/>
+        </w:rPr>
+        <w:t xml:space="preserve"> An Overview W</w:t>
+      </w:r>
+      <w:r>
+        <w:rPr>
+          <w:noProof w:val="0"/>
+          <w:kern w:val="48"/>
+        </w:rPr>
+        <w:t>ithin Xrootd</w:t>
+      </w:r>
+      <w:r>
+        <w:rPr>
+          <w:noProof w:val="0"/>
+          <w:kern w:val="48"/>
+        </w:rPr>
+        <w:t xml:space="preserve"> Framework</w:t>
       </w:r>
     </w:p>
     <w:p>
@@ -22,6 +80,7 @@
         <w:pStyle w:val="Author"/>
         <w:spacing w:before="100" w:beforeAutospacing="1" w:after="100" w:afterAutospacing="1" w:line="120" w:lineRule="auto"/>
         <w:rPr>
+          <w:noProof w:val="0"/>
           <w:sz w:val="16"/>
           <w:szCs w:val="16"/>
         </w:rPr>
@@ -40,6 +99,7 @@
         <w:pStyle w:val="Author"/>
         <w:spacing w:before="100" w:beforeAutospacing="1"/>
         <w:rPr>
+          <w:noProof w:val="0"/>
           <w:sz w:val="18"/>
           <w:szCs w:val="18"/>
         </w:rPr>
@@ -53,6 +113,7 @@
       </w:pPr>
       <w:r>
         <w:rPr>
+          <w:noProof w:val="0"/>
           <w:sz w:val="18"/>
           <w:szCs w:val="18"/>
         </w:rPr>
@@ -60,6 +121,7 @@
       </w:r>
       <w:r>
         <w:rPr>
+          <w:noProof w:val="0"/>
           <w:sz w:val="18"/>
           <w:szCs w:val="18"/>
         </w:rPr>
@@ -67,6 +129,7 @@
       </w:r>
       <w:r>
         <w:rPr>
+          <w:noProof w:val="0"/>
           <w:sz w:val="18"/>
           <w:szCs w:val="18"/>
         </w:rPr>
@@ -74,6 +137,7 @@
       </w:r>
       <w:r>
         <w:rPr>
+          <w:noProof w:val="0"/>
           <w:sz w:val="18"/>
           <w:szCs w:val="18"/>
         </w:rPr>
@@ -81,6 +145,7 @@
       </w:r>
       <w:r>
         <w:rPr>
+          <w:noProof w:val="0"/>
           <w:sz w:val="18"/>
           <w:szCs w:val="18"/>
         </w:rPr>
@@ -90,6 +155,7 @@
       <w:r>
         <w:rPr>
           <w:i/>
+          <w:noProof w:val="0"/>
           <w:sz w:val="18"/>
           <w:szCs w:val="18"/>
         </w:rPr>
@@ -97,6 +163,7 @@
       </w:r>
       <w:r>
         <w:rPr>
+          <w:noProof w:val="0"/>
           <w:sz w:val="18"/>
           <w:szCs w:val="18"/>
         </w:rPr>
@@ -104,6 +171,7 @@
       </w:r>
       <w:r>
         <w:rPr>
+          <w:noProof w:val="0"/>
           <w:sz w:val="18"/>
           <w:szCs w:val="18"/>
         </w:rPr>
@@ -111,6 +179,7 @@
       </w:r>
       <w:r>
         <w:rPr>
+          <w:noProof w:val="0"/>
           <w:sz w:val="18"/>
           <w:szCs w:val="18"/>
         </w:rPr>
@@ -118,6 +187,7 @@
       </w:r>
       <w:r>
         <w:rPr>
+          <w:noProof w:val="0"/>
           <w:sz w:val="18"/>
           <w:szCs w:val="18"/>
         </w:rPr>
@@ -125,6 +195,7 @@
       </w:r>
       <w:r>
         <w:rPr>
+          <w:noProof w:val="0"/>
           <w:sz w:val="18"/>
           <w:szCs w:val="18"/>
         </w:rPr>
@@ -132,6 +203,7 @@
       </w:r>
       <w:r>
         <w:rPr>
+          <w:noProof w:val="0"/>
           <w:sz w:val="18"/>
           <w:szCs w:val="18"/>
         </w:rPr>
@@ -139,6 +211,7 @@
       </w:r>
       <w:r>
         <w:rPr>
+          <w:noProof w:val="0"/>
           <w:sz w:val="18"/>
           <w:szCs w:val="18"/>
         </w:rPr>
@@ -146,6 +219,7 @@
       </w:r>
       <w:r>
         <w:rPr>
+          <w:noProof w:val="0"/>
           <w:sz w:val="18"/>
           <w:szCs w:val="18"/>
         </w:rPr>
@@ -155,6 +229,7 @@
       <w:r>
         <w:rPr>
           <w:i/>
+          <w:noProof w:val="0"/>
           <w:sz w:val="18"/>
           <w:szCs w:val="18"/>
         </w:rPr>
@@ -162,6 +237,7 @@
       </w:r>
       <w:r>
         <w:rPr>
+          <w:noProof w:val="0"/>
           <w:sz w:val="18"/>
           <w:szCs w:val="18"/>
         </w:rPr>
@@ -169,6 +245,7 @@
       </w:r>
       <w:r>
         <w:rPr>
+          <w:noProof w:val="0"/>
           <w:sz w:val="18"/>
           <w:szCs w:val="18"/>
         </w:rPr>
@@ -176,6 +253,7 @@
       </w:r>
       <w:r>
         <w:rPr>
+          <w:noProof w:val="0"/>
           <w:sz w:val="18"/>
           <w:szCs w:val="18"/>
         </w:rPr>
@@ -226,25 +304,7 @@
         <w:t>—</w:t>
       </w:r>
       <w:r>
-        <w:t xml:space="preserve">A brief description of the </w:t>
-      </w:r>
-      <w:r>
-        <w:t>X</w:t>
-      </w:r>
-      <w:r>
-        <w:t xml:space="preserve">rootd architecture and its purpose within the WLCG group, together with an overview of the server- and client- sides of the </w:t>
-      </w:r>
-      <w:r>
-        <w:t>X</w:t>
-      </w:r>
-      <w:r>
-        <w:t xml:space="preserve">rootd framework are provided within the present work. The client side of </w:t>
-      </w:r>
-      <w:r>
-        <w:t>X</w:t>
-      </w:r>
-      <w:r>
-        <w:t>rootd has a relatively new implementation called Declarative API. Its main purpose is to provide the user an asynchronous interface that is more in line with the modern C++ paradigm. A focus on the development workflow for this API is given. Moreover, the pyxrootd package, which provides a python interface with the Xrootd client, is also discussed and tested in a usual file-operation use case.</w:t>
+        <w:t>A brief description of the Xrootd architecture and its purpose within the WLCG group, together with an overview of the server- and client- sides of the Xrootd framework are provided within the present work. The client side of Xrootd has a relatively new implementation called Declarative API. Its main purpose is to provide the user an asynchronous interface that is more in line with the modern C++ paradigm. A focus on the development workflow for this API is given. Moreover, the pyxrootd package, which provides a python interface with the Xrootd client, is also discussed and tested in a usual file-operation use case.</w:t>
       </w:r>
     </w:p>
     <w:p>
@@ -264,8 +324,14 @@
     <w:p>
       <w:pPr>
         <w:pStyle w:val="Heading1"/>
-      </w:pPr>
-      <w:r>
+        <w:rPr>
+          <w:noProof w:val="0"/>
+        </w:rPr>
+      </w:pPr>
+      <w:r>
+        <w:rPr>
+          <w:noProof w:val="0"/>
+        </w:rPr>
         <w:t>Introduction</w:t>
       </w:r>
     </w:p>
@@ -298,19 +364,7 @@
         <w:rPr>
           <w:lang w:val="en-US"/>
         </w:rPr>
-        <w:t>, Xrootd became widely used within then scientific community at CERN (</w:t>
-      </w:r>
-      <w:r>
-        <w:rPr>
-          <w:lang w:val="en-US"/>
-        </w:rPr>
-        <w:t>European Organization for Nuclear Research</w:t>
-      </w:r>
-      <w:r>
-        <w:rPr>
-          <w:lang w:val="en-US"/>
-        </w:rPr>
-        <w:t>) and other large-scale facilities (e.g</w:t>
+        <w:t>, Xrootd became widely used within then scientific community at CERN (European Organization for Nuclear Research) and other large-scale facilities (e.g</w:t>
       </w:r>
       <w:r>
         <w:rPr>
@@ -335,1299 +389,37 @@
       <w:pPr>
         <w:pStyle w:val="BodyText"/>
         <w:rPr>
-          <w:i/>
-          <w:iCs/>
-          <w:lang w:val="en-US"/>
-        </w:rPr>
-      </w:pPr>
-      <w:r>
-        <w:rPr>
-          <w:lang w:val="en-US"/>
-        </w:rPr>
-        <w:t>In terms of storage capacity, only t</w:t>
-      </w:r>
-      <w:r>
-        <w:rPr>
-          <w:lang w:val="en-US"/>
-        </w:rPr>
-        <w:t>he ATLAS and CMS collaborations</w:t>
-      </w:r>
-      <w:r>
-        <w:rPr>
-          <w:lang w:val="en-US"/>
-        </w:rPr>
-        <w:t xml:space="preserve"> alone</w:t>
-      </w:r>
-      <w:r>
-        <w:rPr>
-          <w:lang w:val="en-US"/>
-        </w:rPr>
-        <w:t xml:space="preserve"> </w:t>
-      </w:r>
-      <w:r>
-        <w:rPr>
-          <w:lang w:val="en-US"/>
-        </w:rPr>
-        <w:t xml:space="preserve">produce a total of around 150 Petabytes of data which needs to be accessed by thousands of physicists within the Worldwide Large Hadron Collider Compute Grid - WLCG community [7]. As a result, a key objective of the WLCG is to assure both the process of moving the data between sites and deliver the data to any end-user application. Even though LHC has proven to be able moving data at the necessary throughput [2], only by adopting a so-called </w:t>
-      </w:r>
-      <w:r>
-        <w:rPr>
-          <w:lang w:val="en-US"/>
-        </w:rPr>
-        <w:t>federated regional storage</w:t>
-      </w:r>
-      <w:r>
-        <w:rPr>
-          <w:lang w:val="en-US"/>
-        </w:rPr>
-        <w:t xml:space="preserve"> using Xrootd</w:t>
-      </w:r>
-    </w:p>
-    <w:p>
-      <w:pPr>
-        <w:pStyle w:val="BodyText"/>
-        <w:rPr>
-          <w:lang w:val="en-US"/>
-        </w:rPr>
-      </w:pPr>
-    </w:p>
-    <w:p>
-      <w:pPr>
-        <w:pStyle w:val="Heading1"/>
-      </w:pPr>
-      <w:r>
-        <w:t>Xrootd framework</w:t>
-      </w:r>
-    </w:p>
-    <w:p>
-      <w:pPr>
-        <w:pStyle w:val="Heading2"/>
-      </w:pPr>
-      <w:r>
-        <w:t>Server-side Xrootd</w:t>
-      </w:r>
-    </w:p>
-    <w:p>
-      <w:pPr>
-        <w:pStyle w:val="BodyText"/>
-      </w:pPr>
-      <w:r>
-        <w:t xml:space="preserve">First, confirm that you have the correct template for your paper size. This template has been tailored for output on the </w:t>
-      </w:r>
-      <w:r>
-        <w:rPr>
-          <w:lang w:val="en-US"/>
-        </w:rPr>
-        <w:t>A4</w:t>
-      </w:r>
-      <w:r>
-        <w:t xml:space="preserve"> paper size. If you are using </w:t>
-      </w:r>
-      <w:r>
-        <w:rPr>
-          <w:lang w:val="en-US"/>
-        </w:rPr>
-        <w:t>US letter</w:t>
-      </w:r>
-      <w:r>
-        <w:t>-sized paper, please close this</w:t>
-      </w:r>
-      <w:r>
-        <w:t xml:space="preserve"> file and download the </w:t>
-      </w:r>
-      <w:r>
-        <w:rPr>
-          <w:lang w:val="en-US"/>
-        </w:rPr>
-        <w:t xml:space="preserve">Microsoft Word, Letter </w:t>
-      </w:r>
-      <w:r>
-        <w:t>file</w:t>
-      </w:r>
-      <w:r>
-        <w:t>.</w:t>
-      </w:r>
-    </w:p>
-    <w:p>
-      <w:pPr>
-        <w:pStyle w:val="Heading2"/>
-      </w:pPr>
-      <w:r>
-        <w:t>Client-side Xrootd</w:t>
-      </w:r>
-    </w:p>
-    <w:p>
-      <w:pPr>
-        <w:pStyle w:val="BodyText"/>
-      </w:pPr>
-      <w:r>
-        <w:t>The template is used to format your paper and style the text. All margins, column widths, line spaces, and text fonts are prescribed; please do not alter them. You may note peculiarities. For example, the head margin in this template measures proportionately more than is customary. This measurement and others are deliberate, using specifications that anticipate your paper as one part of the entire proceedings, and not as an independent document. Please do not revise any of the current designations.</w:t>
-      </w:r>
-    </w:p>
-    <w:p>
-      <w:pPr>
-        <w:pStyle w:val="Heading1"/>
-      </w:pPr>
-      <w:r>
-        <w:t xml:space="preserve">Prepare Your Paper </w:t>
-      </w:r>
-      <w:r>
-        <w:t>Before</w:t>
-      </w:r>
-      <w:r>
-        <w:t xml:space="preserve"> Styling</w:t>
-      </w:r>
-    </w:p>
-    <w:p>
-      <w:pPr>
-        <w:pStyle w:val="BodyText"/>
-        <w:rPr>
-          <w:lang w:val="en-US"/>
-        </w:rPr>
-      </w:pPr>
-      <w:r>
-        <w:t>Before</w:t>
-      </w:r>
-      <w:r>
-        <w:t xml:space="preserve"> you begin to format your paper, first write and save the content as a separate text file. </w:t>
-      </w:r>
-      <w:r>
-        <w:rPr>
-          <w:lang w:val="en-US"/>
-        </w:rPr>
-        <w:t>Complete all content and organizational editing before formatting. Please note sections A-D below for more information on proofreading, spelling and grammar.</w:t>
-      </w:r>
-    </w:p>
-    <w:p>
-      <w:pPr>
-        <w:pStyle w:val="BodyText"/>
-      </w:pPr>
-      <w:r>
-        <w:t>Keep your text and graphic files separate until after the text has been formatted and styled. Do not use hard tabs, and limit use of hard returns to only one return at the end of a paragraph. Do not add any kind of pagination anywhere in the paper. Do not number text heads-the template will do that for you.</w:t>
-      </w:r>
-    </w:p>
-    <w:p>
-      <w:pPr>
-        <w:pStyle w:val="Heading2"/>
-      </w:pPr>
-      <w:r>
-        <w:t>Abbreviations</w:t>
-      </w:r>
-      <w:r>
-        <w:t xml:space="preserve"> and Acronyms</w:t>
-      </w:r>
-    </w:p>
-    <w:p>
-      <w:pPr>
-        <w:pStyle w:val="BodyText"/>
-      </w:pPr>
-      <w:r>
-        <w:t xml:space="preserve">Define abbreviations and acronyms the first time they are used in the text, even after they have been defined in the abstract. Abbreviations such as IEEE, SI, MKS, CGS, </w:t>
-      </w:r>
-      <w:proofErr w:type="spellStart"/>
-      <w:r>
-        <w:t>sc</w:t>
-      </w:r>
-      <w:proofErr w:type="spellEnd"/>
-      <w:r>
-        <w:t>, dc, and rms do not have to be defined. Do not use abbreviations in the title or heads unless they are unavoidable.</w:t>
-      </w:r>
-    </w:p>
-    <w:p>
-      <w:pPr>
-        <w:pStyle w:val="Heading2"/>
-      </w:pPr>
-      <w:r>
-        <w:t>Units</w:t>
-      </w:r>
-    </w:p>
-    <w:p>
-      <w:pPr>
-        <w:pStyle w:val="bulletlist"/>
-      </w:pPr>
-      <w:r>
-        <w:t xml:space="preserve">Use </w:t>
-      </w:r>
-      <w:r>
-        <w:t>either</w:t>
-      </w:r>
-      <w:r>
-        <w:t xml:space="preserve"> SI (MKS) or CGS as primary units. (SI units are encouraged.) English units may be used as secondary units (in parentheses). An exception would be the use of English units as identifiers in trade, such as “3.5-inch disk drive”.</w:t>
-      </w:r>
-    </w:p>
-    <w:p>
-      <w:pPr>
-        <w:pStyle w:val="bulletlist"/>
-      </w:pPr>
-      <w:r>
-        <w:t xml:space="preserve">Avoid combining SI and CGS units, such as current in amperes and magnetic field in </w:t>
-      </w:r>
-      <w:proofErr w:type="spellStart"/>
-      <w:r>
-        <w:t>oersteds</w:t>
-      </w:r>
-      <w:proofErr w:type="spellEnd"/>
-      <w:r>
-        <w:t>. This often leads to confusion because equations do not balance dimensionally. If you must use mixed units, clearly state the units for each quantity that you use in an equation.</w:t>
-      </w:r>
-    </w:p>
-    <w:p>
-      <w:pPr>
-        <w:pStyle w:val="bulletlist"/>
-      </w:pPr>
-      <w:r>
-        <w:t>Do not mix complete spellings and abbreviations of units: “Wb/m2” or “</w:t>
-      </w:r>
-      <w:proofErr w:type="spellStart"/>
-      <w:r>
-        <w:t>webers</w:t>
-      </w:r>
-      <w:proofErr w:type="spellEnd"/>
-      <w:r>
-        <w:t xml:space="preserve"> per square meter”, not “</w:t>
-      </w:r>
-      <w:proofErr w:type="spellStart"/>
-      <w:r>
-        <w:t>webers</w:t>
-      </w:r>
-      <w:proofErr w:type="spellEnd"/>
-      <w:r>
-        <w:t xml:space="preserve">/m2”.  Spell out units when they appear in text: “. . . a few </w:t>
-      </w:r>
-      <w:proofErr w:type="spellStart"/>
-      <w:r>
-        <w:t>henries</w:t>
-      </w:r>
-      <w:proofErr w:type="spellEnd"/>
-      <w:r>
-        <w:t>”, not “. . . a few H”.</w:t>
-      </w:r>
-    </w:p>
-    <w:p>
-      <w:pPr>
-        <w:pStyle w:val="sponsors"/>
-        <w:framePr w:wrap="auto" w:vAnchor="page" w:hAnchor="page" w:x="918" w:y="15121"/>
-        <w:ind w:firstLine="289"/>
-      </w:pPr>
-      <w:r>
-        <w:t>Identif</w:t>
-      </w:r>
-      <w:r>
-        <w:t xml:space="preserve">y applicable </w:t>
-      </w:r>
-      <w:r>
-        <w:t>funding agency</w:t>
-      </w:r>
-      <w:r>
-        <w:t xml:space="preserve"> here. </w:t>
-      </w:r>
-      <w:r>
-        <w:rPr>
-          <w:iCs/>
-        </w:rPr>
-        <w:t>If none, delete this text box</w:t>
-      </w:r>
-      <w:r>
-        <w:rPr>
-          <w:iCs/>
-        </w:rPr>
-        <w:t>.</w:t>
-      </w:r>
-    </w:p>
-    <w:p>
-      <w:pPr>
-        <w:pStyle w:val="bulletlist"/>
-      </w:pPr>
-      <w:r>
-        <w:t xml:space="preserve">Use a zero before decimal points: “0.25”, not “.25”. Use “cm3”, not “cc”. </w:t>
-      </w:r>
-      <w:r>
-        <w:t>(</w:t>
-      </w:r>
-      <w:r>
-        <w:rPr>
-          <w:i/>
-          <w:iCs/>
-        </w:rPr>
-        <w:t>bullet list</w:t>
-      </w:r>
-      <w:r>
-        <w:t>)</w:t>
-      </w:r>
-    </w:p>
-    <w:p>
-      <w:pPr>
-        <w:pStyle w:val="Heading2"/>
-      </w:pPr>
-      <w:r>
-        <w:t>Equations</w:t>
-      </w:r>
-    </w:p>
-    <w:p>
-      <w:pPr>
-        <w:pStyle w:val="BodyText"/>
-      </w:pPr>
-      <w:r>
-        <w:t>The equations are an exception to the prescribed specifications of this template. You will need to determine whether or not your equation should be typed using either the Times New Roman or the Symbol font (please no other font). To create multileveled equations, it may be necessary to treat the equation as a graphic and insert it into the text after your paper is styled.</w:t>
-      </w:r>
-    </w:p>
-    <w:p>
-      <w:pPr>
-        <w:pStyle w:val="BodyText"/>
-        <w:rPr>
-          <w:lang w:val="en-US"/>
-        </w:rPr>
-      </w:pPr>
-      <w:r>
-        <w:t xml:space="preserve">Number equations consecutively. Equation numbers, within parentheses, are to position flush right, as in (1), using a right tab stop. To make your equations more compact, you may use the solidus ( / ), the exp function, or appropriate exponents. Italicize Roman symbols for quantities and variables, but not Greek symbols. Use a long dash rather than </w:t>
-      </w:r>
-      <w:r>
-        <w:lastRenderedPageBreak/>
-        <w:t>a hyphen for a minus sign. Punctuate equations with commas or periods when they are part of a sentence, as in</w:t>
-      </w:r>
-      <w:r>
-        <w:rPr>
-          <w:lang w:val="en-US"/>
-        </w:rPr>
-        <w:t>:</w:t>
-      </w:r>
-    </w:p>
-    <w:p>
-      <w:pPr>
-        <w:pStyle w:val="equation"/>
-        <w:rPr>
-          <w:rFonts w:hint="eastAsia"/>
-        </w:rPr>
-      </w:pPr>
-      <w:r>
-        <w:tab/>
-      </w:r>
-      <w:r>
-        <w:rPr>
-          <w:rFonts w:ascii="Times New Roman" w:hAnsi="Times New Roman" w:cs="Times New Roman"/>
-          <w:i/>
-        </w:rPr>
-        <w:t>a</w:t>
-      </w:r>
-      <w:r>
-        <w:t></w:t>
-      </w:r>
-      <w:r>
-        <w:t></w:t>
-      </w:r>
-      <w:r>
-        <w:t></w:t>
-      </w:r>
-      <w:r>
-        <w:rPr>
-          <w:rFonts w:ascii="Times New Roman" w:hAnsi="Times New Roman" w:cs="Times New Roman"/>
-          <w:i/>
-        </w:rPr>
-        <w:t>b</w:t>
-      </w:r>
-      <w:r>
-        <w:t></w:t>
-      </w:r>
-      <w:r>
-        <w:t></w:t>
-      </w:r>
-      <w:r>
-        <w:t></w:t>
-      </w:r>
-      <w:r>
-        <w:t></w:t>
-      </w:r>
-      <w:r>
-        <w:t></w:t>
-      </w:r>
-      <w:r>
-        <w:tab/>
-      </w:r>
-      <w:r>
-        <w:t></w:t>
-      </w:r>
-      <w:r>
-        <w:t></w:t>
-      </w:r>
-      <w:r>
-        <w:t></w:t>
-      </w:r>
-    </w:p>
-    <w:p>
-      <w:pPr>
-        <w:pStyle w:val="BodyText"/>
-      </w:pPr>
-      <w:r>
-        <w:t xml:space="preserve">Note that the equation is </w:t>
-      </w:r>
-      <w:proofErr w:type="spellStart"/>
-      <w:r>
-        <w:t>centered</w:t>
-      </w:r>
-      <w:proofErr w:type="spellEnd"/>
-      <w:r>
-        <w:t xml:space="preserve"> using a </w:t>
-      </w:r>
-      <w:proofErr w:type="spellStart"/>
-      <w:r>
-        <w:t>center</w:t>
-      </w:r>
-      <w:proofErr w:type="spellEnd"/>
-      <w:r>
-        <w:t xml:space="preserve"> tab stop. Be sure that the symbols in your equation have been defined before or immediately following the equation. Use “(1)”, not “Eq. (1)” or “equation (1)”, except at the beginning of a sentence: “Equation (1) is . . .”</w:t>
-      </w:r>
-    </w:p>
-    <w:p>
-      <w:pPr>
-        <w:pStyle w:val="Heading2"/>
-      </w:pPr>
-      <w:r>
-        <w:t>Some Common Mistakes</w:t>
-      </w:r>
-    </w:p>
-    <w:p>
-      <w:pPr>
-        <w:pStyle w:val="bulletlist"/>
-      </w:pPr>
-      <w:r>
-        <w:t>The word “data” is plural, not singular.</w:t>
-      </w:r>
-    </w:p>
-    <w:p>
-      <w:pPr>
-        <w:pStyle w:val="bulletlist"/>
-      </w:pPr>
-      <w:r>
-        <w:t xml:space="preserve">The subscript for the permeability of vacuum </w:t>
-      </w:r>
-      <w:r>
-        <w:rPr>
-          <w:rFonts w:ascii="Symbol" w:hAnsi="Symbol" w:cs="Symbol"/>
-          <w:i/>
-          <w:iCs/>
-          <w:snapToGrid w:val="0"/>
-        </w:rPr>
-        <w:t></w:t>
-      </w:r>
-      <w:r>
-        <w:rPr>
-          <w:vertAlign w:val="subscript"/>
-        </w:rPr>
-        <w:t>0</w:t>
-      </w:r>
-      <w:r>
-        <w:t>, and other common scientific constants, is zero with subscript formatting, not a lowercase letter “o”.</w:t>
-      </w:r>
-    </w:p>
-    <w:p>
-      <w:pPr>
-        <w:pStyle w:val="bulletlist"/>
-      </w:pPr>
-      <w:r>
-        <w:t xml:space="preserve">In American </w:t>
-      </w:r>
-      <w:r>
-        <w:t>English, commas, semi</w:t>
-      </w:r>
-      <w:r>
-        <w:t>colons, periods, question and exclamation marks are located within quotation marks only when a complete thought or name is cited, such as a title or full quotation. When quotation marks are used, instead of a bold or italic typeface, to highlight a word or phrase, punctuation should appear outside of the quotation marks. A parenthetical phrase or statement at the end of a sentence is punctuated outside of the closing parenthesis (like this). (A parenthetical sentence is punctuated within the parentheses.)</w:t>
-      </w:r>
-    </w:p>
-    <w:p>
-      <w:pPr>
-        <w:pStyle w:val="bulletlist"/>
-      </w:pPr>
-      <w:r>
-        <w:t>A graph within a graph is an “inset”, not an “insert”. The word alternatively is preferred to the word “alternately” (unless you really mean something that alternates).</w:t>
-      </w:r>
-    </w:p>
-    <w:p>
-      <w:pPr>
-        <w:pStyle w:val="bulletlist"/>
-      </w:pPr>
-      <w:r>
-        <w:t>Do not use the word “essentially” to mean “approximately” or “effectively”.</w:t>
-      </w:r>
-    </w:p>
-    <w:p>
-      <w:pPr>
-        <w:pStyle w:val="bulletlist"/>
-      </w:pPr>
-      <w:r>
-        <w:t>In your paper title, if the words “that uses” can accurately replace the word “using”, capitalize the “u”; if not, keep using lower-cased.</w:t>
-      </w:r>
-    </w:p>
-    <w:p>
-      <w:pPr>
-        <w:pStyle w:val="bulletlist"/>
-      </w:pPr>
-      <w:r>
-        <w:t>Be aware of the different meanings of the homophones “affect” and “effect”, “complement” and “compliment”, “discreet” and “discrete”, “principal” and “principle”.</w:t>
-      </w:r>
-    </w:p>
-    <w:p>
-      <w:pPr>
-        <w:pStyle w:val="bulletlist"/>
-      </w:pPr>
-      <w:r>
-        <w:t>Do not confuse “imply” and “infer”.</w:t>
-      </w:r>
-    </w:p>
-    <w:p>
-      <w:pPr>
-        <w:pStyle w:val="bulletlist"/>
-      </w:pPr>
-      <w:r>
-        <w:t>The prefix “non” is not a word; it should be joined to the word it modifies, usually without a hyphen.</w:t>
-      </w:r>
-    </w:p>
-    <w:p>
-      <w:pPr>
-        <w:pStyle w:val="bulletlist"/>
-      </w:pPr>
-      <w:r>
-        <w:t>There is no period after the “et” in the Latin abbreviation “et al.”.</w:t>
-      </w:r>
-    </w:p>
-    <w:p>
-      <w:pPr>
-        <w:pStyle w:val="bulletlist"/>
-      </w:pPr>
-      <w:r>
-        <w:t>The abbreviation “i.e.” means “that is”, and the abbreviation “e.g.” means “for example”.</w:t>
-      </w:r>
-    </w:p>
-    <w:p>
-      <w:pPr>
-        <w:pStyle w:val="BodyText"/>
-      </w:pPr>
-      <w:r>
-        <w:t>An excellent style manual for science writers is [7].</w:t>
-      </w:r>
-    </w:p>
-    <w:p>
-      <w:pPr>
-        <w:pStyle w:val="Heading2"/>
-      </w:pPr>
-      <w:r>
-        <w:t>Authors</w:t>
-      </w:r>
-      <w:r>
-        <w:t xml:space="preserve"> and Affiliations</w:t>
-      </w:r>
-    </w:p>
-    <w:p>
-      <w:pPr>
-        <w:pStyle w:val="BodyText"/>
-      </w:pPr>
-      <w:r>
-        <w:rPr>
-          <w:b/>
-        </w:rPr>
-        <w:t xml:space="preserve">The template is </w:t>
-      </w:r>
-      <w:r>
-        <w:rPr>
-          <w:b/>
-        </w:rPr>
-        <w:t>designed</w:t>
-      </w:r>
-      <w:r>
-        <w:rPr>
-          <w:b/>
-          <w:lang w:val="en-US"/>
-        </w:rPr>
-        <w:t xml:space="preserve"> for,</w:t>
-      </w:r>
-      <w:r>
-        <w:rPr>
-          <w:b/>
-        </w:rPr>
-        <w:t xml:space="preserve"> but not limited to</w:t>
-      </w:r>
-      <w:r>
-        <w:rPr>
-          <w:b/>
-          <w:lang w:val="en-US"/>
-        </w:rPr>
-        <w:t>,</w:t>
-      </w:r>
-      <w:r>
-        <w:rPr>
-          <w:b/>
-          <w:lang w:val="en-US"/>
-        </w:rPr>
-        <w:t xml:space="preserve"> </w:t>
-      </w:r>
-      <w:r>
-        <w:rPr>
-          <w:b/>
-          <w:lang w:val="en-US"/>
-        </w:rPr>
-        <w:t>six</w:t>
-      </w:r>
-      <w:r>
-        <w:rPr>
-          <w:b/>
-          <w:lang w:val="en-US"/>
-        </w:rPr>
-        <w:t xml:space="preserve"> authors.</w:t>
-      </w:r>
-      <w:r>
-        <w:rPr>
-          <w:lang w:val="en-US"/>
-        </w:rPr>
-        <w:t xml:space="preserve"> </w:t>
-      </w:r>
-      <w:r>
-        <w:rPr>
-          <w:lang w:val="en-US"/>
-        </w:rPr>
-        <w:t xml:space="preserve">A minimum of one author is required for all conference articles. </w:t>
-      </w:r>
-      <w:r>
-        <w:t>Author names should be listed starting from left to right and then moving down to the next line. This is the author sequence that will be used in future citations and by indexing services.</w:t>
-      </w:r>
-      <w:r>
-        <w:t xml:space="preserve"> </w:t>
-      </w:r>
-      <w:r>
-        <w:t>Names should not be listed in columns nor group by affiliation.</w:t>
-      </w:r>
-      <w:r>
-        <w:rPr>
-          <w:lang w:val="en-US"/>
-        </w:rPr>
-        <w:t xml:space="preserve"> </w:t>
-      </w:r>
-      <w:r>
-        <w:t>Please keep your affiliations as succinct as possible (for example, do not differentiate among departments of the same organization).</w:t>
-      </w:r>
-    </w:p>
-    <w:p>
-      <w:pPr>
-        <w:pStyle w:val="Heading3"/>
-      </w:pPr>
-      <w:r>
-        <w:t xml:space="preserve">For papers with more than six authors: </w:t>
-      </w:r>
-      <w:r>
-        <w:rPr>
-          <w:i w:val="0"/>
-        </w:rPr>
-        <w:t>Add author names horizontally, moving to a third row if needed for more than 8 authors.</w:t>
-      </w:r>
-    </w:p>
-    <w:p>
-      <w:pPr>
-        <w:pStyle w:val="Heading3"/>
-      </w:pPr>
-      <w:r>
-        <w:t xml:space="preserve">For </w:t>
-      </w:r>
-      <w:r>
-        <w:t xml:space="preserve">papers with less than </w:t>
-      </w:r>
-      <w:r>
-        <w:t>six</w:t>
-      </w:r>
-      <w:r>
-        <w:t xml:space="preserve"> authors</w:t>
-      </w:r>
-      <w:r>
-        <w:t xml:space="preserve">: </w:t>
-      </w:r>
-      <w:r>
-        <w:rPr>
-          <w:i w:val="0"/>
-        </w:rPr>
-        <w:t>To change the default, adjust the template as follows.</w:t>
-      </w:r>
-    </w:p>
-    <w:p>
-      <w:pPr>
-        <w:pStyle w:val="Heading4"/>
-      </w:pPr>
-      <w:r>
-        <w:t>Selection</w:t>
-      </w:r>
-      <w:r>
-        <w:t xml:space="preserve">: </w:t>
-      </w:r>
-      <w:r>
-        <w:rPr>
-          <w:i w:val="0"/>
-        </w:rPr>
-        <w:t>Highlight all author and affiliation lines.</w:t>
-      </w:r>
-    </w:p>
-    <w:p>
-      <w:pPr>
-        <w:pStyle w:val="Heading4"/>
-      </w:pPr>
-      <w:r>
-        <w:t>Change number of columns:</w:t>
-      </w:r>
-      <w:r>
-        <w:t xml:space="preserve"> </w:t>
-      </w:r>
-      <w:r>
-        <w:rPr>
-          <w:i w:val="0"/>
-        </w:rPr>
-        <w:t xml:space="preserve">Select the Columns icon from the MS Word Standard toolbar and then select </w:t>
-      </w:r>
-      <w:r>
-        <w:rPr>
-          <w:i w:val="0"/>
-        </w:rPr>
-        <w:t>the correct number of columns</w:t>
-      </w:r>
-      <w:r>
-        <w:rPr>
-          <w:i w:val="0"/>
-        </w:rPr>
-        <w:t xml:space="preserve"> from the selection palette.</w:t>
-      </w:r>
-    </w:p>
-    <w:p>
-      <w:pPr>
-        <w:pStyle w:val="Heading4"/>
-        <w:rPr>
-          <w:i w:val="0"/>
-        </w:rPr>
-      </w:pPr>
-      <w:r>
-        <w:t xml:space="preserve">Deletion: </w:t>
-      </w:r>
-      <w:r>
-        <w:rPr>
-          <w:i w:val="0"/>
-        </w:rPr>
-        <w:t xml:space="preserve">Delete the author and affiliation lines for the </w:t>
-      </w:r>
-      <w:r>
-        <w:rPr>
-          <w:i w:val="0"/>
-        </w:rPr>
-        <w:t>extra authors.</w:t>
-      </w:r>
-    </w:p>
-    <w:p>
-      <w:pPr>
-        <w:jc w:val="left"/>
-        <w:rPr>
-          <w:i/>
-          <w:iCs/>
+          <w:lang w:val="en-US"/>
+        </w:rPr>
+      </w:pPr>
+      <w:r>
+        <w:rPr>
           <w:noProof/>
-        </w:rPr>
-      </w:pPr>
-    </w:p>
-    <w:p>
-      <w:pPr>
-        <w:pStyle w:val="Heading2"/>
-      </w:pPr>
-      <w:r>
-        <w:t>Identify</w:t>
-      </w:r>
-      <w:r>
-        <w:t xml:space="preserve"> the Headings</w:t>
-      </w:r>
-    </w:p>
-    <w:p>
-      <w:pPr>
-        <w:pStyle w:val="BodyText"/>
-      </w:pPr>
-      <w:r>
-        <w:t>Headings, or heads, are organizational devices that guide the reader through your paper. There are two types: component heads and text heads.</w:t>
-      </w:r>
-    </w:p>
-    <w:p>
-      <w:pPr>
-        <w:pStyle w:val="BodyText"/>
-      </w:pPr>
-      <w:r>
-        <w:t>Component heads identify the different components of your paper and are not topically subordinate to each other. Examples include Acknowledgments and References and, for these, the correct style to use is “Heading 5”. Use “figure caption” for your Figure captions, and “table head” for your table title. Run-in heads, such as “Abstract”, will require you to apply a style (in this case, italic) in addition to the style provided by the drop down menu to differentiate the head from the text.</w:t>
-      </w:r>
-    </w:p>
-    <w:p>
-      <w:pPr>
-        <w:pStyle w:val="BodyText"/>
-      </w:pPr>
-      <w:r>
-        <w:t>Text heads organize the topics on a relational, hierarchical basis. For example, the paper title is the primary text head because all subsequent material relates and elaborates on this one topic. If there are two or more sub-topics, the next level head (uppercase Roman numerals) should be used and, conversely, if there are not at least two sub-topics, then no subheads should be introduced. Styles named “Heading 1”, “Heading 2”, “Heading 3”, and “Heading 4” are prescribed.</w:t>
-      </w:r>
-    </w:p>
-    <w:p>
-      <w:pPr>
-        <w:pStyle w:val="Heading2"/>
-      </w:pPr>
-      <w:r>
-        <w:t>Figures and Tables</w:t>
-      </w:r>
-    </w:p>
-    <w:p>
-      <w:pPr>
-        <w:pStyle w:val="Heading4"/>
-      </w:pPr>
-      <w:r>
-        <w:t xml:space="preserve"> </w:t>
-      </w:r>
-      <w:r>
-        <w:t xml:space="preserve">Positioning Figures and Tables: </w:t>
-      </w:r>
-      <w:r>
-        <w:rPr>
-          <w:i w:val="0"/>
-        </w:rPr>
-        <w:t>Place figures and tables at the top and bottom of columns. Avoid placing them in the middle of columns. Large figures and tables may span across both columns. Figure captions should be below the figures; table heads should appear above the tables. Insert figures and tables after they are cited in the text. Use the abbreviation “Fig. 1”, even at the beginning of a sentence.</w:t>
-      </w:r>
-    </w:p>
-    <w:p>
-      <w:pPr>
-        <w:pStyle w:val="tablehead"/>
-      </w:pPr>
-      <w:r>
-        <w:t>Table Type Styles</w:t>
-      </w:r>
-    </w:p>
-    <w:tbl>
-      <w:tblPr>
-        <w:tblW w:w="0" w:type="dxa"/>
-        <w:jc w:val="center"/>
-        <w:tblBorders>
-          <w:top w:val="single" w:sz="2" w:space="0" w:color="auto"/>
-          <w:left w:val="single" w:sz="2" w:space="0" w:color="auto"/>
-          <w:bottom w:val="single" w:sz="2" w:space="0" w:color="auto"/>
-          <w:right w:val="single" w:sz="2" w:space="0" w:color="auto"/>
-          <w:insideH w:val="single" w:sz="2" w:space="0" w:color="auto"/>
-          <w:insideV w:val="single" w:sz="2" w:space="0" w:color="auto"/>
-        </w:tblBorders>
-        <w:tblLayout w:type="fixed"/>
-        <w:tblLook w:val="0000" w:firstRow="0" w:lastRow="0" w:firstColumn="0" w:lastColumn="0" w:noHBand="0" w:noVBand="0"/>
-      </w:tblPr>
-      <w:tblGrid>
-        <w:gridCol w:w="720"/>
-        <w:gridCol w:w="2340"/>
-        <w:gridCol w:w="900"/>
-        <w:gridCol w:w="900"/>
-      </w:tblGrid>
-      <w:tr>
-        <w:trPr>
-          <w:cantSplit/>
-          <w:trHeight w:val="240"/>
-          <w:tblHeader/>
-          <w:jc w:val="center"/>
-        </w:trPr>
-        <w:tc>
-          <w:tcPr>
-            <w:tcW w:w="720" w:type="dxa"/>
-            <w:vMerge w:val="restart"/>
-            <w:vAlign w:val="center"/>
-          </w:tcPr>
-          <w:p>
-            <w:pPr>
-              <w:pStyle w:val="tablecolhead"/>
-            </w:pPr>
-            <w:r>
-              <w:t>Table Head</w:t>
-            </w:r>
-          </w:p>
-        </w:tc>
-        <w:tc>
-          <w:tcPr>
-            <w:tcW w:w="4140" w:type="dxa"/>
-            <w:gridSpan w:val="3"/>
-            <w:vAlign w:val="center"/>
-          </w:tcPr>
-          <w:p>
-            <w:pPr>
-              <w:pStyle w:val="tablecolhead"/>
-            </w:pPr>
-            <w:r>
-              <w:t>Table Column Head</w:t>
-            </w:r>
-          </w:p>
-        </w:tc>
-      </w:tr>
-      <w:tr>
-        <w:trPr>
-          <w:cantSplit/>
-          <w:trHeight w:val="240"/>
-          <w:tblHeader/>
-          <w:jc w:val="center"/>
-        </w:trPr>
-        <w:tc>
-          <w:tcPr>
-            <w:tcW w:w="720" w:type="dxa"/>
-            <w:vMerge/>
-          </w:tcPr>
-          <w:p>
-            <w:pPr>
-              <w:rPr>
-                <w:sz w:val="16"/>
-                <w:szCs w:val="16"/>
-              </w:rPr>
-            </w:pPr>
-          </w:p>
-        </w:tc>
-        <w:tc>
-          <w:tcPr>
-            <w:tcW w:w="2340" w:type="dxa"/>
-            <w:vAlign w:val="center"/>
-          </w:tcPr>
-          <w:p>
-            <w:pPr>
-              <w:pStyle w:val="tablecolsubhead"/>
-            </w:pPr>
-            <w:r>
-              <w:t>Table column subhead</w:t>
-            </w:r>
-          </w:p>
-        </w:tc>
-        <w:tc>
-          <w:tcPr>
-            <w:tcW w:w="900" w:type="dxa"/>
-            <w:vAlign w:val="center"/>
-          </w:tcPr>
-          <w:p>
-            <w:pPr>
-              <w:pStyle w:val="tablecolsubhead"/>
-            </w:pPr>
-            <w:r>
-              <w:t>Subhead</w:t>
-            </w:r>
-          </w:p>
-        </w:tc>
-        <w:tc>
-          <w:tcPr>
-            <w:tcW w:w="900" w:type="dxa"/>
-            <w:vAlign w:val="center"/>
-          </w:tcPr>
-          <w:p>
-            <w:pPr>
-              <w:pStyle w:val="tablecolsubhead"/>
-            </w:pPr>
-            <w:r>
-              <w:t>Subhead</w:t>
-            </w:r>
-          </w:p>
-        </w:tc>
-      </w:tr>
-      <w:tr>
-        <w:trPr>
-          <w:trHeight w:val="320"/>
-          <w:jc w:val="center"/>
-        </w:trPr>
-        <w:tc>
-          <w:tcPr>
-            <w:tcW w:w="720" w:type="dxa"/>
-            <w:vAlign w:val="center"/>
-          </w:tcPr>
-          <w:p>
-            <w:pPr>
-              <w:pStyle w:val="tablecopy"/>
-              <w:rPr>
-                <w:sz w:val="8"/>
-                <w:szCs w:val="8"/>
-              </w:rPr>
-            </w:pPr>
-            <w:r>
-              <w:t>copy</w:t>
-            </w:r>
-          </w:p>
-        </w:tc>
-        <w:tc>
-          <w:tcPr>
-            <w:tcW w:w="2340" w:type="dxa"/>
-            <w:vAlign w:val="center"/>
-          </w:tcPr>
-          <w:p>
-            <w:pPr>
-              <w:pStyle w:val="tablecopy"/>
-            </w:pPr>
-            <w:r>
-              <w:t>More table copy</w:t>
-            </w:r>
-            <w:r>
-              <w:rPr>
-                <w:vertAlign w:val="superscript"/>
-              </w:rPr>
-              <w:t>a</w:t>
-            </w:r>
-          </w:p>
-        </w:tc>
-        <w:tc>
-          <w:tcPr>
-            <w:tcW w:w="900" w:type="dxa"/>
-            <w:vAlign w:val="center"/>
-          </w:tcPr>
-          <w:p>
-            <w:pPr>
-              <w:rPr>
-                <w:sz w:val="16"/>
-                <w:szCs w:val="16"/>
-              </w:rPr>
-            </w:pPr>
-          </w:p>
-        </w:tc>
-        <w:tc>
-          <w:tcPr>
-            <w:tcW w:w="900" w:type="dxa"/>
-            <w:vAlign w:val="center"/>
-          </w:tcPr>
-          <w:p>
-            <w:pPr>
-              <w:rPr>
-                <w:sz w:val="16"/>
-                <w:szCs w:val="16"/>
-              </w:rPr>
-            </w:pPr>
-          </w:p>
-        </w:tc>
-      </w:tr>
-    </w:tbl>
-    <w:p>
-      <w:pPr>
-        <w:pStyle w:val="tablefootnote"/>
-      </w:pPr>
-      <w:r>
-        <w:t xml:space="preserve">Sample </w:t>
-      </w:r>
-      <w:r>
-        <w:t>of</w:t>
-      </w:r>
-      <w:r>
-        <w:t xml:space="preserve"> a </w:t>
-      </w:r>
-      <w:r>
-        <w:t>Table</w:t>
-      </w:r>
-      <w:r>
-        <w:t xml:space="preserve"> </w:t>
-      </w:r>
-      <w:r>
-        <w:t>footnote</w:t>
-      </w:r>
-      <w:r>
-        <w:t xml:space="preserve">. </w:t>
-      </w:r>
-      <w:r>
-        <w:t>(</w:t>
-      </w:r>
-      <w:r>
-        <w:rPr>
-          <w:i/>
-        </w:rPr>
-        <w:t>Table footnote</w:t>
-      </w:r>
-      <w:r>
-        <w:t>)</w:t>
-      </w:r>
-    </w:p>
-    <w:p>
-      <w:pPr>
-        <w:pStyle w:val="figurecaption"/>
-      </w:pPr>
-      <w:r>
-        <w:t xml:space="preserve">Example of a figure </w:t>
-      </w:r>
-      <w:r>
-        <w:t>caption</w:t>
-      </w:r>
-      <w:r>
-        <w:t xml:space="preserve">. </w:t>
-      </w:r>
-      <w:r>
-        <w:rPr>
-          <w:iCs/>
-        </w:rPr>
-        <w:t>(</w:t>
-      </w:r>
-      <w:r>
-        <w:rPr>
-          <w:i/>
-          <w:iCs/>
-        </w:rPr>
-        <w:t>figure caption</w:t>
-      </w:r>
-      <w:r>
-        <w:rPr>
-          <w:iCs/>
-        </w:rPr>
-        <w:t>)</w:t>
-      </w:r>
-    </w:p>
-    <w:p>
-      <w:pPr>
-        <w:pStyle w:val="BodyText"/>
-      </w:pPr>
-      <w:r>
-        <w:t>Figure Labels: Use 8 point Times New Roman for Figure labels. Use words rather than symbols or abbreviations when writing Figure axis labels to avoid confusing the reader. As an example, write the quantity “Magnetization”, or “Magnetization, M”, not just “M”. If including units in the label, present them within parentheses. Do not label axes only with units. In the example, write “Magnetization (A/m)” or “Magnetization {A[m(1)]}”, not just “A/m”. Do not label axes</w:t>
-      </w:r>
-      <w:r>
-        <w:t xml:space="preserve"> </w:t>
-      </w:r>
-      <w:r>
-        <w:t>with a ratio of quantities and units. For example, write “Temperature (K)”, not “Temperature/K”.</w:t>
-      </w:r>
-    </w:p>
-    <w:p>
-      <w:pPr>
-        <w:pStyle w:val="Heading5"/>
-      </w:pPr>
-      <w:r>
-        <w:t>Acknowledgmen</w:t>
-      </w:r>
-      <w:r>
-        <w:t>ts</w:t>
-      </w:r>
-    </w:p>
-    <w:p>
-      <w:pPr>
-        <w:pStyle w:val="BodyText"/>
-        <w:rPr>
-          <w:lang w:val="en-US"/>
-        </w:rPr>
-      </w:pPr>
-      <w:r>
-        <w:rPr>
-          <w:lang w:val="en-US"/>
-        </w:rPr>
-        <w:t>Thank you all.</w:t>
-      </w:r>
-    </w:p>
-    <w:p>
-      <w:pPr>
-        <w:pStyle w:val="Heading5"/>
-      </w:pPr>
-      <w:r>
-        <w:t>References</w:t>
-      </w:r>
-    </w:p>
-    <w:p>
-      <w:pPr>
-        <w:pStyle w:val="references"/>
-        <w:ind w:left="354" w:hanging="354"/>
-      </w:pPr>
-      <w:r>
-        <w:t>Dorigo, A., Elmer, P., Furano, F., &amp; Hanushevsky, A. (2005, March). XROOTD/TXNetFile: a highly scalable architecture for data access in the ROOT environment. In Proceedings of the 4th WSEAS International Conference on Telecommunications and Informatics (p. 46). World Scientific and Engineering Academy and Society (WSEAS).</w:t>
-      </w:r>
-    </w:p>
-    <w:p>
-      <w:pPr>
-        <w:pStyle w:val="references"/>
-        <w:ind w:left="354" w:hanging="354"/>
-      </w:pPr>
-      <w:r>
-        <w:t>Bauerdick, L., Benjamin, D., Bloom, K., Bockelman, B., Bradley, D., Dasu, S., ... &amp; Lesny, D. (2012, December). Using xrootd to federate regional storage. In Journal of Physics: Conference Series (Vol. 396, No. 4, p. 042009). IOP Publishing.</w:t>
-      </w:r>
-    </w:p>
-    <w:p>
-      <w:pPr>
-        <w:pStyle w:val="references"/>
-        <w:ind w:left="354" w:hanging="354"/>
-      </w:pPr>
-      <w:r>
-        <w:t>Boeheim, C., Hanushevsky, A., Leith, D., Melen, R., Mount, R., Pulliam, T., &amp; Weeks, B. (2006). Scalla: Scalable cluster architecture for low latency access using xrootd and olbd servers. Technical report, Stanford Linear Accelerator Center.</w:t>
-      </w:r>
-    </w:p>
-    <w:p>
-      <w:pPr>
-        <w:pStyle w:val="references"/>
-        <w:ind w:left="354" w:hanging="354"/>
-      </w:pPr>
-      <w:r>
-        <w:t>Fajardo, E., Tadel, A., Tadel, M., Steer, B., Martin, T., &amp; Würthwein, F. (2018, September). A federated Xrootd cache. In Journal of Physics: Conference Series (Vol. 1085, No. 3, p. 032025). IOP Publishing.</w:t>
-      </w:r>
-    </w:p>
-    <w:p>
-      <w:pPr>
-        <w:pStyle w:val="references"/>
-        <w:ind w:left="354" w:hanging="354"/>
-      </w:pPr>
-      <w:r>
-        <w:t>Gardner, R., Campana, S., Duckeck, G., Elmsheuser, J., Hanushevsky, A., Hönig, F. G., ... &amp; Yang, W. (2014, June). Data federation strategies for ATLAS using XRootD. In Journal of Physics: Conference Series (Vol. 513, No. 4, p. 042049).</w:t>
-      </w:r>
-    </w:p>
-    <w:p>
-      <w:pPr>
-        <w:pStyle w:val="references"/>
-      </w:pPr>
-      <w:r>
-        <w:t>Simon, M. (2019, March 08). XRootD Client Configuration &amp; API Reference. Retrieved November 03, 2020, from https://xrootd.slac.stanford.edu/doc/xrdcl-docs/www/xrdcldocs.html</w:t>
-      </w:r>
-    </w:p>
-    <w:p>
-      <w:pPr>
-        <w:pStyle w:val="references"/>
-        <w:ind w:left="354" w:hanging="354"/>
-      </w:pPr>
-      <w:r>
-        <w:t xml:space="preserve">The Worldwide LHC Computing Grid (WLCG), </w:t>
-      </w:r>
-      <w:r>
-        <w:t>http://wlcg.web.cern.ch/</w:t>
-      </w:r>
-    </w:p>
-    <w:p>
-      <w:pPr>
-        <w:pStyle w:val="references"/>
-        <w:ind w:left="354" w:hanging="354"/>
-      </w:pPr>
-      <w:r>
-        <w:t>De Witt, S., &amp; Lahiff, A. (2014). Quantifying xrootd scalability and overheads. In Journal of Physics: Conference Series (Vol. 513, No. 3, p. 032025). IOP Publishing.</w:t>
-      </w:r>
-    </w:p>
-    <w:p>
-      <w:pPr>
-        <w:pStyle w:val="references"/>
-        <w:sectPr>
-          <w:type w:val="continuous"/>
-          <w:pgSz w:w="11906" w:h="16838" w:code="9"/>
-          <w:pgMar w:top="1080" w:right="907" w:bottom="1440" w:left="907" w:header="720" w:footer="720" w:gutter="0"/>
-          <w:cols w:num="2" w:space="360"/>
-          <w:docGrid w:linePitch="360"/>
-        </w:sectPr>
-      </w:pPr>
-      <w:r>
-        <w:t>Pyxrootd: Python bindings for XRootD.</w:t>
-      </w:r>
-      <w:r>
-        <w:t xml:space="preserve"> </w:t>
-      </w:r>
-      <w:r>
-        <w:t xml:space="preserve"> Retrieved November 03, 2020, from https://xrootd.slac.stanford.edu/doc/python/xrootd-python-0.1.0/</w:t>
-      </w:r>
-    </w:p>
-    <w:p>
-      <w:r>
-        <w:rPr>
-          <w:noProof/>
+          <w:lang w:val="en-US"/>
         </w:rPr>
         <mc:AlternateContent>
           <mc:Choice Requires="wps">
             <w:drawing>
-              <wp:anchor distT="0" distB="0" distL="114300" distR="114300" simplePos="0" relativeHeight="251658240" behindDoc="1" locked="0" layoutInCell="1" allowOverlap="1" wp14:anchorId="5B8F560B" wp14:editId="24E4DA03">
+              <wp:anchor distT="0" distB="0" distL="114300" distR="114300" simplePos="0" relativeHeight="251660288" behindDoc="1" locked="0" layoutInCell="1" allowOverlap="1" wp14:anchorId="3AEAE22C" wp14:editId="3C1E5AC1">
                 <wp:simplePos x="0" y="0"/>
                 <wp:positionH relativeFrom="margin">
-                  <wp:align>left</wp:align>
+                  <wp:posOffset>3302635</wp:posOffset>
                 </wp:positionH>
                 <wp:positionV relativeFrom="paragraph">
-                  <wp:posOffset>251460</wp:posOffset>
+                  <wp:posOffset>1219018</wp:posOffset>
                 </wp:positionV>
-                <wp:extent cx="3200400" cy="1143000"/>
-                <wp:effectExtent l="10795" t="5080" r="8255" b="13970"/>
+                <wp:extent cx="3200400" cy="2840990"/>
+                <wp:effectExtent l="0" t="0" r="12700" b="16510"/>
                 <wp:wrapTight wrapText="bothSides">
                   <wp:wrapPolygon edited="0">
-                    <wp:start x="-64" y="0"/>
-                    <wp:lineTo x="-64" y="21600"/>
-                    <wp:lineTo x="21664" y="21600"/>
-                    <wp:lineTo x="21664" y="0"/>
-                    <wp:lineTo x="-64" y="0"/>
+                    <wp:start x="0" y="0"/>
+                    <wp:lineTo x="0" y="21629"/>
+                    <wp:lineTo x="21600" y="21629"/>
+                    <wp:lineTo x="21600" y="0"/>
+                    <wp:lineTo x="0" y="0"/>
                   </wp:wrapPolygon>
                 </wp:wrapTight>
-                <wp:docPr id="1" name="Text Box 8"/>
+                <wp:docPr id="2" name="Text Box 8"/>
                 <wp:cNvGraphicFramePr>
                   <a:graphicFrameLocks xmlns:a="http://schemas.openxmlformats.org/drawingml/2006/main"/>
                 </wp:cNvGraphicFramePr>
@@ -1640,7 +432,7 @@
                       <wps:spPr bwMode="auto">
                         <a:xfrm>
                           <a:off x="0" y="0"/>
-                          <a:ext cx="3200400" cy="1143000"/>
+                          <a:ext cx="3200400" cy="2840990"/>
                         </a:xfrm>
                         <a:prstGeom prst="rect">
                           <a:avLst/>
@@ -1650,7 +442,7 @@
                         </a:solidFill>
                         <a:ln w="9525">
                           <a:solidFill>
-                            <a:srgbClr val="000000"/>
+                            <a:schemeClr val="tx1"/>
                           </a:solidFill>
                           <a:miter lim="800000"/>
                           <a:headEnd/>
@@ -1661,26 +453,501 @@
                         <w:txbxContent>
                           <w:p>
                             <w:pPr>
-                              <w:pStyle w:val="BodyText"/>
+                              <w:jc w:val="both"/>
                             </w:pPr>
+                          </w:p>
+                          <w:p>
                             <w:r>
-                              <w:t>We suggest that you use a text box to insert a graphic (which is ideally a 300 dpi TIFF or EPS file, with all fonts embedded) because, in an MSW document, this method is somewhat more stable than directly inserting a picture.</w:t>
+                              <w:rPr>
+                                <w:noProof/>
+                              </w:rPr>
+                              <w:drawing>
+                                <wp:inline distT="0" distB="0" distL="0" distR="0" wp14:anchorId="5F6B7668" wp14:editId="25F6183A">
+                                  <wp:extent cx="3008201" cy="2190115"/>
+                                  <wp:effectExtent l="0" t="0" r="1905" b="0"/>
+                                  <wp:docPr id="5" name="Picture 5"/>
+                                  <wp:cNvGraphicFramePr>
+                                    <a:graphicFrameLocks xmlns:a="http://schemas.openxmlformats.org/drawingml/2006/main" noChangeAspect="1"/>
+                                  </wp:cNvGraphicFramePr>
+                                  <a:graphic xmlns:a="http://schemas.openxmlformats.org/drawingml/2006/main">
+                                    <a:graphicData uri="http://schemas.openxmlformats.org/drawingml/2006/picture">
+                                      <pic:pic xmlns:pic="http://schemas.openxmlformats.org/drawingml/2006/picture">
+                                        <pic:nvPicPr>
+                                          <pic:cNvPr id="7" name="Picture 7"/>
+                                          <pic:cNvPicPr/>
+                                        </pic:nvPicPr>
+                                        <pic:blipFill>
+                                          <a:blip r:embed="rId9">
+                                            <a:extLst>
+                                              <a:ext uri="{28A0092B-C50C-407E-A947-70E740481C1C}">
+                                                <a14:useLocalDpi xmlns:a14="http://schemas.microsoft.com/office/drawing/2010/main" val="0"/>
+                                              </a:ext>
+                                            </a:extLst>
+                                          </a:blip>
+                                          <a:stretch>
+                                            <a:fillRect/>
+                                          </a:stretch>
+                                        </pic:blipFill>
+                                        <pic:spPr>
+                                          <a:xfrm>
+                                            <a:off x="0" y="0"/>
+                                            <a:ext cx="3013120" cy="2193697"/>
+                                          </a:xfrm>
+                                          <a:prstGeom prst="rect">
+                                            <a:avLst/>
+                                          </a:prstGeom>
+                                        </pic:spPr>
+                                      </pic:pic>
+                                    </a:graphicData>
+                                  </a:graphic>
+                                </wp:inline>
+                              </w:drawing>
                             </w:r>
                           </w:p>
                           <w:p>
                             <w:pPr>
-                              <w:pStyle w:val="BodyText"/>
+                              <w:pStyle w:val="figurecaption"/>
+                              <w:rPr>
+                                <w:noProof w:val="0"/>
+                              </w:rPr>
                             </w:pPr>
                             <w:r>
-                              <w:t xml:space="preserve">To have non-visible rules on your frame, use the MSWord “Format” pull-down menu, select Text Box &gt; </w:t>
+                              <w:rPr>
+                                <w:noProof w:val="0"/>
+                              </w:rPr>
+                              <w:t xml:space="preserve">Process of </w:t>
                             </w:r>
-                            <w:proofErr w:type="spellStart"/>
                             <w:r>
-                              <w:t>Colors</w:t>
+                              <w:rPr>
+                                <w:noProof w:val="0"/>
+                              </w:rPr>
+                              <w:t xml:space="preserve">accessing </w:t>
                             </w:r>
-                            <w:proofErr w:type="spellEnd"/>
                             <w:r>
-                              <w:t xml:space="preserve"> and Lines to choose No Fill and No Line.</w:t>
+                              <w:rPr>
+                                <w:noProof w:val="0"/>
+                              </w:rPr>
+                              <w:t>data in the “jobs go to data” mode. User submits an analysis job that is sent through the compute grid to the sites that host the data.</w:t>
+                            </w:r>
+                          </w:p>
+                          <w:p>
+                            <w:pPr>
+                              <w:jc w:val="both"/>
+                            </w:pPr>
+                          </w:p>
+                        </w:txbxContent>
+                      </wps:txbx>
+                      <wps:bodyPr rot="0" vert="horz" wrap="square" lIns="91440" tIns="45720" rIns="91440" bIns="45720" anchor="t" anchorCtr="0" upright="1">
+                        <a:noAutofit/>
+                      </wps:bodyPr>
+                    </wps:wsp>
+                  </a:graphicData>
+                </a:graphic>
+                <wp14:sizeRelH relativeFrom="page">
+                  <wp14:pctWidth>0</wp14:pctWidth>
+                </wp14:sizeRelH>
+                <wp14:sizeRelV relativeFrom="page">
+                  <wp14:pctHeight>0</wp14:pctHeight>
+                </wp14:sizeRelV>
+              </wp:anchor>
+            </w:drawing>
+          </mc:Choice>
+          <mc:Fallback>
+            <w:pict>
+              <v:shapetype w14:anchorId="3AEAE22C" id="_x0000_t202" coordsize="21600,21600" o:spt="202" path="m,l,21600r21600,l21600,xe">
+                <v:stroke joinstyle="miter"/>
+                <v:path gradientshapeok="t" o:connecttype="rect"/>
+              </v:shapetype>
+              <v:shape id="Text Box 8" o:spid="_x0000_s1026" type="#_x0000_t202" style="position:absolute;left:0;text-align:left;margin-left:260.05pt;margin-top:96pt;width:252pt;height:223.7pt;z-index:-251656192;visibility:visible;mso-wrap-style:square;mso-width-percent:0;mso-height-percent:0;mso-wrap-distance-left:9pt;mso-wrap-distance-top:0;mso-wrap-distance-right:9pt;mso-wrap-distance-bottom:0;mso-position-horizontal:absolute;mso-position-horizontal-relative:margin;mso-position-vertical:absolute;mso-position-vertical-relative:text;mso-width-percent:0;mso-height-percent:0;mso-width-relative:page;mso-height-relative:page;v-text-anchor:top" o:gfxdata="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" strokecolor="black [3213]">
+                <v:textbox>
+                  <w:txbxContent>
+                    <w:p>
+                      <w:pPr>
+                        <w:jc w:val="both"/>
+                      </w:pPr>
+                    </w:p>
+                    <w:p>
+                      <w:r>
+                        <w:rPr>
+                          <w:noProof/>
+                        </w:rPr>
+                        <w:drawing>
+                          <wp:inline distT="0" distB="0" distL="0" distR="0" wp14:anchorId="5F6B7668" wp14:editId="25F6183A">
+                            <wp:extent cx="3008201" cy="2190115"/>
+                            <wp:effectExtent l="0" t="0" r="1905" b="0"/>
+                            <wp:docPr id="5" name="Picture 5"/>
+                            <wp:cNvGraphicFramePr>
+                              <a:graphicFrameLocks xmlns:a="http://schemas.openxmlformats.org/drawingml/2006/main" noChangeAspect="1"/>
+                            </wp:cNvGraphicFramePr>
+                            <a:graphic xmlns:a="http://schemas.openxmlformats.org/drawingml/2006/main">
+                              <a:graphicData uri="http://schemas.openxmlformats.org/drawingml/2006/picture">
+                                <pic:pic xmlns:pic="http://schemas.openxmlformats.org/drawingml/2006/picture">
+                                  <pic:nvPicPr>
+                                    <pic:cNvPr id="7" name="Picture 7"/>
+                                    <pic:cNvPicPr/>
+                                  </pic:nvPicPr>
+                                  <pic:blipFill>
+                                    <a:blip r:embed="rId9">
+                                      <a:extLst>
+                                        <a:ext uri="{28A0092B-C50C-407E-A947-70E740481C1C}">
+                                          <a14:useLocalDpi xmlns:a14="http://schemas.microsoft.com/office/drawing/2010/main" val="0"/>
+                                        </a:ext>
+                                      </a:extLst>
+                                    </a:blip>
+                                    <a:stretch>
+                                      <a:fillRect/>
+                                    </a:stretch>
+                                  </pic:blipFill>
+                                  <pic:spPr>
+                                    <a:xfrm>
+                                      <a:off x="0" y="0"/>
+                                      <a:ext cx="3013120" cy="2193697"/>
+                                    </a:xfrm>
+                                    <a:prstGeom prst="rect">
+                                      <a:avLst/>
+                                    </a:prstGeom>
+                                  </pic:spPr>
+                                </pic:pic>
+                              </a:graphicData>
+                            </a:graphic>
+                          </wp:inline>
+                        </w:drawing>
+                      </w:r>
+                    </w:p>
+                    <w:p>
+                      <w:pPr>
+                        <w:pStyle w:val="figurecaption"/>
+                        <w:rPr>
+                          <w:noProof w:val="0"/>
+                        </w:rPr>
+                      </w:pPr>
+                      <w:r>
+                        <w:rPr>
+                          <w:noProof w:val="0"/>
+                        </w:rPr>
+                        <w:t xml:space="preserve">Process of </w:t>
+                      </w:r>
+                      <w:r>
+                        <w:rPr>
+                          <w:noProof w:val="0"/>
+                        </w:rPr>
+                        <w:t xml:space="preserve">accessing </w:t>
+                      </w:r>
+                      <w:r>
+                        <w:rPr>
+                          <w:noProof w:val="0"/>
+                        </w:rPr>
+                        <w:t>data in the “jobs go to data” mode. User submits an analysis job that is sent through the compute grid to the sites that host the data.</w:t>
+                      </w:r>
+                    </w:p>
+                    <w:p>
+                      <w:pPr>
+                        <w:jc w:val="both"/>
+                      </w:pPr>
+                    </w:p>
+                  </w:txbxContent>
+                </v:textbox>
+                <w10:wrap type="tight" anchorx="margin"/>
+              </v:shape>
+            </w:pict>
+          </mc:Fallback>
+        </mc:AlternateContent>
+      </w:r>
+      <w:r>
+        <w:rPr>
+          <w:lang w:val="en-US"/>
+        </w:rPr>
+        <w:t>In terms of storage capacity, only t</w:t>
+      </w:r>
+      <w:r>
+        <w:rPr>
+          <w:lang w:val="en-US"/>
+        </w:rPr>
+        <w:t>he ATLAS and CMS collaborations</w:t>
+      </w:r>
+      <w:r>
+        <w:rPr>
+          <w:lang w:val="en-US"/>
+        </w:rPr>
+        <w:t xml:space="preserve"> alone</w:t>
+      </w:r>
+      <w:r>
+        <w:rPr>
+          <w:lang w:val="en-US"/>
+        </w:rPr>
+        <w:t xml:space="preserve"> </w:t>
+      </w:r>
+      <w:r>
+        <w:rPr>
+          <w:lang w:val="en-US"/>
+        </w:rPr>
+        <w:t>produce a total of around 150 Petabytes of data which needs to be accessed by thousands of physicists within the Worldwide Large Hadron Collider Compute Grid - WLCG community [7]. As a result, a key objective of the WLCG is to assure both the process of moving the data between sites and deliver the data to any end-user application. Even though LHC has proven to be able moving data at the necessary throughput [2], only by adopting a so-called federated regional storage using Xrootd</w:t>
+      </w:r>
+      <w:r>
+        <w:rPr>
+          <w:lang w:val="en-US"/>
+        </w:rPr>
+        <w:t xml:space="preserve"> will be able to avoid any potential latency issues for physicists when accessing the data and the eventual complexity of the tools involved. A discussion on the storage federation will be given in the following sections.</w:t>
+      </w:r>
+    </w:p>
+    <w:p>
+      <w:pPr>
+        <w:pStyle w:val="BodyText"/>
+        <w:rPr>
+          <w:lang w:val="en-US"/>
+        </w:rPr>
+      </w:pPr>
+      <w:r>
+        <w:rPr>
+          <w:lang w:val="en-US"/>
+        </w:rPr>
+        <w:t xml:space="preserve">The addition of Xrootd on top of the Anydata, Anytime, Anywhere project (or AAA for short) [2] allowed the high Energy Physics community to achieve global data storage federations that have a single data-access entry point and also a common data-access protocol, which changed the old paradigm of distributed multi-tiered storage. This could be possible through the hierarchical deployment of redirectors that allow site discovery that have available data in real-time. Although, Xrootd supported multi-storage deployments for a long time, the addition of a </w:t>
+      </w:r>
+      <w:r>
+        <w:rPr>
+          <w:lang w:val="en-US"/>
+        </w:rPr>
+        <w:t>feature which allowed its proper functionality within a global, multi-site environment was in fact the core idea of AAA.</w:t>
+      </w:r>
+    </w:p>
+    <w:p>
+      <w:pPr>
+        <w:pStyle w:val="BodyText"/>
+        <w:rPr>
+          <w:lang w:val="en-US"/>
+        </w:rPr>
+      </w:pPr>
+      <w:r>
+        <w:rPr>
+          <w:lang w:val="en-US"/>
+        </w:rPr>
+        <w:t xml:space="preserve">In order to emphasize the importance of Xrootd, it is worth mentioning that currently at CERN, the main storage solution </w:t>
+      </w:r>
+      <w:r>
+        <w:rPr>
+          <w:lang w:val="en-US"/>
+        </w:rPr>
+        <w:t>is EOS – a technology developed in-house and built on top of Xrootd framework, with some additional features. Experiments within LHC (e.g. ATLAS, CMS, LHCb, ALICE) but also smaller experiments (e.g. AMS) have EOS as a native solution for data storage/access for the users.</w:t>
+      </w:r>
+      <w:r>
+        <w:rPr>
+          <w:lang w:val="en-US"/>
+        </w:rPr>
+        <w:t xml:space="preserve"> In the following section, we provide a clearer picture of the Xrootd framework, both in terms of its server side as well as its client side, since both implementations are crucial in understanding the overall workflow of data access and data manipulation within WLCG community.</w:t>
+      </w:r>
+    </w:p>
+    <w:p>
+      <w:pPr>
+        <w:pStyle w:val="Heading1"/>
+        <w:rPr>
+          <w:noProof w:val="0"/>
+        </w:rPr>
+      </w:pPr>
+      <w:r>
+        <w:rPr>
+          <w:noProof w:val="0"/>
+        </w:rPr>
+        <w:t>Xrootd framework</w:t>
+      </w:r>
+    </w:p>
+    <w:p>
+      <w:pPr>
+        <w:pStyle w:val="BodyText"/>
+        <w:rPr>
+          <w:lang w:val="en-US"/>
+        </w:rPr>
+      </w:pPr>
+      <w:r>
+        <w:rPr>
+          <w:lang w:val="en-US"/>
+        </w:rPr>
+        <w:t xml:space="preserve">The main objective of any scientific project that is based on experiments which ran </w:t>
+      </w:r>
+      <w:r>
+        <w:rPr>
+          <w:lang w:val="en-US"/>
+        </w:rPr>
+        <w:t xml:space="preserve">at CERN (but also to the other places within WLCG) is the access to the compute resources which are used for submitting jobs </w:t>
+      </w:r>
+      <w:r>
+        <w:rPr>
+          <w:lang w:val="en-US"/>
+        </w:rPr>
+        <w:t>that aim to solve a particular task. An old model of such a workflow is described in diagram below (also called “jobs go to data” paradigm [2]).</w:t>
+      </w:r>
+    </w:p>
+    <w:p>
+      <w:pPr>
+        <w:pStyle w:val="Heading2"/>
+        <w:numPr>
+          <w:ilvl w:val="0"/>
+          <w:numId w:val="0"/>
+        </w:numPr>
+        <w:ind w:firstLine="288"/>
+        <w:jc w:val="both"/>
+        <w:rPr>
+          <w:i w:val="0"/>
+          <w:iCs w:val="0"/>
+          <w:noProof w:val="0"/>
+        </w:rPr>
+      </w:pPr>
+      <w:r>
+        <w:rPr>
+          <w:i w:val="0"/>
+          <w:iCs w:val="0"/>
+          <w:noProof w:val="0"/>
+        </w:rPr>
+        <w:t>Whenever the user wants a local copy of the data that is studied, a change of workflow must be made from using the data analysis tools to the usage of data transfer toolset (</w:t>
+      </w:r>
+      <w:r>
+        <w:rPr>
+          <w:i w:val="0"/>
+          <w:iCs w:val="0"/>
+          <w:noProof w:val="0"/>
+        </w:rPr>
+        <w:t>which is usually provided by the experiment’s computing facility or the grid middleware [2]).</w:t>
+      </w:r>
+    </w:p>
+    <w:p>
+      <w:pPr>
+        <w:pStyle w:val="BodyText"/>
+      </w:pPr>
+      <w:r>
+        <w:t xml:space="preserve">This induces a lot of extra-time (overhead) that can </w:t>
+      </w:r>
+      <w:r>
+        <w:t>lead to</w:t>
+      </w:r>
+      <w:r>
+        <w:t xml:space="preserve"> a relatively slow progress into tackling the actual tasks which have to be performed by the physicist with the required data.</w:t>
+      </w:r>
+      <w:r>
+        <w:t xml:space="preserve"> Federated storage system is the implementation that aims at solving such issues. Defined in [2] as a collection of unpaired storage resources that are managed by a set of domains which are cooperating with each other (but also independent) and also are accessible via a common namespace. </w:t>
+      </w:r>
+      <w:r>
+        <w:t xml:space="preserve">By using multiple dedicated Xrootd servers at each site and a </w:t>
+      </w:r>
+      <w:r>
+        <w:rPr>
+          <w:noProof/>
+          <w:lang w:val="en-US"/>
+        </w:rPr>
+        <w:lastRenderedPageBreak/>
+        <mc:AlternateContent>
+          <mc:Choice Requires="wps">
+            <w:drawing>
+              <wp:anchor distT="0" distB="0" distL="114300" distR="114300" simplePos="0" relativeHeight="251662336" behindDoc="1" locked="0" layoutInCell="1" allowOverlap="1" wp14:anchorId="047538AE" wp14:editId="5F08ED79">
+                <wp:simplePos x="0" y="0"/>
+                <wp:positionH relativeFrom="margin">
+                  <wp:posOffset>3440430</wp:posOffset>
+                </wp:positionH>
+                <wp:positionV relativeFrom="paragraph">
+                  <wp:posOffset>32385</wp:posOffset>
+                </wp:positionV>
+                <wp:extent cx="3052445" cy="3232150"/>
+                <wp:effectExtent l="0" t="0" r="0" b="6350"/>
+                <wp:wrapTight wrapText="bothSides">
+                  <wp:wrapPolygon edited="0">
+                    <wp:start x="0" y="0"/>
+                    <wp:lineTo x="0" y="21558"/>
+                    <wp:lineTo x="21479" y="21558"/>
+                    <wp:lineTo x="21479" y="0"/>
+                    <wp:lineTo x="0" y="0"/>
+                  </wp:wrapPolygon>
+                </wp:wrapTight>
+                <wp:docPr id="6" name="Text Box 8"/>
+                <wp:cNvGraphicFramePr>
+                  <a:graphicFrameLocks xmlns:a="http://schemas.openxmlformats.org/drawingml/2006/main"/>
+                </wp:cNvGraphicFramePr>
+                <a:graphic xmlns:a="http://schemas.openxmlformats.org/drawingml/2006/main">
+                  <a:graphicData uri="http://schemas.microsoft.com/office/word/2010/wordprocessingShape">
+                    <wps:wsp>
+                      <wps:cNvSpPr txBox="1">
+                        <a:spLocks noChangeArrowheads="1"/>
+                      </wps:cNvSpPr>
+                      <wps:spPr bwMode="auto">
+                        <a:xfrm>
+                          <a:off x="0" y="0"/>
+                          <a:ext cx="3052445" cy="3232150"/>
+                        </a:xfrm>
+                        <a:prstGeom prst="rect">
+                          <a:avLst/>
+                        </a:prstGeom>
+                        <a:solidFill>
+                          <a:srgbClr val="FFFFFF"/>
+                        </a:solidFill>
+                        <a:ln w="9525">
+                          <a:noFill/>
+                          <a:miter lim="800000"/>
+                          <a:headEnd/>
+                          <a:tailEnd/>
+                        </a:ln>
+                      </wps:spPr>
+                      <wps:txbx>
+                        <w:txbxContent>
+                          <w:p>
+                            <w:pPr>
+                              <w:jc w:val="both"/>
+                            </w:pPr>
+                          </w:p>
+                          <w:p>
+                            <w:r>
+                              <w:rPr>
+                                <w:noProof/>
+                              </w:rPr>
+                              <w:drawing>
+                                <wp:inline distT="0" distB="0" distL="0" distR="0" wp14:anchorId="1BC0FAD5" wp14:editId="62BF435F">
+                                  <wp:extent cx="1902097" cy="2644696"/>
+                                  <wp:effectExtent l="0" t="0" r="3175" b="0"/>
+                                  <wp:docPr id="9" name="Picture 9"/>
+                                  <wp:cNvGraphicFramePr>
+                                    <a:graphicFrameLocks xmlns:a="http://schemas.openxmlformats.org/drawingml/2006/main" noChangeAspect="1"/>
+                                  </wp:cNvGraphicFramePr>
+                                  <a:graphic xmlns:a="http://schemas.openxmlformats.org/drawingml/2006/main">
+                                    <a:graphicData uri="http://schemas.openxmlformats.org/drawingml/2006/picture">
+                                      <pic:pic xmlns:pic="http://schemas.openxmlformats.org/drawingml/2006/picture">
+                                        <pic:nvPicPr>
+                                          <pic:cNvPr id="9" name="Picture 9"/>
+                                          <pic:cNvPicPr/>
+                                        </pic:nvPicPr>
+                                        <pic:blipFill>
+                                          <a:blip r:embed="rId10">
+                                            <a:extLst>
+                                              <a:ext uri="{28A0092B-C50C-407E-A947-70E740481C1C}">
+                                                <a14:useLocalDpi xmlns:a14="http://schemas.microsoft.com/office/drawing/2010/main" val="0"/>
+                                              </a:ext>
+                                            </a:extLst>
+                                          </a:blip>
+                                          <a:stretch>
+                                            <a:fillRect/>
+                                          </a:stretch>
+                                        </pic:blipFill>
+                                        <pic:spPr>
+                                          <a:xfrm>
+                                            <a:off x="0" y="0"/>
+                                            <a:ext cx="1983256" cy="2757540"/>
+                                          </a:xfrm>
+                                          <a:prstGeom prst="rect">
+                                            <a:avLst/>
+                                          </a:prstGeom>
+                                        </pic:spPr>
+                                      </pic:pic>
+                                    </a:graphicData>
+                                  </a:graphic>
+                                </wp:inline>
+                              </w:drawing>
+                            </w:r>
+                          </w:p>
+                          <w:p>
+                            <w:pPr>
+                              <w:pStyle w:val="figurecaption"/>
+                              <w:jc w:val="center"/>
+                            </w:pPr>
+                            <w:r>
+                              <w:rPr>
+                                <w:noProof w:val="0"/>
+                              </w:rPr>
+                              <w:t>Xrootd server architecture.</w:t>
                             </w:r>
                           </w:p>
                         </w:txbxContent>
@@ -1702,35 +969,72 @@
           </mc:Choice>
           <mc:Fallback>
             <w:pict>
-              <v:shapetype w14:anchorId="5B8F560B" id="_x0000_t202" coordsize="21600,21600" o:spt="202" path="m,l,21600r21600,l21600,xe">
-                <v:stroke joinstyle="miter"/>
-                <v:path gradientshapeok="t" o:connecttype="rect"/>
-              </v:shapetype>
-              <v:shape id="Text Box 8" o:spid="_x0000_s1026" type="#_x0000_t202" style="position:absolute;left:0;text-align:left;margin-left:0;margin-top:19.8pt;width:252pt;height:90pt;z-index:-251658240;visibility:visible;mso-wrap-style:square;mso-width-percent:0;mso-height-percent:0;mso-wrap-distance-left:9pt;mso-wrap-distance-top:0;mso-wrap-distance-right:9pt;mso-wrap-distance-bottom:0;mso-position-horizontal:left;mso-position-horizontal-relative:margin;mso-position-vertical:absolute;mso-position-vertical-relative:text;mso-width-percent:0;mso-height-percent:0;mso-width-relative:page;mso-height-relative:page;v-text-anchor:top" o:gfxdata="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">
+              <v:shape w14:anchorId="047538AE" id="_x0000_s1027" type="#_x0000_t202" style="position:absolute;left:0;text-align:left;margin-left:270.9pt;margin-top:2.55pt;width:240.35pt;height:254.5pt;z-index:-251654144;visibility:visible;mso-wrap-style:square;mso-width-percent:0;mso-height-percent:0;mso-wrap-distance-left:9pt;mso-wrap-distance-top:0;mso-wrap-distance-right:9pt;mso-wrap-distance-bottom:0;mso-position-horizontal:absolute;mso-position-horizontal-relative:margin;mso-position-vertical:absolute;mso-position-vertical-relative:text;mso-width-percent:0;mso-height-percent:0;mso-width-relative:page;mso-height-relative:page;v-text-anchor:top" o:gfxdata="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" stroked="f">
                 <v:textbox>
                   <w:txbxContent>
                     <w:p>
                       <w:pPr>
-                        <w:pStyle w:val="BodyText"/>
+                        <w:jc w:val="both"/>
                       </w:pPr>
+                    </w:p>
+                    <w:p>
                       <w:r>
-                        <w:t>We suggest that you use a text box to insert a graphic (which is ideally a 300 dpi TIFF or EPS file, with all fonts embedded) because, in an MSW document, this method is somewhat more stable than directly inserting a picture.</w:t>
+                        <w:rPr>
+                          <w:noProof/>
+                        </w:rPr>
+                        <w:drawing>
+                          <wp:inline distT="0" distB="0" distL="0" distR="0" wp14:anchorId="1BC0FAD5" wp14:editId="62BF435F">
+                            <wp:extent cx="1902097" cy="2644696"/>
+                            <wp:effectExtent l="0" t="0" r="3175" b="0"/>
+                            <wp:docPr id="9" name="Picture 9"/>
+                            <wp:cNvGraphicFramePr>
+                              <a:graphicFrameLocks xmlns:a="http://schemas.openxmlformats.org/drawingml/2006/main" noChangeAspect="1"/>
+                            </wp:cNvGraphicFramePr>
+                            <a:graphic xmlns:a="http://schemas.openxmlformats.org/drawingml/2006/main">
+                              <a:graphicData uri="http://schemas.openxmlformats.org/drawingml/2006/picture">
+                                <pic:pic xmlns:pic="http://schemas.openxmlformats.org/drawingml/2006/picture">
+                                  <pic:nvPicPr>
+                                    <pic:cNvPr id="9" name="Picture 9"/>
+                                    <pic:cNvPicPr/>
+                                  </pic:nvPicPr>
+                                  <pic:blipFill>
+                                    <a:blip r:embed="rId10">
+                                      <a:extLst>
+                                        <a:ext uri="{28A0092B-C50C-407E-A947-70E740481C1C}">
+                                          <a14:useLocalDpi xmlns:a14="http://schemas.microsoft.com/office/drawing/2010/main" val="0"/>
+                                        </a:ext>
+                                      </a:extLst>
+                                    </a:blip>
+                                    <a:stretch>
+                                      <a:fillRect/>
+                                    </a:stretch>
+                                  </pic:blipFill>
+                                  <pic:spPr>
+                                    <a:xfrm>
+                                      <a:off x="0" y="0"/>
+                                      <a:ext cx="1983256" cy="2757540"/>
+                                    </a:xfrm>
+                                    <a:prstGeom prst="rect">
+                                      <a:avLst/>
+                                    </a:prstGeom>
+                                  </pic:spPr>
+                                </pic:pic>
+                              </a:graphicData>
+                            </a:graphic>
+                          </wp:inline>
+                        </w:drawing>
                       </w:r>
                     </w:p>
                     <w:p>
                       <w:pPr>
-                        <w:pStyle w:val="BodyText"/>
+                        <w:pStyle w:val="figurecaption"/>
+                        <w:jc w:val="center"/>
                       </w:pPr>
                       <w:r>
-                        <w:t xml:space="preserve">To have non-visible rules on your frame, use the MSWord “Format” pull-down menu, select Text Box &gt; </w:t>
-                      </w:r>
-                      <w:proofErr w:type="spellStart"/>
-                      <w:r>
-                        <w:t>Colors</w:t>
-                      </w:r>
-                      <w:proofErr w:type="spellEnd"/>
-                      <w:r>
-                        <w:t xml:space="preserve"> and Lines to choose No Fill and No Line.</w:t>
+                        <w:rPr>
+                          <w:noProof w:val="0"/>
+                        </w:rPr>
+                        <w:t>Xrootd server architecture.</w:t>
                       </w:r>
                     </w:p>
                   </w:txbxContent>
@@ -1741,6 +1045,897 @@
           </mc:Fallback>
         </mc:AlternateContent>
       </w:r>
+      <w:r>
+        <w:t xml:space="preserve">centralized redirector (an in-depth </w:t>
+      </w:r>
+      <w:r>
+        <w:t>description of</w:t>
+      </w:r>
+      <w:r>
+        <w:t xml:space="preserve"> an Xrootd redirect</w:t>
+      </w:r>
+      <w:r>
+        <w:t>or</w:t>
+      </w:r>
+      <w:r>
+        <w:t xml:space="preserve"> can be found in [2])</w:t>
+      </w:r>
+      <w:r>
+        <w:t xml:space="preserve">, it is possible to build these storage spaces </w:t>
+      </w:r>
+      <w:r>
+        <w:t xml:space="preserve">where the user </w:t>
+      </w:r>
+      <w:r>
+        <w:t>makes a direct contact with the central endpoint and is redirected to a site which can provide the necessary data.</w:t>
+      </w:r>
+    </w:p>
+    <w:p>
+      <w:pPr>
+        <w:pStyle w:val="BodyText"/>
+      </w:pPr>
+      <w:r>
+        <w:rPr>
+          <w:lang w:val="en-US"/>
+        </w:rPr>
+        <w:t>The change between the local analysis and Grid analysis is removed within a federated storage system and on top of that, data can be accessed independent on the location, which also reduces the latency between data request and data access.</w:t>
+      </w:r>
+    </w:p>
+    <w:p>
+      <w:pPr>
+        <w:pStyle w:val="Heading2"/>
+        <w:rPr>
+          <w:noProof w:val="0"/>
+        </w:rPr>
+      </w:pPr>
+      <w:r>
+        <w:rPr>
+          <w:noProof w:val="0"/>
+        </w:rPr>
+        <w:t>Server-side Xrootd</w:t>
+      </w:r>
+    </w:p>
+    <w:p>
+      <w:pPr>
+        <w:pStyle w:val="BodyText"/>
+        <w:rPr>
+          <w:lang w:val="en-US"/>
+        </w:rPr>
+      </w:pPr>
+      <w:r>
+        <w:rPr>
+          <w:lang w:val="en-US"/>
+        </w:rPr>
+        <w:t>A</w:t>
+      </w:r>
+      <w:r>
+        <w:rPr>
+          <w:lang w:val="en-US"/>
+        </w:rPr>
+        <w:t>t its core</w:t>
+      </w:r>
+      <w:r>
+        <w:rPr>
+          <w:lang w:val="en-US"/>
+        </w:rPr>
+        <w:t xml:space="preserve">, </w:t>
+      </w:r>
+      <w:r>
+        <w:rPr>
+          <w:lang w:val="en-US"/>
+        </w:rPr>
+        <w:t>Xrootd</w:t>
+      </w:r>
+      <w:r>
+        <w:rPr>
+          <w:lang w:val="en-US"/>
+        </w:rPr>
+        <w:t xml:space="preserve"> acts like any remote data server, however, it does seem innovative in terms of its scalability, robustness, fault tolerance, job recovery (in case of job failing during an execution), cache mechanism and many more. In fact, a tremendous work (progress) has been done in the recent years, especially for extending the scalability features</w:t>
+      </w:r>
+      <w:r>
+        <w:rPr>
+          <w:lang w:val="en-US"/>
+        </w:rPr>
+        <w:t xml:space="preserve"> (e.g., [1], [8])</w:t>
+      </w:r>
+      <w:r>
+        <w:rPr>
+          <w:lang w:val="en-US"/>
+        </w:rPr>
+        <w:t>, caching</w:t>
+      </w:r>
+      <w:r>
+        <w:rPr>
+          <w:lang w:val="en-US"/>
+        </w:rPr>
+        <w:t xml:space="preserve"> [2] and many more. In fact, the development team is constantly committing new or improved </w:t>
+      </w:r>
+      <w:r>
+        <w:rPr>
+          <w:lang w:val="en-US"/>
+        </w:rPr>
+        <w:t>features,</w:t>
+      </w:r>
+      <w:r>
+        <w:rPr>
+          <w:lang w:val="en-US"/>
+        </w:rPr>
+        <w:t xml:space="preserve"> and these are documented on the official repository</w:t>
+      </w:r>
+      <w:r>
+        <w:rPr>
+          <w:lang w:val="en-US"/>
+        </w:rPr>
+        <w:t xml:space="preserve"> [10]</w:t>
+      </w:r>
+      <w:r>
+        <w:rPr>
+          <w:lang w:val="en-US"/>
+        </w:rPr>
+        <w:t>.</w:t>
+      </w:r>
+      <w:r>
+        <w:rPr>
+          <w:lang w:val="en-US"/>
+        </w:rPr>
+        <w:t xml:space="preserve"> Other characteristics of an Xrootd server that assure a high-performance data availability are load-balancing, optimal use of hardware resources (like sockets, memory, CPU), cooperation between different (Xrootd) servers, minimize the number of jobs that have to be restarted due to a server or network problem.</w:t>
+      </w:r>
+    </w:p>
+    <w:p>
+      <w:pPr>
+        <w:pStyle w:val="BodyText"/>
+        <w:rPr>
+          <w:lang w:val="en-US"/>
+        </w:rPr>
+      </w:pPr>
+      <w:r>
+        <w:rPr>
+          <w:lang w:val="en-US"/>
+        </w:rPr>
+        <w:t xml:space="preserve">The </w:t>
+      </w:r>
+      <w:r>
+        <w:rPr>
+          <w:lang w:val="en-US"/>
+        </w:rPr>
+        <w:t>Xrootd</w:t>
+      </w:r>
+      <w:r>
+        <w:rPr>
+          <w:lang w:val="en-US"/>
+        </w:rPr>
+        <w:t xml:space="preserve"> server architecture is composed of four main layers</w:t>
+      </w:r>
+      <w:r>
+        <w:rPr>
+          <w:lang w:val="en-US"/>
+        </w:rPr>
+        <w:t>, namely: Network layer, Protocol layer, File-system layer and a Storage laye</w:t>
+      </w:r>
+      <w:r>
+        <w:rPr>
+          <w:lang w:val="en-US"/>
+        </w:rPr>
+        <w:t>r</w:t>
+      </w:r>
+      <w:r>
+        <w:rPr>
+          <w:lang w:val="en-US"/>
+        </w:rPr>
+        <w:t xml:space="preserve"> (see Fig. 2)</w:t>
+      </w:r>
+      <w:r>
+        <w:rPr>
+          <w:lang w:val="en-US"/>
+        </w:rPr>
+        <w:t>.</w:t>
+      </w:r>
+      <w:r>
+        <w:rPr>
+          <w:lang w:val="en-US"/>
+        </w:rPr>
+        <w:t xml:space="preserve"> Being developed </w:t>
+      </w:r>
+      <w:r>
+        <w:rPr>
+          <w:lang w:val="en-US"/>
+        </w:rPr>
+        <w:t xml:space="preserve">on </w:t>
+      </w:r>
+      <w:r>
+        <w:rPr>
+          <w:lang w:val="en-US"/>
+        </w:rPr>
+        <w:t xml:space="preserve">a </w:t>
+      </w:r>
+      <w:r>
+        <w:rPr>
+          <w:lang w:val="en-US"/>
+        </w:rPr>
+        <w:t>run-time plug-in mechanism, new features can be added into the framework with little effort.</w:t>
+      </w:r>
+      <w:r>
+        <w:rPr>
+          <w:lang w:val="en-US"/>
+        </w:rPr>
+        <w:t xml:space="preserve"> The main reasons for developing the Xrootd within a layered model are the optimization of specific functionalities while minimizing resource usage and isolation of services allows for dynamical loading (determining in this </w:t>
+      </w:r>
+      <w:r>
+        <w:rPr>
+          <w:lang w:val="en-US"/>
+        </w:rPr>
+        <w:t>way which</w:t>
+      </w:r>
+      <w:r>
+        <w:rPr>
+          <w:lang w:val="en-US"/>
+        </w:rPr>
+        <w:t xml:space="preserve"> implementation works best in a particular environment [1]).</w:t>
+      </w:r>
+    </w:p>
+    <w:p>
+      <w:pPr>
+        <w:pStyle w:val="Heading2"/>
+        <w:rPr>
+          <w:noProof w:val="0"/>
+        </w:rPr>
+      </w:pPr>
+      <w:r>
+        <w:rPr>
+          <w:noProof w:val="0"/>
+        </w:rPr>
+        <w:t>Client-side Xrootd</w:t>
+      </w:r>
+    </w:p>
+    <w:p>
+      <w:pPr>
+        <w:pStyle w:val="BodyText"/>
+        <w:rPr>
+          <w:lang w:val="en-US"/>
+        </w:rPr>
+      </w:pPr>
+      <w:r>
+        <w:rPr>
+          <w:lang w:val="en-US"/>
+        </w:rPr>
+        <w:t xml:space="preserve">The client </w:t>
+      </w:r>
+      <w:r>
+        <w:rPr>
+          <w:lang w:val="en-US"/>
+        </w:rPr>
+        <w:t>part</w:t>
+      </w:r>
+      <w:r>
+        <w:rPr>
+          <w:lang w:val="en-US"/>
+        </w:rPr>
+        <w:t xml:space="preserve"> (XrdClient)</w:t>
+      </w:r>
+      <w:r>
+        <w:rPr>
+          <w:lang w:val="en-US"/>
+        </w:rPr>
+        <w:t xml:space="preserve"> of the Xrootd framework is built as a ROOT and POSIX compliant system</w:t>
+      </w:r>
+      <w:r>
+        <w:rPr>
+          <w:lang w:val="en-US"/>
+        </w:rPr>
+        <w:t xml:space="preserve"> </w:t>
+      </w:r>
+      <w:r>
+        <w:rPr>
+          <w:lang w:val="en-US"/>
+        </w:rPr>
+        <w:t>[1]</w:t>
+      </w:r>
+      <w:r>
+        <w:rPr>
+          <w:lang w:val="en-US"/>
+        </w:rPr>
+        <w:t xml:space="preserve">, and its core functionality </w:t>
+      </w:r>
+      <w:r>
+        <w:rPr>
+          <w:lang w:val="en-US"/>
+        </w:rPr>
+        <w:t xml:space="preserve">provide </w:t>
+      </w:r>
+      <w:r>
+        <w:rPr>
+          <w:lang w:val="en-US"/>
+        </w:rPr>
+        <w:t xml:space="preserve">implementations </w:t>
+      </w:r>
+      <w:r>
+        <w:rPr>
+          <w:lang w:val="en-US"/>
+        </w:rPr>
+        <w:t>like:</w:t>
+      </w:r>
+    </w:p>
+    <w:p>
+      <w:pPr>
+        <w:pStyle w:val="BodyText"/>
+        <w:numPr>
+          <w:ilvl w:val="0"/>
+          <w:numId w:val="25"/>
+        </w:numPr>
+      </w:pPr>
+      <w:r>
+        <w:rPr>
+          <w:lang w:val="en-US"/>
+        </w:rPr>
+        <w:t>A communication protocol: this allows for requesting access to an Xrootd server through an authentication process and also giving access to the desired data resources which.</w:t>
+      </w:r>
+    </w:p>
+    <w:p>
+      <w:pPr>
+        <w:pStyle w:val="BodyText"/>
+        <w:numPr>
+          <w:ilvl w:val="0"/>
+          <w:numId w:val="25"/>
+        </w:numPr>
+      </w:pPr>
+      <w:r>
+        <w:rPr>
+          <w:lang w:val="en-US"/>
+        </w:rPr>
+        <w:t xml:space="preserve">Handler for </w:t>
+      </w:r>
+      <w:r>
+        <w:rPr>
+          <w:lang w:val="en-US"/>
+        </w:rPr>
+        <w:t xml:space="preserve">any </w:t>
+      </w:r>
+      <w:r>
+        <w:rPr>
+          <w:lang w:val="en-US"/>
+        </w:rPr>
+        <w:t>communication erro</w:t>
+      </w:r>
+      <w:r>
+        <w:rPr>
+          <w:lang w:val="en-US"/>
+        </w:rPr>
+        <w:t>rs. This is done through a development of high-level communication policies at the client side.</w:t>
+      </w:r>
+    </w:p>
+    <w:p>
+      <w:pPr>
+        <w:pStyle w:val="BodyText"/>
+        <w:numPr>
+          <w:ilvl w:val="0"/>
+          <w:numId w:val="25"/>
+        </w:numPr>
+      </w:pPr>
+      <w:r>
+        <w:rPr>
+          <w:lang w:val="en-US"/>
+        </w:rPr>
+        <w:t>Connections to a server need to support multiple and independent data streams.</w:t>
+      </w:r>
+    </w:p>
+    <w:p>
+      <w:pPr>
+        <w:pStyle w:val="BodyText"/>
+        <w:rPr>
+          <w:lang w:val="en-US"/>
+        </w:rPr>
+      </w:pPr>
+      <w:r>
+        <w:rPr>
+          <w:lang w:val="en-US"/>
+        </w:rPr>
+        <w:t>Xrootd client is made up of three layers, each with a different characteristic</w:t>
+      </w:r>
+      <w:r>
+        <w:rPr>
+          <w:lang w:val="en-US"/>
+        </w:rPr>
+        <w:t xml:space="preserve"> [3].</w:t>
+      </w:r>
+    </w:p>
+    <w:p>
+      <w:pPr>
+        <w:pStyle w:val="Heading3"/>
+        <w:rPr>
+          <w:i w:val="0"/>
+          <w:iCs w:val="0"/>
+        </w:rPr>
+      </w:pPr>
+      <w:r>
+        <w:rPr>
+          <w:i w:val="0"/>
+          <w:iCs w:val="0"/>
+        </w:rPr>
+        <w:t>The interface layer</w:t>
+      </w:r>
+      <w:r>
+        <w:rPr>
+          <w:i w:val="0"/>
+          <w:iCs w:val="0"/>
+        </w:rPr>
+        <w:t>.</w:t>
+      </w:r>
+    </w:p>
+    <w:p>
+      <w:pPr>
+        <w:pStyle w:val="Heading3"/>
+        <w:rPr>
+          <w:i w:val="0"/>
+          <w:iCs w:val="0"/>
+        </w:rPr>
+      </w:pPr>
+      <w:r>
+        <w:rPr>
+          <w:i w:val="0"/>
+          <w:iCs w:val="0"/>
+        </w:rPr>
+        <w:t>High-level communication layer</w:t>
+      </w:r>
+      <w:r>
+        <w:rPr>
+          <w:i w:val="0"/>
+          <w:iCs w:val="0"/>
+        </w:rPr>
+        <w:t>.</w:t>
+      </w:r>
+    </w:p>
+    <w:p>
+      <w:pPr>
+        <w:pStyle w:val="Heading3"/>
+        <w:rPr>
+          <w:i w:val="0"/>
+          <w:iCs w:val="0"/>
+        </w:rPr>
+      </w:pPr>
+      <w:r>
+        <w:rPr>
+          <w:i w:val="0"/>
+          <w:iCs w:val="0"/>
+        </w:rPr>
+        <w:t>Low-level communication layer</w:t>
+      </w:r>
+      <w:r>
+        <w:rPr>
+          <w:i w:val="0"/>
+          <w:iCs w:val="0"/>
+        </w:rPr>
+        <w:t>.</w:t>
+      </w:r>
+    </w:p>
+    <w:p/>
+    <w:p>
+      <w:pPr>
+        <w:pStyle w:val="BodyText"/>
+        <w:rPr>
+          <w:lang w:val="en-US"/>
+        </w:rPr>
+      </w:pPr>
+      <w:r>
+        <w:rPr>
+          <w:lang w:val="en-US"/>
+        </w:rPr>
+        <w:t xml:space="preserve">The client </w:t>
+      </w:r>
+      <w:r>
+        <w:rPr>
+          <w:lang w:val="en-US"/>
+        </w:rPr>
+        <w:t>is taking care of data caching, pipelining, parallelizing and aggregating requests which will provide benefits in terms of latency and throughput.</w:t>
+      </w:r>
+      <w:r>
+        <w:rPr>
+          <w:lang w:val="en-US"/>
+        </w:rPr>
+        <w:t xml:space="preserve"> This layered implementation of the XrdClient object assures data accessing methods (e.g. access files, create files, manipulate the data) </w:t>
+      </w:r>
+      <w:r>
+        <w:rPr>
+          <w:lang w:val="en-US"/>
+        </w:rPr>
+        <w:t>but also the optimization of the data access</w:t>
+      </w:r>
+      <w:r>
+        <w:rPr>
+          <w:lang w:val="en-US"/>
+        </w:rPr>
+        <w:t>ing process</w:t>
+      </w:r>
+      <w:r>
+        <w:rPr>
+          <w:lang w:val="en-US"/>
+        </w:rPr>
+        <w:t xml:space="preserve"> </w:t>
+      </w:r>
+      <w:r>
+        <w:rPr>
+          <w:lang w:val="en-US"/>
+        </w:rPr>
+        <w:t xml:space="preserve">- </w:t>
+      </w:r>
+      <w:r>
+        <w:rPr>
+          <w:lang w:val="en-US"/>
+        </w:rPr>
+        <w:t>request aggregation [3]. The POSIX interface of the XrdClient is implemented through a shared library which takes any POSIX specific call and routes it to the XrdClient</w:t>
+      </w:r>
+      <w:r>
+        <w:rPr>
+          <w:lang w:val="en-US"/>
+        </w:rPr>
+        <w:t>.</w:t>
+      </w:r>
+    </w:p>
+    <w:p>
+      <w:pPr>
+        <w:pStyle w:val="Heading1"/>
+        <w:rPr>
+          <w:noProof w:val="0"/>
+        </w:rPr>
+      </w:pPr>
+      <w:r>
+        <w:rPr>
+          <w:noProof w:val="0"/>
+        </w:rPr>
+        <w:t>Prepare Your Paper Before Styling</w:t>
+      </w:r>
+    </w:p>
+    <w:p>
+      <w:pPr>
+        <w:pStyle w:val="BodyText"/>
+        <w:rPr>
+          <w:lang w:val="en-US"/>
+        </w:rPr>
+      </w:pPr>
+      <w:r>
+        <w:rPr>
+          <w:lang w:val="en-US"/>
+        </w:rPr>
+        <w:t xml:space="preserve">Before you begin to format your paper, first write and save the content as a separate text file. </w:t>
+      </w:r>
+      <w:r>
+        <w:rPr>
+          <w:lang w:val="en-US"/>
+        </w:rPr>
+        <w:t>Complete all content and organizational editing before formatting. Please note sections A-D below for more information on proofreading, spelling and grammar.</w:t>
+      </w:r>
+      <w:r>
+        <w:t xml:space="preserve"> </w:t>
+      </w:r>
+    </w:p>
+    <w:p>
+      <w:pPr>
+        <w:pStyle w:val="Heading5"/>
+        <w:rPr>
+          <w:noProof w:val="0"/>
+        </w:rPr>
+      </w:pPr>
+      <w:r>
+        <w:rPr>
+          <w:noProof w:val="0"/>
+        </w:rPr>
+        <w:t>Acknowledgmen</w:t>
+      </w:r>
+      <w:r>
+        <w:rPr>
+          <w:noProof w:val="0"/>
+        </w:rPr>
+        <w:t>ts</w:t>
+      </w:r>
+    </w:p>
+    <w:p>
+      <w:pPr>
+        <w:pStyle w:val="BodyText"/>
+        <w:rPr>
+          <w:lang w:val="en-US"/>
+        </w:rPr>
+      </w:pPr>
+      <w:r>
+        <w:rPr>
+          <w:lang w:val="en-US"/>
+        </w:rPr>
+        <w:t>Thank you all.</w:t>
+      </w:r>
+    </w:p>
+    <w:p>
+      <w:pPr>
+        <w:pStyle w:val="Heading5"/>
+        <w:rPr>
+          <w:noProof w:val="0"/>
+        </w:rPr>
+      </w:pPr>
+      <w:r>
+        <w:rPr>
+          <w:noProof w:val="0"/>
+        </w:rPr>
+        <w:t>References</w:t>
+      </w:r>
+    </w:p>
+    <w:p>
+      <w:pPr>
+        <w:pStyle w:val="references"/>
+        <w:ind w:left="354" w:hanging="354"/>
+        <w:rPr>
+          <w:noProof w:val="0"/>
+        </w:rPr>
+      </w:pPr>
+      <w:r>
+        <w:rPr>
+          <w:noProof w:val="0"/>
+        </w:rPr>
+        <w:t>Dorigo, A., Elmer, P., Furano, F., &amp; Hanushevsky, A. (2005, March). XROOTD/TXNetFile: a highly scalable architecture for data access in the ROOT environment. In Proceedings of the 4th WSEAS International Conference on Telecommunications and Informatics (p. 46). World Scientific and Engineering Academy and Society (WSEAS).</w:t>
+      </w:r>
+    </w:p>
+    <w:p>
+      <w:pPr>
+        <w:pStyle w:val="references"/>
+        <w:ind w:left="354" w:hanging="354"/>
+        <w:rPr>
+          <w:noProof w:val="0"/>
+        </w:rPr>
+      </w:pPr>
+      <w:r>
+        <w:rPr>
+          <w:noProof w:val="0"/>
+        </w:rPr>
+        <w:t>Bauerdick, L., Benjamin, D., Bloom, K., Bockelman, B., Bradley, D., Dasu, S., ... &amp; Lesny, D. (2012, December). Using xrootd to federate regional storage. In Journal of Physics: Conference Series (Vol. 396, No. 4, p. 042009). IOP Publishing.</w:t>
+      </w:r>
+    </w:p>
+    <w:p>
+      <w:pPr>
+        <w:pStyle w:val="references"/>
+        <w:ind w:left="354" w:hanging="354"/>
+        <w:rPr>
+          <w:noProof w:val="0"/>
+        </w:rPr>
+      </w:pPr>
+      <w:r>
+        <w:rPr>
+          <w:noProof w:val="0"/>
+        </w:rPr>
+        <w:t>Boeheim, C., Hanushevsky, A., Leith, D., Melen, R., Mount, R., Pulliam, T., &amp; Weeks, B. (2006). Scalla: Scalable cluster architecture for low latency access using xrootd and olbd servers. Technical report, Stanford Linear Accelerator Center.</w:t>
+      </w:r>
+    </w:p>
+    <w:p>
+      <w:pPr>
+        <w:pStyle w:val="references"/>
+        <w:ind w:left="354" w:hanging="354"/>
+        <w:rPr>
+          <w:noProof w:val="0"/>
+        </w:rPr>
+      </w:pPr>
+      <w:r>
+        <w:rPr>
+          <w:noProof w:val="0"/>
+        </w:rPr>
+        <w:t>Fajardo, E., Tadel, A., Tadel, M., Steer, B., Martin, T., &amp; Würthwein, F. (2018, September). A federated Xrootd cache. In Journal of Physics: Conference Series (Vol. 1085, No. 3, p. 032025). IOP Publishing.</w:t>
+      </w:r>
+    </w:p>
+    <w:p>
+      <w:pPr>
+        <w:pStyle w:val="references"/>
+        <w:ind w:left="354" w:hanging="354"/>
+        <w:rPr>
+          <w:noProof w:val="0"/>
+        </w:rPr>
+      </w:pPr>
+      <w:r>
+        <w:rPr>
+          <w:noProof w:val="0"/>
+        </w:rPr>
+        <w:t>Gardner, R., Campana, S., Duckeck, G., Elmsheuser, J., Hanushevsky, A., Hönig, F. G., ... &amp; Yang, W. (2014, June). Data federation strategies for ATLAS using XRootD. In Journal of Physics: Conference Series (Vol. 513, No. 4, p. 042049).</w:t>
+      </w:r>
+    </w:p>
+    <w:p>
+      <w:pPr>
+        <w:pStyle w:val="references"/>
+        <w:rPr>
+          <w:noProof w:val="0"/>
+        </w:rPr>
+      </w:pPr>
+      <w:r>
+        <w:rPr>
+          <w:noProof w:val="0"/>
+        </w:rPr>
+        <w:t>Simon, M. (2019, March 08). XRootD Client Configuration &amp; API Reference. Retrieved November 03, 2020, from https://xrootd.slac.stanford.edu/doc/xrdcl-docs/www/xrdcldocs.html</w:t>
+      </w:r>
+    </w:p>
+    <w:p>
+      <w:pPr>
+        <w:pStyle w:val="references"/>
+        <w:ind w:left="354" w:hanging="354"/>
+        <w:rPr>
+          <w:noProof w:val="0"/>
+        </w:rPr>
+      </w:pPr>
+      <w:r>
+        <w:rPr>
+          <w:noProof w:val="0"/>
+        </w:rPr>
+        <w:t xml:space="preserve">The Worldwide LHC Computing Grid (WLCG), </w:t>
+      </w:r>
+      <w:r>
+        <w:rPr>
+          <w:noProof w:val="0"/>
+        </w:rPr>
+        <w:t>http://wlcg.web.cern.ch/</w:t>
+      </w:r>
+    </w:p>
+    <w:p>
+      <w:pPr>
+        <w:pStyle w:val="references"/>
+        <w:ind w:left="354" w:hanging="354"/>
+        <w:rPr>
+          <w:noProof w:val="0"/>
+        </w:rPr>
+      </w:pPr>
+      <w:r>
+        <w:rPr>
+          <w:noProof w:val="0"/>
+        </w:rPr>
+        <w:lastRenderedPageBreak/>
+        <w:t xml:space="preserve">De Witt, S., &amp; Lahiff, A. (2014). Quantifying </w:t>
+      </w:r>
+      <w:r>
+        <w:rPr>
+          <w:noProof w:val="0"/>
+        </w:rPr>
+        <w:t>XRootD</w:t>
+      </w:r>
+      <w:r>
+        <w:rPr>
+          <w:noProof w:val="0"/>
+        </w:rPr>
+        <w:t xml:space="preserve"> scalability and overheads. In Journal of Physics: Conference Series (Vol. 513, No. 3, p. 032025). IOP Publishing.</w:t>
+      </w:r>
+    </w:p>
+    <w:p>
+      <w:pPr>
+        <w:pStyle w:val="references"/>
+        <w:rPr>
+          <w:noProof w:val="0"/>
+        </w:rPr>
+      </w:pPr>
+      <w:r>
+        <w:rPr>
+          <w:noProof w:val="0"/>
+        </w:rPr>
+        <w:t>Pyxrootd: Python bindings for XRootD.</w:t>
+      </w:r>
+      <w:r>
+        <w:rPr>
+          <w:noProof w:val="0"/>
+        </w:rPr>
+        <w:t xml:space="preserve"> </w:t>
+      </w:r>
+      <w:r>
+        <w:rPr>
+          <w:noProof w:val="0"/>
+        </w:rPr>
+        <w:t xml:space="preserve"> Retrieved November 03, 2020, from </w:t>
+      </w:r>
+      <w:r>
+        <w:rPr>
+          <w:noProof w:val="0"/>
+        </w:rPr>
+        <w:t>https://xrootd.slac.stanford.edu/doc/python/xrootd-python-0.1.0/</w:t>
+      </w:r>
+    </w:p>
+    <w:p>
+      <w:pPr>
+        <w:pStyle w:val="references"/>
+        <w:rPr>
+          <w:noProof w:val="0"/>
+        </w:rPr>
+        <w:sectPr>
+          <w:type w:val="continuous"/>
+          <w:pgSz w:w="11906" w:h="16838" w:code="9"/>
+          <w:pgMar w:top="1080" w:right="907" w:bottom="1440" w:left="907" w:header="720" w:footer="720" w:gutter="0"/>
+          <w:cols w:num="2" w:space="360"/>
+          <w:docGrid w:linePitch="360"/>
+        </w:sectPr>
+      </w:pPr>
+      <w:r>
+        <w:rPr>
+          <w:noProof w:val="0"/>
+        </w:rPr>
+        <w:t>Xrootd</w:t>
+      </w:r>
+      <w:r>
+        <w:rPr>
+          <w:noProof w:val="0"/>
+        </w:rPr>
+        <w:t>:</w:t>
+      </w:r>
+      <w:r>
+        <w:rPr>
+          <w:noProof w:val="0"/>
+        </w:rPr>
+        <w:t xml:space="preserve"> </w:t>
+      </w:r>
+      <w:r>
+        <w:rPr>
+          <w:noProof w:val="0"/>
+        </w:rPr>
+        <w:t>The c</w:t>
+      </w:r>
+      <w:r>
+        <w:rPr>
+          <w:noProof w:val="0"/>
+        </w:rPr>
+        <w:t xml:space="preserve">entral </w:t>
+      </w:r>
+      <w:r>
+        <w:rPr>
+          <w:noProof w:val="0"/>
+        </w:rPr>
+        <w:t xml:space="preserve">GitHub repository, [Source Code available on November </w:t>
+      </w:r>
+      <w:r>
+        <w:rPr>
+          <w:noProof w:val="0"/>
+        </w:rPr>
+        <w:t>03,</w:t>
+      </w:r>
+      <w:r>
+        <w:rPr>
+          <w:noProof w:val="0"/>
+        </w:rPr>
+        <w:t xml:space="preserve"> 2020]:</w:t>
+      </w:r>
+      <w:r>
+        <w:t xml:space="preserve"> </w:t>
+      </w:r>
+      <w:hyperlink r:id="rId11" w:history="1">
+        <w:r>
+          <w:rPr>
+            <w:rStyle w:val="Hyperlink"/>
+            <w:noProof w:val="0"/>
+          </w:rPr>
+          <w:t>https://github.com/xrootd/xroot</w:t>
+        </w:r>
+        <w:r>
+          <w:rPr>
+            <w:rStyle w:val="Hyperlink"/>
+            <w:noProof w:val="0"/>
+          </w:rPr>
+          <w:t>d</w:t>
+        </w:r>
+      </w:hyperlink>
+      <w:r>
+        <w:rPr>
+          <w:noProof w:val="0"/>
+        </w:rPr>
+        <w:t xml:space="preserve">. </w:t>
+      </w:r>
+    </w:p>
+    <w:p>
+      <w:pPr>
+        <w:pStyle w:val="references"/>
+        <w:numPr>
+          <w:ilvl w:val="0"/>
+          <w:numId w:val="0"/>
+        </w:numPr>
+        <w:rPr>
+          <w:noProof w:val="0"/>
+        </w:rPr>
+        <w:sectPr>
+          <w:type w:val="continuous"/>
+          <w:pgSz w:w="11906" w:h="16838" w:code="9"/>
+          <w:pgMar w:top="1080" w:right="907" w:bottom="1440" w:left="907" w:header="720" w:footer="720" w:gutter="0"/>
+          <w:cols w:num="2" w:space="360"/>
+          <w:docGrid w:linePitch="360"/>
+        </w:sectPr>
+      </w:pPr>
+    </w:p>
+    <w:p>
+      <w:pPr>
+        <w:jc w:val="both"/>
+      </w:pPr>
     </w:p>
     <w:sectPr>
       <w:type w:val="continuous"/>
@@ -2427,6 +2622,119 @@
     </w:lvl>
   </w:abstractNum>
   <w:abstractNum w:abstractNumId="11" w15:restartNumberingAfterBreak="0">
+    <w:nsid w:val="02151535"/>
+    <w:multiLevelType w:val="hybridMultilevel"/>
+    <w:tmpl w:val="B1FA3664"/>
+    <w:lvl w:ilvl="0" w:tplc="08090001">
+      <w:start w:val="1"/>
+      <w:numFmt w:val="bullet"/>
+      <w:lvlText w:val=""/>
+      <w:lvlJc w:val="left"/>
+      <w:pPr>
+        <w:ind w:left="648" w:hanging="360"/>
+      </w:pPr>
+      <w:rPr>
+        <w:rFonts w:ascii="Symbol" w:hAnsi="Symbol" w:hint="default"/>
+      </w:rPr>
+    </w:lvl>
+    <w:lvl w:ilvl="1" w:tplc="08090003" w:tentative="1">
+      <w:start w:val="1"/>
+      <w:numFmt w:val="bullet"/>
+      <w:lvlText w:val="o"/>
+      <w:lvlJc w:val="left"/>
+      <w:pPr>
+        <w:ind w:left="1368" w:hanging="360"/>
+      </w:pPr>
+      <w:rPr>
+        <w:rFonts w:ascii="Courier New" w:hAnsi="Courier New" w:cs="Courier New" w:hint="default"/>
+      </w:rPr>
+    </w:lvl>
+    <w:lvl w:ilvl="2" w:tplc="08090005" w:tentative="1">
+      <w:start w:val="1"/>
+      <w:numFmt w:val="bullet"/>
+      <w:lvlText w:val=""/>
+      <w:lvlJc w:val="left"/>
+      <w:pPr>
+        <w:ind w:left="2088" w:hanging="360"/>
+      </w:pPr>
+      <w:rPr>
+        <w:rFonts w:ascii="Wingdings" w:hAnsi="Wingdings" w:hint="default"/>
+      </w:rPr>
+    </w:lvl>
+    <w:lvl w:ilvl="3" w:tplc="08090001" w:tentative="1">
+      <w:start w:val="1"/>
+      <w:numFmt w:val="bullet"/>
+      <w:lvlText w:val=""/>
+      <w:lvlJc w:val="left"/>
+      <w:pPr>
+        <w:ind w:left="2808" w:hanging="360"/>
+      </w:pPr>
+      <w:rPr>
+        <w:rFonts w:ascii="Symbol" w:hAnsi="Symbol" w:hint="default"/>
+      </w:rPr>
+    </w:lvl>
+    <w:lvl w:ilvl="4" w:tplc="08090003" w:tentative="1">
+      <w:start w:val="1"/>
+      <w:numFmt w:val="bullet"/>
+      <w:lvlText w:val="o"/>
+      <w:lvlJc w:val="left"/>
+      <w:pPr>
+        <w:ind w:left="3528" w:hanging="360"/>
+      </w:pPr>
+      <w:rPr>
+        <w:rFonts w:ascii="Courier New" w:hAnsi="Courier New" w:cs="Courier New" w:hint="default"/>
+      </w:rPr>
+    </w:lvl>
+    <w:lvl w:ilvl="5" w:tplc="08090005" w:tentative="1">
+      <w:start w:val="1"/>
+      <w:numFmt w:val="bullet"/>
+      <w:lvlText w:val=""/>
+      <w:lvlJc w:val="left"/>
+      <w:pPr>
+        <w:ind w:left="4248" w:hanging="360"/>
+      </w:pPr>
+      <w:rPr>
+        <w:rFonts w:ascii="Wingdings" w:hAnsi="Wingdings" w:hint="default"/>
+      </w:rPr>
+    </w:lvl>
+    <w:lvl w:ilvl="6" w:tplc="08090001" w:tentative="1">
+      <w:start w:val="1"/>
+      <w:numFmt w:val="bullet"/>
+      <w:lvlText w:val=""/>
+      <w:lvlJc w:val="left"/>
+      <w:pPr>
+        <w:ind w:left="4968" w:hanging="360"/>
+      </w:pPr>
+      <w:rPr>
+        <w:rFonts w:ascii="Symbol" w:hAnsi="Symbol" w:hint="default"/>
+      </w:rPr>
+    </w:lvl>
+    <w:lvl w:ilvl="7" w:tplc="08090003" w:tentative="1">
+      <w:start w:val="1"/>
+      <w:numFmt w:val="bullet"/>
+      <w:lvlText w:val="o"/>
+      <w:lvlJc w:val="left"/>
+      <w:pPr>
+        <w:ind w:left="5688" w:hanging="360"/>
+      </w:pPr>
+      <w:rPr>
+        <w:rFonts w:ascii="Courier New" w:hAnsi="Courier New" w:cs="Courier New" w:hint="default"/>
+      </w:rPr>
+    </w:lvl>
+    <w:lvl w:ilvl="8" w:tplc="08090005" w:tentative="1">
+      <w:start w:val="1"/>
+      <w:numFmt w:val="bullet"/>
+      <w:lvlText w:val=""/>
+      <w:lvlJc w:val="left"/>
+      <w:pPr>
+        <w:ind w:left="6408" w:hanging="360"/>
+      </w:pPr>
+      <w:rPr>
+        <w:rFonts w:ascii="Wingdings" w:hAnsi="Wingdings" w:hint="default"/>
+      </w:rPr>
+    </w:lvl>
+  </w:abstractNum>
+  <w:abstractNum w:abstractNumId="12" w15:restartNumberingAfterBreak="0">
     <w:nsid w:val="1E177E97"/>
     <w:multiLevelType w:val="hybridMultilevel"/>
     <w:tmpl w:val="A6463BCE"/>
@@ -2512,7 +2820,7 @@
       </w:pPr>
     </w:lvl>
   </w:abstractNum>
-  <w:abstractNum w:abstractNumId="12" w15:restartNumberingAfterBreak="0">
+  <w:abstractNum w:abstractNumId="13" w15:restartNumberingAfterBreak="0">
     <w:nsid w:val="20AF0333"/>
     <w:multiLevelType w:val="hybridMultilevel"/>
     <w:tmpl w:val="CB0E7F4E"/>
@@ -2654,7 +2962,7 @@
       </w:rPr>
     </w:lvl>
   </w:abstractNum>
-  <w:abstractNum w:abstractNumId="13" w15:restartNumberingAfterBreak="0">
+  <w:abstractNum w:abstractNumId="14" w15:restartNumberingAfterBreak="0">
     <w:nsid w:val="26FE1FCF"/>
     <w:multiLevelType w:val="hybridMultilevel"/>
     <w:tmpl w:val="33826962"/>
@@ -2815,7 +3123,7 @@
       </w:rPr>
     </w:lvl>
   </w:abstractNum>
-  <w:abstractNum w:abstractNumId="14" w15:restartNumberingAfterBreak="0">
+  <w:abstractNum w:abstractNumId="15" w15:restartNumberingAfterBreak="0">
     <w:nsid w:val="37660336"/>
     <w:multiLevelType w:val="hybridMultilevel"/>
     <w:tmpl w:val="754EAC84"/>
@@ -2956,7 +3264,7 @@
       </w:rPr>
     </w:lvl>
   </w:abstractNum>
-  <w:abstractNum w:abstractNumId="15" w15:restartNumberingAfterBreak="0">
+  <w:abstractNum w:abstractNumId="16" w15:restartNumberingAfterBreak="0">
     <w:nsid w:val="39E54FC6"/>
     <w:multiLevelType w:val="singleLevel"/>
     <w:tmpl w:val="5B7288D4"/>
@@ -2976,7 +3284,7 @@
       </w:rPr>
     </w:lvl>
   </w:abstractNum>
-  <w:abstractNum w:abstractNumId="16" w15:restartNumberingAfterBreak="0">
+  <w:abstractNum w:abstractNumId="17" w15:restartNumberingAfterBreak="0">
     <w:nsid w:val="4189603E"/>
     <w:multiLevelType w:val="multilevel"/>
     <w:tmpl w:val="0AB06E12"/>
@@ -3183,7 +3491,7 @@
       </w:rPr>
     </w:lvl>
   </w:abstractNum>
-  <w:abstractNum w:abstractNumId="17" w15:restartNumberingAfterBreak="0">
+  <w:abstractNum w:abstractNumId="18" w15:restartNumberingAfterBreak="0">
     <w:nsid w:val="493C3F76"/>
     <w:multiLevelType w:val="hybridMultilevel"/>
     <w:tmpl w:val="9A9E418C"/>
@@ -3294,7 +3602,7 @@
       </w:pPr>
     </w:lvl>
   </w:abstractNum>
-  <w:abstractNum w:abstractNumId="18" w15:restartNumberingAfterBreak="0">
+  <w:abstractNum w:abstractNumId="19" w15:restartNumberingAfterBreak="0">
     <w:nsid w:val="52CA544A"/>
     <w:multiLevelType w:val="singleLevel"/>
     <w:tmpl w:val="AED6D67E"/>
@@ -3321,7 +3629,7 @@
       </w:rPr>
     </w:lvl>
   </w:abstractNum>
-  <w:abstractNum w:abstractNumId="19" w15:restartNumberingAfterBreak="0">
+  <w:abstractNum w:abstractNumId="20" w15:restartNumberingAfterBreak="0">
     <w:nsid w:val="6C402C58"/>
     <w:multiLevelType w:val="hybridMultilevel"/>
     <w:tmpl w:val="9A1CA078"/>
@@ -3466,7 +3774,7 @@
       </w:rPr>
     </w:lvl>
   </w:abstractNum>
-  <w:abstractNum w:abstractNumId="20" w15:restartNumberingAfterBreak="0">
+  <w:abstractNum w:abstractNumId="21" w15:restartNumberingAfterBreak="0">
     <w:nsid w:val="6CD32DA8"/>
     <w:multiLevelType w:val="singleLevel"/>
     <w:tmpl w:val="166470C2"/>
@@ -3493,40 +3801,40 @@
     </w:lvl>
   </w:abstractNum>
   <w:num w:numId="1">
+    <w:abstractNumId w:val="15"/>
+  </w:num>
+  <w:num w:numId="2">
+    <w:abstractNumId w:val="20"/>
+  </w:num>
+  <w:num w:numId="3">
     <w:abstractNumId w:val="14"/>
   </w:num>
-  <w:num w:numId="2">
+  <w:num w:numId="4">
+    <w:abstractNumId w:val="17"/>
+  </w:num>
+  <w:num w:numId="5">
+    <w:abstractNumId w:val="17"/>
+  </w:num>
+  <w:num w:numId="6">
+    <w:abstractNumId w:val="17"/>
+  </w:num>
+  <w:num w:numId="7">
+    <w:abstractNumId w:val="17"/>
+  </w:num>
+  <w:num w:numId="8">
     <w:abstractNumId w:val="19"/>
   </w:num>
-  <w:num w:numId="3">
+  <w:num w:numId="9">
+    <w:abstractNumId w:val="21"/>
+  </w:num>
+  <w:num w:numId="10">
+    <w:abstractNumId w:val="16"/>
+  </w:num>
+  <w:num w:numId="11">
     <w:abstractNumId w:val="13"/>
   </w:num>
-  <w:num w:numId="4">
-    <w:abstractNumId w:val="16"/>
-  </w:num>
-  <w:num w:numId="5">
-    <w:abstractNumId w:val="16"/>
-  </w:num>
-  <w:num w:numId="6">
-    <w:abstractNumId w:val="16"/>
-  </w:num>
-  <w:num w:numId="7">
-    <w:abstractNumId w:val="16"/>
-  </w:num>
-  <w:num w:numId="8">
-    <w:abstractNumId w:val="18"/>
-  </w:num>
-  <w:num w:numId="9">
-    <w:abstractNumId w:val="20"/>
-  </w:num>
-  <w:num w:numId="10">
-    <w:abstractNumId w:val="15"/>
-  </w:num>
-  <w:num w:numId="11">
+  <w:num w:numId="12">
     <w:abstractNumId w:val="12"/>
-  </w:num>
-  <w:num w:numId="12">
-    <w:abstractNumId w:val="11"/>
   </w:num>
   <w:num w:numId="13">
     <w:abstractNumId w:val="0"/>
@@ -3562,7 +3870,10 @@
     <w:abstractNumId w:val="1"/>
   </w:num>
   <w:num w:numId="24">
-    <w:abstractNumId w:val="17"/>
+    <w:abstractNumId w:val="18"/>
+  </w:num>
+  <w:num w:numId="25">
+    <w:abstractNumId w:val="11"/>
   </w:num>
 </w:numbering>
 </file>
@@ -4355,6 +4666,24 @@
       <w:u w:val="single"/>
     </w:rPr>
   </w:style>
+  <w:style w:type="paragraph" w:styleId="Caption">
+    <w:name w:val="caption"/>
+    <w:basedOn w:val="Normal"/>
+    <w:next w:val="Normal"/>
+    <w:unhideWhenUsed/>
+    <w:qFormat/>
+    <w:rsid w:val="00595CF2"/>
+    <w:pPr>
+      <w:spacing w:after="200"/>
+    </w:pPr>
+    <w:rPr>
+      <w:i/>
+      <w:iCs/>
+      <w:color w:val="44546A" w:themeColor="text2"/>
+      <w:sz w:val="18"/>
+      <w:szCs w:val="18"/>
+    </w:rPr>
+  </w:style>
 </w:styles>
 </file>
 

</xml_diff>

<commit_message>
adds the concept of xrd client with additional event loop diagram
</commit_message>
<xml_diff>
--- a/pyxrootd.docx
+++ b/pyxrootd.docx
@@ -587,7 +587,7 @@
                                     <pic:cNvPicPr/>
                                   </pic:nvPicPr>
                                   <pic:blipFill>
-                                    <a:blip r:embed="rId9">
+                                    <a:blip r:embed="rId10">
                                       <a:extLst>
                                         <a:ext uri="{28A0092B-C50C-407E-A947-70E740481C1C}">
                                           <a14:useLocalDpi xmlns:a14="http://schemas.microsoft.com/office/drawing/2010/main" val="0"/>
@@ -911,7 +911,7 @@
                                           <pic:cNvPicPr/>
                                         </pic:nvPicPr>
                                         <pic:blipFill>
-                                          <a:blip r:embed="rId10">
+                                          <a:blip r:embed="rId11">
                                             <a:extLst>
                                               <a:ext uri="{28A0092B-C50C-407E-A947-70E740481C1C}">
                                                 <a14:useLocalDpi xmlns:a14="http://schemas.microsoft.com/office/drawing/2010/main" val="0"/>
@@ -998,7 +998,7 @@
                                     <pic:cNvPicPr/>
                                   </pic:nvPicPr>
                                   <pic:blipFill>
-                                    <a:blip r:embed="rId10">
+                                    <a:blip r:embed="rId12">
                                       <a:extLst>
                                         <a:ext uri="{28A0092B-C50C-407E-A947-70E740481C1C}">
                                           <a14:useLocalDpi xmlns:a14="http://schemas.microsoft.com/office/drawing/2010/main" val="0"/>
@@ -1118,7 +1118,75 @@
         <w:rPr>
           <w:lang w:val="en-US"/>
         </w:rPr>
-        <w:t xml:space="preserve">, </w:t>
+        <w:t>, Xrootd</w:t>
+      </w:r>
+      <w:r>
+        <w:rPr>
+          <w:lang w:val="en-US"/>
+        </w:rPr>
+        <w:t xml:space="preserve"> acts like any remote data server, however, it does seem innovative in terms of its scalability, robustness, fault tolerance, job recovery (in case of job failing during an execution), cache mechanism and many more. In fact, a tremendous work (progress) has been done in the recent years, especially for extending the scalability features</w:t>
+      </w:r>
+      <w:r>
+        <w:rPr>
+          <w:lang w:val="en-US"/>
+        </w:rPr>
+        <w:t xml:space="preserve"> (e.g., [1], [8])</w:t>
+      </w:r>
+      <w:r>
+        <w:rPr>
+          <w:lang w:val="en-US"/>
+        </w:rPr>
+        <w:t>, caching</w:t>
+      </w:r>
+      <w:r>
+        <w:rPr>
+          <w:lang w:val="en-US"/>
+        </w:rPr>
+        <w:t xml:space="preserve"> [2] and many more. In fact, the development team is constantly committing new or improved </w:t>
+      </w:r>
+      <w:r>
+        <w:rPr>
+          <w:lang w:val="en-US"/>
+        </w:rPr>
+        <w:t>features,</w:t>
+      </w:r>
+      <w:r>
+        <w:rPr>
+          <w:lang w:val="en-US"/>
+        </w:rPr>
+        <w:t xml:space="preserve"> and these are documented on the official repository</w:t>
+      </w:r>
+      <w:r>
+        <w:rPr>
+          <w:lang w:val="en-US"/>
+        </w:rPr>
+        <w:t xml:space="preserve"> [10]</w:t>
+      </w:r>
+      <w:r>
+        <w:rPr>
+          <w:lang w:val="en-US"/>
+        </w:rPr>
+        <w:t>.</w:t>
+      </w:r>
+      <w:r>
+        <w:rPr>
+          <w:lang w:val="en-US"/>
+        </w:rPr>
+        <w:t xml:space="preserve"> Other characteristics of an Xrootd server that assure a high-performance data availability are load-balancing, optimal use of hardware resources (like sockets, memory, CPU), cooperation between different (Xrootd) servers, minimize the number of jobs that have to be restarted due to a server or network problem.</w:t>
+      </w:r>
+    </w:p>
+    <w:p>
+      <w:pPr>
+        <w:pStyle w:val="BodyText"/>
+        <w:rPr>
+          <w:lang w:val="en-US"/>
+        </w:rPr>
+      </w:pPr>
+      <w:r>
+        <w:rPr>
+          <w:lang w:val="en-US"/>
+        </w:rPr>
+        <w:t xml:space="preserve">The </w:t>
       </w:r>
       <w:r>
         <w:rPr>
@@ -1130,43 +1198,25 @@
         <w:rPr>
           <w:lang w:val="en-US"/>
         </w:rPr>
-        <w:t xml:space="preserve"> acts like any remote data server, however, it does seem innovative in terms of its scalability, robustness, fault tolerance, job recovery (in case of job failing during an execution), cache mechanism and many more. In fact, a tremendous work (progress) has been done in the recent years, especially for extending the scalability features</w:t>
-      </w:r>
-      <w:r>
-        <w:rPr>
-          <w:lang w:val="en-US"/>
-        </w:rPr>
-        <w:t xml:space="preserve"> (e.g., [1], [8])</w:t>
-      </w:r>
-      <w:r>
-        <w:rPr>
-          <w:lang w:val="en-US"/>
-        </w:rPr>
-        <w:t>, caching</w:t>
-      </w:r>
-      <w:r>
-        <w:rPr>
-          <w:lang w:val="en-US"/>
-        </w:rPr>
-        <w:t xml:space="preserve"> [2] and many more. In fact, the development team is constantly committing new or improved </w:t>
-      </w:r>
-      <w:r>
-        <w:rPr>
-          <w:lang w:val="en-US"/>
-        </w:rPr>
-        <w:t>features,</w:t>
-      </w:r>
-      <w:r>
-        <w:rPr>
-          <w:lang w:val="en-US"/>
-        </w:rPr>
-        <w:t xml:space="preserve"> and these are documented on the official repository</w:t>
-      </w:r>
-      <w:r>
-        <w:rPr>
-          <w:lang w:val="en-US"/>
-        </w:rPr>
-        <w:t xml:space="preserve"> [10]</w:t>
+        <w:t xml:space="preserve"> server architecture is composed of four main layers</w:t>
+      </w:r>
+      <w:r>
+        <w:rPr>
+          <w:lang w:val="en-US"/>
+        </w:rPr>
+        <w:t>, namely: Network layer, Protocol layer, File-system layer and a Storage laye</w:t>
+      </w:r>
+      <w:r>
+        <w:rPr>
+          <w:lang w:val="en-US"/>
+        </w:rPr>
+        <w:t>r</w:t>
+      </w:r>
+      <w:r>
+        <w:rPr>
+          <w:lang w:val="en-US"/>
+        </w:rPr>
+        <w:t xml:space="preserve"> (see Fig. 2)</w:t>
       </w:r>
       <w:r>
         <w:rPr>
@@ -1178,7 +1228,57 @@
         <w:rPr>
           <w:lang w:val="en-US"/>
         </w:rPr>
-        <w:t xml:space="preserve"> Other characteristics of an Xrootd server that assure a high-performance data availability are load-balancing, optimal use of hardware resources (like sockets, memory, CPU), cooperation between different (Xrootd) servers, minimize the number of jobs that have to be restarted due to a server or network problem.</w:t>
+        <w:t xml:space="preserve"> Being developed </w:t>
+      </w:r>
+      <w:r>
+        <w:rPr>
+          <w:lang w:val="en-US"/>
+        </w:rPr>
+        <w:t xml:space="preserve">on </w:t>
+      </w:r>
+      <w:r>
+        <w:rPr>
+          <w:lang w:val="en-US"/>
+        </w:rPr>
+        <w:t xml:space="preserve">a </w:t>
+      </w:r>
+      <w:r>
+        <w:rPr>
+          <w:lang w:val="en-US"/>
+        </w:rPr>
+        <w:t>run-time plug-in mechanism, new features can be added into the framework with little effort.</w:t>
+      </w:r>
+      <w:r>
+        <w:rPr>
+          <w:lang w:val="en-US"/>
+        </w:rPr>
+        <w:t xml:space="preserve"> The main reasons for developing the Xrootd within a layered model are the optimization of specific functionalities while minimizing resource usage and isolation of services allows for dynamical loading (determining in this </w:t>
+      </w:r>
+      <w:r>
+        <w:rPr>
+          <w:lang w:val="en-US"/>
+        </w:rPr>
+        <w:t>way which</w:t>
+      </w:r>
+      <w:r>
+        <w:rPr>
+          <w:lang w:val="en-US"/>
+        </w:rPr>
+        <w:t xml:space="preserve"> implementation works best in a particular environment [1]).</w:t>
+      </w:r>
+    </w:p>
+    <w:p>
+      <w:pPr>
+        <w:pStyle w:val="Heading2"/>
+        <w:rPr>
+          <w:noProof w:val="0"/>
+        </w:rPr>
+      </w:pPr>
+      <w:r>
+        <w:rPr>
+          <w:noProof w:val="0"/>
+        </w:rPr>
+        <w:t>Client-side Xrootd</w:t>
       </w:r>
     </w:p>
     <w:p>
@@ -1192,112 +1292,6 @@
         <w:rPr>
           <w:lang w:val="en-US"/>
         </w:rPr>
-        <w:t xml:space="preserve">The </w:t>
-      </w:r>
-      <w:r>
-        <w:rPr>
-          <w:lang w:val="en-US"/>
-        </w:rPr>
-        <w:t>Xrootd</w:t>
-      </w:r>
-      <w:r>
-        <w:rPr>
-          <w:lang w:val="en-US"/>
-        </w:rPr>
-        <w:t xml:space="preserve"> server architecture is composed of four main layers</w:t>
-      </w:r>
-      <w:r>
-        <w:rPr>
-          <w:lang w:val="en-US"/>
-        </w:rPr>
-        <w:t>, namely: Network layer, Protocol layer, File-system layer and a Storage laye</w:t>
-      </w:r>
-      <w:r>
-        <w:rPr>
-          <w:lang w:val="en-US"/>
-        </w:rPr>
-        <w:t>r</w:t>
-      </w:r>
-      <w:r>
-        <w:rPr>
-          <w:lang w:val="en-US"/>
-        </w:rPr>
-        <w:t xml:space="preserve"> (see Fig. 2)</w:t>
-      </w:r>
-      <w:r>
-        <w:rPr>
-          <w:lang w:val="en-US"/>
-        </w:rPr>
-        <w:t>.</w:t>
-      </w:r>
-      <w:r>
-        <w:rPr>
-          <w:lang w:val="en-US"/>
-        </w:rPr>
-        <w:t xml:space="preserve"> Being developed </w:t>
-      </w:r>
-      <w:r>
-        <w:rPr>
-          <w:lang w:val="en-US"/>
-        </w:rPr>
-        <w:t xml:space="preserve">on </w:t>
-      </w:r>
-      <w:r>
-        <w:rPr>
-          <w:lang w:val="en-US"/>
-        </w:rPr>
-        <w:t xml:space="preserve">a </w:t>
-      </w:r>
-      <w:r>
-        <w:rPr>
-          <w:lang w:val="en-US"/>
-        </w:rPr>
-        <w:t>run-time plug-in mechanism, new features can be added into the framework with little effort.</w:t>
-      </w:r>
-      <w:r>
-        <w:rPr>
-          <w:lang w:val="en-US"/>
-        </w:rPr>
-        <w:t xml:space="preserve"> The main reasons for developing the Xrootd within a layered model are the optimization of specific functionalities while minimizing resource usage and isolation of services allows for dynamical loading (determining in this </w:t>
-      </w:r>
-      <w:r>
-        <w:rPr>
-          <w:lang w:val="en-US"/>
-        </w:rPr>
-        <w:t>way which</w:t>
-      </w:r>
-      <w:r>
-        <w:rPr>
-          <w:lang w:val="en-US"/>
-        </w:rPr>
-        <w:t xml:space="preserve"> implementation works best in a particular environment [1]).</w:t>
-      </w:r>
-    </w:p>
-    <w:p>
-      <w:pPr>
-        <w:pStyle w:val="Heading2"/>
-        <w:rPr>
-          <w:noProof w:val="0"/>
-        </w:rPr>
-      </w:pPr>
-      <w:r>
-        <w:rPr>
-          <w:noProof w:val="0"/>
-        </w:rPr>
-        <w:t>Client-side Xrootd</w:t>
-      </w:r>
-    </w:p>
-    <w:p>
-      <w:pPr>
-        <w:pStyle w:val="BodyText"/>
-        <w:rPr>
-          <w:lang w:val="en-US"/>
-        </w:rPr>
-      </w:pPr>
-      <w:r>
-        <w:rPr>
-          <w:lang w:val="en-US"/>
-        </w:rPr>
         <w:t xml:space="preserve">The client </w:t>
       </w:r>
       <w:r>
@@ -1322,19 +1316,7 @@
         <w:rPr>
           <w:lang w:val="en-US"/>
         </w:rPr>
-        <w:t xml:space="preserve"> </w:t>
-      </w:r>
-      <w:r>
-        <w:rPr>
-          <w:lang w:val="en-US"/>
-        </w:rPr>
-        <w:t>[1]</w:t>
-      </w:r>
-      <w:r>
-        <w:rPr>
-          <w:lang w:val="en-US"/>
-        </w:rPr>
-        <w:t xml:space="preserve">, and its core functionality </w:t>
+        <w:t xml:space="preserve"> [1], and its core functionality </w:t>
       </w:r>
       <w:r>
         <w:rPr>
@@ -1365,6 +1347,251 @@
       </w:pPr>
       <w:r>
         <w:rPr>
+          <w:noProof/>
+          <w:lang w:val="en-US"/>
+        </w:rPr>
+        <mc:AlternateContent>
+          <mc:Choice Requires="wps">
+            <w:drawing>
+              <wp:anchor distT="0" distB="0" distL="114300" distR="114300" simplePos="0" relativeHeight="251664384" behindDoc="1" locked="0" layoutInCell="1" allowOverlap="1" wp14:anchorId="1154AD10" wp14:editId="2C89B480">
+                <wp:simplePos x="0" y="0"/>
+                <wp:positionH relativeFrom="margin">
+                  <wp:posOffset>3317240</wp:posOffset>
+                </wp:positionH>
+                <wp:positionV relativeFrom="paragraph">
+                  <wp:posOffset>493123</wp:posOffset>
+                </wp:positionV>
+                <wp:extent cx="3174365" cy="2668905"/>
+                <wp:effectExtent l="0" t="0" r="635" b="0"/>
+                <wp:wrapTight wrapText="bothSides">
+                  <wp:wrapPolygon edited="0">
+                    <wp:start x="0" y="0"/>
+                    <wp:lineTo x="0" y="21482"/>
+                    <wp:lineTo x="21518" y="21482"/>
+                    <wp:lineTo x="21518" y="0"/>
+                    <wp:lineTo x="0" y="0"/>
+                  </wp:wrapPolygon>
+                </wp:wrapTight>
+                <wp:docPr id="1" name="Text Box 8"/>
+                <wp:cNvGraphicFramePr>
+                  <a:graphicFrameLocks xmlns:a="http://schemas.openxmlformats.org/drawingml/2006/main"/>
+                </wp:cNvGraphicFramePr>
+                <a:graphic xmlns:a="http://schemas.openxmlformats.org/drawingml/2006/main">
+                  <a:graphicData uri="http://schemas.microsoft.com/office/word/2010/wordprocessingShape">
+                    <wps:wsp>
+                      <wps:cNvSpPr txBox="1">
+                        <a:spLocks noChangeArrowheads="1"/>
+                      </wps:cNvSpPr>
+                      <wps:spPr bwMode="auto">
+                        <a:xfrm>
+                          <a:off x="0" y="0"/>
+                          <a:ext cx="3174365" cy="2668905"/>
+                        </a:xfrm>
+                        <a:prstGeom prst="rect">
+                          <a:avLst/>
+                        </a:prstGeom>
+                        <a:solidFill>
+                          <a:srgbClr val="FFFFFF"/>
+                        </a:solidFill>
+                        <a:ln w="9525">
+                          <a:noFill/>
+                          <a:miter lim="800000"/>
+                          <a:headEnd/>
+                          <a:tailEnd/>
+                        </a:ln>
+                      </wps:spPr>
+                      <wps:txbx>
+                        <w:txbxContent>
+                          <w:p>
+                            <w:pPr>
+                              <w:jc w:val="both"/>
+                            </w:pPr>
+                          </w:p>
+                          <w:p>
+                            <w:r>
+                              <w:rPr>
+                                <w:noProof/>
+                              </w:rPr>
+                              <w:drawing>
+                                <wp:inline distT="0" distB="0" distL="0" distR="0" wp14:anchorId="74211E9E" wp14:editId="31B7EE3F">
+                                  <wp:extent cx="2930071" cy="2171700"/>
+                                  <wp:effectExtent l="0" t="0" r="3810" b="0"/>
+                                  <wp:docPr id="7" name="Picture 7"/>
+                                  <wp:cNvGraphicFramePr>
+                                    <a:graphicFrameLocks xmlns:a="http://schemas.openxmlformats.org/drawingml/2006/main" noChangeAspect="1"/>
+                                  </wp:cNvGraphicFramePr>
+                                  <a:graphic xmlns:a="http://schemas.openxmlformats.org/drawingml/2006/main">
+                                    <a:graphicData uri="http://schemas.openxmlformats.org/drawingml/2006/picture">
+                                      <pic:pic xmlns:pic="http://schemas.openxmlformats.org/drawingml/2006/picture">
+                                        <pic:nvPicPr>
+                                          <pic:cNvPr id="7" name="Picture 7"/>
+                                          <pic:cNvPicPr/>
+                                        </pic:nvPicPr>
+                                        <pic:blipFill>
+                                          <a:blip r:embed="rId13">
+                                            <a:extLst>
+                                              <a:ext uri="{28A0092B-C50C-407E-A947-70E740481C1C}">
+                                                <a14:useLocalDpi xmlns:a14="http://schemas.microsoft.com/office/drawing/2010/main" val="0"/>
+                                              </a:ext>
+                                            </a:extLst>
+                                          </a:blip>
+                                          <a:stretch>
+                                            <a:fillRect/>
+                                          </a:stretch>
+                                        </pic:blipFill>
+                                        <pic:spPr>
+                                          <a:xfrm>
+                                            <a:off x="0" y="0"/>
+                                            <a:ext cx="2997546" cy="2221711"/>
+                                          </a:xfrm>
+                                          <a:prstGeom prst="rect">
+                                            <a:avLst/>
+                                          </a:prstGeom>
+                                        </pic:spPr>
+                                      </pic:pic>
+                                    </a:graphicData>
+                                  </a:graphic>
+                                </wp:inline>
+                              </w:drawing>
+                            </w:r>
+                          </w:p>
+                          <w:p>
+                            <w:pPr>
+                              <w:pStyle w:val="figurecaption"/>
+                              <w:jc w:val="center"/>
+                            </w:pPr>
+                            <w:r>
+                              <w:rPr>
+                                <w:noProof w:val="0"/>
+                              </w:rPr>
+                              <w:t xml:space="preserve">Xrootd </w:t>
+                            </w:r>
+                            <w:r>
+                              <w:rPr>
+                                <w:noProof w:val="0"/>
+                              </w:rPr>
+                              <w:t>client</w:t>
+                            </w:r>
+                            <w:r>
+                              <w:rPr>
+                                <w:noProof w:val="0"/>
+                              </w:rPr>
+                              <w:t xml:space="preserve"> architecture.</w:t>
+                            </w:r>
+                          </w:p>
+                        </w:txbxContent>
+                      </wps:txbx>
+                      <wps:bodyPr rot="0" vert="horz" wrap="square" lIns="91440" tIns="45720" rIns="91440" bIns="45720" anchor="t" anchorCtr="0" upright="1">
+                        <a:noAutofit/>
+                      </wps:bodyPr>
+                    </wps:wsp>
+                  </a:graphicData>
+                </a:graphic>
+                <wp14:sizeRelH relativeFrom="page">
+                  <wp14:pctWidth>0</wp14:pctWidth>
+                </wp14:sizeRelH>
+                <wp14:sizeRelV relativeFrom="page">
+                  <wp14:pctHeight>0</wp14:pctHeight>
+                </wp14:sizeRelV>
+              </wp:anchor>
+            </w:drawing>
+          </mc:Choice>
+          <mc:Fallback>
+            <w:pict>
+              <v:shapetype w14:anchorId="1154AD10" id="_x0000_t202" coordsize="21600,21600" o:spt="202" path="m,l,21600r21600,l21600,xe">
+                <v:stroke joinstyle="miter"/>
+                <v:path gradientshapeok="t" o:connecttype="rect"/>
+              </v:shapetype>
+              <v:shape id="_x0000_s1028" type="#_x0000_t202" style="position:absolute;left:0;text-align:left;margin-left:261.2pt;margin-top:38.85pt;width:249.95pt;height:210.15pt;z-index:-251652096;visibility:visible;mso-wrap-style:square;mso-width-percent:0;mso-height-percent:0;mso-wrap-distance-left:9pt;mso-wrap-distance-top:0;mso-wrap-distance-right:9pt;mso-wrap-distance-bottom:0;mso-position-horizontal:absolute;mso-position-horizontal-relative:margin;mso-position-vertical:absolute;mso-position-vertical-relative:text;mso-width-percent:0;mso-height-percent:0;mso-width-relative:page;mso-height-relative:page;v-text-anchor:top" o:gfxdata="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" stroked="f">
+                <v:textbox>
+                  <w:txbxContent>
+                    <w:p>
+                      <w:pPr>
+                        <w:jc w:val="both"/>
+                      </w:pPr>
+                    </w:p>
+                    <w:p>
+                      <w:r>
+                        <w:rPr>
+                          <w:noProof/>
+                        </w:rPr>
+                        <w:drawing>
+                          <wp:inline distT="0" distB="0" distL="0" distR="0" wp14:anchorId="74211E9E" wp14:editId="31B7EE3F">
+                            <wp:extent cx="2930071" cy="2171700"/>
+                            <wp:effectExtent l="0" t="0" r="3810" b="0"/>
+                            <wp:docPr id="7" name="Picture 7"/>
+                            <wp:cNvGraphicFramePr>
+                              <a:graphicFrameLocks xmlns:a="http://schemas.openxmlformats.org/drawingml/2006/main" noChangeAspect="1"/>
+                            </wp:cNvGraphicFramePr>
+                            <a:graphic xmlns:a="http://schemas.openxmlformats.org/drawingml/2006/main">
+                              <a:graphicData uri="http://schemas.openxmlformats.org/drawingml/2006/picture">
+                                <pic:pic xmlns:pic="http://schemas.openxmlformats.org/drawingml/2006/picture">
+                                  <pic:nvPicPr>
+                                    <pic:cNvPr id="7" name="Picture 7"/>
+                                    <pic:cNvPicPr/>
+                                  </pic:nvPicPr>
+                                  <pic:blipFill>
+                                    <a:blip r:embed="rId13">
+                                      <a:extLst>
+                                        <a:ext uri="{28A0092B-C50C-407E-A947-70E740481C1C}">
+                                          <a14:useLocalDpi xmlns:a14="http://schemas.microsoft.com/office/drawing/2010/main" val="0"/>
+                                        </a:ext>
+                                      </a:extLst>
+                                    </a:blip>
+                                    <a:stretch>
+                                      <a:fillRect/>
+                                    </a:stretch>
+                                  </pic:blipFill>
+                                  <pic:spPr>
+                                    <a:xfrm>
+                                      <a:off x="0" y="0"/>
+                                      <a:ext cx="2997546" cy="2221711"/>
+                                    </a:xfrm>
+                                    <a:prstGeom prst="rect">
+                                      <a:avLst/>
+                                    </a:prstGeom>
+                                  </pic:spPr>
+                                </pic:pic>
+                              </a:graphicData>
+                            </a:graphic>
+                          </wp:inline>
+                        </w:drawing>
+                      </w:r>
+                    </w:p>
+                    <w:p>
+                      <w:pPr>
+                        <w:pStyle w:val="figurecaption"/>
+                        <w:jc w:val="center"/>
+                      </w:pPr>
+                      <w:r>
+                        <w:rPr>
+                          <w:noProof w:val="0"/>
+                        </w:rPr>
+                        <w:t xml:space="preserve">Xrootd </w:t>
+                      </w:r>
+                      <w:r>
+                        <w:rPr>
+                          <w:noProof w:val="0"/>
+                        </w:rPr>
+                        <w:t>client</w:t>
+                      </w:r>
+                      <w:r>
+                        <w:rPr>
+                          <w:noProof w:val="0"/>
+                        </w:rPr>
+                        <w:t xml:space="preserve"> architecture.</w:t>
+                      </w:r>
+                    </w:p>
+                  </w:txbxContent>
+                </v:textbox>
+                <w10:wrap type="tight" anchorx="margin"/>
+              </v:shape>
+            </w:pict>
+          </mc:Fallback>
+        </mc:AlternateContent>
+      </w:r>
+      <w:r>
+        <w:rPr>
           <w:lang w:val="en-US"/>
         </w:rPr>
         <w:t>A communication protocol: this allows for requesting access to an Xrootd server through an authentication process and also giving access to the desired data resources which.</w:t>
@@ -1519,13 +1746,7 @@
         <w:rPr>
           <w:lang w:val="en-US"/>
         </w:rPr>
-        <w:t xml:space="preserve">The client </w:t>
-      </w:r>
-      <w:r>
-        <w:rPr>
-          <w:lang w:val="en-US"/>
-        </w:rPr>
-        <w:t>is taking care of data caching, pipelining, parallelizing and aggregating requests which will provide benefits in terms of latency and throughput.</w:t>
+        <w:t>The client is taking care of data caching, pipelining, parallelizing and aggregating requests which will provide benefits in terms of latency and throughput.</w:t>
       </w:r>
       <w:r>
         <w:rPr>
@@ -1581,7 +1802,7 @@
         <w:rPr>
           <w:noProof w:val="0"/>
         </w:rPr>
-        <w:t>Prepare Your Paper Before Styling</w:t>
+        <w:t>The XrdCl Implementation</w:t>
       </w:r>
     </w:p>
     <w:p>
@@ -1595,6 +1816,325 @@
         <w:rPr>
           <w:lang w:val="en-US"/>
         </w:rPr>
+        <w:t xml:space="preserve">The XrdCl implementation, developed within a multi-threaded </w:t>
+      </w:r>
+      <w:r>
+        <w:rPr>
+          <w:lang w:val="en-US"/>
+        </w:rPr>
+        <w:t>C++ paradigm</w:t>
+      </w:r>
+      <w:r>
+        <w:rPr>
+          <w:lang w:val="en-US"/>
+        </w:rPr>
+        <w:t xml:space="preserve"> within the Xrootd client and it is based on a concept called event-loop [6].</w:t>
+      </w:r>
+      <w:r>
+        <w:rPr>
+          <w:lang w:val="en-US"/>
+        </w:rPr>
+        <w:t xml:space="preserve"> XrdCl is provided by the libXrdCl library which is part of the client source code [10]. The entire C++ API for the Xrootd framework is available on the official documentation page [11] – provided by the development team.</w:t>
+      </w:r>
+    </w:p>
+    <w:p>
+      <w:pPr>
+        <w:pStyle w:val="BodyText"/>
+        <w:rPr>
+          <w:lang w:val="en-US"/>
+        </w:rPr>
+      </w:pPr>
+      <w:r>
+        <w:rPr>
+          <w:lang w:val="en-US"/>
+        </w:rPr>
+        <w:t>A fully asynchronous implementation is available for XrdCl (each synchronous call has been implemented into the corresponding asynchronous version of it).</w:t>
+      </w:r>
+      <w:r>
+        <w:rPr>
+          <w:lang w:val="en-US"/>
+        </w:rPr>
+        <w:t xml:space="preserve"> This is a great achievement for the Xrootd framework, as having asynchronous behavior of the function calls for requesting/service data access to users greatly improves performance (however, at the cost of slight increase in code complexity).</w:t>
+      </w:r>
+    </w:p>
+    <w:p>
+      <w:pPr>
+        <w:pStyle w:val="BodyText"/>
+        <w:rPr>
+          <w:lang w:val="en-US"/>
+        </w:rPr>
+      </w:pPr>
+      <w:r>
+        <w:rPr>
+          <w:noProof/>
+          <w:lang w:val="en-US"/>
+        </w:rPr>
+        <w:lastRenderedPageBreak/>
+        <mc:AlternateContent>
+          <mc:Choice Requires="wps">
+            <w:drawing>
+              <wp:anchor distT="0" distB="0" distL="114300" distR="114300" simplePos="0" relativeHeight="251666432" behindDoc="1" locked="0" layoutInCell="1" allowOverlap="1" wp14:anchorId="52BBE380" wp14:editId="3106B3A0">
+                <wp:simplePos x="0" y="0"/>
+                <wp:positionH relativeFrom="margin">
+                  <wp:posOffset>-29210</wp:posOffset>
+                </wp:positionH>
+                <wp:positionV relativeFrom="paragraph">
+                  <wp:posOffset>0</wp:posOffset>
+                </wp:positionV>
+                <wp:extent cx="6441440" cy="3053080"/>
+                <wp:effectExtent l="0" t="0" r="0" b="0"/>
+                <wp:wrapTight wrapText="bothSides">
+                  <wp:wrapPolygon edited="0">
+                    <wp:start x="0" y="0"/>
+                    <wp:lineTo x="0" y="21474"/>
+                    <wp:lineTo x="21549" y="21474"/>
+                    <wp:lineTo x="21549" y="0"/>
+                    <wp:lineTo x="0" y="0"/>
+                  </wp:wrapPolygon>
+                </wp:wrapTight>
+                <wp:docPr id="8" name="Text Box 8"/>
+                <wp:cNvGraphicFramePr>
+                  <a:graphicFrameLocks xmlns:a="http://schemas.openxmlformats.org/drawingml/2006/main"/>
+                </wp:cNvGraphicFramePr>
+                <a:graphic xmlns:a="http://schemas.openxmlformats.org/drawingml/2006/main">
+                  <a:graphicData uri="http://schemas.microsoft.com/office/word/2010/wordprocessingShape">
+                    <wps:wsp>
+                      <wps:cNvSpPr txBox="1">
+                        <a:spLocks noChangeArrowheads="1"/>
+                      </wps:cNvSpPr>
+                      <wps:spPr bwMode="auto">
+                        <a:xfrm>
+                          <a:off x="0" y="0"/>
+                          <a:ext cx="6441440" cy="3053080"/>
+                        </a:xfrm>
+                        <a:prstGeom prst="rect">
+                          <a:avLst/>
+                        </a:prstGeom>
+                        <a:solidFill>
+                          <a:srgbClr val="FFFFFF"/>
+                        </a:solidFill>
+                        <a:ln w="9525">
+                          <a:noFill/>
+                          <a:miter lim="800000"/>
+                          <a:headEnd/>
+                          <a:tailEnd/>
+                        </a:ln>
+                      </wps:spPr>
+                      <wps:txbx>
+                        <w:txbxContent>
+                          <w:p>
+                            <w:pPr>
+                              <w:jc w:val="both"/>
+                            </w:pPr>
+                          </w:p>
+                          <w:p>
+                            <w:r>
+                              <w:rPr>
+                                <w:noProof/>
+                              </w:rPr>
+                              <w:drawing>
+                                <wp:inline distT="0" distB="0" distL="0" distR="0" wp14:anchorId="789273E0" wp14:editId="53CB26A8">
+                                  <wp:extent cx="3780064" cy="2624396"/>
+                                  <wp:effectExtent l="0" t="0" r="5080" b="5080"/>
+                                  <wp:docPr id="11" name="Picture 11"/>
+                                  <wp:cNvGraphicFramePr>
+                                    <a:graphicFrameLocks xmlns:a="http://schemas.openxmlformats.org/drawingml/2006/main" noChangeAspect="1"/>
+                                  </wp:cNvGraphicFramePr>
+                                  <a:graphic xmlns:a="http://schemas.openxmlformats.org/drawingml/2006/main">
+                                    <a:graphicData uri="http://schemas.openxmlformats.org/drawingml/2006/picture">
+                                      <pic:pic xmlns:pic="http://schemas.openxmlformats.org/drawingml/2006/picture">
+                                        <pic:nvPicPr>
+                                          <pic:cNvPr id="11" name="Picture 11"/>
+                                          <pic:cNvPicPr/>
+                                        </pic:nvPicPr>
+                                        <pic:blipFill>
+                                          <a:blip r:embed="rId14">
+                                            <a:extLst>
+                                              <a:ext uri="{28A0092B-C50C-407E-A947-70E740481C1C}">
+                                                <a14:useLocalDpi xmlns:a14="http://schemas.microsoft.com/office/drawing/2010/main" val="0"/>
+                                              </a:ext>
+                                            </a:extLst>
+                                          </a:blip>
+                                          <a:stretch>
+                                            <a:fillRect/>
+                                          </a:stretch>
+                                        </pic:blipFill>
+                                        <pic:spPr>
+                                          <a:xfrm>
+                                            <a:off x="0" y="0"/>
+                                            <a:ext cx="3860041" cy="2679922"/>
+                                          </a:xfrm>
+                                          <a:prstGeom prst="rect">
+                                            <a:avLst/>
+                                          </a:prstGeom>
+                                        </pic:spPr>
+                                      </pic:pic>
+                                    </a:graphicData>
+                                  </a:graphic>
+                                </wp:inline>
+                              </w:drawing>
+                            </w:r>
+                          </w:p>
+                          <w:p>
+                            <w:pPr>
+                              <w:pStyle w:val="figurecaption"/>
+                              <w:jc w:val="center"/>
+                            </w:pPr>
+                            <w:r>
+                              <w:rPr>
+                                <w:noProof w:val="0"/>
+                              </w:rPr>
+                              <w:t>The XrdCl event-loop.</w:t>
+                            </w:r>
+                          </w:p>
+                        </w:txbxContent>
+                      </wps:txbx>
+                      <wps:bodyPr rot="0" vert="horz" wrap="square" lIns="91440" tIns="45720" rIns="91440" bIns="45720" anchor="t" anchorCtr="0" upright="1">
+                        <a:noAutofit/>
+                      </wps:bodyPr>
+                    </wps:wsp>
+                  </a:graphicData>
+                </a:graphic>
+                <wp14:sizeRelH relativeFrom="page">
+                  <wp14:pctWidth>0</wp14:pctWidth>
+                </wp14:sizeRelH>
+                <wp14:sizeRelV relativeFrom="page">
+                  <wp14:pctHeight>0</wp14:pctHeight>
+                </wp14:sizeRelV>
+              </wp:anchor>
+            </w:drawing>
+          </mc:Choice>
+          <mc:Fallback>
+            <w:pict>
+              <v:shape w14:anchorId="52BBE380" id="_x0000_s1029" type="#_x0000_t202" style="position:absolute;left:0;text-align:left;margin-left:-2.3pt;margin-top:0;width:507.2pt;height:240.4pt;z-index:-251650048;visibility:visible;mso-wrap-style:square;mso-width-percent:0;mso-height-percent:0;mso-wrap-distance-left:9pt;mso-wrap-distance-top:0;mso-wrap-distance-right:9pt;mso-wrap-distance-bottom:0;mso-position-horizontal:absolute;mso-position-horizontal-relative:margin;mso-position-vertical:absolute;mso-position-vertical-relative:text;mso-width-percent:0;mso-height-percent:0;mso-width-relative:page;mso-height-relative:page;v-text-anchor:top" o:gfxdata="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" stroked="f">
+                <v:textbox>
+                  <w:txbxContent>
+                    <w:p>
+                      <w:pPr>
+                        <w:jc w:val="both"/>
+                      </w:pPr>
+                    </w:p>
+                    <w:p>
+                      <w:r>
+                        <w:rPr>
+                          <w:noProof/>
+                        </w:rPr>
+                        <w:drawing>
+                          <wp:inline distT="0" distB="0" distL="0" distR="0" wp14:anchorId="789273E0" wp14:editId="53CB26A8">
+                            <wp:extent cx="3780064" cy="2624396"/>
+                            <wp:effectExtent l="0" t="0" r="5080" b="5080"/>
+                            <wp:docPr id="11" name="Picture 11"/>
+                            <wp:cNvGraphicFramePr>
+                              <a:graphicFrameLocks xmlns:a="http://schemas.openxmlformats.org/drawingml/2006/main" noChangeAspect="1"/>
+                            </wp:cNvGraphicFramePr>
+                            <a:graphic xmlns:a="http://schemas.openxmlformats.org/drawingml/2006/main">
+                              <a:graphicData uri="http://schemas.openxmlformats.org/drawingml/2006/picture">
+                                <pic:pic xmlns:pic="http://schemas.openxmlformats.org/drawingml/2006/picture">
+                                  <pic:nvPicPr>
+                                    <pic:cNvPr id="11" name="Picture 11"/>
+                                    <pic:cNvPicPr/>
+                                  </pic:nvPicPr>
+                                  <pic:blipFill>
+                                    <a:blip r:embed="rId14">
+                                      <a:extLst>
+                                        <a:ext uri="{28A0092B-C50C-407E-A947-70E740481C1C}">
+                                          <a14:useLocalDpi xmlns:a14="http://schemas.microsoft.com/office/drawing/2010/main" val="0"/>
+                                        </a:ext>
+                                      </a:extLst>
+                                    </a:blip>
+                                    <a:stretch>
+                                      <a:fillRect/>
+                                    </a:stretch>
+                                  </pic:blipFill>
+                                  <pic:spPr>
+                                    <a:xfrm>
+                                      <a:off x="0" y="0"/>
+                                      <a:ext cx="3860041" cy="2679922"/>
+                                    </a:xfrm>
+                                    <a:prstGeom prst="rect">
+                                      <a:avLst/>
+                                    </a:prstGeom>
+                                  </pic:spPr>
+                                </pic:pic>
+                              </a:graphicData>
+                            </a:graphic>
+                          </wp:inline>
+                        </w:drawing>
+                      </w:r>
+                    </w:p>
+                    <w:p>
+                      <w:pPr>
+                        <w:pStyle w:val="figurecaption"/>
+                        <w:jc w:val="center"/>
+                      </w:pPr>
+                      <w:r>
+                        <w:rPr>
+                          <w:noProof w:val="0"/>
+                        </w:rPr>
+                        <w:t>The XrdCl event-loop.</w:t>
+                      </w:r>
+                    </w:p>
+                  </w:txbxContent>
+                </v:textbox>
+                <w10:wrap type="tight" anchorx="margin"/>
+              </v:shape>
+            </w:pict>
+          </mc:Fallback>
+        </mc:AlternateContent>
+      </w:r>
+      <w:r>
+        <w:rPr>
+          <w:lang w:val="en-US"/>
+        </w:rPr>
+        <w:t>All the requests submitted by the user within the application are queued and then executed by the socket event-loop. This execution of requests is done on a single-threaded manner – sequentially. Although, there is a possibility to increase performance by upping the number of event-loops. On the other hand, all of the incoming responses are processed by the event-loop, but the response handlers are executed in a so-called thread-pool [6]. XrdCl is flexible, meaning that it can be configured using a configuration file with environment variables or a default utility.</w:t>
+      </w:r>
+    </w:p>
+    <w:p>
+      <w:pPr>
+        <w:pStyle w:val="BodyText"/>
+        <w:rPr>
+          <w:lang w:val="en-US"/>
+        </w:rPr>
+      </w:pPr>
+      <w:r>
+        <w:rPr>
+          <w:lang w:val="en-US"/>
+        </w:rPr>
+        <w:t xml:space="preserve">XrdCl hides any of the low-level connection handling from the user. </w:t>
+      </w:r>
+      <w:r>
+        <w:rPr>
+          <w:lang w:val="en-US"/>
+        </w:rPr>
+        <w:t xml:space="preserve"> </w:t>
+      </w:r>
+      <w:r>
+        <w:rPr>
+          <w:lang w:val="en-US"/>
+        </w:rPr>
+        <w:t>The workflow of an application starts with a request which is issued as a connection between the client and the server. Once the connection has been automatically established, it will be kept alive for further utilization until time-to-live timeout elapses. The XrdCl implementation is routing all the requests through a single (physical) connection, although, it is possible to force the component to use up to 16 simultaneous physical connections, improving in this way the performance over network of WAN type. Disconnection of the client from a server can be forced, depending on the actual needs</w:t>
+      </w:r>
+      <w:r>
+        <w:rPr>
+          <w:lang w:val="en-US"/>
+        </w:rPr>
+        <w:t>; for example, the user might want to reestablish the connection with new credentials.</w:t>
+      </w:r>
+      <w:r>
+        <w:rPr>
+          <w:lang w:val="en-US"/>
+        </w:rPr>
+        <w:t xml:space="preserve"> In fact, the server could make an authentication request to the client (when the connection between client and server is being established).</w:t>
+      </w:r>
+    </w:p>
+    <w:p>
+      <w:pPr>
+        <w:pStyle w:val="BodyText"/>
+      </w:pPr>
+      <w:r>
+        <w:rPr>
+          <w:lang w:val="en-US"/>
+        </w:rPr>
         <w:t xml:space="preserve">Before you begin to format your paper, first write and save the content as a separate text file. </w:t>
       </w:r>
       <w:r>
@@ -1607,6 +2147,380 @@
         <w:t xml:space="preserve"> </w:t>
       </w:r>
     </w:p>
+    <w:p>
+      <w:pPr>
+        <w:pStyle w:val="Heading2"/>
+        <w:rPr>
+          <w:noProof w:val="0"/>
+        </w:rPr>
+      </w:pPr>
+      <w:r>
+        <w:rPr>
+          <w:noProof w:val="0"/>
+        </w:rPr>
+        <w:t>The new Xrootd client</w:t>
+      </w:r>
+    </w:p>
+    <w:p>
+      <w:pPr>
+        <w:pStyle w:val="BodyText"/>
+        <w:rPr>
+          <w:lang w:val="en-US"/>
+        </w:rPr>
+      </w:pPr>
+      <w:r>
+        <w:rPr>
+          <w:lang w:val="en-US"/>
+        </w:rPr>
+        <w:t xml:space="preserve">Firstly, released with the third major version of Xrootd, it provides the new client library libXrdCl.so and new command line utilities. The old XrdClient was completely deprecated with the launch of the fourth major release of </w:t>
+      </w:r>
+      <w:r>
+        <w:rPr>
+          <w:lang w:val="en-US"/>
+        </w:rPr>
+        <w:t>Xrootd.</w:t>
+      </w:r>
+    </w:p>
+    <w:p>
+      <w:pPr>
+        <w:pStyle w:val="BodyText"/>
+        <w:rPr>
+          <w:lang w:val="en-US"/>
+        </w:rPr>
+      </w:pPr>
+      <w:r>
+        <w:rPr>
+          <w:lang w:val="en-US"/>
+        </w:rPr>
+        <w:t xml:space="preserve">The new client supports virtual streams, multiple requests to the same server will be handled by the server in the order it so choses. In terms of </w:t>
+      </w:r>
+      <w:r>
+        <w:rPr>
+          <w:lang w:val="en-US"/>
+        </w:rPr>
+        <w:t>handling responses, the client does not have a specific order in which it handles them: handling takes place as soon as the responses come, calling the user call-back function. The XrdCl has two implementations that deal with I/O and file specific operations (</w:t>
+      </w:r>
+      <w:r>
+        <w:rPr>
+          <w:lang w:val="en-US"/>
+        </w:rPr>
+        <w:t xml:space="preserve">e.g. methods for opening, creating files, writing data streams to a file, directory creation and so on), namely File and FileSystem. With the new XrdCl, these two objects can be accessed from multiple execution threads safely. This can be done because the XrdCl implementation is using a worker thread pool which can handle multiple function call-backs. Even when any I/O operations are in progress, the XrdCl can support thread forking without any issues or impediments within the workflow (File and FileSystem remain valid once the forking has been done in both parent and child threads, operations inside the parent threads will continue after the fork while in the child case a recovery procedure will be executed, just like in the case of a broken connection). </w:t>
+      </w:r>
+    </w:p>
+    <w:p>
+      <w:pPr>
+        <w:pStyle w:val="BodyText"/>
+        <w:rPr>
+          <w:lang w:val="en-US"/>
+        </w:rPr>
+      </w:pPr>
+    </w:p>
+    <w:p>
+      <w:pPr>
+        <w:pStyle w:val="BodyText"/>
+        <w:rPr>
+          <w:lang w:val="en-US"/>
+        </w:rPr>
+      </w:pPr>
+    </w:p>
+    <w:p>
+      <w:pPr>
+        <w:pStyle w:val="BodyText"/>
+        <w:rPr>
+          <w:lang w:val="en-US"/>
+        </w:rPr>
+      </w:pPr>
+    </w:p>
+    <w:p>
+      <w:pPr>
+        <w:pStyle w:val="BodyText"/>
+        <w:rPr>
+          <w:lang w:val="en-US"/>
+        </w:rPr>
+      </w:pPr>
+    </w:p>
+    <w:p>
+      <w:pPr>
+        <w:pStyle w:val="BodyText"/>
+        <w:rPr>
+          <w:lang w:val="en-US"/>
+        </w:rPr>
+      </w:pPr>
+    </w:p>
+    <w:p>
+      <w:pPr>
+        <w:pStyle w:val="BodyText"/>
+        <w:rPr>
+          <w:lang w:val="en-US"/>
+        </w:rPr>
+      </w:pPr>
+    </w:p>
+    <w:p>
+      <w:pPr>
+        <w:pStyle w:val="BodyText"/>
+        <w:rPr>
+          <w:lang w:val="en-US"/>
+        </w:rPr>
+      </w:pPr>
+    </w:p>
+    <w:p>
+      <w:pPr>
+        <w:pStyle w:val="BodyText"/>
+        <w:rPr>
+          <w:lang w:val="en-US"/>
+        </w:rPr>
+      </w:pPr>
+    </w:p>
+    <w:p>
+      <w:pPr>
+        <w:pStyle w:val="BodyText"/>
+        <w:rPr>
+          <w:lang w:val="en-US"/>
+        </w:rPr>
+      </w:pPr>
+    </w:p>
+    <w:p>
+      <w:pPr>
+        <w:pStyle w:val="BodyText"/>
+        <w:rPr>
+          <w:lang w:val="en-US"/>
+        </w:rPr>
+      </w:pPr>
+    </w:p>
+    <w:p>
+      <w:pPr>
+        <w:pStyle w:val="BodyText"/>
+        <w:rPr>
+          <w:lang w:val="en-US"/>
+        </w:rPr>
+      </w:pPr>
+    </w:p>
+    <w:p>
+      <w:pPr>
+        <w:pStyle w:val="BodyText"/>
+        <w:rPr>
+          <w:lang w:val="en-US"/>
+        </w:rPr>
+      </w:pPr>
+    </w:p>
+    <w:p>
+      <w:pPr>
+        <w:pStyle w:val="BodyText"/>
+        <w:rPr>
+          <w:lang w:val="en-US"/>
+        </w:rPr>
+      </w:pPr>
+    </w:p>
+    <w:p>
+      <w:pPr>
+        <w:pStyle w:val="BodyText"/>
+        <w:rPr>
+          <w:lang w:val="en-US"/>
+        </w:rPr>
+      </w:pPr>
+    </w:p>
+    <w:p>
+      <w:pPr>
+        <w:pStyle w:val="BodyText"/>
+        <w:rPr>
+          <w:lang w:val="en-US"/>
+        </w:rPr>
+      </w:pPr>
+    </w:p>
+    <w:p>
+      <w:pPr>
+        <w:pStyle w:val="BodyText"/>
+        <w:rPr>
+          <w:lang w:val="en-US"/>
+        </w:rPr>
+      </w:pPr>
+    </w:p>
+    <w:p>
+      <w:pPr>
+        <w:pStyle w:val="BodyText"/>
+        <w:rPr>
+          <w:lang w:val="en-US"/>
+        </w:rPr>
+      </w:pPr>
+    </w:p>
+    <w:p>
+      <w:pPr>
+        <w:pStyle w:val="BodyText"/>
+        <w:rPr>
+          <w:lang w:val="en-US"/>
+        </w:rPr>
+      </w:pPr>
+    </w:p>
+    <w:p>
+      <w:pPr>
+        <w:pStyle w:val="BodyText"/>
+        <w:rPr>
+          <w:lang w:val="en-US"/>
+        </w:rPr>
+      </w:pPr>
+    </w:p>
+    <w:p>
+      <w:pPr>
+        <w:pStyle w:val="BodyText"/>
+        <w:rPr>
+          <w:lang w:val="en-US"/>
+        </w:rPr>
+      </w:pPr>
+    </w:p>
+    <w:p>
+      <w:pPr>
+        <w:pStyle w:val="BodyText"/>
+        <w:rPr>
+          <w:lang w:val="en-US"/>
+        </w:rPr>
+      </w:pPr>
+    </w:p>
+    <w:p>
+      <w:pPr>
+        <w:pStyle w:val="BodyText"/>
+        <w:rPr>
+          <w:lang w:val="en-US"/>
+        </w:rPr>
+      </w:pPr>
+    </w:p>
+    <w:p>
+      <w:pPr>
+        <w:pStyle w:val="BodyText"/>
+        <w:rPr>
+          <w:lang w:val="en-US"/>
+        </w:rPr>
+      </w:pPr>
+    </w:p>
+    <w:p>
+      <w:pPr>
+        <w:pStyle w:val="BodyText"/>
+        <w:rPr>
+          <w:lang w:val="en-US"/>
+        </w:rPr>
+      </w:pPr>
+    </w:p>
+    <w:p>
+      <w:pPr>
+        <w:pStyle w:val="BodyText"/>
+        <w:rPr>
+          <w:lang w:val="en-US"/>
+        </w:rPr>
+      </w:pPr>
+    </w:p>
+    <w:p>
+      <w:pPr>
+        <w:pStyle w:val="BodyText"/>
+        <w:rPr>
+          <w:lang w:val="en-US"/>
+        </w:rPr>
+      </w:pPr>
+    </w:p>
+    <w:p>
+      <w:pPr>
+        <w:pStyle w:val="BodyText"/>
+        <w:rPr>
+          <w:lang w:val="en-US"/>
+        </w:rPr>
+      </w:pPr>
+    </w:p>
+    <w:p>
+      <w:pPr>
+        <w:pStyle w:val="BodyText"/>
+        <w:rPr>
+          <w:lang w:val="en-US"/>
+        </w:rPr>
+      </w:pPr>
+    </w:p>
+    <w:p>
+      <w:pPr>
+        <w:pStyle w:val="BodyText"/>
+        <w:rPr>
+          <w:lang w:val="en-US"/>
+        </w:rPr>
+      </w:pPr>
+    </w:p>
+    <w:p>
+      <w:pPr>
+        <w:pStyle w:val="BodyText"/>
+        <w:rPr>
+          <w:lang w:val="en-US"/>
+        </w:rPr>
+      </w:pPr>
+    </w:p>
+    <w:p>
+      <w:pPr>
+        <w:pStyle w:val="BodyText"/>
+        <w:rPr>
+          <w:lang w:val="en-US"/>
+        </w:rPr>
+      </w:pPr>
+    </w:p>
+    <w:p>
+      <w:pPr>
+        <w:pStyle w:val="BodyText"/>
+        <w:rPr>
+          <w:lang w:val="en-US"/>
+        </w:rPr>
+      </w:pPr>
+    </w:p>
+    <w:p>
+      <w:pPr>
+        <w:pStyle w:val="BodyText"/>
+        <w:rPr>
+          <w:lang w:val="en-US"/>
+        </w:rPr>
+      </w:pPr>
+    </w:p>
+    <w:p>
+      <w:pPr>
+        <w:pStyle w:val="BodyText"/>
+        <w:rPr>
+          <w:lang w:val="en-US"/>
+        </w:rPr>
+      </w:pPr>
+    </w:p>
+    <w:p>
+      <w:pPr>
+        <w:pStyle w:val="BodyText"/>
+        <w:rPr>
+          <w:lang w:val="en-US"/>
+        </w:rPr>
+      </w:pPr>
+    </w:p>
+    <w:p>
+      <w:pPr>
+        <w:pStyle w:val="BodyText"/>
+        <w:rPr>
+          <w:lang w:val="en-US"/>
+        </w:rPr>
+      </w:pPr>
+    </w:p>
+    <w:p>
+      <w:pPr>
+        <w:pStyle w:val="BodyText"/>
+        <w:rPr>
+          <w:lang w:val="en-US"/>
+        </w:rPr>
+      </w:pPr>
+    </w:p>
+    <w:p>
+      <w:pPr>
+        <w:pStyle w:val="BodyText"/>
+        <w:rPr>
+          <w:lang w:val="en-US"/>
+        </w:rPr>
+      </w:pPr>
+    </w:p>
+    <w:p>
+      <w:pPr>
+        <w:pStyle w:val="Heading5"/>
+        <w:jc w:val="both"/>
+        <w:rPr>
+          <w:noProof w:val="0"/>
+        </w:rPr>
+      </w:pPr>
+    </w:p>
+    <w:p/>
     <w:p>
       <w:pPr>
         <w:pStyle w:val="Heading5"/>
@@ -1667,7 +2581,49 @@
         <w:rPr>
           <w:noProof w:val="0"/>
         </w:rPr>
-        <w:t>Dorigo, A., Elmer, P., Furano, F., &amp; Hanushevsky, A. (2005, March). XROOTD/TXNetFile: a highly scalable architecture for data access in the ROOT environment. In Proceedings of the 4th WSEAS International Conference on Telecommunications and Informatics (p. 46). World Scientific and Engineering Academy and Society (WSEAS).</w:t>
+        <w:t xml:space="preserve">Dorigo, A., Elmer, P., </w:t>
+      </w:r>
+      <w:proofErr w:type="spellStart"/>
+      <w:r>
+        <w:rPr>
+          <w:noProof w:val="0"/>
+        </w:rPr>
+        <w:t>Furano</w:t>
+      </w:r>
+      <w:proofErr w:type="spellEnd"/>
+      <w:r>
+        <w:rPr>
+          <w:noProof w:val="0"/>
+        </w:rPr>
+        <w:t xml:space="preserve">, F., &amp; </w:t>
+      </w:r>
+      <w:proofErr w:type="spellStart"/>
+      <w:r>
+        <w:rPr>
+          <w:noProof w:val="0"/>
+        </w:rPr>
+        <w:t>Hanushevsky</w:t>
+      </w:r>
+      <w:proofErr w:type="spellEnd"/>
+      <w:r>
+        <w:rPr>
+          <w:noProof w:val="0"/>
+        </w:rPr>
+        <w:t>, A. (2005, March). XROOTD/</w:t>
+      </w:r>
+      <w:proofErr w:type="spellStart"/>
+      <w:r>
+        <w:rPr>
+          <w:noProof w:val="0"/>
+        </w:rPr>
+        <w:t>TXNetFile</w:t>
+      </w:r>
+      <w:proofErr w:type="spellEnd"/>
+      <w:r>
+        <w:rPr>
+          <w:noProof w:val="0"/>
+        </w:rPr>
+        <w:t>: a highly scalable architecture for data access in the ROOT environment. In Proceedings of the 4th WSEAS International Conference on Telecommunications and Informatics (p. 46). World Scientific and Engineering Academy and Society (WSEAS).</w:t>
       </w:r>
     </w:p>
     <w:p>
@@ -1678,12 +2634,89 @@
           <w:noProof w:val="0"/>
         </w:rPr>
       </w:pPr>
-      <w:r>
-        <w:rPr>
-          <w:noProof w:val="0"/>
-        </w:rPr>
-        <w:t>Bauerdick, L., Benjamin, D., Bloom, K., Bockelman, B., Bradley, D., Dasu, S., ... &amp; Lesny, D. (2012, December). Using xrootd to federate regional storage. In Journal of Physics: Conference Series (Vol. 396, No. 4, p. 042009). IOP Publishing.</w:t>
-      </w:r>
+      <w:proofErr w:type="spellStart"/>
+      <w:r>
+        <w:rPr>
+          <w:noProof w:val="0"/>
+        </w:rPr>
+        <w:t>Bauerdick</w:t>
+      </w:r>
+      <w:proofErr w:type="spellEnd"/>
+      <w:r>
+        <w:rPr>
+          <w:noProof w:val="0"/>
+        </w:rPr>
+        <w:t xml:space="preserve">, L., Benjamin, D., Bloom, K., </w:t>
+      </w:r>
+      <w:proofErr w:type="spellStart"/>
+      <w:r>
+        <w:rPr>
+          <w:noProof w:val="0"/>
+        </w:rPr>
+        <w:t>Bockelman</w:t>
+      </w:r>
+      <w:proofErr w:type="spellEnd"/>
+      <w:r>
+        <w:rPr>
+          <w:noProof w:val="0"/>
+        </w:rPr>
+        <w:t xml:space="preserve">, B., Bradley, D., </w:t>
+      </w:r>
+      <w:proofErr w:type="spellStart"/>
+      <w:r>
+        <w:rPr>
+          <w:noProof w:val="0"/>
+        </w:rPr>
+        <w:t>Dasu</w:t>
+      </w:r>
+      <w:proofErr w:type="spellEnd"/>
+      <w:r>
+        <w:rPr>
+          <w:noProof w:val="0"/>
+        </w:rPr>
+        <w:t xml:space="preserve">, S., ... &amp; </w:t>
+      </w:r>
+      <w:proofErr w:type="spellStart"/>
+      <w:r>
+        <w:rPr>
+          <w:noProof w:val="0"/>
+        </w:rPr>
+        <w:t>Lesny</w:t>
+      </w:r>
+      <w:proofErr w:type="spellEnd"/>
+      <w:r>
+        <w:rPr>
+          <w:noProof w:val="0"/>
+        </w:rPr>
+        <w:t xml:space="preserve">, D. (2012, December). Using </w:t>
+      </w:r>
+      <w:proofErr w:type="spellStart"/>
+      <w:r>
+        <w:rPr>
+          <w:noProof w:val="0"/>
+        </w:rPr>
+        <w:t>xrootd</w:t>
+      </w:r>
+      <w:proofErr w:type="spellEnd"/>
+      <w:r>
+        <w:rPr>
+          <w:noProof w:val="0"/>
+        </w:rPr>
+        <w:t xml:space="preserve"> to federate regional storage. In Journal of Physics: Conference Series (Vol. 396, No. 4, p. 042009). IOP Publishing.</w:t>
+      </w:r>
+    </w:p>
+    <w:p>
+      <w:pPr>
+        <w:pStyle w:val="references"/>
+        <w:numPr>
+          <w:ilvl w:val="0"/>
+          <w:numId w:val="0"/>
+        </w:numPr>
+        <w:ind w:left="354"/>
+        <w:rPr>
+          <w:noProof w:val="0"/>
+        </w:rPr>
+      </w:pPr>
     </w:p>
     <w:p>
       <w:pPr>
@@ -1697,7 +2730,77 @@
         <w:rPr>
           <w:noProof w:val="0"/>
         </w:rPr>
-        <w:t>Boeheim, C., Hanushevsky, A., Leith, D., Melen, R., Mount, R., Pulliam, T., &amp; Weeks, B. (2006). Scalla: Scalable cluster architecture for low latency access using xrootd and olbd servers. Technical report, Stanford Linear Accelerator Center.</w:t>
+        <w:t xml:space="preserve">Boeheim, C., </w:t>
+      </w:r>
+      <w:proofErr w:type="spellStart"/>
+      <w:r>
+        <w:rPr>
+          <w:noProof w:val="0"/>
+        </w:rPr>
+        <w:t>Hanushevsky</w:t>
+      </w:r>
+      <w:proofErr w:type="spellEnd"/>
+      <w:r>
+        <w:rPr>
+          <w:noProof w:val="0"/>
+        </w:rPr>
+        <w:t xml:space="preserve">, A., Leith, D., </w:t>
+      </w:r>
+      <w:proofErr w:type="spellStart"/>
+      <w:r>
+        <w:rPr>
+          <w:noProof w:val="0"/>
+        </w:rPr>
+        <w:t>Melen</w:t>
+      </w:r>
+      <w:proofErr w:type="spellEnd"/>
+      <w:r>
+        <w:rPr>
+          <w:noProof w:val="0"/>
+        </w:rPr>
+        <w:t xml:space="preserve">, R., Mount, R., Pulliam, T., &amp; Weeks, B. (2006). </w:t>
+      </w:r>
+      <w:proofErr w:type="spellStart"/>
+      <w:r>
+        <w:rPr>
+          <w:noProof w:val="0"/>
+        </w:rPr>
+        <w:t>Scalla</w:t>
+      </w:r>
+      <w:proofErr w:type="spellEnd"/>
+      <w:r>
+        <w:rPr>
+          <w:noProof w:val="0"/>
+        </w:rPr>
+        <w:t xml:space="preserve">: Scalable cluster architecture for low latency access using </w:t>
+      </w:r>
+      <w:proofErr w:type="spellStart"/>
+      <w:r>
+        <w:rPr>
+          <w:noProof w:val="0"/>
+        </w:rPr>
+        <w:t>xrootd</w:t>
+      </w:r>
+      <w:proofErr w:type="spellEnd"/>
+      <w:r>
+        <w:rPr>
+          <w:noProof w:val="0"/>
+        </w:rPr>
+        <w:t xml:space="preserve"> and </w:t>
+      </w:r>
+      <w:proofErr w:type="spellStart"/>
+      <w:r>
+        <w:rPr>
+          <w:noProof w:val="0"/>
+        </w:rPr>
+        <w:t>olbd</w:t>
+      </w:r>
+      <w:proofErr w:type="spellEnd"/>
+      <w:r>
+        <w:rPr>
+          <w:noProof w:val="0"/>
+        </w:rPr>
+        <w:t xml:space="preserve"> servers. Technical report, Stanford Linear Accelerator Center.</w:t>
       </w:r>
     </w:p>
     <w:p>
@@ -1712,7 +2815,49 @@
         <w:rPr>
           <w:noProof w:val="0"/>
         </w:rPr>
-        <w:t>Fajardo, E., Tadel, A., Tadel, M., Steer, B., Martin, T., &amp; Würthwein, F. (2018, September). A federated Xrootd cache. In Journal of Physics: Conference Series (Vol. 1085, No. 3, p. 032025). IOP Publishing.</w:t>
+        <w:t xml:space="preserve">Fajardo, E., </w:t>
+      </w:r>
+      <w:proofErr w:type="spellStart"/>
+      <w:r>
+        <w:rPr>
+          <w:noProof w:val="0"/>
+        </w:rPr>
+        <w:t>Tadel</w:t>
+      </w:r>
+      <w:proofErr w:type="spellEnd"/>
+      <w:r>
+        <w:rPr>
+          <w:noProof w:val="0"/>
+        </w:rPr>
+        <w:t xml:space="preserve">, A., </w:t>
+      </w:r>
+      <w:proofErr w:type="spellStart"/>
+      <w:r>
+        <w:rPr>
+          <w:noProof w:val="0"/>
+        </w:rPr>
+        <w:t>Tadel</w:t>
+      </w:r>
+      <w:proofErr w:type="spellEnd"/>
+      <w:r>
+        <w:rPr>
+          <w:noProof w:val="0"/>
+        </w:rPr>
+        <w:t xml:space="preserve">, M., Steer, B., Martin, T., &amp; </w:t>
+      </w:r>
+      <w:proofErr w:type="spellStart"/>
+      <w:r>
+        <w:rPr>
+          <w:noProof w:val="0"/>
+        </w:rPr>
+        <w:t>Würthwein</w:t>
+      </w:r>
+      <w:proofErr w:type="spellEnd"/>
+      <w:r>
+        <w:rPr>
+          <w:noProof w:val="0"/>
+        </w:rPr>
+        <w:t>, F. (2018, September). A federated Xrootd cache. In Journal of Physics: Conference Series (Vol. 1085, No. 3, p. 032025). IOP Publishing.</w:t>
       </w:r>
     </w:p>
     <w:p>
@@ -1727,7 +2872,63 @@
         <w:rPr>
           <w:noProof w:val="0"/>
         </w:rPr>
-        <w:t>Gardner, R., Campana, S., Duckeck, G., Elmsheuser, J., Hanushevsky, A., Hönig, F. G., ... &amp; Yang, W. (2014, June). Data federation strategies for ATLAS using XRootD. In Journal of Physics: Conference Series (Vol. 513, No. 4, p. 042049).</w:t>
+        <w:t xml:space="preserve">Gardner, R., Campana, S., </w:t>
+      </w:r>
+      <w:proofErr w:type="spellStart"/>
+      <w:r>
+        <w:rPr>
+          <w:noProof w:val="0"/>
+        </w:rPr>
+        <w:t>Duckeck</w:t>
+      </w:r>
+      <w:proofErr w:type="spellEnd"/>
+      <w:r>
+        <w:rPr>
+          <w:noProof w:val="0"/>
+        </w:rPr>
+        <w:t xml:space="preserve">, G., </w:t>
+      </w:r>
+      <w:proofErr w:type="spellStart"/>
+      <w:r>
+        <w:rPr>
+          <w:noProof w:val="0"/>
+        </w:rPr>
+        <w:t>Elmsheuser</w:t>
+      </w:r>
+      <w:proofErr w:type="spellEnd"/>
+      <w:r>
+        <w:rPr>
+          <w:noProof w:val="0"/>
+        </w:rPr>
+        <w:t xml:space="preserve">, J., </w:t>
+      </w:r>
+      <w:proofErr w:type="spellStart"/>
+      <w:r>
+        <w:rPr>
+          <w:noProof w:val="0"/>
+        </w:rPr>
+        <w:t>Hanushevsky</w:t>
+      </w:r>
+      <w:proofErr w:type="spellEnd"/>
+      <w:r>
+        <w:rPr>
+          <w:noProof w:val="0"/>
+        </w:rPr>
+        <w:t xml:space="preserve">, A., </w:t>
+      </w:r>
+      <w:proofErr w:type="spellStart"/>
+      <w:r>
+        <w:rPr>
+          <w:noProof w:val="0"/>
+        </w:rPr>
+        <w:t>Hönig</w:t>
+      </w:r>
+      <w:proofErr w:type="spellEnd"/>
+      <w:r>
+        <w:rPr>
+          <w:noProof w:val="0"/>
+        </w:rPr>
+        <w:t>, F. G., ... &amp; Yang, W. (2014, June). Data federation strategies for ATLAS using XRootD. In Journal of Physics: Conference Series (Vol. 513, No. 4, p. 042049).</w:t>
       </w:r>
     </w:p>
     <w:p>
@@ -1777,8 +2978,21 @@
         <w:rPr>
           <w:noProof w:val="0"/>
         </w:rPr>
-        <w:lastRenderedPageBreak/>
-        <w:t xml:space="preserve">De Witt, S., &amp; Lahiff, A. (2014). Quantifying </w:t>
+        <w:t xml:space="preserve">De Witt, S., &amp; </w:t>
+      </w:r>
+      <w:proofErr w:type="spellStart"/>
+      <w:r>
+        <w:rPr>
+          <w:noProof w:val="0"/>
+        </w:rPr>
+        <w:t>Lahiff</w:t>
+      </w:r>
+      <w:proofErr w:type="spellEnd"/>
+      <w:r>
+        <w:rPr>
+          <w:noProof w:val="0"/>
+        </w:rPr>
+        <w:t xml:space="preserve">, A. (2014). Quantifying </w:t>
       </w:r>
       <w:r>
         <w:rPr>
@@ -1823,6 +3037,77 @@
           <w:noProof w:val="0"/>
         </w:rPr>
         <w:t>https://xrootd.slac.stanford.edu/doc/python/xrootd-python-0.1.0/</w:t>
+      </w:r>
+    </w:p>
+    <w:p>
+      <w:pPr>
+        <w:pStyle w:val="references"/>
+        <w:rPr>
+          <w:noProof w:val="0"/>
+        </w:rPr>
+      </w:pPr>
+      <w:r>
+        <w:rPr>
+          <w:noProof w:val="0"/>
+        </w:rPr>
+        <w:t>Xrootd</w:t>
+      </w:r>
+      <w:r>
+        <w:rPr>
+          <w:noProof w:val="0"/>
+        </w:rPr>
+        <w:t>:</w:t>
+      </w:r>
+      <w:r>
+        <w:rPr>
+          <w:noProof w:val="0"/>
+        </w:rPr>
+        <w:t xml:space="preserve"> </w:t>
+      </w:r>
+      <w:r>
+        <w:rPr>
+          <w:noProof w:val="0"/>
+        </w:rPr>
+        <w:t>The c</w:t>
+      </w:r>
+      <w:r>
+        <w:rPr>
+          <w:noProof w:val="0"/>
+        </w:rPr>
+        <w:t xml:space="preserve">entral </w:t>
+      </w:r>
+      <w:r>
+        <w:rPr>
+          <w:noProof w:val="0"/>
+        </w:rPr>
+        <w:t xml:space="preserve">GitHub repository, [Source Code available on November </w:t>
+      </w:r>
+      <w:r>
+        <w:rPr>
+          <w:noProof w:val="0"/>
+        </w:rPr>
+        <w:t>03,</w:t>
+      </w:r>
+      <w:r>
+        <w:rPr>
+          <w:noProof w:val="0"/>
+        </w:rPr>
+        <w:t xml:space="preserve"> 2020]:</w:t>
+      </w:r>
+      <w:r>
+        <w:t xml:space="preserve"> </w:t>
+      </w:r>
+      <w:r>
+        <w:rPr>
+          <w:noProof w:val="0"/>
+        </w:rPr>
+        <w:t>https://github.com/xrootd/xrootd</w:t>
+      </w:r>
+      <w:r>
+        <w:rPr>
+          <w:noProof w:val="0"/>
+        </w:rPr>
+        <w:t xml:space="preserve">. </w:t>
       </w:r>
     </w:p>
     <w:p>
@@ -1843,13 +3128,31 @@
         <w:rPr>
           <w:noProof w:val="0"/>
         </w:rPr>
-        <w:t>Xrootd</w:t>
-      </w:r>
-      <w:r>
-        <w:rPr>
-          <w:noProof w:val="0"/>
-        </w:rPr>
-        <w:t>:</w:t>
+        <w:t xml:space="preserve">Xrootd: The </w:t>
+      </w:r>
+      <w:r>
+        <w:rPr>
+          <w:noProof w:val="0"/>
+        </w:rPr>
+        <w:t>official documentation [</w:t>
+      </w:r>
+      <w:r>
+        <w:rPr>
+          <w:noProof w:val="0"/>
+        </w:rPr>
+        <w:t>available on November 0</w:t>
+      </w:r>
+      <w:r>
+        <w:rPr>
+          <w:noProof w:val="0"/>
+        </w:rPr>
+        <w:t>4</w:t>
+      </w:r>
+      <w:r>
+        <w:rPr>
+          <w:noProof w:val="0"/>
+        </w:rPr>
+        <w:t>, 2020]:</w:t>
       </w:r>
       <w:r>
         <w:rPr>
@@ -1861,56 +3164,13 @@
         <w:rPr>
           <w:noProof w:val="0"/>
         </w:rPr>
-        <w:t>The c</w:t>
-      </w:r>
-      <w:r>
-        <w:rPr>
-          <w:noProof w:val="0"/>
-        </w:rPr>
-        <w:t xml:space="preserve">entral </w:t>
-      </w:r>
-      <w:r>
-        <w:rPr>
-          <w:noProof w:val="0"/>
-        </w:rPr>
-        <w:t xml:space="preserve">GitHub repository, [Source Code available on November </w:t>
-      </w:r>
-      <w:r>
-        <w:rPr>
-          <w:noProof w:val="0"/>
-        </w:rPr>
-        <w:t>03,</w:t>
-      </w:r>
-      <w:r>
-        <w:rPr>
-          <w:noProof w:val="0"/>
-        </w:rPr>
-        <w:t xml:space="preserve"> 2020]:</w:t>
-      </w:r>
-      <w:r>
-        <w:t xml:space="preserve"> </w:t>
-      </w:r>
-      <w:hyperlink r:id="rId11" w:history="1">
-        <w:r>
-          <w:rPr>
-            <w:rStyle w:val="Hyperlink"/>
-            <w:noProof w:val="0"/>
-          </w:rPr>
-          <w:t>https://github.com/xrootd/xroot</w:t>
-        </w:r>
-        <w:r>
-          <w:rPr>
-            <w:rStyle w:val="Hyperlink"/>
-            <w:noProof w:val="0"/>
-          </w:rPr>
-          <w:t>d</w:t>
-        </w:r>
-      </w:hyperlink>
-      <w:r>
-        <w:rPr>
-          <w:noProof w:val="0"/>
-        </w:rPr>
-        <w:t xml:space="preserve">. </w:t>
+        <w:t>https://xrootd.slac.stanford.edu/doc/doxygen/current/html/annotated.html</w:t>
+      </w:r>
+      <w:r>
+        <w:rPr>
+          <w:noProof w:val="0"/>
+        </w:rPr>
+        <w:t>.</w:t>
       </w:r>
     </w:p>
     <w:p>

</xml_diff>

<commit_message>
adds more on the xrdcl implementations. diagrams with xrootd event loop
</commit_message>
<xml_diff>
--- a/pyxrootd.docx
+++ b/pyxrootd.docx
@@ -587,7 +587,7 @@
                                     <pic:cNvPicPr/>
                                   </pic:nvPicPr>
                                   <pic:blipFill>
-                                    <a:blip r:embed="rId10">
+                                    <a:blip r:embed="rId9">
                                       <a:extLst>
                                         <a:ext uri="{28A0092B-C50C-407E-A947-70E740481C1C}">
                                           <a14:useLocalDpi xmlns:a14="http://schemas.microsoft.com/office/drawing/2010/main" val="0"/>
@@ -911,7 +911,7 @@
                                           <pic:cNvPicPr/>
                                         </pic:nvPicPr>
                                         <pic:blipFill>
-                                          <a:blip r:embed="rId11">
+                                          <a:blip r:embed="rId10">
                                             <a:extLst>
                                               <a:ext uri="{28A0092B-C50C-407E-A947-70E740481C1C}">
                                                 <a14:useLocalDpi xmlns:a14="http://schemas.microsoft.com/office/drawing/2010/main" val="0"/>
@@ -998,7 +998,7 @@
                                     <pic:cNvPicPr/>
                                   </pic:nvPicPr>
                                   <pic:blipFill>
-                                    <a:blip r:embed="rId12">
+                                    <a:blip r:embed="rId10">
                                       <a:extLst>
                                         <a:ext uri="{28A0092B-C50C-407E-A947-70E740481C1C}">
                                           <a14:useLocalDpi xmlns:a14="http://schemas.microsoft.com/office/drawing/2010/main" val="0"/>
@@ -1428,7 +1428,7 @@
                                           <pic:cNvPicPr/>
                                         </pic:nvPicPr>
                                         <pic:blipFill>
-                                          <a:blip r:embed="rId13">
+                                          <a:blip r:embed="rId11">
                                             <a:extLst>
                                               <a:ext uri="{28A0092B-C50C-407E-A947-70E740481C1C}">
                                                 <a14:useLocalDpi xmlns:a14="http://schemas.microsoft.com/office/drawing/2010/main" val="0"/>
@@ -1498,11 +1498,7 @@
           </mc:Choice>
           <mc:Fallback>
             <w:pict>
-              <v:shapetype w14:anchorId="1154AD10" id="_x0000_t202" coordsize="21600,21600" o:spt="202" path="m,l,21600r21600,l21600,xe">
-                <v:stroke joinstyle="miter"/>
-                <v:path gradientshapeok="t" o:connecttype="rect"/>
-              </v:shapetype>
-              <v:shape id="_x0000_s1028" type="#_x0000_t202" style="position:absolute;left:0;text-align:left;margin-left:261.2pt;margin-top:38.85pt;width:249.95pt;height:210.15pt;z-index:-251652096;visibility:visible;mso-wrap-style:square;mso-width-percent:0;mso-height-percent:0;mso-wrap-distance-left:9pt;mso-wrap-distance-top:0;mso-wrap-distance-right:9pt;mso-wrap-distance-bottom:0;mso-position-horizontal:absolute;mso-position-horizontal-relative:margin;mso-position-vertical:absolute;mso-position-vertical-relative:text;mso-width-percent:0;mso-height-percent:0;mso-width-relative:page;mso-height-relative:page;v-text-anchor:top" o:gfxdata="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" stroked="f">
+              <v:shape w14:anchorId="1154AD10" id="_x0000_s1028" type="#_x0000_t202" style="position:absolute;left:0;text-align:left;margin-left:261.2pt;margin-top:38.85pt;width:249.95pt;height:210.15pt;z-index:-251652096;visibility:visible;mso-wrap-style:square;mso-width-percent:0;mso-height-percent:0;mso-wrap-distance-left:9pt;mso-wrap-distance-top:0;mso-wrap-distance-right:9pt;mso-wrap-distance-bottom:0;mso-position-horizontal:absolute;mso-position-horizontal-relative:margin;mso-position-vertical:absolute;mso-position-vertical-relative:text;mso-width-percent:0;mso-height-percent:0;mso-width-relative:page;mso-height-relative:page;v-text-anchor:top" o:gfxdata="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" stroked="f">
                 <v:textbox>
                   <w:txbxContent>
                     <w:p>
@@ -1531,7 +1527,7 @@
                                     <pic:cNvPicPr/>
                                   </pic:nvPicPr>
                                   <pic:blipFill>
-                                    <a:blip r:embed="rId13">
+                                    <a:blip r:embed="rId11">
                                       <a:extLst>
                                         <a:ext uri="{28A0092B-C50C-407E-A947-70E740481C1C}">
                                           <a14:useLocalDpi xmlns:a14="http://schemas.microsoft.com/office/drawing/2010/main" val="0"/>
@@ -1873,21 +1869,21 @@
         <mc:AlternateContent>
           <mc:Choice Requires="wps">
             <w:drawing>
-              <wp:anchor distT="0" distB="0" distL="114300" distR="114300" simplePos="0" relativeHeight="251666432" behindDoc="1" locked="0" layoutInCell="1" allowOverlap="1" wp14:anchorId="52BBE380" wp14:editId="3106B3A0">
+              <wp:anchor distT="0" distB="0" distL="114300" distR="114300" simplePos="0" relativeHeight="251666432" behindDoc="1" locked="0" layoutInCell="1" allowOverlap="1" wp14:anchorId="52BBE380" wp14:editId="5107036C">
                 <wp:simplePos x="0" y="0"/>
                 <wp:positionH relativeFrom="margin">
-                  <wp:posOffset>-29210</wp:posOffset>
+                  <wp:posOffset>8890</wp:posOffset>
                 </wp:positionH>
                 <wp:positionV relativeFrom="paragraph">
                   <wp:posOffset>0</wp:posOffset>
                 </wp:positionV>
-                <wp:extent cx="6441440" cy="3053080"/>
-                <wp:effectExtent l="0" t="0" r="0" b="0"/>
+                <wp:extent cx="6441440" cy="3006725"/>
+                <wp:effectExtent l="0" t="0" r="0" b="3175"/>
                 <wp:wrapTight wrapText="bothSides">
                   <wp:wrapPolygon edited="0">
                     <wp:start x="0" y="0"/>
-                    <wp:lineTo x="0" y="21474"/>
-                    <wp:lineTo x="21549" y="21474"/>
+                    <wp:lineTo x="0" y="21532"/>
+                    <wp:lineTo x="21549" y="21532"/>
                     <wp:lineTo x="21549" y="0"/>
                     <wp:lineTo x="0" y="0"/>
                   </wp:wrapPolygon>
@@ -1905,7 +1901,7 @@
                       <wps:spPr bwMode="auto">
                         <a:xfrm>
                           <a:off x="0" y="0"/>
-                          <a:ext cx="6441440" cy="3053080"/>
+                          <a:ext cx="6441440" cy="3006725"/>
                         </a:xfrm>
                         <a:prstGeom prst="rect">
                           <a:avLst/>
@@ -1923,19 +1919,14 @@
                       <wps:txbx>
                         <w:txbxContent>
                           <w:p>
-                            <w:pPr>
-                              <w:jc w:val="both"/>
-                            </w:pPr>
-                          </w:p>
-                          <w:p>
                             <w:r>
                               <w:rPr>
                                 <w:noProof/>
                               </w:rPr>
                               <w:drawing>
-                                <wp:inline distT="0" distB="0" distL="0" distR="0" wp14:anchorId="789273E0" wp14:editId="53CB26A8">
-                                  <wp:extent cx="3780064" cy="2624396"/>
-                                  <wp:effectExtent l="0" t="0" r="5080" b="5080"/>
+                                <wp:inline distT="0" distB="0" distL="0" distR="0" wp14:anchorId="789273E0" wp14:editId="1746E4FD">
+                                  <wp:extent cx="3937687" cy="2733830"/>
+                                  <wp:effectExtent l="0" t="0" r="0" b="0"/>
                                   <wp:docPr id="11" name="Picture 11"/>
                                   <wp:cNvGraphicFramePr>
                                     <a:graphicFrameLocks xmlns:a="http://schemas.openxmlformats.org/drawingml/2006/main" noChangeAspect="1"/>
@@ -1948,7 +1939,7 @@
                                           <pic:cNvPicPr/>
                                         </pic:nvPicPr>
                                         <pic:blipFill>
-                                          <a:blip r:embed="rId14">
+                                          <a:blip r:embed="rId12">
                                             <a:extLst>
                                               <a:ext uri="{28A0092B-C50C-407E-A947-70E740481C1C}">
                                                 <a14:useLocalDpi xmlns:a14="http://schemas.microsoft.com/office/drawing/2010/main" val="0"/>
@@ -1962,7 +1953,7 @@
                                         <pic:spPr>
                                           <a:xfrm>
                                             <a:off x="0" y="0"/>
-                                            <a:ext cx="3860041" cy="2679922"/>
+                                            <a:ext cx="4049145" cy="2811212"/>
                                           </a:xfrm>
                                           <a:prstGeom prst="rect">
                                             <a:avLst/>
@@ -2006,23 +1997,18 @@
           </mc:Choice>
           <mc:Fallback>
             <w:pict>
-              <v:shape w14:anchorId="52BBE380" id="_x0000_s1029" type="#_x0000_t202" style="position:absolute;left:0;text-align:left;margin-left:-2.3pt;margin-top:0;width:507.2pt;height:240.4pt;z-index:-251650048;visibility:visible;mso-wrap-style:square;mso-width-percent:0;mso-height-percent:0;mso-wrap-distance-left:9pt;mso-wrap-distance-top:0;mso-wrap-distance-right:9pt;mso-wrap-distance-bottom:0;mso-position-horizontal:absolute;mso-position-horizontal-relative:margin;mso-position-vertical:absolute;mso-position-vertical-relative:text;mso-width-percent:0;mso-height-percent:0;mso-width-relative:page;mso-height-relative:page;v-text-anchor:top" o:gfxdata="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" stroked="f">
+              <v:shape w14:anchorId="52BBE380" id="_x0000_s1029" type="#_x0000_t202" style="position:absolute;left:0;text-align:left;margin-left:.7pt;margin-top:0;width:507.2pt;height:236.75pt;z-index:-251650048;visibility:visible;mso-wrap-style:square;mso-width-percent:0;mso-height-percent:0;mso-wrap-distance-left:9pt;mso-wrap-distance-top:0;mso-wrap-distance-right:9pt;mso-wrap-distance-bottom:0;mso-position-horizontal:absolute;mso-position-horizontal-relative:margin;mso-position-vertical:absolute;mso-position-vertical-relative:text;mso-width-percent:0;mso-height-percent:0;mso-width-relative:page;mso-height-relative:page;v-text-anchor:top" o:gfxdata="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" stroked="f">
                 <v:textbox>
                   <w:txbxContent>
-                    <w:p>
-                      <w:pPr>
-                        <w:jc w:val="both"/>
-                      </w:pPr>
-                    </w:p>
                     <w:p>
                       <w:r>
                         <w:rPr>
                           <w:noProof/>
                         </w:rPr>
                         <w:drawing>
-                          <wp:inline distT="0" distB="0" distL="0" distR="0" wp14:anchorId="789273E0" wp14:editId="53CB26A8">
-                            <wp:extent cx="3780064" cy="2624396"/>
-                            <wp:effectExtent l="0" t="0" r="5080" b="5080"/>
+                          <wp:inline distT="0" distB="0" distL="0" distR="0" wp14:anchorId="789273E0" wp14:editId="1746E4FD">
+                            <wp:extent cx="3937687" cy="2733830"/>
+                            <wp:effectExtent l="0" t="0" r="0" b="0"/>
                             <wp:docPr id="11" name="Picture 11"/>
                             <wp:cNvGraphicFramePr>
                               <a:graphicFrameLocks xmlns:a="http://schemas.openxmlformats.org/drawingml/2006/main" noChangeAspect="1"/>
@@ -2035,7 +2021,7 @@
                                     <pic:cNvPicPr/>
                                   </pic:nvPicPr>
                                   <pic:blipFill>
-                                    <a:blip r:embed="rId14">
+                                    <a:blip r:embed="rId12">
                                       <a:extLst>
                                         <a:ext uri="{28A0092B-C50C-407E-A947-70E740481C1C}">
                                           <a14:useLocalDpi xmlns:a14="http://schemas.microsoft.com/office/drawing/2010/main" val="0"/>
@@ -2049,7 +2035,7 @@
                                   <pic:spPr>
                                     <a:xfrm>
                                       <a:off x="0" y="0"/>
-                                      <a:ext cx="3860041" cy="2679922"/>
+                                      <a:ext cx="4049145" cy="2811212"/>
                                     </a:xfrm>
                                     <a:prstGeom prst="rect">
                                       <a:avLst/>
@@ -2204,12 +2190,1329 @@
         <w:rPr>
           <w:lang w:val="en-US"/>
         </w:rPr>
-        <w:t xml:space="preserve">e.g. methods for opening, creating files, writing data streams to a file, directory creation and so on), namely File and FileSystem. With the new XrdCl, these two objects can be accessed from multiple execution threads safely. This can be done because the XrdCl implementation is using a worker thread pool which can handle multiple function call-backs. Even when any I/O operations are in progress, the XrdCl can support thread forking without any issues or impediments within the workflow (File and FileSystem remain valid once the forking has been done in both parent and child threads, operations inside the parent threads will continue after the fork while in the child case a recovery procedure will be executed, just like in the case of a broken connection). </w:t>
+        <w:t>e.g. methods for opening, creating files, writing data streams to a file, directory creation and so on), namely File and FileSystem. With the new XrdCl, these two objects can be accessed from multiple execution threads safely. This can be done because the XrdCl implementation is using a worker thread pool which can handle multiple function call-backs. Even when any I/O operations are in progress, the XrdCl can support thread forking without any issues or impediments within the workflow (File and FileSystem remain valid once the forking has been done in both parent and child threads, operations inside the parent threads will continue after the fork while in the child case a recovery procedure will be executed, just like in the case of a broken connection).</w:t>
+      </w:r>
+    </w:p>
+    <w:p>
+      <w:pPr>
+        <w:pStyle w:val="Heading2"/>
+      </w:pPr>
+      <w:r>
+        <w:t>The XrdCl event-loop</w:t>
+      </w:r>
+    </w:p>
+    <w:p>
+      <w:pPr>
+        <w:ind w:firstLine="288"/>
+        <w:jc w:val="both"/>
+      </w:pPr>
+      <w:r>
+        <w:t>As it was already mentioned, the client implementation supports the handling of multiple executions in the background: asynchronous runtime. In general, an event loop within a programming paradigm has the following features:</w:t>
+      </w:r>
+    </w:p>
+    <w:p>
+      <w:pPr>
+        <w:pStyle w:val="ListParagraph"/>
+        <w:numPr>
+          <w:ilvl w:val="0"/>
+          <w:numId w:val="26"/>
+        </w:numPr>
+        <w:jc w:val="both"/>
+      </w:pPr>
+      <w:r>
+        <w:t>It is an endless loop which waits for tasks, executes them and then it sleeps until more tasks are incoming.</w:t>
+      </w:r>
+    </w:p>
+    <w:p>
+      <w:pPr>
+        <w:pStyle w:val="ListParagraph"/>
+        <w:numPr>
+          <w:ilvl w:val="0"/>
+          <w:numId w:val="26"/>
+        </w:numPr>
+        <w:jc w:val="both"/>
+      </w:pPr>
+      <w:r>
+        <w:t>The event loop executes tasks only when there is no other ongoing task in the pipeline (only when the call stack is empty).</w:t>
+      </w:r>
+    </w:p>
+    <w:p>
+      <w:pPr>
+        <w:pStyle w:val="ListParagraph"/>
+        <w:numPr>
+          <w:ilvl w:val="0"/>
+          <w:numId w:val="26"/>
+        </w:numPr>
+        <w:jc w:val="both"/>
+      </w:pPr>
+      <w:r>
+        <w:t>The event loop will handle function callbacks and promises (asynchronous behavior of the C++ implementation).</w:t>
+      </w:r>
+    </w:p>
+    <w:p>
+      <w:pPr>
+        <w:pStyle w:val="ListParagraph"/>
+        <w:numPr>
+          <w:ilvl w:val="0"/>
+          <w:numId w:val="26"/>
+        </w:numPr>
+        <w:jc w:val="both"/>
+      </w:pPr>
+      <w:r>
+        <w:t>The event loop executes tasks starting from the oldest to first: sequentially.</w:t>
+      </w:r>
+    </w:p>
+    <w:p>
+      <w:pPr>
+        <w:ind w:firstLine="288"/>
+        <w:jc w:val="both"/>
+      </w:pPr>
+      <w:r>
+        <w:t>In Fig. 4 the event queue is schematically represented: when the thread pool completes a task/job, a callback function is called, which does error handling (if there are any) or some other operations (e.g. file, I/O specific).</w:t>
+      </w:r>
+      <w:r>
+        <w:t xml:space="preserve"> The callback function is sent to the event queue, and when the call stack is empty, the event goes through the event queue and sends the callback to the call stack.</w:t>
+      </w:r>
+    </w:p>
+    <w:p>
+      <w:pPr>
+        <w:ind w:firstLine="288"/>
+        <w:jc w:val="both"/>
+      </w:pPr>
+      <w:r>
+        <w:t>The entire XrdCl API stack is represented as a block diagram in Fig. 5, where each of the components are organized in three main categories: Xrootd-Core, Xrootd and External.</w:t>
+      </w:r>
+    </w:p>
+    <w:p>
+      <w:pPr>
+        <w:ind w:firstLine="288"/>
+        <w:jc w:val="both"/>
+      </w:pPr>
+      <w:r>
+        <w:rPr>
+          <w:noProof/>
+        </w:rPr>
+        <w:lastRenderedPageBreak/>
+        <mc:AlternateContent>
+          <mc:Choice Requires="wps">
+            <w:drawing>
+              <wp:anchor distT="0" distB="0" distL="114300" distR="114300" simplePos="0" relativeHeight="251668480" behindDoc="1" locked="0" layoutInCell="1" allowOverlap="1" wp14:anchorId="51ABFC05" wp14:editId="5B57CEBD">
+                <wp:simplePos x="0" y="0"/>
+                <wp:positionH relativeFrom="margin">
+                  <wp:posOffset>635</wp:posOffset>
+                </wp:positionH>
+                <wp:positionV relativeFrom="paragraph">
+                  <wp:posOffset>326</wp:posOffset>
+                </wp:positionV>
+                <wp:extent cx="3174365" cy="1771015"/>
+                <wp:effectExtent l="0" t="0" r="635" b="0"/>
+                <wp:wrapTight wrapText="bothSides">
+                  <wp:wrapPolygon edited="0">
+                    <wp:start x="0" y="0"/>
+                    <wp:lineTo x="0" y="21375"/>
+                    <wp:lineTo x="21518" y="21375"/>
+                    <wp:lineTo x="21518" y="0"/>
+                    <wp:lineTo x="0" y="0"/>
+                  </wp:wrapPolygon>
+                </wp:wrapTight>
+                <wp:docPr id="3" name="Text Box 8"/>
+                <wp:cNvGraphicFramePr>
+                  <a:graphicFrameLocks xmlns:a="http://schemas.openxmlformats.org/drawingml/2006/main"/>
+                </wp:cNvGraphicFramePr>
+                <a:graphic xmlns:a="http://schemas.openxmlformats.org/drawingml/2006/main">
+                  <a:graphicData uri="http://schemas.microsoft.com/office/word/2010/wordprocessingShape">
+                    <wps:wsp>
+                      <wps:cNvSpPr txBox="1">
+                        <a:spLocks noChangeArrowheads="1"/>
+                      </wps:cNvSpPr>
+                      <wps:spPr bwMode="auto">
+                        <a:xfrm>
+                          <a:off x="0" y="0"/>
+                          <a:ext cx="3174365" cy="1771015"/>
+                        </a:xfrm>
+                        <a:prstGeom prst="rect">
+                          <a:avLst/>
+                        </a:prstGeom>
+                        <a:solidFill>
+                          <a:srgbClr val="FFFFFF"/>
+                        </a:solidFill>
+                        <a:ln w="9525">
+                          <a:noFill/>
+                          <a:miter lim="800000"/>
+                          <a:headEnd/>
+                          <a:tailEnd/>
+                        </a:ln>
+                      </wps:spPr>
+                      <wps:txbx>
+                        <w:txbxContent>
+                          <w:p>
+                            <w:r>
+                              <w:rPr>
+                                <w:noProof/>
+                              </w:rPr>
+                              <w:drawing>
+                                <wp:inline distT="0" distB="0" distL="0" distR="0" wp14:anchorId="11716EA8" wp14:editId="10442F73">
+                                  <wp:extent cx="2946400" cy="1485900"/>
+                                  <wp:effectExtent l="0" t="0" r="0" b="0"/>
+                                  <wp:docPr id="10" name="Picture 10"/>
+                                  <wp:cNvGraphicFramePr>
+                                    <a:graphicFrameLocks xmlns:a="http://schemas.openxmlformats.org/drawingml/2006/main" noChangeAspect="1"/>
+                                  </wp:cNvGraphicFramePr>
+                                  <a:graphic xmlns:a="http://schemas.openxmlformats.org/drawingml/2006/main">
+                                    <a:graphicData uri="http://schemas.openxmlformats.org/drawingml/2006/picture">
+                                      <pic:pic xmlns:pic="http://schemas.openxmlformats.org/drawingml/2006/picture">
+                                        <pic:nvPicPr>
+                                          <pic:cNvPr id="10" name="Picture 10"/>
+                                          <pic:cNvPicPr/>
+                                        </pic:nvPicPr>
+                                        <pic:blipFill>
+                                          <a:blip r:embed="rId13">
+                                            <a:extLst>
+                                              <a:ext uri="{28A0092B-C50C-407E-A947-70E740481C1C}">
+                                                <a14:useLocalDpi xmlns:a14="http://schemas.microsoft.com/office/drawing/2010/main" val="0"/>
+                                              </a:ext>
+                                            </a:extLst>
+                                          </a:blip>
+                                          <a:stretch>
+                                            <a:fillRect/>
+                                          </a:stretch>
+                                        </pic:blipFill>
+                                        <pic:spPr>
+                                          <a:xfrm>
+                                            <a:off x="0" y="0"/>
+                                            <a:ext cx="2946400" cy="1485900"/>
+                                          </a:xfrm>
+                                          <a:prstGeom prst="rect">
+                                            <a:avLst/>
+                                          </a:prstGeom>
+                                        </pic:spPr>
+                                      </pic:pic>
+                                    </a:graphicData>
+                                  </a:graphic>
+                                </wp:inline>
+                              </w:drawing>
+                            </w:r>
+                          </w:p>
+                          <w:p>
+                            <w:pPr>
+                              <w:pStyle w:val="figurecaption"/>
+                              <w:jc w:val="center"/>
+                            </w:pPr>
+                            <w:r>
+                              <w:rPr>
+                                <w:noProof w:val="0"/>
+                              </w:rPr>
+                              <w:t>Structure of the XrdCl API stack</w:t>
+                            </w:r>
+                            <w:r>
+                              <w:rPr>
+                                <w:noProof w:val="0"/>
+                              </w:rPr>
+                              <w:t>.</w:t>
+                            </w:r>
+                          </w:p>
+                        </w:txbxContent>
+                      </wps:txbx>
+                      <wps:bodyPr rot="0" vert="horz" wrap="square" lIns="91440" tIns="45720" rIns="91440" bIns="45720" anchor="t" anchorCtr="0" upright="1">
+                        <a:noAutofit/>
+                      </wps:bodyPr>
+                    </wps:wsp>
+                  </a:graphicData>
+                </a:graphic>
+                <wp14:sizeRelH relativeFrom="page">
+                  <wp14:pctWidth>0</wp14:pctWidth>
+                </wp14:sizeRelH>
+                <wp14:sizeRelV relativeFrom="page">
+                  <wp14:pctHeight>0</wp14:pctHeight>
+                </wp14:sizeRelV>
+              </wp:anchor>
+            </w:drawing>
+          </mc:Choice>
+          <mc:Fallback>
+            <w:pict>
+              <v:shape w14:anchorId="51ABFC05" id="_x0000_s1030" type="#_x0000_t202" style="position:absolute;left:0;text-align:left;margin-left:.05pt;margin-top:.05pt;width:249.95pt;height:139.45pt;z-index:-251648000;visibility:visible;mso-wrap-style:square;mso-width-percent:0;mso-height-percent:0;mso-wrap-distance-left:9pt;mso-wrap-distance-top:0;mso-wrap-distance-right:9pt;mso-wrap-distance-bottom:0;mso-position-horizontal:absolute;mso-position-horizontal-relative:margin;mso-position-vertical:absolute;mso-position-vertical-relative:text;mso-width-percent:0;mso-height-percent:0;mso-width-relative:page;mso-height-relative:page;v-text-anchor:top" o:gfxdata="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" stroked="f">
+                <v:textbox>
+                  <w:txbxContent>
+                    <w:p>
+                      <w:r>
+                        <w:rPr>
+                          <w:noProof/>
+                        </w:rPr>
+                        <w:drawing>
+                          <wp:inline distT="0" distB="0" distL="0" distR="0" wp14:anchorId="11716EA8" wp14:editId="10442F73">
+                            <wp:extent cx="2946400" cy="1485900"/>
+                            <wp:effectExtent l="0" t="0" r="0" b="0"/>
+                            <wp:docPr id="10" name="Picture 10"/>
+                            <wp:cNvGraphicFramePr>
+                              <a:graphicFrameLocks xmlns:a="http://schemas.openxmlformats.org/drawingml/2006/main" noChangeAspect="1"/>
+                            </wp:cNvGraphicFramePr>
+                            <a:graphic xmlns:a="http://schemas.openxmlformats.org/drawingml/2006/main">
+                              <a:graphicData uri="http://schemas.openxmlformats.org/drawingml/2006/picture">
+                                <pic:pic xmlns:pic="http://schemas.openxmlformats.org/drawingml/2006/picture">
+                                  <pic:nvPicPr>
+                                    <pic:cNvPr id="10" name="Picture 10"/>
+                                    <pic:cNvPicPr/>
+                                  </pic:nvPicPr>
+                                  <pic:blipFill>
+                                    <a:blip r:embed="rId13">
+                                      <a:extLst>
+                                        <a:ext uri="{28A0092B-C50C-407E-A947-70E740481C1C}">
+                                          <a14:useLocalDpi xmlns:a14="http://schemas.microsoft.com/office/drawing/2010/main" val="0"/>
+                                        </a:ext>
+                                      </a:extLst>
+                                    </a:blip>
+                                    <a:stretch>
+                                      <a:fillRect/>
+                                    </a:stretch>
+                                  </pic:blipFill>
+                                  <pic:spPr>
+                                    <a:xfrm>
+                                      <a:off x="0" y="0"/>
+                                      <a:ext cx="2946400" cy="1485900"/>
+                                    </a:xfrm>
+                                    <a:prstGeom prst="rect">
+                                      <a:avLst/>
+                                    </a:prstGeom>
+                                  </pic:spPr>
+                                </pic:pic>
+                              </a:graphicData>
+                            </a:graphic>
+                          </wp:inline>
+                        </w:drawing>
+                      </w:r>
+                    </w:p>
+                    <w:p>
+                      <w:pPr>
+                        <w:pStyle w:val="figurecaption"/>
+                        <w:jc w:val="center"/>
+                      </w:pPr>
+                      <w:r>
+                        <w:rPr>
+                          <w:noProof w:val="0"/>
+                        </w:rPr>
+                        <w:t>Structure of the XrdCl API stack</w:t>
+                      </w:r>
+                      <w:r>
+                        <w:rPr>
+                          <w:noProof w:val="0"/>
+                        </w:rPr>
+                        <w:t>.</w:t>
+                      </w:r>
+                    </w:p>
+                  </w:txbxContent>
+                </v:textbox>
+                <w10:wrap type="tight" anchorx="margin"/>
+              </v:shape>
+            </w:pict>
+          </mc:Fallback>
+        </mc:AlternateContent>
+      </w:r>
+      <w:r>
+        <w:t>Since only the File and FileSystem objects within the XrdCl stack are part of the focus within the current work, it is worth mentioning some key characteristics of these implementations.</w:t>
+      </w:r>
+    </w:p>
+    <w:p>
+      <w:pPr>
+        <w:ind w:firstLine="288"/>
+        <w:jc w:val="both"/>
+      </w:pPr>
+      <w:r>
+        <w:t>The XrdCl library is the foundation part of the following components of Xrootd client:</w:t>
+      </w:r>
+    </w:p>
+    <w:p>
+      <w:pPr>
+        <w:pStyle w:val="ListParagraph"/>
+        <w:numPr>
+          <w:ilvl w:val="0"/>
+          <w:numId w:val="27"/>
+        </w:numPr>
+        <w:jc w:val="both"/>
+      </w:pPr>
+      <w:r>
+        <w:t>The command line interface.</w:t>
+      </w:r>
+    </w:p>
+    <w:p>
+      <w:pPr>
+        <w:pStyle w:val="ListParagraph"/>
+        <w:numPr>
+          <w:ilvl w:val="0"/>
+          <w:numId w:val="27"/>
+        </w:numPr>
+        <w:jc w:val="both"/>
+      </w:pPr>
+      <w:r>
+        <w:t xml:space="preserve">Python bindings: </w:t>
+      </w:r>
+      <w:r>
+        <w:t xml:space="preserve">designed to </w:t>
+      </w:r>
+      <w:r>
+        <w:t>facilitate the usage of the</w:t>
+      </w:r>
+      <w:r>
+        <w:t xml:space="preserve"> XRootD client, by writing Python instead of having to write C++.</w:t>
+      </w:r>
+    </w:p>
+    <w:p>
+      <w:pPr>
+        <w:pStyle w:val="ListParagraph"/>
+        <w:numPr>
+          <w:ilvl w:val="0"/>
+          <w:numId w:val="27"/>
+        </w:numPr>
+        <w:jc w:val="both"/>
+      </w:pPr>
+      <w:r>
+        <w:t xml:space="preserve">SSI Client: </w:t>
+      </w:r>
+      <w:r>
+        <w:t xml:space="preserve">a multi-threaded </w:t>
+      </w:r>
+      <w:r>
+        <w:t>Xrootd</w:t>
+      </w:r>
+      <w:r>
+        <w:t xml:space="preserve"> plug-in that implements a request-response framework</w:t>
+      </w:r>
+      <w:r>
+        <w:t xml:space="preserve"> [12].</w:t>
+      </w:r>
+    </w:p>
+    <w:p>
+      <w:pPr>
+        <w:pStyle w:val="ListParagraph"/>
+        <w:numPr>
+          <w:ilvl w:val="0"/>
+          <w:numId w:val="27"/>
+        </w:numPr>
+        <w:jc w:val="both"/>
+      </w:pPr>
+      <w:r>
+        <w:t>The POSIX API.</w:t>
+      </w:r>
+    </w:p>
+    <w:p>
+      <w:pPr>
+        <w:pStyle w:val="ListParagraph"/>
+        <w:numPr>
+          <w:ilvl w:val="0"/>
+          <w:numId w:val="27"/>
+        </w:numPr>
+        <w:jc w:val="both"/>
+      </w:pPr>
+      <w:r>
+        <w:t>New: C++ Declarative Client API (with release of Xrootd v.4.9.0)</w:t>
+      </w:r>
+      <w:r>
+        <w:t>.</w:t>
+      </w:r>
+    </w:p>
+    <w:p>
+      <w:pPr>
+        <w:pStyle w:val="Heading2"/>
+      </w:pPr>
+      <w:r>
+        <w:t>Asyncrhonous implementations within Xrootd client interface</w:t>
+      </w:r>
+    </w:p>
+    <w:p>
+      <w:pPr>
+        <w:ind w:firstLine="288"/>
+        <w:jc w:val="both"/>
+      </w:pPr>
+      <w:r>
+        <w:rPr>
+          <w:noProof/>
+        </w:rPr>
+        <mc:AlternateContent>
+          <mc:Choice Requires="wps">
+            <w:drawing>
+              <wp:anchor distT="0" distB="0" distL="114300" distR="114300" simplePos="0" relativeHeight="251672576" behindDoc="1" locked="0" layoutInCell="1" allowOverlap="1" wp14:anchorId="7B95BB25" wp14:editId="03842399">
+                <wp:simplePos x="0" y="0"/>
+                <wp:positionH relativeFrom="column">
+                  <wp:posOffset>635</wp:posOffset>
+                </wp:positionH>
+                <wp:positionV relativeFrom="paragraph">
+                  <wp:posOffset>2200910</wp:posOffset>
+                </wp:positionV>
+                <wp:extent cx="3174365" cy="635"/>
+                <wp:effectExtent l="0" t="0" r="635" b="12065"/>
+                <wp:wrapTight wrapText="bothSides">
+                  <wp:wrapPolygon edited="0">
+                    <wp:start x="0" y="0"/>
+                    <wp:lineTo x="0" y="0"/>
+                    <wp:lineTo x="21518" y="0"/>
+                    <wp:lineTo x="21518" y="0"/>
+                    <wp:lineTo x="0" y="0"/>
+                  </wp:wrapPolygon>
+                </wp:wrapTight>
+                <wp:docPr id="16" name="Text Box 16"/>
+                <wp:cNvGraphicFramePr/>
+                <a:graphic xmlns:a="http://schemas.openxmlformats.org/drawingml/2006/main">
+                  <a:graphicData uri="http://schemas.microsoft.com/office/word/2010/wordprocessingShape">
+                    <wps:wsp>
+                      <wps:cNvSpPr txBox="1"/>
+                      <wps:spPr>
+                        <a:xfrm>
+                          <a:off x="0" y="0"/>
+                          <a:ext cx="3174365" cy="635"/>
+                        </a:xfrm>
+                        <a:prstGeom prst="rect">
+                          <a:avLst/>
+                        </a:prstGeom>
+                        <a:solidFill>
+                          <a:prstClr val="white"/>
+                        </a:solidFill>
+                        <a:ln>
+                          <a:noFill/>
+                        </a:ln>
+                      </wps:spPr>
+                      <wps:txbx>
+                        <w:txbxContent>
+                          <w:p>
+                            <w:pPr>
+                              <w:pStyle w:val="Caption"/>
+                              <w:rPr>
+                                <w:i w:val="0"/>
+                                <w:iCs w:val="0"/>
+                                <w:noProof/>
+                              </w:rPr>
+                            </w:pPr>
+                            <w:r>
+                              <w:rPr>
+                                <w:i w:val="0"/>
+                                <w:iCs w:val="0"/>
+                                <w:sz w:val="16"/>
+                                <w:szCs w:val="16"/>
+                              </w:rPr>
+                              <w:t xml:space="preserve">Listing </w:t>
+                            </w:r>
+                            <w:r>
+                              <w:rPr>
+                                <w:i w:val="0"/>
+                                <w:iCs w:val="0"/>
+                                <w:sz w:val="16"/>
+                                <w:szCs w:val="16"/>
+                              </w:rPr>
+                              <w:fldChar w:fldCharType="begin"/>
+                            </w:r>
+                            <w:r>
+                              <w:rPr>
+                                <w:i w:val="0"/>
+                                <w:iCs w:val="0"/>
+                                <w:sz w:val="16"/>
+                                <w:szCs w:val="16"/>
+                              </w:rPr>
+                              <w:instrText xml:space="preserve"> SEQ Listing \* ARABIC </w:instrText>
+                            </w:r>
+                            <w:r>
+                              <w:rPr>
+                                <w:i w:val="0"/>
+                                <w:iCs w:val="0"/>
+                                <w:sz w:val="16"/>
+                                <w:szCs w:val="16"/>
+                              </w:rPr>
+                              <w:fldChar w:fldCharType="separate"/>
+                            </w:r>
+                            <w:r>
+                              <w:rPr>
+                                <w:i w:val="0"/>
+                                <w:iCs w:val="0"/>
+                                <w:noProof/>
+                                <w:sz w:val="16"/>
+                                <w:szCs w:val="16"/>
+                              </w:rPr>
+                              <w:t>1</w:t>
+                            </w:r>
+                            <w:r>
+                              <w:rPr>
+                                <w:i w:val="0"/>
+                                <w:iCs w:val="0"/>
+                                <w:sz w:val="16"/>
+                                <w:szCs w:val="16"/>
+                              </w:rPr>
+                              <w:fldChar w:fldCharType="end"/>
+                            </w:r>
+                            <w:r>
+                              <w:rPr>
+                                <w:i w:val="0"/>
+                                <w:iCs w:val="0"/>
+                                <w:sz w:val="16"/>
+                                <w:szCs w:val="16"/>
+                              </w:rPr>
+                              <w:t>:</w:t>
+                            </w:r>
+                            <w:r>
+                              <w:rPr>
+                                <w:i w:val="0"/>
+                                <w:iCs w:val="0"/>
+                                <w:sz w:val="16"/>
+                                <w:szCs w:val="16"/>
+                              </w:rPr>
+                              <w:t xml:space="preserve"> Synchronous version of</w:t>
+                            </w:r>
+                            <w:r>
+                              <w:rPr>
+                                <w:i w:val="0"/>
+                                <w:iCs w:val="0"/>
+                                <w:sz w:val="16"/>
+                                <w:szCs w:val="16"/>
+                              </w:rPr>
+                              <w:t xml:space="preserve"> the</w:t>
+                            </w:r>
+                            <w:r>
+                              <w:rPr>
+                                <w:i w:val="0"/>
+                                <w:iCs w:val="0"/>
+                                <w:sz w:val="16"/>
+                                <w:szCs w:val="16"/>
+                              </w:rPr>
+                              <w:t xml:space="preserve"> Open method.</w:t>
+                            </w:r>
+                          </w:p>
+                        </w:txbxContent>
+                      </wps:txbx>
+                      <wps:bodyPr rot="0" spcFirstLastPara="0" vertOverflow="overflow" horzOverflow="overflow" vert="horz" wrap="square" lIns="0" tIns="0" rIns="0" bIns="0" numCol="1" spcCol="0" rtlCol="0" fromWordArt="0" anchor="t" anchorCtr="0" forceAA="0" compatLnSpc="1">
+                        <a:prstTxWarp prst="textNoShape">
+                          <a:avLst/>
+                        </a:prstTxWarp>
+                        <a:spAutoFit/>
+                      </wps:bodyPr>
+                    </wps:wsp>
+                  </a:graphicData>
+                </a:graphic>
+              </wp:anchor>
+            </w:drawing>
+          </mc:Choice>
+          <mc:Fallback>
+            <w:pict>
+              <v:shape w14:anchorId="7B95BB25" id="Text Box 16" o:spid="_x0000_s1031" type="#_x0000_t202" style="position:absolute;left:0;text-align:left;margin-left:.05pt;margin-top:173.3pt;width:249.95pt;height:.05pt;z-index:-251643904;visibility:visible;mso-wrap-style:square;mso-wrap-distance-left:9pt;mso-wrap-distance-top:0;mso-wrap-distance-right:9pt;mso-wrap-distance-bottom:0;mso-position-horizontal:absolute;mso-position-horizontal-relative:text;mso-position-vertical:absolute;mso-position-vertical-relative:text;v-text-anchor:top" o:gfxdata="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" stroked="f">
+                <v:textbox style="mso-fit-shape-to-text:t" inset="0,0,0,0">
+                  <w:txbxContent>
+                    <w:p>
+                      <w:pPr>
+                        <w:pStyle w:val="Caption"/>
+                        <w:rPr>
+                          <w:i w:val="0"/>
+                          <w:iCs w:val="0"/>
+                          <w:noProof/>
+                        </w:rPr>
+                      </w:pPr>
+                      <w:r>
+                        <w:rPr>
+                          <w:i w:val="0"/>
+                          <w:iCs w:val="0"/>
+                          <w:sz w:val="16"/>
+                          <w:szCs w:val="16"/>
+                        </w:rPr>
+                        <w:t xml:space="preserve">Listing </w:t>
+                      </w:r>
+                      <w:r>
+                        <w:rPr>
+                          <w:i w:val="0"/>
+                          <w:iCs w:val="0"/>
+                          <w:sz w:val="16"/>
+                          <w:szCs w:val="16"/>
+                        </w:rPr>
+                        <w:fldChar w:fldCharType="begin"/>
+                      </w:r>
+                      <w:r>
+                        <w:rPr>
+                          <w:i w:val="0"/>
+                          <w:iCs w:val="0"/>
+                          <w:sz w:val="16"/>
+                          <w:szCs w:val="16"/>
+                        </w:rPr>
+                        <w:instrText xml:space="preserve"> SEQ Listing \* ARABIC </w:instrText>
+                      </w:r>
+                      <w:r>
+                        <w:rPr>
+                          <w:i w:val="0"/>
+                          <w:iCs w:val="0"/>
+                          <w:sz w:val="16"/>
+                          <w:szCs w:val="16"/>
+                        </w:rPr>
+                        <w:fldChar w:fldCharType="separate"/>
+                      </w:r>
+                      <w:r>
+                        <w:rPr>
+                          <w:i w:val="0"/>
+                          <w:iCs w:val="0"/>
+                          <w:noProof/>
+                          <w:sz w:val="16"/>
+                          <w:szCs w:val="16"/>
+                        </w:rPr>
+                        <w:t>1</w:t>
+                      </w:r>
+                      <w:r>
+                        <w:rPr>
+                          <w:i w:val="0"/>
+                          <w:iCs w:val="0"/>
+                          <w:sz w:val="16"/>
+                          <w:szCs w:val="16"/>
+                        </w:rPr>
+                        <w:fldChar w:fldCharType="end"/>
+                      </w:r>
+                      <w:r>
+                        <w:rPr>
+                          <w:i w:val="0"/>
+                          <w:iCs w:val="0"/>
+                          <w:sz w:val="16"/>
+                          <w:szCs w:val="16"/>
+                        </w:rPr>
+                        <w:t>:</w:t>
+                      </w:r>
+                      <w:r>
+                        <w:rPr>
+                          <w:i w:val="0"/>
+                          <w:iCs w:val="0"/>
+                          <w:sz w:val="16"/>
+                          <w:szCs w:val="16"/>
+                        </w:rPr>
+                        <w:t xml:space="preserve"> Synchronous version of</w:t>
+                      </w:r>
+                      <w:r>
+                        <w:rPr>
+                          <w:i w:val="0"/>
+                          <w:iCs w:val="0"/>
+                          <w:sz w:val="16"/>
+                          <w:szCs w:val="16"/>
+                        </w:rPr>
+                        <w:t xml:space="preserve"> the</w:t>
+                      </w:r>
+                      <w:r>
+                        <w:rPr>
+                          <w:i w:val="0"/>
+                          <w:iCs w:val="0"/>
+                          <w:sz w:val="16"/>
+                          <w:szCs w:val="16"/>
+                        </w:rPr>
+                        <w:t xml:space="preserve"> Open method.</w:t>
+                      </w:r>
+                    </w:p>
+                  </w:txbxContent>
+                </v:textbox>
+                <w10:wrap type="tight"/>
+              </v:shape>
+            </w:pict>
+          </mc:Fallback>
+        </mc:AlternateContent>
+      </w:r>
+      <w:r>
+        <w:rPr>
+          <w:noProof/>
+        </w:rPr>
+        <mc:AlternateContent>
+          <mc:Choice Requires="wps">
+            <w:drawing>
+              <wp:anchor distT="0" distB="0" distL="114300" distR="114300" simplePos="0" relativeHeight="251670528" behindDoc="1" locked="0" layoutInCell="1" allowOverlap="1" wp14:anchorId="7E87E6A2" wp14:editId="5F4AC2F1">
+                <wp:simplePos x="0" y="0"/>
+                <wp:positionH relativeFrom="margin">
+                  <wp:posOffset>635</wp:posOffset>
+                </wp:positionH>
+                <wp:positionV relativeFrom="paragraph">
+                  <wp:posOffset>1400055</wp:posOffset>
+                </wp:positionV>
+                <wp:extent cx="3174365" cy="790575"/>
+                <wp:effectExtent l="0" t="0" r="635" b="0"/>
+                <wp:wrapTight wrapText="bothSides">
+                  <wp:wrapPolygon edited="0">
+                    <wp:start x="0" y="0"/>
+                    <wp:lineTo x="0" y="21166"/>
+                    <wp:lineTo x="21518" y="21166"/>
+                    <wp:lineTo x="21518" y="0"/>
+                    <wp:lineTo x="0" y="0"/>
+                  </wp:wrapPolygon>
+                </wp:wrapTight>
+                <wp:docPr id="14" name="Text Box 8"/>
+                <wp:cNvGraphicFramePr>
+                  <a:graphicFrameLocks xmlns:a="http://schemas.openxmlformats.org/drawingml/2006/main"/>
+                </wp:cNvGraphicFramePr>
+                <a:graphic xmlns:a="http://schemas.openxmlformats.org/drawingml/2006/main">
+                  <a:graphicData uri="http://schemas.microsoft.com/office/word/2010/wordprocessingShape">
+                    <wps:wsp>
+                      <wps:cNvSpPr txBox="1">
+                        <a:spLocks noChangeArrowheads="1"/>
+                      </wps:cNvSpPr>
+                      <wps:spPr bwMode="auto">
+                        <a:xfrm>
+                          <a:off x="0" y="0"/>
+                          <a:ext cx="3174365" cy="790575"/>
+                        </a:xfrm>
+                        <a:prstGeom prst="rect">
+                          <a:avLst/>
+                        </a:prstGeom>
+                        <a:solidFill>
+                          <a:srgbClr val="FFFFFF"/>
+                        </a:solidFill>
+                        <a:ln w="9525">
+                          <a:noFill/>
+                          <a:miter lim="800000"/>
+                          <a:headEnd/>
+                          <a:tailEnd/>
+                        </a:ln>
+                      </wps:spPr>
+                      <wps:txbx>
+                        <w:txbxContent>
+                          <w:p>
+                            <w:pPr>
+                              <w:pStyle w:val="BodyText"/>
+                              <w:ind w:firstLine="0"/>
+                              <w:rPr>
+                                <w:rFonts w:ascii="Courier New" w:hAnsi="Courier New" w:cs="Courier New"/>
+                                <w:sz w:val="16"/>
+                                <w:szCs w:val="16"/>
+                                <w:lang w:val="en-US"/>
+                              </w:rPr>
+                            </w:pPr>
+                            <w:proofErr w:type="spellStart"/>
+                            <w:r>
+                              <w:rPr>
+                                <w:rFonts w:ascii="Courier New" w:hAnsi="Courier New" w:cs="Courier New"/>
+                                <w:sz w:val="16"/>
+                                <w:szCs w:val="16"/>
+                                <w:lang w:val="en-US"/>
+                              </w:rPr>
+                              <w:t>XRootDStatus</w:t>
+                            </w:r>
+                            <w:proofErr w:type="spellEnd"/>
+                            <w:r>
+                              <w:rPr>
+                                <w:rFonts w:ascii="Courier New" w:hAnsi="Courier New" w:cs="Courier New"/>
+                                <w:sz w:val="16"/>
+                                <w:szCs w:val="16"/>
+                                <w:lang w:val="en-US"/>
+                              </w:rPr>
+                              <w:t xml:space="preserve"> </w:t>
+                            </w:r>
+                            <w:proofErr w:type="gramStart"/>
+                            <w:r>
+                              <w:rPr>
+                                <w:rFonts w:ascii="Courier New" w:hAnsi="Courier New" w:cs="Courier New"/>
+                                <w:sz w:val="16"/>
+                                <w:szCs w:val="16"/>
+                                <w:lang w:val="en-US"/>
+                              </w:rPr>
+                              <w:t>File::</w:t>
+                            </w:r>
+                            <w:proofErr w:type="gramEnd"/>
+                            <w:r>
+                              <w:rPr>
+                                <w:rFonts w:ascii="Courier New" w:hAnsi="Courier New" w:cs="Courier New"/>
+                                <w:sz w:val="16"/>
+                                <w:szCs w:val="16"/>
+                                <w:lang w:val="en-US"/>
+                              </w:rPr>
+                              <w:t>Open(const std::string &amp;</w:t>
+                            </w:r>
+                            <w:proofErr w:type="spellStart"/>
+                            <w:r>
+                              <w:rPr>
+                                <w:rFonts w:ascii="Courier New" w:hAnsi="Courier New" w:cs="Courier New"/>
+                                <w:sz w:val="16"/>
+                                <w:szCs w:val="16"/>
+                                <w:lang w:val="en-US"/>
+                              </w:rPr>
+                              <w:t>url</w:t>
+                            </w:r>
+                            <w:proofErr w:type="spellEnd"/>
+                            <w:r>
+                              <w:rPr>
+                                <w:rFonts w:ascii="Courier New" w:hAnsi="Courier New" w:cs="Courier New"/>
+                                <w:sz w:val="16"/>
+                                <w:szCs w:val="16"/>
+                                <w:lang w:val="en-US"/>
+                              </w:rPr>
+                              <w:t>,</w:t>
+                            </w:r>
+                          </w:p>
+                          <w:p>
+                            <w:pPr>
+                              <w:pStyle w:val="BodyText"/>
+                              <w:rPr>
+                                <w:rFonts w:ascii="Courier New" w:hAnsi="Courier New" w:cs="Courier New"/>
+                                <w:sz w:val="16"/>
+                                <w:szCs w:val="16"/>
+                                <w:lang w:val="en-US"/>
+                              </w:rPr>
+                            </w:pPr>
+                            <w:r>
+                              <w:rPr>
+                                <w:rFonts w:ascii="Courier New" w:hAnsi="Courier New" w:cs="Courier New"/>
+                                <w:sz w:val="16"/>
+                                <w:szCs w:val="16"/>
+                                <w:lang w:val="en-US"/>
+                              </w:rPr>
+                              <w:tab/>
+                            </w:r>
+                            <w:r>
+                              <w:rPr>
+                                <w:rFonts w:ascii="Courier New" w:hAnsi="Courier New" w:cs="Courier New"/>
+                                <w:sz w:val="16"/>
+                                <w:szCs w:val="16"/>
+                                <w:lang w:val="en-US"/>
+                              </w:rPr>
+                              <w:tab/>
+                            </w:r>
+                            <w:r>
+                              <w:rPr>
+                                <w:rFonts w:ascii="Courier New" w:hAnsi="Courier New" w:cs="Courier New"/>
+                                <w:sz w:val="16"/>
+                                <w:szCs w:val="16"/>
+                                <w:lang w:val="en-US"/>
+                              </w:rPr>
+                              <w:tab/>
+                            </w:r>
+                            <w:proofErr w:type="spellStart"/>
+                            <w:proofErr w:type="gramStart"/>
+                            <w:r>
+                              <w:rPr>
+                                <w:rFonts w:ascii="Courier New" w:hAnsi="Courier New" w:cs="Courier New"/>
+                                <w:sz w:val="16"/>
+                                <w:szCs w:val="16"/>
+                                <w:lang w:val="en-US"/>
+                              </w:rPr>
+                              <w:t>OpenFlags</w:t>
+                            </w:r>
+                            <w:proofErr w:type="spellEnd"/>
+                            <w:r>
+                              <w:rPr>
+                                <w:rFonts w:ascii="Courier New" w:hAnsi="Courier New" w:cs="Courier New"/>
+                                <w:sz w:val="16"/>
+                                <w:szCs w:val="16"/>
+                                <w:lang w:val="en-US"/>
+                              </w:rPr>
+                              <w:t>::</w:t>
+                            </w:r>
+                            <w:proofErr w:type="gramEnd"/>
+                            <w:r>
+                              <w:rPr>
+                                <w:rFonts w:ascii="Courier New" w:hAnsi="Courier New" w:cs="Courier New"/>
+                                <w:sz w:val="16"/>
+                                <w:szCs w:val="16"/>
+                                <w:lang w:val="en-US"/>
+                              </w:rPr>
+                              <w:t>Flags   flags</w:t>
+                            </w:r>
+                            <w:r>
+                              <w:rPr>
+                                <w:rFonts w:ascii="Courier New" w:hAnsi="Courier New" w:cs="Courier New"/>
+                                <w:sz w:val="16"/>
+                                <w:szCs w:val="16"/>
+                                <w:lang w:val="en-US"/>
+                              </w:rPr>
+                              <w:t>,</w:t>
+                            </w:r>
+                          </w:p>
+                          <w:p>
+                            <w:pPr>
+                              <w:pStyle w:val="BodyText"/>
+                              <w:rPr>
+                                <w:rFonts w:ascii="Courier New" w:hAnsi="Courier New" w:cs="Courier New"/>
+                                <w:sz w:val="16"/>
+                                <w:szCs w:val="16"/>
+                                <w:lang w:val="en-US"/>
+                              </w:rPr>
+                            </w:pPr>
+                            <w:r>
+                              <w:rPr>
+                                <w:rFonts w:ascii="Courier New" w:hAnsi="Courier New" w:cs="Courier New"/>
+                                <w:sz w:val="16"/>
+                                <w:szCs w:val="16"/>
+                                <w:lang w:val="en-US"/>
+                              </w:rPr>
+                              <w:t xml:space="preserve">                    </w:t>
+                            </w:r>
+                            <w:proofErr w:type="gramStart"/>
+                            <w:r>
+                              <w:rPr>
+                                <w:rFonts w:ascii="Courier New" w:hAnsi="Courier New" w:cs="Courier New"/>
+                                <w:sz w:val="16"/>
+                                <w:szCs w:val="16"/>
+                                <w:lang w:val="en-US"/>
+                              </w:rPr>
+                              <w:t>Access::</w:t>
+                            </w:r>
+                            <w:proofErr w:type="gramEnd"/>
+                            <w:r>
+                              <w:rPr>
+                                <w:rFonts w:ascii="Courier New" w:hAnsi="Courier New" w:cs="Courier New"/>
+                                <w:sz w:val="16"/>
+                                <w:szCs w:val="16"/>
+                                <w:lang w:val="en-US"/>
+                              </w:rPr>
+                              <w:t xml:space="preserve">Mode       </w:t>
+                            </w:r>
+                            <w:proofErr w:type="spellStart"/>
+                            <w:r>
+                              <w:rPr>
+                                <w:rFonts w:ascii="Courier New" w:hAnsi="Courier New" w:cs="Courier New"/>
+                                <w:sz w:val="16"/>
+                                <w:szCs w:val="16"/>
+                                <w:lang w:val="en-US"/>
+                              </w:rPr>
+                              <w:t>mode</w:t>
+                            </w:r>
+                            <w:proofErr w:type="spellEnd"/>
+                            <w:r>
+                              <w:rPr>
+                                <w:rFonts w:ascii="Courier New" w:hAnsi="Courier New" w:cs="Courier New"/>
+                                <w:sz w:val="16"/>
+                                <w:szCs w:val="16"/>
+                                <w:lang w:val="en-US"/>
+                              </w:rPr>
+                              <w:t>,</w:t>
+                            </w:r>
+                          </w:p>
+                          <w:p>
+                            <w:pPr>
+                              <w:pStyle w:val="BodyText"/>
+                              <w:ind w:firstLine="0"/>
+                              <w:rPr>
+                                <w:rFonts w:ascii="Courier New" w:hAnsi="Courier New" w:cs="Courier New"/>
+                                <w:sz w:val="16"/>
+                                <w:szCs w:val="16"/>
+                                <w:lang w:val="en-US"/>
+                              </w:rPr>
+                            </w:pPr>
+                            <w:r>
+                              <w:rPr>
+                                <w:rFonts w:ascii="Courier New" w:hAnsi="Courier New" w:cs="Courier New"/>
+                                <w:sz w:val="16"/>
+                                <w:szCs w:val="16"/>
+                                <w:lang w:val="en-US"/>
+                              </w:rPr>
+                              <w:t xml:space="preserve">   </w:t>
+                            </w:r>
+                            <w:r>
+                              <w:rPr>
+                                <w:rFonts w:ascii="Courier New" w:hAnsi="Courier New" w:cs="Courier New"/>
+                                <w:sz w:val="16"/>
+                                <w:szCs w:val="16"/>
+                                <w:lang w:val="en-US"/>
+                              </w:rPr>
+                              <w:t xml:space="preserve">                    uint16_t           timeout)</w:t>
+                            </w:r>
+                          </w:p>
+                          <w:p>
+                            <w:pPr>
+                              <w:pStyle w:val="figurecaption"/>
+                              <w:numPr>
+                                <w:ilvl w:val="0"/>
+                                <w:numId w:val="0"/>
+                              </w:numPr>
+                            </w:pPr>
+                          </w:p>
+                        </w:txbxContent>
+                      </wps:txbx>
+                      <wps:bodyPr rot="0" vert="horz" wrap="square" lIns="91440" tIns="45720" rIns="91440" bIns="45720" anchor="t" anchorCtr="0" upright="1">
+                        <a:noAutofit/>
+                      </wps:bodyPr>
+                    </wps:wsp>
+                  </a:graphicData>
+                </a:graphic>
+                <wp14:sizeRelH relativeFrom="page">
+                  <wp14:pctWidth>0</wp14:pctWidth>
+                </wp14:sizeRelH>
+                <wp14:sizeRelV relativeFrom="page">
+                  <wp14:pctHeight>0</wp14:pctHeight>
+                </wp14:sizeRelV>
+              </wp:anchor>
+            </w:drawing>
+          </mc:Choice>
+          <mc:Fallback>
+            <w:pict>
+              <v:shape w14:anchorId="7E87E6A2" id="_x0000_s1032" type="#_x0000_t202" style="position:absolute;left:0;text-align:left;margin-left:.05pt;margin-top:110.25pt;width:249.95pt;height:62.25pt;z-index:-251645952;visibility:visible;mso-wrap-style:square;mso-width-percent:0;mso-height-percent:0;mso-wrap-distance-left:9pt;mso-wrap-distance-top:0;mso-wrap-distance-right:9pt;mso-wrap-distance-bottom:0;mso-position-horizontal:absolute;mso-position-horizontal-relative:margin;mso-position-vertical:absolute;mso-position-vertical-relative:text;mso-width-percent:0;mso-height-percent:0;mso-width-relative:page;mso-height-relative:page;v-text-anchor:top" o:gfxdata="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" stroked="f">
+                <v:textbox>
+                  <w:txbxContent>
+                    <w:p>
+                      <w:pPr>
+                        <w:pStyle w:val="BodyText"/>
+                        <w:ind w:firstLine="0"/>
+                        <w:rPr>
+                          <w:rFonts w:ascii="Courier New" w:hAnsi="Courier New" w:cs="Courier New"/>
+                          <w:sz w:val="16"/>
+                          <w:szCs w:val="16"/>
+                          <w:lang w:val="en-US"/>
+                        </w:rPr>
+                      </w:pPr>
+                      <w:proofErr w:type="spellStart"/>
+                      <w:r>
+                        <w:rPr>
+                          <w:rFonts w:ascii="Courier New" w:hAnsi="Courier New" w:cs="Courier New"/>
+                          <w:sz w:val="16"/>
+                          <w:szCs w:val="16"/>
+                          <w:lang w:val="en-US"/>
+                        </w:rPr>
+                        <w:t>XRootDStatus</w:t>
+                      </w:r>
+                      <w:proofErr w:type="spellEnd"/>
+                      <w:r>
+                        <w:rPr>
+                          <w:rFonts w:ascii="Courier New" w:hAnsi="Courier New" w:cs="Courier New"/>
+                          <w:sz w:val="16"/>
+                          <w:szCs w:val="16"/>
+                          <w:lang w:val="en-US"/>
+                        </w:rPr>
+                        <w:t xml:space="preserve"> </w:t>
+                      </w:r>
+                      <w:proofErr w:type="gramStart"/>
+                      <w:r>
+                        <w:rPr>
+                          <w:rFonts w:ascii="Courier New" w:hAnsi="Courier New" w:cs="Courier New"/>
+                          <w:sz w:val="16"/>
+                          <w:szCs w:val="16"/>
+                          <w:lang w:val="en-US"/>
+                        </w:rPr>
+                        <w:t>File::</w:t>
+                      </w:r>
+                      <w:proofErr w:type="gramEnd"/>
+                      <w:r>
+                        <w:rPr>
+                          <w:rFonts w:ascii="Courier New" w:hAnsi="Courier New" w:cs="Courier New"/>
+                          <w:sz w:val="16"/>
+                          <w:szCs w:val="16"/>
+                          <w:lang w:val="en-US"/>
+                        </w:rPr>
+                        <w:t>Open(const std::string &amp;</w:t>
+                      </w:r>
+                      <w:proofErr w:type="spellStart"/>
+                      <w:r>
+                        <w:rPr>
+                          <w:rFonts w:ascii="Courier New" w:hAnsi="Courier New" w:cs="Courier New"/>
+                          <w:sz w:val="16"/>
+                          <w:szCs w:val="16"/>
+                          <w:lang w:val="en-US"/>
+                        </w:rPr>
+                        <w:t>url</w:t>
+                      </w:r>
+                      <w:proofErr w:type="spellEnd"/>
+                      <w:r>
+                        <w:rPr>
+                          <w:rFonts w:ascii="Courier New" w:hAnsi="Courier New" w:cs="Courier New"/>
+                          <w:sz w:val="16"/>
+                          <w:szCs w:val="16"/>
+                          <w:lang w:val="en-US"/>
+                        </w:rPr>
+                        <w:t>,</w:t>
+                      </w:r>
+                    </w:p>
+                    <w:p>
+                      <w:pPr>
+                        <w:pStyle w:val="BodyText"/>
+                        <w:rPr>
+                          <w:rFonts w:ascii="Courier New" w:hAnsi="Courier New" w:cs="Courier New"/>
+                          <w:sz w:val="16"/>
+                          <w:szCs w:val="16"/>
+                          <w:lang w:val="en-US"/>
+                        </w:rPr>
+                      </w:pPr>
+                      <w:r>
+                        <w:rPr>
+                          <w:rFonts w:ascii="Courier New" w:hAnsi="Courier New" w:cs="Courier New"/>
+                          <w:sz w:val="16"/>
+                          <w:szCs w:val="16"/>
+                          <w:lang w:val="en-US"/>
+                        </w:rPr>
+                        <w:tab/>
+                      </w:r>
+                      <w:r>
+                        <w:rPr>
+                          <w:rFonts w:ascii="Courier New" w:hAnsi="Courier New" w:cs="Courier New"/>
+                          <w:sz w:val="16"/>
+                          <w:szCs w:val="16"/>
+                          <w:lang w:val="en-US"/>
+                        </w:rPr>
+                        <w:tab/>
+                      </w:r>
+                      <w:r>
+                        <w:rPr>
+                          <w:rFonts w:ascii="Courier New" w:hAnsi="Courier New" w:cs="Courier New"/>
+                          <w:sz w:val="16"/>
+                          <w:szCs w:val="16"/>
+                          <w:lang w:val="en-US"/>
+                        </w:rPr>
+                        <w:tab/>
+                      </w:r>
+                      <w:proofErr w:type="spellStart"/>
+                      <w:proofErr w:type="gramStart"/>
+                      <w:r>
+                        <w:rPr>
+                          <w:rFonts w:ascii="Courier New" w:hAnsi="Courier New" w:cs="Courier New"/>
+                          <w:sz w:val="16"/>
+                          <w:szCs w:val="16"/>
+                          <w:lang w:val="en-US"/>
+                        </w:rPr>
+                        <w:t>OpenFlags</w:t>
+                      </w:r>
+                      <w:proofErr w:type="spellEnd"/>
+                      <w:r>
+                        <w:rPr>
+                          <w:rFonts w:ascii="Courier New" w:hAnsi="Courier New" w:cs="Courier New"/>
+                          <w:sz w:val="16"/>
+                          <w:szCs w:val="16"/>
+                          <w:lang w:val="en-US"/>
+                        </w:rPr>
+                        <w:t>::</w:t>
+                      </w:r>
+                      <w:proofErr w:type="gramEnd"/>
+                      <w:r>
+                        <w:rPr>
+                          <w:rFonts w:ascii="Courier New" w:hAnsi="Courier New" w:cs="Courier New"/>
+                          <w:sz w:val="16"/>
+                          <w:szCs w:val="16"/>
+                          <w:lang w:val="en-US"/>
+                        </w:rPr>
+                        <w:t>Flags   flags</w:t>
+                      </w:r>
+                      <w:r>
+                        <w:rPr>
+                          <w:rFonts w:ascii="Courier New" w:hAnsi="Courier New" w:cs="Courier New"/>
+                          <w:sz w:val="16"/>
+                          <w:szCs w:val="16"/>
+                          <w:lang w:val="en-US"/>
+                        </w:rPr>
+                        <w:t>,</w:t>
+                      </w:r>
+                    </w:p>
+                    <w:p>
+                      <w:pPr>
+                        <w:pStyle w:val="BodyText"/>
+                        <w:rPr>
+                          <w:rFonts w:ascii="Courier New" w:hAnsi="Courier New" w:cs="Courier New"/>
+                          <w:sz w:val="16"/>
+                          <w:szCs w:val="16"/>
+                          <w:lang w:val="en-US"/>
+                        </w:rPr>
+                      </w:pPr>
+                      <w:r>
+                        <w:rPr>
+                          <w:rFonts w:ascii="Courier New" w:hAnsi="Courier New" w:cs="Courier New"/>
+                          <w:sz w:val="16"/>
+                          <w:szCs w:val="16"/>
+                          <w:lang w:val="en-US"/>
+                        </w:rPr>
+                        <w:t xml:space="preserve">                    </w:t>
+                      </w:r>
+                      <w:proofErr w:type="gramStart"/>
+                      <w:r>
+                        <w:rPr>
+                          <w:rFonts w:ascii="Courier New" w:hAnsi="Courier New" w:cs="Courier New"/>
+                          <w:sz w:val="16"/>
+                          <w:szCs w:val="16"/>
+                          <w:lang w:val="en-US"/>
+                        </w:rPr>
+                        <w:t>Access::</w:t>
+                      </w:r>
+                      <w:proofErr w:type="gramEnd"/>
+                      <w:r>
+                        <w:rPr>
+                          <w:rFonts w:ascii="Courier New" w:hAnsi="Courier New" w:cs="Courier New"/>
+                          <w:sz w:val="16"/>
+                          <w:szCs w:val="16"/>
+                          <w:lang w:val="en-US"/>
+                        </w:rPr>
+                        <w:t xml:space="preserve">Mode       </w:t>
+                      </w:r>
+                      <w:proofErr w:type="spellStart"/>
+                      <w:r>
+                        <w:rPr>
+                          <w:rFonts w:ascii="Courier New" w:hAnsi="Courier New" w:cs="Courier New"/>
+                          <w:sz w:val="16"/>
+                          <w:szCs w:val="16"/>
+                          <w:lang w:val="en-US"/>
+                        </w:rPr>
+                        <w:t>mode</w:t>
+                      </w:r>
+                      <w:proofErr w:type="spellEnd"/>
+                      <w:r>
+                        <w:rPr>
+                          <w:rFonts w:ascii="Courier New" w:hAnsi="Courier New" w:cs="Courier New"/>
+                          <w:sz w:val="16"/>
+                          <w:szCs w:val="16"/>
+                          <w:lang w:val="en-US"/>
+                        </w:rPr>
+                        <w:t>,</w:t>
+                      </w:r>
+                    </w:p>
+                    <w:p>
+                      <w:pPr>
+                        <w:pStyle w:val="BodyText"/>
+                        <w:ind w:firstLine="0"/>
+                        <w:rPr>
+                          <w:rFonts w:ascii="Courier New" w:hAnsi="Courier New" w:cs="Courier New"/>
+                          <w:sz w:val="16"/>
+                          <w:szCs w:val="16"/>
+                          <w:lang w:val="en-US"/>
+                        </w:rPr>
+                      </w:pPr>
+                      <w:r>
+                        <w:rPr>
+                          <w:rFonts w:ascii="Courier New" w:hAnsi="Courier New" w:cs="Courier New"/>
+                          <w:sz w:val="16"/>
+                          <w:szCs w:val="16"/>
+                          <w:lang w:val="en-US"/>
+                        </w:rPr>
+                        <w:t xml:space="preserve">   </w:t>
+                      </w:r>
+                      <w:r>
+                        <w:rPr>
+                          <w:rFonts w:ascii="Courier New" w:hAnsi="Courier New" w:cs="Courier New"/>
+                          <w:sz w:val="16"/>
+                          <w:szCs w:val="16"/>
+                          <w:lang w:val="en-US"/>
+                        </w:rPr>
+                        <w:t xml:space="preserve">                    uint16_t           timeout)</w:t>
+                      </w:r>
+                    </w:p>
+                    <w:p>
+                      <w:pPr>
+                        <w:pStyle w:val="figurecaption"/>
+                        <w:numPr>
+                          <w:ilvl w:val="0"/>
+                          <w:numId w:val="0"/>
+                        </w:numPr>
+                      </w:pPr>
+                    </w:p>
+                  </w:txbxContent>
+                </v:textbox>
+                <w10:wrap type="tight" anchorx="margin"/>
+              </v:shape>
+            </w:pict>
+          </mc:Fallback>
+        </mc:AlternateContent>
+      </w:r>
+      <w:r>
+        <w:t>The fact that Xrootd is mainly used with file-based data repositories, a crucial component is indeed the file access API, that contains both single file as well as file system implementations. It was already mentioned that these objects have both synchronous and asynchronous behavior.</w:t>
+      </w:r>
+      <w:r>
+        <w:t xml:space="preserve"> </w:t>
+      </w:r>
+      <w:r>
+        <w:t>What this means from a</w:t>
+      </w:r>
+      <w:r>
+        <w:t xml:space="preserve">n API </w:t>
+      </w:r>
+      <w:r>
+        <w:t>standpoint</w:t>
+      </w:r>
+      <w:r>
+        <w:t xml:space="preserve"> </w:t>
+      </w:r>
+      <w:r>
+        <w:t>is that the synchronous functions within File and FileSystem objects take one extra argument: the so-called handler objects</w:t>
+      </w:r>
+      <w:r>
+        <w:t xml:space="preserve"> (see listings 1 and 2 for the core difference).</w:t>
       </w:r>
     </w:p>
     <w:p>
       <w:pPr>
         <w:pStyle w:val="BodyText"/>
+        <w:ind w:firstLine="0"/>
         <w:rPr>
           <w:lang w:val="en-US"/>
         </w:rPr>
@@ -2222,118 +3525,921 @@
           <w:lang w:val="en-US"/>
         </w:rPr>
       </w:pPr>
-    </w:p>
-    <w:p>
-      <w:pPr>
-        <w:pStyle w:val="BodyText"/>
-        <w:rPr>
-          <w:lang w:val="en-US"/>
-        </w:rPr>
-      </w:pPr>
-    </w:p>
-    <w:p>
-      <w:pPr>
-        <w:pStyle w:val="BodyText"/>
-        <w:rPr>
-          <w:lang w:val="en-US"/>
-        </w:rPr>
-      </w:pPr>
-    </w:p>
-    <w:p>
-      <w:pPr>
-        <w:pStyle w:val="BodyText"/>
-        <w:rPr>
-          <w:lang w:val="en-US"/>
-        </w:rPr>
-      </w:pPr>
-    </w:p>
-    <w:p>
-      <w:pPr>
-        <w:pStyle w:val="BodyText"/>
-        <w:rPr>
-          <w:lang w:val="en-US"/>
-        </w:rPr>
-      </w:pPr>
-    </w:p>
-    <w:p>
-      <w:pPr>
-        <w:pStyle w:val="BodyText"/>
-        <w:rPr>
-          <w:lang w:val="en-US"/>
-        </w:rPr>
-      </w:pPr>
-    </w:p>
-    <w:p>
-      <w:pPr>
-        <w:pStyle w:val="BodyText"/>
-        <w:rPr>
-          <w:lang w:val="en-US"/>
-        </w:rPr>
-      </w:pPr>
-    </w:p>
-    <w:p>
-      <w:pPr>
-        <w:pStyle w:val="BodyText"/>
-        <w:rPr>
-          <w:lang w:val="en-US"/>
-        </w:rPr>
-      </w:pPr>
-    </w:p>
-    <w:p>
-      <w:pPr>
-        <w:pStyle w:val="BodyText"/>
-        <w:rPr>
-          <w:lang w:val="en-US"/>
-        </w:rPr>
-      </w:pPr>
-    </w:p>
-    <w:p>
-      <w:pPr>
-        <w:pStyle w:val="BodyText"/>
-        <w:rPr>
-          <w:lang w:val="en-US"/>
-        </w:rPr>
-      </w:pPr>
-    </w:p>
-    <w:p>
-      <w:pPr>
-        <w:pStyle w:val="BodyText"/>
-        <w:rPr>
-          <w:lang w:val="en-US"/>
-        </w:rPr>
-      </w:pPr>
-    </w:p>
-    <w:p>
-      <w:pPr>
-        <w:pStyle w:val="BodyText"/>
-        <w:rPr>
-          <w:lang w:val="en-US"/>
-        </w:rPr>
-      </w:pPr>
-    </w:p>
-    <w:p>
-      <w:pPr>
-        <w:pStyle w:val="BodyText"/>
-        <w:rPr>
-          <w:lang w:val="en-US"/>
-        </w:rPr>
-      </w:pPr>
-    </w:p>
-    <w:p>
-      <w:pPr>
-        <w:pStyle w:val="BodyText"/>
-        <w:rPr>
-          <w:lang w:val="en-US"/>
-        </w:rPr>
-      </w:pPr>
-    </w:p>
-    <w:p>
-      <w:pPr>
-        <w:pStyle w:val="BodyText"/>
-        <w:rPr>
-          <w:lang w:val="en-US"/>
-        </w:rPr>
-      </w:pPr>
+      <w:r>
+        <w:rPr>
+          <w:noProof/>
+        </w:rPr>
+        <mc:AlternateContent>
+          <mc:Choice Requires="wps">
+            <w:drawing>
+              <wp:anchor distT="0" distB="0" distL="114300" distR="114300" simplePos="0" relativeHeight="251676672" behindDoc="1" locked="0" layoutInCell="1" allowOverlap="1" wp14:anchorId="0539FF28" wp14:editId="58C5A7FF">
+                <wp:simplePos x="0" y="0"/>
+                <wp:positionH relativeFrom="column">
+                  <wp:posOffset>4445</wp:posOffset>
+                </wp:positionH>
+                <wp:positionV relativeFrom="paragraph">
+                  <wp:posOffset>1696720</wp:posOffset>
+                </wp:positionV>
+                <wp:extent cx="3174365" cy="635"/>
+                <wp:effectExtent l="0" t="0" r="635" b="12065"/>
+                <wp:wrapTight wrapText="bothSides">
+                  <wp:wrapPolygon edited="0">
+                    <wp:start x="0" y="0"/>
+                    <wp:lineTo x="0" y="0"/>
+                    <wp:lineTo x="21518" y="0"/>
+                    <wp:lineTo x="21518" y="0"/>
+                    <wp:lineTo x="0" y="0"/>
+                  </wp:wrapPolygon>
+                </wp:wrapTight>
+                <wp:docPr id="22" name="Text Box 22"/>
+                <wp:cNvGraphicFramePr/>
+                <a:graphic xmlns:a="http://schemas.openxmlformats.org/drawingml/2006/main">
+                  <a:graphicData uri="http://schemas.microsoft.com/office/word/2010/wordprocessingShape">
+                    <wps:wsp>
+                      <wps:cNvSpPr txBox="1"/>
+                      <wps:spPr>
+                        <a:xfrm>
+                          <a:off x="0" y="0"/>
+                          <a:ext cx="3174365" cy="635"/>
+                        </a:xfrm>
+                        <a:prstGeom prst="rect">
+                          <a:avLst/>
+                        </a:prstGeom>
+                        <a:solidFill>
+                          <a:prstClr val="white"/>
+                        </a:solidFill>
+                        <a:ln>
+                          <a:noFill/>
+                        </a:ln>
+                      </wps:spPr>
+                      <wps:txbx>
+                        <w:txbxContent>
+                          <w:p>
+                            <w:pPr>
+                              <w:pStyle w:val="Caption"/>
+                              <w:rPr>
+                                <w:i w:val="0"/>
+                                <w:iCs w:val="0"/>
+                                <w:noProof/>
+                                <w:spacing w:val="-1"/>
+                                <w:lang w:eastAsia="x-none"/>
+                              </w:rPr>
+                            </w:pPr>
+                            <w:r>
+                              <w:rPr>
+                                <w:i w:val="0"/>
+                                <w:iCs w:val="0"/>
+                                <w:sz w:val="16"/>
+                                <w:szCs w:val="16"/>
+                              </w:rPr>
+                              <w:t xml:space="preserve">Listing </w:t>
+                            </w:r>
+                            <w:r>
+                              <w:rPr>
+                                <w:i w:val="0"/>
+                                <w:iCs w:val="0"/>
+                                <w:sz w:val="16"/>
+                                <w:szCs w:val="16"/>
+                              </w:rPr>
+                              <w:fldChar w:fldCharType="begin"/>
+                            </w:r>
+                            <w:r>
+                              <w:rPr>
+                                <w:i w:val="0"/>
+                                <w:iCs w:val="0"/>
+                                <w:sz w:val="16"/>
+                                <w:szCs w:val="16"/>
+                              </w:rPr>
+                              <w:instrText xml:space="preserve"> SEQ Listing \* ARABIC </w:instrText>
+                            </w:r>
+                            <w:r>
+                              <w:rPr>
+                                <w:i w:val="0"/>
+                                <w:iCs w:val="0"/>
+                                <w:sz w:val="16"/>
+                                <w:szCs w:val="16"/>
+                              </w:rPr>
+                              <w:fldChar w:fldCharType="separate"/>
+                            </w:r>
+                            <w:r>
+                              <w:rPr>
+                                <w:i w:val="0"/>
+                                <w:iCs w:val="0"/>
+                                <w:noProof/>
+                                <w:sz w:val="16"/>
+                                <w:szCs w:val="16"/>
+                              </w:rPr>
+                              <w:t>2</w:t>
+                            </w:r>
+                            <w:r>
+                              <w:rPr>
+                                <w:i w:val="0"/>
+                                <w:iCs w:val="0"/>
+                                <w:sz w:val="16"/>
+                                <w:szCs w:val="16"/>
+                              </w:rPr>
+                              <w:fldChar w:fldCharType="end"/>
+                            </w:r>
+                            <w:r>
+                              <w:rPr>
+                                <w:i w:val="0"/>
+                                <w:iCs w:val="0"/>
+                                <w:sz w:val="16"/>
+                                <w:szCs w:val="16"/>
+                              </w:rPr>
+                              <w:t>:</w:t>
+                            </w:r>
+                            <w:r>
+                              <w:rPr>
+                                <w:i w:val="0"/>
+                                <w:iCs w:val="0"/>
+                                <w:sz w:val="16"/>
+                                <w:szCs w:val="16"/>
+                              </w:rPr>
+                              <w:t xml:space="preserve"> Asynchronous version of the Open method.</w:t>
+                            </w:r>
+                          </w:p>
+                        </w:txbxContent>
+                      </wps:txbx>
+                      <wps:bodyPr rot="0" spcFirstLastPara="0" vertOverflow="overflow" horzOverflow="overflow" vert="horz" wrap="square" lIns="0" tIns="0" rIns="0" bIns="0" numCol="1" spcCol="0" rtlCol="0" fromWordArt="0" anchor="t" anchorCtr="0" forceAA="0" compatLnSpc="1">
+                        <a:prstTxWarp prst="textNoShape">
+                          <a:avLst/>
+                        </a:prstTxWarp>
+                        <a:spAutoFit/>
+                      </wps:bodyPr>
+                    </wps:wsp>
+                  </a:graphicData>
+                </a:graphic>
+              </wp:anchor>
+            </w:drawing>
+          </mc:Choice>
+          <mc:Fallback>
+            <w:pict>
+              <v:shape w14:anchorId="0539FF28" id="Text Box 22" o:spid="_x0000_s1033" type="#_x0000_t202" style="position:absolute;left:0;text-align:left;margin-left:.35pt;margin-top:133.6pt;width:249.95pt;height:.05pt;z-index:-251639808;visibility:visible;mso-wrap-style:square;mso-wrap-distance-left:9pt;mso-wrap-distance-top:0;mso-wrap-distance-right:9pt;mso-wrap-distance-bottom:0;mso-position-horizontal:absolute;mso-position-horizontal-relative:text;mso-position-vertical:absolute;mso-position-vertical-relative:text;v-text-anchor:top" o:gfxdata="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" stroked="f">
+                <v:textbox style="mso-fit-shape-to-text:t" inset="0,0,0,0">
+                  <w:txbxContent>
+                    <w:p>
+                      <w:pPr>
+                        <w:pStyle w:val="Caption"/>
+                        <w:rPr>
+                          <w:i w:val="0"/>
+                          <w:iCs w:val="0"/>
+                          <w:noProof/>
+                          <w:spacing w:val="-1"/>
+                          <w:lang w:eastAsia="x-none"/>
+                        </w:rPr>
+                      </w:pPr>
+                      <w:r>
+                        <w:rPr>
+                          <w:i w:val="0"/>
+                          <w:iCs w:val="0"/>
+                          <w:sz w:val="16"/>
+                          <w:szCs w:val="16"/>
+                        </w:rPr>
+                        <w:t xml:space="preserve">Listing </w:t>
+                      </w:r>
+                      <w:r>
+                        <w:rPr>
+                          <w:i w:val="0"/>
+                          <w:iCs w:val="0"/>
+                          <w:sz w:val="16"/>
+                          <w:szCs w:val="16"/>
+                        </w:rPr>
+                        <w:fldChar w:fldCharType="begin"/>
+                      </w:r>
+                      <w:r>
+                        <w:rPr>
+                          <w:i w:val="0"/>
+                          <w:iCs w:val="0"/>
+                          <w:sz w:val="16"/>
+                          <w:szCs w:val="16"/>
+                        </w:rPr>
+                        <w:instrText xml:space="preserve"> SEQ Listing \* ARABIC </w:instrText>
+                      </w:r>
+                      <w:r>
+                        <w:rPr>
+                          <w:i w:val="0"/>
+                          <w:iCs w:val="0"/>
+                          <w:sz w:val="16"/>
+                          <w:szCs w:val="16"/>
+                        </w:rPr>
+                        <w:fldChar w:fldCharType="separate"/>
+                      </w:r>
+                      <w:r>
+                        <w:rPr>
+                          <w:i w:val="0"/>
+                          <w:iCs w:val="0"/>
+                          <w:noProof/>
+                          <w:sz w:val="16"/>
+                          <w:szCs w:val="16"/>
+                        </w:rPr>
+                        <w:t>2</w:t>
+                      </w:r>
+                      <w:r>
+                        <w:rPr>
+                          <w:i w:val="0"/>
+                          <w:iCs w:val="0"/>
+                          <w:sz w:val="16"/>
+                          <w:szCs w:val="16"/>
+                        </w:rPr>
+                        <w:fldChar w:fldCharType="end"/>
+                      </w:r>
+                      <w:r>
+                        <w:rPr>
+                          <w:i w:val="0"/>
+                          <w:iCs w:val="0"/>
+                          <w:sz w:val="16"/>
+                          <w:szCs w:val="16"/>
+                        </w:rPr>
+                        <w:t>:</w:t>
+                      </w:r>
+                      <w:r>
+                        <w:rPr>
+                          <w:i w:val="0"/>
+                          <w:iCs w:val="0"/>
+                          <w:sz w:val="16"/>
+                          <w:szCs w:val="16"/>
+                        </w:rPr>
+                        <w:t xml:space="preserve"> Asynchronous version of the Open method.</w:t>
+                      </w:r>
+                    </w:p>
+                  </w:txbxContent>
+                </v:textbox>
+                <w10:wrap type="tight"/>
+              </v:shape>
+            </w:pict>
+          </mc:Fallback>
+        </mc:AlternateContent>
+      </w:r>
+      <w:r>
+        <w:rPr>
+          <w:noProof/>
+          <w:lang w:val="en-US"/>
+        </w:rPr>
+        <mc:AlternateContent>
+          <mc:Choice Requires="wps">
+            <w:drawing>
+              <wp:anchor distT="0" distB="0" distL="114300" distR="114300" simplePos="0" relativeHeight="251674624" behindDoc="1" locked="0" layoutInCell="1" allowOverlap="1" wp14:anchorId="38F9CD3D" wp14:editId="038DB967">
+                <wp:simplePos x="0" y="0"/>
+                <wp:positionH relativeFrom="margin">
+                  <wp:posOffset>4445</wp:posOffset>
+                </wp:positionH>
+                <wp:positionV relativeFrom="paragraph">
+                  <wp:posOffset>598273</wp:posOffset>
+                </wp:positionV>
+                <wp:extent cx="3174365" cy="979805"/>
+                <wp:effectExtent l="0" t="0" r="635" b="0"/>
+                <wp:wrapTight wrapText="bothSides">
+                  <wp:wrapPolygon edited="0">
+                    <wp:start x="0" y="0"/>
+                    <wp:lineTo x="0" y="21278"/>
+                    <wp:lineTo x="21518" y="21278"/>
+                    <wp:lineTo x="21518" y="0"/>
+                    <wp:lineTo x="0" y="0"/>
+                  </wp:wrapPolygon>
+                </wp:wrapTight>
+                <wp:docPr id="21" name="Text Box 8"/>
+                <wp:cNvGraphicFramePr>
+                  <a:graphicFrameLocks xmlns:a="http://schemas.openxmlformats.org/drawingml/2006/main"/>
+                </wp:cNvGraphicFramePr>
+                <a:graphic xmlns:a="http://schemas.openxmlformats.org/drawingml/2006/main">
+                  <a:graphicData uri="http://schemas.microsoft.com/office/word/2010/wordprocessingShape">
+                    <wps:wsp>
+                      <wps:cNvSpPr txBox="1">
+                        <a:spLocks noChangeArrowheads="1"/>
+                      </wps:cNvSpPr>
+                      <wps:spPr bwMode="auto">
+                        <a:xfrm>
+                          <a:off x="0" y="0"/>
+                          <a:ext cx="3174365" cy="979805"/>
+                        </a:xfrm>
+                        <a:prstGeom prst="rect">
+                          <a:avLst/>
+                        </a:prstGeom>
+                        <a:solidFill>
+                          <a:srgbClr val="FFFFFF"/>
+                        </a:solidFill>
+                        <a:ln w="9525">
+                          <a:noFill/>
+                          <a:miter lim="800000"/>
+                          <a:headEnd/>
+                          <a:tailEnd/>
+                        </a:ln>
+                      </wps:spPr>
+                      <wps:txbx>
+                        <w:txbxContent>
+                          <w:p>
+                            <w:pPr>
+                              <w:pStyle w:val="BodyText"/>
+                              <w:ind w:firstLine="0"/>
+                              <w:rPr>
+                                <w:rFonts w:ascii="Courier New" w:hAnsi="Courier New" w:cs="Courier New"/>
+                                <w:sz w:val="16"/>
+                                <w:szCs w:val="16"/>
+                                <w:lang w:val="en-US"/>
+                              </w:rPr>
+                            </w:pPr>
+                            <w:proofErr w:type="spellStart"/>
+                            <w:r>
+                              <w:rPr>
+                                <w:rFonts w:ascii="Courier New" w:hAnsi="Courier New" w:cs="Courier New"/>
+                                <w:sz w:val="16"/>
+                                <w:szCs w:val="16"/>
+                                <w:lang w:val="en-US"/>
+                              </w:rPr>
+                              <w:t>XRootDStatus</w:t>
+                            </w:r>
+                            <w:proofErr w:type="spellEnd"/>
+                            <w:r>
+                              <w:rPr>
+                                <w:rFonts w:ascii="Courier New" w:hAnsi="Courier New" w:cs="Courier New"/>
+                                <w:sz w:val="16"/>
+                                <w:szCs w:val="16"/>
+                                <w:lang w:val="en-US"/>
+                              </w:rPr>
+                              <w:t xml:space="preserve"> </w:t>
+                            </w:r>
+                            <w:proofErr w:type="gramStart"/>
+                            <w:r>
+                              <w:rPr>
+                                <w:rFonts w:ascii="Courier New" w:hAnsi="Courier New" w:cs="Courier New"/>
+                                <w:sz w:val="16"/>
+                                <w:szCs w:val="16"/>
+                                <w:lang w:val="en-US"/>
+                              </w:rPr>
+                              <w:t>File::</w:t>
+                            </w:r>
+                            <w:proofErr w:type="gramEnd"/>
+                            <w:r>
+                              <w:rPr>
+                                <w:rFonts w:ascii="Courier New" w:hAnsi="Courier New" w:cs="Courier New"/>
+                                <w:sz w:val="16"/>
+                                <w:szCs w:val="16"/>
+                                <w:lang w:val="en-US"/>
+                              </w:rPr>
+                              <w:t>Open(const std::string &amp;</w:t>
+                            </w:r>
+                            <w:proofErr w:type="spellStart"/>
+                            <w:r>
+                              <w:rPr>
+                                <w:rFonts w:ascii="Courier New" w:hAnsi="Courier New" w:cs="Courier New"/>
+                                <w:sz w:val="16"/>
+                                <w:szCs w:val="16"/>
+                                <w:lang w:val="en-US"/>
+                              </w:rPr>
+                              <w:t>url</w:t>
+                            </w:r>
+                            <w:proofErr w:type="spellEnd"/>
+                            <w:r>
+                              <w:rPr>
+                                <w:rFonts w:ascii="Courier New" w:hAnsi="Courier New" w:cs="Courier New"/>
+                                <w:sz w:val="16"/>
+                                <w:szCs w:val="16"/>
+                                <w:lang w:val="en-US"/>
+                              </w:rPr>
+                              <w:t>,</w:t>
+                            </w:r>
+                          </w:p>
+                          <w:p>
+                            <w:pPr>
+                              <w:pStyle w:val="BodyText"/>
+                              <w:rPr>
+                                <w:rFonts w:ascii="Courier New" w:hAnsi="Courier New" w:cs="Courier New"/>
+                                <w:sz w:val="16"/>
+                                <w:szCs w:val="16"/>
+                                <w:lang w:val="en-US"/>
+                              </w:rPr>
+                            </w:pPr>
+                            <w:r>
+                              <w:rPr>
+                                <w:rFonts w:ascii="Courier New" w:hAnsi="Courier New" w:cs="Courier New"/>
+                                <w:sz w:val="16"/>
+                                <w:szCs w:val="16"/>
+                                <w:lang w:val="en-US"/>
+                              </w:rPr>
+                              <w:tab/>
+                            </w:r>
+                            <w:r>
+                              <w:rPr>
+                                <w:rFonts w:ascii="Courier New" w:hAnsi="Courier New" w:cs="Courier New"/>
+                                <w:sz w:val="16"/>
+                                <w:szCs w:val="16"/>
+                                <w:lang w:val="en-US"/>
+                              </w:rPr>
+                              <w:tab/>
+                            </w:r>
+                            <w:r>
+                              <w:rPr>
+                                <w:rFonts w:ascii="Courier New" w:hAnsi="Courier New" w:cs="Courier New"/>
+                                <w:sz w:val="16"/>
+                                <w:szCs w:val="16"/>
+                                <w:lang w:val="en-US"/>
+                              </w:rPr>
+                              <w:tab/>
+                            </w:r>
+                            <w:proofErr w:type="spellStart"/>
+                            <w:proofErr w:type="gramStart"/>
+                            <w:r>
+                              <w:rPr>
+                                <w:rFonts w:ascii="Courier New" w:hAnsi="Courier New" w:cs="Courier New"/>
+                                <w:sz w:val="16"/>
+                                <w:szCs w:val="16"/>
+                                <w:lang w:val="en-US"/>
+                              </w:rPr>
+                              <w:t>OpenFlags</w:t>
+                            </w:r>
+                            <w:proofErr w:type="spellEnd"/>
+                            <w:r>
+                              <w:rPr>
+                                <w:rFonts w:ascii="Courier New" w:hAnsi="Courier New" w:cs="Courier New"/>
+                                <w:sz w:val="16"/>
+                                <w:szCs w:val="16"/>
+                                <w:lang w:val="en-US"/>
+                              </w:rPr>
+                              <w:t>::</w:t>
+                            </w:r>
+                            <w:proofErr w:type="gramEnd"/>
+                            <w:r>
+                              <w:rPr>
+                                <w:rFonts w:ascii="Courier New" w:hAnsi="Courier New" w:cs="Courier New"/>
+                                <w:sz w:val="16"/>
+                                <w:szCs w:val="16"/>
+                                <w:lang w:val="en-US"/>
+                              </w:rPr>
+                              <w:t>Flags   flags</w:t>
+                            </w:r>
+                            <w:r>
+                              <w:rPr>
+                                <w:rFonts w:ascii="Courier New" w:hAnsi="Courier New" w:cs="Courier New"/>
+                                <w:sz w:val="16"/>
+                                <w:szCs w:val="16"/>
+                                <w:lang w:val="en-US"/>
+                              </w:rPr>
+                              <w:t>,</w:t>
+                            </w:r>
+                          </w:p>
+                          <w:p>
+                            <w:pPr>
+                              <w:pStyle w:val="BodyText"/>
+                              <w:rPr>
+                                <w:rFonts w:ascii="Courier New" w:hAnsi="Courier New" w:cs="Courier New"/>
+                                <w:sz w:val="16"/>
+                                <w:szCs w:val="16"/>
+                                <w:lang w:val="en-US"/>
+                              </w:rPr>
+                            </w:pPr>
+                            <w:r>
+                              <w:rPr>
+                                <w:rFonts w:ascii="Courier New" w:hAnsi="Courier New" w:cs="Courier New"/>
+                                <w:sz w:val="16"/>
+                                <w:szCs w:val="16"/>
+                                <w:lang w:val="en-US"/>
+                              </w:rPr>
+                              <w:t xml:space="preserve">                    </w:t>
+                            </w:r>
+                            <w:proofErr w:type="gramStart"/>
+                            <w:r>
+                              <w:rPr>
+                                <w:rFonts w:ascii="Courier New" w:hAnsi="Courier New" w:cs="Courier New"/>
+                                <w:sz w:val="16"/>
+                                <w:szCs w:val="16"/>
+                                <w:lang w:val="en-US"/>
+                              </w:rPr>
+                              <w:t>Access::</w:t>
+                            </w:r>
+                            <w:proofErr w:type="gramEnd"/>
+                            <w:r>
+                              <w:rPr>
+                                <w:rFonts w:ascii="Courier New" w:hAnsi="Courier New" w:cs="Courier New"/>
+                                <w:sz w:val="16"/>
+                                <w:szCs w:val="16"/>
+                                <w:lang w:val="en-US"/>
+                              </w:rPr>
+                              <w:t xml:space="preserve">Mode       </w:t>
+                            </w:r>
+                            <w:proofErr w:type="spellStart"/>
+                            <w:r>
+                              <w:rPr>
+                                <w:rFonts w:ascii="Courier New" w:hAnsi="Courier New" w:cs="Courier New"/>
+                                <w:sz w:val="16"/>
+                                <w:szCs w:val="16"/>
+                                <w:lang w:val="en-US"/>
+                              </w:rPr>
+                              <w:t>mode</w:t>
+                            </w:r>
+                            <w:proofErr w:type="spellEnd"/>
+                            <w:r>
+                              <w:rPr>
+                                <w:rFonts w:ascii="Courier New" w:hAnsi="Courier New" w:cs="Courier New"/>
+                                <w:sz w:val="16"/>
+                                <w:szCs w:val="16"/>
+                                <w:lang w:val="en-US"/>
+                              </w:rPr>
+                              <w:t>,</w:t>
+                            </w:r>
+                          </w:p>
+                          <w:p>
+                            <w:pPr>
+                              <w:pStyle w:val="BodyText"/>
+                              <w:rPr>
+                                <w:rFonts w:ascii="Courier New" w:hAnsi="Courier New" w:cs="Courier New"/>
+                                <w:b/>
+                                <w:bCs/>
+                                <w:sz w:val="16"/>
+                                <w:szCs w:val="16"/>
+                                <w:lang w:val="en-US"/>
+                              </w:rPr>
+                            </w:pPr>
+                            <w:r>
+                              <w:rPr>
+                                <w:rFonts w:ascii="Courier New" w:hAnsi="Courier New" w:cs="Courier New"/>
+                                <w:sz w:val="16"/>
+                                <w:szCs w:val="16"/>
+                                <w:lang w:val="en-US"/>
+                              </w:rPr>
+                              <w:t xml:space="preserve">                    </w:t>
+                            </w:r>
+                            <w:proofErr w:type="spellStart"/>
+                            <w:r>
+                              <w:rPr>
+                                <w:rFonts w:ascii="Courier New" w:hAnsi="Courier New" w:cs="Courier New"/>
+                                <w:b/>
+                                <w:bCs/>
+                                <w:sz w:val="16"/>
+                                <w:szCs w:val="16"/>
+                                <w:lang w:val="en-US"/>
+                              </w:rPr>
+                              <w:t>ResponseHandler</w:t>
+                            </w:r>
+                            <w:proofErr w:type="spellEnd"/>
+                            <w:r>
+                              <w:rPr>
+                                <w:rFonts w:ascii="Courier New" w:hAnsi="Courier New" w:cs="Courier New"/>
+                                <w:b/>
+                                <w:bCs/>
+                                <w:sz w:val="16"/>
+                                <w:szCs w:val="16"/>
+                                <w:lang w:val="en-US"/>
+                              </w:rPr>
+                              <w:t xml:space="preserve">   *handler,</w:t>
+                            </w:r>
+                          </w:p>
+                          <w:p>
+                            <w:pPr>
+                              <w:pStyle w:val="BodyText"/>
+                              <w:rPr>
+                                <w:rFonts w:ascii="Courier New" w:hAnsi="Courier New" w:cs="Courier New"/>
+                                <w:sz w:val="16"/>
+                                <w:szCs w:val="16"/>
+                                <w:lang w:val="en-US"/>
+                              </w:rPr>
+                            </w:pPr>
+                            <w:r>
+                              <w:rPr>
+                                <w:rFonts w:ascii="Courier New" w:hAnsi="Courier New" w:cs="Courier New"/>
+                                <w:sz w:val="16"/>
+                                <w:szCs w:val="16"/>
+                                <w:lang w:val="en-US"/>
+                              </w:rPr>
+                              <w:t xml:space="preserve">                    uint16_t           timeout)</w:t>
+                            </w:r>
+                          </w:p>
+                          <w:p>
+                            <w:pPr>
+                              <w:pStyle w:val="figurecaption"/>
+                              <w:numPr>
+                                <w:ilvl w:val="0"/>
+                                <w:numId w:val="0"/>
+                              </w:numPr>
+                            </w:pPr>
+                          </w:p>
+                        </w:txbxContent>
+                      </wps:txbx>
+                      <wps:bodyPr rot="0" vert="horz" wrap="square" lIns="91440" tIns="45720" rIns="91440" bIns="45720" anchor="t" anchorCtr="0" upright="1">
+                        <a:noAutofit/>
+                      </wps:bodyPr>
+                    </wps:wsp>
+                  </a:graphicData>
+                </a:graphic>
+                <wp14:sizeRelH relativeFrom="page">
+                  <wp14:pctWidth>0</wp14:pctWidth>
+                </wp14:sizeRelH>
+                <wp14:sizeRelV relativeFrom="page">
+                  <wp14:pctHeight>0</wp14:pctHeight>
+                </wp14:sizeRelV>
+              </wp:anchor>
+            </w:drawing>
+          </mc:Choice>
+          <mc:Fallback>
+            <w:pict>
+              <v:shape w14:anchorId="38F9CD3D" id="_x0000_s1034" type="#_x0000_t202" style="position:absolute;left:0;text-align:left;margin-left:.35pt;margin-top:47.1pt;width:249.95pt;height:77.15pt;z-index:-251641856;visibility:visible;mso-wrap-style:square;mso-width-percent:0;mso-height-percent:0;mso-wrap-distance-left:9pt;mso-wrap-distance-top:0;mso-wrap-distance-right:9pt;mso-wrap-distance-bottom:0;mso-position-horizontal:absolute;mso-position-horizontal-relative:margin;mso-position-vertical:absolute;mso-position-vertical-relative:text;mso-width-percent:0;mso-height-percent:0;mso-width-relative:page;mso-height-relative:page;v-text-anchor:top" o:gfxdata="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" stroked="f">
+                <v:textbox>
+                  <w:txbxContent>
+                    <w:p>
+                      <w:pPr>
+                        <w:pStyle w:val="BodyText"/>
+                        <w:ind w:firstLine="0"/>
+                        <w:rPr>
+                          <w:rFonts w:ascii="Courier New" w:hAnsi="Courier New" w:cs="Courier New"/>
+                          <w:sz w:val="16"/>
+                          <w:szCs w:val="16"/>
+                          <w:lang w:val="en-US"/>
+                        </w:rPr>
+                      </w:pPr>
+                      <w:proofErr w:type="spellStart"/>
+                      <w:r>
+                        <w:rPr>
+                          <w:rFonts w:ascii="Courier New" w:hAnsi="Courier New" w:cs="Courier New"/>
+                          <w:sz w:val="16"/>
+                          <w:szCs w:val="16"/>
+                          <w:lang w:val="en-US"/>
+                        </w:rPr>
+                        <w:t>XRootDStatus</w:t>
+                      </w:r>
+                      <w:proofErr w:type="spellEnd"/>
+                      <w:r>
+                        <w:rPr>
+                          <w:rFonts w:ascii="Courier New" w:hAnsi="Courier New" w:cs="Courier New"/>
+                          <w:sz w:val="16"/>
+                          <w:szCs w:val="16"/>
+                          <w:lang w:val="en-US"/>
+                        </w:rPr>
+                        <w:t xml:space="preserve"> </w:t>
+                      </w:r>
+                      <w:proofErr w:type="gramStart"/>
+                      <w:r>
+                        <w:rPr>
+                          <w:rFonts w:ascii="Courier New" w:hAnsi="Courier New" w:cs="Courier New"/>
+                          <w:sz w:val="16"/>
+                          <w:szCs w:val="16"/>
+                          <w:lang w:val="en-US"/>
+                        </w:rPr>
+                        <w:t>File::</w:t>
+                      </w:r>
+                      <w:proofErr w:type="gramEnd"/>
+                      <w:r>
+                        <w:rPr>
+                          <w:rFonts w:ascii="Courier New" w:hAnsi="Courier New" w:cs="Courier New"/>
+                          <w:sz w:val="16"/>
+                          <w:szCs w:val="16"/>
+                          <w:lang w:val="en-US"/>
+                        </w:rPr>
+                        <w:t>Open(const std::string &amp;</w:t>
+                      </w:r>
+                      <w:proofErr w:type="spellStart"/>
+                      <w:r>
+                        <w:rPr>
+                          <w:rFonts w:ascii="Courier New" w:hAnsi="Courier New" w:cs="Courier New"/>
+                          <w:sz w:val="16"/>
+                          <w:szCs w:val="16"/>
+                          <w:lang w:val="en-US"/>
+                        </w:rPr>
+                        <w:t>url</w:t>
+                      </w:r>
+                      <w:proofErr w:type="spellEnd"/>
+                      <w:r>
+                        <w:rPr>
+                          <w:rFonts w:ascii="Courier New" w:hAnsi="Courier New" w:cs="Courier New"/>
+                          <w:sz w:val="16"/>
+                          <w:szCs w:val="16"/>
+                          <w:lang w:val="en-US"/>
+                        </w:rPr>
+                        <w:t>,</w:t>
+                      </w:r>
+                    </w:p>
+                    <w:p>
+                      <w:pPr>
+                        <w:pStyle w:val="BodyText"/>
+                        <w:rPr>
+                          <w:rFonts w:ascii="Courier New" w:hAnsi="Courier New" w:cs="Courier New"/>
+                          <w:sz w:val="16"/>
+                          <w:szCs w:val="16"/>
+                          <w:lang w:val="en-US"/>
+                        </w:rPr>
+                      </w:pPr>
+                      <w:r>
+                        <w:rPr>
+                          <w:rFonts w:ascii="Courier New" w:hAnsi="Courier New" w:cs="Courier New"/>
+                          <w:sz w:val="16"/>
+                          <w:szCs w:val="16"/>
+                          <w:lang w:val="en-US"/>
+                        </w:rPr>
+                        <w:tab/>
+                      </w:r>
+                      <w:r>
+                        <w:rPr>
+                          <w:rFonts w:ascii="Courier New" w:hAnsi="Courier New" w:cs="Courier New"/>
+                          <w:sz w:val="16"/>
+                          <w:szCs w:val="16"/>
+                          <w:lang w:val="en-US"/>
+                        </w:rPr>
+                        <w:tab/>
+                      </w:r>
+                      <w:r>
+                        <w:rPr>
+                          <w:rFonts w:ascii="Courier New" w:hAnsi="Courier New" w:cs="Courier New"/>
+                          <w:sz w:val="16"/>
+                          <w:szCs w:val="16"/>
+                          <w:lang w:val="en-US"/>
+                        </w:rPr>
+                        <w:tab/>
+                      </w:r>
+                      <w:proofErr w:type="spellStart"/>
+                      <w:proofErr w:type="gramStart"/>
+                      <w:r>
+                        <w:rPr>
+                          <w:rFonts w:ascii="Courier New" w:hAnsi="Courier New" w:cs="Courier New"/>
+                          <w:sz w:val="16"/>
+                          <w:szCs w:val="16"/>
+                          <w:lang w:val="en-US"/>
+                        </w:rPr>
+                        <w:t>OpenFlags</w:t>
+                      </w:r>
+                      <w:proofErr w:type="spellEnd"/>
+                      <w:r>
+                        <w:rPr>
+                          <w:rFonts w:ascii="Courier New" w:hAnsi="Courier New" w:cs="Courier New"/>
+                          <w:sz w:val="16"/>
+                          <w:szCs w:val="16"/>
+                          <w:lang w:val="en-US"/>
+                        </w:rPr>
+                        <w:t>::</w:t>
+                      </w:r>
+                      <w:proofErr w:type="gramEnd"/>
+                      <w:r>
+                        <w:rPr>
+                          <w:rFonts w:ascii="Courier New" w:hAnsi="Courier New" w:cs="Courier New"/>
+                          <w:sz w:val="16"/>
+                          <w:szCs w:val="16"/>
+                          <w:lang w:val="en-US"/>
+                        </w:rPr>
+                        <w:t>Flags   flags</w:t>
+                      </w:r>
+                      <w:r>
+                        <w:rPr>
+                          <w:rFonts w:ascii="Courier New" w:hAnsi="Courier New" w:cs="Courier New"/>
+                          <w:sz w:val="16"/>
+                          <w:szCs w:val="16"/>
+                          <w:lang w:val="en-US"/>
+                        </w:rPr>
+                        <w:t>,</w:t>
+                      </w:r>
+                    </w:p>
+                    <w:p>
+                      <w:pPr>
+                        <w:pStyle w:val="BodyText"/>
+                        <w:rPr>
+                          <w:rFonts w:ascii="Courier New" w:hAnsi="Courier New" w:cs="Courier New"/>
+                          <w:sz w:val="16"/>
+                          <w:szCs w:val="16"/>
+                          <w:lang w:val="en-US"/>
+                        </w:rPr>
+                      </w:pPr>
+                      <w:r>
+                        <w:rPr>
+                          <w:rFonts w:ascii="Courier New" w:hAnsi="Courier New" w:cs="Courier New"/>
+                          <w:sz w:val="16"/>
+                          <w:szCs w:val="16"/>
+                          <w:lang w:val="en-US"/>
+                        </w:rPr>
+                        <w:t xml:space="preserve">                    </w:t>
+                      </w:r>
+                      <w:proofErr w:type="gramStart"/>
+                      <w:r>
+                        <w:rPr>
+                          <w:rFonts w:ascii="Courier New" w:hAnsi="Courier New" w:cs="Courier New"/>
+                          <w:sz w:val="16"/>
+                          <w:szCs w:val="16"/>
+                          <w:lang w:val="en-US"/>
+                        </w:rPr>
+                        <w:t>Access::</w:t>
+                      </w:r>
+                      <w:proofErr w:type="gramEnd"/>
+                      <w:r>
+                        <w:rPr>
+                          <w:rFonts w:ascii="Courier New" w:hAnsi="Courier New" w:cs="Courier New"/>
+                          <w:sz w:val="16"/>
+                          <w:szCs w:val="16"/>
+                          <w:lang w:val="en-US"/>
+                        </w:rPr>
+                        <w:t xml:space="preserve">Mode       </w:t>
+                      </w:r>
+                      <w:proofErr w:type="spellStart"/>
+                      <w:r>
+                        <w:rPr>
+                          <w:rFonts w:ascii="Courier New" w:hAnsi="Courier New" w:cs="Courier New"/>
+                          <w:sz w:val="16"/>
+                          <w:szCs w:val="16"/>
+                          <w:lang w:val="en-US"/>
+                        </w:rPr>
+                        <w:t>mode</w:t>
+                      </w:r>
+                      <w:proofErr w:type="spellEnd"/>
+                      <w:r>
+                        <w:rPr>
+                          <w:rFonts w:ascii="Courier New" w:hAnsi="Courier New" w:cs="Courier New"/>
+                          <w:sz w:val="16"/>
+                          <w:szCs w:val="16"/>
+                          <w:lang w:val="en-US"/>
+                        </w:rPr>
+                        <w:t>,</w:t>
+                      </w:r>
+                    </w:p>
+                    <w:p>
+                      <w:pPr>
+                        <w:pStyle w:val="BodyText"/>
+                        <w:rPr>
+                          <w:rFonts w:ascii="Courier New" w:hAnsi="Courier New" w:cs="Courier New"/>
+                          <w:b/>
+                          <w:bCs/>
+                          <w:sz w:val="16"/>
+                          <w:szCs w:val="16"/>
+                          <w:lang w:val="en-US"/>
+                        </w:rPr>
+                      </w:pPr>
+                      <w:r>
+                        <w:rPr>
+                          <w:rFonts w:ascii="Courier New" w:hAnsi="Courier New" w:cs="Courier New"/>
+                          <w:sz w:val="16"/>
+                          <w:szCs w:val="16"/>
+                          <w:lang w:val="en-US"/>
+                        </w:rPr>
+                        <w:t xml:space="preserve">                    </w:t>
+                      </w:r>
+                      <w:proofErr w:type="spellStart"/>
+                      <w:r>
+                        <w:rPr>
+                          <w:rFonts w:ascii="Courier New" w:hAnsi="Courier New" w:cs="Courier New"/>
+                          <w:b/>
+                          <w:bCs/>
+                          <w:sz w:val="16"/>
+                          <w:szCs w:val="16"/>
+                          <w:lang w:val="en-US"/>
+                        </w:rPr>
+                        <w:t>ResponseHandler</w:t>
+                      </w:r>
+                      <w:proofErr w:type="spellEnd"/>
+                      <w:r>
+                        <w:rPr>
+                          <w:rFonts w:ascii="Courier New" w:hAnsi="Courier New" w:cs="Courier New"/>
+                          <w:b/>
+                          <w:bCs/>
+                          <w:sz w:val="16"/>
+                          <w:szCs w:val="16"/>
+                          <w:lang w:val="en-US"/>
+                        </w:rPr>
+                        <w:t xml:space="preserve">   *handler,</w:t>
+                      </w:r>
+                    </w:p>
+                    <w:p>
+                      <w:pPr>
+                        <w:pStyle w:val="BodyText"/>
+                        <w:rPr>
+                          <w:rFonts w:ascii="Courier New" w:hAnsi="Courier New" w:cs="Courier New"/>
+                          <w:sz w:val="16"/>
+                          <w:szCs w:val="16"/>
+                          <w:lang w:val="en-US"/>
+                        </w:rPr>
+                      </w:pPr>
+                      <w:r>
+                        <w:rPr>
+                          <w:rFonts w:ascii="Courier New" w:hAnsi="Courier New" w:cs="Courier New"/>
+                          <w:sz w:val="16"/>
+                          <w:szCs w:val="16"/>
+                          <w:lang w:val="en-US"/>
+                        </w:rPr>
+                        <w:t xml:space="preserve">                    uint16_t           timeout)</w:t>
+                      </w:r>
+                    </w:p>
+                    <w:p>
+                      <w:pPr>
+                        <w:pStyle w:val="figurecaption"/>
+                        <w:numPr>
+                          <w:ilvl w:val="0"/>
+                          <w:numId w:val="0"/>
+                        </w:numPr>
+                      </w:pPr>
+                    </w:p>
+                  </w:txbxContent>
+                </v:textbox>
+                <w10:wrap type="tight" anchorx="margin"/>
+              </v:shape>
+            </w:pict>
+          </mc:Fallback>
+        </mc:AlternateContent>
+      </w:r>
+      <w:r>
+        <w:rPr>
+          <w:lang w:val="en-US"/>
+        </w:rPr>
+        <w:t xml:space="preserve">The handler object implements specific interfaces and its methods are called whenever the response from the </w:t>
+      </w:r>
+      <w:r>
+        <w:rPr>
+          <w:lang w:val="en-US"/>
+        </w:rPr>
+        <w:t>asynchronous function call arrives. An example for such a response handler object is given in the listing 3.</w:t>
+      </w:r>
     </w:p>
     <w:p>
       <w:pPr>
@@ -3018,6 +5124,7 @@
         <w:rPr>
           <w:noProof w:val="0"/>
         </w:rPr>
+        <w:lastRenderedPageBreak/>
         <w:t>Pyxrootd: Python bindings for XRootD.</w:t>
       </w:r>
       <w:r>
@@ -3113,6 +5220,88 @@
     <w:p>
       <w:pPr>
         <w:pStyle w:val="references"/>
+        <w:rPr>
+          <w:noProof w:val="0"/>
+        </w:rPr>
+      </w:pPr>
+      <w:r>
+        <w:rPr>
+          <w:noProof w:val="0"/>
+        </w:rPr>
+        <w:t xml:space="preserve">Xrootd: The official documentation [available on November 04, 2020]: </w:t>
+      </w:r>
+      <w:r>
+        <w:rPr>
+          <w:noProof w:val="0"/>
+        </w:rPr>
+        <w:t>https://xrootd.slac.stanford.edu/doc/doxygen/current/html/annotated.html</w:t>
+      </w:r>
+      <w:r>
+        <w:rPr>
+          <w:noProof w:val="0"/>
+        </w:rPr>
+        <w:t>.</w:t>
+      </w:r>
+    </w:p>
+    <w:p>
+      <w:pPr>
+        <w:pStyle w:val="references"/>
+        <w:rPr>
+          <w:noProof w:val="0"/>
+        </w:rPr>
+      </w:pPr>
+      <w:r>
+        <w:rPr>
+          <w:noProof w:val="0"/>
+        </w:rPr>
+        <w:t xml:space="preserve">Andrew </w:t>
+      </w:r>
+      <w:proofErr w:type="spellStart"/>
+      <w:r>
+        <w:rPr>
+          <w:noProof w:val="0"/>
+        </w:rPr>
+        <w:t>Hanushevsky</w:t>
+      </w:r>
+      <w:proofErr w:type="spellEnd"/>
+      <w:r>
+        <w:rPr>
+          <w:noProof w:val="0"/>
+        </w:rPr>
+        <w:t xml:space="preserve"> (2018, February 13) </w:t>
+      </w:r>
+      <w:r>
+        <w:rPr>
+          <w:noProof w:val="0"/>
+        </w:rPr>
+        <w:t>Scalable Service Interface</w:t>
+      </w:r>
+      <w:r>
+        <w:rPr>
+          <w:noProof w:val="0"/>
+        </w:rPr>
+        <w:t xml:space="preserve">: The official documentation [available on November 04, 2020]: </w:t>
+      </w:r>
+      <w:r>
+        <w:rPr>
+          <w:noProof w:val="0"/>
+        </w:rPr>
+        <w:t>https://xrootd.slac.stanford.edu/doc/dev49/ssi_reference-V2.htm#_Toc506323423</w:t>
+      </w:r>
+      <w:r>
+        <w:rPr>
+          <w:noProof w:val="0"/>
+        </w:rPr>
+        <w:t>.</w:t>
+      </w:r>
+    </w:p>
+    <w:p>
+      <w:pPr>
+        <w:pStyle w:val="references"/>
+        <w:numPr>
+          <w:ilvl w:val="0"/>
+          <w:numId w:val="0"/>
+        </w:numPr>
         <w:rPr>
           <w:noProof w:val="0"/>
         </w:rPr>
@@ -3124,54 +5313,6 @@
           <w:docGrid w:linePitch="360"/>
         </w:sectPr>
       </w:pPr>
-      <w:r>
-        <w:rPr>
-          <w:noProof w:val="0"/>
-        </w:rPr>
-        <w:t xml:space="preserve">Xrootd: The </w:t>
-      </w:r>
-      <w:r>
-        <w:rPr>
-          <w:noProof w:val="0"/>
-        </w:rPr>
-        <w:t>official documentation [</w:t>
-      </w:r>
-      <w:r>
-        <w:rPr>
-          <w:noProof w:val="0"/>
-        </w:rPr>
-        <w:t>available on November 0</w:t>
-      </w:r>
-      <w:r>
-        <w:rPr>
-          <w:noProof w:val="0"/>
-        </w:rPr>
-        <w:t>4</w:t>
-      </w:r>
-      <w:r>
-        <w:rPr>
-          <w:noProof w:val="0"/>
-        </w:rPr>
-        <w:t>, 2020]:</w:t>
-      </w:r>
-      <w:r>
-        <w:rPr>
-          <w:noProof w:val="0"/>
-        </w:rPr>
-        <w:t xml:space="preserve"> </w:t>
-      </w:r>
-      <w:r>
-        <w:rPr>
-          <w:noProof w:val="0"/>
-        </w:rPr>
-        <w:t>https://xrootd.slac.stanford.edu/doc/doxygen/current/html/annotated.html</w:t>
-      </w:r>
-      <w:r>
-        <w:rPr>
-          <w:noProof w:val="0"/>
-        </w:rPr>
-        <w:t>.</w:t>
-      </w:r>
     </w:p>
     <w:p>
       <w:pPr>
@@ -4890,6 +7031,119 @@
     </w:lvl>
   </w:abstractNum>
   <w:abstractNum w:abstractNumId="20" w15:restartNumberingAfterBreak="0">
+    <w:nsid w:val="66227EB1"/>
+    <w:multiLevelType w:val="hybridMultilevel"/>
+    <w:tmpl w:val="38127A40"/>
+    <w:lvl w:ilvl="0" w:tplc="08090001">
+      <w:start w:val="1"/>
+      <w:numFmt w:val="bullet"/>
+      <w:lvlText w:val=""/>
+      <w:lvlJc w:val="left"/>
+      <w:pPr>
+        <w:ind w:left="648" w:hanging="360"/>
+      </w:pPr>
+      <w:rPr>
+        <w:rFonts w:ascii="Symbol" w:hAnsi="Symbol" w:hint="default"/>
+      </w:rPr>
+    </w:lvl>
+    <w:lvl w:ilvl="1" w:tplc="08090003" w:tentative="1">
+      <w:start w:val="1"/>
+      <w:numFmt w:val="bullet"/>
+      <w:lvlText w:val="o"/>
+      <w:lvlJc w:val="left"/>
+      <w:pPr>
+        <w:ind w:left="1368" w:hanging="360"/>
+      </w:pPr>
+      <w:rPr>
+        <w:rFonts w:ascii="Courier New" w:hAnsi="Courier New" w:cs="Courier New" w:hint="default"/>
+      </w:rPr>
+    </w:lvl>
+    <w:lvl w:ilvl="2" w:tplc="08090005" w:tentative="1">
+      <w:start w:val="1"/>
+      <w:numFmt w:val="bullet"/>
+      <w:lvlText w:val=""/>
+      <w:lvlJc w:val="left"/>
+      <w:pPr>
+        <w:ind w:left="2088" w:hanging="360"/>
+      </w:pPr>
+      <w:rPr>
+        <w:rFonts w:ascii="Wingdings" w:hAnsi="Wingdings" w:hint="default"/>
+      </w:rPr>
+    </w:lvl>
+    <w:lvl w:ilvl="3" w:tplc="08090001" w:tentative="1">
+      <w:start w:val="1"/>
+      <w:numFmt w:val="bullet"/>
+      <w:lvlText w:val=""/>
+      <w:lvlJc w:val="left"/>
+      <w:pPr>
+        <w:ind w:left="2808" w:hanging="360"/>
+      </w:pPr>
+      <w:rPr>
+        <w:rFonts w:ascii="Symbol" w:hAnsi="Symbol" w:hint="default"/>
+      </w:rPr>
+    </w:lvl>
+    <w:lvl w:ilvl="4" w:tplc="08090003" w:tentative="1">
+      <w:start w:val="1"/>
+      <w:numFmt w:val="bullet"/>
+      <w:lvlText w:val="o"/>
+      <w:lvlJc w:val="left"/>
+      <w:pPr>
+        <w:ind w:left="3528" w:hanging="360"/>
+      </w:pPr>
+      <w:rPr>
+        <w:rFonts w:ascii="Courier New" w:hAnsi="Courier New" w:cs="Courier New" w:hint="default"/>
+      </w:rPr>
+    </w:lvl>
+    <w:lvl w:ilvl="5" w:tplc="08090005" w:tentative="1">
+      <w:start w:val="1"/>
+      <w:numFmt w:val="bullet"/>
+      <w:lvlText w:val=""/>
+      <w:lvlJc w:val="left"/>
+      <w:pPr>
+        <w:ind w:left="4248" w:hanging="360"/>
+      </w:pPr>
+      <w:rPr>
+        <w:rFonts w:ascii="Wingdings" w:hAnsi="Wingdings" w:hint="default"/>
+      </w:rPr>
+    </w:lvl>
+    <w:lvl w:ilvl="6" w:tplc="08090001" w:tentative="1">
+      <w:start w:val="1"/>
+      <w:numFmt w:val="bullet"/>
+      <w:lvlText w:val=""/>
+      <w:lvlJc w:val="left"/>
+      <w:pPr>
+        <w:ind w:left="4968" w:hanging="360"/>
+      </w:pPr>
+      <w:rPr>
+        <w:rFonts w:ascii="Symbol" w:hAnsi="Symbol" w:hint="default"/>
+      </w:rPr>
+    </w:lvl>
+    <w:lvl w:ilvl="7" w:tplc="08090003" w:tentative="1">
+      <w:start w:val="1"/>
+      <w:numFmt w:val="bullet"/>
+      <w:lvlText w:val="o"/>
+      <w:lvlJc w:val="left"/>
+      <w:pPr>
+        <w:ind w:left="5688" w:hanging="360"/>
+      </w:pPr>
+      <w:rPr>
+        <w:rFonts w:ascii="Courier New" w:hAnsi="Courier New" w:cs="Courier New" w:hint="default"/>
+      </w:rPr>
+    </w:lvl>
+    <w:lvl w:ilvl="8" w:tplc="08090005" w:tentative="1">
+      <w:start w:val="1"/>
+      <w:numFmt w:val="bullet"/>
+      <w:lvlText w:val=""/>
+      <w:lvlJc w:val="left"/>
+      <w:pPr>
+        <w:ind w:left="6408" w:hanging="360"/>
+      </w:pPr>
+      <w:rPr>
+        <w:rFonts w:ascii="Wingdings" w:hAnsi="Wingdings" w:hint="default"/>
+      </w:rPr>
+    </w:lvl>
+  </w:abstractNum>
+  <w:abstractNum w:abstractNumId="21" w15:restartNumberingAfterBreak="0">
     <w:nsid w:val="6C402C58"/>
     <w:multiLevelType w:val="hybridMultilevel"/>
     <w:tmpl w:val="9A1CA078"/>
@@ -5034,7 +7288,7 @@
       </w:rPr>
     </w:lvl>
   </w:abstractNum>
-  <w:abstractNum w:abstractNumId="21" w15:restartNumberingAfterBreak="0">
+  <w:abstractNum w:abstractNumId="22" w15:restartNumberingAfterBreak="0">
     <w:nsid w:val="6CD32DA8"/>
     <w:multiLevelType w:val="singleLevel"/>
     <w:tmpl w:val="166470C2"/>
@@ -5060,11 +7314,124 @@
       </w:rPr>
     </w:lvl>
   </w:abstractNum>
+  <w:abstractNum w:abstractNumId="23" w15:restartNumberingAfterBreak="0">
+    <w:nsid w:val="775661A9"/>
+    <w:multiLevelType w:val="hybridMultilevel"/>
+    <w:tmpl w:val="AF32B5D0"/>
+    <w:lvl w:ilvl="0" w:tplc="08090001">
+      <w:start w:val="1"/>
+      <w:numFmt w:val="bullet"/>
+      <w:lvlText w:val=""/>
+      <w:lvlJc w:val="left"/>
+      <w:pPr>
+        <w:ind w:left="648" w:hanging="360"/>
+      </w:pPr>
+      <w:rPr>
+        <w:rFonts w:ascii="Symbol" w:hAnsi="Symbol" w:hint="default"/>
+      </w:rPr>
+    </w:lvl>
+    <w:lvl w:ilvl="1" w:tplc="08090003" w:tentative="1">
+      <w:start w:val="1"/>
+      <w:numFmt w:val="bullet"/>
+      <w:lvlText w:val="o"/>
+      <w:lvlJc w:val="left"/>
+      <w:pPr>
+        <w:ind w:left="1368" w:hanging="360"/>
+      </w:pPr>
+      <w:rPr>
+        <w:rFonts w:ascii="Courier New" w:hAnsi="Courier New" w:cs="Courier New" w:hint="default"/>
+      </w:rPr>
+    </w:lvl>
+    <w:lvl w:ilvl="2" w:tplc="08090005" w:tentative="1">
+      <w:start w:val="1"/>
+      <w:numFmt w:val="bullet"/>
+      <w:lvlText w:val=""/>
+      <w:lvlJc w:val="left"/>
+      <w:pPr>
+        <w:ind w:left="2088" w:hanging="360"/>
+      </w:pPr>
+      <w:rPr>
+        <w:rFonts w:ascii="Wingdings" w:hAnsi="Wingdings" w:hint="default"/>
+      </w:rPr>
+    </w:lvl>
+    <w:lvl w:ilvl="3" w:tplc="08090001" w:tentative="1">
+      <w:start w:val="1"/>
+      <w:numFmt w:val="bullet"/>
+      <w:lvlText w:val=""/>
+      <w:lvlJc w:val="left"/>
+      <w:pPr>
+        <w:ind w:left="2808" w:hanging="360"/>
+      </w:pPr>
+      <w:rPr>
+        <w:rFonts w:ascii="Symbol" w:hAnsi="Symbol" w:hint="default"/>
+      </w:rPr>
+    </w:lvl>
+    <w:lvl w:ilvl="4" w:tplc="08090003" w:tentative="1">
+      <w:start w:val="1"/>
+      <w:numFmt w:val="bullet"/>
+      <w:lvlText w:val="o"/>
+      <w:lvlJc w:val="left"/>
+      <w:pPr>
+        <w:ind w:left="3528" w:hanging="360"/>
+      </w:pPr>
+      <w:rPr>
+        <w:rFonts w:ascii="Courier New" w:hAnsi="Courier New" w:cs="Courier New" w:hint="default"/>
+      </w:rPr>
+    </w:lvl>
+    <w:lvl w:ilvl="5" w:tplc="08090005" w:tentative="1">
+      <w:start w:val="1"/>
+      <w:numFmt w:val="bullet"/>
+      <w:lvlText w:val=""/>
+      <w:lvlJc w:val="left"/>
+      <w:pPr>
+        <w:ind w:left="4248" w:hanging="360"/>
+      </w:pPr>
+      <w:rPr>
+        <w:rFonts w:ascii="Wingdings" w:hAnsi="Wingdings" w:hint="default"/>
+      </w:rPr>
+    </w:lvl>
+    <w:lvl w:ilvl="6" w:tplc="08090001" w:tentative="1">
+      <w:start w:val="1"/>
+      <w:numFmt w:val="bullet"/>
+      <w:lvlText w:val=""/>
+      <w:lvlJc w:val="left"/>
+      <w:pPr>
+        <w:ind w:left="4968" w:hanging="360"/>
+      </w:pPr>
+      <w:rPr>
+        <w:rFonts w:ascii="Symbol" w:hAnsi="Symbol" w:hint="default"/>
+      </w:rPr>
+    </w:lvl>
+    <w:lvl w:ilvl="7" w:tplc="08090003" w:tentative="1">
+      <w:start w:val="1"/>
+      <w:numFmt w:val="bullet"/>
+      <w:lvlText w:val="o"/>
+      <w:lvlJc w:val="left"/>
+      <w:pPr>
+        <w:ind w:left="5688" w:hanging="360"/>
+      </w:pPr>
+      <w:rPr>
+        <w:rFonts w:ascii="Courier New" w:hAnsi="Courier New" w:cs="Courier New" w:hint="default"/>
+      </w:rPr>
+    </w:lvl>
+    <w:lvl w:ilvl="8" w:tplc="08090005" w:tentative="1">
+      <w:start w:val="1"/>
+      <w:numFmt w:val="bullet"/>
+      <w:lvlText w:val=""/>
+      <w:lvlJc w:val="left"/>
+      <w:pPr>
+        <w:ind w:left="6408" w:hanging="360"/>
+      </w:pPr>
+      <w:rPr>
+        <w:rFonts w:ascii="Wingdings" w:hAnsi="Wingdings" w:hint="default"/>
+      </w:rPr>
+    </w:lvl>
+  </w:abstractNum>
   <w:num w:numId="1">
     <w:abstractNumId w:val="15"/>
   </w:num>
   <w:num w:numId="2">
-    <w:abstractNumId w:val="20"/>
+    <w:abstractNumId w:val="21"/>
   </w:num>
   <w:num w:numId="3">
     <w:abstractNumId w:val="14"/>
@@ -5085,7 +7452,7 @@
     <w:abstractNumId w:val="19"/>
   </w:num>
   <w:num w:numId="9">
-    <w:abstractNumId w:val="21"/>
+    <w:abstractNumId w:val="22"/>
   </w:num>
   <w:num w:numId="10">
     <w:abstractNumId w:val="16"/>
@@ -5134,6 +7501,12 @@
   </w:num>
   <w:num w:numId="25">
     <w:abstractNumId w:val="11"/>
+  </w:num>
+  <w:num w:numId="26">
+    <w:abstractNumId w:val="20"/>
+  </w:num>
+  <w:num w:numId="27">
+    <w:abstractNumId w:val="23"/>
   </w:num>
 </w:numbering>
 </file>
@@ -5944,6 +8317,17 @@
       <w:szCs w:val="18"/>
     </w:rPr>
   </w:style>
+  <w:style w:type="paragraph" w:styleId="ListParagraph">
+    <w:name w:val="List Paragraph"/>
+    <w:basedOn w:val="Normal"/>
+    <w:uiPriority w:val="34"/>
+    <w:qFormat/>
+    <w:rsid w:val="00D9325F"/>
+    <w:pPr>
+      <w:ind w:left="720"/>
+      <w:contextualSpacing/>
+    </w:pPr>
+  </w:style>
 </w:styles>
 </file>
 

</xml_diff>

<commit_message>
restructured the main document
</commit_message>
<xml_diff>
--- a/pyxrootd.docx
+++ b/pyxrootd.docx
@@ -2288,6 +2288,12 @@
         <w:ind w:firstLine="288"/>
         <w:jc w:val="both"/>
       </w:pPr>
+    </w:p>
+    <w:p>
+      <w:pPr>
+        <w:ind w:firstLine="288"/>
+        <w:jc w:val="both"/>
+      </w:pPr>
       <w:r>
         <w:rPr>
           <w:noProof/>
@@ -2296,21 +2302,21 @@
         <mc:AlternateContent>
           <mc:Choice Requires="wps">
             <w:drawing>
-              <wp:anchor distT="0" distB="0" distL="114300" distR="114300" simplePos="0" relativeHeight="251668480" behindDoc="1" locked="0" layoutInCell="1" allowOverlap="1" wp14:anchorId="51ABFC05" wp14:editId="5B57CEBD">
+              <wp:anchor distT="0" distB="0" distL="114300" distR="114300" simplePos="0" relativeHeight="251668480" behindDoc="1" locked="0" layoutInCell="1" allowOverlap="1" wp14:anchorId="51ABFC05" wp14:editId="69C386B7">
                 <wp:simplePos x="0" y="0"/>
                 <wp:positionH relativeFrom="margin">
                   <wp:posOffset>635</wp:posOffset>
                 </wp:positionH>
                 <wp:positionV relativeFrom="paragraph">
-                  <wp:posOffset>326</wp:posOffset>
+                  <wp:posOffset>146050</wp:posOffset>
                 </wp:positionV>
-                <wp:extent cx="3174365" cy="1771015"/>
-                <wp:effectExtent l="0" t="0" r="635" b="0"/>
+                <wp:extent cx="3174365" cy="1762760"/>
+                <wp:effectExtent l="0" t="0" r="635" b="2540"/>
                 <wp:wrapTight wrapText="bothSides">
                   <wp:wrapPolygon edited="0">
                     <wp:start x="0" y="0"/>
-                    <wp:lineTo x="0" y="21375"/>
-                    <wp:lineTo x="21518" y="21375"/>
+                    <wp:lineTo x="0" y="21476"/>
+                    <wp:lineTo x="21518" y="21476"/>
                     <wp:lineTo x="21518" y="0"/>
                     <wp:lineTo x="0" y="0"/>
                   </wp:wrapPolygon>
@@ -2328,7 +2334,7 @@
                       <wps:spPr bwMode="auto">
                         <a:xfrm>
                           <a:off x="0" y="0"/>
-                          <a:ext cx="3174365" cy="1771015"/>
+                          <a:ext cx="3174365" cy="1762760"/>
                         </a:xfrm>
                         <a:prstGeom prst="rect">
                           <a:avLst/>
@@ -2430,7 +2436,7 @@
           </mc:Choice>
           <mc:Fallback>
             <w:pict>
-              <v:shape w14:anchorId="51ABFC05" id="_x0000_s1030" type="#_x0000_t202" style="position:absolute;left:0;text-align:left;margin-left:.05pt;margin-top:.05pt;width:249.95pt;height:139.45pt;z-index:-251648000;visibility:visible;mso-wrap-style:square;mso-width-percent:0;mso-height-percent:0;mso-wrap-distance-left:9pt;mso-wrap-distance-top:0;mso-wrap-distance-right:9pt;mso-wrap-distance-bottom:0;mso-position-horizontal:absolute;mso-position-horizontal-relative:margin;mso-position-vertical:absolute;mso-position-vertical-relative:text;mso-width-percent:0;mso-height-percent:0;mso-width-relative:page;mso-height-relative:page;v-text-anchor:top" o:gfxdata="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" stroked="f">
+              <v:shape w14:anchorId="51ABFC05" id="_x0000_s1030" type="#_x0000_t202" style="position:absolute;left:0;text-align:left;margin-left:.05pt;margin-top:11.5pt;width:249.95pt;height:138.8pt;z-index:-251648000;visibility:visible;mso-wrap-style:square;mso-width-percent:0;mso-height-percent:0;mso-wrap-distance-left:9pt;mso-wrap-distance-top:0;mso-wrap-distance-right:9pt;mso-wrap-distance-bottom:0;mso-position-horizontal:absolute;mso-position-horizontal-relative:margin;mso-position-vertical:absolute;mso-position-vertical-relative:text;mso-width-percent:0;mso-height-percent:0;mso-width-relative:page;mso-height-relative:page;v-text-anchor:top" o:gfxdata="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" stroked="f">
                 <v:textbox>
                   <w:txbxContent>
                     <w:p>
@@ -2507,6 +2513,12 @@
           </mc:Fallback>
         </mc:AlternateContent>
       </w:r>
+    </w:p>
+    <w:p>
+      <w:pPr>
+        <w:ind w:firstLine="288"/>
+        <w:jc w:val="both"/>
+      </w:pPr>
       <w:r>
         <w:t>Since only the File and FileSystem objects within the XrdCl stack are part of the focus within the current work, it is worth mentioning some key characteristics of these implementations.</w:t>
       </w:r>
@@ -3485,10 +3497,7 @@
         </mc:AlternateContent>
       </w:r>
       <w:r>
-        <w:t>The fact that Xrootd is mainly used with file-based data repositories, a crucial component is indeed the file access API, that contains both single file as well as file system implementations. It was already mentioned that these objects have both synchronous and asynchronous behavior.</w:t>
-      </w:r>
-      <w:r>
-        <w:t xml:space="preserve"> </w:t>
+        <w:t xml:space="preserve">The fact that Xrootd is mainly used with file-based data repositories, a crucial component is indeed the file access API, that contains both single file as well as file system implementations. It was already mentioned that these objects have both synchronous and asynchronous behavior. </w:t>
       </w:r>
       <w:r>
         <w:t>What this means from a</w:t>
@@ -4432,13 +4441,7 @@
         <w:rPr>
           <w:lang w:val="en-US"/>
         </w:rPr>
-        <w:t xml:space="preserve">The handler object implements specific interfaces and its methods are called whenever the response from the </w:t>
-      </w:r>
-      <w:r>
-        <w:rPr>
-          <w:lang w:val="en-US"/>
-        </w:rPr>
-        <w:t>asynchronous function call arrives. An example for such a response handler object is given in the listing 3.</w:t>
+        <w:t>The handler object implements specific interfaces and its methods are called whenever the response from the asynchronous function call arrives. An example for such a response handler object is given in the listing 3.</w:t>
       </w:r>
     </w:p>
     <w:p>
@@ -4459,11 +4462,121 @@
     </w:p>
     <w:p>
       <w:pPr>
+        <w:pStyle w:val="Heading1"/>
+        <w:rPr>
+          <w:noProof w:val="0"/>
+        </w:rPr>
+      </w:pPr>
+      <w:r>
+        <w:rPr>
+          <w:noProof w:val="0"/>
+        </w:rPr>
+        <w:t xml:space="preserve">The </w:t>
+      </w:r>
+      <w:r>
+        <w:rPr>
+          <w:noProof w:val="0"/>
+        </w:rPr>
+        <w:t>Client Declarative API</w:t>
+      </w:r>
+    </w:p>
+    <w:p>
+      <w:pPr>
+        <w:ind w:firstLine="288"/>
+        <w:jc w:val="both"/>
+      </w:pPr>
+      <w:r>
+        <w:t xml:space="preserve">This section describes XRootD client declarative API introduced in version 4.9.0. For the standard </w:t>
+      </w:r>
+      <w:proofErr w:type="gramStart"/>
+      <w:r>
+        <w:t>XrdCl::</w:t>
+      </w:r>
+      <w:proofErr w:type="gramEnd"/>
+      <w:r>
+        <w:t xml:space="preserve">File and XrdCl::FileSystem API please con- </w:t>
+      </w:r>
+      <w:proofErr w:type="spellStart"/>
+      <w:r>
+        <w:t>sult</w:t>
+      </w:r>
+      <w:proofErr w:type="spellEnd"/>
+      <w:r>
+        <w:t xml:space="preserve"> our </w:t>
+      </w:r>
+      <w:proofErr w:type="spellStart"/>
+      <w:r>
+        <w:t>Doxygen</w:t>
+      </w:r>
+      <w:proofErr w:type="spellEnd"/>
+      <w:r>
+        <w:t xml:space="preserve"> documentation. </w:t>
+      </w:r>
+      <w:proofErr w:type="gramStart"/>
+      <w:r>
+        <w:t>Similarly</w:t>
+      </w:r>
+      <w:proofErr w:type="gramEnd"/>
+      <w:r>
+        <w:t xml:space="preserve"> as the standard XrdCl API, the declarative API allows to issue File and FileSystem operations, however its sole focus is on facilitating the asynchronous programing model and chaining of op- </w:t>
+      </w:r>
+      <w:proofErr w:type="spellStart"/>
+      <w:r>
+        <w:t>erations</w:t>
+      </w:r>
+      <w:proofErr w:type="spellEnd"/>
+      <w:r>
+        <w:t>. Also, the new API has been designed to be more in line with modern C++ programming practices (see example below).</w:t>
+      </w:r>
+    </w:p>
+    <w:p>
+      <w:pPr>
+        <w:pStyle w:val="Heading1"/>
+        <w:rPr>
+          <w:noProof w:val="0"/>
+        </w:rPr>
+      </w:pPr>
+      <w:r>
+        <w:rPr>
+          <w:noProof w:val="0"/>
+        </w:rPr>
+        <w:t>Pyxrootd</w:t>
+      </w:r>
+    </w:p>
+    <w:p/>
+    <w:p>
+      <w:pPr>
+        <w:pStyle w:val="Heading5"/>
+        <w:rPr>
+          <w:noProof w:val="0"/>
+        </w:rPr>
+      </w:pPr>
+      <w:r>
+        <w:rPr>
+          <w:noProof w:val="0"/>
+        </w:rPr>
+        <w:t>Acknowledgmen</w:t>
+      </w:r>
+      <w:r>
+        <w:rPr>
+          <w:noProof w:val="0"/>
+        </w:rPr>
+        <w:t>ts</w:t>
+      </w:r>
+    </w:p>
+    <w:p>
+      <w:pPr>
         <w:pStyle w:val="BodyText"/>
         <w:rPr>
           <w:lang w:val="en-US"/>
         </w:rPr>
       </w:pPr>
+      <w:r>
+        <w:rPr>
+          <w:lang w:val="en-US"/>
+        </w:rPr>
+        <w:t>Thank you all.</w:t>
+      </w:r>
     </w:p>
     <w:p>
       <w:pPr>
@@ -4619,47 +4732,283 @@
     </w:p>
     <w:p>
       <w:pPr>
-        <w:pStyle w:val="Heading5"/>
-        <w:jc w:val="both"/>
-        <w:rPr>
-          <w:noProof w:val="0"/>
-        </w:rPr>
-      </w:pPr>
-    </w:p>
-    <w:p/>
-    <w:p>
-      <w:pPr>
-        <w:pStyle w:val="Heading5"/>
-        <w:rPr>
-          <w:noProof w:val="0"/>
-        </w:rPr>
-      </w:pPr>
-      <w:r>
-        <w:rPr>
-          <w:noProof w:val="0"/>
-        </w:rPr>
-        <w:t>Acknowledgmen</w:t>
-      </w:r>
-      <w:r>
-        <w:rPr>
-          <w:noProof w:val="0"/>
-        </w:rPr>
-        <w:t>ts</w:t>
-      </w:r>
-    </w:p>
-    <w:p>
-      <w:pPr>
         <w:pStyle w:val="BodyText"/>
         <w:rPr>
           <w:lang w:val="en-US"/>
         </w:rPr>
       </w:pPr>
-      <w:r>
-        <w:rPr>
-          <w:lang w:val="en-US"/>
-        </w:rPr>
-        <w:t>Thank you all.</w:t>
-      </w:r>
+    </w:p>
+    <w:p>
+      <w:pPr>
+        <w:pStyle w:val="BodyText"/>
+        <w:rPr>
+          <w:lang w:val="en-US"/>
+        </w:rPr>
+      </w:pPr>
+    </w:p>
+    <w:p>
+      <w:pPr>
+        <w:pStyle w:val="BodyText"/>
+        <w:rPr>
+          <w:lang w:val="en-US"/>
+        </w:rPr>
+      </w:pPr>
+    </w:p>
+    <w:p>
+      <w:pPr>
+        <w:pStyle w:val="BodyText"/>
+        <w:rPr>
+          <w:lang w:val="en-US"/>
+        </w:rPr>
+      </w:pPr>
+    </w:p>
+    <w:p>
+      <w:pPr>
+        <w:pStyle w:val="BodyText"/>
+        <w:rPr>
+          <w:lang w:val="en-US"/>
+        </w:rPr>
+      </w:pPr>
+    </w:p>
+    <w:p>
+      <w:pPr>
+        <w:pStyle w:val="BodyText"/>
+        <w:rPr>
+          <w:lang w:val="en-US"/>
+        </w:rPr>
+      </w:pPr>
+    </w:p>
+    <w:p>
+      <w:pPr>
+        <w:pStyle w:val="BodyText"/>
+        <w:rPr>
+          <w:lang w:val="en-US"/>
+        </w:rPr>
+      </w:pPr>
+    </w:p>
+    <w:p>
+      <w:pPr>
+        <w:pStyle w:val="BodyText"/>
+        <w:rPr>
+          <w:lang w:val="en-US"/>
+        </w:rPr>
+      </w:pPr>
+    </w:p>
+    <w:p>
+      <w:pPr>
+        <w:pStyle w:val="BodyText"/>
+        <w:rPr>
+          <w:lang w:val="en-US"/>
+        </w:rPr>
+      </w:pPr>
+    </w:p>
+    <w:p>
+      <w:pPr>
+        <w:pStyle w:val="BodyText"/>
+        <w:rPr>
+          <w:lang w:val="en-US"/>
+        </w:rPr>
+      </w:pPr>
+    </w:p>
+    <w:p>
+      <w:pPr>
+        <w:pStyle w:val="BodyText"/>
+        <w:rPr>
+          <w:lang w:val="en-US"/>
+        </w:rPr>
+      </w:pPr>
+    </w:p>
+    <w:p>
+      <w:pPr>
+        <w:pStyle w:val="BodyText"/>
+        <w:rPr>
+          <w:lang w:val="en-US"/>
+        </w:rPr>
+      </w:pPr>
+    </w:p>
+    <w:p>
+      <w:pPr>
+        <w:pStyle w:val="BodyText"/>
+        <w:rPr>
+          <w:lang w:val="en-US"/>
+        </w:rPr>
+      </w:pPr>
+    </w:p>
+    <w:p>
+      <w:pPr>
+        <w:pStyle w:val="BodyText"/>
+        <w:rPr>
+          <w:lang w:val="en-US"/>
+        </w:rPr>
+      </w:pPr>
+    </w:p>
+    <w:p>
+      <w:pPr>
+        <w:pStyle w:val="BodyText"/>
+        <w:rPr>
+          <w:lang w:val="en-US"/>
+        </w:rPr>
+      </w:pPr>
+    </w:p>
+    <w:p>
+      <w:pPr>
+        <w:pStyle w:val="BodyText"/>
+        <w:rPr>
+          <w:lang w:val="en-US"/>
+        </w:rPr>
+      </w:pPr>
+    </w:p>
+    <w:p>
+      <w:pPr>
+        <w:pStyle w:val="BodyText"/>
+        <w:rPr>
+          <w:lang w:val="en-US"/>
+        </w:rPr>
+      </w:pPr>
+    </w:p>
+    <w:p>
+      <w:pPr>
+        <w:pStyle w:val="BodyText"/>
+        <w:rPr>
+          <w:lang w:val="en-US"/>
+        </w:rPr>
+      </w:pPr>
+    </w:p>
+    <w:p>
+      <w:pPr>
+        <w:pStyle w:val="BodyText"/>
+        <w:rPr>
+          <w:lang w:val="en-US"/>
+        </w:rPr>
+      </w:pPr>
+    </w:p>
+    <w:p>
+      <w:pPr>
+        <w:pStyle w:val="BodyText"/>
+        <w:rPr>
+          <w:lang w:val="en-US"/>
+        </w:rPr>
+      </w:pPr>
+    </w:p>
+    <w:p>
+      <w:pPr>
+        <w:pStyle w:val="BodyText"/>
+        <w:rPr>
+          <w:lang w:val="en-US"/>
+        </w:rPr>
+      </w:pPr>
+    </w:p>
+    <w:p>
+      <w:pPr>
+        <w:pStyle w:val="BodyText"/>
+        <w:rPr>
+          <w:lang w:val="en-US"/>
+        </w:rPr>
+      </w:pPr>
+    </w:p>
+    <w:p>
+      <w:pPr>
+        <w:pStyle w:val="BodyText"/>
+        <w:rPr>
+          <w:lang w:val="en-US"/>
+        </w:rPr>
+      </w:pPr>
+    </w:p>
+    <w:p>
+      <w:pPr>
+        <w:pStyle w:val="BodyText"/>
+        <w:rPr>
+          <w:lang w:val="en-US"/>
+        </w:rPr>
+      </w:pPr>
+    </w:p>
+    <w:p>
+      <w:pPr>
+        <w:pStyle w:val="BodyText"/>
+        <w:rPr>
+          <w:lang w:val="en-US"/>
+        </w:rPr>
+      </w:pPr>
+    </w:p>
+    <w:p>
+      <w:pPr>
+        <w:pStyle w:val="BodyText"/>
+        <w:rPr>
+          <w:lang w:val="en-US"/>
+        </w:rPr>
+      </w:pPr>
+    </w:p>
+    <w:p>
+      <w:pPr>
+        <w:pStyle w:val="BodyText"/>
+        <w:rPr>
+          <w:lang w:val="en-US"/>
+        </w:rPr>
+      </w:pPr>
+    </w:p>
+    <w:p>
+      <w:pPr>
+        <w:pStyle w:val="BodyText"/>
+        <w:rPr>
+          <w:lang w:val="en-US"/>
+        </w:rPr>
+      </w:pPr>
+    </w:p>
+    <w:p>
+      <w:pPr>
+        <w:pStyle w:val="BodyText"/>
+        <w:rPr>
+          <w:lang w:val="en-US"/>
+        </w:rPr>
+      </w:pPr>
+    </w:p>
+    <w:p>
+      <w:pPr>
+        <w:pStyle w:val="BodyText"/>
+        <w:rPr>
+          <w:lang w:val="en-US"/>
+        </w:rPr>
+      </w:pPr>
+    </w:p>
+    <w:p>
+      <w:pPr>
+        <w:pStyle w:val="BodyText"/>
+        <w:rPr>
+          <w:lang w:val="en-US"/>
+        </w:rPr>
+      </w:pPr>
+    </w:p>
+    <w:p>
+      <w:pPr>
+        <w:pStyle w:val="BodyText"/>
+        <w:rPr>
+          <w:lang w:val="en-US"/>
+        </w:rPr>
+      </w:pPr>
+    </w:p>
+    <w:p>
+      <w:pPr>
+        <w:pStyle w:val="BodyText"/>
+        <w:rPr>
+          <w:lang w:val="en-US"/>
+        </w:rPr>
+      </w:pPr>
+    </w:p>
+    <w:p>
+      <w:pPr>
+        <w:pStyle w:val="BodyText"/>
+        <w:rPr>
+          <w:lang w:val="en-US"/>
+        </w:rPr>
+      </w:pPr>
+    </w:p>
+    <w:p>
+      <w:pPr>
+        <w:pStyle w:val="BodyText"/>
+        <w:rPr>
+          <w:lang w:val="en-US"/>
+        </w:rPr>
+      </w:pPr>
     </w:p>
     <w:p>
       <w:pPr>
@@ -5124,7 +5473,6 @@
         <w:rPr>
           <w:noProof w:val="0"/>
         </w:rPr>
-        <w:lastRenderedPageBreak/>
         <w:t>Pyxrootd: Python bindings for XRootD.</w:t>
       </w:r>
       <w:r>
@@ -5246,62 +5594,6 @@
     <w:p>
       <w:pPr>
         <w:pStyle w:val="references"/>
-        <w:rPr>
-          <w:noProof w:val="0"/>
-        </w:rPr>
-      </w:pPr>
-      <w:r>
-        <w:rPr>
-          <w:noProof w:val="0"/>
-        </w:rPr>
-        <w:t xml:space="preserve">Andrew </w:t>
-      </w:r>
-      <w:proofErr w:type="spellStart"/>
-      <w:r>
-        <w:rPr>
-          <w:noProof w:val="0"/>
-        </w:rPr>
-        <w:t>Hanushevsky</w:t>
-      </w:r>
-      <w:proofErr w:type="spellEnd"/>
-      <w:r>
-        <w:rPr>
-          <w:noProof w:val="0"/>
-        </w:rPr>
-        <w:t xml:space="preserve"> (2018, February 13) </w:t>
-      </w:r>
-      <w:r>
-        <w:rPr>
-          <w:noProof w:val="0"/>
-        </w:rPr>
-        <w:t>Scalable Service Interface</w:t>
-      </w:r>
-      <w:r>
-        <w:rPr>
-          <w:noProof w:val="0"/>
-        </w:rPr>
-        <w:t xml:space="preserve">: The official documentation [available on November 04, 2020]: </w:t>
-      </w:r>
-      <w:r>
-        <w:rPr>
-          <w:noProof w:val="0"/>
-        </w:rPr>
-        <w:t>https://xrootd.slac.stanford.edu/doc/dev49/ssi_reference-V2.htm#_Toc506323423</w:t>
-      </w:r>
-      <w:r>
-        <w:rPr>
-          <w:noProof w:val="0"/>
-        </w:rPr>
-        <w:t>.</w:t>
-      </w:r>
-    </w:p>
-    <w:p>
-      <w:pPr>
-        <w:pStyle w:val="references"/>
-        <w:numPr>
-          <w:ilvl w:val="0"/>
-          <w:numId w:val="0"/>
-        </w:numPr>
         <w:rPr>
           <w:noProof w:val="0"/>
         </w:rPr>
@@ -5313,6 +5605,50 @@
           <w:docGrid w:linePitch="360"/>
         </w:sectPr>
       </w:pPr>
+      <w:r>
+        <w:rPr>
+          <w:noProof w:val="0"/>
+        </w:rPr>
+        <w:t xml:space="preserve">Andrew </w:t>
+      </w:r>
+      <w:proofErr w:type="spellStart"/>
+      <w:r>
+        <w:rPr>
+          <w:noProof w:val="0"/>
+        </w:rPr>
+        <w:t>Hanushevsky</w:t>
+      </w:r>
+      <w:proofErr w:type="spellEnd"/>
+      <w:r>
+        <w:rPr>
+          <w:noProof w:val="0"/>
+        </w:rPr>
+        <w:t xml:space="preserve"> (2018, February 13) </w:t>
+      </w:r>
+      <w:r>
+        <w:rPr>
+          <w:noProof w:val="0"/>
+        </w:rPr>
+        <w:t>Scalable Service Interface</w:t>
+      </w:r>
+      <w:r>
+        <w:rPr>
+          <w:noProof w:val="0"/>
+        </w:rPr>
+        <w:t xml:space="preserve">: The official documentation [available on November 04, 2020]: </w:t>
+      </w:r>
+      <w:r>
+        <w:rPr>
+          <w:noProof w:val="0"/>
+        </w:rPr>
+        <w:t>https://xrootd.slac.stanford.edu/doc/dev49/ssi_reference-V2.htm#_Toc506323423</w:t>
+      </w:r>
+      <w:r>
+        <w:rPr>
+          <w:noProof w:val="0"/>
+        </w:rPr>
+        <w:t>.</w:t>
+      </w:r>
     </w:p>
     <w:p>
       <w:pPr>

</xml_diff>

<commit_message>
adds IO handler diagram and finishes async section
</commit_message>
<xml_diff>
--- a/pyxrootd.docx
+++ b/pyxrootd.docx
@@ -400,22 +400,22 @@
         <mc:AlternateContent>
           <mc:Choice Requires="wps">
             <w:drawing>
-              <wp:anchor distT="0" distB="0" distL="114300" distR="114300" simplePos="0" relativeHeight="251660288" behindDoc="1" locked="0" layoutInCell="1" allowOverlap="1" wp14:anchorId="3AEAE22C" wp14:editId="3C1E5AC1">
+              <wp:anchor distT="0" distB="0" distL="114300" distR="114300" simplePos="0" relativeHeight="251660288" behindDoc="1" locked="0" layoutInCell="1" allowOverlap="1" wp14:anchorId="3AEAE22C" wp14:editId="377C8C59">
                 <wp:simplePos x="0" y="0"/>
                 <wp:positionH relativeFrom="margin">
-                  <wp:posOffset>3302635</wp:posOffset>
+                  <wp:posOffset>3221990</wp:posOffset>
                 </wp:positionH>
                 <wp:positionV relativeFrom="paragraph">
-                  <wp:posOffset>1219018</wp:posOffset>
+                  <wp:posOffset>1214755</wp:posOffset>
                 </wp:positionV>
-                <wp:extent cx="3200400" cy="2840990"/>
-                <wp:effectExtent l="0" t="0" r="12700" b="16510"/>
+                <wp:extent cx="3286760" cy="2840990"/>
+                <wp:effectExtent l="0" t="0" r="2540" b="3810"/>
                 <wp:wrapTight wrapText="bothSides">
                   <wp:wrapPolygon edited="0">
                     <wp:start x="0" y="0"/>
-                    <wp:lineTo x="0" y="21629"/>
-                    <wp:lineTo x="21600" y="21629"/>
-                    <wp:lineTo x="21600" y="0"/>
+                    <wp:lineTo x="0" y="21532"/>
+                    <wp:lineTo x="21533" y="21532"/>
+                    <wp:lineTo x="21533" y="0"/>
                     <wp:lineTo x="0" y="0"/>
                   </wp:wrapPolygon>
                 </wp:wrapTight>
@@ -432,7 +432,7 @@
                       <wps:spPr bwMode="auto">
                         <a:xfrm>
                           <a:off x="0" y="0"/>
-                          <a:ext cx="3200400" cy="2840990"/>
+                          <a:ext cx="3286760" cy="2840990"/>
                         </a:xfrm>
                         <a:prstGeom prst="rect">
                           <a:avLst/>
@@ -441,9 +441,7 @@
                           <a:srgbClr val="FFFFFF"/>
                         </a:solidFill>
                         <a:ln w="9525">
-                          <a:solidFill>
-                            <a:schemeClr val="tx1"/>
-                          </a:solidFill>
+                          <a:noFill/>
                           <a:miter lim="800000"/>
                           <a:headEnd/>
                           <a:tailEnd/>
@@ -453,18 +451,16 @@
                         <w:txbxContent>
                           <w:p>
                             <w:pPr>
-                              <w:jc w:val="both"/>
+                              <w:jc w:val="left"/>
                             </w:pPr>
-                          </w:p>
-                          <w:p>
                             <w:r>
                               <w:rPr>
                                 <w:noProof/>
                               </w:rPr>
                               <w:drawing>
-                                <wp:inline distT="0" distB="0" distL="0" distR="0" wp14:anchorId="5F6B7668" wp14:editId="25F6183A">
-                                  <wp:extent cx="3008201" cy="2190115"/>
-                                  <wp:effectExtent l="0" t="0" r="1905" b="0"/>
+                                <wp:inline distT="0" distB="0" distL="0" distR="0" wp14:anchorId="5F6B7668" wp14:editId="0058F20F">
+                                  <wp:extent cx="3100298" cy="2257167"/>
+                                  <wp:effectExtent l="0" t="0" r="0" b="3810"/>
                                   <wp:docPr id="5" name="Picture 5"/>
                                   <wp:cNvGraphicFramePr>
                                     <a:graphicFrameLocks xmlns:a="http://schemas.openxmlformats.org/drawingml/2006/main" noChangeAspect="1"/>
@@ -491,7 +487,7 @@
                                         <pic:spPr>
                                           <a:xfrm>
                                             <a:off x="0" y="0"/>
-                                            <a:ext cx="3013120" cy="2193697"/>
+                                            <a:ext cx="3111932" cy="2265637"/>
                                           </a:xfrm>
                                           <a:prstGeom prst="rect">
                                             <a:avLst/>
@@ -558,23 +554,21 @@
                 <v:stroke joinstyle="miter"/>
                 <v:path gradientshapeok="t" o:connecttype="rect"/>
               </v:shapetype>
-              <v:shape id="Text Box 8" o:spid="_x0000_s1026" type="#_x0000_t202" style="position:absolute;left:0;text-align:left;margin-left:260.05pt;margin-top:96pt;width:252pt;height:223.7pt;z-index:-251656192;visibility:visible;mso-wrap-style:square;mso-width-percent:0;mso-height-percent:0;mso-wrap-distance-left:9pt;mso-wrap-distance-top:0;mso-wrap-distance-right:9pt;mso-wrap-distance-bottom:0;mso-position-horizontal:absolute;mso-position-horizontal-relative:margin;mso-position-vertical:absolute;mso-position-vertical-relative:text;mso-width-percent:0;mso-height-percent:0;mso-width-relative:page;mso-height-relative:page;v-text-anchor:top" o:gfxdata="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" strokecolor="black [3213]">
+              <v:shape id="Text Box 8" o:spid="_x0000_s1026" type="#_x0000_t202" style="position:absolute;left:0;text-align:left;margin-left:253.7pt;margin-top:95.65pt;width:258.8pt;height:223.7pt;z-index:-251656192;visibility:visible;mso-wrap-style:square;mso-width-percent:0;mso-height-percent:0;mso-wrap-distance-left:9pt;mso-wrap-distance-top:0;mso-wrap-distance-right:9pt;mso-wrap-distance-bottom:0;mso-position-horizontal:absolute;mso-position-horizontal-relative:margin;mso-position-vertical:absolute;mso-position-vertical-relative:text;mso-width-percent:0;mso-height-percent:0;mso-width-relative:page;mso-height-relative:page;v-text-anchor:top" o:gfxdata="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" stroked="f">
                 <v:textbox>
                   <w:txbxContent>
                     <w:p>
                       <w:pPr>
-                        <w:jc w:val="both"/>
+                        <w:jc w:val="left"/>
                       </w:pPr>
-                    </w:p>
-                    <w:p>
                       <w:r>
                         <w:rPr>
                           <w:noProof/>
                         </w:rPr>
                         <w:drawing>
-                          <wp:inline distT="0" distB="0" distL="0" distR="0" wp14:anchorId="5F6B7668" wp14:editId="25F6183A">
-                            <wp:extent cx="3008201" cy="2190115"/>
-                            <wp:effectExtent l="0" t="0" r="1905" b="0"/>
+                          <wp:inline distT="0" distB="0" distL="0" distR="0" wp14:anchorId="5F6B7668" wp14:editId="0058F20F">
+                            <wp:extent cx="3100298" cy="2257167"/>
+                            <wp:effectExtent l="0" t="0" r="0" b="3810"/>
                             <wp:docPr id="5" name="Picture 5"/>
                             <wp:cNvGraphicFramePr>
                               <a:graphicFrameLocks xmlns:a="http://schemas.openxmlformats.org/drawingml/2006/main" noChangeAspect="1"/>
@@ -601,7 +595,7 @@
                                   <pic:spPr>
                                     <a:xfrm>
                                       <a:off x="0" y="0"/>
-                                      <a:ext cx="3013120" cy="2193697"/>
+                                      <a:ext cx="3111932" cy="2265637"/>
                                     </a:xfrm>
                                     <a:prstGeom prst="rect">
                                       <a:avLst/>
@@ -998,7 +992,7 @@
                                     <pic:cNvPicPr/>
                                   </pic:nvPicPr>
                                   <pic:blipFill>
-                                    <a:blip r:embed="rId10">
+                                    <a:blip r:embed="rId11">
                                       <a:extLst>
                                         <a:ext uri="{28A0092B-C50C-407E-A947-70E740481C1C}">
                                           <a14:useLocalDpi xmlns:a14="http://schemas.microsoft.com/office/drawing/2010/main" val="0"/>
@@ -1428,7 +1422,7 @@
                                           <pic:cNvPicPr/>
                                         </pic:nvPicPr>
                                         <pic:blipFill>
-                                          <a:blip r:embed="rId11">
+                                          <a:blip r:embed="rId12">
                                             <a:extLst>
                                               <a:ext uri="{28A0092B-C50C-407E-A947-70E740481C1C}">
                                                 <a14:useLocalDpi xmlns:a14="http://schemas.microsoft.com/office/drawing/2010/main" val="0"/>
@@ -1527,7 +1521,7 @@
                                     <pic:cNvPicPr/>
                                   </pic:nvPicPr>
                                   <pic:blipFill>
-                                    <a:blip r:embed="rId11">
+                                    <a:blip r:embed="rId13">
                                       <a:extLst>
                                         <a:ext uri="{28A0092B-C50C-407E-A947-70E740481C1C}">
                                           <a14:useLocalDpi xmlns:a14="http://schemas.microsoft.com/office/drawing/2010/main" val="0"/>
@@ -1939,7 +1933,7 @@
                                           <pic:cNvPicPr/>
                                         </pic:nvPicPr>
                                         <pic:blipFill>
-                                          <a:blip r:embed="rId12">
+                                          <a:blip r:embed="rId14">
                                             <a:extLst>
                                               <a:ext uri="{28A0092B-C50C-407E-A947-70E740481C1C}">
                                                 <a14:useLocalDpi xmlns:a14="http://schemas.microsoft.com/office/drawing/2010/main" val="0"/>
@@ -2021,7 +2015,7 @@
                                     <pic:cNvPicPr/>
                                   </pic:nvPicPr>
                                   <pic:blipFill>
-                                    <a:blip r:embed="rId12">
+                                    <a:blip r:embed="rId15">
                                       <a:extLst>
                                         <a:ext uri="{28A0092B-C50C-407E-A947-70E740481C1C}">
                                           <a14:useLocalDpi xmlns:a14="http://schemas.microsoft.com/office/drawing/2010/main" val="0"/>
@@ -2372,7 +2366,7 @@
                                           <pic:cNvPicPr/>
                                         </pic:nvPicPr>
                                         <pic:blipFill>
-                                          <a:blip r:embed="rId13">
+                                          <a:blip r:embed="rId16">
                                             <a:extLst>
                                               <a:ext uri="{28A0092B-C50C-407E-A947-70E740481C1C}">
                                                 <a14:useLocalDpi xmlns:a14="http://schemas.microsoft.com/office/drawing/2010/main" val="0"/>
@@ -2460,7 +2454,7 @@
                                     <pic:cNvPicPr/>
                                   </pic:nvPicPr>
                                   <pic:blipFill>
-                                    <a:blip r:embed="rId13">
+                                    <a:blip r:embed="rId17">
                                       <a:extLst>
                                         <a:ext uri="{28A0092B-C50C-407E-A947-70E740481C1C}">
                                           <a14:useLocalDpi xmlns:a14="http://schemas.microsoft.com/office/drawing/2010/main" val="0"/>
@@ -2690,12 +2684,14 @@
                                 <w:i w:val="0"/>
                                 <w:iCs w:val="0"/>
                                 <w:noProof/>
+                                <w:color w:val="000000" w:themeColor="text1"/>
                               </w:rPr>
                             </w:pPr>
                             <w:r>
                               <w:rPr>
                                 <w:i w:val="0"/>
                                 <w:iCs w:val="0"/>
+                                <w:color w:val="000000" w:themeColor="text1"/>
                                 <w:sz w:val="16"/>
                                 <w:szCs w:val="16"/>
                               </w:rPr>
@@ -2705,6 +2701,7 @@
                               <w:rPr>
                                 <w:i w:val="0"/>
                                 <w:iCs w:val="0"/>
+                                <w:color w:val="000000" w:themeColor="text1"/>
                                 <w:sz w:val="16"/>
                                 <w:szCs w:val="16"/>
                               </w:rPr>
@@ -2714,6 +2711,7 @@
                               <w:rPr>
                                 <w:i w:val="0"/>
                                 <w:iCs w:val="0"/>
+                                <w:color w:val="000000" w:themeColor="text1"/>
                                 <w:sz w:val="16"/>
                                 <w:szCs w:val="16"/>
                               </w:rPr>
@@ -2723,6 +2721,7 @@
                               <w:rPr>
                                 <w:i w:val="0"/>
                                 <w:iCs w:val="0"/>
+                                <w:color w:val="000000" w:themeColor="text1"/>
                                 <w:sz w:val="16"/>
                                 <w:szCs w:val="16"/>
                               </w:rPr>
@@ -2733,6 +2732,7 @@
                                 <w:i w:val="0"/>
                                 <w:iCs w:val="0"/>
                                 <w:noProof/>
+                                <w:color w:val="000000" w:themeColor="text1"/>
                                 <w:sz w:val="16"/>
                                 <w:szCs w:val="16"/>
                               </w:rPr>
@@ -2742,6 +2742,7 @@
                               <w:rPr>
                                 <w:i w:val="0"/>
                                 <w:iCs w:val="0"/>
+                                <w:color w:val="000000" w:themeColor="text1"/>
                                 <w:sz w:val="16"/>
                                 <w:szCs w:val="16"/>
                               </w:rPr>
@@ -2751,6 +2752,7 @@
                               <w:rPr>
                                 <w:i w:val="0"/>
                                 <w:iCs w:val="0"/>
+                                <w:color w:val="000000" w:themeColor="text1"/>
                                 <w:sz w:val="16"/>
                                 <w:szCs w:val="16"/>
                               </w:rPr>
@@ -2760,6 +2762,7 @@
                               <w:rPr>
                                 <w:i w:val="0"/>
                                 <w:iCs w:val="0"/>
+                                <w:color w:val="000000" w:themeColor="text1"/>
                                 <w:sz w:val="16"/>
                                 <w:szCs w:val="16"/>
                               </w:rPr>
@@ -2769,6 +2772,7 @@
                               <w:rPr>
                                 <w:i w:val="0"/>
                                 <w:iCs w:val="0"/>
+                                <w:color w:val="000000" w:themeColor="text1"/>
                                 <w:sz w:val="16"/>
                                 <w:szCs w:val="16"/>
                               </w:rPr>
@@ -2778,6 +2782,7 @@
                               <w:rPr>
                                 <w:i w:val="0"/>
                                 <w:iCs w:val="0"/>
+                                <w:color w:val="000000" w:themeColor="text1"/>
                                 <w:sz w:val="16"/>
                                 <w:szCs w:val="16"/>
                               </w:rPr>
@@ -2810,12 +2815,14 @@
                           <w:i w:val="0"/>
                           <w:iCs w:val="0"/>
                           <w:noProof/>
+                          <w:color w:val="000000" w:themeColor="text1"/>
                         </w:rPr>
                       </w:pPr>
                       <w:r>
                         <w:rPr>
                           <w:i w:val="0"/>
                           <w:iCs w:val="0"/>
+                          <w:color w:val="000000" w:themeColor="text1"/>
                           <w:sz w:val="16"/>
                           <w:szCs w:val="16"/>
                         </w:rPr>
@@ -2825,6 +2832,7 @@
                         <w:rPr>
                           <w:i w:val="0"/>
                           <w:iCs w:val="0"/>
+                          <w:color w:val="000000" w:themeColor="text1"/>
                           <w:sz w:val="16"/>
                           <w:szCs w:val="16"/>
                         </w:rPr>
@@ -2834,6 +2842,7 @@
                         <w:rPr>
                           <w:i w:val="0"/>
                           <w:iCs w:val="0"/>
+                          <w:color w:val="000000" w:themeColor="text1"/>
                           <w:sz w:val="16"/>
                           <w:szCs w:val="16"/>
                         </w:rPr>
@@ -2843,6 +2852,7 @@
                         <w:rPr>
                           <w:i w:val="0"/>
                           <w:iCs w:val="0"/>
+                          <w:color w:val="000000" w:themeColor="text1"/>
                           <w:sz w:val="16"/>
                           <w:szCs w:val="16"/>
                         </w:rPr>
@@ -2853,6 +2863,7 @@
                           <w:i w:val="0"/>
                           <w:iCs w:val="0"/>
                           <w:noProof/>
+                          <w:color w:val="000000" w:themeColor="text1"/>
                           <w:sz w:val="16"/>
                           <w:szCs w:val="16"/>
                         </w:rPr>
@@ -2862,6 +2873,7 @@
                         <w:rPr>
                           <w:i w:val="0"/>
                           <w:iCs w:val="0"/>
+                          <w:color w:val="000000" w:themeColor="text1"/>
                           <w:sz w:val="16"/>
                           <w:szCs w:val="16"/>
                         </w:rPr>
@@ -2871,6 +2883,7 @@
                         <w:rPr>
                           <w:i w:val="0"/>
                           <w:iCs w:val="0"/>
+                          <w:color w:val="000000" w:themeColor="text1"/>
                           <w:sz w:val="16"/>
                           <w:szCs w:val="16"/>
                         </w:rPr>
@@ -2880,6 +2893,7 @@
                         <w:rPr>
                           <w:i w:val="0"/>
                           <w:iCs w:val="0"/>
+                          <w:color w:val="000000" w:themeColor="text1"/>
                           <w:sz w:val="16"/>
                           <w:szCs w:val="16"/>
                         </w:rPr>
@@ -2889,6 +2903,7 @@
                         <w:rPr>
                           <w:i w:val="0"/>
                           <w:iCs w:val="0"/>
+                          <w:color w:val="000000" w:themeColor="text1"/>
                           <w:sz w:val="16"/>
                           <w:szCs w:val="16"/>
                         </w:rPr>
@@ -2898,6 +2913,7 @@
                         <w:rPr>
                           <w:i w:val="0"/>
                           <w:iCs w:val="0"/>
+                          <w:color w:val="000000" w:themeColor="text1"/>
                           <w:sz w:val="16"/>
                           <w:szCs w:val="16"/>
                         </w:rPr>
@@ -2979,7 +2995,6 @@
                                 <w:lang w:val="en-US"/>
                               </w:rPr>
                             </w:pPr>
-                            <w:proofErr w:type="spellStart"/>
                             <w:r>
                               <w:rPr>
                                 <w:rFonts w:ascii="Courier New" w:hAnsi="Courier New" w:cs="Courier New"/>
@@ -2987,57 +3002,7 @@
                                 <w:szCs w:val="16"/>
                                 <w:lang w:val="en-US"/>
                               </w:rPr>
-                              <w:t>XRootDStatus</w:t>
-                            </w:r>
-                            <w:proofErr w:type="spellEnd"/>
-                            <w:r>
-                              <w:rPr>
-                                <w:rFonts w:ascii="Courier New" w:hAnsi="Courier New" w:cs="Courier New"/>
-                                <w:sz w:val="16"/>
-                                <w:szCs w:val="16"/>
-                                <w:lang w:val="en-US"/>
-                              </w:rPr>
-                              <w:t xml:space="preserve"> </w:t>
-                            </w:r>
-                            <w:proofErr w:type="gramStart"/>
-                            <w:r>
-                              <w:rPr>
-                                <w:rFonts w:ascii="Courier New" w:hAnsi="Courier New" w:cs="Courier New"/>
-                                <w:sz w:val="16"/>
-                                <w:szCs w:val="16"/>
-                                <w:lang w:val="en-US"/>
-                              </w:rPr>
-                              <w:t>File::</w:t>
-                            </w:r>
-                            <w:proofErr w:type="gramEnd"/>
-                            <w:r>
-                              <w:rPr>
-                                <w:rFonts w:ascii="Courier New" w:hAnsi="Courier New" w:cs="Courier New"/>
-                                <w:sz w:val="16"/>
-                                <w:szCs w:val="16"/>
-                                <w:lang w:val="en-US"/>
-                              </w:rPr>
-                              <w:t>Open(const std::string &amp;</w:t>
-                            </w:r>
-                            <w:proofErr w:type="spellStart"/>
-                            <w:r>
-                              <w:rPr>
-                                <w:rFonts w:ascii="Courier New" w:hAnsi="Courier New" w:cs="Courier New"/>
-                                <w:sz w:val="16"/>
-                                <w:szCs w:val="16"/>
-                                <w:lang w:val="en-US"/>
-                              </w:rPr>
-                              <w:t>url</w:t>
-                            </w:r>
-                            <w:proofErr w:type="spellEnd"/>
-                            <w:r>
-                              <w:rPr>
-                                <w:rFonts w:ascii="Courier New" w:hAnsi="Courier New" w:cs="Courier New"/>
-                                <w:sz w:val="16"/>
-                                <w:szCs w:val="16"/>
-                                <w:lang w:val="en-US"/>
-                              </w:rPr>
-                              <w:t>,</w:t>
+                              <w:t>XRootDStatus File::Open(const std::string &amp;url,</w:t>
                             </w:r>
                           </w:p>
                           <w:p>
@@ -3077,8 +3042,6 @@
                               </w:rPr>
                               <w:tab/>
                             </w:r>
-                            <w:proofErr w:type="spellStart"/>
-                            <w:proofErr w:type="gramStart"/>
                             <w:r>
                               <w:rPr>
                                 <w:rFonts w:ascii="Courier New" w:hAnsi="Courier New" w:cs="Courier New"/>
@@ -3086,27 +3049,7 @@
                                 <w:szCs w:val="16"/>
                                 <w:lang w:val="en-US"/>
                               </w:rPr>
-                              <w:t>OpenFlags</w:t>
-                            </w:r>
-                            <w:proofErr w:type="spellEnd"/>
-                            <w:r>
-                              <w:rPr>
-                                <w:rFonts w:ascii="Courier New" w:hAnsi="Courier New" w:cs="Courier New"/>
-                                <w:sz w:val="16"/>
-                                <w:szCs w:val="16"/>
-                                <w:lang w:val="en-US"/>
-                              </w:rPr>
-                              <w:t>::</w:t>
-                            </w:r>
-                            <w:proofErr w:type="gramEnd"/>
-                            <w:r>
-                              <w:rPr>
-                                <w:rFonts w:ascii="Courier New" w:hAnsi="Courier New" w:cs="Courier New"/>
-                                <w:sz w:val="16"/>
-                                <w:szCs w:val="16"/>
-                                <w:lang w:val="en-US"/>
-                              </w:rPr>
-                              <w:t>Flags   flags</w:t>
+                              <w:t>OpenFlags::Flags   flags</w:t>
                             </w:r>
                             <w:r>
                               <w:rPr>
@@ -3137,7 +3080,6 @@
                               </w:rPr>
                               <w:t xml:space="preserve">                    </w:t>
                             </w:r>
-                            <w:proofErr w:type="gramStart"/>
                             <w:r>
                               <w:rPr>
                                 <w:rFonts w:ascii="Courier New" w:hAnsi="Courier New" w:cs="Courier New"/>
@@ -3145,37 +3087,7 @@
                                 <w:szCs w:val="16"/>
                                 <w:lang w:val="en-US"/>
                               </w:rPr>
-                              <w:t>Access::</w:t>
-                            </w:r>
-                            <w:proofErr w:type="gramEnd"/>
-                            <w:r>
-                              <w:rPr>
-                                <w:rFonts w:ascii="Courier New" w:hAnsi="Courier New" w:cs="Courier New"/>
-                                <w:sz w:val="16"/>
-                                <w:szCs w:val="16"/>
-                                <w:lang w:val="en-US"/>
-                              </w:rPr>
-                              <w:t xml:space="preserve">Mode       </w:t>
-                            </w:r>
-                            <w:proofErr w:type="spellStart"/>
-                            <w:r>
-                              <w:rPr>
-                                <w:rFonts w:ascii="Courier New" w:hAnsi="Courier New" w:cs="Courier New"/>
-                                <w:sz w:val="16"/>
-                                <w:szCs w:val="16"/>
-                                <w:lang w:val="en-US"/>
-                              </w:rPr>
-                              <w:t>mode</w:t>
-                            </w:r>
-                            <w:proofErr w:type="spellEnd"/>
-                            <w:r>
-                              <w:rPr>
-                                <w:rFonts w:ascii="Courier New" w:hAnsi="Courier New" w:cs="Courier New"/>
-                                <w:sz w:val="16"/>
-                                <w:szCs w:val="16"/>
-                                <w:lang w:val="en-US"/>
-                              </w:rPr>
-                              <w:t>,</w:t>
+                              <w:t>Access::Mode       mode,</w:t>
                             </w:r>
                           </w:p>
                           <w:p>
@@ -3512,7 +3424,13 @@
         <w:t xml:space="preserve"> </w:t>
       </w:r>
       <w:r>
-        <w:t>is that the synchronous functions within File and FileSystem objects take one extra argument: the so-called handler objects</w:t>
+        <w:t xml:space="preserve">is that the </w:t>
+      </w:r>
+      <w:r>
+        <w:t>a</w:t>
+      </w:r>
+      <w:r>
+        <w:t>synchronous functions within File and FileSystem objects take one extra argument: the so-called handler objects</w:t>
       </w:r>
       <w:r>
         <w:t xml:space="preserve"> (see listings 1 and 2 for the core difference).</w:t>
@@ -3541,7 +3459,7 @@
         <mc:AlternateContent>
           <mc:Choice Requires="wps">
             <w:drawing>
-              <wp:anchor distT="0" distB="0" distL="114300" distR="114300" simplePos="0" relativeHeight="251676672" behindDoc="1" locked="0" layoutInCell="1" allowOverlap="1" wp14:anchorId="0539FF28" wp14:editId="58C5A7FF">
+              <wp:anchor distT="0" distB="0" distL="114300" distR="114300" simplePos="0" relativeHeight="251676672" behindDoc="1" locked="0" layoutInCell="1" allowOverlap="1" wp14:anchorId="0539FF28" wp14:editId="4B84885B">
                 <wp:simplePos x="0" y="0"/>
                 <wp:positionH relativeFrom="column">
                   <wp:posOffset>4445</wp:posOffset>
@@ -3590,6 +3508,7 @@
                                 <w:i w:val="0"/>
                                 <w:iCs w:val="0"/>
                                 <w:noProof/>
+                                <w:color w:val="000000" w:themeColor="text1"/>
                                 <w:spacing w:val="-1"/>
                                 <w:lang w:eastAsia="x-none"/>
                               </w:rPr>
@@ -3598,6 +3517,7 @@
                               <w:rPr>
                                 <w:i w:val="0"/>
                                 <w:iCs w:val="0"/>
+                                <w:color w:val="000000" w:themeColor="text1"/>
                                 <w:sz w:val="16"/>
                                 <w:szCs w:val="16"/>
                               </w:rPr>
@@ -3607,6 +3527,7 @@
                               <w:rPr>
                                 <w:i w:val="0"/>
                                 <w:iCs w:val="0"/>
+                                <w:color w:val="000000" w:themeColor="text1"/>
                                 <w:sz w:val="16"/>
                                 <w:szCs w:val="16"/>
                               </w:rPr>
@@ -3616,6 +3537,7 @@
                               <w:rPr>
                                 <w:i w:val="0"/>
                                 <w:iCs w:val="0"/>
+                                <w:color w:val="000000" w:themeColor="text1"/>
                                 <w:sz w:val="16"/>
                                 <w:szCs w:val="16"/>
                               </w:rPr>
@@ -3625,6 +3547,7 @@
                               <w:rPr>
                                 <w:i w:val="0"/>
                                 <w:iCs w:val="0"/>
+                                <w:color w:val="000000" w:themeColor="text1"/>
                                 <w:sz w:val="16"/>
                                 <w:szCs w:val="16"/>
                               </w:rPr>
@@ -3635,6 +3558,7 @@
                                 <w:i w:val="0"/>
                                 <w:iCs w:val="0"/>
                                 <w:noProof/>
+                                <w:color w:val="000000" w:themeColor="text1"/>
                                 <w:sz w:val="16"/>
                                 <w:szCs w:val="16"/>
                               </w:rPr>
@@ -3644,6 +3568,7 @@
                               <w:rPr>
                                 <w:i w:val="0"/>
                                 <w:iCs w:val="0"/>
+                                <w:color w:val="000000" w:themeColor="text1"/>
                                 <w:sz w:val="16"/>
                                 <w:szCs w:val="16"/>
                               </w:rPr>
@@ -3653,6 +3578,7 @@
                               <w:rPr>
                                 <w:i w:val="0"/>
                                 <w:iCs w:val="0"/>
+                                <w:color w:val="000000" w:themeColor="text1"/>
                                 <w:sz w:val="16"/>
                                 <w:szCs w:val="16"/>
                               </w:rPr>
@@ -3662,6 +3588,7 @@
                               <w:rPr>
                                 <w:i w:val="0"/>
                                 <w:iCs w:val="0"/>
+                                <w:color w:val="000000" w:themeColor="text1"/>
                                 <w:sz w:val="16"/>
                                 <w:szCs w:val="16"/>
                               </w:rPr>
@@ -3694,6 +3621,7 @@
                           <w:i w:val="0"/>
                           <w:iCs w:val="0"/>
                           <w:noProof/>
+                          <w:color w:val="000000" w:themeColor="text1"/>
                           <w:spacing w:val="-1"/>
                           <w:lang w:eastAsia="x-none"/>
                         </w:rPr>
@@ -3702,6 +3630,7 @@
                         <w:rPr>
                           <w:i w:val="0"/>
                           <w:iCs w:val="0"/>
+                          <w:color w:val="000000" w:themeColor="text1"/>
                           <w:sz w:val="16"/>
                           <w:szCs w:val="16"/>
                         </w:rPr>
@@ -3711,6 +3640,7 @@
                         <w:rPr>
                           <w:i w:val="0"/>
                           <w:iCs w:val="0"/>
+                          <w:color w:val="000000" w:themeColor="text1"/>
                           <w:sz w:val="16"/>
                           <w:szCs w:val="16"/>
                         </w:rPr>
@@ -3720,6 +3650,7 @@
                         <w:rPr>
                           <w:i w:val="0"/>
                           <w:iCs w:val="0"/>
+                          <w:color w:val="000000" w:themeColor="text1"/>
                           <w:sz w:val="16"/>
                           <w:szCs w:val="16"/>
                         </w:rPr>
@@ -3729,6 +3660,7 @@
                         <w:rPr>
                           <w:i w:val="0"/>
                           <w:iCs w:val="0"/>
+                          <w:color w:val="000000" w:themeColor="text1"/>
                           <w:sz w:val="16"/>
                           <w:szCs w:val="16"/>
                         </w:rPr>
@@ -3739,6 +3671,7 @@
                           <w:i w:val="0"/>
                           <w:iCs w:val="0"/>
                           <w:noProof/>
+                          <w:color w:val="000000" w:themeColor="text1"/>
                           <w:sz w:val="16"/>
                           <w:szCs w:val="16"/>
                         </w:rPr>
@@ -3748,6 +3681,7 @@
                         <w:rPr>
                           <w:i w:val="0"/>
                           <w:iCs w:val="0"/>
+                          <w:color w:val="000000" w:themeColor="text1"/>
                           <w:sz w:val="16"/>
                           <w:szCs w:val="16"/>
                         </w:rPr>
@@ -3757,6 +3691,7 @@
                         <w:rPr>
                           <w:i w:val="0"/>
                           <w:iCs w:val="0"/>
+                          <w:color w:val="000000" w:themeColor="text1"/>
                           <w:sz w:val="16"/>
                           <w:szCs w:val="16"/>
                         </w:rPr>
@@ -3766,6 +3701,7 @@
                         <w:rPr>
                           <w:i w:val="0"/>
                           <w:iCs w:val="0"/>
+                          <w:color w:val="000000" w:themeColor="text1"/>
                           <w:sz w:val="16"/>
                           <w:szCs w:val="16"/>
                         </w:rPr>
@@ -3848,7 +3784,6 @@
                                 <w:lang w:val="en-US"/>
                               </w:rPr>
                             </w:pPr>
-                            <w:proofErr w:type="spellStart"/>
                             <w:r>
                               <w:rPr>
                                 <w:rFonts w:ascii="Courier New" w:hAnsi="Courier New" w:cs="Courier New"/>
@@ -3856,57 +3791,7 @@
                                 <w:szCs w:val="16"/>
                                 <w:lang w:val="en-US"/>
                               </w:rPr>
-                              <w:t>XRootDStatus</w:t>
-                            </w:r>
-                            <w:proofErr w:type="spellEnd"/>
-                            <w:r>
-                              <w:rPr>
-                                <w:rFonts w:ascii="Courier New" w:hAnsi="Courier New" w:cs="Courier New"/>
-                                <w:sz w:val="16"/>
-                                <w:szCs w:val="16"/>
-                                <w:lang w:val="en-US"/>
-                              </w:rPr>
-                              <w:t xml:space="preserve"> </w:t>
-                            </w:r>
-                            <w:proofErr w:type="gramStart"/>
-                            <w:r>
-                              <w:rPr>
-                                <w:rFonts w:ascii="Courier New" w:hAnsi="Courier New" w:cs="Courier New"/>
-                                <w:sz w:val="16"/>
-                                <w:szCs w:val="16"/>
-                                <w:lang w:val="en-US"/>
-                              </w:rPr>
-                              <w:t>File::</w:t>
-                            </w:r>
-                            <w:proofErr w:type="gramEnd"/>
-                            <w:r>
-                              <w:rPr>
-                                <w:rFonts w:ascii="Courier New" w:hAnsi="Courier New" w:cs="Courier New"/>
-                                <w:sz w:val="16"/>
-                                <w:szCs w:val="16"/>
-                                <w:lang w:val="en-US"/>
-                              </w:rPr>
-                              <w:t>Open(const std::string &amp;</w:t>
-                            </w:r>
-                            <w:proofErr w:type="spellStart"/>
-                            <w:r>
-                              <w:rPr>
-                                <w:rFonts w:ascii="Courier New" w:hAnsi="Courier New" w:cs="Courier New"/>
-                                <w:sz w:val="16"/>
-                                <w:szCs w:val="16"/>
-                                <w:lang w:val="en-US"/>
-                              </w:rPr>
-                              <w:t>url</w:t>
-                            </w:r>
-                            <w:proofErr w:type="spellEnd"/>
-                            <w:r>
-                              <w:rPr>
-                                <w:rFonts w:ascii="Courier New" w:hAnsi="Courier New" w:cs="Courier New"/>
-                                <w:sz w:val="16"/>
-                                <w:szCs w:val="16"/>
-                                <w:lang w:val="en-US"/>
-                              </w:rPr>
-                              <w:t>,</w:t>
+                              <w:t>XRootDStatus File::Open(const std::string &amp;url,</w:t>
                             </w:r>
                           </w:p>
                           <w:p>
@@ -3946,8 +3831,6 @@
                               </w:rPr>
                               <w:tab/>
                             </w:r>
-                            <w:proofErr w:type="spellStart"/>
-                            <w:proofErr w:type="gramStart"/>
                             <w:r>
                               <w:rPr>
                                 <w:rFonts w:ascii="Courier New" w:hAnsi="Courier New" w:cs="Courier New"/>
@@ -3955,27 +3838,7 @@
                                 <w:szCs w:val="16"/>
                                 <w:lang w:val="en-US"/>
                               </w:rPr>
-                              <w:t>OpenFlags</w:t>
-                            </w:r>
-                            <w:proofErr w:type="spellEnd"/>
-                            <w:r>
-                              <w:rPr>
-                                <w:rFonts w:ascii="Courier New" w:hAnsi="Courier New" w:cs="Courier New"/>
-                                <w:sz w:val="16"/>
-                                <w:szCs w:val="16"/>
-                                <w:lang w:val="en-US"/>
-                              </w:rPr>
-                              <w:t>::</w:t>
-                            </w:r>
-                            <w:proofErr w:type="gramEnd"/>
-                            <w:r>
-                              <w:rPr>
-                                <w:rFonts w:ascii="Courier New" w:hAnsi="Courier New" w:cs="Courier New"/>
-                                <w:sz w:val="16"/>
-                                <w:szCs w:val="16"/>
-                                <w:lang w:val="en-US"/>
-                              </w:rPr>
-                              <w:t>Flags   flags</w:t>
+                              <w:t>OpenFlags::Flags   flags</w:t>
                             </w:r>
                             <w:r>
                               <w:rPr>
@@ -4006,7 +3869,6 @@
                               </w:rPr>
                               <w:t xml:space="preserve">                    </w:t>
                             </w:r>
-                            <w:proofErr w:type="gramStart"/>
                             <w:r>
                               <w:rPr>
                                 <w:rFonts w:ascii="Courier New" w:hAnsi="Courier New" w:cs="Courier New"/>
@@ -4014,37 +3876,7 @@
                                 <w:szCs w:val="16"/>
                                 <w:lang w:val="en-US"/>
                               </w:rPr>
-                              <w:t>Access::</w:t>
-                            </w:r>
-                            <w:proofErr w:type="gramEnd"/>
-                            <w:r>
-                              <w:rPr>
-                                <w:rFonts w:ascii="Courier New" w:hAnsi="Courier New" w:cs="Courier New"/>
-                                <w:sz w:val="16"/>
-                                <w:szCs w:val="16"/>
-                                <w:lang w:val="en-US"/>
-                              </w:rPr>
-                              <w:t xml:space="preserve">Mode       </w:t>
-                            </w:r>
-                            <w:proofErr w:type="spellStart"/>
-                            <w:r>
-                              <w:rPr>
-                                <w:rFonts w:ascii="Courier New" w:hAnsi="Courier New" w:cs="Courier New"/>
-                                <w:sz w:val="16"/>
-                                <w:szCs w:val="16"/>
-                                <w:lang w:val="en-US"/>
-                              </w:rPr>
-                              <w:t>mode</w:t>
-                            </w:r>
-                            <w:proofErr w:type="spellEnd"/>
-                            <w:r>
-                              <w:rPr>
-                                <w:rFonts w:ascii="Courier New" w:hAnsi="Courier New" w:cs="Courier New"/>
-                                <w:sz w:val="16"/>
-                                <w:szCs w:val="16"/>
-                                <w:lang w:val="en-US"/>
-                              </w:rPr>
-                              <w:t>,</w:t>
+                              <w:t>Access::Mode       mode,</w:t>
                             </w:r>
                           </w:p>
                           <w:p>
@@ -4068,7 +3900,6 @@
                               </w:rPr>
                               <w:t xml:space="preserve">                    </w:t>
                             </w:r>
-                            <w:proofErr w:type="spellStart"/>
                             <w:r>
                               <w:rPr>
                                 <w:rFonts w:ascii="Courier New" w:hAnsi="Courier New" w:cs="Courier New"/>
@@ -4078,19 +3909,7 @@
                                 <w:szCs w:val="16"/>
                                 <w:lang w:val="en-US"/>
                               </w:rPr>
-                              <w:t>ResponseHandler</w:t>
-                            </w:r>
-                            <w:proofErr w:type="spellEnd"/>
-                            <w:r>
-                              <w:rPr>
-                                <w:rFonts w:ascii="Courier New" w:hAnsi="Courier New" w:cs="Courier New"/>
-                                <w:b/>
-                                <w:bCs/>
-                                <w:sz w:val="16"/>
-                                <w:szCs w:val="16"/>
-                                <w:lang w:val="en-US"/>
-                              </w:rPr>
-                              <w:t xml:space="preserve">   *handler,</w:t>
+                              <w:t>ResponseHandler   *handler,</w:t>
                             </w:r>
                           </w:p>
                           <w:p>
@@ -4459,6 +4278,2120 @@
           <w:lang w:val="en-US"/>
         </w:rPr>
       </w:pPr>
+      <w:r>
+        <w:rPr>
+          <w:noProof/>
+        </w:rPr>
+        <mc:AlternateContent>
+          <mc:Choice Requires="wps">
+            <w:drawing>
+              <wp:anchor distT="0" distB="0" distL="114300" distR="114300" simplePos="0" relativeHeight="251680768" behindDoc="1" locked="0" layoutInCell="1" allowOverlap="1" wp14:anchorId="2BC7C197" wp14:editId="394C39F0">
+                <wp:simplePos x="0" y="0"/>
+                <wp:positionH relativeFrom="column">
+                  <wp:posOffset>1905</wp:posOffset>
+                </wp:positionH>
+                <wp:positionV relativeFrom="paragraph">
+                  <wp:posOffset>3382010</wp:posOffset>
+                </wp:positionV>
+                <wp:extent cx="3174365" cy="635"/>
+                <wp:effectExtent l="0" t="0" r="635" b="12065"/>
+                <wp:wrapTight wrapText="bothSides">
+                  <wp:wrapPolygon edited="0">
+                    <wp:start x="0" y="0"/>
+                    <wp:lineTo x="0" y="0"/>
+                    <wp:lineTo x="21518" y="0"/>
+                    <wp:lineTo x="21518" y="0"/>
+                    <wp:lineTo x="0" y="0"/>
+                  </wp:wrapPolygon>
+                </wp:wrapTight>
+                <wp:docPr id="12" name="Text Box 12"/>
+                <wp:cNvGraphicFramePr/>
+                <a:graphic xmlns:a="http://schemas.openxmlformats.org/drawingml/2006/main">
+                  <a:graphicData uri="http://schemas.microsoft.com/office/word/2010/wordprocessingShape">
+                    <wps:wsp>
+                      <wps:cNvSpPr txBox="1"/>
+                      <wps:spPr>
+                        <a:xfrm>
+                          <a:off x="0" y="0"/>
+                          <a:ext cx="3174365" cy="635"/>
+                        </a:xfrm>
+                        <a:prstGeom prst="rect">
+                          <a:avLst/>
+                        </a:prstGeom>
+                        <a:solidFill>
+                          <a:prstClr val="white"/>
+                        </a:solidFill>
+                        <a:ln>
+                          <a:noFill/>
+                        </a:ln>
+                      </wps:spPr>
+                      <wps:txbx>
+                        <w:txbxContent>
+                          <w:p>
+                            <w:pPr>
+                              <w:pStyle w:val="Caption"/>
+                              <w:rPr>
+                                <w:i w:val="0"/>
+                                <w:iCs w:val="0"/>
+                                <w:noProof/>
+                                <w:color w:val="000000" w:themeColor="text1"/>
+                                <w:spacing w:val="-1"/>
+                                <w:lang w:val="x-none" w:eastAsia="x-none"/>
+                              </w:rPr>
+                            </w:pPr>
+                            <w:r>
+                              <w:rPr>
+                                <w:i w:val="0"/>
+                                <w:iCs w:val="0"/>
+                                <w:color w:val="000000" w:themeColor="text1"/>
+                                <w:sz w:val="16"/>
+                                <w:szCs w:val="16"/>
+                              </w:rPr>
+                              <w:t xml:space="preserve">Listing </w:t>
+                            </w:r>
+                            <w:r>
+                              <w:rPr>
+                                <w:i w:val="0"/>
+                                <w:iCs w:val="0"/>
+                                <w:color w:val="000000" w:themeColor="text1"/>
+                                <w:sz w:val="16"/>
+                                <w:szCs w:val="16"/>
+                              </w:rPr>
+                              <w:fldChar w:fldCharType="begin"/>
+                            </w:r>
+                            <w:r>
+                              <w:rPr>
+                                <w:i w:val="0"/>
+                                <w:iCs w:val="0"/>
+                                <w:color w:val="000000" w:themeColor="text1"/>
+                                <w:sz w:val="16"/>
+                                <w:szCs w:val="16"/>
+                              </w:rPr>
+                              <w:instrText xml:space="preserve"> SEQ Listing \* ARABIC </w:instrText>
+                            </w:r>
+                            <w:r>
+                              <w:rPr>
+                                <w:i w:val="0"/>
+                                <w:iCs w:val="0"/>
+                                <w:color w:val="000000" w:themeColor="text1"/>
+                                <w:sz w:val="16"/>
+                                <w:szCs w:val="16"/>
+                              </w:rPr>
+                              <w:fldChar w:fldCharType="separate"/>
+                            </w:r>
+                            <w:r>
+                              <w:rPr>
+                                <w:i w:val="0"/>
+                                <w:iCs w:val="0"/>
+                                <w:noProof/>
+                                <w:color w:val="000000" w:themeColor="text1"/>
+                                <w:sz w:val="16"/>
+                                <w:szCs w:val="16"/>
+                              </w:rPr>
+                              <w:t>3</w:t>
+                            </w:r>
+                            <w:r>
+                              <w:rPr>
+                                <w:i w:val="0"/>
+                                <w:iCs w:val="0"/>
+                                <w:color w:val="000000" w:themeColor="text1"/>
+                                <w:sz w:val="16"/>
+                                <w:szCs w:val="16"/>
+                              </w:rPr>
+                              <w:fldChar w:fldCharType="end"/>
+                            </w:r>
+                            <w:r>
+                              <w:rPr>
+                                <w:i w:val="0"/>
+                                <w:iCs w:val="0"/>
+                                <w:color w:val="000000" w:themeColor="text1"/>
+                                <w:sz w:val="16"/>
+                                <w:szCs w:val="16"/>
+                              </w:rPr>
+                              <w:t>: An example with a handler class implementation</w:t>
+                            </w:r>
+                            <w:r>
+                              <w:rPr>
+                                <w:i w:val="0"/>
+                                <w:iCs w:val="0"/>
+                                <w:color w:val="000000" w:themeColor="text1"/>
+                                <w:sz w:val="16"/>
+                                <w:szCs w:val="16"/>
+                              </w:rPr>
+                              <w:t>.</w:t>
+                            </w:r>
+                          </w:p>
+                        </w:txbxContent>
+                      </wps:txbx>
+                      <wps:bodyPr rot="0" spcFirstLastPara="0" vertOverflow="overflow" horzOverflow="overflow" vert="horz" wrap="square" lIns="0" tIns="0" rIns="0" bIns="0" numCol="1" spcCol="0" rtlCol="0" fromWordArt="0" anchor="t" anchorCtr="0" forceAA="0" compatLnSpc="1">
+                        <a:prstTxWarp prst="textNoShape">
+                          <a:avLst/>
+                        </a:prstTxWarp>
+                        <a:spAutoFit/>
+                      </wps:bodyPr>
+                    </wps:wsp>
+                  </a:graphicData>
+                </a:graphic>
+              </wp:anchor>
+            </w:drawing>
+          </mc:Choice>
+          <mc:Fallback>
+            <w:pict>
+              <v:shape w14:anchorId="2BC7C197" id="Text Box 12" o:spid="_x0000_s1035" type="#_x0000_t202" style="position:absolute;left:0;text-align:left;margin-left:.15pt;margin-top:266.3pt;width:249.95pt;height:.05pt;z-index:-251635712;visibility:visible;mso-wrap-style:square;mso-wrap-distance-left:9pt;mso-wrap-distance-top:0;mso-wrap-distance-right:9pt;mso-wrap-distance-bottom:0;mso-position-horizontal:absolute;mso-position-horizontal-relative:text;mso-position-vertical:absolute;mso-position-vertical-relative:text;v-text-anchor:top" o:gfxdata="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" stroked="f">
+                <v:textbox style="mso-fit-shape-to-text:t" inset="0,0,0,0">
+                  <w:txbxContent>
+                    <w:p>
+                      <w:pPr>
+                        <w:pStyle w:val="Caption"/>
+                        <w:rPr>
+                          <w:i w:val="0"/>
+                          <w:iCs w:val="0"/>
+                          <w:noProof/>
+                          <w:color w:val="000000" w:themeColor="text1"/>
+                          <w:spacing w:val="-1"/>
+                          <w:lang w:val="x-none" w:eastAsia="x-none"/>
+                        </w:rPr>
+                      </w:pPr>
+                      <w:r>
+                        <w:rPr>
+                          <w:i w:val="0"/>
+                          <w:iCs w:val="0"/>
+                          <w:color w:val="000000" w:themeColor="text1"/>
+                          <w:sz w:val="16"/>
+                          <w:szCs w:val="16"/>
+                        </w:rPr>
+                        <w:t xml:space="preserve">Listing </w:t>
+                      </w:r>
+                      <w:r>
+                        <w:rPr>
+                          <w:i w:val="0"/>
+                          <w:iCs w:val="0"/>
+                          <w:color w:val="000000" w:themeColor="text1"/>
+                          <w:sz w:val="16"/>
+                          <w:szCs w:val="16"/>
+                        </w:rPr>
+                        <w:fldChar w:fldCharType="begin"/>
+                      </w:r>
+                      <w:r>
+                        <w:rPr>
+                          <w:i w:val="0"/>
+                          <w:iCs w:val="0"/>
+                          <w:color w:val="000000" w:themeColor="text1"/>
+                          <w:sz w:val="16"/>
+                          <w:szCs w:val="16"/>
+                        </w:rPr>
+                        <w:instrText xml:space="preserve"> SEQ Listing \* ARABIC </w:instrText>
+                      </w:r>
+                      <w:r>
+                        <w:rPr>
+                          <w:i w:val="0"/>
+                          <w:iCs w:val="0"/>
+                          <w:color w:val="000000" w:themeColor="text1"/>
+                          <w:sz w:val="16"/>
+                          <w:szCs w:val="16"/>
+                        </w:rPr>
+                        <w:fldChar w:fldCharType="separate"/>
+                      </w:r>
+                      <w:r>
+                        <w:rPr>
+                          <w:i w:val="0"/>
+                          <w:iCs w:val="0"/>
+                          <w:noProof/>
+                          <w:color w:val="000000" w:themeColor="text1"/>
+                          <w:sz w:val="16"/>
+                          <w:szCs w:val="16"/>
+                        </w:rPr>
+                        <w:t>3</w:t>
+                      </w:r>
+                      <w:r>
+                        <w:rPr>
+                          <w:i w:val="0"/>
+                          <w:iCs w:val="0"/>
+                          <w:color w:val="000000" w:themeColor="text1"/>
+                          <w:sz w:val="16"/>
+                          <w:szCs w:val="16"/>
+                        </w:rPr>
+                        <w:fldChar w:fldCharType="end"/>
+                      </w:r>
+                      <w:r>
+                        <w:rPr>
+                          <w:i w:val="0"/>
+                          <w:iCs w:val="0"/>
+                          <w:color w:val="000000" w:themeColor="text1"/>
+                          <w:sz w:val="16"/>
+                          <w:szCs w:val="16"/>
+                        </w:rPr>
+                        <w:t>: An example with a handler class implementation</w:t>
+                      </w:r>
+                      <w:r>
+                        <w:rPr>
+                          <w:i w:val="0"/>
+                          <w:iCs w:val="0"/>
+                          <w:color w:val="000000" w:themeColor="text1"/>
+                          <w:sz w:val="16"/>
+                          <w:szCs w:val="16"/>
+                        </w:rPr>
+                        <w:t>.</w:t>
+                      </w:r>
+                    </w:p>
+                  </w:txbxContent>
+                </v:textbox>
+                <w10:wrap type="tight"/>
+              </v:shape>
+            </w:pict>
+          </mc:Fallback>
+        </mc:AlternateContent>
+      </w:r>
+      <w:r>
+        <w:rPr>
+          <w:noProof/>
+        </w:rPr>
+        <mc:AlternateContent>
+          <mc:Choice Requires="wps">
+            <w:drawing>
+              <wp:anchor distT="0" distB="0" distL="114300" distR="114300" simplePos="0" relativeHeight="251678720" behindDoc="1" locked="0" layoutInCell="1" allowOverlap="1" wp14:anchorId="36AA79C2" wp14:editId="20F0E66A">
+                <wp:simplePos x="0" y="0"/>
+                <wp:positionH relativeFrom="margin">
+                  <wp:posOffset>3320415</wp:posOffset>
+                </wp:positionH>
+                <wp:positionV relativeFrom="paragraph">
+                  <wp:posOffset>1471930</wp:posOffset>
+                </wp:positionV>
+                <wp:extent cx="3174365" cy="1852930"/>
+                <wp:effectExtent l="0" t="0" r="635" b="1270"/>
+                <wp:wrapTight wrapText="bothSides">
+                  <wp:wrapPolygon edited="0">
+                    <wp:start x="0" y="0"/>
+                    <wp:lineTo x="0" y="21467"/>
+                    <wp:lineTo x="21518" y="21467"/>
+                    <wp:lineTo x="21518" y="0"/>
+                    <wp:lineTo x="0" y="0"/>
+                  </wp:wrapPolygon>
+                </wp:wrapTight>
+                <wp:docPr id="4" name="Text Box 8"/>
+                <wp:cNvGraphicFramePr>
+                  <a:graphicFrameLocks xmlns:a="http://schemas.openxmlformats.org/drawingml/2006/main"/>
+                </wp:cNvGraphicFramePr>
+                <a:graphic xmlns:a="http://schemas.openxmlformats.org/drawingml/2006/main">
+                  <a:graphicData uri="http://schemas.microsoft.com/office/word/2010/wordprocessingShape">
+                    <wps:wsp>
+                      <wps:cNvSpPr txBox="1">
+                        <a:spLocks noChangeArrowheads="1"/>
+                      </wps:cNvSpPr>
+                      <wps:spPr bwMode="auto">
+                        <a:xfrm>
+                          <a:off x="0" y="0"/>
+                          <a:ext cx="3174365" cy="1852930"/>
+                        </a:xfrm>
+                        <a:prstGeom prst="rect">
+                          <a:avLst/>
+                        </a:prstGeom>
+                        <a:solidFill>
+                          <a:srgbClr val="FFFFFF"/>
+                        </a:solidFill>
+                        <a:ln w="9525">
+                          <a:noFill/>
+                          <a:miter lim="800000"/>
+                          <a:headEnd/>
+                          <a:tailEnd/>
+                        </a:ln>
+                      </wps:spPr>
+                      <wps:txbx>
+                        <w:txbxContent>
+                          <w:p>
+                            <w:pPr>
+                              <w:jc w:val="left"/>
+                              <w:rPr>
+                                <w:rFonts w:ascii="Courier New" w:hAnsi="Courier New" w:cs="Courier New"/>
+                                <w:sz w:val="16"/>
+                                <w:szCs w:val="16"/>
+                              </w:rPr>
+                            </w:pPr>
+                            <w:r>
+                              <w:rPr>
+                                <w:rFonts w:ascii="Courier New" w:hAnsi="Courier New" w:cs="Courier New"/>
+                                <w:sz w:val="16"/>
+                                <w:szCs w:val="16"/>
+                              </w:rPr>
+                              <w:t>cl</w:t>
+                            </w:r>
+                            <w:r>
+                              <w:rPr>
+                                <w:rFonts w:ascii="Courier New" w:hAnsi="Courier New" w:cs="Courier New"/>
+                                <w:sz w:val="16"/>
+                                <w:szCs w:val="16"/>
+                              </w:rPr>
+                              <w:t xml:space="preserve">ass </w:t>
+                            </w:r>
+                            <w:r>
+                              <w:rPr>
+                                <w:rFonts w:ascii="Courier New" w:hAnsi="Courier New" w:cs="Courier New"/>
+                                <w:sz w:val="16"/>
+                                <w:szCs w:val="16"/>
+                              </w:rPr>
+                              <w:t>Handler</w:t>
+                            </w:r>
+                            <w:r>
+                              <w:rPr>
+                                <w:rFonts w:ascii="Courier New" w:hAnsi="Courier New" w:cs="Courier New"/>
+                                <w:sz w:val="16"/>
+                                <w:szCs w:val="16"/>
+                              </w:rPr>
+                              <w:t>: public ResponseHandler</w:t>
+                            </w:r>
+                          </w:p>
+                          <w:p>
+                            <w:pPr>
+                              <w:jc w:val="left"/>
+                              <w:rPr>
+                                <w:rFonts w:ascii="Courier New" w:hAnsi="Courier New" w:cs="Courier New"/>
+                                <w:sz w:val="16"/>
+                                <w:szCs w:val="16"/>
+                              </w:rPr>
+                            </w:pPr>
+                            <w:r>
+                              <w:rPr>
+                                <w:rFonts w:ascii="Courier New" w:hAnsi="Courier New" w:cs="Courier New"/>
+                                <w:sz w:val="16"/>
+                                <w:szCs w:val="16"/>
+                              </w:rPr>
+                              <w:t>{</w:t>
+                            </w:r>
+                          </w:p>
+                          <w:p>
+                            <w:pPr>
+                              <w:jc w:val="left"/>
+                              <w:rPr>
+                                <w:rFonts w:ascii="Courier New" w:hAnsi="Courier New" w:cs="Courier New"/>
+                                <w:sz w:val="16"/>
+                                <w:szCs w:val="16"/>
+                              </w:rPr>
+                            </w:pPr>
+                            <w:r>
+                              <w:rPr>
+                                <w:rFonts w:ascii="Courier New" w:hAnsi="Courier New" w:cs="Courier New"/>
+                                <w:sz w:val="16"/>
+                                <w:szCs w:val="16"/>
+                              </w:rPr>
+                              <w:t>public:</w:t>
+                            </w:r>
+                          </w:p>
+                          <w:p>
+                            <w:pPr>
+                              <w:jc w:val="left"/>
+                              <w:rPr>
+                                <w:rFonts w:ascii="Courier New" w:hAnsi="Courier New" w:cs="Courier New"/>
+                                <w:sz w:val="16"/>
+                                <w:szCs w:val="16"/>
+                              </w:rPr>
+                            </w:pPr>
+                            <w:r>
+                              <w:rPr>
+                                <w:rFonts w:ascii="Courier New" w:hAnsi="Courier New" w:cs="Courier New"/>
+                                <w:sz w:val="16"/>
+                                <w:szCs w:val="16"/>
+                              </w:rPr>
+                              <w:t xml:space="preserve"> void HandleResponse( XRootDStatus *status,</w:t>
+                            </w:r>
+                            <w:r>
+                              <w:rPr>
+                                <w:rFonts w:ascii="Courier New" w:hAnsi="Courier New" w:cs="Courier New"/>
+                                <w:sz w:val="16"/>
+                                <w:szCs w:val="16"/>
+                              </w:rPr>
+                              <w:t xml:space="preserve">                          </w:t>
+                            </w:r>
+                          </w:p>
+                          <w:p>
+                            <w:pPr>
+                              <w:jc w:val="left"/>
+                              <w:rPr>
+                                <w:rFonts w:ascii="Courier New" w:hAnsi="Courier New" w:cs="Courier New"/>
+                                <w:sz w:val="16"/>
+                                <w:szCs w:val="16"/>
+                              </w:rPr>
+                            </w:pPr>
+                            <w:r>
+                              <w:rPr>
+                                <w:rFonts w:ascii="Courier New" w:hAnsi="Courier New" w:cs="Courier New"/>
+                                <w:sz w:val="16"/>
+                                <w:szCs w:val="16"/>
+                              </w:rPr>
+                              <w:t xml:space="preserve">                           </w:t>
+                            </w:r>
+                            <w:r>
+                              <w:rPr>
+                                <w:rFonts w:ascii="Courier New" w:hAnsi="Courier New" w:cs="Courier New"/>
+                                <w:sz w:val="16"/>
+                                <w:szCs w:val="16"/>
+                              </w:rPr>
+                              <w:t>AnyObject *response)</w:t>
+                            </w:r>
+                          </w:p>
+                          <w:p>
+                            <w:pPr>
+                              <w:jc w:val="left"/>
+                              <w:rPr>
+                                <w:rFonts w:ascii="Courier New" w:hAnsi="Courier New" w:cs="Courier New"/>
+                                <w:sz w:val="16"/>
+                                <w:szCs w:val="16"/>
+                              </w:rPr>
+                            </w:pPr>
+                            <w:r>
+                              <w:rPr>
+                                <w:rFonts w:ascii="Courier New" w:hAnsi="Courier New" w:cs="Courier New"/>
+                                <w:sz w:val="16"/>
+                                <w:szCs w:val="16"/>
+                              </w:rPr>
+                              <w:t xml:space="preserve"> {</w:t>
+                            </w:r>
+                          </w:p>
+                          <w:p>
+                            <w:pPr>
+                              <w:jc w:val="left"/>
+                              <w:rPr>
+                                <w:rFonts w:ascii="Courier New" w:hAnsi="Courier New" w:cs="Courier New"/>
+                                <w:sz w:val="16"/>
+                                <w:szCs w:val="16"/>
+                              </w:rPr>
+                            </w:pPr>
+                            <w:r>
+                              <w:rPr>
+                                <w:rFonts w:ascii="Courier New" w:hAnsi="Courier New" w:cs="Courier New"/>
+                                <w:sz w:val="16"/>
+                                <w:szCs w:val="16"/>
+                              </w:rPr>
+                              <w:t xml:space="preserve"> </w:t>
+                            </w:r>
+                            <w:r>
+                              <w:rPr>
+                                <w:rFonts w:ascii="Courier New" w:hAnsi="Courier New" w:cs="Courier New"/>
+                                <w:sz w:val="16"/>
+                                <w:szCs w:val="16"/>
+                              </w:rPr>
+                              <w:t xml:space="preserve"> </w:t>
+                            </w:r>
+                            <w:r>
+                              <w:rPr>
+                                <w:rFonts w:ascii="Courier New" w:hAnsi="Courier New" w:cs="Courier New"/>
+                                <w:sz w:val="16"/>
+                                <w:szCs w:val="16"/>
+                              </w:rPr>
+                              <w:t>Response *res=GetResponse&lt;Response</w:t>
+                            </w:r>
+                            <w:r>
+                              <w:rPr>
+                                <w:rFonts w:ascii="Courier New" w:hAnsi="Courier New" w:cs="Courier New"/>
+                                <w:sz w:val="16"/>
+                                <w:szCs w:val="16"/>
+                              </w:rPr>
+                              <w:t>&gt;</w:t>
+                            </w:r>
+                            <w:r>
+                              <w:rPr>
+                                <w:rFonts w:ascii="Courier New" w:hAnsi="Courier New" w:cs="Courier New"/>
+                                <w:sz w:val="16"/>
+                                <w:szCs w:val="16"/>
+                              </w:rPr>
+                              <w:t xml:space="preserve">(status, </w:t>
+                            </w:r>
+                            <w:r>
+                              <w:rPr>
+                                <w:rFonts w:ascii="Courier New" w:hAnsi="Courier New" w:cs="Courier New"/>
+                                <w:sz w:val="16"/>
+                                <w:szCs w:val="16"/>
+                              </w:rPr>
+                              <w:t xml:space="preserve"> </w:t>
+                            </w:r>
+                          </w:p>
+                          <w:p>
+                            <w:pPr>
+                              <w:jc w:val="left"/>
+                              <w:rPr>
+                                <w:rFonts w:ascii="Courier New" w:hAnsi="Courier New" w:cs="Courier New"/>
+                                <w:sz w:val="16"/>
+                                <w:szCs w:val="16"/>
+                              </w:rPr>
+                            </w:pPr>
+                            <w:r>
+                              <w:rPr>
+                                <w:rFonts w:ascii="Courier New" w:hAnsi="Courier New" w:cs="Courier New"/>
+                                <w:sz w:val="16"/>
+                                <w:szCs w:val="16"/>
+                              </w:rPr>
+                              <w:t xml:space="preserve">                                      </w:t>
+                            </w:r>
+                            <w:r>
+                              <w:rPr>
+                                <w:rFonts w:ascii="Courier New" w:hAnsi="Courier New" w:cs="Courier New"/>
+                                <w:sz w:val="16"/>
+                                <w:szCs w:val="16"/>
+                              </w:rPr>
+                              <w:t>response);</w:t>
+                            </w:r>
+                          </w:p>
+                          <w:p>
+                            <w:pPr>
+                              <w:jc w:val="left"/>
+                              <w:rPr>
+                                <w:rFonts w:ascii="Courier New" w:hAnsi="Courier New" w:cs="Courier New"/>
+                                <w:sz w:val="16"/>
+                                <w:szCs w:val="16"/>
+                              </w:rPr>
+                            </w:pPr>
+                          </w:p>
+                          <w:p>
+                            <w:pPr>
+                              <w:jc w:val="left"/>
+                              <w:rPr>
+                                <w:rFonts w:ascii="Courier New" w:hAnsi="Courier New" w:cs="Courier New"/>
+                                <w:sz w:val="16"/>
+                                <w:szCs w:val="16"/>
+                              </w:rPr>
+                            </w:pPr>
+                            <w:r>
+                              <w:rPr>
+                                <w:rFonts w:ascii="Courier New" w:hAnsi="Courier New" w:cs="Courier New"/>
+                                <w:sz w:val="16"/>
+                                <w:szCs w:val="16"/>
+                              </w:rPr>
+                              <w:t xml:space="preserve">  </w:t>
+                            </w:r>
+                            <w:r>
+                              <w:rPr>
+                                <w:rFonts w:ascii="Courier New" w:hAnsi="Courier New" w:cs="Courier New"/>
+                                <w:sz w:val="16"/>
+                                <w:szCs w:val="16"/>
+                              </w:rPr>
+                              <w:t>//Perform operations</w:t>
+                            </w:r>
+                            <w:r>
+                              <w:rPr>
+                                <w:rFonts w:ascii="Courier New" w:hAnsi="Courier New" w:cs="Courier New"/>
+                                <w:sz w:val="16"/>
+                                <w:szCs w:val="16"/>
+                              </w:rPr>
+                              <w:t xml:space="preserve"> </w:t>
+                            </w:r>
+                            <w:r>
+                              <w:rPr>
+                                <w:rFonts w:ascii="Courier New" w:hAnsi="Courier New" w:cs="Courier New"/>
+                                <w:sz w:val="16"/>
+                                <w:szCs w:val="16"/>
+                              </w:rPr>
+                              <w:t>using the response object</w:t>
+                            </w:r>
+                          </w:p>
+                          <w:p>
+                            <w:pPr>
+                              <w:jc w:val="left"/>
+                              <w:rPr>
+                                <w:rFonts w:ascii="Courier New" w:hAnsi="Courier New" w:cs="Courier New"/>
+                                <w:sz w:val="16"/>
+                                <w:szCs w:val="16"/>
+                              </w:rPr>
+                            </w:pPr>
+                          </w:p>
+                          <w:p>
+                            <w:pPr>
+                              <w:jc w:val="left"/>
+                              <w:rPr>
+                                <w:rFonts w:ascii="Courier New" w:hAnsi="Courier New" w:cs="Courier New"/>
+                                <w:sz w:val="16"/>
+                                <w:szCs w:val="16"/>
+                              </w:rPr>
+                            </w:pPr>
+                            <w:r>
+                              <w:rPr>
+                                <w:rFonts w:ascii="Courier New" w:hAnsi="Courier New" w:cs="Courier New"/>
+                                <w:sz w:val="16"/>
+                                <w:szCs w:val="16"/>
+                              </w:rPr>
+                              <w:t xml:space="preserve">  </w:t>
+                            </w:r>
+                            <w:r>
+                              <w:rPr>
+                                <w:rFonts w:ascii="Courier New" w:hAnsi="Courier New" w:cs="Courier New"/>
+                                <w:sz w:val="16"/>
+                                <w:szCs w:val="16"/>
+                              </w:rPr>
+                              <w:t>delete status;</w:t>
+                            </w:r>
+                          </w:p>
+                          <w:p>
+                            <w:pPr>
+                              <w:jc w:val="left"/>
+                              <w:rPr>
+                                <w:rFonts w:ascii="Courier New" w:hAnsi="Courier New" w:cs="Courier New"/>
+                                <w:sz w:val="16"/>
+                                <w:szCs w:val="16"/>
+                              </w:rPr>
+                            </w:pPr>
+                            <w:r>
+                              <w:rPr>
+                                <w:rFonts w:ascii="Courier New" w:hAnsi="Courier New" w:cs="Courier New"/>
+                                <w:sz w:val="16"/>
+                                <w:szCs w:val="16"/>
+                              </w:rPr>
+                              <w:t xml:space="preserve">  delete response;</w:t>
+                            </w:r>
+                          </w:p>
+                          <w:p>
+                            <w:pPr>
+                              <w:jc w:val="left"/>
+                              <w:rPr>
+                                <w:rFonts w:ascii="Courier New" w:hAnsi="Courier New" w:cs="Courier New"/>
+                                <w:sz w:val="16"/>
+                                <w:szCs w:val="16"/>
+                              </w:rPr>
+                            </w:pPr>
+                            <w:r>
+                              <w:rPr>
+                                <w:rFonts w:ascii="Courier New" w:hAnsi="Courier New" w:cs="Courier New"/>
+                                <w:sz w:val="16"/>
+                                <w:szCs w:val="16"/>
+                              </w:rPr>
+                              <w:t xml:space="preserve">  delete this;</w:t>
+                            </w:r>
+                          </w:p>
+                          <w:p>
+                            <w:pPr>
+                              <w:jc w:val="left"/>
+                              <w:rPr>
+                                <w:rFonts w:ascii="Courier New" w:hAnsi="Courier New" w:cs="Courier New"/>
+                                <w:sz w:val="16"/>
+                                <w:szCs w:val="16"/>
+                              </w:rPr>
+                            </w:pPr>
+                            <w:r>
+                              <w:rPr>
+                                <w:rFonts w:ascii="Courier New" w:hAnsi="Courier New" w:cs="Courier New"/>
+                                <w:sz w:val="16"/>
+                                <w:szCs w:val="16"/>
+                              </w:rPr>
+                              <w:t>}</w:t>
+                            </w:r>
+                          </w:p>
+                        </w:txbxContent>
+                      </wps:txbx>
+                      <wps:bodyPr rot="0" vert="horz" wrap="square" lIns="91440" tIns="45720" rIns="91440" bIns="45720" anchor="t" anchorCtr="0" upright="1">
+                        <a:noAutofit/>
+                      </wps:bodyPr>
+                    </wps:wsp>
+                  </a:graphicData>
+                </a:graphic>
+                <wp14:sizeRelH relativeFrom="page">
+                  <wp14:pctWidth>0</wp14:pctWidth>
+                </wp14:sizeRelH>
+                <wp14:sizeRelV relativeFrom="page">
+                  <wp14:pctHeight>0</wp14:pctHeight>
+                </wp14:sizeRelV>
+              </wp:anchor>
+            </w:drawing>
+          </mc:Choice>
+          <mc:Fallback>
+            <w:pict>
+              <v:shape w14:anchorId="36AA79C2" id="_x0000_s1036" type="#_x0000_t202" style="position:absolute;left:0;text-align:left;margin-left:261.45pt;margin-top:115.9pt;width:249.95pt;height:145.9pt;z-index:-251637760;visibility:visible;mso-wrap-style:square;mso-width-percent:0;mso-height-percent:0;mso-wrap-distance-left:9pt;mso-wrap-distance-top:0;mso-wrap-distance-right:9pt;mso-wrap-distance-bottom:0;mso-position-horizontal:absolute;mso-position-horizontal-relative:margin;mso-position-vertical:absolute;mso-position-vertical-relative:text;mso-width-percent:0;mso-height-percent:0;mso-width-relative:page;mso-height-relative:page;v-text-anchor:top" o:gfxdata="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" stroked="f">
+                <v:textbox>
+                  <w:txbxContent>
+                    <w:p>
+                      <w:pPr>
+                        <w:jc w:val="left"/>
+                        <w:rPr>
+                          <w:rFonts w:ascii="Courier New" w:hAnsi="Courier New" w:cs="Courier New"/>
+                          <w:sz w:val="16"/>
+                          <w:szCs w:val="16"/>
+                        </w:rPr>
+                      </w:pPr>
+                      <w:r>
+                        <w:rPr>
+                          <w:rFonts w:ascii="Courier New" w:hAnsi="Courier New" w:cs="Courier New"/>
+                          <w:sz w:val="16"/>
+                          <w:szCs w:val="16"/>
+                        </w:rPr>
+                        <w:t>cl</w:t>
+                      </w:r>
+                      <w:r>
+                        <w:rPr>
+                          <w:rFonts w:ascii="Courier New" w:hAnsi="Courier New" w:cs="Courier New"/>
+                          <w:sz w:val="16"/>
+                          <w:szCs w:val="16"/>
+                        </w:rPr>
+                        <w:t xml:space="preserve">ass </w:t>
+                      </w:r>
+                      <w:r>
+                        <w:rPr>
+                          <w:rFonts w:ascii="Courier New" w:hAnsi="Courier New" w:cs="Courier New"/>
+                          <w:sz w:val="16"/>
+                          <w:szCs w:val="16"/>
+                        </w:rPr>
+                        <w:t>Handler</w:t>
+                      </w:r>
+                      <w:r>
+                        <w:rPr>
+                          <w:rFonts w:ascii="Courier New" w:hAnsi="Courier New" w:cs="Courier New"/>
+                          <w:sz w:val="16"/>
+                          <w:szCs w:val="16"/>
+                        </w:rPr>
+                        <w:t>: public ResponseHandler</w:t>
+                      </w:r>
+                    </w:p>
+                    <w:p>
+                      <w:pPr>
+                        <w:jc w:val="left"/>
+                        <w:rPr>
+                          <w:rFonts w:ascii="Courier New" w:hAnsi="Courier New" w:cs="Courier New"/>
+                          <w:sz w:val="16"/>
+                          <w:szCs w:val="16"/>
+                        </w:rPr>
+                      </w:pPr>
+                      <w:r>
+                        <w:rPr>
+                          <w:rFonts w:ascii="Courier New" w:hAnsi="Courier New" w:cs="Courier New"/>
+                          <w:sz w:val="16"/>
+                          <w:szCs w:val="16"/>
+                        </w:rPr>
+                        <w:t>{</w:t>
+                      </w:r>
+                    </w:p>
+                    <w:p>
+                      <w:pPr>
+                        <w:jc w:val="left"/>
+                        <w:rPr>
+                          <w:rFonts w:ascii="Courier New" w:hAnsi="Courier New" w:cs="Courier New"/>
+                          <w:sz w:val="16"/>
+                          <w:szCs w:val="16"/>
+                        </w:rPr>
+                      </w:pPr>
+                      <w:r>
+                        <w:rPr>
+                          <w:rFonts w:ascii="Courier New" w:hAnsi="Courier New" w:cs="Courier New"/>
+                          <w:sz w:val="16"/>
+                          <w:szCs w:val="16"/>
+                        </w:rPr>
+                        <w:t>public:</w:t>
+                      </w:r>
+                    </w:p>
+                    <w:p>
+                      <w:pPr>
+                        <w:jc w:val="left"/>
+                        <w:rPr>
+                          <w:rFonts w:ascii="Courier New" w:hAnsi="Courier New" w:cs="Courier New"/>
+                          <w:sz w:val="16"/>
+                          <w:szCs w:val="16"/>
+                        </w:rPr>
+                      </w:pPr>
+                      <w:r>
+                        <w:rPr>
+                          <w:rFonts w:ascii="Courier New" w:hAnsi="Courier New" w:cs="Courier New"/>
+                          <w:sz w:val="16"/>
+                          <w:szCs w:val="16"/>
+                        </w:rPr>
+                        <w:t xml:space="preserve"> void HandleResponse( XRootDStatus *status,</w:t>
+                      </w:r>
+                      <w:r>
+                        <w:rPr>
+                          <w:rFonts w:ascii="Courier New" w:hAnsi="Courier New" w:cs="Courier New"/>
+                          <w:sz w:val="16"/>
+                          <w:szCs w:val="16"/>
+                        </w:rPr>
+                        <w:t xml:space="preserve">                          </w:t>
+                      </w:r>
+                    </w:p>
+                    <w:p>
+                      <w:pPr>
+                        <w:jc w:val="left"/>
+                        <w:rPr>
+                          <w:rFonts w:ascii="Courier New" w:hAnsi="Courier New" w:cs="Courier New"/>
+                          <w:sz w:val="16"/>
+                          <w:szCs w:val="16"/>
+                        </w:rPr>
+                      </w:pPr>
+                      <w:r>
+                        <w:rPr>
+                          <w:rFonts w:ascii="Courier New" w:hAnsi="Courier New" w:cs="Courier New"/>
+                          <w:sz w:val="16"/>
+                          <w:szCs w:val="16"/>
+                        </w:rPr>
+                        <w:t xml:space="preserve">                           </w:t>
+                      </w:r>
+                      <w:r>
+                        <w:rPr>
+                          <w:rFonts w:ascii="Courier New" w:hAnsi="Courier New" w:cs="Courier New"/>
+                          <w:sz w:val="16"/>
+                          <w:szCs w:val="16"/>
+                        </w:rPr>
+                        <w:t>AnyObject *response)</w:t>
+                      </w:r>
+                    </w:p>
+                    <w:p>
+                      <w:pPr>
+                        <w:jc w:val="left"/>
+                        <w:rPr>
+                          <w:rFonts w:ascii="Courier New" w:hAnsi="Courier New" w:cs="Courier New"/>
+                          <w:sz w:val="16"/>
+                          <w:szCs w:val="16"/>
+                        </w:rPr>
+                      </w:pPr>
+                      <w:r>
+                        <w:rPr>
+                          <w:rFonts w:ascii="Courier New" w:hAnsi="Courier New" w:cs="Courier New"/>
+                          <w:sz w:val="16"/>
+                          <w:szCs w:val="16"/>
+                        </w:rPr>
+                        <w:t xml:space="preserve"> {</w:t>
+                      </w:r>
+                    </w:p>
+                    <w:p>
+                      <w:pPr>
+                        <w:jc w:val="left"/>
+                        <w:rPr>
+                          <w:rFonts w:ascii="Courier New" w:hAnsi="Courier New" w:cs="Courier New"/>
+                          <w:sz w:val="16"/>
+                          <w:szCs w:val="16"/>
+                        </w:rPr>
+                      </w:pPr>
+                      <w:r>
+                        <w:rPr>
+                          <w:rFonts w:ascii="Courier New" w:hAnsi="Courier New" w:cs="Courier New"/>
+                          <w:sz w:val="16"/>
+                          <w:szCs w:val="16"/>
+                        </w:rPr>
+                        <w:t xml:space="preserve"> </w:t>
+                      </w:r>
+                      <w:r>
+                        <w:rPr>
+                          <w:rFonts w:ascii="Courier New" w:hAnsi="Courier New" w:cs="Courier New"/>
+                          <w:sz w:val="16"/>
+                          <w:szCs w:val="16"/>
+                        </w:rPr>
+                        <w:t xml:space="preserve"> </w:t>
+                      </w:r>
+                      <w:r>
+                        <w:rPr>
+                          <w:rFonts w:ascii="Courier New" w:hAnsi="Courier New" w:cs="Courier New"/>
+                          <w:sz w:val="16"/>
+                          <w:szCs w:val="16"/>
+                        </w:rPr>
+                        <w:t>Response *res=GetResponse&lt;Response</w:t>
+                      </w:r>
+                      <w:r>
+                        <w:rPr>
+                          <w:rFonts w:ascii="Courier New" w:hAnsi="Courier New" w:cs="Courier New"/>
+                          <w:sz w:val="16"/>
+                          <w:szCs w:val="16"/>
+                        </w:rPr>
+                        <w:t>&gt;</w:t>
+                      </w:r>
+                      <w:r>
+                        <w:rPr>
+                          <w:rFonts w:ascii="Courier New" w:hAnsi="Courier New" w:cs="Courier New"/>
+                          <w:sz w:val="16"/>
+                          <w:szCs w:val="16"/>
+                        </w:rPr>
+                        <w:t xml:space="preserve">(status, </w:t>
+                      </w:r>
+                      <w:r>
+                        <w:rPr>
+                          <w:rFonts w:ascii="Courier New" w:hAnsi="Courier New" w:cs="Courier New"/>
+                          <w:sz w:val="16"/>
+                          <w:szCs w:val="16"/>
+                        </w:rPr>
+                        <w:t xml:space="preserve"> </w:t>
+                      </w:r>
+                    </w:p>
+                    <w:p>
+                      <w:pPr>
+                        <w:jc w:val="left"/>
+                        <w:rPr>
+                          <w:rFonts w:ascii="Courier New" w:hAnsi="Courier New" w:cs="Courier New"/>
+                          <w:sz w:val="16"/>
+                          <w:szCs w:val="16"/>
+                        </w:rPr>
+                      </w:pPr>
+                      <w:r>
+                        <w:rPr>
+                          <w:rFonts w:ascii="Courier New" w:hAnsi="Courier New" w:cs="Courier New"/>
+                          <w:sz w:val="16"/>
+                          <w:szCs w:val="16"/>
+                        </w:rPr>
+                        <w:t xml:space="preserve">                                      </w:t>
+                      </w:r>
+                      <w:r>
+                        <w:rPr>
+                          <w:rFonts w:ascii="Courier New" w:hAnsi="Courier New" w:cs="Courier New"/>
+                          <w:sz w:val="16"/>
+                          <w:szCs w:val="16"/>
+                        </w:rPr>
+                        <w:t>response);</w:t>
+                      </w:r>
+                    </w:p>
+                    <w:p>
+                      <w:pPr>
+                        <w:jc w:val="left"/>
+                        <w:rPr>
+                          <w:rFonts w:ascii="Courier New" w:hAnsi="Courier New" w:cs="Courier New"/>
+                          <w:sz w:val="16"/>
+                          <w:szCs w:val="16"/>
+                        </w:rPr>
+                      </w:pPr>
+                    </w:p>
+                    <w:p>
+                      <w:pPr>
+                        <w:jc w:val="left"/>
+                        <w:rPr>
+                          <w:rFonts w:ascii="Courier New" w:hAnsi="Courier New" w:cs="Courier New"/>
+                          <w:sz w:val="16"/>
+                          <w:szCs w:val="16"/>
+                        </w:rPr>
+                      </w:pPr>
+                      <w:r>
+                        <w:rPr>
+                          <w:rFonts w:ascii="Courier New" w:hAnsi="Courier New" w:cs="Courier New"/>
+                          <w:sz w:val="16"/>
+                          <w:szCs w:val="16"/>
+                        </w:rPr>
+                        <w:t xml:space="preserve">  </w:t>
+                      </w:r>
+                      <w:r>
+                        <w:rPr>
+                          <w:rFonts w:ascii="Courier New" w:hAnsi="Courier New" w:cs="Courier New"/>
+                          <w:sz w:val="16"/>
+                          <w:szCs w:val="16"/>
+                        </w:rPr>
+                        <w:t>//Perform operations</w:t>
+                      </w:r>
+                      <w:r>
+                        <w:rPr>
+                          <w:rFonts w:ascii="Courier New" w:hAnsi="Courier New" w:cs="Courier New"/>
+                          <w:sz w:val="16"/>
+                          <w:szCs w:val="16"/>
+                        </w:rPr>
+                        <w:t xml:space="preserve"> </w:t>
+                      </w:r>
+                      <w:r>
+                        <w:rPr>
+                          <w:rFonts w:ascii="Courier New" w:hAnsi="Courier New" w:cs="Courier New"/>
+                          <w:sz w:val="16"/>
+                          <w:szCs w:val="16"/>
+                        </w:rPr>
+                        <w:t>using the response object</w:t>
+                      </w:r>
+                    </w:p>
+                    <w:p>
+                      <w:pPr>
+                        <w:jc w:val="left"/>
+                        <w:rPr>
+                          <w:rFonts w:ascii="Courier New" w:hAnsi="Courier New" w:cs="Courier New"/>
+                          <w:sz w:val="16"/>
+                          <w:szCs w:val="16"/>
+                        </w:rPr>
+                      </w:pPr>
+                    </w:p>
+                    <w:p>
+                      <w:pPr>
+                        <w:jc w:val="left"/>
+                        <w:rPr>
+                          <w:rFonts w:ascii="Courier New" w:hAnsi="Courier New" w:cs="Courier New"/>
+                          <w:sz w:val="16"/>
+                          <w:szCs w:val="16"/>
+                        </w:rPr>
+                      </w:pPr>
+                      <w:r>
+                        <w:rPr>
+                          <w:rFonts w:ascii="Courier New" w:hAnsi="Courier New" w:cs="Courier New"/>
+                          <w:sz w:val="16"/>
+                          <w:szCs w:val="16"/>
+                        </w:rPr>
+                        <w:t xml:space="preserve">  </w:t>
+                      </w:r>
+                      <w:r>
+                        <w:rPr>
+                          <w:rFonts w:ascii="Courier New" w:hAnsi="Courier New" w:cs="Courier New"/>
+                          <w:sz w:val="16"/>
+                          <w:szCs w:val="16"/>
+                        </w:rPr>
+                        <w:t>delete status;</w:t>
+                      </w:r>
+                    </w:p>
+                    <w:p>
+                      <w:pPr>
+                        <w:jc w:val="left"/>
+                        <w:rPr>
+                          <w:rFonts w:ascii="Courier New" w:hAnsi="Courier New" w:cs="Courier New"/>
+                          <w:sz w:val="16"/>
+                          <w:szCs w:val="16"/>
+                        </w:rPr>
+                      </w:pPr>
+                      <w:r>
+                        <w:rPr>
+                          <w:rFonts w:ascii="Courier New" w:hAnsi="Courier New" w:cs="Courier New"/>
+                          <w:sz w:val="16"/>
+                          <w:szCs w:val="16"/>
+                        </w:rPr>
+                        <w:t xml:space="preserve">  delete response;</w:t>
+                      </w:r>
+                    </w:p>
+                    <w:p>
+                      <w:pPr>
+                        <w:jc w:val="left"/>
+                        <w:rPr>
+                          <w:rFonts w:ascii="Courier New" w:hAnsi="Courier New" w:cs="Courier New"/>
+                          <w:sz w:val="16"/>
+                          <w:szCs w:val="16"/>
+                        </w:rPr>
+                      </w:pPr>
+                      <w:r>
+                        <w:rPr>
+                          <w:rFonts w:ascii="Courier New" w:hAnsi="Courier New" w:cs="Courier New"/>
+                          <w:sz w:val="16"/>
+                          <w:szCs w:val="16"/>
+                        </w:rPr>
+                        <w:t xml:space="preserve">  delete this;</w:t>
+                      </w:r>
+                    </w:p>
+                    <w:p>
+                      <w:pPr>
+                        <w:jc w:val="left"/>
+                        <w:rPr>
+                          <w:rFonts w:ascii="Courier New" w:hAnsi="Courier New" w:cs="Courier New"/>
+                          <w:sz w:val="16"/>
+                          <w:szCs w:val="16"/>
+                        </w:rPr>
+                      </w:pPr>
+                      <w:r>
+                        <w:rPr>
+                          <w:rFonts w:ascii="Courier New" w:hAnsi="Courier New" w:cs="Courier New"/>
+                          <w:sz w:val="16"/>
+                          <w:szCs w:val="16"/>
+                        </w:rPr>
+                        <w:t>}</w:t>
+                      </w:r>
+                    </w:p>
+                  </w:txbxContent>
+                </v:textbox>
+                <w10:wrap type="tight" anchorx="margin"/>
+              </v:shape>
+            </w:pict>
+          </mc:Fallback>
+        </mc:AlternateContent>
+      </w:r>
+      <w:r>
+        <w:rPr>
+          <w:lang w:val="en-US"/>
+        </w:rPr>
+        <w:t>Whenever the client uses the asynchronous function, it is called within the call stack and ran in the background. This means that the program does not have to wait for the function execution (asyn</w:t>
+      </w:r>
+      <w:r>
+        <w:rPr>
+          <w:lang w:val="en-US"/>
+        </w:rPr>
+        <w:t>chronous</w:t>
+      </w:r>
+      <w:r>
+        <w:rPr>
+          <w:lang w:val="en-US"/>
+        </w:rPr>
+        <w:t xml:space="preserve"> calls =&gt; non-blocking operations).</w:t>
+      </w:r>
+      <w:r>
+        <w:rPr>
+          <w:lang w:val="en-US"/>
+        </w:rPr>
+        <w:t xml:space="preserve"> It is in fact the response handler that takes care of the function callback once it has been executed; in other words, the handler controls the proper flow of the execution pipeline. </w:t>
+      </w:r>
+      <w:r>
+        <w:rPr>
+          <w:lang w:val="en-US"/>
+        </w:rPr>
+        <w:t>The flow of operations follows works in such a way that each next function from the pipeline needs to be called within the handler of the previous function.</w:t>
+      </w:r>
+    </w:p>
+    <w:p>
+      <w:pPr>
+        <w:pStyle w:val="BodyText"/>
+        <w:rPr>
+          <w:lang w:val="en-US"/>
+        </w:rPr>
+      </w:pPr>
+    </w:p>
+    <w:p>
+      <w:pPr>
+        <w:pStyle w:val="BodyText"/>
+        <w:rPr>
+          <w:lang w:val="en-US"/>
+        </w:rPr>
+      </w:pPr>
+      <w:r>
+        <w:rPr>
+          <w:lang w:val="en-US"/>
+        </w:rPr>
+        <w:t xml:space="preserve">A usual execution flow which </w:t>
+      </w:r>
+      <w:r>
+        <w:rPr>
+          <w:lang w:val="en-US"/>
+        </w:rPr>
+        <w:t>involves file operations</w:t>
+      </w:r>
+      <w:r>
+        <w:rPr>
+          <w:lang w:val="en-US"/>
+        </w:rPr>
+        <w:t xml:space="preserve"> </w:t>
+      </w:r>
+      <w:r>
+        <w:rPr>
+          <w:lang w:val="en-US"/>
+        </w:rPr>
+        <w:t>might consist of a function that tries to open the file (e.g. Open). Its response handler must have the second operation (e.g. Read, Write) that needs to be called. The second function has a handler as well, which will eventually call the third operation (usually the closing operation on that specific file which the client has accessed; Close).</w:t>
+      </w:r>
+      <w:r>
+        <w:rPr>
+          <w:lang w:val="en-US"/>
+        </w:rPr>
+        <w:t xml:space="preserve"> It is also worth mentioning that each operation call requires different arguments and as a result, each handler will have its corresponding implementation. It is relatively easy to see that even a simple flow requires some serious amount of work, and this will scale up </w:t>
+      </w:r>
+      <w:r>
+        <w:rPr>
+          <w:lang w:val="en-US"/>
+        </w:rPr>
+        <w:t xml:space="preserve">with each </w:t>
+      </w:r>
+      <w:r>
+        <w:rPr>
+          <w:lang w:val="en-US"/>
+        </w:rPr>
+        <w:t>function that the client has to execute.</w:t>
+      </w:r>
+      <w:r>
+        <w:rPr>
+          <w:lang w:val="en-US"/>
+        </w:rPr>
+        <w:t xml:space="preserve"> In Fig. 6 a flow with only three operations that are used to write some data into a file, each with its corresponding operation handler.</w:t>
+      </w:r>
+    </w:p>
+    <w:p>
+      <w:pPr>
+        <w:pStyle w:val="BodyText"/>
+        <w:rPr>
+          <w:lang w:val="en-US"/>
+        </w:rPr>
+      </w:pPr>
+      <w:r>
+        <w:rPr>
+          <w:noProof/>
+        </w:rPr>
+        <mc:AlternateContent>
+          <mc:Choice Requires="wps">
+            <w:drawing>
+              <wp:anchor distT="0" distB="0" distL="114300" distR="114300" simplePos="0" relativeHeight="251682816" behindDoc="1" locked="0" layoutInCell="1" allowOverlap="1" wp14:anchorId="2790A6BD" wp14:editId="2E40E5D5">
+                <wp:simplePos x="0" y="0"/>
+                <wp:positionH relativeFrom="margin">
+                  <wp:posOffset>3320415</wp:posOffset>
+                </wp:positionH>
+                <wp:positionV relativeFrom="paragraph">
+                  <wp:posOffset>1024255</wp:posOffset>
+                </wp:positionV>
+                <wp:extent cx="3048000" cy="2278380"/>
+                <wp:effectExtent l="0" t="0" r="0" b="0"/>
+                <wp:wrapTight wrapText="bothSides">
+                  <wp:wrapPolygon edited="0">
+                    <wp:start x="0" y="0"/>
+                    <wp:lineTo x="0" y="21431"/>
+                    <wp:lineTo x="21510" y="21431"/>
+                    <wp:lineTo x="21510" y="0"/>
+                    <wp:lineTo x="0" y="0"/>
+                  </wp:wrapPolygon>
+                </wp:wrapTight>
+                <wp:docPr id="13" name="Text Box 8"/>
+                <wp:cNvGraphicFramePr>
+                  <a:graphicFrameLocks xmlns:a="http://schemas.openxmlformats.org/drawingml/2006/main"/>
+                </wp:cNvGraphicFramePr>
+                <a:graphic xmlns:a="http://schemas.openxmlformats.org/drawingml/2006/main">
+                  <a:graphicData uri="http://schemas.microsoft.com/office/word/2010/wordprocessingShape">
+                    <wps:wsp>
+                      <wps:cNvSpPr txBox="1">
+                        <a:spLocks noChangeArrowheads="1"/>
+                      </wps:cNvSpPr>
+                      <wps:spPr bwMode="auto">
+                        <a:xfrm>
+                          <a:off x="0" y="0"/>
+                          <a:ext cx="3048000" cy="2278380"/>
+                        </a:xfrm>
+                        <a:prstGeom prst="rect">
+                          <a:avLst/>
+                        </a:prstGeom>
+                        <a:solidFill>
+                          <a:srgbClr val="FFFFFF"/>
+                        </a:solidFill>
+                        <a:ln w="9525">
+                          <a:noFill/>
+                          <a:miter lim="800000"/>
+                          <a:headEnd/>
+                          <a:tailEnd/>
+                        </a:ln>
+                      </wps:spPr>
+                      <wps:txbx>
+                        <w:txbxContent>
+                          <w:p>
+                            <w:r>
+                              <w:rPr>
+                                <w:noProof/>
+                              </w:rPr>
+                              <w:drawing>
+                                <wp:inline distT="0" distB="0" distL="0" distR="0" wp14:anchorId="2CDA96A0" wp14:editId="45ABD970">
+                                  <wp:extent cx="2158314" cy="1887262"/>
+                                  <wp:effectExtent l="0" t="0" r="1270" b="5080"/>
+                                  <wp:docPr id="17" name="Picture 17"/>
+                                  <wp:cNvGraphicFramePr>
+                                    <a:graphicFrameLocks xmlns:a="http://schemas.openxmlformats.org/drawingml/2006/main" noChangeAspect="1"/>
+                                  </wp:cNvGraphicFramePr>
+                                  <a:graphic xmlns:a="http://schemas.openxmlformats.org/drawingml/2006/main">
+                                    <a:graphicData uri="http://schemas.openxmlformats.org/drawingml/2006/picture">
+                                      <pic:pic xmlns:pic="http://schemas.openxmlformats.org/drawingml/2006/picture">
+                                        <pic:nvPicPr>
+                                          <pic:cNvPr id="17" name="Picture 17"/>
+                                          <pic:cNvPicPr/>
+                                        </pic:nvPicPr>
+                                        <pic:blipFill>
+                                          <a:blip r:embed="rId18">
+                                            <a:extLst>
+                                              <a:ext uri="{28A0092B-C50C-407E-A947-70E740481C1C}">
+                                                <a14:useLocalDpi xmlns:a14="http://schemas.microsoft.com/office/drawing/2010/main" val="0"/>
+                                              </a:ext>
+                                            </a:extLst>
+                                          </a:blip>
+                                          <a:stretch>
+                                            <a:fillRect/>
+                                          </a:stretch>
+                                        </pic:blipFill>
+                                        <pic:spPr>
+                                          <a:xfrm>
+                                            <a:off x="0" y="0"/>
+                                            <a:ext cx="2200273" cy="1923952"/>
+                                          </a:xfrm>
+                                          <a:prstGeom prst="rect">
+                                            <a:avLst/>
+                                          </a:prstGeom>
+                                        </pic:spPr>
+                                      </pic:pic>
+                                    </a:graphicData>
+                                  </a:graphic>
+                                </wp:inline>
+                              </w:drawing>
+                            </w:r>
+                          </w:p>
+                          <w:p>
+                            <w:pPr>
+                              <w:pStyle w:val="figurecaption"/>
+                              <w:jc w:val="center"/>
+                            </w:pPr>
+                            <w:r>
+                              <w:rPr>
+                                <w:noProof w:val="0"/>
+                              </w:rPr>
+                              <w:t>A simple three file specific operations workflow for writing data to a file.</w:t>
+                            </w:r>
+                          </w:p>
+                        </w:txbxContent>
+                      </wps:txbx>
+                      <wps:bodyPr rot="0" vert="horz" wrap="square" lIns="91440" tIns="45720" rIns="91440" bIns="45720" anchor="t" anchorCtr="0" upright="1">
+                        <a:noAutofit/>
+                      </wps:bodyPr>
+                    </wps:wsp>
+                  </a:graphicData>
+                </a:graphic>
+                <wp14:sizeRelH relativeFrom="page">
+                  <wp14:pctWidth>0</wp14:pctWidth>
+                </wp14:sizeRelH>
+                <wp14:sizeRelV relativeFrom="page">
+                  <wp14:pctHeight>0</wp14:pctHeight>
+                </wp14:sizeRelV>
+              </wp:anchor>
+            </w:drawing>
+          </mc:Choice>
+          <mc:Fallback>
+            <w:pict>
+              <v:shape w14:anchorId="2790A6BD" id="_x0000_s1037" type="#_x0000_t202" style="position:absolute;left:0;text-align:left;margin-left:261.45pt;margin-top:80.65pt;width:240pt;height:179.4pt;z-index:-251633664;visibility:visible;mso-wrap-style:square;mso-width-percent:0;mso-height-percent:0;mso-wrap-distance-left:9pt;mso-wrap-distance-top:0;mso-wrap-distance-right:9pt;mso-wrap-distance-bottom:0;mso-position-horizontal:absolute;mso-position-horizontal-relative:margin;mso-position-vertical:absolute;mso-position-vertical-relative:text;mso-width-percent:0;mso-height-percent:0;mso-width-relative:page;mso-height-relative:page;v-text-anchor:top" o:gfxdata="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" stroked="f">
+                <v:textbox>
+                  <w:txbxContent>
+                    <w:p>
+                      <w:r>
+                        <w:rPr>
+                          <w:noProof/>
+                        </w:rPr>
+                        <w:drawing>
+                          <wp:inline distT="0" distB="0" distL="0" distR="0" wp14:anchorId="2CDA96A0" wp14:editId="45ABD970">
+                            <wp:extent cx="2158314" cy="1887262"/>
+                            <wp:effectExtent l="0" t="0" r="1270" b="5080"/>
+                            <wp:docPr id="17" name="Picture 17"/>
+                            <wp:cNvGraphicFramePr>
+                              <a:graphicFrameLocks xmlns:a="http://schemas.openxmlformats.org/drawingml/2006/main" noChangeAspect="1"/>
+                            </wp:cNvGraphicFramePr>
+                            <a:graphic xmlns:a="http://schemas.openxmlformats.org/drawingml/2006/main">
+                              <a:graphicData uri="http://schemas.openxmlformats.org/drawingml/2006/picture">
+                                <pic:pic xmlns:pic="http://schemas.openxmlformats.org/drawingml/2006/picture">
+                                  <pic:nvPicPr>
+                                    <pic:cNvPr id="17" name="Picture 17"/>
+                                    <pic:cNvPicPr/>
+                                  </pic:nvPicPr>
+                                  <pic:blipFill>
+                                    <a:blip r:embed="rId18">
+                                      <a:extLst>
+                                        <a:ext uri="{28A0092B-C50C-407E-A947-70E740481C1C}">
+                                          <a14:useLocalDpi xmlns:a14="http://schemas.microsoft.com/office/drawing/2010/main" val="0"/>
+                                        </a:ext>
+                                      </a:extLst>
+                                    </a:blip>
+                                    <a:stretch>
+                                      <a:fillRect/>
+                                    </a:stretch>
+                                  </pic:blipFill>
+                                  <pic:spPr>
+                                    <a:xfrm>
+                                      <a:off x="0" y="0"/>
+                                      <a:ext cx="2200273" cy="1923952"/>
+                                    </a:xfrm>
+                                    <a:prstGeom prst="rect">
+                                      <a:avLst/>
+                                    </a:prstGeom>
+                                  </pic:spPr>
+                                </pic:pic>
+                              </a:graphicData>
+                            </a:graphic>
+                          </wp:inline>
+                        </w:drawing>
+                      </w:r>
+                    </w:p>
+                    <w:p>
+                      <w:pPr>
+                        <w:pStyle w:val="figurecaption"/>
+                        <w:jc w:val="center"/>
+                      </w:pPr>
+                      <w:r>
+                        <w:rPr>
+                          <w:noProof w:val="0"/>
+                        </w:rPr>
+                        <w:t>A simple three file specific operations workflow for writing data to a file.</w:t>
+                      </w:r>
+                    </w:p>
+                  </w:txbxContent>
+                </v:textbox>
+                <w10:wrap type="tight" anchorx="margin"/>
+              </v:shape>
+            </w:pict>
+          </mc:Fallback>
+        </mc:AlternateContent>
+      </w:r>
+      <w:r>
+        <w:rPr>
+          <w:lang w:val="en-US"/>
+        </w:rPr>
+        <w:t xml:space="preserve">The asynchronous </w:t>
+      </w:r>
+      <w:r>
+        <w:rPr>
+          <w:lang w:val="en-US"/>
+        </w:rPr>
+        <w:t xml:space="preserve">API can become quite cumbersome, especially in terms of code readability. In order to emphasize this, in Listing 4 an example is shown. Within that snippet, the first operation call is the Open method, while further execution of the flow of operations will take place in the handler. The user must go through an entire set of handlers, which could be time consuming and inconvenient. </w:t>
+      </w:r>
+    </w:p>
+    <w:p>
+      <w:pPr>
+        <w:pStyle w:val="BodyText"/>
+        <w:rPr>
+          <w:lang w:val="en-US"/>
+        </w:rPr>
+      </w:pPr>
+      <w:r>
+        <w:rPr>
+          <w:lang w:val="en-US"/>
+        </w:rPr>
+        <w:lastRenderedPageBreak/>
+        <mc:AlternateContent>
+          <mc:Choice Requires="wps">
+            <w:drawing>
+              <wp:anchor distT="0" distB="0" distL="114300" distR="114300" simplePos="0" relativeHeight="251685888" behindDoc="1" locked="0" layoutInCell="1" allowOverlap="1" wp14:anchorId="5FA0DC88" wp14:editId="06A14428">
+                <wp:simplePos x="0" y="0"/>
+                <wp:positionH relativeFrom="column">
+                  <wp:posOffset>0</wp:posOffset>
+                </wp:positionH>
+                <wp:positionV relativeFrom="paragraph">
+                  <wp:posOffset>1366125</wp:posOffset>
+                </wp:positionV>
+                <wp:extent cx="3174365" cy="635"/>
+                <wp:effectExtent l="0" t="0" r="635" b="12065"/>
+                <wp:wrapTight wrapText="bothSides">
+                  <wp:wrapPolygon edited="0">
+                    <wp:start x="0" y="0"/>
+                    <wp:lineTo x="0" y="0"/>
+                    <wp:lineTo x="21518" y="0"/>
+                    <wp:lineTo x="21518" y="0"/>
+                    <wp:lineTo x="0" y="0"/>
+                  </wp:wrapPolygon>
+                </wp:wrapTight>
+                <wp:docPr id="19" name="Text Box 19"/>
+                <wp:cNvGraphicFramePr/>
+                <a:graphic xmlns:a="http://schemas.openxmlformats.org/drawingml/2006/main">
+                  <a:graphicData uri="http://schemas.microsoft.com/office/word/2010/wordprocessingShape">
+                    <wps:wsp>
+                      <wps:cNvSpPr txBox="1"/>
+                      <wps:spPr>
+                        <a:xfrm>
+                          <a:off x="0" y="0"/>
+                          <a:ext cx="3174365" cy="635"/>
+                        </a:xfrm>
+                        <a:prstGeom prst="rect">
+                          <a:avLst/>
+                        </a:prstGeom>
+                        <a:solidFill>
+                          <a:prstClr val="white"/>
+                        </a:solidFill>
+                        <a:ln>
+                          <a:noFill/>
+                        </a:ln>
+                      </wps:spPr>
+                      <wps:txbx>
+                        <w:txbxContent>
+                          <w:p>
+                            <w:pPr>
+                              <w:rPr>
+                                <w:noProof/>
+                                <w:color w:val="000000" w:themeColor="text1"/>
+                                <w:spacing w:val="-1"/>
+                                <w:sz w:val="18"/>
+                                <w:szCs w:val="18"/>
+                                <w:lang w:val="x-none" w:eastAsia="x-none"/>
+                              </w:rPr>
+                            </w:pPr>
+                            <w:r>
+                              <w:rPr>
+                                <w:color w:val="000000" w:themeColor="text1"/>
+                                <w:sz w:val="16"/>
+                                <w:szCs w:val="16"/>
+                              </w:rPr>
+                              <w:t xml:space="preserve">Listing </w:t>
+                            </w:r>
+                            <w:r>
+                              <w:rPr>
+                                <w:color w:val="000000" w:themeColor="text1"/>
+                                <w:sz w:val="16"/>
+                                <w:szCs w:val="16"/>
+                              </w:rPr>
+                              <w:t>4</w:t>
+                            </w:r>
+                            <w:r>
+                              <w:rPr>
+                                <w:color w:val="000000" w:themeColor="text1"/>
+                                <w:sz w:val="16"/>
+                                <w:szCs w:val="16"/>
+                              </w:rPr>
+                              <w:t>: A</w:t>
+                            </w:r>
+                            <w:r>
+                              <w:rPr>
+                                <w:color w:val="000000" w:themeColor="text1"/>
+                                <w:sz w:val="16"/>
+                                <w:szCs w:val="16"/>
+                              </w:rPr>
+                              <w:t>synchronous implementation for reading a file within XrdCl</w:t>
+                            </w:r>
+                            <w:r>
+                              <w:rPr>
+                                <w:color w:val="000000" w:themeColor="text1"/>
+                                <w:sz w:val="16"/>
+                                <w:szCs w:val="16"/>
+                              </w:rPr>
+                              <w:t>.</w:t>
+                            </w:r>
+                          </w:p>
+                        </w:txbxContent>
+                      </wps:txbx>
+                      <wps:bodyPr rot="0" spcFirstLastPara="0" vertOverflow="overflow" horzOverflow="overflow" vert="horz" wrap="square" lIns="0" tIns="0" rIns="0" bIns="0" numCol="1" spcCol="0" rtlCol="0" fromWordArt="0" anchor="t" anchorCtr="0" forceAA="0" compatLnSpc="1">
+                        <a:prstTxWarp prst="textNoShape">
+                          <a:avLst/>
+                        </a:prstTxWarp>
+                        <a:spAutoFit/>
+                      </wps:bodyPr>
+                    </wps:wsp>
+                  </a:graphicData>
+                </a:graphic>
+              </wp:anchor>
+            </w:drawing>
+          </mc:Choice>
+          <mc:Fallback>
+            <w:pict>
+              <v:shape w14:anchorId="5FA0DC88" id="Text Box 19" o:spid="_x0000_s1038" type="#_x0000_t202" style="position:absolute;left:0;text-align:left;margin-left:0;margin-top:107.55pt;width:249.95pt;height:.05pt;z-index:-251630592;visibility:visible;mso-wrap-style:square;mso-wrap-distance-left:9pt;mso-wrap-distance-top:0;mso-wrap-distance-right:9pt;mso-wrap-distance-bottom:0;mso-position-horizontal:absolute;mso-position-horizontal-relative:text;mso-position-vertical:absolute;mso-position-vertical-relative:text;v-text-anchor:top" o:gfxdata="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" stroked="f">
+                <v:textbox style="mso-fit-shape-to-text:t" inset="0,0,0,0">
+                  <w:txbxContent>
+                    <w:p>
+                      <w:pPr>
+                        <w:rPr>
+                          <w:noProof/>
+                          <w:color w:val="000000" w:themeColor="text1"/>
+                          <w:spacing w:val="-1"/>
+                          <w:sz w:val="18"/>
+                          <w:szCs w:val="18"/>
+                          <w:lang w:val="x-none" w:eastAsia="x-none"/>
+                        </w:rPr>
+                      </w:pPr>
+                      <w:r>
+                        <w:rPr>
+                          <w:color w:val="000000" w:themeColor="text1"/>
+                          <w:sz w:val="16"/>
+                          <w:szCs w:val="16"/>
+                        </w:rPr>
+                        <w:t xml:space="preserve">Listing </w:t>
+                      </w:r>
+                      <w:r>
+                        <w:rPr>
+                          <w:color w:val="000000" w:themeColor="text1"/>
+                          <w:sz w:val="16"/>
+                          <w:szCs w:val="16"/>
+                        </w:rPr>
+                        <w:t>4</w:t>
+                      </w:r>
+                      <w:r>
+                        <w:rPr>
+                          <w:color w:val="000000" w:themeColor="text1"/>
+                          <w:sz w:val="16"/>
+                          <w:szCs w:val="16"/>
+                        </w:rPr>
+                        <w:t>: A</w:t>
+                      </w:r>
+                      <w:r>
+                        <w:rPr>
+                          <w:color w:val="000000" w:themeColor="text1"/>
+                          <w:sz w:val="16"/>
+                          <w:szCs w:val="16"/>
+                        </w:rPr>
+                        <w:t>synchronous implementation for reading a file within XrdCl</w:t>
+                      </w:r>
+                      <w:r>
+                        <w:rPr>
+                          <w:color w:val="000000" w:themeColor="text1"/>
+                          <w:sz w:val="16"/>
+                          <w:szCs w:val="16"/>
+                        </w:rPr>
+                        <w:t>.</w:t>
+                      </w:r>
+                    </w:p>
+                  </w:txbxContent>
+                </v:textbox>
+                <w10:wrap type="tight"/>
+              </v:shape>
+            </w:pict>
+          </mc:Fallback>
+        </mc:AlternateContent>
+      </w:r>
+      <w:r>
+        <w:rPr>
+          <w:lang w:val="en-US"/>
+        </w:rPr>
+        <mc:AlternateContent>
+          <mc:Choice Requires="wps">
+            <w:drawing>
+              <wp:anchor distT="0" distB="0" distL="114300" distR="114300" simplePos="0" relativeHeight="251684864" behindDoc="1" locked="0" layoutInCell="1" allowOverlap="1" wp14:anchorId="3DBAACC5" wp14:editId="05591E4D">
+                <wp:simplePos x="0" y="0"/>
+                <wp:positionH relativeFrom="margin">
+                  <wp:posOffset>635</wp:posOffset>
+                </wp:positionH>
+                <wp:positionV relativeFrom="paragraph">
+                  <wp:posOffset>212090</wp:posOffset>
+                </wp:positionV>
+                <wp:extent cx="3174365" cy="1186180"/>
+                <wp:effectExtent l="0" t="0" r="635" b="0"/>
+                <wp:wrapTight wrapText="bothSides">
+                  <wp:wrapPolygon edited="0">
+                    <wp:start x="0" y="0"/>
+                    <wp:lineTo x="0" y="21276"/>
+                    <wp:lineTo x="21518" y="21276"/>
+                    <wp:lineTo x="21518" y="0"/>
+                    <wp:lineTo x="0" y="0"/>
+                  </wp:wrapPolygon>
+                </wp:wrapTight>
+                <wp:docPr id="18" name="Text Box 8"/>
+                <wp:cNvGraphicFramePr>
+                  <a:graphicFrameLocks xmlns:a="http://schemas.openxmlformats.org/drawingml/2006/main"/>
+                </wp:cNvGraphicFramePr>
+                <a:graphic xmlns:a="http://schemas.openxmlformats.org/drawingml/2006/main">
+                  <a:graphicData uri="http://schemas.microsoft.com/office/word/2010/wordprocessingShape">
+                    <wps:wsp>
+                      <wps:cNvSpPr txBox="1">
+                        <a:spLocks noChangeArrowheads="1"/>
+                      </wps:cNvSpPr>
+                      <wps:spPr bwMode="auto">
+                        <a:xfrm>
+                          <a:off x="0" y="0"/>
+                          <a:ext cx="3174365" cy="1186180"/>
+                        </a:xfrm>
+                        <a:prstGeom prst="rect">
+                          <a:avLst/>
+                        </a:prstGeom>
+                        <a:solidFill>
+                          <a:srgbClr val="FFFFFF"/>
+                        </a:solidFill>
+                        <a:ln w="9525">
+                          <a:noFill/>
+                          <a:miter lim="800000"/>
+                          <a:headEnd/>
+                          <a:tailEnd/>
+                        </a:ln>
+                      </wps:spPr>
+                      <wps:txbx>
+                        <w:txbxContent>
+                          <w:p>
+                            <w:pPr>
+                              <w:jc w:val="left"/>
+                              <w:rPr>
+                                <w:rFonts w:ascii="Courier New" w:hAnsi="Courier New" w:cs="Courier New"/>
+                                <w:sz w:val="16"/>
+                                <w:szCs w:val="16"/>
+                              </w:rPr>
+                            </w:pPr>
+                            <w:r>
+                              <w:rPr>
+                                <w:rFonts w:ascii="Courier New" w:hAnsi="Courier New" w:cs="Courier New"/>
+                                <w:sz w:val="16"/>
+                                <w:szCs w:val="16"/>
+                              </w:rPr>
+                              <w:t xml:space="preserve">const string path = </w:t>
+                            </w:r>
+                            <w:r>
+                              <w:rPr>
+                                <w:rFonts w:ascii="Courier New" w:hAnsi="Courier New" w:cs="Courier New"/>
+                                <w:sz w:val="16"/>
+                                <w:szCs w:val="16"/>
+                              </w:rPr>
+                              <w:t>“/path/to/testFile.dat”</w:t>
+                            </w:r>
+                            <w:r>
+                              <w:rPr>
+                                <w:rFonts w:ascii="Courier New" w:hAnsi="Courier New" w:cs="Courier New"/>
+                                <w:sz w:val="16"/>
+                                <w:szCs w:val="16"/>
+                              </w:rPr>
+                              <w:t>;</w:t>
+                            </w:r>
+                          </w:p>
+                          <w:p>
+                            <w:pPr>
+                              <w:jc w:val="left"/>
+                              <w:rPr>
+                                <w:rFonts w:ascii="Courier New" w:hAnsi="Courier New" w:cs="Courier New"/>
+                                <w:sz w:val="16"/>
+                                <w:szCs w:val="16"/>
+                              </w:rPr>
+                            </w:pPr>
+                            <w:r>
+                              <w:rPr>
+                                <w:rFonts w:ascii="Courier New" w:hAnsi="Courier New" w:cs="Courier New"/>
+                                <w:sz w:val="16"/>
+                                <w:szCs w:val="16"/>
+                              </w:rPr>
+                              <w:t>const OpenFlags::Flags flags = OpenFlags::Read;</w:t>
+                            </w:r>
+                          </w:p>
+                          <w:p>
+                            <w:pPr>
+                              <w:jc w:val="left"/>
+                              <w:rPr>
+                                <w:rFonts w:ascii="Courier New" w:hAnsi="Courier New" w:cs="Courier New"/>
+                                <w:sz w:val="16"/>
+                                <w:szCs w:val="16"/>
+                              </w:rPr>
+                            </w:pPr>
+                            <w:r>
+                              <w:rPr>
+                                <w:rFonts w:ascii="Courier New" w:hAnsi="Courier New" w:cs="Courier New"/>
+                                <w:sz w:val="16"/>
+                                <w:szCs w:val="16"/>
+                              </w:rPr>
+                              <w:t>const Access::Mode mode = Access::None;</w:t>
+                            </w:r>
+                          </w:p>
+                          <w:p>
+                            <w:pPr>
+                              <w:jc w:val="left"/>
+                              <w:rPr>
+                                <w:rFonts w:ascii="Courier New" w:hAnsi="Courier New" w:cs="Courier New"/>
+                                <w:sz w:val="16"/>
+                                <w:szCs w:val="16"/>
+                              </w:rPr>
+                            </w:pPr>
+                          </w:p>
+                          <w:p>
+                            <w:pPr>
+                              <w:jc w:val="left"/>
+                              <w:rPr>
+                                <w:rFonts w:ascii="Courier New" w:hAnsi="Courier New" w:cs="Courier New"/>
+                                <w:sz w:val="16"/>
+                                <w:szCs w:val="16"/>
+                              </w:rPr>
+                            </w:pPr>
+                            <w:r>
+                              <w:rPr>
+                                <w:rFonts w:ascii="Courier New" w:hAnsi="Courier New" w:cs="Courier New"/>
+                                <w:sz w:val="16"/>
+                                <w:szCs w:val="16"/>
+                              </w:rPr>
+                              <w:t>auto openHandler = new CustomOpenHandler();</w:t>
+                            </w:r>
+                          </w:p>
+                          <w:p>
+                            <w:pPr>
+                              <w:jc w:val="left"/>
+                              <w:rPr>
+                                <w:rFonts w:ascii="Courier New" w:hAnsi="Courier New" w:cs="Courier New"/>
+                                <w:sz w:val="16"/>
+                                <w:szCs w:val="16"/>
+                              </w:rPr>
+                            </w:pPr>
+                            <w:r>
+                              <w:rPr>
+                                <w:rFonts w:ascii="Courier New" w:hAnsi="Courier New" w:cs="Courier New"/>
+                                <w:sz w:val="16"/>
+                                <w:szCs w:val="16"/>
+                              </w:rPr>
+                              <w:t xml:space="preserve">File </w:t>
+                            </w:r>
+                            <w:r>
+                              <w:rPr>
+                                <w:rFonts w:ascii="Cambria Math" w:hAnsi="Cambria Math" w:cs="Cambria Math"/>
+                                <w:sz w:val="16"/>
+                                <w:szCs w:val="16"/>
+                              </w:rPr>
+                              <w:t>∗</w:t>
+                            </w:r>
+                            <w:r>
+                              <w:rPr>
+                                <w:rFonts w:ascii="Courier New" w:hAnsi="Courier New" w:cs="Courier New"/>
+                                <w:sz w:val="16"/>
+                                <w:szCs w:val="16"/>
+                              </w:rPr>
+                              <w:t>file = new File();</w:t>
+                            </w:r>
+                          </w:p>
+                          <w:p>
+                            <w:pPr>
+                              <w:jc w:val="left"/>
+                              <w:rPr>
+                                <w:rFonts w:ascii="Courier New" w:hAnsi="Courier New" w:cs="Courier New"/>
+                                <w:sz w:val="16"/>
+                                <w:szCs w:val="16"/>
+                              </w:rPr>
+                            </w:pPr>
+                          </w:p>
+                          <w:p>
+                            <w:pPr>
+                              <w:jc w:val="left"/>
+                              <w:rPr>
+                                <w:rFonts w:ascii="Courier New" w:hAnsi="Courier New" w:cs="Courier New"/>
+                                <w:sz w:val="16"/>
+                                <w:szCs w:val="16"/>
+                              </w:rPr>
+                            </w:pPr>
+                            <w:r>
+                              <w:rPr>
+                                <w:rFonts w:ascii="Courier New" w:hAnsi="Courier New" w:cs="Courier New"/>
+                                <w:sz w:val="16"/>
+                                <w:szCs w:val="16"/>
+                              </w:rPr>
+                              <w:t xml:space="preserve">file−&gt;Open(path, flags, mode, openHandler); </w:t>
+                            </w:r>
+                          </w:p>
+                          <w:p>
+                            <w:pPr>
+                              <w:jc w:val="left"/>
+                            </w:pPr>
+                            <w:r>
+                              <w:rPr>
+                                <w:rFonts w:ascii="Courier New" w:hAnsi="Courier New" w:cs="Courier New"/>
+                                <w:sz w:val="16"/>
+                                <w:szCs w:val="16"/>
+                              </w:rPr>
+                              <w:t>// Further execution in handler: Read−&gt;Close</w:t>
+                            </w:r>
+                          </w:p>
+                          <w:p>
+                            <w:pPr>
+                              <w:jc w:val="left"/>
+                              <w:rPr>
+                                <w:rFonts w:ascii="Courier New" w:hAnsi="Courier New" w:cs="Courier New"/>
+                                <w:sz w:val="16"/>
+                                <w:szCs w:val="16"/>
+                              </w:rPr>
+                            </w:pPr>
+                          </w:p>
+                        </w:txbxContent>
+                      </wps:txbx>
+                      <wps:bodyPr rot="0" vert="horz" wrap="square" lIns="91440" tIns="45720" rIns="91440" bIns="45720" anchor="t" anchorCtr="0" upright="1">
+                        <a:noAutofit/>
+                      </wps:bodyPr>
+                    </wps:wsp>
+                  </a:graphicData>
+                </a:graphic>
+                <wp14:sizeRelH relativeFrom="page">
+                  <wp14:pctWidth>0</wp14:pctWidth>
+                </wp14:sizeRelH>
+                <wp14:sizeRelV relativeFrom="page">
+                  <wp14:pctHeight>0</wp14:pctHeight>
+                </wp14:sizeRelV>
+              </wp:anchor>
+            </w:drawing>
+          </mc:Choice>
+          <mc:Fallback>
+            <w:pict>
+              <v:shape w14:anchorId="3DBAACC5" id="_x0000_s1039" type="#_x0000_t202" style="position:absolute;left:0;text-align:left;margin-left:.05pt;margin-top:16.7pt;width:249.95pt;height:93.4pt;z-index:-251631616;visibility:visible;mso-wrap-style:square;mso-width-percent:0;mso-height-percent:0;mso-wrap-distance-left:9pt;mso-wrap-distance-top:0;mso-wrap-distance-right:9pt;mso-wrap-distance-bottom:0;mso-position-horizontal:absolute;mso-position-horizontal-relative:margin;mso-position-vertical:absolute;mso-position-vertical-relative:text;mso-width-percent:0;mso-height-percent:0;mso-width-relative:page;mso-height-relative:page;v-text-anchor:top" o:gfxdata="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" stroked="f">
+                <v:textbox>
+                  <w:txbxContent>
+                    <w:p>
+                      <w:pPr>
+                        <w:jc w:val="left"/>
+                        <w:rPr>
+                          <w:rFonts w:ascii="Courier New" w:hAnsi="Courier New" w:cs="Courier New"/>
+                          <w:sz w:val="16"/>
+                          <w:szCs w:val="16"/>
+                        </w:rPr>
+                      </w:pPr>
+                      <w:r>
+                        <w:rPr>
+                          <w:rFonts w:ascii="Courier New" w:hAnsi="Courier New" w:cs="Courier New"/>
+                          <w:sz w:val="16"/>
+                          <w:szCs w:val="16"/>
+                        </w:rPr>
+                        <w:t xml:space="preserve">const string path = </w:t>
+                      </w:r>
+                      <w:r>
+                        <w:rPr>
+                          <w:rFonts w:ascii="Courier New" w:hAnsi="Courier New" w:cs="Courier New"/>
+                          <w:sz w:val="16"/>
+                          <w:szCs w:val="16"/>
+                        </w:rPr>
+                        <w:t>“/path/to/testFile.dat”</w:t>
+                      </w:r>
+                      <w:r>
+                        <w:rPr>
+                          <w:rFonts w:ascii="Courier New" w:hAnsi="Courier New" w:cs="Courier New"/>
+                          <w:sz w:val="16"/>
+                          <w:szCs w:val="16"/>
+                        </w:rPr>
+                        <w:t>;</w:t>
+                      </w:r>
+                    </w:p>
+                    <w:p>
+                      <w:pPr>
+                        <w:jc w:val="left"/>
+                        <w:rPr>
+                          <w:rFonts w:ascii="Courier New" w:hAnsi="Courier New" w:cs="Courier New"/>
+                          <w:sz w:val="16"/>
+                          <w:szCs w:val="16"/>
+                        </w:rPr>
+                      </w:pPr>
+                      <w:r>
+                        <w:rPr>
+                          <w:rFonts w:ascii="Courier New" w:hAnsi="Courier New" w:cs="Courier New"/>
+                          <w:sz w:val="16"/>
+                          <w:szCs w:val="16"/>
+                        </w:rPr>
+                        <w:t>const OpenFlags::Flags flags = OpenFlags::Read;</w:t>
+                      </w:r>
+                    </w:p>
+                    <w:p>
+                      <w:pPr>
+                        <w:jc w:val="left"/>
+                        <w:rPr>
+                          <w:rFonts w:ascii="Courier New" w:hAnsi="Courier New" w:cs="Courier New"/>
+                          <w:sz w:val="16"/>
+                          <w:szCs w:val="16"/>
+                        </w:rPr>
+                      </w:pPr>
+                      <w:r>
+                        <w:rPr>
+                          <w:rFonts w:ascii="Courier New" w:hAnsi="Courier New" w:cs="Courier New"/>
+                          <w:sz w:val="16"/>
+                          <w:szCs w:val="16"/>
+                        </w:rPr>
+                        <w:t>const Access::Mode mode = Access::None;</w:t>
+                      </w:r>
+                    </w:p>
+                    <w:p>
+                      <w:pPr>
+                        <w:jc w:val="left"/>
+                        <w:rPr>
+                          <w:rFonts w:ascii="Courier New" w:hAnsi="Courier New" w:cs="Courier New"/>
+                          <w:sz w:val="16"/>
+                          <w:szCs w:val="16"/>
+                        </w:rPr>
+                      </w:pPr>
+                    </w:p>
+                    <w:p>
+                      <w:pPr>
+                        <w:jc w:val="left"/>
+                        <w:rPr>
+                          <w:rFonts w:ascii="Courier New" w:hAnsi="Courier New" w:cs="Courier New"/>
+                          <w:sz w:val="16"/>
+                          <w:szCs w:val="16"/>
+                        </w:rPr>
+                      </w:pPr>
+                      <w:r>
+                        <w:rPr>
+                          <w:rFonts w:ascii="Courier New" w:hAnsi="Courier New" w:cs="Courier New"/>
+                          <w:sz w:val="16"/>
+                          <w:szCs w:val="16"/>
+                        </w:rPr>
+                        <w:t>auto openHandler = new CustomOpenHandler();</w:t>
+                      </w:r>
+                    </w:p>
+                    <w:p>
+                      <w:pPr>
+                        <w:jc w:val="left"/>
+                        <w:rPr>
+                          <w:rFonts w:ascii="Courier New" w:hAnsi="Courier New" w:cs="Courier New"/>
+                          <w:sz w:val="16"/>
+                          <w:szCs w:val="16"/>
+                        </w:rPr>
+                      </w:pPr>
+                      <w:r>
+                        <w:rPr>
+                          <w:rFonts w:ascii="Courier New" w:hAnsi="Courier New" w:cs="Courier New"/>
+                          <w:sz w:val="16"/>
+                          <w:szCs w:val="16"/>
+                        </w:rPr>
+                        <w:t xml:space="preserve">File </w:t>
+                      </w:r>
+                      <w:r>
+                        <w:rPr>
+                          <w:rFonts w:ascii="Cambria Math" w:hAnsi="Cambria Math" w:cs="Cambria Math"/>
+                          <w:sz w:val="16"/>
+                          <w:szCs w:val="16"/>
+                        </w:rPr>
+                        <w:t>∗</w:t>
+                      </w:r>
+                      <w:r>
+                        <w:rPr>
+                          <w:rFonts w:ascii="Courier New" w:hAnsi="Courier New" w:cs="Courier New"/>
+                          <w:sz w:val="16"/>
+                          <w:szCs w:val="16"/>
+                        </w:rPr>
+                        <w:t>file = new File();</w:t>
+                      </w:r>
+                    </w:p>
+                    <w:p>
+                      <w:pPr>
+                        <w:jc w:val="left"/>
+                        <w:rPr>
+                          <w:rFonts w:ascii="Courier New" w:hAnsi="Courier New" w:cs="Courier New"/>
+                          <w:sz w:val="16"/>
+                          <w:szCs w:val="16"/>
+                        </w:rPr>
+                      </w:pPr>
+                    </w:p>
+                    <w:p>
+                      <w:pPr>
+                        <w:jc w:val="left"/>
+                        <w:rPr>
+                          <w:rFonts w:ascii="Courier New" w:hAnsi="Courier New" w:cs="Courier New"/>
+                          <w:sz w:val="16"/>
+                          <w:szCs w:val="16"/>
+                        </w:rPr>
+                      </w:pPr>
+                      <w:r>
+                        <w:rPr>
+                          <w:rFonts w:ascii="Courier New" w:hAnsi="Courier New" w:cs="Courier New"/>
+                          <w:sz w:val="16"/>
+                          <w:szCs w:val="16"/>
+                        </w:rPr>
+                        <w:t xml:space="preserve">file−&gt;Open(path, flags, mode, openHandler); </w:t>
+                      </w:r>
+                    </w:p>
+                    <w:p>
+                      <w:pPr>
+                        <w:jc w:val="left"/>
+                      </w:pPr>
+                      <w:r>
+                        <w:rPr>
+                          <w:rFonts w:ascii="Courier New" w:hAnsi="Courier New" w:cs="Courier New"/>
+                          <w:sz w:val="16"/>
+                          <w:szCs w:val="16"/>
+                        </w:rPr>
+                        <w:t>// Further execution in handler: Read−&gt;Close</w:t>
+                      </w:r>
+                    </w:p>
+                    <w:p>
+                      <w:pPr>
+                        <w:jc w:val="left"/>
+                        <w:rPr>
+                          <w:rFonts w:ascii="Courier New" w:hAnsi="Courier New" w:cs="Courier New"/>
+                          <w:sz w:val="16"/>
+                          <w:szCs w:val="16"/>
+                        </w:rPr>
+                      </w:pPr>
+                    </w:p>
+                  </w:txbxContent>
+                </v:textbox>
+                <w10:wrap type="tight" anchorx="margin"/>
+              </v:shape>
+            </w:pict>
+          </mc:Fallback>
+        </mc:AlternateContent>
+      </w:r>
+    </w:p>
+    <w:p>
+      <w:pPr>
+        <w:pStyle w:val="BodyText"/>
+        <w:ind w:firstLine="0"/>
+        <w:rPr>
+          <w:lang w:val="en-US"/>
+        </w:rPr>
+      </w:pPr>
+    </w:p>
+    <w:p>
+      <w:pPr>
+        <w:pStyle w:val="BodyText"/>
+        <w:ind w:firstLine="0"/>
+        <w:rPr>
+          <w:lang w:val="en-US"/>
+        </w:rPr>
+      </w:pPr>
+      <w:r>
+        <w:rPr>
+          <w:lang w:val="en-US"/>
+        </w:rPr>
+        <w:tab/>
+        <w:t xml:space="preserve">Fortunately, </w:t>
+      </w:r>
+      <w:r>
+        <w:rPr>
+          <w:lang w:val="en-US"/>
+        </w:rPr>
+        <w:t>a newly introduced implementation within the XrdCl framework aims at simplifying an asynchronous operation pipeline: Client Declarative API</w:t>
+      </w:r>
+      <w:r>
+        <w:rPr>
+          <w:lang w:val="en-US"/>
+        </w:rPr>
+        <w:t xml:space="preserve">. This </w:t>
+      </w:r>
+      <w:r>
+        <w:rPr>
+          <w:lang w:val="en-US"/>
+        </w:rPr>
+        <w:t>new feature</w:t>
+      </w:r>
+      <w:r>
+        <w:rPr>
+          <w:lang w:val="en-US"/>
+        </w:rPr>
+        <w:t xml:space="preserve"> </w:t>
+      </w:r>
+      <w:r>
+        <w:rPr>
+          <w:lang w:val="en-US"/>
+        </w:rPr>
+        <w:t>will be discussed in the following section.</w:t>
+      </w:r>
     </w:p>
     <w:p>
       <w:pPr>
@@ -4471,13 +6404,7 @@
         <w:rPr>
           <w:noProof w:val="0"/>
         </w:rPr>
-        <w:t xml:space="preserve">The </w:t>
-      </w:r>
-      <w:r>
-        <w:rPr>
-          <w:noProof w:val="0"/>
-        </w:rPr>
-        <w:t>Client Declarative API</w:t>
+        <w:t>The Client Declarative API</w:t>
       </w:r>
     </w:p>
     <w:p>
@@ -4486,47 +6413,22 @@
         <w:jc w:val="both"/>
       </w:pPr>
       <w:r>
-        <w:t xml:space="preserve">This section describes XRootD client declarative API introduced in version 4.9.0. For the standard </w:t>
-      </w:r>
-      <w:proofErr w:type="gramStart"/>
-      <w:r>
-        <w:t>XrdCl::</w:t>
-      </w:r>
-      <w:proofErr w:type="gramEnd"/>
-      <w:r>
-        <w:t xml:space="preserve">File and XrdCl::FileSystem API please con- </w:t>
-      </w:r>
-      <w:proofErr w:type="spellStart"/>
-      <w:r>
-        <w:t>sult</w:t>
-      </w:r>
-      <w:proofErr w:type="spellEnd"/>
-      <w:r>
-        <w:t xml:space="preserve"> our </w:t>
-      </w:r>
-      <w:proofErr w:type="spellStart"/>
-      <w:r>
-        <w:t>Doxygen</w:t>
-      </w:r>
-      <w:proofErr w:type="spellEnd"/>
-      <w:r>
-        <w:t xml:space="preserve"> documentation. </w:t>
-      </w:r>
-      <w:proofErr w:type="gramStart"/>
-      <w:r>
-        <w:t>Similarly</w:t>
-      </w:r>
-      <w:proofErr w:type="gramEnd"/>
-      <w:r>
-        <w:t xml:space="preserve"> as the standard XrdCl API, the declarative API allows to issue File and FileSystem operations, however its sole focus is on facilitating the asynchronous programing model and chaining of op- </w:t>
-      </w:r>
-      <w:proofErr w:type="spellStart"/>
-      <w:r>
-        <w:t>erations</w:t>
-      </w:r>
-      <w:proofErr w:type="spellEnd"/>
-      <w:r>
-        <w:t>. Also, the new API has been designed to be more in line with modern C++ programming practices (see example below).</w:t>
+        <w:t>I</w:t>
+      </w:r>
+      <w:r>
+        <w:t>ntroduced in version 4.9.0</w:t>
+      </w:r>
+      <w:r>
+        <w:t xml:space="preserve"> of the Xrootd package</w:t>
+      </w:r>
+      <w:r>
+        <w:t xml:space="preserve"> </w:t>
+      </w:r>
+      <w:r>
+        <w:t>f</w:t>
+      </w:r>
+      <w:r>
+        <w:t>or the standard XrdCl::File and XrdCl::FileSystem API please con- sult our Doxygen documentation. Similarly as the standard XrdCl API, the declarative API allows to issue File and FileSystem operations, however its sole focus is on facilitating the asynchronous programing model and chaining of op- erations. Also, the new API has been designed to be more in line with modern C++ programming practices (see example below).</w:t>
       </w:r>
     </w:p>
     <w:p>
@@ -5036,49 +6938,7 @@
         <w:rPr>
           <w:noProof w:val="0"/>
         </w:rPr>
-        <w:t xml:space="preserve">Dorigo, A., Elmer, P., </w:t>
-      </w:r>
-      <w:proofErr w:type="spellStart"/>
-      <w:r>
-        <w:rPr>
-          <w:noProof w:val="0"/>
-        </w:rPr>
-        <w:t>Furano</w:t>
-      </w:r>
-      <w:proofErr w:type="spellEnd"/>
-      <w:r>
-        <w:rPr>
-          <w:noProof w:val="0"/>
-        </w:rPr>
-        <w:t xml:space="preserve">, F., &amp; </w:t>
-      </w:r>
-      <w:proofErr w:type="spellStart"/>
-      <w:r>
-        <w:rPr>
-          <w:noProof w:val="0"/>
-        </w:rPr>
-        <w:t>Hanushevsky</w:t>
-      </w:r>
-      <w:proofErr w:type="spellEnd"/>
-      <w:r>
-        <w:rPr>
-          <w:noProof w:val="0"/>
-        </w:rPr>
-        <w:t>, A. (2005, March). XROOTD/</w:t>
-      </w:r>
-      <w:proofErr w:type="spellStart"/>
-      <w:r>
-        <w:rPr>
-          <w:noProof w:val="0"/>
-        </w:rPr>
-        <w:t>TXNetFile</w:t>
-      </w:r>
-      <w:proofErr w:type="spellEnd"/>
-      <w:r>
-        <w:rPr>
-          <w:noProof w:val="0"/>
-        </w:rPr>
-        <w:t>: a highly scalable architecture for data access in the ROOT environment. In Proceedings of the 4th WSEAS International Conference on Telecommunications and Informatics (p. 46). World Scientific and Engineering Academy and Society (WSEAS).</w:t>
+        <w:t>Dorigo, A., Elmer, P., Furano, F., &amp; Hanushevsky, A. (2005, March). XROOTD/TXNetFile: a highly scalable architecture for data access in the ROOT environment. In Proceedings of the 4th WSEAS International Conference on Telecommunications and Informatics (p. 46). World Scientific and Engineering Academy and Society (WSEAS).</w:t>
       </w:r>
     </w:p>
     <w:p>
@@ -5089,75 +6949,11 @@
           <w:noProof w:val="0"/>
         </w:rPr>
       </w:pPr>
-      <w:proofErr w:type="spellStart"/>
       <w:r>
         <w:rPr>
           <w:noProof w:val="0"/>
         </w:rPr>
-        <w:t>Bauerdick</w:t>
-      </w:r>
-      <w:proofErr w:type="spellEnd"/>
-      <w:r>
-        <w:rPr>
-          <w:noProof w:val="0"/>
-        </w:rPr>
-        <w:t xml:space="preserve">, L., Benjamin, D., Bloom, K., </w:t>
-      </w:r>
-      <w:proofErr w:type="spellStart"/>
-      <w:r>
-        <w:rPr>
-          <w:noProof w:val="0"/>
-        </w:rPr>
-        <w:t>Bockelman</w:t>
-      </w:r>
-      <w:proofErr w:type="spellEnd"/>
-      <w:r>
-        <w:rPr>
-          <w:noProof w:val="0"/>
-        </w:rPr>
-        <w:t xml:space="preserve">, B., Bradley, D., </w:t>
-      </w:r>
-      <w:proofErr w:type="spellStart"/>
-      <w:r>
-        <w:rPr>
-          <w:noProof w:val="0"/>
-        </w:rPr>
-        <w:t>Dasu</w:t>
-      </w:r>
-      <w:proofErr w:type="spellEnd"/>
-      <w:r>
-        <w:rPr>
-          <w:noProof w:val="0"/>
-        </w:rPr>
-        <w:t xml:space="preserve">, S., ... &amp; </w:t>
-      </w:r>
-      <w:proofErr w:type="spellStart"/>
-      <w:r>
-        <w:rPr>
-          <w:noProof w:val="0"/>
-        </w:rPr>
-        <w:t>Lesny</w:t>
-      </w:r>
-      <w:proofErr w:type="spellEnd"/>
-      <w:r>
-        <w:rPr>
-          <w:noProof w:val="0"/>
-        </w:rPr>
-        <w:t xml:space="preserve">, D. (2012, December). Using </w:t>
-      </w:r>
-      <w:proofErr w:type="spellStart"/>
-      <w:r>
-        <w:rPr>
-          <w:noProof w:val="0"/>
-        </w:rPr>
-        <w:t>xrootd</w:t>
-      </w:r>
-      <w:proofErr w:type="spellEnd"/>
-      <w:r>
-        <w:rPr>
-          <w:noProof w:val="0"/>
-        </w:rPr>
-        <w:t xml:space="preserve"> to federate regional storage. In Journal of Physics: Conference Series (Vol. 396, No. 4, p. 042009). IOP Publishing.</w:t>
+        <w:t>Bauerdick, L., Benjamin, D., Bloom, K., Bockelman, B., Bradley, D., Dasu, S., ... &amp; Lesny, D. (2012, December). Using xrootd to federate regional storage. In Journal of Physics: Conference Series (Vol. 396, No. 4, p. 042009). IOP Publishing.</w:t>
       </w:r>
     </w:p>
     <w:p>
@@ -5185,77 +6981,8 @@
         <w:rPr>
           <w:noProof w:val="0"/>
         </w:rPr>
-        <w:t xml:space="preserve">Boeheim, C., </w:t>
-      </w:r>
-      <w:proofErr w:type="spellStart"/>
-      <w:r>
-        <w:rPr>
-          <w:noProof w:val="0"/>
-        </w:rPr>
-        <w:t>Hanushevsky</w:t>
-      </w:r>
-      <w:proofErr w:type="spellEnd"/>
-      <w:r>
-        <w:rPr>
-          <w:noProof w:val="0"/>
-        </w:rPr>
-        <w:t xml:space="preserve">, A., Leith, D., </w:t>
-      </w:r>
-      <w:proofErr w:type="spellStart"/>
-      <w:r>
-        <w:rPr>
-          <w:noProof w:val="0"/>
-        </w:rPr>
-        <w:t>Melen</w:t>
-      </w:r>
-      <w:proofErr w:type="spellEnd"/>
-      <w:r>
-        <w:rPr>
-          <w:noProof w:val="0"/>
-        </w:rPr>
-        <w:t xml:space="preserve">, R., Mount, R., Pulliam, T., &amp; Weeks, B. (2006). </w:t>
-      </w:r>
-      <w:proofErr w:type="spellStart"/>
-      <w:r>
-        <w:rPr>
-          <w:noProof w:val="0"/>
-        </w:rPr>
-        <w:t>Scalla</w:t>
-      </w:r>
-      <w:proofErr w:type="spellEnd"/>
-      <w:r>
-        <w:rPr>
-          <w:noProof w:val="0"/>
-        </w:rPr>
-        <w:t xml:space="preserve">: Scalable cluster architecture for low latency access using </w:t>
-      </w:r>
-      <w:proofErr w:type="spellStart"/>
-      <w:r>
-        <w:rPr>
-          <w:noProof w:val="0"/>
-        </w:rPr>
-        <w:t>xrootd</w:t>
-      </w:r>
-      <w:proofErr w:type="spellEnd"/>
-      <w:r>
-        <w:rPr>
-          <w:noProof w:val="0"/>
-        </w:rPr>
-        <w:t xml:space="preserve"> and </w:t>
-      </w:r>
-      <w:proofErr w:type="spellStart"/>
-      <w:r>
-        <w:rPr>
-          <w:noProof w:val="0"/>
-        </w:rPr>
-        <w:t>olbd</w:t>
-      </w:r>
-      <w:proofErr w:type="spellEnd"/>
-      <w:r>
-        <w:rPr>
-          <w:noProof w:val="0"/>
-        </w:rPr>
-        <w:t xml:space="preserve"> servers. Technical report, Stanford Linear Accelerator Center.</w:t>
+        <w:lastRenderedPageBreak/>
+        <w:t>Boeheim, C., Hanushevsky, A., Leith, D., Melen, R., Mount, R., Pulliam, T., &amp; Weeks, B. (2006). Scalla: Scalable cluster architecture for low latency access using xrootd and olbd servers. Technical report, Stanford Linear Accelerator Center.</w:t>
       </w:r>
     </w:p>
     <w:p>
@@ -5270,49 +6997,7 @@
         <w:rPr>
           <w:noProof w:val="0"/>
         </w:rPr>
-        <w:t xml:space="preserve">Fajardo, E., </w:t>
-      </w:r>
-      <w:proofErr w:type="spellStart"/>
-      <w:r>
-        <w:rPr>
-          <w:noProof w:val="0"/>
-        </w:rPr>
-        <w:t>Tadel</w:t>
-      </w:r>
-      <w:proofErr w:type="spellEnd"/>
-      <w:r>
-        <w:rPr>
-          <w:noProof w:val="0"/>
-        </w:rPr>
-        <w:t xml:space="preserve">, A., </w:t>
-      </w:r>
-      <w:proofErr w:type="spellStart"/>
-      <w:r>
-        <w:rPr>
-          <w:noProof w:val="0"/>
-        </w:rPr>
-        <w:t>Tadel</w:t>
-      </w:r>
-      <w:proofErr w:type="spellEnd"/>
-      <w:r>
-        <w:rPr>
-          <w:noProof w:val="0"/>
-        </w:rPr>
-        <w:t xml:space="preserve">, M., Steer, B., Martin, T., &amp; </w:t>
-      </w:r>
-      <w:proofErr w:type="spellStart"/>
-      <w:r>
-        <w:rPr>
-          <w:noProof w:val="0"/>
-        </w:rPr>
-        <w:t>Würthwein</w:t>
-      </w:r>
-      <w:proofErr w:type="spellEnd"/>
-      <w:r>
-        <w:rPr>
-          <w:noProof w:val="0"/>
-        </w:rPr>
-        <w:t>, F. (2018, September). A federated Xrootd cache. In Journal of Physics: Conference Series (Vol. 1085, No. 3, p. 032025). IOP Publishing.</w:t>
+        <w:t>Fajardo, E., Tadel, A., Tadel, M., Steer, B., Martin, T., &amp; Würthwein, F. (2018, September). A federated Xrootd cache. In Journal of Physics: Conference Series (Vol. 1085, No. 3, p. 032025). IOP Publishing.</w:t>
       </w:r>
     </w:p>
     <w:p>
@@ -5327,63 +7012,7 @@
         <w:rPr>
           <w:noProof w:val="0"/>
         </w:rPr>
-        <w:t xml:space="preserve">Gardner, R., Campana, S., </w:t>
-      </w:r>
-      <w:proofErr w:type="spellStart"/>
-      <w:r>
-        <w:rPr>
-          <w:noProof w:val="0"/>
-        </w:rPr>
-        <w:t>Duckeck</w:t>
-      </w:r>
-      <w:proofErr w:type="spellEnd"/>
-      <w:r>
-        <w:rPr>
-          <w:noProof w:val="0"/>
-        </w:rPr>
-        <w:t xml:space="preserve">, G., </w:t>
-      </w:r>
-      <w:proofErr w:type="spellStart"/>
-      <w:r>
-        <w:rPr>
-          <w:noProof w:val="0"/>
-        </w:rPr>
-        <w:t>Elmsheuser</w:t>
-      </w:r>
-      <w:proofErr w:type="spellEnd"/>
-      <w:r>
-        <w:rPr>
-          <w:noProof w:val="0"/>
-        </w:rPr>
-        <w:t xml:space="preserve">, J., </w:t>
-      </w:r>
-      <w:proofErr w:type="spellStart"/>
-      <w:r>
-        <w:rPr>
-          <w:noProof w:val="0"/>
-        </w:rPr>
-        <w:t>Hanushevsky</w:t>
-      </w:r>
-      <w:proofErr w:type="spellEnd"/>
-      <w:r>
-        <w:rPr>
-          <w:noProof w:val="0"/>
-        </w:rPr>
-        <w:t xml:space="preserve">, A., </w:t>
-      </w:r>
-      <w:proofErr w:type="spellStart"/>
-      <w:r>
-        <w:rPr>
-          <w:noProof w:val="0"/>
-        </w:rPr>
-        <w:t>Hönig</w:t>
-      </w:r>
-      <w:proofErr w:type="spellEnd"/>
-      <w:r>
-        <w:rPr>
-          <w:noProof w:val="0"/>
-        </w:rPr>
-        <w:t>, F. G., ... &amp; Yang, W. (2014, June). Data federation strategies for ATLAS using XRootD. In Journal of Physics: Conference Series (Vol. 513, No. 4, p. 042049).</w:t>
+        <w:t>Gardner, R., Campana, S., Duckeck, G., Elmsheuser, J., Hanushevsky, A., Hönig, F. G., ... &amp; Yang, W. (2014, June). Data federation strategies for ATLAS using XRootD. In Journal of Physics: Conference Series (Vol. 513, No. 4, p. 042049).</w:t>
       </w:r>
     </w:p>
     <w:p>
@@ -5433,21 +7062,7 @@
         <w:rPr>
           <w:noProof w:val="0"/>
         </w:rPr>
-        <w:t xml:space="preserve">De Witt, S., &amp; </w:t>
-      </w:r>
-      <w:proofErr w:type="spellStart"/>
-      <w:r>
-        <w:rPr>
-          <w:noProof w:val="0"/>
-        </w:rPr>
-        <w:t>Lahiff</w:t>
-      </w:r>
-      <w:proofErr w:type="spellEnd"/>
-      <w:r>
-        <w:rPr>
-          <w:noProof w:val="0"/>
-        </w:rPr>
-        <w:t xml:space="preserve">, A. (2014). Quantifying </w:t>
+        <w:t xml:space="preserve">De Witt, S., &amp; Lahiff, A. (2014). Quantifying </w:t>
       </w:r>
       <w:r>
         <w:rPr>
@@ -5609,21 +7224,7 @@
         <w:rPr>
           <w:noProof w:val="0"/>
         </w:rPr>
-        <w:t xml:space="preserve">Andrew </w:t>
-      </w:r>
-      <w:proofErr w:type="spellStart"/>
-      <w:r>
-        <w:rPr>
-          <w:noProof w:val="0"/>
-        </w:rPr>
-        <w:t>Hanushevsky</w:t>
-      </w:r>
-      <w:proofErr w:type="spellEnd"/>
-      <w:r>
-        <w:rPr>
-          <w:noProof w:val="0"/>
-        </w:rPr>
-        <w:t xml:space="preserve"> (2018, February 13) </w:t>
+        <w:t xml:space="preserve">Andrew Hanushevsky (2018, February 13) </w:t>
       </w:r>
       <w:r>
         <w:rPr>
@@ -8664,6 +10265,29 @@
       <w:contextualSpacing/>
     </w:pPr>
   </w:style>
+  <w:style w:type="paragraph" w:styleId="BalloonText">
+    <w:name w:val="Balloon Text"/>
+    <w:basedOn w:val="Normal"/>
+    <w:link w:val="BalloonTextChar"/>
+    <w:semiHidden/>
+    <w:unhideWhenUsed/>
+    <w:rsid w:val="00163481"/>
+    <w:rPr>
+      <w:sz w:val="18"/>
+      <w:szCs w:val="18"/>
+    </w:rPr>
+  </w:style>
+  <w:style w:type="character" w:customStyle="1" w:styleId="BalloonTextChar">
+    <w:name w:val="Balloon Text Char"/>
+    <w:basedOn w:val="DefaultParagraphFont"/>
+    <w:link w:val="BalloonText"/>
+    <w:semiHidden/>
+    <w:rsid w:val="00163481"/>
+    <w:rPr>
+      <w:sz w:val="18"/>
+      <w:szCs w:val="18"/>
+    </w:rPr>
+  </w:style>
 </w:styles>
 </file>
 

</xml_diff>

<commit_message>
finished the xrootd paper
</commit_message>
<xml_diff>
--- a/pyxrootd.docx
+++ b/pyxrootd.docx
@@ -2532,7 +2532,13 @@
         <w:jc w:val="both"/>
       </w:pPr>
       <w:r>
-        <w:t>The command line interface.</w:t>
+        <w:t>The command line interface</w:t>
+      </w:r>
+      <w:r>
+        <w:t xml:space="preserve"> [6]</w:t>
+      </w:r>
+      <w:r>
+        <w:t>.</w:t>
       </w:r>
     </w:p>
     <w:p>
@@ -2554,7 +2560,13 @@
         <w:t>facilitate the usage of the</w:t>
       </w:r>
       <w:r>
-        <w:t xml:space="preserve"> XRootD client, by writing Python instead of having to write C++.</w:t>
+        <w:t xml:space="preserve"> XRootD client, by writing Python instead of having to write C++</w:t>
+      </w:r>
+      <w:r>
+        <w:t xml:space="preserve"> [9]</w:t>
+      </w:r>
+      <w:r>
+        <w:t>.</w:t>
       </w:r>
     </w:p>
     <w:p>
@@ -7009,6 +7021,9 @@
         <w:jc w:val="both"/>
       </w:pPr>
       <w:r>
+        <w:rPr>
+          <w:noProof/>
+        </w:rPr>
         <mc:AlternateContent>
           <mc:Choice Requires="wps">
             <w:drawing>
@@ -7689,6 +7704,9 @@
         <w:jc w:val="both"/>
       </w:pPr>
       <w:r>
+        <w:rPr>
+          <w:noProof/>
+        </w:rPr>
         <mc:AlternateContent>
           <mc:Choice Requires="wps">
             <w:drawing>
@@ -7904,6 +7922,9 @@
         <w:jc w:val="both"/>
       </w:pPr>
       <w:r>
+        <w:rPr>
+          <w:noProof/>
+        </w:rPr>
         <mc:AlternateContent>
           <mc:Choice Requires="wps">
             <w:drawing>
@@ -9244,6 +9265,9 @@
         <w:jc w:val="both"/>
       </w:pPr>
       <w:r>
+        <w:rPr>
+          <w:noProof/>
+        </w:rPr>
         <mc:AlternateContent>
           <mc:Choice Requires="wps">
             <w:drawing>
@@ -10970,6 +10994,9 @@
         <w:t xml:space="preserve">What is important to note is that if an operation fails to complete execution, any subsequent operations within that pipeline will not be executed, but their handlers will be called </w:t>
       </w:r>
       <w:r>
+        <w:rPr>
+          <w:noProof/>
+        </w:rPr>
         <w:lastRenderedPageBreak/>
         <mc:AlternateContent>
           <mc:Choice Requires="wps">
@@ -11199,6 +11226,9 @@
         <w:t xml:space="preserve">(with an error status). Using the pipelining semantic makes </w:t>
       </w:r>
       <w:r>
+        <w:rPr>
+          <w:noProof/>
+        </w:rPr>
         <mc:AlternateContent>
           <mc:Choice Requires="wps">
             <w:drawing>
@@ -12310,6 +12340,9 @@
         </mc:AlternateContent>
       </w:r>
       <w:r>
+        <w:rPr>
+          <w:noProof/>
+        </w:rPr>
         <mc:AlternateContent>
           <mc:Choice Requires="wps">
             <w:drawing>
@@ -12521,40 +12554,310 @@
         <w:jc w:val="both"/>
       </w:pPr>
       <w:r>
-        <w:t>The file copying procedure is also provided within the command line interface, namely as the xrdcp command. According to the documentation [6] - the xrdcp utility copies one or more files from one location to another. The data source and destination may be a local or remote file or directory. Additionally, the data source may also reside on multiple servers.</w:t>
-      </w:r>
-    </w:p>
-    <w:p>
-      <w:pPr>
-        <w:ind w:firstLine="288"/>
-        <w:jc w:val="both"/>
-      </w:pPr>
-      <w:r>
-        <w:t>In the present work, the copy functionality of the Xrootd client is put to the test, by measuring the time it takes to copy files of different size from one location to another. The file will remain on the same disk space.</w:t>
-      </w:r>
-      <w:r>
-        <w:t xml:space="preserve"> Three text files with different size are selected for the testing phase, and the main interest is to see how is does the length of the copy process change with the increase in</w:t>
-      </w:r>
-      <w:r>
-        <w:t xml:space="preserve"> file</w:t>
-      </w:r>
-      <w:r>
-        <w:t xml:space="preserve"> size. </w:t>
-      </w:r>
-    </w:p>
-    <w:p>
-      <w:pPr>
-        <w:ind w:firstLine="288"/>
-        <w:jc w:val="both"/>
-      </w:pPr>
-      <w:r>
         <w:rPr>
           <w:noProof/>
         </w:rPr>
         <mc:AlternateContent>
           <mc:Choice Requires="wps">
             <w:drawing>
-              <wp:anchor distT="0" distB="0" distL="114300" distR="114300" simplePos="0" relativeHeight="251709440" behindDoc="1" locked="0" layoutInCell="1" allowOverlap="1" wp14:anchorId="24DA28BE" wp14:editId="56D10A95">
+              <wp:anchor distT="0" distB="0" distL="114300" distR="114300" simplePos="0" relativeHeight="251711488" behindDoc="1" locked="0" layoutInCell="1" allowOverlap="1" wp14:anchorId="436FC12A" wp14:editId="3ED7D73B">
+                <wp:simplePos x="0" y="0"/>
+                <wp:positionH relativeFrom="margin">
+                  <wp:posOffset>3303905</wp:posOffset>
+                </wp:positionH>
+                <wp:positionV relativeFrom="paragraph">
+                  <wp:posOffset>894080</wp:posOffset>
+                </wp:positionV>
+                <wp:extent cx="3072130" cy="4785360"/>
+                <wp:effectExtent l="0" t="0" r="1270" b="2540"/>
+                <wp:wrapTight wrapText="bothSides">
+                  <wp:wrapPolygon edited="0">
+                    <wp:start x="0" y="0"/>
+                    <wp:lineTo x="0" y="21554"/>
+                    <wp:lineTo x="21520" y="21554"/>
+                    <wp:lineTo x="21520" y="0"/>
+                    <wp:lineTo x="0" y="0"/>
+                  </wp:wrapPolygon>
+                </wp:wrapTight>
+                <wp:docPr id="27" name="Text Box 8"/>
+                <wp:cNvGraphicFramePr>
+                  <a:graphicFrameLocks xmlns:a="http://schemas.openxmlformats.org/drawingml/2006/main"/>
+                </wp:cNvGraphicFramePr>
+                <a:graphic xmlns:a="http://schemas.openxmlformats.org/drawingml/2006/main">
+                  <a:graphicData uri="http://schemas.microsoft.com/office/word/2010/wordprocessingShape">
+                    <wps:wsp>
+                      <wps:cNvSpPr txBox="1">
+                        <a:spLocks noChangeArrowheads="1"/>
+                      </wps:cNvSpPr>
+                      <wps:spPr bwMode="auto">
+                        <a:xfrm>
+                          <a:off x="0" y="0"/>
+                          <a:ext cx="3072130" cy="4785360"/>
+                        </a:xfrm>
+                        <a:prstGeom prst="rect">
+                          <a:avLst/>
+                        </a:prstGeom>
+                        <a:solidFill>
+                          <a:srgbClr val="FFFFFF"/>
+                        </a:solidFill>
+                        <a:ln w="9525">
+                          <a:noFill/>
+                          <a:miter lim="800000"/>
+                          <a:headEnd/>
+                          <a:tailEnd/>
+                        </a:ln>
+                      </wps:spPr>
+                      <wps:txbx>
+                        <w:txbxContent>
+                          <w:p>
+                            <w:pPr>
+                              <w:rPr>
+                                <w:rFonts w:eastAsia="Times New Roman"/>
+                                <w:lang w:eastAsia="en-GB"/>
+                              </w:rPr>
+                            </w:pPr>
+                            <w:r>
+                              <w:rPr>
+                                <w:rFonts w:eastAsia="Times New Roman"/>
+                                <w:noProof/>
+                                <w:lang w:eastAsia="en-GB"/>
+                              </w:rPr>
+                              <w:drawing>
+                                <wp:inline distT="0" distB="0" distL="0" distR="0" wp14:anchorId="253F42ED" wp14:editId="7E9FC61A">
+                                  <wp:extent cx="2813383" cy="4349578"/>
+                                  <wp:effectExtent l="0" t="0" r="6350" b="0"/>
+                                  <wp:docPr id="31" name="Picture 31"/>
+                                  <wp:cNvGraphicFramePr>
+                                    <a:graphicFrameLocks xmlns:a="http://schemas.openxmlformats.org/drawingml/2006/main" noChangeAspect="1"/>
+                                  </wp:cNvGraphicFramePr>
+                                  <a:graphic xmlns:a="http://schemas.openxmlformats.org/drawingml/2006/main">
+                                    <a:graphicData uri="http://schemas.openxmlformats.org/drawingml/2006/picture">
+                                      <pic:pic xmlns:pic="http://schemas.openxmlformats.org/drawingml/2006/picture">
+                                        <pic:nvPicPr>
+                                          <pic:cNvPr id="31" name="Picture 31"/>
+                                          <pic:cNvPicPr/>
+                                        </pic:nvPicPr>
+                                        <pic:blipFill>
+                                          <a:blip r:embed="rId16">
+                                            <a:extLst>
+                                              <a:ext uri="{28A0092B-C50C-407E-A947-70E740481C1C}">
+                                                <a14:useLocalDpi xmlns:a14="http://schemas.microsoft.com/office/drawing/2010/main" val="0"/>
+                                              </a:ext>
+                                            </a:extLst>
+                                          </a:blip>
+                                          <a:stretch>
+                                            <a:fillRect/>
+                                          </a:stretch>
+                                        </pic:blipFill>
+                                        <pic:spPr>
+                                          <a:xfrm>
+                                            <a:off x="0" y="0"/>
+                                            <a:ext cx="2885026" cy="4460341"/>
+                                          </a:xfrm>
+                                          <a:prstGeom prst="rect">
+                                            <a:avLst/>
+                                          </a:prstGeom>
+                                        </pic:spPr>
+                                      </pic:pic>
+                                    </a:graphicData>
+                                  </a:graphic>
+                                </wp:inline>
+                              </w:drawing>
+                            </w:r>
+                          </w:p>
+                          <w:p>
+                            <w:pPr>
+                              <w:rPr>
+                                <w:rFonts w:eastAsia="Times New Roman"/>
+                                <w:lang w:eastAsia="en-GB"/>
+                              </w:rPr>
+                            </w:pPr>
+                            <w:r>
+                              <w:rPr>
+                                <w:rFonts w:eastAsia="Times New Roman"/>
+                                <w:lang w:eastAsia="en-GB"/>
+                              </w:rPr>
+                              <w:t xml:space="preserve">Figure </w:t>
+                            </w:r>
+                            <w:r>
+                              <w:rPr>
+                                <w:rFonts w:eastAsia="Times New Roman"/>
+                                <w:lang w:eastAsia="en-GB"/>
+                              </w:rPr>
+                              <w:t>8</w:t>
+                            </w:r>
+                            <w:r>
+                              <w:rPr>
+                                <w:rFonts w:eastAsia="Times New Roman"/>
+                                <w:lang w:eastAsia="en-GB"/>
+                              </w:rPr>
+                              <w:t xml:space="preserve">: </w:t>
+                            </w:r>
+                            <w:r>
+                              <w:rPr>
+                                <w:rFonts w:eastAsia="Times New Roman"/>
+                                <w:lang w:eastAsia="en-GB"/>
+                              </w:rPr>
+                              <w:t>Asynchronous workflow in terms of response handlers.</w:t>
+                            </w:r>
+                          </w:p>
+                        </w:txbxContent>
+                      </wps:txbx>
+                      <wps:bodyPr rot="0" vert="horz" wrap="square" lIns="91440" tIns="45720" rIns="91440" bIns="45720" anchor="t" anchorCtr="0" upright="1">
+                        <a:noAutofit/>
+                      </wps:bodyPr>
+                    </wps:wsp>
+                  </a:graphicData>
+                </a:graphic>
+                <wp14:sizeRelH relativeFrom="page">
+                  <wp14:pctWidth>0</wp14:pctWidth>
+                </wp14:sizeRelH>
+                <wp14:sizeRelV relativeFrom="page">
+                  <wp14:pctHeight>0</wp14:pctHeight>
+                </wp14:sizeRelV>
+              </wp:anchor>
+            </w:drawing>
+          </mc:Choice>
+          <mc:Fallback>
+            <w:pict>
+              <v:shape w14:anchorId="436FC12A" id="_x0000_s1049" type="#_x0000_t202" style="position:absolute;left:0;text-align:left;margin-left:260.15pt;margin-top:70.4pt;width:241.9pt;height:376.8pt;z-index:-251604992;visibility:visible;mso-wrap-style:square;mso-width-percent:0;mso-height-percent:0;mso-wrap-distance-left:9pt;mso-wrap-distance-top:0;mso-wrap-distance-right:9pt;mso-wrap-distance-bottom:0;mso-position-horizontal:absolute;mso-position-horizontal-relative:margin;mso-position-vertical:absolute;mso-position-vertical-relative:text;mso-width-percent:0;mso-height-percent:0;mso-width-relative:page;mso-height-relative:page;v-text-anchor:top" o:gfxdata="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" stroked="f">
+                <v:textbox>
+                  <w:txbxContent>
+                    <w:p>
+                      <w:pPr>
+                        <w:rPr>
+                          <w:rFonts w:eastAsia="Times New Roman"/>
+                          <w:lang w:eastAsia="en-GB"/>
+                        </w:rPr>
+                      </w:pPr>
+                      <w:r>
+                        <w:rPr>
+                          <w:rFonts w:eastAsia="Times New Roman"/>
+                          <w:noProof/>
+                          <w:lang w:eastAsia="en-GB"/>
+                        </w:rPr>
+                        <w:drawing>
+                          <wp:inline distT="0" distB="0" distL="0" distR="0" wp14:anchorId="253F42ED" wp14:editId="7E9FC61A">
+                            <wp:extent cx="2813383" cy="4349578"/>
+                            <wp:effectExtent l="0" t="0" r="6350" b="0"/>
+                            <wp:docPr id="31" name="Picture 31"/>
+                            <wp:cNvGraphicFramePr>
+                              <a:graphicFrameLocks xmlns:a="http://schemas.openxmlformats.org/drawingml/2006/main" noChangeAspect="1"/>
+                            </wp:cNvGraphicFramePr>
+                            <a:graphic xmlns:a="http://schemas.openxmlformats.org/drawingml/2006/main">
+                              <a:graphicData uri="http://schemas.openxmlformats.org/drawingml/2006/picture">
+                                <pic:pic xmlns:pic="http://schemas.openxmlformats.org/drawingml/2006/picture">
+                                  <pic:nvPicPr>
+                                    <pic:cNvPr id="31" name="Picture 31"/>
+                                    <pic:cNvPicPr/>
+                                  </pic:nvPicPr>
+                                  <pic:blipFill>
+                                    <a:blip r:embed="rId16">
+                                      <a:extLst>
+                                        <a:ext uri="{28A0092B-C50C-407E-A947-70E740481C1C}">
+                                          <a14:useLocalDpi xmlns:a14="http://schemas.microsoft.com/office/drawing/2010/main" val="0"/>
+                                        </a:ext>
+                                      </a:extLst>
+                                    </a:blip>
+                                    <a:stretch>
+                                      <a:fillRect/>
+                                    </a:stretch>
+                                  </pic:blipFill>
+                                  <pic:spPr>
+                                    <a:xfrm>
+                                      <a:off x="0" y="0"/>
+                                      <a:ext cx="2885026" cy="4460341"/>
+                                    </a:xfrm>
+                                    <a:prstGeom prst="rect">
+                                      <a:avLst/>
+                                    </a:prstGeom>
+                                  </pic:spPr>
+                                </pic:pic>
+                              </a:graphicData>
+                            </a:graphic>
+                          </wp:inline>
+                        </w:drawing>
+                      </w:r>
+                    </w:p>
+                    <w:p>
+                      <w:pPr>
+                        <w:rPr>
+                          <w:rFonts w:eastAsia="Times New Roman"/>
+                          <w:lang w:eastAsia="en-GB"/>
+                        </w:rPr>
+                      </w:pPr>
+                      <w:r>
+                        <w:rPr>
+                          <w:rFonts w:eastAsia="Times New Roman"/>
+                          <w:lang w:eastAsia="en-GB"/>
+                        </w:rPr>
+                        <w:t xml:space="preserve">Figure </w:t>
+                      </w:r>
+                      <w:r>
+                        <w:rPr>
+                          <w:rFonts w:eastAsia="Times New Roman"/>
+                          <w:lang w:eastAsia="en-GB"/>
+                        </w:rPr>
+                        <w:t>8</w:t>
+                      </w:r>
+                      <w:r>
+                        <w:rPr>
+                          <w:rFonts w:eastAsia="Times New Roman"/>
+                          <w:lang w:eastAsia="en-GB"/>
+                        </w:rPr>
+                        <w:t xml:space="preserve">: </w:t>
+                      </w:r>
+                      <w:r>
+                        <w:rPr>
+                          <w:rFonts w:eastAsia="Times New Roman"/>
+                          <w:lang w:eastAsia="en-GB"/>
+                        </w:rPr>
+                        <w:t>Asynchronous workflow in terms of response handlers.</w:t>
+                      </w:r>
+                    </w:p>
+                  </w:txbxContent>
+                </v:textbox>
+                <w10:wrap type="tight" anchorx="margin"/>
+              </v:shape>
+            </w:pict>
+          </mc:Fallback>
+        </mc:AlternateContent>
+      </w:r>
+      <w:r>
+        <w:t>The file copying procedure is also provided within the command line interface, namely as the xrdcp command. According to the documentation [6] - the xrdcp utility copies one or more files from one location to another. The data source and destination may be a local or remote file or directory. Additionally, the data source may also reside on multiple servers.</w:t>
+      </w:r>
+    </w:p>
+    <w:p>
+      <w:pPr>
+        <w:ind w:firstLine="288"/>
+        <w:jc w:val="both"/>
+      </w:pPr>
+      <w:r>
+        <w:t>In the present work, the copy functionality of the Xrootd client is put to the test, by measuring the time it takes to copy files of different size from one location to another. The file will remain on the same disk space.</w:t>
+      </w:r>
+      <w:r>
+        <w:t xml:space="preserve"> Three text files with different size are selected for the testing phase, and the main interest is to see how is does the length of the copy process change with the increase in</w:t>
+      </w:r>
+      <w:r>
+        <w:t xml:space="preserve"> file</w:t>
+      </w:r>
+      <w:r>
+        <w:t xml:space="preserve"> size. </w:t>
+      </w:r>
+    </w:p>
+    <w:p>
+      <w:pPr>
+        <w:ind w:firstLine="288"/>
+        <w:jc w:val="both"/>
+      </w:pPr>
+      <w:r>
+        <w:rPr>
+          <w:noProof/>
+        </w:rPr>
+        <mc:AlternateContent>
+          <mc:Choice Requires="wps">
+            <w:drawing>
+              <wp:anchor distT="0" distB="0" distL="114300" distR="114300" simplePos="0" relativeHeight="251709440" behindDoc="1" locked="0" layoutInCell="1" allowOverlap="1" wp14:anchorId="24DA28BE" wp14:editId="5ABE5B4A">
                 <wp:simplePos x="0" y="0"/>
                 <wp:positionH relativeFrom="column">
                   <wp:posOffset>-57150</wp:posOffset>
@@ -12700,7 +13003,7 @@
           </mc:Choice>
           <mc:Fallback>
             <w:pict>
-              <v:shape w14:anchorId="24DA28BE" id="Text Box 37" o:spid="_x0000_s1049" type="#_x0000_t202" style="position:absolute;left:0;text-align:left;margin-left:-4.5pt;margin-top:131.6pt;width:246.45pt;height:22.05pt;z-index:-251607040;visibility:visible;mso-wrap-style:square;mso-height-percent:0;mso-wrap-distance-left:9pt;mso-wrap-distance-top:0;mso-wrap-distance-right:9pt;mso-wrap-distance-bottom:0;mso-position-horizontal:absolute;mso-position-horizontal-relative:text;mso-position-vertical:absolute;mso-position-vertical-relative:text;mso-height-percent:0;mso-height-relative:margin;v-text-anchor:top" o:gfxdata="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" stroked="f">
+              <v:shape w14:anchorId="24DA28BE" id="Text Box 37" o:spid="_x0000_s1050" type="#_x0000_t202" style="position:absolute;left:0;text-align:left;margin-left:-4.5pt;margin-top:131.6pt;width:246.45pt;height:22.05pt;z-index:-251607040;visibility:visible;mso-wrap-style:square;mso-height-percent:0;mso-wrap-distance-left:9pt;mso-wrap-distance-top:0;mso-wrap-distance-right:9pt;mso-wrap-distance-bottom:0;mso-position-horizontal:absolute;mso-position-horizontal-relative:text;mso-position-vertical:absolute;mso-position-vertical-relative:text;mso-height-percent:0;mso-height-relative:margin;v-text-anchor:top" o:gfxdata="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" stroked="f">
                 <v:textbox inset="0,0,0,0">
                   <w:txbxContent>
                     <w:p>
@@ -12797,6 +13100,9 @@
         </mc:AlternateContent>
       </w:r>
       <w:r>
+        <w:rPr>
+          <w:noProof/>
+        </w:rPr>
         <mc:AlternateContent>
           <mc:Choice Requires="wps">
             <w:drawing>
@@ -13191,7 +13497,7 @@
           </mc:Choice>
           <mc:Fallback>
             <w:pict>
-              <v:shape w14:anchorId="2781412C" id="_x0000_s1050" type="#_x0000_t202" style="position:absolute;left:0;text-align:left;margin-left:-4.5pt;margin-top:61.9pt;width:246.45pt;height:69.75pt;z-index:-251611136;visibility:visible;mso-wrap-style:square;mso-width-percent:0;mso-height-percent:0;mso-wrap-distance-left:9pt;mso-wrap-distance-top:0;mso-wrap-distance-right:9pt;mso-wrap-distance-bottom:0;mso-position-horizontal:absolute;mso-position-horizontal-relative:margin;mso-position-vertical:absolute;mso-position-vertical-relative:text;mso-width-percent:0;mso-height-percent:0;mso-width-relative:page;mso-height-relative:page;v-text-anchor:top" o:gfxdata="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" stroked="f">
+              <v:shape w14:anchorId="2781412C" id="_x0000_s1051" type="#_x0000_t202" style="position:absolute;left:0;text-align:left;margin-left:-4.5pt;margin-top:61.9pt;width:246.45pt;height:69.75pt;z-index:-251611136;visibility:visible;mso-wrap-style:square;mso-width-percent:0;mso-height-percent:0;mso-wrap-distance-left:9pt;mso-wrap-distance-top:0;mso-wrap-distance-right:9pt;mso-wrap-distance-bottom:0;mso-position-horizontal:absolute;mso-position-horizontal-relative:margin;mso-position-vertical:absolute;mso-position-vertical-relative:text;mso-width-percent:0;mso-height-percent:0;mso-width-relative:page;mso-height-relative:page;v-text-anchor:top" o:gfxdata="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" stroked="f">
                 <v:textbox>
                   <w:txbxContent>
                     <w:tbl>
@@ -13571,778 +13877,6 @@
       <w:pPr>
         <w:ind w:firstLine="288"/>
         <w:jc w:val="both"/>
-      </w:pPr>
-      <w:r>
-        <w:t xml:space="preserve">In the present work, a detailed overview of the Xrootd framework was given, together with its major importance within the </w:t>
-      </w:r>
-      <w:r>
-        <w:t>WLCG group and the High Energy Physics community. A short description of the architecture for both the server side as well as the client side was discussed. The asynchronous behavior of the XrdCl API which is written in C++ has been reviewed, with the latest features and release.</w:t>
-      </w:r>
-      <w:r>
-        <w:t xml:space="preserve"> Attention was focused on the File and FileSystem objects within the Xrootd client. The asynchronous API’s</w:t>
-      </w:r>
-      <w:r>
-        <w:t xml:space="preserve"> importance in terms of usage has been mentioned and also the drawbacks in terms of code complexity. </w:t>
-      </w:r>
-      <w:r>
-        <w:t>The f</w:t>
-      </w:r>
-      <w:r>
-        <w:t>ollowing topic was devoted to the Declarative API, which is built on top of the existing XrdCl asynchronous API and its main feature is the ease of use from a code-logistic standpoint. Finally, the command line interface was put to the test, with the file-copy process called xrdcp.</w:t>
-      </w:r>
-    </w:p>
-    <w:p>
-      <w:pPr>
-        <w:pStyle w:val="Heading5"/>
-        <w:rPr>
-          <w:noProof w:val="0"/>
-        </w:rPr>
-      </w:pPr>
-      <w:r>
-        <w:rPr>
-          <w:noProof w:val="0"/>
-        </w:rPr>
-        <w:t>Acknowledgmen</w:t>
-      </w:r>
-      <w:r>
-        <w:rPr>
-          <w:noProof w:val="0"/>
-        </w:rPr>
-        <w:t>ts</w:t>
-      </w:r>
-    </w:p>
-    <w:p>
-      <w:pPr>
-        <w:pStyle w:val="BodyText"/>
-        <w:rPr>
-          <w:lang w:val="en-US"/>
-        </w:rPr>
-      </w:pPr>
-      <w:r>
-        <w:rPr>
-          <w:lang w:val="en-US"/>
-        </w:rPr>
-        <w:t xml:space="preserve">The first author is very grateful to the entire IT department from CERN, especially </w:t>
-      </w:r>
-      <w:r>
-        <w:t>Michał</w:t>
-      </w:r>
-      <w:r>
-        <w:rPr>
-          <w:lang w:val="en-US"/>
-        </w:rPr>
-        <w:t>, who had the time and patience for providing help whenever required and many clarifications throughout the collaboration. Special thanks also go</w:t>
-      </w:r>
-      <w:r>
-        <w:rPr>
-          <w:lang w:val="en-US"/>
-        </w:rPr>
-        <w:t xml:space="preserve"> </w:t>
-      </w:r>
-      <w:r>
-        <w:rPr>
-          <w:lang w:val="en-US"/>
-        </w:rPr>
-        <w:t>to the Department of Computation Physics</w:t>
-      </w:r>
-      <w:r>
-        <w:rPr>
-          <w:lang w:val="en-US"/>
-        </w:rPr>
-        <w:t xml:space="preserve"> from Magurele (i.e. </w:t>
-      </w:r>
-      <w:proofErr w:type="spellStart"/>
-      <w:r>
-        <w:rPr>
-          <w:lang w:val="en-US"/>
-        </w:rPr>
-        <w:t>Mihnea</w:t>
-      </w:r>
-      <w:proofErr w:type="spellEnd"/>
-      <w:r>
-        <w:rPr>
-          <w:lang w:val="en-US"/>
-        </w:rPr>
-        <w:t xml:space="preserve"> </w:t>
-      </w:r>
-      <w:proofErr w:type="spellStart"/>
-      <w:r>
-        <w:rPr>
-          <w:lang w:val="en-US"/>
-        </w:rPr>
-        <w:t>Dulea</w:t>
-      </w:r>
-      <w:proofErr w:type="spellEnd"/>
-      <w:r>
-        <w:rPr>
-          <w:lang w:val="en-US"/>
-        </w:rPr>
-        <w:t xml:space="preserve"> – head of department, and </w:t>
-      </w:r>
-      <w:proofErr w:type="spellStart"/>
-      <w:r>
-        <w:rPr>
-          <w:lang w:val="en-US"/>
-        </w:rPr>
-        <w:t>Ionut</w:t>
-      </w:r>
-      <w:proofErr w:type="spellEnd"/>
-      <w:r>
-        <w:rPr>
-          <w:lang w:val="en-US"/>
-        </w:rPr>
-        <w:t xml:space="preserve"> </w:t>
-      </w:r>
-      <w:proofErr w:type="spellStart"/>
-      <w:r>
-        <w:rPr>
-          <w:lang w:val="en-US"/>
-        </w:rPr>
-        <w:t>Vasile</w:t>
-      </w:r>
-      <w:proofErr w:type="spellEnd"/>
-      <w:r>
-        <w:rPr>
-          <w:lang w:val="en-US"/>
-        </w:rPr>
-        <w:t xml:space="preserve"> who provided the computational resources that were required).</w:t>
-      </w:r>
-    </w:p>
-    <w:p>
-      <w:pPr>
-        <w:pStyle w:val="Heading5"/>
-        <w:rPr>
-          <w:noProof w:val="0"/>
-        </w:rPr>
-      </w:pPr>
-      <w:r>
-        <w:rPr>
-          <w:noProof w:val="0"/>
-        </w:rPr>
-        <w:t>Appendix</w:t>
-      </w:r>
-    </w:p>
-    <w:p>
-      <w:pPr>
-        <w:ind w:firstLine="288"/>
-        <w:jc w:val="both"/>
-      </w:pPr>
-      <w:r>
-        <w:t xml:space="preserve">The asynchronous workflow for a chain of operations was discussed in </w:t>
-      </w:r>
-      <w:r>
-        <w:t xml:space="preserve">Section III. The diagram below aims at giving a </w:t>
-      </w:r>
-      <w:r>
-        <w:t>schematic representation of the pipeline, including the concept of response handler.</w:t>
-      </w:r>
-    </w:p>
-    <w:p>
-      <w:pPr>
-        <w:pStyle w:val="Heading5"/>
-        <w:jc w:val="both"/>
-        <w:rPr>
-          <w:noProof w:val="0"/>
-        </w:rPr>
-      </w:pPr>
-    </w:p>
-    <w:p/>
-    <w:p/>
-    <w:p/>
-    <w:p/>
-    <w:p/>
-    <w:p/>
-    <w:p/>
-    <w:p/>
-    <w:p/>
-    <w:p/>
-    <w:p/>
-    <w:p/>
-    <w:p/>
-    <w:p/>
-    <w:p/>
-    <w:p/>
-    <w:p/>
-    <w:p/>
-    <w:p>
-      <w:pPr>
-        <w:jc w:val="both"/>
-      </w:pPr>
-    </w:p>
-    <w:p>
-      <w:pPr>
-        <w:pStyle w:val="Heading5"/>
-        <w:rPr>
-          <w:noProof w:val="0"/>
-        </w:rPr>
-      </w:pPr>
-      <w:r>
-        <w:rPr>
-          <w:noProof w:val="0"/>
-        </w:rPr>
-        <w:t>References</w:t>
-      </w:r>
-    </w:p>
-    <w:p>
-      <w:pPr>
-        <w:pStyle w:val="references"/>
-        <w:ind w:left="354" w:hanging="354"/>
-        <w:rPr>
-          <w:noProof w:val="0"/>
-        </w:rPr>
-      </w:pPr>
-      <w:r>
-        <w:rPr>
-          <w:noProof w:val="0"/>
-        </w:rPr>
-        <w:t xml:space="preserve">Dorigo, A., Elmer, P., </w:t>
-      </w:r>
-      <w:proofErr w:type="spellStart"/>
-      <w:r>
-        <w:rPr>
-          <w:noProof w:val="0"/>
-        </w:rPr>
-        <w:t>Furano</w:t>
-      </w:r>
-      <w:proofErr w:type="spellEnd"/>
-      <w:r>
-        <w:rPr>
-          <w:noProof w:val="0"/>
-        </w:rPr>
-        <w:t xml:space="preserve">, F., &amp; </w:t>
-      </w:r>
-      <w:proofErr w:type="spellStart"/>
-      <w:r>
-        <w:rPr>
-          <w:noProof w:val="0"/>
-        </w:rPr>
-        <w:t>Hanushevsky</w:t>
-      </w:r>
-      <w:proofErr w:type="spellEnd"/>
-      <w:r>
-        <w:rPr>
-          <w:noProof w:val="0"/>
-        </w:rPr>
-        <w:t>, A. (2005, March). XROOTD/</w:t>
-      </w:r>
-      <w:proofErr w:type="spellStart"/>
-      <w:r>
-        <w:rPr>
-          <w:noProof w:val="0"/>
-        </w:rPr>
-        <w:t>TXNetFile</w:t>
-      </w:r>
-      <w:proofErr w:type="spellEnd"/>
-      <w:r>
-        <w:rPr>
-          <w:noProof w:val="0"/>
-        </w:rPr>
-        <w:t>: a highly scalable architecture for data access in the ROOT environment. In Proceedings of the 4th WSEAS International Conference on Telecommunications and Informatics (p. 46). World Scientific and Engineering Academy and Society (WSEAS).</w:t>
-      </w:r>
-    </w:p>
-    <w:p>
-      <w:pPr>
-        <w:pStyle w:val="references"/>
-        <w:ind w:left="354" w:hanging="354"/>
-        <w:rPr>
-          <w:noProof w:val="0"/>
-        </w:rPr>
-      </w:pPr>
-      <w:proofErr w:type="spellStart"/>
-      <w:r>
-        <w:rPr>
-          <w:noProof w:val="0"/>
-        </w:rPr>
-        <w:t>Bauerdick</w:t>
-      </w:r>
-      <w:proofErr w:type="spellEnd"/>
-      <w:r>
-        <w:rPr>
-          <w:noProof w:val="0"/>
-        </w:rPr>
-        <w:t xml:space="preserve">, L., Benjamin, D., Bloom, K., </w:t>
-      </w:r>
-      <w:proofErr w:type="spellStart"/>
-      <w:r>
-        <w:rPr>
-          <w:noProof w:val="0"/>
-        </w:rPr>
-        <w:t>Bockelman</w:t>
-      </w:r>
-      <w:proofErr w:type="spellEnd"/>
-      <w:r>
-        <w:rPr>
-          <w:noProof w:val="0"/>
-        </w:rPr>
-        <w:t xml:space="preserve">, B., Bradley, D., </w:t>
-      </w:r>
-      <w:proofErr w:type="spellStart"/>
-      <w:r>
-        <w:rPr>
-          <w:noProof w:val="0"/>
-        </w:rPr>
-        <w:t>Dasu</w:t>
-      </w:r>
-      <w:proofErr w:type="spellEnd"/>
-      <w:r>
-        <w:rPr>
-          <w:noProof w:val="0"/>
-        </w:rPr>
-        <w:t xml:space="preserve">, S., ... &amp; </w:t>
-      </w:r>
-      <w:proofErr w:type="spellStart"/>
-      <w:r>
-        <w:rPr>
-          <w:noProof w:val="0"/>
-        </w:rPr>
-        <w:t>Lesny</w:t>
-      </w:r>
-      <w:proofErr w:type="spellEnd"/>
-      <w:r>
-        <w:rPr>
-          <w:noProof w:val="0"/>
-        </w:rPr>
-        <w:t xml:space="preserve">, D. (2012, December). Using </w:t>
-      </w:r>
-      <w:proofErr w:type="spellStart"/>
-      <w:r>
-        <w:rPr>
-          <w:noProof w:val="0"/>
-        </w:rPr>
-        <w:t>xrootd</w:t>
-      </w:r>
-      <w:proofErr w:type="spellEnd"/>
-      <w:r>
-        <w:rPr>
-          <w:noProof w:val="0"/>
-        </w:rPr>
-        <w:t xml:space="preserve"> to federate regional storage. In Journal of Physics: Conference Series (Vol. 396, No. 4, p. 042009). IOP Publishing.</w:t>
-      </w:r>
-    </w:p>
-    <w:p>
-      <w:pPr>
-        <w:pStyle w:val="references"/>
-        <w:ind w:left="354" w:hanging="354"/>
-        <w:rPr>
-          <w:noProof w:val="0"/>
-        </w:rPr>
-      </w:pPr>
-      <w:r>
-        <w:rPr>
-          <w:noProof w:val="0"/>
-        </w:rPr>
-        <w:t xml:space="preserve">Boeheim, C., </w:t>
-      </w:r>
-      <w:proofErr w:type="spellStart"/>
-      <w:r>
-        <w:rPr>
-          <w:noProof w:val="0"/>
-        </w:rPr>
-        <w:t>Hanushevsky</w:t>
-      </w:r>
-      <w:proofErr w:type="spellEnd"/>
-      <w:r>
-        <w:rPr>
-          <w:noProof w:val="0"/>
-        </w:rPr>
-        <w:t xml:space="preserve">, A., Leith, D., </w:t>
-      </w:r>
-      <w:proofErr w:type="spellStart"/>
-      <w:r>
-        <w:rPr>
-          <w:noProof w:val="0"/>
-        </w:rPr>
-        <w:t>Melen</w:t>
-      </w:r>
-      <w:proofErr w:type="spellEnd"/>
-      <w:r>
-        <w:rPr>
-          <w:noProof w:val="0"/>
-        </w:rPr>
-        <w:t xml:space="preserve">, R., Mount, R., Pulliam, T., &amp; Weeks, B. (2006). </w:t>
-      </w:r>
-      <w:proofErr w:type="spellStart"/>
-      <w:r>
-        <w:rPr>
-          <w:noProof w:val="0"/>
-        </w:rPr>
-        <w:t>Scalla</w:t>
-      </w:r>
-      <w:proofErr w:type="spellEnd"/>
-      <w:r>
-        <w:rPr>
-          <w:noProof w:val="0"/>
-        </w:rPr>
-        <w:t xml:space="preserve">: Scalable cluster architecture for low latency access using </w:t>
-      </w:r>
-      <w:proofErr w:type="spellStart"/>
-      <w:r>
-        <w:rPr>
-          <w:noProof w:val="0"/>
-        </w:rPr>
-        <w:t>xrootd</w:t>
-      </w:r>
-      <w:proofErr w:type="spellEnd"/>
-      <w:r>
-        <w:rPr>
-          <w:noProof w:val="0"/>
-        </w:rPr>
-        <w:t xml:space="preserve"> and </w:t>
-      </w:r>
-      <w:proofErr w:type="spellStart"/>
-      <w:r>
-        <w:rPr>
-          <w:noProof w:val="0"/>
-        </w:rPr>
-        <w:t>olbd</w:t>
-      </w:r>
-      <w:proofErr w:type="spellEnd"/>
-      <w:r>
-        <w:rPr>
-          <w:noProof w:val="0"/>
-        </w:rPr>
-        <w:t xml:space="preserve"> servers. Technical report, Stanford Linear Accelerator Center.</w:t>
-      </w:r>
-    </w:p>
-    <w:p>
-      <w:pPr>
-        <w:pStyle w:val="references"/>
-        <w:ind w:left="354" w:hanging="354"/>
-        <w:rPr>
-          <w:noProof w:val="0"/>
-        </w:rPr>
-      </w:pPr>
-      <w:r>
-        <w:rPr>
-          <w:noProof w:val="0"/>
-        </w:rPr>
-        <w:t xml:space="preserve">Fajardo, E., </w:t>
-      </w:r>
-      <w:proofErr w:type="spellStart"/>
-      <w:r>
-        <w:rPr>
-          <w:noProof w:val="0"/>
-        </w:rPr>
-        <w:t>Tadel</w:t>
-      </w:r>
-      <w:proofErr w:type="spellEnd"/>
-      <w:r>
-        <w:rPr>
-          <w:noProof w:val="0"/>
-        </w:rPr>
-        <w:t xml:space="preserve">, A., </w:t>
-      </w:r>
-      <w:proofErr w:type="spellStart"/>
-      <w:r>
-        <w:rPr>
-          <w:noProof w:val="0"/>
-        </w:rPr>
-        <w:t>Tadel</w:t>
-      </w:r>
-      <w:proofErr w:type="spellEnd"/>
-      <w:r>
-        <w:rPr>
-          <w:noProof w:val="0"/>
-        </w:rPr>
-        <w:t xml:space="preserve">, M., Steer, B., Martin, T., &amp; </w:t>
-      </w:r>
-      <w:proofErr w:type="spellStart"/>
-      <w:r>
-        <w:rPr>
-          <w:noProof w:val="0"/>
-        </w:rPr>
-        <w:t>Würthwein</w:t>
-      </w:r>
-      <w:proofErr w:type="spellEnd"/>
-      <w:r>
-        <w:rPr>
-          <w:noProof w:val="0"/>
-        </w:rPr>
-        <w:t>, F. (2018, September). A federated Xrootd cache. In Journal of Physics: Conference Series (Vol. 1085, No. 3, p. 032025). IOP Publishing.</w:t>
-      </w:r>
-    </w:p>
-    <w:p>
-      <w:pPr>
-        <w:pStyle w:val="references"/>
-        <w:ind w:left="354" w:hanging="354"/>
-        <w:rPr>
-          <w:noProof w:val="0"/>
-        </w:rPr>
-      </w:pPr>
-      <w:r>
-        <w:rPr>
-          <w:noProof w:val="0"/>
-        </w:rPr>
-        <w:t xml:space="preserve">Gardner, R., Campana, S., </w:t>
-      </w:r>
-      <w:proofErr w:type="spellStart"/>
-      <w:r>
-        <w:rPr>
-          <w:noProof w:val="0"/>
-        </w:rPr>
-        <w:t>Duckeck</w:t>
-      </w:r>
-      <w:proofErr w:type="spellEnd"/>
-      <w:r>
-        <w:rPr>
-          <w:noProof w:val="0"/>
-        </w:rPr>
-        <w:t xml:space="preserve">, G., </w:t>
-      </w:r>
-      <w:proofErr w:type="spellStart"/>
-      <w:r>
-        <w:rPr>
-          <w:noProof w:val="0"/>
-        </w:rPr>
-        <w:t>Elmsheuser</w:t>
-      </w:r>
-      <w:proofErr w:type="spellEnd"/>
-      <w:r>
-        <w:rPr>
-          <w:noProof w:val="0"/>
-        </w:rPr>
-        <w:t xml:space="preserve">, J., </w:t>
-      </w:r>
-      <w:proofErr w:type="spellStart"/>
-      <w:r>
-        <w:rPr>
-          <w:noProof w:val="0"/>
-        </w:rPr>
-        <w:t>Hanushevsky</w:t>
-      </w:r>
-      <w:proofErr w:type="spellEnd"/>
-      <w:r>
-        <w:rPr>
-          <w:noProof w:val="0"/>
-        </w:rPr>
-        <w:t xml:space="preserve">, A., </w:t>
-      </w:r>
-      <w:proofErr w:type="spellStart"/>
-      <w:r>
-        <w:rPr>
-          <w:noProof w:val="0"/>
-        </w:rPr>
-        <w:t>Hönig</w:t>
-      </w:r>
-      <w:proofErr w:type="spellEnd"/>
-      <w:r>
-        <w:rPr>
-          <w:noProof w:val="0"/>
-        </w:rPr>
-        <w:t>, F. G., ... &amp; Yang, W. (2014, June). Data federation strategies for ATLAS using XRootD. In Journal of Physics: Conference Series (Vol. 513, No. 4, p. 042049).</w:t>
-      </w:r>
-    </w:p>
-    <w:p>
-      <w:pPr>
-        <w:pStyle w:val="references"/>
-        <w:rPr>
-          <w:noProof w:val="0"/>
-        </w:rPr>
-      </w:pPr>
-      <w:r>
-        <w:rPr>
-          <w:noProof w:val="0"/>
-        </w:rPr>
-        <w:t>Simon, M. (2019, March 08). XRootD Client Configuration &amp; API Reference. Retrieved November 03, 2020, from https://xrootd.slac.stanford.edu/doc/xrdcl-docs/www/xrdcldocs.html</w:t>
-      </w:r>
-    </w:p>
-    <w:p>
-      <w:pPr>
-        <w:pStyle w:val="references"/>
-        <w:ind w:left="354" w:hanging="354"/>
-        <w:rPr>
-          <w:noProof w:val="0"/>
-        </w:rPr>
-      </w:pPr>
-      <w:r>
-        <w:rPr>
-          <w:noProof w:val="0"/>
-        </w:rPr>
-        <w:t xml:space="preserve">The Worldwide LHC Computing Grid (WLCG), </w:t>
-      </w:r>
-      <w:r>
-        <w:rPr>
-          <w:noProof w:val="0"/>
-        </w:rPr>
-        <w:t>http://wlcg.web.cern.ch/</w:t>
-      </w:r>
-    </w:p>
-    <w:p>
-      <w:pPr>
-        <w:pStyle w:val="references"/>
-        <w:ind w:left="354" w:hanging="354"/>
-        <w:rPr>
-          <w:noProof w:val="0"/>
-        </w:rPr>
-      </w:pPr>
-      <w:r>
-        <w:rPr>
-          <w:noProof w:val="0"/>
-        </w:rPr>
-        <w:t xml:space="preserve">De Witt, S., &amp; </w:t>
-      </w:r>
-      <w:proofErr w:type="spellStart"/>
-      <w:r>
-        <w:rPr>
-          <w:noProof w:val="0"/>
-        </w:rPr>
-        <w:t>Lahiff</w:t>
-      </w:r>
-      <w:proofErr w:type="spellEnd"/>
-      <w:r>
-        <w:rPr>
-          <w:noProof w:val="0"/>
-        </w:rPr>
-        <w:t xml:space="preserve">, A. (2014). Quantifying </w:t>
-      </w:r>
-      <w:r>
-        <w:rPr>
-          <w:noProof w:val="0"/>
-        </w:rPr>
-        <w:t>XRootD</w:t>
-      </w:r>
-      <w:r>
-        <w:rPr>
-          <w:noProof w:val="0"/>
-        </w:rPr>
-        <w:t xml:space="preserve"> scalability and overheads. In Journal of Physics: Conference Series (Vol. 513, No. 3, p. 032025). IOP Publishing.</w:t>
-      </w:r>
-    </w:p>
-    <w:p>
-      <w:pPr>
-        <w:pStyle w:val="references"/>
-        <w:rPr>
-          <w:noProof w:val="0"/>
-        </w:rPr>
-      </w:pPr>
-      <w:r>
-        <w:rPr>
-          <w:noProof w:val="0"/>
-        </w:rPr>
-        <w:t>Pyxrootd: Python bindings for XRootD.</w:t>
-      </w:r>
-      <w:r>
-        <w:rPr>
-          <w:noProof w:val="0"/>
-        </w:rPr>
-        <w:t xml:space="preserve"> </w:t>
-      </w:r>
-      <w:r>
-        <w:rPr>
-          <w:noProof w:val="0"/>
-        </w:rPr>
-        <w:t xml:space="preserve"> Retrieved November 03, 2020, from </w:t>
-      </w:r>
-      <w:r>
-        <w:rPr>
-          <w:noProof w:val="0"/>
-        </w:rPr>
-        <w:t>https://xrootd.slac.stanford.edu/doc/python/xrootd-python-0.1.0/</w:t>
-      </w:r>
-    </w:p>
-    <w:p>
-      <w:pPr>
-        <w:pStyle w:val="references"/>
-        <w:rPr>
-          <w:noProof w:val="0"/>
-        </w:rPr>
-      </w:pPr>
-      <w:r>
-        <w:rPr>
-          <w:noProof w:val="0"/>
-        </w:rPr>
-        <w:t>Xrootd</w:t>
-      </w:r>
-      <w:r>
-        <w:rPr>
-          <w:noProof w:val="0"/>
-        </w:rPr>
-        <w:t>:</w:t>
-      </w:r>
-      <w:r>
-        <w:rPr>
-          <w:noProof w:val="0"/>
-        </w:rPr>
-        <w:t xml:space="preserve"> </w:t>
-      </w:r>
-      <w:r>
-        <w:rPr>
-          <w:noProof w:val="0"/>
-        </w:rPr>
-        <w:t>The c</w:t>
-      </w:r>
-      <w:r>
-        <w:rPr>
-          <w:noProof w:val="0"/>
-        </w:rPr>
-        <w:t xml:space="preserve">entral </w:t>
-      </w:r>
-      <w:r>
-        <w:rPr>
-          <w:noProof w:val="0"/>
-        </w:rPr>
-        <w:t xml:space="preserve">GitHub repository, [Source Code available on November </w:t>
-      </w:r>
-      <w:r>
-        <w:rPr>
-          <w:noProof w:val="0"/>
-        </w:rPr>
-        <w:t>03,</w:t>
-      </w:r>
-      <w:r>
-        <w:rPr>
-          <w:noProof w:val="0"/>
-        </w:rPr>
-        <w:t xml:space="preserve"> 2020]:</w:t>
-      </w:r>
-      <w:r>
-        <w:t xml:space="preserve"> </w:t>
-      </w:r>
-      <w:r>
-        <w:rPr>
-          <w:noProof w:val="0"/>
-        </w:rPr>
-        <w:t>https://github.com/xrootd/xrootd</w:t>
-      </w:r>
-      <w:r>
-        <w:rPr>
-          <w:noProof w:val="0"/>
-        </w:rPr>
-        <w:t xml:space="preserve">. </w:t>
-      </w:r>
-    </w:p>
-    <w:p>
-      <w:pPr>
-        <w:pStyle w:val="references"/>
-        <w:rPr>
-          <w:noProof w:val="0"/>
-        </w:rPr>
-      </w:pPr>
-      <w:r>
-        <w:rPr>
-          <w:noProof w:val="0"/>
-        </w:rPr>
-        <w:t xml:space="preserve">Xrootd: The official documentation [available on November 04, 2020]: </w:t>
-      </w:r>
-      <w:r>
-        <w:rPr>
-          <w:noProof w:val="0"/>
-        </w:rPr>
-        <w:t>https://xrootd.slac.stanford.edu/doc/doxygen/current/html/annotated.html</w:t>
-      </w:r>
-      <w:r>
-        <w:rPr>
-          <w:noProof w:val="0"/>
-        </w:rPr>
-        <w:t>.</w:t>
-      </w:r>
-    </w:p>
-    <w:p>
-      <w:pPr>
-        <w:pStyle w:val="references"/>
-        <w:rPr>
-          <w:noProof w:val="0"/>
-        </w:rPr>
         <w:sectPr>
           <w:type w:val="continuous"/>
           <w:pgSz w:w="11906" w:h="16838" w:code="9"/>
@@ -14352,88 +13886,631 @@
         </w:sectPr>
       </w:pPr>
       <w:r>
-        <w:rPr>
-          <w:noProof w:val="0"/>
-        </w:rPr>
-        <w:t xml:space="preserve">Andrew </w:t>
-      </w:r>
-      <w:proofErr w:type="spellStart"/>
-      <w:r>
-        <w:rPr>
-          <w:noProof w:val="0"/>
-        </w:rPr>
-        <w:t>Hanushevsky</w:t>
-      </w:r>
-      <w:proofErr w:type="spellEnd"/>
-      <w:r>
-        <w:rPr>
-          <w:noProof w:val="0"/>
-        </w:rPr>
-        <w:t xml:space="preserve"> (2018, February 13) </w:t>
-      </w:r>
-      <w:r>
-        <w:rPr>
-          <w:noProof w:val="0"/>
-        </w:rPr>
-        <w:t>Scalable Service Interface</w:t>
-      </w:r>
-      <w:r>
-        <w:rPr>
-          <w:noProof w:val="0"/>
-        </w:rPr>
-        <w:t xml:space="preserve">: The official documentation [available on November 04, 2020]: </w:t>
-      </w:r>
-      <w:r>
-        <w:rPr>
-          <w:noProof w:val="0"/>
-        </w:rPr>
-        <w:t>https://xrootd.slac.stanford.edu/doc/dev49/ssi_reference-V2.htm#_Toc506323423</w:t>
+        <w:t xml:space="preserve">In the present work, a detailed overview of the Xrootd framework was given, together with its major importance within the </w:t>
+      </w:r>
+      <w:r>
+        <w:t>WLCG group and the High Energy Physics community. A short description of the architecture for both the server side as well as the client side was discussed. The asynchronous behavior of the XrdCl API which is written in C++ has been reviewed, with the latest features and release.</w:t>
+      </w:r>
+      <w:r>
+        <w:t xml:space="preserve"> Attention was focused on the File and FileSystem objects within the Xrootd client. The asynchronous API’s</w:t>
+      </w:r>
+      <w:r>
+        <w:t xml:space="preserve"> importance in terms of usage has been mentioned and also the drawbacks in terms of code complexity. </w:t>
+      </w:r>
+      <w:r>
+        <w:t>The f</w:t>
+      </w:r>
+      <w:r>
+        <w:t>ollowing topic was devoted to the Declarative API, which is built on top of the existing XrdCl asynchronous API and its main feature is the ease of use from a code-logistic standpoint. Finally, the command line interface was put to the test, with the file-copy process called xrdcp.</w:t>
       </w:r>
     </w:p>
     <w:p>
       <w:pPr>
-        <w:pStyle w:val="references"/>
-        <w:numPr>
-          <w:ilvl w:val="0"/>
-          <w:numId w:val="0"/>
-        </w:numPr>
-        <w:rPr>
-          <w:noProof w:val="0"/>
-        </w:rPr>
+        <w:jc w:val="both"/>
         <w:sectPr>
           <w:type w:val="continuous"/>
           <w:pgSz w:w="11906" w:h="16838" w:code="9"/>
-          <w:pgMar w:top="1080" w:right="907" w:bottom="1440" w:left="907" w:header="720" w:footer="720" w:gutter="0"/>
-          <w:cols w:num="2" w:space="360"/>
+          <w:pgMar w:top="1080" w:right="893" w:bottom="1440" w:left="893" w:header="720" w:footer="720" w:gutter="0"/>
+          <w:cols w:space="720"/>
           <w:docGrid w:linePitch="360"/>
         </w:sectPr>
       </w:pPr>
     </w:p>
     <w:p>
       <w:pPr>
-        <w:jc w:val="both"/>
-      </w:pPr>
+        <w:pStyle w:val="Heading5"/>
+        <w:rPr>
+          <w:noProof w:val="0"/>
+        </w:rPr>
+      </w:pPr>
+      <w:r>
+        <w:lastRenderedPageBreak/>
+        <w:tab/>
+      </w:r>
+      <w:r>
+        <w:rPr>
+          <w:noProof w:val="0"/>
+        </w:rPr>
+        <w:t>Acknowledgments</w:t>
+      </w:r>
     </w:p>
     <w:p>
       <w:pPr>
-        <w:jc w:val="both"/>
-      </w:pPr>
+        <w:pStyle w:val="BodyText"/>
+        <w:rPr>
+          <w:lang w:val="en-US"/>
+        </w:rPr>
+      </w:pPr>
+      <w:r>
+        <w:rPr>
+          <w:lang w:val="en-US"/>
+        </w:rPr>
+        <w:t xml:space="preserve">The first author is very grateful to the entire IT department from CERN, especially </w:t>
+      </w:r>
+      <w:r>
+        <w:t>Michał</w:t>
+      </w:r>
+      <w:r>
+        <w:rPr>
+          <w:lang w:val="en-US"/>
+        </w:rPr>
+        <w:t xml:space="preserve">, who had the time and patience for providing help whenever required and many clarifications throughout the collaboration. Special thanks also go to the Department of Computation Physics from Magurele (i.e. </w:t>
+      </w:r>
+      <w:proofErr w:type="spellStart"/>
+      <w:r>
+        <w:rPr>
+          <w:lang w:val="en-US"/>
+        </w:rPr>
+        <w:t>Mihnea</w:t>
+      </w:r>
+      <w:proofErr w:type="spellEnd"/>
+      <w:r>
+        <w:rPr>
+          <w:lang w:val="en-US"/>
+        </w:rPr>
+        <w:t xml:space="preserve"> </w:t>
+      </w:r>
+      <w:proofErr w:type="spellStart"/>
+      <w:r>
+        <w:rPr>
+          <w:lang w:val="en-US"/>
+        </w:rPr>
+        <w:t>Dulea</w:t>
+      </w:r>
+      <w:proofErr w:type="spellEnd"/>
+      <w:r>
+        <w:rPr>
+          <w:lang w:val="en-US"/>
+        </w:rPr>
+        <w:t xml:space="preserve"> – head of department, and </w:t>
+      </w:r>
+      <w:proofErr w:type="spellStart"/>
+      <w:r>
+        <w:rPr>
+          <w:lang w:val="en-US"/>
+        </w:rPr>
+        <w:t>Ionut</w:t>
+      </w:r>
+      <w:proofErr w:type="spellEnd"/>
+      <w:r>
+        <w:rPr>
+          <w:lang w:val="en-US"/>
+        </w:rPr>
+        <w:t xml:space="preserve"> </w:t>
+      </w:r>
+      <w:proofErr w:type="spellStart"/>
+      <w:r>
+        <w:rPr>
+          <w:lang w:val="en-US"/>
+        </w:rPr>
+        <w:t>Vasile</w:t>
+      </w:r>
+      <w:proofErr w:type="spellEnd"/>
+      <w:r>
+        <w:rPr>
+          <w:lang w:val="en-US"/>
+        </w:rPr>
+        <w:t xml:space="preserve"> who provided the computational resources that were required).</w:t>
+      </w:r>
     </w:p>
     <w:p>
       <w:pPr>
-        <w:jc w:val="both"/>
-      </w:pPr>
+        <w:pStyle w:val="Heading5"/>
+        <w:rPr>
+          <w:noProof w:val="0"/>
+        </w:rPr>
+      </w:pPr>
+      <w:r>
+        <w:rPr>
+          <w:noProof w:val="0"/>
+        </w:rPr>
+        <w:t>Appendix</w:t>
+      </w:r>
     </w:p>
     <w:p>
       <w:pPr>
+        <w:ind w:firstLine="288"/>
         <w:jc w:val="both"/>
       </w:pPr>
+      <w:r>
+        <w:t>The asynchronous workflow for a chain of operations was discussed in Section III. The diagram in Figure 8 aims at giving a schematic representation of the pipeline, including the concept of response handler.</w:t>
+      </w:r>
+    </w:p>
+    <w:p>
+      <w:pPr>
+        <w:pStyle w:val="Heading5"/>
+        <w:rPr>
+          <w:noProof w:val="0"/>
+        </w:rPr>
+      </w:pPr>
+      <w:r>
+        <w:rPr>
+          <w:noProof w:val="0"/>
+        </w:rPr>
+        <w:t>References</w:t>
+      </w:r>
+    </w:p>
+    <w:p>
+      <w:pPr>
+        <w:pStyle w:val="references"/>
+        <w:rPr>
+          <w:noProof w:val="0"/>
+        </w:rPr>
+      </w:pPr>
+      <w:r>
+        <w:rPr>
+          <w:noProof w:val="0"/>
+        </w:rPr>
+        <w:t xml:space="preserve">Dorigo, A., Elmer, P., </w:t>
+      </w:r>
+      <w:proofErr w:type="spellStart"/>
+      <w:r>
+        <w:rPr>
+          <w:noProof w:val="0"/>
+        </w:rPr>
+        <w:t>Furano</w:t>
+      </w:r>
+      <w:proofErr w:type="spellEnd"/>
+      <w:r>
+        <w:rPr>
+          <w:noProof w:val="0"/>
+        </w:rPr>
+        <w:t xml:space="preserve">, F., &amp; </w:t>
+      </w:r>
+      <w:proofErr w:type="spellStart"/>
+      <w:r>
+        <w:rPr>
+          <w:noProof w:val="0"/>
+        </w:rPr>
+        <w:t>Hanushevsky</w:t>
+      </w:r>
+      <w:proofErr w:type="spellEnd"/>
+      <w:r>
+        <w:rPr>
+          <w:noProof w:val="0"/>
+        </w:rPr>
+        <w:t>, A. (2005, March). XROOTD/</w:t>
+      </w:r>
+      <w:proofErr w:type="spellStart"/>
+      <w:r>
+        <w:rPr>
+          <w:noProof w:val="0"/>
+        </w:rPr>
+        <w:t>TXNetFile</w:t>
+      </w:r>
+      <w:proofErr w:type="spellEnd"/>
+      <w:r>
+        <w:rPr>
+          <w:noProof w:val="0"/>
+        </w:rPr>
+        <w:t>: a highly scalable architecture for data access in the ROOT environment. In Proceedings of the 4th WSEAS International Conference on Telecommunications and Informatics (p. 46). World Scientific and Engineering Academy and Society (WSEAS).</w:t>
+      </w:r>
+    </w:p>
+    <w:p>
+      <w:pPr>
+        <w:pStyle w:val="references"/>
+        <w:rPr>
+          <w:noProof w:val="0"/>
+        </w:rPr>
+      </w:pPr>
+      <w:proofErr w:type="spellStart"/>
+      <w:r>
+        <w:rPr>
+          <w:noProof w:val="0"/>
+        </w:rPr>
+        <w:t>Bauerdick</w:t>
+      </w:r>
+      <w:proofErr w:type="spellEnd"/>
+      <w:r>
+        <w:rPr>
+          <w:noProof w:val="0"/>
+        </w:rPr>
+        <w:t xml:space="preserve">, L., Benjamin, D., Bloom, K., </w:t>
+      </w:r>
+      <w:proofErr w:type="spellStart"/>
+      <w:r>
+        <w:rPr>
+          <w:noProof w:val="0"/>
+        </w:rPr>
+        <w:t>Bockelman</w:t>
+      </w:r>
+      <w:proofErr w:type="spellEnd"/>
+      <w:r>
+        <w:rPr>
+          <w:noProof w:val="0"/>
+        </w:rPr>
+        <w:t xml:space="preserve">, B., Bradley, D., </w:t>
+      </w:r>
+      <w:proofErr w:type="spellStart"/>
+      <w:r>
+        <w:rPr>
+          <w:noProof w:val="0"/>
+        </w:rPr>
+        <w:t>Dasu</w:t>
+      </w:r>
+      <w:proofErr w:type="spellEnd"/>
+      <w:r>
+        <w:rPr>
+          <w:noProof w:val="0"/>
+        </w:rPr>
+        <w:t xml:space="preserve">, S., ... &amp; </w:t>
+      </w:r>
+      <w:proofErr w:type="spellStart"/>
+      <w:r>
+        <w:rPr>
+          <w:noProof w:val="0"/>
+        </w:rPr>
+        <w:t>Lesny</w:t>
+      </w:r>
+      <w:proofErr w:type="spellEnd"/>
+      <w:r>
+        <w:rPr>
+          <w:noProof w:val="0"/>
+        </w:rPr>
+        <w:t xml:space="preserve">, D. (2012, December). Using </w:t>
+      </w:r>
+      <w:proofErr w:type="spellStart"/>
+      <w:r>
+        <w:rPr>
+          <w:noProof w:val="0"/>
+        </w:rPr>
+        <w:t>xrootd</w:t>
+      </w:r>
+      <w:proofErr w:type="spellEnd"/>
+      <w:r>
+        <w:rPr>
+          <w:noProof w:val="0"/>
+        </w:rPr>
+        <w:t xml:space="preserve"> to federate regional storage. In Journal of Physics: Conference Series (Vol. 396, No. 4, p. 042009). IOP Publishing.</w:t>
+      </w:r>
+    </w:p>
+    <w:p>
+      <w:pPr>
+        <w:pStyle w:val="references"/>
+        <w:rPr>
+          <w:noProof w:val="0"/>
+        </w:rPr>
+      </w:pPr>
+      <w:r>
+        <w:rPr>
+          <w:noProof w:val="0"/>
+        </w:rPr>
+        <w:t xml:space="preserve">Boeheim, C., </w:t>
+      </w:r>
+      <w:proofErr w:type="spellStart"/>
+      <w:r>
+        <w:rPr>
+          <w:noProof w:val="0"/>
+        </w:rPr>
+        <w:t>Hanushevsky</w:t>
+      </w:r>
+      <w:proofErr w:type="spellEnd"/>
+      <w:r>
+        <w:rPr>
+          <w:noProof w:val="0"/>
+        </w:rPr>
+        <w:t xml:space="preserve">, A., Leith, D., </w:t>
+      </w:r>
+      <w:proofErr w:type="spellStart"/>
+      <w:r>
+        <w:rPr>
+          <w:noProof w:val="0"/>
+        </w:rPr>
+        <w:t>Melen</w:t>
+      </w:r>
+      <w:proofErr w:type="spellEnd"/>
+      <w:r>
+        <w:rPr>
+          <w:noProof w:val="0"/>
+        </w:rPr>
+        <w:t xml:space="preserve">, R., Mount, R., Pulliam, T., &amp; Weeks, B. (2006). </w:t>
+      </w:r>
+      <w:proofErr w:type="spellStart"/>
+      <w:r>
+        <w:rPr>
+          <w:noProof w:val="0"/>
+        </w:rPr>
+        <w:t>Scalla</w:t>
+      </w:r>
+      <w:proofErr w:type="spellEnd"/>
+      <w:r>
+        <w:rPr>
+          <w:noProof w:val="0"/>
+        </w:rPr>
+        <w:t xml:space="preserve">: Scalable cluster architecture for low latency access using </w:t>
+      </w:r>
+      <w:proofErr w:type="spellStart"/>
+      <w:r>
+        <w:rPr>
+          <w:noProof w:val="0"/>
+        </w:rPr>
+        <w:t>xrootd</w:t>
+      </w:r>
+      <w:proofErr w:type="spellEnd"/>
+      <w:r>
+        <w:rPr>
+          <w:noProof w:val="0"/>
+        </w:rPr>
+        <w:t xml:space="preserve"> and </w:t>
+      </w:r>
+      <w:proofErr w:type="spellStart"/>
+      <w:r>
+        <w:rPr>
+          <w:noProof w:val="0"/>
+        </w:rPr>
+        <w:t>olbd</w:t>
+      </w:r>
+      <w:proofErr w:type="spellEnd"/>
+      <w:r>
+        <w:rPr>
+          <w:noProof w:val="0"/>
+        </w:rPr>
+        <w:t xml:space="preserve"> servers. Technical report, Stanford Linear Accelerator Center.</w:t>
+      </w:r>
+    </w:p>
+    <w:p>
+      <w:pPr>
+        <w:pStyle w:val="references"/>
+        <w:rPr>
+          <w:noProof w:val="0"/>
+        </w:rPr>
+      </w:pPr>
+      <w:r>
+        <w:rPr>
+          <w:noProof w:val="0"/>
+        </w:rPr>
+        <w:t xml:space="preserve">Fajardo, E., </w:t>
+      </w:r>
+      <w:proofErr w:type="spellStart"/>
+      <w:r>
+        <w:rPr>
+          <w:noProof w:val="0"/>
+        </w:rPr>
+        <w:t>Tadel</w:t>
+      </w:r>
+      <w:proofErr w:type="spellEnd"/>
+      <w:r>
+        <w:rPr>
+          <w:noProof w:val="0"/>
+        </w:rPr>
+        <w:t xml:space="preserve">, A., </w:t>
+      </w:r>
+      <w:proofErr w:type="spellStart"/>
+      <w:r>
+        <w:rPr>
+          <w:noProof w:val="0"/>
+        </w:rPr>
+        <w:t>Tadel</w:t>
+      </w:r>
+      <w:proofErr w:type="spellEnd"/>
+      <w:r>
+        <w:rPr>
+          <w:noProof w:val="0"/>
+        </w:rPr>
+        <w:t>, M., Steer, B., Martin, T., &amp; W√º</w:t>
+      </w:r>
+      <w:proofErr w:type="spellStart"/>
+      <w:r>
+        <w:rPr>
+          <w:noProof w:val="0"/>
+        </w:rPr>
+        <w:t>rthwein</w:t>
+      </w:r>
+      <w:proofErr w:type="spellEnd"/>
+      <w:r>
+        <w:rPr>
+          <w:noProof w:val="0"/>
+        </w:rPr>
+        <w:t>, F. (2018, September). A federated Xrootd cache. In Journal of Physics: Conference Series (Vol. 1085, No. 3, p. 032025). IOP Publishing.</w:t>
+      </w:r>
+    </w:p>
+    <w:p>
+      <w:pPr>
+        <w:pStyle w:val="references"/>
+        <w:rPr>
+          <w:noProof w:val="0"/>
+        </w:rPr>
+      </w:pPr>
+      <w:r>
+        <w:rPr>
+          <w:noProof w:val="0"/>
+        </w:rPr>
+        <w:t xml:space="preserve">Gardner, R., Campana, S., </w:t>
+      </w:r>
+      <w:proofErr w:type="spellStart"/>
+      <w:r>
+        <w:rPr>
+          <w:noProof w:val="0"/>
+        </w:rPr>
+        <w:t>Duckeck</w:t>
+      </w:r>
+      <w:proofErr w:type="spellEnd"/>
+      <w:r>
+        <w:rPr>
+          <w:noProof w:val="0"/>
+        </w:rPr>
+        <w:t xml:space="preserve">, G., </w:t>
+      </w:r>
+      <w:proofErr w:type="spellStart"/>
+      <w:r>
+        <w:rPr>
+          <w:noProof w:val="0"/>
+        </w:rPr>
+        <w:t>Elmsheuser</w:t>
+      </w:r>
+      <w:proofErr w:type="spellEnd"/>
+      <w:r>
+        <w:rPr>
+          <w:noProof w:val="0"/>
+        </w:rPr>
+        <w:t xml:space="preserve">, J., </w:t>
+      </w:r>
+      <w:proofErr w:type="spellStart"/>
+      <w:r>
+        <w:rPr>
+          <w:noProof w:val="0"/>
+        </w:rPr>
+        <w:t>Hanushevsky</w:t>
+      </w:r>
+      <w:proofErr w:type="spellEnd"/>
+      <w:r>
+        <w:rPr>
+          <w:noProof w:val="0"/>
+        </w:rPr>
+        <w:t>, A., H√∂nig, F. G., ... &amp; Yang, W. (2014, June). Data federation strategies for ATLAS using XRootD. In Journal of Physics: Conference Series (Vol. 513, No. 4, p. 042049).</w:t>
+      </w:r>
+    </w:p>
+    <w:p>
+      <w:pPr>
+        <w:pStyle w:val="references"/>
+        <w:rPr>
+          <w:noProof w:val="0"/>
+        </w:rPr>
+      </w:pPr>
+      <w:r>
+        <w:rPr>
+          <w:noProof w:val="0"/>
+        </w:rPr>
+        <w:t>Simon, M. (2019, March 08). XRootD Client Configuration &amp; API Reference. Retrieved November 03, 2020, from https://xrootd.slac.stanford.edu/doc/xrdcl-docs/www/xrdcldocs.html</w:t>
+      </w:r>
+    </w:p>
+    <w:p>
+      <w:pPr>
+        <w:pStyle w:val="references"/>
+        <w:rPr>
+          <w:noProof w:val="0"/>
+        </w:rPr>
+      </w:pPr>
+      <w:r>
+        <w:rPr>
+          <w:noProof w:val="0"/>
+        </w:rPr>
+        <w:t>The Worldwide LHC Computing Grid (WLCG), http://wlcg.web.cern.ch/</w:t>
+      </w:r>
+    </w:p>
+    <w:p>
+      <w:pPr>
+        <w:pStyle w:val="references"/>
+        <w:rPr>
+          <w:noProof w:val="0"/>
+        </w:rPr>
+      </w:pPr>
+      <w:r>
+        <w:rPr>
+          <w:noProof w:val="0"/>
+        </w:rPr>
+        <w:t xml:space="preserve">De Witt, S., &amp; </w:t>
+      </w:r>
+      <w:proofErr w:type="spellStart"/>
+      <w:r>
+        <w:rPr>
+          <w:noProof w:val="0"/>
+        </w:rPr>
+        <w:t>Lahiff</w:t>
+      </w:r>
+      <w:proofErr w:type="spellEnd"/>
+      <w:r>
+        <w:rPr>
+          <w:noProof w:val="0"/>
+        </w:rPr>
+        <w:t>, A. (2014). Quantifying XRootD scalability and overheads. In Journal of Physics: Conference Series (Vol. 513, No. 3, p. 032025). IOP Publishing.</w:t>
+      </w:r>
+    </w:p>
+    <w:p>
+      <w:pPr>
+        <w:pStyle w:val="references"/>
+        <w:rPr>
+          <w:noProof w:val="0"/>
+        </w:rPr>
+      </w:pPr>
+      <w:r>
+        <w:rPr>
+          <w:noProof w:val="0"/>
+        </w:rPr>
+        <w:t>Pyxrootd: Python bindings for XRootD.  Retrieved November 03, 2020, from https://xrootd.slac.stanford.edu/doc/python/xrootd-python-0.1.0/</w:t>
+      </w:r>
+    </w:p>
+    <w:p>
+      <w:pPr>
+        <w:pStyle w:val="references"/>
+        <w:rPr>
+          <w:noProof w:val="0"/>
+        </w:rPr>
+      </w:pPr>
+      <w:r>
+        <w:rPr>
+          <w:noProof w:val="0"/>
+        </w:rPr>
+        <w:t xml:space="preserve">Xrootd: The central GitHub repository, [Source Code available on November 03, 2020]: https://github.com/xrootd/xrootd. </w:t>
+      </w:r>
+    </w:p>
+    <w:p>
+      <w:pPr>
+        <w:pStyle w:val="references"/>
+        <w:rPr>
+          <w:noProof w:val="0"/>
+        </w:rPr>
+      </w:pPr>
+      <w:r>
+        <w:rPr>
+          <w:noProof w:val="0"/>
+        </w:rPr>
+        <w:t>Xrootd: The official documentation [available on November 04, 2020]: https://xrootd.slac.stanford.edu/doc/doxygen/current/html/annotated.html.</w:t>
+      </w:r>
+    </w:p>
+    <w:p>
+      <w:pPr>
+        <w:pStyle w:val="references"/>
+        <w:rPr>
+          <w:noProof w:val="0"/>
+        </w:rPr>
+      </w:pPr>
+      <w:r>
+        <w:rPr>
+          <w:noProof w:val="0"/>
+        </w:rPr>
+        <w:t xml:space="preserve">Andrew </w:t>
+      </w:r>
+      <w:proofErr w:type="spellStart"/>
+      <w:r>
+        <w:rPr>
+          <w:noProof w:val="0"/>
+        </w:rPr>
+        <w:t>Hanushevsky</w:t>
+      </w:r>
+      <w:proofErr w:type="spellEnd"/>
+      <w:r>
+        <w:rPr>
+          <w:noProof w:val="0"/>
+        </w:rPr>
+        <w:t xml:space="preserve"> (2018, February 13) Scalable Service Interface: The official documentation [available on November 04, 2020]: https://xrootd.slac.stanford.edu/doc/dev49/ssi_reference-V2.htm#_Toc50632342</w:t>
+      </w:r>
     </w:p>
     <w:sectPr>
       <w:type w:val="continuous"/>
       <w:pgSz w:w="11906" w:h="16838" w:code="9"/>
       <w:pgMar w:top="1080" w:right="893" w:bottom="1440" w:left="893" w:header="720" w:footer="720" w:gutter="0"/>
-      <w:cols w:space="720"/>
+      <w:cols w:num="2" w:space="720"/>
       <w:docGrid w:linePitch="360"/>
     </w:sectPr>
   </w:body>
@@ -17128,6 +17205,7 @@
     <w:name w:val="heading 5"/>
     <w:basedOn w:val="Normal"/>
     <w:next w:val="Normal"/>
+    <w:link w:val="Heading5Char"/>
     <w:qFormat/>
     <w:pPr>
       <w:tabs>
@@ -17573,6 +17651,16 @@
       </w:tblBorders>
     </w:tblPr>
   </w:style>
+  <w:style w:type="character" w:customStyle="1" w:styleId="Heading5Char">
+    <w:name w:val="Heading 5 Char"/>
+    <w:basedOn w:val="DefaultParagraphFont"/>
+    <w:link w:val="Heading5"/>
+    <w:rsid w:val="00B61FFD"/>
+    <w:rPr>
+      <w:smallCaps/>
+      <w:noProof/>
+    </w:rPr>
+  </w:style>
 </w:styles>
 </file>
 

</xml_diff>

<commit_message>
minor fixes for the xrootd article
</commit_message>
<xml_diff>
--- a/pyxrootd.docx
+++ b/pyxrootd.docx
@@ -1592,7 +1592,19 @@
         <w:rPr>
           <w:lang w:val="en-US"/>
         </w:rPr>
-        <w:t>A communication protocol: this allows for requesting access to an Xrootd server through an authentication process and also giving access to the desired data resources which.</w:t>
+        <w:t>A communication protocol: this allows for requesting access to an Xrootd server through an authentication process and also giving access to the desired data resources which</w:t>
+      </w:r>
+      <w:r>
+        <w:rPr>
+          <w:lang w:val="en-US"/>
+        </w:rPr>
+        <w:t xml:space="preserve"> are needed</w:t>
+      </w:r>
+      <w:r>
+        <w:rPr>
+          <w:lang w:val="en-US"/>
+        </w:rPr>
+        <w:t>.</w:t>
       </w:r>
     </w:p>
     <w:p>
@@ -2074,7 +2086,31 @@
         <w:rPr>
           <w:lang w:val="en-US"/>
         </w:rPr>
-        <w:t>All the requests submitted by the user within the application are queued and then executed by the socket event-loop. This execution of requests is done on a single-threaded manner – sequentially. Although, there is a possibility to increase performance by upping the number of event-loops. On the other hand, all of the incoming responses are processed by the event-loop, but the response handlers are executed in a so-called thread-pool [6]. XrdCl is flexible, meaning that it can be configured using a configuration file with environment variables or a default utility.</w:t>
+        <w:t>All the requests submitted by the user within the application are queued and then executed by the socket event-loop. This execution of requests is done on a single-threaded manner – sequentially</w:t>
+      </w:r>
+      <w:r>
+        <w:rPr>
+          <w:lang w:val="en-US"/>
+        </w:rPr>
+        <w:t xml:space="preserve"> -</w:t>
+      </w:r>
+      <w:r>
+        <w:rPr>
+          <w:lang w:val="en-US"/>
+        </w:rPr>
+        <w:t xml:space="preserve"> </w:t>
+      </w:r>
+      <w:r>
+        <w:rPr>
+          <w:lang w:val="en-US"/>
+        </w:rPr>
+        <w:t>a</w:t>
+      </w:r>
+      <w:r>
+        <w:rPr>
+          <w:lang w:val="en-US"/>
+        </w:rPr>
+        <w:t>lthough there is a possibility to increase performance by upping the number of event-loops. On the other hand, all of the incoming responses are processed by the event-loop, but the response handlers are executed in a so-called thread-pool [6]. XrdCl is flexible, meaning that it can be configured using a configuration file with environment variables or a default utility.</w:t>
       </w:r>
     </w:p>
     <w:p>
@@ -2100,7 +2136,19 @@
         <w:rPr>
           <w:lang w:val="en-US"/>
         </w:rPr>
-        <w:t>The workflow of an application starts with a request which is issued as a connection between the client and the server. Once the connection has been automatically established, it will be kept alive for further utilization until time-to-live timeout elapses. The XrdCl implementation is routing all the requests through a single (physical) connection, although, it is possible to force the component to use up to 16 simultaneous physical connections, improving in this way the performance over network of WAN type. Disconnection of the client from a server can be forced, depending on the actual needs</w:t>
+        <w:t xml:space="preserve">The workflow of an application starts with a request which is issued as a connection between the client and the server. Once the connection has been automatically established, it will be kept alive for further </w:t>
+      </w:r>
+      <w:r>
+        <w:rPr>
+          <w:lang w:val="en-US"/>
+        </w:rPr>
+        <w:t xml:space="preserve">usage, </w:t>
+      </w:r>
+      <w:r>
+        <w:rPr>
+          <w:lang w:val="en-US"/>
+        </w:rPr>
+        <w:t>until time-to-live timeout elapses. The XrdCl implementation is routing all the requests through a single (physical) connection, although, it is possible to force the component to use up to 16 simultaneous physical connections, improving in this way the performance over network of WAN type. Disconnection of the client from a server can be forced, depending on the actual needs</w:t>
       </w:r>
       <w:r>
         <w:rPr>
@@ -2160,7 +2208,13 @@
         <w:rPr>
           <w:lang w:val="en-US"/>
         </w:rPr>
-        <w:t xml:space="preserve">Firstly, released with the third major version of Xrootd, it provides the new client library libXrdCl.so and new command line utilities. The old XrdClient was completely deprecated with the launch of the fourth major release of </w:t>
+        <w:t>R</w:t>
+      </w:r>
+      <w:r>
+        <w:rPr>
+          <w:lang w:val="en-US"/>
+        </w:rPr>
+        <w:t xml:space="preserve">eleased with the third major version of Xrootd, it provides the new client library libXrdCl.so and new command line utilities. The old XrdClient was completely deprecated with the launch of the fourth major release of </w:t>
       </w:r>
       <w:r>
         <w:rPr>
@@ -7027,7 +7081,7 @@
         <mc:AlternateContent>
           <mc:Choice Requires="wps">
             <w:drawing>
-              <wp:anchor distT="0" distB="0" distL="114300" distR="114300" simplePos="0" relativeHeight="251692032" behindDoc="1" locked="0" layoutInCell="1" allowOverlap="1" wp14:anchorId="413D92A5" wp14:editId="38BF2C05">
+              <wp:anchor distT="0" distB="0" distL="114300" distR="114300" simplePos="0" relativeHeight="251692032" behindDoc="1" locked="0" layoutInCell="1" allowOverlap="1" wp14:anchorId="413D92A5" wp14:editId="497CB0DB">
                 <wp:simplePos x="0" y="0"/>
                 <wp:positionH relativeFrom="margin">
                   <wp:posOffset>3320415</wp:posOffset>
@@ -7670,7 +7724,19 @@
         <w:t xml:space="preserve"> of the Xrootd package</w:t>
       </w:r>
       <w:r>
-        <w:t xml:space="preserve">, the Declarative API [6] was designed and implemented for facilitating the usage of </w:t>
+        <w:t xml:space="preserve">, the Declarative API [6] was designed and implemented </w:t>
+      </w:r>
+      <w:r>
+        <w:t>to</w:t>
+      </w:r>
+      <w:r>
+        <w:t xml:space="preserve"> </w:t>
+      </w:r>
+      <w:r>
+        <w:t xml:space="preserve">facilitate </w:t>
+      </w:r>
+      <w:r>
+        <w:t xml:space="preserve">the usage of </w:t>
       </w:r>
       <w:r>
         <w:t xml:space="preserve">XrdCl </w:t>
@@ -7682,7 +7748,13 @@
         <w:t xml:space="preserve"> It has been built on top of existing API and provides an additional layer of abstraction (that layer itself is what makes a more convenient interface between the client and the end user).</w:t>
       </w:r>
       <w:r>
-        <w:t xml:space="preserve"> This section is dedicated for describing the main parts and characteristics of the implementation.</w:t>
+        <w:t xml:space="preserve"> This section is dedicated </w:t>
+      </w:r>
+      <w:r>
+        <w:t>to</w:t>
+      </w:r>
+      <w:r>
+        <w:t xml:space="preserve"> describing the main parts and characteristics of the implementation.</w:t>
       </w:r>
     </w:p>
     <w:p>
@@ -7710,7 +7782,7 @@
         <mc:AlternateContent>
           <mc:Choice Requires="wps">
             <w:drawing>
-              <wp:anchor distT="0" distB="0" distL="114300" distR="114300" simplePos="0" relativeHeight="251693056" behindDoc="1" locked="0" layoutInCell="1" allowOverlap="1" wp14:anchorId="27ADD45D" wp14:editId="6550AD63">
+              <wp:anchor distT="0" distB="0" distL="114300" distR="114300" simplePos="0" relativeHeight="251693056" behindDoc="1" locked="0" layoutInCell="1" allowOverlap="1" wp14:anchorId="27ADD45D" wp14:editId="1EC904B6">
                 <wp:simplePos x="0" y="0"/>
                 <wp:positionH relativeFrom="column">
                   <wp:posOffset>3318510</wp:posOffset>
@@ -7928,174 +8000,7 @@
         <mc:AlternateContent>
           <mc:Choice Requires="wps">
             <w:drawing>
-              <wp:anchor distT="0" distB="0" distL="114300" distR="114300" simplePos="0" relativeHeight="251696128" behindDoc="1" locked="0" layoutInCell="1" allowOverlap="1" wp14:anchorId="21252400" wp14:editId="154385C5">
-                <wp:simplePos x="0" y="0"/>
-                <wp:positionH relativeFrom="column">
-                  <wp:posOffset>3316605</wp:posOffset>
-                </wp:positionH>
-                <wp:positionV relativeFrom="paragraph">
-                  <wp:posOffset>356887</wp:posOffset>
-                </wp:positionV>
-                <wp:extent cx="3174365" cy="123190"/>
-                <wp:effectExtent l="0" t="0" r="635" b="3810"/>
-                <wp:wrapTight wrapText="bothSides">
-                  <wp:wrapPolygon edited="0">
-                    <wp:start x="0" y="0"/>
-                    <wp:lineTo x="0" y="20041"/>
-                    <wp:lineTo x="21518" y="20041"/>
-                    <wp:lineTo x="21518" y="0"/>
-                    <wp:lineTo x="0" y="0"/>
-                  </wp:wrapPolygon>
-                </wp:wrapTight>
-                <wp:docPr id="26" name="Text Box 26"/>
-                <wp:cNvGraphicFramePr/>
-                <a:graphic xmlns:a="http://schemas.openxmlformats.org/drawingml/2006/main">
-                  <a:graphicData uri="http://schemas.microsoft.com/office/word/2010/wordprocessingShape">
-                    <wps:wsp>
-                      <wps:cNvSpPr txBox="1"/>
-                      <wps:spPr>
-                        <a:xfrm>
-                          <a:off x="0" y="0"/>
-                          <a:ext cx="3174365" cy="123190"/>
-                        </a:xfrm>
-                        <a:prstGeom prst="rect">
-                          <a:avLst/>
-                        </a:prstGeom>
-                        <a:solidFill>
-                          <a:prstClr val="white"/>
-                        </a:solidFill>
-                        <a:ln>
-                          <a:noFill/>
-                        </a:ln>
-                      </wps:spPr>
-                      <wps:txbx>
-                        <w:txbxContent>
-                          <w:p>
-                            <w:pPr>
-                              <w:rPr>
-                                <w:noProof/>
-                                <w:color w:val="000000" w:themeColor="text1"/>
-                                <w:spacing w:val="-1"/>
-                                <w:sz w:val="18"/>
-                                <w:szCs w:val="18"/>
-                                <w:lang w:val="x-none" w:eastAsia="x-none"/>
-                              </w:rPr>
-                            </w:pPr>
-                            <w:r>
-                              <w:rPr>
-                                <w:color w:val="000000" w:themeColor="text1"/>
-                                <w:sz w:val="16"/>
-                                <w:szCs w:val="16"/>
-                              </w:rPr>
-                              <w:t xml:space="preserve">Listing </w:t>
-                            </w:r>
-                            <w:r>
-                              <w:rPr>
-                                <w:color w:val="000000" w:themeColor="text1"/>
-                                <w:sz w:val="16"/>
-                                <w:szCs w:val="16"/>
-                              </w:rPr>
-                              <w:t>7</w:t>
-                            </w:r>
-                            <w:r>
-                              <w:rPr>
-                                <w:color w:val="000000" w:themeColor="text1"/>
-                                <w:sz w:val="16"/>
-                                <w:szCs w:val="16"/>
-                              </w:rPr>
-                              <w:t xml:space="preserve">: </w:t>
-                            </w:r>
-                            <w:r>
-                              <w:rPr>
-                                <w:color w:val="000000" w:themeColor="text1"/>
-                                <w:sz w:val="16"/>
-                                <w:szCs w:val="16"/>
-                              </w:rPr>
-                              <w:t>Parallel operations in XrdCl. Execution of multiple pipelines.</w:t>
-                            </w:r>
-                          </w:p>
-                        </w:txbxContent>
-                      </wps:txbx>
-                      <wps:bodyPr rot="0" spcFirstLastPara="0" vertOverflow="overflow" horzOverflow="overflow" vert="horz" wrap="square" lIns="0" tIns="0" rIns="0" bIns="0" numCol="1" spcCol="0" rtlCol="0" fromWordArt="0" anchor="t" anchorCtr="0" forceAA="0" compatLnSpc="1">
-                        <a:prstTxWarp prst="textNoShape">
-                          <a:avLst/>
-                        </a:prstTxWarp>
-                        <a:noAutofit/>
-                      </wps:bodyPr>
-                    </wps:wsp>
-                  </a:graphicData>
-                </a:graphic>
-                <wp14:sizeRelV relativeFrom="margin">
-                  <wp14:pctHeight>0</wp14:pctHeight>
-                </wp14:sizeRelV>
-              </wp:anchor>
-            </w:drawing>
-          </mc:Choice>
-          <mc:Fallback>
-            <w:pict>
-              <v:shape w14:anchorId="21252400" id="Text Box 26" o:spid="_x0000_s1042" type="#_x0000_t202" style="position:absolute;left:0;text-align:left;margin-left:261.15pt;margin-top:28.1pt;width:249.95pt;height:9.7pt;z-index:-251620352;visibility:visible;mso-wrap-style:square;mso-height-percent:0;mso-wrap-distance-left:9pt;mso-wrap-distance-top:0;mso-wrap-distance-right:9pt;mso-wrap-distance-bottom:0;mso-position-horizontal:absolute;mso-position-horizontal-relative:text;mso-position-vertical:absolute;mso-position-vertical-relative:text;mso-height-percent:0;mso-height-relative:margin;v-text-anchor:top" o:gfxdata="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" stroked="f">
-                <v:textbox inset="0,0,0,0">
-                  <w:txbxContent>
-                    <w:p>
-                      <w:pPr>
-                        <w:rPr>
-                          <w:noProof/>
-                          <w:color w:val="000000" w:themeColor="text1"/>
-                          <w:spacing w:val="-1"/>
-                          <w:sz w:val="18"/>
-                          <w:szCs w:val="18"/>
-                          <w:lang w:val="x-none" w:eastAsia="x-none"/>
-                        </w:rPr>
-                      </w:pPr>
-                      <w:r>
-                        <w:rPr>
-                          <w:color w:val="000000" w:themeColor="text1"/>
-                          <w:sz w:val="16"/>
-                          <w:szCs w:val="16"/>
-                        </w:rPr>
-                        <w:t xml:space="preserve">Listing </w:t>
-                      </w:r>
-                      <w:r>
-                        <w:rPr>
-                          <w:color w:val="000000" w:themeColor="text1"/>
-                          <w:sz w:val="16"/>
-                          <w:szCs w:val="16"/>
-                        </w:rPr>
-                        <w:t>7</w:t>
-                      </w:r>
-                      <w:r>
-                        <w:rPr>
-                          <w:color w:val="000000" w:themeColor="text1"/>
-                          <w:sz w:val="16"/>
-                          <w:szCs w:val="16"/>
-                        </w:rPr>
-                        <w:t xml:space="preserve">: </w:t>
-                      </w:r>
-                      <w:r>
-                        <w:rPr>
-                          <w:color w:val="000000" w:themeColor="text1"/>
-                          <w:sz w:val="16"/>
-                          <w:szCs w:val="16"/>
-                        </w:rPr>
-                        <w:t>Parallel operations in XrdCl. Execution of multiple pipelines.</w:t>
-                      </w:r>
-                    </w:p>
-                  </w:txbxContent>
-                </v:textbox>
-                <w10:wrap type="tight"/>
-              </v:shape>
-            </w:pict>
-          </mc:Fallback>
-        </mc:AlternateContent>
-      </w:r>
-      <w:r>
-        <w:rPr>
-          <w:noProof/>
-        </w:rPr>
-        <mc:AlternateContent>
-          <mc:Choice Requires="wps">
-            <w:drawing>
-              <wp:anchor distT="0" distB="0" distL="114300" distR="114300" simplePos="0" relativeHeight="251689984" behindDoc="1" locked="0" layoutInCell="1" allowOverlap="1" wp14:anchorId="33A7DAEC" wp14:editId="1F35FCAE">
+              <wp:anchor distT="0" distB="0" distL="114300" distR="114300" simplePos="0" relativeHeight="251689984" behindDoc="1" locked="0" layoutInCell="1" allowOverlap="1" wp14:anchorId="33A7DAEC" wp14:editId="67C807EF">
                 <wp:simplePos x="0" y="0"/>
                 <wp:positionH relativeFrom="column">
                   <wp:posOffset>635</wp:posOffset>
@@ -8200,7 +8105,7 @@
           </mc:Choice>
           <mc:Fallback>
             <w:pict>
-              <v:shape w14:anchorId="33A7DAEC" id="Text Box 20" o:spid="_x0000_s1043" type="#_x0000_t202" style="position:absolute;left:0;text-align:left;margin-left:.05pt;margin-top:198.65pt;width:249.95pt;height:12.95pt;z-index:-251626496;visibility:visible;mso-wrap-style:square;mso-height-percent:0;mso-wrap-distance-left:9pt;mso-wrap-distance-top:0;mso-wrap-distance-right:9pt;mso-wrap-distance-bottom:0;mso-position-horizontal:absolute;mso-position-horizontal-relative:text;mso-position-vertical:absolute;mso-position-vertical-relative:text;mso-height-percent:0;mso-height-relative:margin;v-text-anchor:top" o:gfxdata="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" stroked="f">
+              <v:shape w14:anchorId="33A7DAEC" id="Text Box 20" o:spid="_x0000_s1042" type="#_x0000_t202" style="position:absolute;left:0;text-align:left;margin-left:.05pt;margin-top:198.65pt;width:249.95pt;height:12.95pt;z-index:-251626496;visibility:visible;mso-wrap-style:square;mso-height-percent:0;mso-wrap-distance-left:9pt;mso-wrap-distance-top:0;mso-wrap-distance-right:9pt;mso-wrap-distance-bottom:0;mso-position-horizontal:absolute;mso-position-horizontal-relative:text;mso-position-vertical:absolute;mso-position-vertical-relative:text;mso-height-percent:0;mso-height-relative:margin;v-text-anchor:top" o:gfxdata="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" stroked="f">
                 <v:textbox inset="0,0,0,0">
                   <w:txbxContent>
                     <w:p>
@@ -8741,7 +8646,7 @@
           </mc:Choice>
           <mc:Fallback>
             <w:pict>
-              <v:shape w14:anchorId="3CAA3073" id="_x0000_s1044" type="#_x0000_t202" style="position:absolute;left:0;text-align:left;margin-left:.05pt;margin-top:87.7pt;width:246.45pt;height:111.55pt;z-index:-251628544;visibility:visible;mso-wrap-style:square;mso-width-percent:0;mso-height-percent:0;mso-wrap-distance-left:9pt;mso-wrap-distance-top:0;mso-wrap-distance-right:9pt;mso-wrap-distance-bottom:0;mso-position-horizontal:absolute;mso-position-horizontal-relative:margin;mso-position-vertical:absolute;mso-position-vertical-relative:text;mso-width-percent:0;mso-height-percent:0;mso-width-relative:page;mso-height-relative:page;v-text-anchor:top" o:gfxdata="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" stroked="f">
+              <v:shape w14:anchorId="3CAA3073" id="_x0000_s1043" type="#_x0000_t202" style="position:absolute;left:0;text-align:left;margin-left:.05pt;margin-top:87.7pt;width:246.45pt;height:111.55pt;z-index:-251628544;visibility:visible;mso-wrap-style:square;mso-width-percent:0;mso-height-percent:0;mso-wrap-distance-left:9pt;mso-wrap-distance-top:0;mso-wrap-distance-right:9pt;mso-wrap-distance-bottom:0;mso-position-horizontal:absolute;mso-position-horizontal-relative:margin;mso-position-vertical:absolute;mso-position-vertical-relative:text;mso-width-percent:0;mso-height-percent:0;mso-width-relative:page;mso-height-relative:page;v-text-anchor:top" o:gfxdata="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" stroked="f">
                 <v:textbox>
                   <w:txbxContent>
                     <w:p>
@@ -9191,7 +9096,10 @@
         <w:t xml:space="preserve"> </w:t>
       </w:r>
       <w:r>
-        <w:t xml:space="preserve">Open, Read and Close) the corresponding object is created and the operator () is used for passing arguments to the operations. The operation itself dictates the number of arguments and their types. </w:t>
+        <w:t xml:space="preserve">Open, Read and Close) the corresponding object is created and the operator () is used for passing arguments to the </w:t>
+      </w:r>
+      <w:r>
+        <w:t xml:space="preserve">operations. The operation itself dictates the number of arguments and their types. </w:t>
       </w:r>
       <w:r>
         <w:t>A handler is introduced after the second operation through the &gt;&gt; operator, although this is optional, as the operation handler is not controlling the flow anymore. The example shown in Listing 5 only has only one handler, that is for the Read function</w:t>
@@ -9257,6 +9165,38 @@
       </w:r>
       <w:r>
         <w:t xml:space="preserve"> Even more so, it is possible to have pipelines run in parallel. Such an example is shown in Listing 7.</w:t>
+      </w:r>
+    </w:p>
+    <w:p>
+      <w:pPr>
+        <w:pStyle w:val="Heading2"/>
+      </w:pPr>
+      <w:r>
+        <w:t>Pipeline semantics</w:t>
+      </w:r>
+    </w:p>
+    <w:p>
+      <w:pPr>
+        <w:ind w:firstLine="288"/>
+        <w:jc w:val="both"/>
+      </w:pPr>
+      <w:r>
+        <w:t>In order to emphasize the overall flexibility and fluidity of the pipeline syntax, the following example is proposed: user wants to access a file with a size of 0.5MB from a data batch</w:t>
+      </w:r>
+      <w:r>
+        <w:t xml:space="preserve"> on a server</w:t>
+      </w:r>
+      <w:r>
+        <w:t>. Using the declarative approach, the procedure will look like the Listing 8.</w:t>
+      </w:r>
+      <w:r>
+        <w:t xml:space="preserve"> The first line is for declaration of a lock file, then the lock file is created with the first call of the Open function (taking as an argument the lock file itself). Once the lock file has been created, the pipeline continues by doing an open, a read and a close for the actual</w:t>
+      </w:r>
+      <w:r>
+        <w:t xml:space="preserve"> </w:t>
+      </w:r>
+      <w:r>
+        <w:t>file that needs to be accessed. The Rm function is used for deleting the lock file, since it is not needed anymore.</w:t>
       </w:r>
     </w:p>
     <w:p>
@@ -9271,21 +9211,21 @@
         <mc:AlternateContent>
           <mc:Choice Requires="wps">
             <w:drawing>
-              <wp:anchor distT="0" distB="0" distL="114300" distR="114300" simplePos="0" relativeHeight="251695104" behindDoc="1" locked="0" layoutInCell="1" allowOverlap="1" wp14:anchorId="6FE3346A" wp14:editId="1317789F">
+              <wp:anchor distT="0" distB="0" distL="114300" distR="114300" simplePos="0" relativeHeight="251695104" behindDoc="1" locked="0" layoutInCell="1" allowOverlap="1" wp14:anchorId="6FE3346A" wp14:editId="3007DA54">
                 <wp:simplePos x="0" y="0"/>
                 <wp:positionH relativeFrom="margin">
-                  <wp:posOffset>3320415</wp:posOffset>
+                  <wp:posOffset>3279140</wp:posOffset>
                 </wp:positionH>
                 <wp:positionV relativeFrom="paragraph">
-                  <wp:posOffset>71755</wp:posOffset>
+                  <wp:posOffset>575310</wp:posOffset>
                 </wp:positionV>
-                <wp:extent cx="3129915" cy="1424940"/>
+                <wp:extent cx="3129915" cy="1943735"/>
                 <wp:effectExtent l="0" t="0" r="0" b="0"/>
                 <wp:wrapTight wrapText="bothSides">
                   <wp:wrapPolygon edited="0">
                     <wp:start x="0" y="0"/>
-                    <wp:lineTo x="0" y="21369"/>
-                    <wp:lineTo x="21473" y="21369"/>
+                    <wp:lineTo x="0" y="21452"/>
+                    <wp:lineTo x="21473" y="21452"/>
                     <wp:lineTo x="21473" y="0"/>
                     <wp:lineTo x="0" y="0"/>
                   </wp:wrapPolygon>
@@ -9303,7 +9243,7 @@
                       <wps:spPr bwMode="auto">
                         <a:xfrm>
                           <a:off x="0" y="0"/>
-                          <a:ext cx="3129915" cy="1424940"/>
+                          <a:ext cx="3129915" cy="1943735"/>
                         </a:xfrm>
                         <a:prstGeom prst="rect">
                           <a:avLst/>
@@ -10110,6 +10050,62 @@
                                 <w:lang w:eastAsia="en-GB"/>
                               </w:rPr>
                               <w:t>);</w:t>
+                            </w:r>
+                          </w:p>
+                          <w:p>
+                            <w:pPr>
+                              <w:jc w:val="left"/>
+                              <w:rPr>
+                                <w:rFonts w:ascii="Courier New" w:eastAsia="Times New Roman" w:hAnsi="Courier New" w:cs="Courier New"/>
+                                <w:color w:val="000000"/>
+                                <w:sz w:val="16"/>
+                                <w:szCs w:val="16"/>
+                                <w:lang w:eastAsia="en-GB"/>
+                              </w:rPr>
+                            </w:pPr>
+                          </w:p>
+                          <w:p>
+                            <w:pPr>
+                              <w:rPr>
+                                <w:noProof/>
+                                <w:color w:val="000000" w:themeColor="text1"/>
+                                <w:spacing w:val="-1"/>
+                                <w:sz w:val="18"/>
+                                <w:szCs w:val="18"/>
+                                <w:lang w:val="x-none" w:eastAsia="x-none"/>
+                              </w:rPr>
+                            </w:pPr>
+                            <w:r>
+                              <w:rPr>
+                                <w:color w:val="000000" w:themeColor="text1"/>
+                                <w:sz w:val="16"/>
+                                <w:szCs w:val="16"/>
+                              </w:rPr>
+                              <w:t xml:space="preserve">Listing </w:t>
+                            </w:r>
+                            <w:r>
+                              <w:rPr>
+                                <w:color w:val="000000" w:themeColor="text1"/>
+                                <w:sz w:val="16"/>
+                                <w:szCs w:val="16"/>
+                              </w:rPr>
+                              <w:t>7</w:t>
+                            </w:r>
+                            <w:r>
+                              <w:rPr>
+                                <w:color w:val="000000" w:themeColor="text1"/>
+                                <w:sz w:val="16"/>
+                                <w:szCs w:val="16"/>
+                              </w:rPr>
+                              <w:t xml:space="preserve">: </w:t>
+                            </w:r>
+                            <w:r>
+                              <w:rPr>
+                                <w:color w:val="000000" w:themeColor="text1"/>
+                                <w:sz w:val="16"/>
+                                <w:szCs w:val="16"/>
+                              </w:rPr>
+                              <w:t>Parallel operations in XrdCl. Execution of multiple pipelines.</w:t>
                             </w:r>
                           </w:p>
                           <w:p>
@@ -10140,7 +10136,7 @@
           </mc:Choice>
           <mc:Fallback>
             <w:pict>
-              <v:shape w14:anchorId="6FE3346A" id="_x0000_s1045" type="#_x0000_t202" style="position:absolute;left:0;text-align:left;margin-left:261.45pt;margin-top:5.65pt;width:246.45pt;height:112.2pt;z-index:-251621376;visibility:visible;mso-wrap-style:square;mso-width-percent:0;mso-height-percent:0;mso-wrap-distance-left:9pt;mso-wrap-distance-top:0;mso-wrap-distance-right:9pt;mso-wrap-distance-bottom:0;mso-position-horizontal:absolute;mso-position-horizontal-relative:margin;mso-position-vertical:absolute;mso-position-vertical-relative:text;mso-width-percent:0;mso-height-percent:0;mso-width-relative:page;mso-height-relative:page;v-text-anchor:top" o:gfxdata="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" stroked="f">
+              <v:shape w14:anchorId="6FE3346A" id="_x0000_s1044" type="#_x0000_t202" style="position:absolute;left:0;text-align:left;margin-left:258.2pt;margin-top:45.3pt;width:246.45pt;height:153.05pt;z-index:-251621376;visibility:visible;mso-wrap-style:square;mso-width-percent:0;mso-height-percent:0;mso-wrap-distance-left:9pt;mso-wrap-distance-top:0;mso-wrap-distance-right:9pt;mso-wrap-distance-bottom:0;mso-position-horizontal:absolute;mso-position-horizontal-relative:margin;mso-position-vertical:absolute;mso-position-vertical-relative:text;mso-width-percent:0;mso-height-percent:0;mso-width-relative:page;mso-height-relative:page;v-text-anchor:top" o:gfxdata="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" stroked="f">
                 <v:textbox>
                   <w:txbxContent>
                     <w:p>
@@ -10933,6 +10929,62 @@
                           <w:lang w:eastAsia="en-GB"/>
                         </w:rPr>
                         <w:t>);</w:t>
+                      </w:r>
+                    </w:p>
+                    <w:p>
+                      <w:pPr>
+                        <w:jc w:val="left"/>
+                        <w:rPr>
+                          <w:rFonts w:ascii="Courier New" w:eastAsia="Times New Roman" w:hAnsi="Courier New" w:cs="Courier New"/>
+                          <w:color w:val="000000"/>
+                          <w:sz w:val="16"/>
+                          <w:szCs w:val="16"/>
+                          <w:lang w:eastAsia="en-GB"/>
+                        </w:rPr>
+                      </w:pPr>
+                    </w:p>
+                    <w:p>
+                      <w:pPr>
+                        <w:rPr>
+                          <w:noProof/>
+                          <w:color w:val="000000" w:themeColor="text1"/>
+                          <w:spacing w:val="-1"/>
+                          <w:sz w:val="18"/>
+                          <w:szCs w:val="18"/>
+                          <w:lang w:val="x-none" w:eastAsia="x-none"/>
+                        </w:rPr>
+                      </w:pPr>
+                      <w:r>
+                        <w:rPr>
+                          <w:color w:val="000000" w:themeColor="text1"/>
+                          <w:sz w:val="16"/>
+                          <w:szCs w:val="16"/>
+                        </w:rPr>
+                        <w:t xml:space="preserve">Listing </w:t>
+                      </w:r>
+                      <w:r>
+                        <w:rPr>
+                          <w:color w:val="000000" w:themeColor="text1"/>
+                          <w:sz w:val="16"/>
+                          <w:szCs w:val="16"/>
+                        </w:rPr>
+                        <w:t>7</w:t>
+                      </w:r>
+                      <w:r>
+                        <w:rPr>
+                          <w:color w:val="000000" w:themeColor="text1"/>
+                          <w:sz w:val="16"/>
+                          <w:szCs w:val="16"/>
+                        </w:rPr>
+                        <w:t xml:space="preserve">: </w:t>
+                      </w:r>
+                      <w:r>
+                        <w:rPr>
+                          <w:color w:val="000000" w:themeColor="text1"/>
+                          <w:sz w:val="16"/>
+                          <w:szCs w:val="16"/>
+                        </w:rPr>
+                        <w:t>Parallel operations in XrdCl. Execution of multiple pipelines.</w:t>
                       </w:r>
                     </w:p>
                     <w:p>
@@ -10952,44 +11004,6 @@
           </mc:Fallback>
         </mc:AlternateContent>
       </w:r>
-    </w:p>
-    <w:p>
-      <w:pPr>
-        <w:pStyle w:val="Heading2"/>
-      </w:pPr>
-      <w:r>
-        <w:t>Pipeline semantics</w:t>
-      </w:r>
-    </w:p>
-    <w:p>
-      <w:pPr>
-        <w:ind w:firstLine="288"/>
-        <w:jc w:val="both"/>
-      </w:pPr>
-      <w:r>
-        <w:t>In order to emphasize the overall flexibility and fluidity of the pipeline syntax, the following example is proposed: user wants to access a file with a size of 0.5MB from a data batch</w:t>
-      </w:r>
-      <w:r>
-        <w:t xml:space="preserve"> on a server</w:t>
-      </w:r>
-      <w:r>
-        <w:t>. Using the declarative approach, the procedure will look like the Listing 8.</w:t>
-      </w:r>
-      <w:r>
-        <w:t xml:space="preserve"> The first line is for declaration of a lock file, then the lock file is created with the first call of the Open function (taking as an argument the lock file itself). Once the lock file has been created, the pipeline continues by doing an open, a read and a close for the actual</w:t>
-      </w:r>
-      <w:r>
-        <w:t xml:space="preserve"> </w:t>
-      </w:r>
-      <w:r>
-        <w:t>file that needs to be accessed. The Rm function is used for deleting the lock file, since it is not needed anymore.</w:t>
-      </w:r>
-    </w:p>
-    <w:p>
-      <w:pPr>
-        <w:ind w:firstLine="288"/>
-        <w:jc w:val="both"/>
-      </w:pPr>
       <w:r>
         <w:t xml:space="preserve">What is important to note is that if an operation fails to complete execution, any subsequent operations within that pipeline will not be executed, but their handlers will be called </w:t>
       </w:r>
@@ -11067,7 +11081,7 @@
                                 <wp:inline distT="0" distB="0" distL="0" distR="0" wp14:anchorId="1F38F614" wp14:editId="4152D83D">
                                   <wp:extent cx="2812997" cy="2019600"/>
                                   <wp:effectExtent l="0" t="0" r="0" b="0"/>
-                                  <wp:docPr id="36" name="Picture 36"/>
+                                  <wp:docPr id="41" name="Picture 41"/>
                                   <wp:cNvGraphicFramePr>
                                     <a:graphicFrameLocks xmlns:a="http://schemas.openxmlformats.org/drawingml/2006/main" noChangeAspect="1"/>
                                   </wp:cNvGraphicFramePr>
@@ -11110,12 +11124,16 @@
                             <w:pPr>
                               <w:rPr>
                                 <w:rFonts w:eastAsia="Times New Roman"/>
+                                <w:sz w:val="16"/>
+                                <w:szCs w:val="16"/>
                                 <w:lang w:eastAsia="en-GB"/>
                               </w:rPr>
                             </w:pPr>
                             <w:r>
                               <w:rPr>
                                 <w:rFonts w:eastAsia="Times New Roman"/>
+                                <w:sz w:val="16"/>
+                                <w:szCs w:val="16"/>
                                 <w:lang w:eastAsia="en-GB"/>
                               </w:rPr>
                               <w:t>Figure 7: Results of the bandwidth calculation.</w:t>
@@ -11140,7 +11158,7 @@
           </mc:Choice>
           <mc:Fallback>
             <w:pict>
-              <v:shape w14:anchorId="481184BC" id="_x0000_s1046" type="#_x0000_t202" style="position:absolute;left:0;text-align:left;margin-left:260.15pt;margin-top:0;width:241.9pt;height:178.35pt;z-index:-251609088;visibility:visible;mso-wrap-style:square;mso-width-percent:0;mso-height-percent:0;mso-wrap-distance-left:9pt;mso-wrap-distance-top:0;mso-wrap-distance-right:9pt;mso-wrap-distance-bottom:0;mso-position-horizontal:absolute;mso-position-horizontal-relative:margin;mso-position-vertical:absolute;mso-position-vertical-relative:text;mso-width-percent:0;mso-height-percent:0;mso-width-relative:page;mso-height-relative:page;v-text-anchor:top" o:gfxdata="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" stroked="f">
+              <v:shape w14:anchorId="481184BC" id="_x0000_s1045" type="#_x0000_t202" style="position:absolute;left:0;text-align:left;margin-left:260.15pt;margin-top:0;width:241.9pt;height:178.35pt;z-index:-251609088;visibility:visible;mso-wrap-style:square;mso-width-percent:0;mso-height-percent:0;mso-wrap-distance-left:9pt;mso-wrap-distance-top:0;mso-wrap-distance-right:9pt;mso-wrap-distance-bottom:0;mso-position-horizontal:absolute;mso-position-horizontal-relative:margin;mso-position-vertical:absolute;mso-position-vertical-relative:text;mso-width-percent:0;mso-height-percent:0;mso-width-relative:page;mso-height-relative:page;v-text-anchor:top" o:gfxdata="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" stroked="f">
                 <v:textbox>
                   <w:txbxContent>
                     <w:p>
@@ -11160,7 +11178,7 @@
                           <wp:inline distT="0" distB="0" distL="0" distR="0" wp14:anchorId="1F38F614" wp14:editId="4152D83D">
                             <wp:extent cx="2812997" cy="2019600"/>
                             <wp:effectExtent l="0" t="0" r="0" b="0"/>
-                            <wp:docPr id="36" name="Picture 36"/>
+                            <wp:docPr id="41" name="Picture 41"/>
                             <wp:cNvGraphicFramePr>
                               <a:graphicFrameLocks xmlns:a="http://schemas.openxmlformats.org/drawingml/2006/main" noChangeAspect="1"/>
                             </wp:cNvGraphicFramePr>
@@ -11203,12 +11221,16 @@
                       <w:pPr>
                         <w:rPr>
                           <w:rFonts w:eastAsia="Times New Roman"/>
+                          <w:sz w:val="16"/>
+                          <w:szCs w:val="16"/>
                           <w:lang w:eastAsia="en-GB"/>
                         </w:rPr>
                       </w:pPr>
                       <w:r>
                         <w:rPr>
                           <w:rFonts w:eastAsia="Times New Roman"/>
+                          <w:sz w:val="16"/>
+                          <w:szCs w:val="16"/>
                           <w:lang w:eastAsia="en-GB"/>
                         </w:rPr>
                         <w:t>Figure 7: Results of the bandwidth calculation.</w:t>
@@ -11232,7 +11254,7 @@
         <mc:AlternateContent>
           <mc:Choice Requires="wps">
             <w:drawing>
-              <wp:anchor distT="0" distB="0" distL="114300" distR="114300" simplePos="0" relativeHeight="251698176" behindDoc="1" locked="0" layoutInCell="1" allowOverlap="1" wp14:anchorId="243F88AA" wp14:editId="1D03610B">
+              <wp:anchor distT="0" distB="0" distL="114300" distR="114300" simplePos="0" relativeHeight="251698176" behindDoc="1" locked="0" layoutInCell="1" allowOverlap="1" wp14:anchorId="243F88AA" wp14:editId="0CD25B6A">
                 <wp:simplePos x="0" y="0"/>
                 <wp:positionH relativeFrom="margin">
                   <wp:posOffset>1270</wp:posOffset>
@@ -11245,8 +11267,8 @@
                 <wp:wrapTight wrapText="bothSides">
                   <wp:wrapPolygon edited="0">
                     <wp:start x="0" y="0"/>
-                    <wp:lineTo x="0" y="21461"/>
-                    <wp:lineTo x="21473" y="21461"/>
+                    <wp:lineTo x="0" y="21429"/>
+                    <wp:lineTo x="21473" y="21429"/>
                     <wp:lineTo x="21473" y="0"/>
                     <wp:lineTo x="0" y="0"/>
                   </wp:wrapPolygon>
@@ -11814,7 +11836,7 @@
           </mc:Choice>
           <mc:Fallback>
             <w:pict>
-              <v:shape w14:anchorId="243F88AA" id="_x0000_s1047" type="#_x0000_t202" style="position:absolute;left:0;text-align:left;margin-left:.1pt;margin-top:29.2pt;width:246.45pt;height:155pt;z-index:-251618304;visibility:visible;mso-wrap-style:square;mso-width-percent:0;mso-height-percent:0;mso-wrap-distance-left:9pt;mso-wrap-distance-top:0;mso-wrap-distance-right:9pt;mso-wrap-distance-bottom:0;mso-position-horizontal:absolute;mso-position-horizontal-relative:margin;mso-position-vertical:absolute;mso-position-vertical-relative:text;mso-width-percent:0;mso-height-percent:0;mso-width-relative:page;mso-height-relative:page;v-text-anchor:top" o:gfxdata="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" stroked="f">
+              <v:shape w14:anchorId="243F88AA" id="_x0000_s1046" type="#_x0000_t202" style="position:absolute;left:0;text-align:left;margin-left:.1pt;margin-top:29.2pt;width:246.45pt;height:155pt;z-index:-251618304;visibility:visible;mso-wrap-style:square;mso-width-percent:0;mso-height-percent:0;mso-wrap-distance-left:9pt;mso-wrap-distance-top:0;mso-wrap-distance-right:9pt;mso-wrap-distance-bottom:0;mso-position-horizontal:absolute;mso-position-horizontal-relative:margin;mso-position-vertical:absolute;mso-position-vertical-relative:text;mso-width-percent:0;mso-height-percent:0;mso-width-relative:page;mso-height-relative:page;v-text-anchor:top" o:gfxdata="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" stroked="f">
                 <v:textbox>
                   <w:txbxContent>
                     <w:p>
@@ -12454,7 +12476,7 @@
           </mc:Choice>
           <mc:Fallback>
             <w:pict>
-              <v:shape w14:anchorId="7D07D59F" id="Text Box 30" o:spid="_x0000_s1048" type="#_x0000_t202" style="position:absolute;left:0;text-align:left;margin-left:4.9pt;margin-top:183.35pt;width:232.85pt;height:10.35pt;z-index:-251617280;visibility:visible;mso-wrap-style:square;mso-width-percent:0;mso-height-percent:0;mso-wrap-distance-left:9pt;mso-wrap-distance-top:0;mso-wrap-distance-right:9pt;mso-wrap-distance-bottom:0;mso-position-horizontal:absolute;mso-position-horizontal-relative:text;mso-position-vertical:absolute;mso-position-vertical-relative:text;mso-width-percent:0;mso-height-percent:0;mso-width-relative:margin;mso-height-relative:margin;v-text-anchor:top" o:gfxdata="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" stroked="f">
+              <v:shape w14:anchorId="7D07D59F" id="Text Box 30" o:spid="_x0000_s1047" type="#_x0000_t202" style="position:absolute;left:0;text-align:left;margin-left:4.9pt;margin-top:183.35pt;width:232.85pt;height:10.35pt;z-index:-251617280;visibility:visible;mso-wrap-style:square;mso-width-percent:0;mso-height-percent:0;mso-wrap-distance-left:9pt;mso-wrap-distance-top:0;mso-wrap-distance-right:9pt;mso-wrap-distance-bottom:0;mso-position-horizontal:absolute;mso-position-horizontal-relative:text;mso-position-vertical:absolute;mso-position-vertical-relative:text;mso-width-percent:0;mso-height-percent:0;mso-width-relative:margin;mso-height-relative:margin;v-text-anchor:top" o:gfxdata="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" stroked="f">
                 <v:textbox inset="0,0,0,0">
                   <w:txbxContent>
                     <w:p>
@@ -12512,6 +12534,14 @@
       <w:r>
         <w:t>the control flow clearer and more robust</w:t>
       </w:r>
+      <w:r>
+        <w:t>.</w:t>
+      </w:r>
+    </w:p>
+    <w:p>
+      <w:pPr>
+        <w:jc w:val="both"/>
+      </w:pPr>
     </w:p>
     <w:p>
       <w:pPr>
@@ -12677,28 +12707,7 @@
                                 <w:rFonts w:eastAsia="Times New Roman"/>
                                 <w:lang w:eastAsia="en-GB"/>
                               </w:rPr>
-                              <w:t xml:space="preserve">Figure </w:t>
-                            </w:r>
-                            <w:r>
-                              <w:rPr>
-                                <w:rFonts w:eastAsia="Times New Roman"/>
-                                <w:lang w:eastAsia="en-GB"/>
-                              </w:rPr>
-                              <w:t>8</w:t>
-                            </w:r>
-                            <w:r>
-                              <w:rPr>
-                                <w:rFonts w:eastAsia="Times New Roman"/>
-                                <w:lang w:eastAsia="en-GB"/>
-                              </w:rPr>
-                              <w:t xml:space="preserve">: </w:t>
-                            </w:r>
-                            <w:r>
-                              <w:rPr>
-                                <w:rFonts w:eastAsia="Times New Roman"/>
-                                <w:lang w:eastAsia="en-GB"/>
-                              </w:rPr>
-                              <w:t>Asynchronous workflow in terms of response handlers.</w:t>
+                              <w:t>Figure 8: Asynchronous workflow in terms of response handlers.</w:t>
                             </w:r>
                           </w:p>
                         </w:txbxContent>
@@ -12720,7 +12729,7 @@
           </mc:Choice>
           <mc:Fallback>
             <w:pict>
-              <v:shape w14:anchorId="436FC12A" id="_x0000_s1049" type="#_x0000_t202" style="position:absolute;left:0;text-align:left;margin-left:260.15pt;margin-top:70.4pt;width:241.9pt;height:376.8pt;z-index:-251604992;visibility:visible;mso-wrap-style:square;mso-width-percent:0;mso-height-percent:0;mso-wrap-distance-left:9pt;mso-wrap-distance-top:0;mso-wrap-distance-right:9pt;mso-wrap-distance-bottom:0;mso-position-horizontal:absolute;mso-position-horizontal-relative:margin;mso-position-vertical:absolute;mso-position-vertical-relative:text;mso-width-percent:0;mso-height-percent:0;mso-width-relative:page;mso-height-relative:page;v-text-anchor:top" o:gfxdata="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" stroked="f">
+              <v:shape w14:anchorId="436FC12A" id="_x0000_s1048" type="#_x0000_t202" style="position:absolute;left:0;text-align:left;margin-left:260.15pt;margin-top:70.4pt;width:241.9pt;height:376.8pt;z-index:-251604992;visibility:visible;mso-wrap-style:square;mso-width-percent:0;mso-height-percent:0;mso-wrap-distance-left:9pt;mso-wrap-distance-top:0;mso-wrap-distance-right:9pt;mso-wrap-distance-bottom:0;mso-position-horizontal:absolute;mso-position-horizontal-relative:margin;mso-position-vertical:absolute;mso-position-vertical-relative:text;mso-width-percent:0;mso-height-percent:0;mso-width-relative:page;mso-height-relative:page;v-text-anchor:top" o:gfxdata="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" stroked="f">
                 <v:textbox>
                   <w:txbxContent>
                     <w:p>
@@ -12791,28 +12800,7 @@
                           <w:rFonts w:eastAsia="Times New Roman"/>
                           <w:lang w:eastAsia="en-GB"/>
                         </w:rPr>
-                        <w:t xml:space="preserve">Figure </w:t>
-                      </w:r>
-                      <w:r>
-                        <w:rPr>
-                          <w:rFonts w:eastAsia="Times New Roman"/>
-                          <w:lang w:eastAsia="en-GB"/>
-                        </w:rPr>
-                        <w:t>8</w:t>
-                      </w:r>
-                      <w:r>
-                        <w:rPr>
-                          <w:rFonts w:eastAsia="Times New Roman"/>
-                          <w:lang w:eastAsia="en-GB"/>
-                        </w:rPr>
-                        <w:t xml:space="preserve">: </w:t>
-                      </w:r>
-                      <w:r>
-                        <w:rPr>
-                          <w:rFonts w:eastAsia="Times New Roman"/>
-                          <w:lang w:eastAsia="en-GB"/>
-                        </w:rPr>
-                        <w:t>Asynchronous workflow in terms of response handlers.</w:t>
+                        <w:t>Figure 8: Asynchronous workflow in terms of response handlers.</w:t>
                       </w:r>
                     </w:p>
                   </w:txbxContent>
@@ -13003,7 +12991,7 @@
           </mc:Choice>
           <mc:Fallback>
             <w:pict>
-              <v:shape w14:anchorId="24DA28BE" id="Text Box 37" o:spid="_x0000_s1050" type="#_x0000_t202" style="position:absolute;left:0;text-align:left;margin-left:-4.5pt;margin-top:131.6pt;width:246.45pt;height:22.05pt;z-index:-251607040;visibility:visible;mso-wrap-style:square;mso-height-percent:0;mso-wrap-distance-left:9pt;mso-wrap-distance-top:0;mso-wrap-distance-right:9pt;mso-wrap-distance-bottom:0;mso-position-horizontal:absolute;mso-position-horizontal-relative:text;mso-position-vertical:absolute;mso-position-vertical-relative:text;mso-height-percent:0;mso-height-relative:margin;v-text-anchor:top" o:gfxdata="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" stroked="f">
+              <v:shape w14:anchorId="24DA28BE" id="Text Box 37" o:spid="_x0000_s1049" type="#_x0000_t202" style="position:absolute;left:0;text-align:left;margin-left:-4.5pt;margin-top:131.6pt;width:246.45pt;height:22.05pt;z-index:-251607040;visibility:visible;mso-wrap-style:square;mso-height-percent:0;mso-wrap-distance-left:9pt;mso-wrap-distance-top:0;mso-wrap-distance-right:9pt;mso-wrap-distance-bottom:0;mso-position-horizontal:absolute;mso-position-horizontal-relative:text;mso-position-vertical:absolute;mso-position-vertical-relative:text;mso-height-percent:0;mso-height-relative:margin;v-text-anchor:top" o:gfxdata="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" stroked="f">
                 <v:textbox inset="0,0,0,0">
                   <w:txbxContent>
                     <w:p>
@@ -13497,7 +13485,7 @@
           </mc:Choice>
           <mc:Fallback>
             <w:pict>
-              <v:shape w14:anchorId="2781412C" id="_x0000_s1051" type="#_x0000_t202" style="position:absolute;left:0;text-align:left;margin-left:-4.5pt;margin-top:61.9pt;width:246.45pt;height:69.75pt;z-index:-251611136;visibility:visible;mso-wrap-style:square;mso-width-percent:0;mso-height-percent:0;mso-wrap-distance-left:9pt;mso-wrap-distance-top:0;mso-wrap-distance-right:9pt;mso-wrap-distance-bottom:0;mso-position-horizontal:absolute;mso-position-horizontal-relative:margin;mso-position-vertical:absolute;mso-position-vertical-relative:text;mso-width-percent:0;mso-height-percent:0;mso-width-relative:page;mso-height-relative:page;v-text-anchor:top" o:gfxdata="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" stroked="f">
+              <v:shape w14:anchorId="2781412C" id="_x0000_s1050" type="#_x0000_t202" style="position:absolute;left:0;text-align:left;margin-left:-4.5pt;margin-top:61.9pt;width:246.45pt;height:69.75pt;z-index:-251611136;visibility:visible;mso-wrap-style:square;mso-width-percent:0;mso-height-percent:0;mso-wrap-distance-left:9pt;mso-wrap-distance-top:0;mso-wrap-distance-right:9pt;mso-wrap-distance-bottom:0;mso-position-horizontal:absolute;mso-position-horizontal-relative:margin;mso-position-vertical:absolute;mso-position-vertical-relative:text;mso-width-percent:0;mso-height-percent:0;mso-width-relative:page;mso-height-relative:page;v-text-anchor:top" o:gfxdata="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" stroked="f">
                 <v:textbox>
                   <w:txbxContent>
                     <w:tbl>
@@ -16208,7 +16196,7 @@
       <w:lvlText w:val=""/>
       <w:lvlJc w:val="left"/>
       <w:pPr>
-        <w:ind w:left="648" w:hanging="360"/>
+        <w:ind w:left="360" w:hanging="360"/>
       </w:pPr>
       <w:rPr>
         <w:rFonts w:ascii="Symbol" w:hAnsi="Symbol" w:hint="default"/>
@@ -16220,7 +16208,7 @@
       <w:lvlText w:val="o"/>
       <w:lvlJc w:val="left"/>
       <w:pPr>
-        <w:ind w:left="1368" w:hanging="360"/>
+        <w:ind w:left="1080" w:hanging="360"/>
       </w:pPr>
       <w:rPr>
         <w:rFonts w:ascii="Courier New" w:hAnsi="Courier New" w:cs="Courier New" w:hint="default"/>
@@ -16232,7 +16220,7 @@
       <w:lvlText w:val=""/>
       <w:lvlJc w:val="left"/>
       <w:pPr>
-        <w:ind w:left="2088" w:hanging="360"/>
+        <w:ind w:left="1800" w:hanging="360"/>
       </w:pPr>
       <w:rPr>
         <w:rFonts w:ascii="Wingdings" w:hAnsi="Wingdings" w:hint="default"/>
@@ -16244,7 +16232,7 @@
       <w:lvlText w:val=""/>
       <w:lvlJc w:val="left"/>
       <w:pPr>
-        <w:ind w:left="2808" w:hanging="360"/>
+        <w:ind w:left="2520" w:hanging="360"/>
       </w:pPr>
       <w:rPr>
         <w:rFonts w:ascii="Symbol" w:hAnsi="Symbol" w:hint="default"/>
@@ -16256,7 +16244,7 @@
       <w:lvlText w:val="o"/>
       <w:lvlJc w:val="left"/>
       <w:pPr>
-        <w:ind w:left="3528" w:hanging="360"/>
+        <w:ind w:left="3240" w:hanging="360"/>
       </w:pPr>
       <w:rPr>
         <w:rFonts w:ascii="Courier New" w:hAnsi="Courier New" w:cs="Courier New" w:hint="default"/>
@@ -16268,7 +16256,7 @@
       <w:lvlText w:val=""/>
       <w:lvlJc w:val="left"/>
       <w:pPr>
-        <w:ind w:left="4248" w:hanging="360"/>
+        <w:ind w:left="3960" w:hanging="360"/>
       </w:pPr>
       <w:rPr>
         <w:rFonts w:ascii="Wingdings" w:hAnsi="Wingdings" w:hint="default"/>
@@ -16280,7 +16268,7 @@
       <w:lvlText w:val=""/>
       <w:lvlJc w:val="left"/>
       <w:pPr>
-        <w:ind w:left="4968" w:hanging="360"/>
+        <w:ind w:left="4680" w:hanging="360"/>
       </w:pPr>
       <w:rPr>
         <w:rFonts w:ascii="Symbol" w:hAnsi="Symbol" w:hint="default"/>
@@ -16292,7 +16280,7 @@
       <w:lvlText w:val="o"/>
       <w:lvlJc w:val="left"/>
       <w:pPr>
-        <w:ind w:left="5688" w:hanging="360"/>
+        <w:ind w:left="5400" w:hanging="360"/>
       </w:pPr>
       <w:rPr>
         <w:rFonts w:ascii="Courier New" w:hAnsi="Courier New" w:cs="Courier New" w:hint="default"/>
@@ -16304,7 +16292,7 @@
       <w:lvlText w:val=""/>
       <w:lvlJc w:val="left"/>
       <w:pPr>
-        <w:ind w:left="6408" w:hanging="360"/>
+        <w:ind w:left="6120" w:hanging="360"/>
       </w:pPr>
       <w:rPr>
         <w:rFonts w:ascii="Wingdings" w:hAnsi="Wingdings" w:hint="default"/>

</xml_diff>